<commit_message>
- ROCK, GROUND and SHUTTLE described, - References for Pereki and Hallenbache added - Some Formatting - Begun LIFE architecture description
</commit_message>
<xml_diff>
--- a/06 - Papers/MARS-Overview.docx
+++ b/06 - Papers/MARS-Overview.docx
@@ -750,7 +750,47 @@
           <w:szCs w:val="24"/>
           <w:lang w:val="en-US"/>
         </w:rPr>
-        <w:t>We feature the findings from various corresponding work as well, as our own experience, while designing a solution for the tasks at hand (Pereki, 2012 etc.).</w:t>
+        <w:t>We feature the findings from various corresponding work</w:t>
+      </w:r>
+      <w:r>
+        <w:rPr>
+          <w:sz w:val="24"/>
+          <w:szCs w:val="24"/>
+          <w:lang w:val="en-US"/>
+        </w:rPr>
+        <w:t>,</w:t>
+      </w:r>
+      <w:r>
+        <w:rPr>
+          <w:sz w:val="24"/>
+          <w:szCs w:val="24"/>
+          <w:lang w:val="en-US"/>
+        </w:rPr>
+        <w:t xml:space="preserve"> as well, as our own experience, while designing a solution for the tasks at hand (</w:t>
+      </w:r>
+      <w:r>
+        <w:rPr>
+          <w:sz w:val="24"/>
+          <w:szCs w:val="24"/>
+          <w:lang w:val="en-US"/>
+        </w:rPr>
+        <w:t xml:space="preserve">e.g. </w:t>
+      </w:r>
+      <w:r>
+        <w:rPr>
+          <w:sz w:val="24"/>
+          <w:szCs w:val="24"/>
+          <w:lang w:val="en-US"/>
+        </w:rPr>
+        <w:t>Pereki, 2013</w:t>
+      </w:r>
+      <w:r>
+        <w:rPr>
+          <w:sz w:val="24"/>
+          <w:szCs w:val="24"/>
+          <w:lang w:val="en-US"/>
+        </w:rPr>
+        <w:t xml:space="preserve"> etc.).</w:t>
       </w:r>
     </w:p>
     <w:p>
@@ -808,7 +848,21 @@
           <w:rFonts w:cs="Arial"/>
           <w:lang w:val="en-US"/>
         </w:rPr>
-        <w:t xml:space="preserve"> such as </w:t>
+        <w:t xml:space="preserve"> such as</w:t>
+      </w:r>
+      <w:r>
+        <w:rPr>
+          <w:rFonts w:cs="Arial"/>
+          <w:lang w:val="en-US"/>
+        </w:rPr>
+        <w:t xml:space="preserve"> by</w:t>
+      </w:r>
+      <w:r>
+        <w:rPr>
+          <w:rFonts w:cs="Arial"/>
+          <w:lang w:val="en-US"/>
+        </w:rPr>
+        <w:t xml:space="preserve"> </w:t>
       </w:r>
       <w:r>
         <w:rPr>
@@ -1692,54 +1746,21 @@
           <w:rFonts w:ascii="Arial" w:hAnsi="Arial" w:cs="Arial"/>
           <w:lang w:val="en-US"/>
         </w:rPr>
-        <w:t xml:space="preserve">Initially mostly used for the understanding of system dynamics, the technique of agent based modeling is likely to be used increasingly for prognosis on a large scale, as well. The area of interest may be for example the entire Kruger national park, or in our recent case the </w:t>
-      </w:r>
-      <w:proofErr w:type="spellStart"/>
-      <w:r>
-        <w:rPr>
-          <w:rFonts w:ascii="Arial" w:hAnsi="Arial" w:cs="Arial"/>
-          <w:lang w:val="en-US"/>
-        </w:rPr>
-        <w:t>Abdoulaye</w:t>
-      </w:r>
-      <w:proofErr w:type="spellEnd"/>
-      <w:r>
-        <w:rPr>
-          <w:rFonts w:ascii="Arial" w:hAnsi="Arial" w:cs="Arial"/>
-          <w:lang w:val="en-US"/>
-        </w:rPr>
-        <w:t xml:space="preserve"> forest (</w:t>
-      </w:r>
-      <w:proofErr w:type="spellStart"/>
-      <w:r>
-        <w:rPr>
-          <w:rFonts w:ascii="Arial" w:hAnsi="Arial" w:cs="Arial"/>
-          <w:lang w:val="en-US"/>
-        </w:rPr>
-        <w:t>Pereki</w:t>
-      </w:r>
-      <w:proofErr w:type="spellEnd"/>
-      <w:r>
-        <w:rPr>
-          <w:rFonts w:ascii="Arial" w:hAnsi="Arial" w:cs="Arial"/>
-          <w:lang w:val="en-US"/>
-        </w:rPr>
-        <w:t xml:space="preserve">, 2012). </w:t>
-      </w:r>
-      <w:r>
-        <w:rPr>
-          <w:rFonts w:ascii="Arial" w:hAnsi="Arial" w:cs="Arial"/>
-          <w:color w:val="FF0000"/>
-          <w:lang w:val="en-US"/>
-        </w:rPr>
-        <w:t>TODO</w:t>
-      </w:r>
-      <w:r>
-        <w:rPr>
-          <w:rFonts w:ascii="Arial" w:hAnsi="Arial" w:cs="Arial"/>
-          <w:lang w:val="en-US"/>
-        </w:rPr>
-        <w:t>: References!</w:t>
+        <w:t>Initially mostly used for the understanding of system dynamics, the technique of agent based modeling is likely to be used increasingly for prognosis on a large scale, as well. The area of interest may be for example the entire Kruger national park, or in our recent case th</w:t>
+      </w:r>
+      <w:r>
+        <w:rPr>
+          <w:rFonts w:ascii="Arial" w:hAnsi="Arial" w:cs="Arial"/>
+          <w:lang w:val="en-US"/>
+        </w:rPr>
+        <w:t>e Abdoulaye forest (Pereki, 2013</w:t>
+      </w:r>
+      <w:r>
+        <w:rPr>
+          <w:rFonts w:ascii="Arial" w:hAnsi="Arial" w:cs="Arial"/>
+          <w:lang w:val="en-US"/>
+        </w:rPr>
+        <w:t>).</w:t>
       </w:r>
     </w:p>
     <w:p>
@@ -2196,23 +2217,7 @@
           <w:rFonts w:ascii="Arial" w:hAnsi="Arial" w:cs="Arial"/>
           <w:lang w:val="en-US"/>
         </w:rPr>
-        <w:t>One of the most famous frameworks is JADE (</w:t>
-      </w:r>
-      <w:proofErr w:type="spellStart"/>
-      <w:r>
-        <w:rPr>
-          <w:rFonts w:ascii="Arial" w:hAnsi="Arial" w:cs="Arial"/>
-          <w:lang w:val="en-US"/>
-        </w:rPr>
-        <w:t>Bellifemine</w:t>
-      </w:r>
-      <w:proofErr w:type="spellEnd"/>
-      <w:r>
-        <w:rPr>
-          <w:rFonts w:ascii="Arial" w:hAnsi="Arial" w:cs="Arial"/>
-          <w:lang w:val="en-US"/>
-        </w:rPr>
-        <w:t xml:space="preserve"> </w:t>
+        <w:t xml:space="preserve">One of the most famous frameworks is JADE (Bellifemine </w:t>
       </w:r>
       <w:r>
         <w:rPr>
@@ -2293,41 +2298,32 @@
         </w:rPr>
         <w:t xml:space="preserve">. </w:t>
       </w:r>
-      <w:proofErr w:type="spellStart"/>
-      <w:r>
-        <w:rPr>
-          <w:rFonts w:ascii="Arial" w:hAnsi="Arial" w:cs="Arial"/>
-          <w:lang w:val="en-US"/>
-        </w:rPr>
-        <w:t>Mengistu</w:t>
-      </w:r>
-      <w:proofErr w:type="spellEnd"/>
-      <w:r>
-        <w:rPr>
-          <w:rFonts w:ascii="Arial" w:hAnsi="Arial" w:cs="Arial"/>
+      <w:r>
+        <w:rPr>
+          <w:rFonts w:ascii="Arial" w:hAnsi="Arial" w:cs="Arial"/>
+          <w:lang w:val="en-US"/>
+        </w:rPr>
+        <w:t xml:space="preserve">Mengistu </w:t>
+      </w:r>
+      <w:r>
+        <w:rPr>
+          <w:rStyle w:val="Herausstellen"/>
+          <w:rFonts w:ascii="Arial" w:hAnsi="Arial" w:cs="Arial"/>
+          <w:lang w:val="en-US"/>
+        </w:rPr>
+        <w:t>et al.</w:t>
+      </w:r>
+      <w:r>
+        <w:rPr>
+          <w:rStyle w:val="Herausstellen"/>
+          <w:rFonts w:ascii="Arial" w:hAnsi="Arial" w:cs="Arial"/>
+          <w:vertAlign w:val="subscript"/>
           <w:lang w:val="en-US"/>
         </w:rPr>
         <w:t xml:space="preserve"> </w:t>
       </w:r>
       <w:r>
         <w:rPr>
-          <w:rStyle w:val="Herausstellen"/>
-          <w:rFonts w:ascii="Arial" w:hAnsi="Arial" w:cs="Arial"/>
-          <w:lang w:val="en-US"/>
-        </w:rPr>
-        <w:t>et al.</w:t>
-      </w:r>
-      <w:r>
-        <w:rPr>
-          <w:rStyle w:val="Herausstellen"/>
-          <w:rFonts w:ascii="Arial" w:hAnsi="Arial" w:cs="Arial"/>
-          <w:vertAlign w:val="subscript"/>
-          <w:lang w:val="en-US"/>
-        </w:rPr>
-        <w:t xml:space="preserve"> </w:t>
-      </w:r>
-      <w:r>
-        <w:rPr>
           <w:rFonts w:ascii="Arial" w:hAnsi="Arial" w:cs="Arial"/>
           <w:lang w:val="en-US"/>
         </w:rPr>
@@ -2366,39 +2362,7 @@
           <w:rFonts w:ascii="Arial" w:hAnsi="Arial" w:cs="Arial"/>
           <w:lang w:val="en-US"/>
         </w:rPr>
-        <w:t xml:space="preserve"> </w:t>
-      </w:r>
-      <w:proofErr w:type="gramStart"/>
-      <w:r>
-        <w:rPr>
-          <w:rFonts w:ascii="Arial" w:hAnsi="Arial" w:cs="Arial"/>
-          <w:lang w:val="en-US"/>
-        </w:rPr>
-        <w:t>Their</w:t>
-      </w:r>
-      <w:proofErr w:type="gramEnd"/>
-      <w:r>
-        <w:rPr>
-          <w:rFonts w:ascii="Arial" w:hAnsi="Arial" w:cs="Arial"/>
-          <w:lang w:val="en-US"/>
-        </w:rPr>
-        <w:t xml:space="preserve"> findings show that JADE has significant performance issues in the fields of communication and agent migration due to the usage of the LDAP protocol and slow message transport services. JADE’s Lookup-Directory-Service also is measured to be slow, which is caused by not using local caching on the respective nodes. </w:t>
-      </w:r>
-      <w:proofErr w:type="spellStart"/>
-      <w:r>
-        <w:rPr>
-          <w:rFonts w:ascii="Arial" w:hAnsi="Arial" w:cs="Arial"/>
-          <w:lang w:val="en-US"/>
-        </w:rPr>
-        <w:t>Mengistu</w:t>
-      </w:r>
-      <w:proofErr w:type="spellEnd"/>
-      <w:r>
-        <w:rPr>
-          <w:rFonts w:ascii="Arial" w:hAnsi="Arial" w:cs="Arial"/>
-          <w:lang w:val="en-US"/>
-        </w:rPr>
-        <w:t xml:space="preserve"> </w:t>
+        <w:t xml:space="preserve"> Their findings show that JADE has significant performance issues in the fields of communication and agent migration due to the usage of the LDAP protocol and slow message transport services. JADE’s Lookup-Directory-Service also is measured to be slow, which is caused by not using local caching on the respective nodes. Mengistu </w:t>
       </w:r>
       <w:r>
         <w:rPr>
@@ -2451,21 +2415,12 @@
         </w:rPr>
         <w:t>GAMA (</w:t>
       </w:r>
-      <w:proofErr w:type="spellStart"/>
-      <w:r>
-        <w:rPr>
-          <w:rFonts w:ascii="Arial" w:hAnsi="Arial" w:cs="Arial"/>
-          <w:lang w:val="en-US"/>
-        </w:rPr>
-        <w:t>Amouroux</w:t>
-      </w:r>
-      <w:proofErr w:type="spellEnd"/>
-      <w:r>
-        <w:rPr>
-          <w:rFonts w:ascii="Arial" w:hAnsi="Arial" w:cs="Arial"/>
-          <w:lang w:val="en-US"/>
-        </w:rPr>
-        <w:t xml:space="preserve"> </w:t>
+      <w:r>
+        <w:rPr>
+          <w:rFonts w:ascii="Arial" w:hAnsi="Arial" w:cs="Arial"/>
+          <w:lang w:val="en-US"/>
+        </w:rPr>
+        <w:t xml:space="preserve">Amouroux </w:t>
       </w:r>
       <w:r>
         <w:rPr>
@@ -2501,23 +2456,7 @@
           <w:rFonts w:ascii="Arial" w:hAnsi="Arial" w:cs="Arial"/>
           <w:lang w:val="en-US"/>
         </w:rPr>
-        <w:t xml:space="preserve"> is based on </w:t>
-      </w:r>
-      <w:proofErr w:type="spellStart"/>
-      <w:r>
-        <w:rPr>
-          <w:rFonts w:ascii="Arial" w:hAnsi="Arial" w:cs="Arial"/>
-          <w:lang w:val="en-US"/>
-        </w:rPr>
-        <w:t>RepastJ</w:t>
-      </w:r>
-      <w:proofErr w:type="spellEnd"/>
-      <w:r>
-        <w:rPr>
-          <w:rFonts w:ascii="Arial" w:hAnsi="Arial" w:cs="Arial"/>
-          <w:lang w:val="en-US"/>
-        </w:rPr>
-        <w:t xml:space="preserve">. It features a nice model description language, called GAML, which allows nonprogrammers to create complex models. GAMA is written in JAVA and thus executable on all java enabled systems. A very strong feature of GAMA is its visualization feature, especially when it comes to using GIS data. An easy import </w:t>
+        <w:t xml:space="preserve"> is based on RepastJ. It features a nice model description language, called GAML, which allows nonprogrammers to create complex models. GAMA is written in JAVA and thus executable on all java enabled systems. A very strong feature of GAMA is its visualization feature, especially when it comes to using GIS data. An easy import </w:t>
       </w:r>
       <w:r>
         <w:rPr>
@@ -2525,23 +2464,7 @@
           <w:lang w:val="en-US"/>
         </w:rPr>
         <w:lastRenderedPageBreak/>
-        <w:t xml:space="preserve">function allows to quickly </w:t>
-      </w:r>
-      <w:proofErr w:type="gramStart"/>
-      <w:r>
-        <w:rPr>
-          <w:rFonts w:ascii="Arial" w:hAnsi="Arial" w:cs="Arial"/>
-          <w:lang w:val="en-US"/>
-        </w:rPr>
-        <w:t>create</w:t>
-      </w:r>
-      <w:proofErr w:type="gramEnd"/>
-      <w:r>
-        <w:rPr>
-          <w:rFonts w:ascii="Arial" w:hAnsi="Arial" w:cs="Arial"/>
-          <w:lang w:val="en-US"/>
-        </w:rPr>
-        <w:t xml:space="preserve"> a scenario’s environment and visualization from a GIS file and thus allows for a quick integration of that kind of data. </w:t>
+        <w:t>function allows to quickly create a scenario’s environment and visualization from a GIS file and thus allows for a quick integration of that kind of data. </w:t>
       </w:r>
       <w:r>
         <w:rPr>
@@ -2643,71 +2566,7 @@
           <w:rFonts w:ascii="Arial" w:hAnsi="Arial" w:cs="Arial"/>
           <w:lang w:val="en-US"/>
         </w:rPr>
-        <w:t xml:space="preserve"> has been developed here at the Hamburg University of Applied Sciences and is called WALK (Thiel, 2013). It features a dynamic (</w:t>
-      </w:r>
-      <w:proofErr w:type="gramStart"/>
-      <w:r>
-        <w:rPr>
-          <w:rFonts w:ascii="Arial" w:hAnsi="Arial" w:cs="Arial"/>
-          <w:lang w:val="en-US"/>
-        </w:rPr>
-        <w:t>re)partitioning</w:t>
-      </w:r>
-      <w:proofErr w:type="gramEnd"/>
-      <w:r>
-        <w:rPr>
-          <w:rFonts w:ascii="Arial" w:hAnsi="Arial" w:cs="Arial"/>
-          <w:lang w:val="en-US"/>
-        </w:rPr>
-        <w:t xml:space="preserve"> and distribution of agents across several compute nodes and is thus capable of running simulations with hundreds of thousands agents on commodity hardware. In fact Thiel (2013) showed in his final tests that WALK </w:t>
-      </w:r>
-      <w:proofErr w:type="gramStart"/>
-      <w:r>
-        <w:rPr>
-          <w:rFonts w:ascii="Arial" w:hAnsi="Arial" w:cs="Arial"/>
-          <w:lang w:val="en-US"/>
-        </w:rPr>
-        <w:t>can</w:t>
-      </w:r>
-      <w:proofErr w:type="gramEnd"/>
-      <w:r>
-        <w:rPr>
-          <w:rFonts w:ascii="Arial" w:hAnsi="Arial" w:cs="Arial"/>
-          <w:lang w:val="en-US"/>
-        </w:rPr>
-        <w:t xml:space="preserve"> run a 300.000 agent random walk simulation in near real time. Also remarkable about WALK is, that its agents pass the </w:t>
-      </w:r>
-      <w:proofErr w:type="spellStart"/>
-      <w:r>
-        <w:rPr>
-          <w:rFonts w:ascii="Arial" w:hAnsi="Arial" w:cs="Arial"/>
-          <w:lang w:val="en-US"/>
-        </w:rPr>
-        <w:t>RiMEA</w:t>
-      </w:r>
-      <w:proofErr w:type="spellEnd"/>
-      <w:r>
-        <w:rPr>
-          <w:rFonts w:ascii="Arial" w:hAnsi="Arial" w:cs="Arial"/>
-          <w:lang w:val="en-US"/>
-        </w:rPr>
-        <w:t xml:space="preserve"> tests and thus provide a pretty good behavior. As a recent addition Stefan </w:t>
-      </w:r>
-      <w:proofErr w:type="spellStart"/>
-      <w:r>
-        <w:rPr>
-          <w:rFonts w:ascii="Arial" w:hAnsi="Arial" w:cs="Arial"/>
-          <w:lang w:val="en-US"/>
-        </w:rPr>
-        <w:t>Münchow</w:t>
-      </w:r>
-      <w:proofErr w:type="spellEnd"/>
-      <w:r>
-        <w:rPr>
-          <w:rFonts w:ascii="Arial" w:hAnsi="Arial" w:cs="Arial"/>
-          <w:lang w:val="en-US"/>
-        </w:rPr>
-        <w:t xml:space="preserve"> added support for leadership models and social behavior to the agents implemented in WALK. These additions show very promising results and create a very high interest in re-using the agent implementation from WALK in the new system whenever human agents are explored.</w:t>
+        <w:t xml:space="preserve"> has been developed here at the Hamburg University of Applied Sciences and is called WALK (Thiel, 2013). It features a dynamic (re)partitioning and distribution of agents across several compute nodes and is thus capable of running simulations with hundreds of thousands agents on commodity hardware. In fact Thiel (2013) showed in his final tests that WALK can run a 300.000 agent random walk simulation in near real time. Also remarkable about WALK is, that its agents pass the RiMEA tests and thus provide a pretty good behavior. As a recent addition Stefan Münchow added support for leadership models and social behavior to the agents implemented in WALK. These additions show very promising results and create a very high interest in re-using the agent implementation from WALK in the new system whenever human agents are explored.</w:t>
       </w:r>
     </w:p>
     <w:p>
@@ -2720,7 +2579,6 @@
           <w:lang w:val="en-US"/>
         </w:rPr>
       </w:pPr>
-      <w:proofErr w:type="spellStart"/>
       <w:r>
         <w:rPr>
           <w:rFonts w:cs="Arial"/>
@@ -2729,7 +2587,6 @@
         </w:rPr>
         <w:t>Vigueras</w:t>
       </w:r>
-      <w:proofErr w:type="spellEnd"/>
     </w:p>
     <w:p>
       <w:pPr>
@@ -2745,23 +2602,7 @@
           <w:rFonts w:ascii="Arial" w:hAnsi="Arial" w:cs="Arial"/>
           <w:lang w:val="en-US"/>
         </w:rPr>
-        <w:t>Another interesting architecture (</w:t>
-      </w:r>
-      <w:proofErr w:type="spellStart"/>
-      <w:r>
-        <w:rPr>
-          <w:rFonts w:ascii="Arial" w:hAnsi="Arial" w:cs="Arial"/>
-          <w:lang w:val="en-US"/>
-        </w:rPr>
-        <w:t>Vigueras</w:t>
-      </w:r>
-      <w:proofErr w:type="spellEnd"/>
-      <w:r>
-        <w:rPr>
-          <w:rFonts w:ascii="Arial" w:hAnsi="Arial" w:cs="Arial"/>
-          <w:lang w:val="en-US"/>
-        </w:rPr>
-        <w:t xml:space="preserve"> </w:t>
+        <w:t xml:space="preserve">Another interesting architecture (Vigueras </w:t>
       </w:r>
       <w:r>
         <w:rPr>
@@ -2798,23 +2639,7 @@
           <w:rFonts w:ascii="Arial" w:hAnsi="Arial" w:cs="Arial"/>
           <w:lang w:val="en-US"/>
         </w:rPr>
-        <w:t xml:space="preserve"> may be visualized in near real-time. The only time </w:t>
-      </w:r>
-      <w:proofErr w:type="spellStart"/>
-      <w:r>
-        <w:rPr>
-          <w:rFonts w:ascii="Arial" w:hAnsi="Arial" w:cs="Arial"/>
-          <w:lang w:val="en-US"/>
-        </w:rPr>
-        <w:t>Vigueras</w:t>
-      </w:r>
-      <w:proofErr w:type="spellEnd"/>
-      <w:r>
-        <w:rPr>
-          <w:rFonts w:ascii="Arial" w:hAnsi="Arial" w:cs="Arial"/>
-          <w:lang w:val="en-US"/>
-        </w:rPr>
-        <w:t xml:space="preserve"> </w:t>
+        <w:t xml:space="preserve"> may be visualized in near real-time. The only time Vigueras </w:t>
       </w:r>
       <w:r>
         <w:rPr>
@@ -2855,80 +2680,32 @@
           <w:rFonts w:ascii="Arial" w:hAnsi="Arial" w:cs="Arial"/>
           <w:lang w:val="en-US"/>
         </w:rPr>
-        <w:t xml:space="preserve">When it comes to visualization of the simulation </w:t>
-      </w:r>
-      <w:proofErr w:type="spellStart"/>
-      <w:r>
-        <w:rPr>
-          <w:rFonts w:ascii="Arial" w:hAnsi="Arial" w:cs="Arial"/>
-          <w:lang w:val="en-US"/>
-        </w:rPr>
-        <w:t>Vigueras</w:t>
-      </w:r>
-      <w:proofErr w:type="spellEnd"/>
-      <w:r>
-        <w:rPr>
-          <w:rFonts w:ascii="Arial" w:hAnsi="Arial" w:cs="Arial"/>
+        <w:t xml:space="preserve">When it comes to visualization of the simulation Vigueras </w:t>
+      </w:r>
+      <w:r>
+        <w:rPr>
+          <w:rStyle w:val="Herausstellen"/>
+          <w:rFonts w:ascii="Arial" w:hAnsi="Arial" w:cs="Arial"/>
+          <w:i w:val="0"/>
+          <w:lang w:val="en-US"/>
+        </w:rPr>
+        <w:t>et al.</w:t>
+      </w:r>
+      <w:r>
+        <w:rPr>
+          <w:rStyle w:val="Herausstellen"/>
+          <w:rFonts w:ascii="Arial" w:hAnsi="Arial" w:cs="Arial"/>
+          <w:vertAlign w:val="subscript"/>
           <w:lang w:val="en-US"/>
         </w:rPr>
         <w:t xml:space="preserve"> </w:t>
       </w:r>
       <w:r>
         <w:rPr>
-          <w:rStyle w:val="Herausstellen"/>
-          <w:rFonts w:ascii="Arial" w:hAnsi="Arial" w:cs="Arial"/>
-          <w:i w:val="0"/>
-          <w:lang w:val="en-US"/>
-        </w:rPr>
-        <w:t>et al.</w:t>
-      </w:r>
-      <w:r>
-        <w:rPr>
-          <w:rStyle w:val="Herausstellen"/>
-          <w:rFonts w:ascii="Arial" w:hAnsi="Arial" w:cs="Arial"/>
-          <w:vertAlign w:val="subscript"/>
-          <w:lang w:val="en-US"/>
-        </w:rPr>
-        <w:t xml:space="preserve"> </w:t>
-      </w:r>
-      <w:r>
-        <w:rPr>
-          <w:rFonts w:ascii="Arial" w:hAnsi="Arial" w:cs="Arial"/>
-          <w:lang w:val="en-US"/>
-        </w:rPr>
-        <w:t xml:space="preserve">(2013) utilize visualization nodes (VS) that also act asynchronously on the distributed nodes. Each </w:t>
-      </w:r>
-      <w:proofErr w:type="gramStart"/>
-      <w:r>
-        <w:rPr>
-          <w:rFonts w:ascii="Arial" w:hAnsi="Arial" w:cs="Arial"/>
-          <w:lang w:val="en-US"/>
-        </w:rPr>
-        <w:t>VS</w:t>
-      </w:r>
-      <w:proofErr w:type="gramEnd"/>
-      <w:r>
-        <w:rPr>
-          <w:rFonts w:ascii="Arial" w:hAnsi="Arial" w:cs="Arial"/>
-          <w:lang w:val="en-US"/>
-        </w:rPr>
-        <w:t xml:space="preserve"> has a camera-style definition of its field of view and may thus only ask those nodes for information containing parts of the environment, which is in that field of view. This is very contrary to other visualization approaches (e.g. GAMA, </w:t>
-      </w:r>
-      <w:proofErr w:type="spellStart"/>
-      <w:r>
-        <w:rPr>
-          <w:rFonts w:ascii="Arial" w:hAnsi="Arial" w:cs="Arial"/>
-          <w:lang w:val="en-US"/>
-        </w:rPr>
-        <w:t>NetLogo</w:t>
-      </w:r>
-      <w:proofErr w:type="spellEnd"/>
-      <w:r>
-        <w:rPr>
-          <w:rFonts w:ascii="Arial" w:hAnsi="Arial" w:cs="Arial"/>
-          <w:lang w:val="en-US"/>
-        </w:rPr>
-        <w:t>), since it does not attempt to visualize the whole simulation at once.</w:t>
+          <w:rFonts w:ascii="Arial" w:hAnsi="Arial" w:cs="Arial"/>
+          <w:lang w:val="en-US"/>
+        </w:rPr>
+        <w:t>(2013) utilize visualization nodes (VS) that also act asynchronously on the distributed nodes. Each VS has a camera-style definition of its field of view and may thus only ask those nodes for information containing parts of the environment, which is in that field of view. This is very contrary to other visualization approaches (e.g. GAMA, NetLogo), since it does not attempt to visualize the whole simulation at once.</w:t>
       </w:r>
     </w:p>
     <w:p>
@@ -3083,22 +2860,13 @@
         </w:rPr>
         <w:t xml:space="preserve"> (GAMA, </w:t>
       </w:r>
-      <w:proofErr w:type="spellStart"/>
       <w:r>
         <w:rPr>
           <w:rFonts w:ascii="Arial" w:hAnsi="Arial" w:cs="Arial"/>
           <w:lang w:val="en-US"/>
         </w:rPr>
         <w:lastRenderedPageBreak/>
-        <w:t>NetLogo</w:t>
-      </w:r>
-      <w:proofErr w:type="spellEnd"/>
-      <w:r>
-        <w:rPr>
-          <w:rFonts w:ascii="Arial" w:hAnsi="Arial" w:cs="Arial"/>
-          <w:lang w:val="en-US"/>
-        </w:rPr>
-        <w:t>)</w:t>
+        <w:t>NetLogo)</w:t>
       </w:r>
       <w:r>
         <w:rPr>
@@ -3112,23 +2880,7 @@
           <w:rFonts w:ascii="Arial" w:hAnsi="Arial" w:cs="Arial"/>
           <w:lang w:val="en-US"/>
         </w:rPr>
-        <w:t xml:space="preserve">he special model they implement (WALK, </w:t>
-      </w:r>
-      <w:proofErr w:type="spellStart"/>
-      <w:r>
-        <w:rPr>
-          <w:rFonts w:ascii="Arial" w:hAnsi="Arial" w:cs="Arial"/>
-          <w:lang w:val="en-US"/>
-        </w:rPr>
-        <w:t>Vigueras</w:t>
-      </w:r>
-      <w:proofErr w:type="spellEnd"/>
-      <w:r>
-        <w:rPr>
-          <w:rFonts w:ascii="Arial" w:hAnsi="Arial" w:cs="Arial"/>
-          <w:lang w:val="en-US"/>
-        </w:rPr>
-        <w:t>).</w:t>
+        <w:t>he special model they implement (WALK, Vigueras).</w:t>
       </w:r>
       <w:r>
         <w:rPr>
@@ -3257,23 +3009,7 @@
           <w:rFonts w:ascii="Arial" w:hAnsi="Arial" w:cs="Arial"/>
           <w:lang w:val="en-US"/>
         </w:rPr>
-        <w:t xml:space="preserve"> (Thiel-</w:t>
-      </w:r>
-      <w:proofErr w:type="spellStart"/>
-      <w:r>
-        <w:rPr>
-          <w:rFonts w:ascii="Arial" w:hAnsi="Arial" w:cs="Arial"/>
-          <w:lang w:val="en-US"/>
-        </w:rPr>
-        <w:t>Clemen</w:t>
-      </w:r>
-      <w:proofErr w:type="spellEnd"/>
-      <w:r>
-        <w:rPr>
-          <w:rFonts w:ascii="Arial" w:hAnsi="Arial" w:cs="Arial"/>
-          <w:lang w:val="en-US"/>
-        </w:rPr>
-        <w:t>, 2013)</w:t>
+        <w:t xml:space="preserve"> (Thiel-Clemen, 2013)</w:t>
       </w:r>
       <w:r>
         <w:rPr>
@@ -3460,7 +3196,21 @@
           <w:rFonts w:ascii="Arial" w:hAnsi="Arial" w:cs="Arial"/>
           <w:lang w:val="en-US"/>
         </w:rPr>
-        <w:t>MARS is divided into three parts</w:t>
+        <w:t>MARS is divided into three</w:t>
+      </w:r>
+      <w:r>
+        <w:rPr>
+          <w:rFonts w:ascii="Arial" w:hAnsi="Arial" w:cs="Arial"/>
+          <w:lang w:val="en-US"/>
+        </w:rPr>
+        <w:t xml:space="preserve"> main</w:t>
+      </w:r>
+      <w:r>
+        <w:rPr>
+          <w:rFonts w:ascii="Arial" w:hAnsi="Arial" w:cs="Arial"/>
+          <w:lang w:val="en-US"/>
+        </w:rPr>
+        <w:t xml:space="preserve"> parts</w:t>
       </w:r>
       <w:r>
         <w:rPr>
@@ -3778,15 +3528,7 @@
           <w:rFonts w:ascii="Arial" w:hAnsi="Arial" w:cs="Arial"/>
           <w:lang w:val="en-US"/>
         </w:rPr>
-        <w:t xml:space="preserve">onnection and interaction with </w:t>
-      </w:r>
-      <w:proofErr w:type="spellStart"/>
-      <w:r>
-        <w:rPr>
-          <w:rFonts w:ascii="Arial" w:hAnsi="Arial" w:cs="Arial"/>
-          <w:lang w:val="en-US"/>
-        </w:rPr>
-        <w:t>G</w:t>
+        <w:t>onnection and interaction with G</w:t>
       </w:r>
       <w:r>
         <w:rPr>
@@ -3795,7 +3537,6 @@
         </w:rPr>
         <w:t>eoserver</w:t>
       </w:r>
-      <w:proofErr w:type="spellEnd"/>
       <w:r>
         <w:rPr>
           <w:rFonts w:ascii="Arial" w:hAnsi="Arial" w:cs="Arial"/>
@@ -3987,23 +3728,7 @@
             <w:rFonts w:ascii="Arial" w:hAnsi="Arial" w:cs="Arial"/>
             <w:lang w:val="en-US"/>
           </w:rPr>
-          <w:t>http://msdn.microsoft.com/en-us/library/bb259</w:t>
-        </w:r>
-        <w:r>
-          <w:rPr>
-            <w:rStyle w:val="Link"/>
-            <w:rFonts w:ascii="Arial" w:hAnsi="Arial" w:cs="Arial"/>
-            <w:lang w:val="en-US"/>
-          </w:rPr>
-          <w:t>6</w:t>
-        </w:r>
-        <w:r>
-          <w:rPr>
-            <w:rStyle w:val="Link"/>
-            <w:rFonts w:ascii="Arial" w:hAnsi="Arial" w:cs="Arial"/>
-            <w:lang w:val="en-US"/>
-          </w:rPr>
-          <w:t>89.aspx</w:t>
+          <w:t>http://msdn.microsoft.com/en-us/library/bb259689.aspx</w:t>
         </w:r>
       </w:hyperlink>
       <w:r>
@@ -4011,39 +3736,7 @@
           <w:rFonts w:ascii="Arial" w:hAnsi="Arial" w:cs="Arial"/>
           <w:lang w:val="en-US"/>
         </w:rPr>
-        <w:t xml:space="preserve">) to reference data to geographical coordinates and make it efficiently </w:t>
-      </w:r>
-      <w:proofErr w:type="spellStart"/>
-      <w:r>
-        <w:rPr>
-          <w:rFonts w:ascii="Arial" w:hAnsi="Arial" w:cs="Arial"/>
-          <w:lang w:val="en-US"/>
-        </w:rPr>
-        <w:t>queryable</w:t>
-      </w:r>
-      <w:proofErr w:type="spellEnd"/>
-      <w:r>
-        <w:rPr>
-          <w:rFonts w:ascii="Arial" w:hAnsi="Arial" w:cs="Arial"/>
-          <w:lang w:val="en-US"/>
-        </w:rPr>
-        <w:t>. With that approach applied, data from ROCK and GROUND may be cross-referenced, which solves one of the big problems of information integration in MAS (Thiel-</w:t>
-      </w:r>
-      <w:proofErr w:type="spellStart"/>
-      <w:r>
-        <w:rPr>
-          <w:rFonts w:ascii="Arial" w:hAnsi="Arial" w:cs="Arial"/>
-          <w:lang w:val="en-US"/>
-        </w:rPr>
-        <w:t>Clemen</w:t>
-      </w:r>
-      <w:proofErr w:type="spellEnd"/>
-      <w:r>
-        <w:rPr>
-          <w:rFonts w:ascii="Arial" w:hAnsi="Arial" w:cs="Arial"/>
-          <w:lang w:val="en-US"/>
-        </w:rPr>
-        <w:t>, 2013).</w:t>
+        <w:t>) to reference data to geographical coordinates and make it efficiently queryable. With that approach applied, data from ROCK and GROUND may be cross-referenced, which solves one of the big problems of information integration in MAS (Thiel-Clemen, 2013).</w:t>
       </w:r>
     </w:p>
     <w:p>
@@ -4126,7 +3819,57 @@
           <w:rFonts w:ascii="Arial" w:hAnsi="Arial" w:cs="Arial"/>
           <w:lang w:val="en-US"/>
         </w:rPr>
-        <w:t xml:space="preserve">SHUTTLE is used by DEIMOS, PHOBOS and </w:t>
+        <w:t>MARS provides a tool by the name of DEIMOS, which makes use of the SHUTTLE API and allows the modeler to extract data from ROCK and GROUND for a specific</w:t>
+      </w:r>
+      <w:r>
+        <w:rPr>
+          <w:rFonts w:ascii="Arial" w:hAnsi="Arial" w:cs="Arial"/>
+          <w:lang w:val="en-US"/>
+        </w:rPr>
+        <w:t xml:space="preserve"> geographical area</w:t>
+      </w:r>
+      <w:r>
+        <w:rPr>
+          <w:rFonts w:ascii="Arial" w:hAnsi="Arial" w:cs="Arial"/>
+          <w:lang w:val="en-US"/>
+        </w:rPr>
+        <w:t xml:space="preserve"> to be used in the simulation model at hand</w:t>
+      </w:r>
+      <w:r>
+        <w:rPr>
+          <w:rFonts w:ascii="Arial" w:hAnsi="Arial" w:cs="Arial"/>
+          <w:lang w:val="en-US"/>
+        </w:rPr>
+        <w:t>. The modeler may then intersect this data with each other</w:t>
+      </w:r>
+      <w:r>
+        <w:rPr>
+          <w:rFonts w:ascii="Arial" w:hAnsi="Arial" w:cs="Arial"/>
+          <w:lang w:val="en-US"/>
+        </w:rPr>
+        <w:t xml:space="preserve"> and/or build an SGI (</w:t>
+      </w:r>
+      <w:r>
+        <w:rPr>
+          <w:rFonts w:ascii="Arial" w:hAnsi="Arial" w:cs="Arial"/>
+          <w:color w:val="FF0000"/>
+          <w:lang w:val="en-US"/>
+        </w:rPr>
+        <w:t>TODO</w:t>
+      </w:r>
+      <w:r>
+        <w:rPr>
+          <w:rFonts w:ascii="Arial" w:hAnsi="Arial" w:cs="Arial"/>
+          <w:lang w:val="en-US"/>
+        </w:rPr>
+        <w:t xml:space="preserve">: Referenz auf Mariusz’ Paper). </w:t>
+      </w:r>
+      <w:r>
+        <w:rPr>
+          <w:rFonts w:ascii="Arial" w:hAnsi="Arial" w:cs="Arial"/>
+          <w:lang w:val="en-US"/>
+        </w:rPr>
+        <w:t>Finally a XML description file will be saved, which contains the actions needed to extract and transform the appropriate data from GROUND and ROCK to re-create the needed subset of data when the live simulation is about to start.</w:t>
       </w:r>
     </w:p>
     <w:p>
@@ -4138,6 +3881,20 @@
           <w:lang w:val="en-US"/>
         </w:rPr>
       </w:pPr>
+      <w:r>
+        <w:rPr>
+          <w:rFonts w:ascii="Arial" w:hAnsi="Arial" w:cs="Arial"/>
+          <w:lang w:val="en-US"/>
+        </w:rPr>
+        <w:t>In order to allow the actual simulation system (LIFE) to use the data extracted by DEIMOS, a specific MARS DSL is currently under active development, which will be used to map attributes of agents and other simulation entities to the extracted fields in the ROCK/GROUND databases.</w:t>
+      </w:r>
+      <w:r>
+        <w:rPr>
+          <w:rFonts w:ascii="Arial" w:hAnsi="Arial" w:cs="Arial"/>
+          <w:lang w:val="en-US"/>
+        </w:rPr>
+        <w:t xml:space="preserve"> Therefore the formerly created XML file will be used to present the modeler with the fields available for mapping.</w:t>
+      </w:r>
     </w:p>
     <w:p>
       <w:pPr>
@@ -4148,41 +3905,13 @@
           <w:lang w:val="en-US"/>
         </w:rPr>
       </w:pPr>
-    </w:p>
-    <w:p>
-      <w:pPr>
-        <w:rPr>
-          <w:lang w:val="en-US"/>
-        </w:rPr>
-      </w:pPr>
-    </w:p>
-    <w:p>
-      <w:pPr>
-        <w:rPr>
-          <w:lang w:val="en-US"/>
-        </w:rPr>
-      </w:pPr>
-    </w:p>
-    <w:p>
-      <w:pPr>
-        <w:rPr>
-          <w:lang w:val="en-US"/>
-        </w:rPr>
-      </w:pPr>
-    </w:p>
-    <w:p>
-      <w:pPr>
-        <w:rPr>
-          <w:lang w:val="en-US"/>
-        </w:rPr>
-      </w:pPr>
-    </w:p>
-    <w:p>
-      <w:pPr>
-        <w:rPr>
-          <w:lang w:val="en-US"/>
-        </w:rPr>
-      </w:pPr>
+      <w:r>
+        <w:rPr>
+          <w:rFonts w:ascii="Arial" w:hAnsi="Arial" w:cs="Arial"/>
+          <w:lang w:val="en-US"/>
+        </w:rPr>
+        <w:t>Once the mapping is done, SHUTTLE may create an in-memory database containing only the subset of data extracted and transformed from GROUND and ROCK. This temporary database may then be used by LIFE to instantiate its agents and environment and to perform other tasks based on the provided data.</w:t>
+      </w:r>
     </w:p>
     <w:p>
       <w:pPr>
@@ -4201,19 +3930,87 @@
     </w:p>
     <w:p>
       <w:pPr>
-        <w:pStyle w:val="berschrift2"/>
-        <w:rPr>
-          <w:lang w:val="en-US"/>
-        </w:rPr>
-      </w:pPr>
-      <w:r>
-        <w:rPr>
-          <w:lang w:val="en-US"/>
-        </w:rPr>
-        <w:t>Layers &amp; Agents</w:t>
+        <w:pStyle w:val="NurText"/>
+      </w:pPr>
+      <w:r>
+        <w:t>LIFE is the actual</w:t>
+      </w:r>
+      <w:r>
+        <w:t xml:space="preserve"> distributed</w:t>
       </w:r>
       <w:bookmarkStart w:id="2" w:name="_GoBack"/>
       <w:bookmarkEnd w:id="2"/>
+      <w:r>
+        <w:t xml:space="preserve"> simulation component and is itself organized in three main components:</w:t>
+      </w:r>
+    </w:p>
+    <w:p>
+      <w:pPr>
+        <w:pStyle w:val="NurText"/>
+        <w:numPr>
+          <w:ilvl w:val="0"/>
+          <w:numId w:val="10"/>
+        </w:numPr>
+      </w:pPr>
+      <w:r>
+        <w:rPr>
+          <w:b/>
+        </w:rPr>
+        <w:t>Simulation Controller</w:t>
+      </w:r>
+      <w:r>
+        <w:t>: The GUI to access and control the overall system.</w:t>
+      </w:r>
+    </w:p>
+    <w:p>
+      <w:pPr>
+        <w:pStyle w:val="NurText"/>
+        <w:numPr>
+          <w:ilvl w:val="0"/>
+          <w:numId w:val="10"/>
+        </w:numPr>
+      </w:pPr>
+      <w:r>
+        <w:rPr>
+          <w:b/>
+        </w:rPr>
+        <w:t>Simulation Manager</w:t>
+      </w:r>
+      <w:r>
+        <w:t>: A central management unit, which takes the orders from the SC and executes it.</w:t>
+      </w:r>
+    </w:p>
+    <w:p>
+      <w:pPr>
+        <w:pStyle w:val="NurText"/>
+        <w:numPr>
+          <w:ilvl w:val="0"/>
+          <w:numId w:val="10"/>
+        </w:numPr>
+      </w:pPr>
+      <w:r>
+        <w:rPr>
+          <w:b/>
+        </w:rPr>
+        <w:t>Layer Container</w:t>
+      </w:r>
+      <w:r>
+        <w:t>: A container to house layers and agents</w:t>
+      </w:r>
+    </w:p>
+    <w:p>
+      <w:pPr>
+        <w:pStyle w:val="berschrift2"/>
+        <w:rPr>
+          <w:lang w:val="en-US"/>
+        </w:rPr>
+      </w:pPr>
+      <w:r>
+        <w:rPr>
+          <w:lang w:val="en-US"/>
+        </w:rPr>
+        <w:t>Layers &amp; Agents</w:t>
+      </w:r>
     </w:p>
     <w:p>
       <w:pPr>
@@ -4366,23 +4163,15 @@
           <w:rFonts w:ascii="Arial" w:hAnsi="Arial" w:cs="Arial"/>
           <w:lang w:val="en-US"/>
         </w:rPr>
-        <w:t xml:space="preserve">A shadow agent stub (SAS) is extended by the ability to hold cached attributes like its position or any other attribute. </w:t>
-      </w:r>
-      <w:proofErr w:type="gramStart"/>
-      <w:r>
-        <w:rPr>
-          <w:rFonts w:ascii="Arial" w:hAnsi="Arial" w:cs="Arial"/>
-          <w:lang w:val="en-US"/>
-        </w:rPr>
-        <w:t>Both, the attributes and the remote reference, may be updated by the real agent object</w:t>
-      </w:r>
-      <w:proofErr w:type="gramEnd"/>
-      <w:r>
-        <w:rPr>
-          <w:rFonts w:ascii="Arial" w:hAnsi="Arial" w:cs="Arial"/>
-          <w:lang w:val="en-US"/>
-        </w:rPr>
-        <w:t xml:space="preserve"> whenever a change occurs. These updates may be delivered via multicast when in LAN to reduce the amount of traffic. The initial remote references can be provided when the overall system is initiated since some kind of distribution information has to be provided at that state.</w:t>
+        <w:t xml:space="preserve">A shadow agent stub (SAS) is extended by the ability to hold cached attributes like its position or any other attribute. Both, the attributes and the remote reference, may be updated by the real agent object whenever a change occurs. These updates may be delivered via multicast when in LAN to reduce the amount of traffic. The initial remote </w:t>
+      </w:r>
+      <w:r>
+        <w:rPr>
+          <w:rFonts w:ascii="Arial" w:hAnsi="Arial" w:cs="Arial"/>
+          <w:lang w:val="en-US"/>
+        </w:rPr>
+        <w:lastRenderedPageBreak/>
+        <w:t>references can be provided when the overall system is initiated since some kind of distribution information has to be provided at that state.</w:t>
       </w:r>
     </w:p>
     <w:p>
@@ -4399,15 +4188,7 @@
           <w:rFonts w:ascii="Arial" w:hAnsi="Arial" w:cs="Arial"/>
           <w:lang w:val="en-US"/>
         </w:rPr>
-        <w:t xml:space="preserve">This results in each container node containing the full environment as well as all 10.000 agents, but with the difference, that only 5.000 agents are really instantiated (and thus have to be computed). The other 5.000 agents are only instantiated as SASs and thus do not contain any agent behavior logic. An increase in container nodes would reduce the amount of agents per node that have to be actively </w:t>
-      </w:r>
-      <w:r>
-        <w:rPr>
-          <w:rFonts w:ascii="Arial" w:hAnsi="Arial" w:cs="Arial"/>
-          <w:lang w:val="en-US"/>
-        </w:rPr>
-        <w:lastRenderedPageBreak/>
-        <w:t>computed, while the memory footprint per node would also potentially decrease, assuming that a SAS consumes less RAM than a full fledged agent.</w:t>
+        <w:t>This results in each container node containing the full environment as well as all 10.000 agents, but with the difference, that only 5.000 agents are really instantiated (and thus have to be computed). The other 5.000 agents are only instantiated as SASs and thus do not contain any agent behavior logic. An increase in container nodes would reduce the amount of agents per node that have to be actively computed, while the memory footprint per node would also potentially decrease, assuming that a SAS consumes less RAM than a full fledged agent.</w:t>
       </w:r>
     </w:p>
     <w:p>
@@ -5125,6 +4906,7 @@
           <w:szCs w:val="16"/>
           <w:lang w:val="en-US"/>
         </w:rPr>
+        <w:lastRenderedPageBreak/>
         <w:t>2760–2768.</w:t>
       </w:r>
     </w:p>
@@ -5385,7 +5167,6 @@
           <w:szCs w:val="16"/>
           <w:lang w:val="en-US"/>
         </w:rPr>
-        <w:lastRenderedPageBreak/>
         <w:t xml:space="preserve">Thiel-Clemen, Th. 2013. Information Integration in Ecological Informatics and Modelling. </w:t>
       </w:r>
       <w:r>
@@ -5511,9 +5292,9 @@
         <w:pStyle w:val="Literatur"/>
         <w:ind w:left="0" w:firstLine="0"/>
         <w:rPr>
-          <w:sz w:val="16"/>
-          <w:szCs w:val="16"/>
-          <w:lang w:val="en-US"/>
+          <w:rFonts w:cs="Arial"/>
+          <w:sz w:val="16"/>
+          <w:szCs w:val="16"/>
         </w:rPr>
       </w:pPr>
       <w:r>
@@ -5530,61 +5311,15 @@
           <w:sz w:val="16"/>
           <w:szCs w:val="16"/>
         </w:rPr>
-        <w:t xml:space="preserve">Hagenlocher, M.; Lang, S.; </w:t>
-      </w:r>
-      <w:proofErr w:type="spellStart"/>
-      <w:r>
-        <w:rPr>
-          <w:rFonts w:cs="Arial"/>
-          <w:sz w:val="16"/>
-          <w:szCs w:val="16"/>
-        </w:rPr>
-        <w:t>Holbling</w:t>
-      </w:r>
-      <w:proofErr w:type="spellEnd"/>
-      <w:proofErr w:type="gramStart"/>
-      <w:r>
-        <w:rPr>
-          <w:rFonts w:cs="Arial"/>
-          <w:sz w:val="16"/>
-          <w:szCs w:val="16"/>
-        </w:rPr>
-        <w:t>, D.;</w:t>
-      </w:r>
-      <w:proofErr w:type="gramEnd"/>
-      <w:r>
-        <w:rPr>
-          <w:rFonts w:cs="Arial"/>
-          <w:sz w:val="16"/>
-          <w:szCs w:val="16"/>
-        </w:rPr>
-        <w:t xml:space="preserve"> </w:t>
-      </w:r>
-      <w:proofErr w:type="spellStart"/>
-      <w:r>
-        <w:rPr>
-          <w:rFonts w:cs="Arial"/>
-          <w:sz w:val="16"/>
-          <w:szCs w:val="16"/>
-        </w:rPr>
-        <w:t>Ti</w:t>
-      </w:r>
-      <w:r>
-        <w:rPr>
-          <w:rFonts w:cs="Arial"/>
-          <w:sz w:val="16"/>
-          <w:szCs w:val="16"/>
-        </w:rPr>
-        <w:t>ede</w:t>
-      </w:r>
-      <w:proofErr w:type="spellEnd"/>
-      <w:r>
-        <w:rPr>
-          <w:rFonts w:cs="Arial"/>
-          <w:sz w:val="16"/>
-          <w:szCs w:val="16"/>
-        </w:rPr>
-        <w:t>, D.; Kienberger, S.: </w:t>
+        <w:t>Hagenlocher, M.; Lang, S.; Holbling, D.; Ti</w:t>
+      </w:r>
+      <w:r>
+        <w:rPr>
+          <w:rFonts w:cs="Arial"/>
+          <w:sz w:val="16"/>
+          <w:szCs w:val="16"/>
+        </w:rPr>
+        <w:t>ede, D.; Kienberger, S.: </w:t>
       </w:r>
       <w:r>
         <w:rPr>
@@ -5601,159 +5336,15 @@
           <w:sz w:val="16"/>
           <w:szCs w:val="16"/>
         </w:rPr>
-        <w:t xml:space="preserve">Modeling Hotspots </w:t>
-      </w:r>
-      <w:proofErr w:type="spellStart"/>
-      <w:r>
-        <w:rPr>
-          <w:rFonts w:cs="Arial"/>
-          <w:sz w:val="16"/>
-          <w:szCs w:val="16"/>
-        </w:rPr>
-        <w:t>of</w:t>
-      </w:r>
-      <w:proofErr w:type="spellEnd"/>
-      <w:r>
-        <w:rPr>
-          <w:rFonts w:cs="Arial"/>
-          <w:sz w:val="16"/>
-          <w:szCs w:val="16"/>
-        </w:rPr>
-        <w:t xml:space="preserve"> </w:t>
-      </w:r>
-      <w:proofErr w:type="spellStart"/>
-      <w:r>
-        <w:rPr>
-          <w:rFonts w:cs="Arial"/>
-          <w:sz w:val="16"/>
-          <w:szCs w:val="16"/>
-        </w:rPr>
-        <w:t>Climate</w:t>
-      </w:r>
-      <w:proofErr w:type="spellEnd"/>
-      <w:r>
-        <w:rPr>
-          <w:rFonts w:cs="Arial"/>
-          <w:sz w:val="16"/>
-          <w:szCs w:val="16"/>
-        </w:rPr>
-        <w:t xml:space="preserve"> </w:t>
-      </w:r>
-      <w:r>
-        <w:rPr>
-          <w:rFonts w:cs="Arial"/>
-          <w:sz w:val="16"/>
-          <w:szCs w:val="16"/>
-        </w:rPr>
-        <w:t xml:space="preserve">Change in </w:t>
-      </w:r>
-      <w:proofErr w:type="spellStart"/>
-      <w:r>
-        <w:rPr>
-          <w:rFonts w:cs="Arial"/>
-          <w:sz w:val="16"/>
-          <w:szCs w:val="16"/>
-        </w:rPr>
-        <w:t>the</w:t>
-      </w:r>
-      <w:proofErr w:type="spellEnd"/>
-      <w:r>
-        <w:rPr>
-          <w:rFonts w:cs="Arial"/>
-          <w:sz w:val="16"/>
-          <w:szCs w:val="16"/>
-        </w:rPr>
-        <w:t xml:space="preserve"> Sahel </w:t>
-      </w:r>
-      <w:proofErr w:type="spellStart"/>
-      <w:r>
-        <w:rPr>
-          <w:rFonts w:cs="Arial"/>
-          <w:sz w:val="16"/>
-          <w:szCs w:val="16"/>
-        </w:rPr>
-        <w:t>Using</w:t>
-      </w:r>
-      <w:proofErr w:type="spellEnd"/>
-      <w:r>
-        <w:rPr>
-          <w:rFonts w:cs="Arial"/>
-          <w:sz w:val="16"/>
-          <w:szCs w:val="16"/>
-        </w:rPr>
-        <w:t xml:space="preserve"> </w:t>
-      </w:r>
-      <w:proofErr w:type="spellStart"/>
-      <w:r>
-        <w:rPr>
-          <w:rFonts w:cs="Arial"/>
-          <w:sz w:val="16"/>
-          <w:szCs w:val="16"/>
-        </w:rPr>
-        <w:t>Object-Based</w:t>
-      </w:r>
-      <w:proofErr w:type="spellEnd"/>
-      <w:r>
-        <w:rPr>
-          <w:rFonts w:cs="Arial"/>
-          <w:sz w:val="16"/>
-          <w:szCs w:val="16"/>
-        </w:rPr>
-        <w:t xml:space="preserve"> </w:t>
-      </w:r>
-      <w:proofErr w:type="spellStart"/>
-      <w:r>
-        <w:rPr>
-          <w:rFonts w:cs="Arial"/>
-          <w:sz w:val="16"/>
-          <w:szCs w:val="16"/>
-        </w:rPr>
-        <w:t>Regionalization</w:t>
-      </w:r>
-      <w:proofErr w:type="spellEnd"/>
-      <w:r>
-        <w:rPr>
-          <w:rFonts w:cs="Arial"/>
-          <w:sz w:val="16"/>
-          <w:szCs w:val="16"/>
-        </w:rPr>
-        <w:t xml:space="preserve"> </w:t>
-      </w:r>
-      <w:proofErr w:type="spellStart"/>
-      <w:r>
-        <w:rPr>
-          <w:rFonts w:cs="Arial"/>
-          <w:sz w:val="16"/>
-          <w:szCs w:val="16"/>
-        </w:rPr>
-        <w:t>of</w:t>
-      </w:r>
-      <w:proofErr w:type="spellEnd"/>
-      <w:r>
-        <w:rPr>
-          <w:rFonts w:cs="Arial"/>
-          <w:sz w:val="16"/>
-          <w:szCs w:val="16"/>
-        </w:rPr>
-        <w:t xml:space="preserve"> Multidimensional </w:t>
-      </w:r>
-      <w:proofErr w:type="spellStart"/>
-      <w:r>
-        <w:rPr>
-          <w:rFonts w:cs="Arial"/>
-          <w:sz w:val="16"/>
-          <w:szCs w:val="16"/>
-        </w:rPr>
-        <w:t>Gridded</w:t>
-      </w:r>
-      <w:proofErr w:type="spellEnd"/>
-      <w:r>
-        <w:rPr>
-          <w:rFonts w:cs="Arial"/>
-          <w:sz w:val="16"/>
-          <w:szCs w:val="16"/>
-        </w:rPr>
-        <w:t xml:space="preserve"> Datasets. In: </w:t>
+        <w:t xml:space="preserve">Modeling Hotspots of Climate </w:t>
+      </w:r>
+      <w:r>
+        <w:rPr>
+          <w:rFonts w:cs="Arial"/>
+          <w:sz w:val="16"/>
+          <w:szCs w:val="16"/>
+        </w:rPr>
+        <w:t xml:space="preserve">Change in the Sahel Using Object-Based Regionalization of Multidimensional Gridded Datasets. In: </w:t>
       </w:r>
       <w:r>
         <w:rPr>
@@ -5773,95 +5364,7 @@
           <w:sz w:val="16"/>
           <w:szCs w:val="16"/>
         </w:rPr>
-        <w:t xml:space="preserve">in Applied Earth </w:t>
-      </w:r>
-      <w:proofErr w:type="spellStart"/>
-      <w:r>
-        <w:rPr>
-          <w:rFonts w:cs="Arial"/>
-          <w:i/>
-          <w:iCs/>
-          <w:sz w:val="16"/>
-          <w:szCs w:val="16"/>
-        </w:rPr>
-        <w:t>Observations</w:t>
-      </w:r>
-      <w:proofErr w:type="spellEnd"/>
-      <w:r>
-        <w:rPr>
-          <w:rFonts w:cs="Arial"/>
-          <w:i/>
-          <w:iCs/>
-          <w:sz w:val="16"/>
-          <w:szCs w:val="16"/>
-        </w:rPr>
-        <w:t xml:space="preserve"> </w:t>
-      </w:r>
-      <w:proofErr w:type="spellStart"/>
-      <w:r>
-        <w:rPr>
-          <w:rFonts w:cs="Arial"/>
-          <w:i/>
-          <w:iCs/>
-          <w:sz w:val="16"/>
-          <w:szCs w:val="16"/>
-        </w:rPr>
-        <w:t>and</w:t>
-      </w:r>
-      <w:proofErr w:type="spellEnd"/>
-      <w:r>
-        <w:rPr>
-          <w:rFonts w:cs="Arial"/>
-          <w:i/>
-          <w:iCs/>
-          <w:sz w:val="16"/>
-          <w:szCs w:val="16"/>
-        </w:rPr>
-        <w:t xml:space="preserve"> Remote </w:t>
-      </w:r>
-      <w:proofErr w:type="spellStart"/>
-      <w:r>
-        <w:rPr>
-          <w:rFonts w:cs="Arial"/>
-          <w:i/>
-          <w:iCs/>
-          <w:sz w:val="16"/>
-          <w:szCs w:val="16"/>
-        </w:rPr>
-        <w:t>Sensing</w:t>
-      </w:r>
-      <w:proofErr w:type="spellEnd"/>
-      <w:r>
-        <w:rPr>
-          <w:rFonts w:cs="Arial"/>
-          <w:i/>
-          <w:iCs/>
-          <w:sz w:val="16"/>
-          <w:szCs w:val="16"/>
-        </w:rPr>
-        <w:t xml:space="preserve">, IEEE Journal </w:t>
-      </w:r>
-      <w:proofErr w:type="spellStart"/>
-      <w:r>
-        <w:rPr>
-          <w:rFonts w:cs="Arial"/>
-          <w:i/>
-          <w:iCs/>
-          <w:sz w:val="16"/>
-          <w:szCs w:val="16"/>
-        </w:rPr>
-        <w:t>of</w:t>
-      </w:r>
-      <w:proofErr w:type="spellEnd"/>
-      <w:r>
-        <w:rPr>
-          <w:rFonts w:cs="Arial"/>
-          <w:i/>
-          <w:iCs/>
-          <w:sz w:val="16"/>
-          <w:szCs w:val="16"/>
-        </w:rPr>
-        <w:t xml:space="preserve"> PP</w:t>
+        <w:t>in Applied Earth Observations and Remote Sensing, IEEE Journal of PP</w:t>
       </w:r>
       <w:r>
         <w:rPr>
@@ -5898,6 +5401,69 @@
         </w:rPr>
         <w:t>.</w:t>
       </w:r>
+    </w:p>
+    <w:p>
+      <w:pPr>
+        <w:spacing w:before="100" w:beforeAutospacing="1" w:after="100" w:afterAutospacing="1"/>
+        <w:rPr>
+          <w:rFonts w:ascii="Times" w:hAnsi="Times"/>
+          <w:noProof w:val="0"/>
+          <w:sz w:val="20"/>
+        </w:rPr>
+      </w:pPr>
+      <w:r>
+        <w:rPr>
+          <w:rFonts w:ascii="Times" w:hAnsi="Times"/>
+          <w:noProof w:val="0"/>
+          <w:sz w:val="20"/>
+        </w:rPr>
+        <w:t>H. Pereki, K. Wala, and T. Thiel-Clemen</w:t>
+      </w:r>
+      <w:r>
+        <w:rPr>
+          <w:rFonts w:ascii="Times" w:hAnsi="Times"/>
+          <w:noProof w:val="0"/>
+          <w:sz w:val="20"/>
+        </w:rPr>
+        <w:t>, 2013</w:t>
+      </w:r>
+      <w:r>
+        <w:rPr>
+          <w:rFonts w:ascii="Times" w:hAnsi="Times"/>
+          <w:noProof w:val="0"/>
+          <w:sz w:val="20"/>
+        </w:rPr>
+        <w:t xml:space="preserve">, “Woody species diversity and important value indices in dense dry forests in Abdoulaye Wildlife Reserve (Togo, West Africa),” </w:t>
+      </w:r>
+      <w:r>
+        <w:rPr>
+          <w:rFonts w:ascii="Times" w:hAnsi="Times"/>
+          <w:i/>
+          <w:iCs/>
+          <w:noProof w:val="0"/>
+          <w:sz w:val="20"/>
+        </w:rPr>
+        <w:t>Int. J.</w:t>
+      </w:r>
+      <w:r>
+        <w:rPr>
+          <w:rFonts w:ascii="Times" w:hAnsi="Times"/>
+          <w:noProof w:val="0"/>
+          <w:sz w:val="20"/>
+        </w:rPr>
+        <w:t>, vol. 5, no. June, pp. 358–366, 2013.</w:t>
+      </w:r>
+    </w:p>
+    <w:p>
+      <w:pPr>
+        <w:pStyle w:val="Literatur"/>
+        <w:ind w:left="0" w:firstLine="0"/>
+        <w:rPr>
+          <w:sz w:val="16"/>
+          <w:szCs w:val="16"/>
+          <w:lang w:val="en-US"/>
+        </w:rPr>
+      </w:pPr>
     </w:p>
     <w:sectPr>
       <w:headerReference w:type="even" r:id="rId21"/>
@@ -6189,7 +5755,7 @@
                             <w:rPr>
                               <w:rStyle w:val="Seitenzahl"/>
                             </w:rPr>
-                            <w:t>6</w:t>
+                            <w:t>10</w:t>
                           </w:r>
                           <w:r>
                             <w:rPr>
@@ -6215,13 +5781,13 @@
             </wp:anchor>
           </w:drawing>
         </mc:Choice>
-        <mc:Fallback xmlns:w15="http://schemas.microsoft.com/office/word/2012/wordml">
+        <mc:Fallback>
           <w:pict>
-            <v:shapetype id="_x0000_t202" coordsize="21600,21600" o:spt="202" path="m,l,21600r21600,l21600,xe">
+            <v:shapetype id="_x0000_t202" coordsize="21600,21600" o:spt="202" path="m0,0l0,21600,21600,21600,21600,0xe">
               <v:stroke joinstyle="miter"/>
               <v:path gradientshapeok="t" o:connecttype="rect"/>
             </v:shapetype>
-            <v:shape id="Text Box 3" o:spid="_x0000_s1026" type="#_x0000_t202" style="position:absolute;left:0;text-align:left;margin-left:0;margin-top:0;width:14.4pt;height:14.4pt;z-index:251658240;visibility:visible;mso-wrap-style:square;mso-width-percent:0;mso-height-percent:0;mso-wrap-distance-left:9pt;mso-wrap-distance-top:0;mso-wrap-distance-right:9pt;mso-wrap-distance-bottom:0;mso-position-horizontal:absolute;mso-position-horizontal-relative:text;mso-position-vertical:absolute;mso-position-vertical-relative:text;mso-width-percent:0;mso-height-percent:0;mso-width-relative:page;mso-height-relative:page;v-text-anchor:top" o:gfxdata="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" o:allowincell="f" filled="f" stroked="f">
+            <v:shape id="Text Box 3" o:spid="_x0000_s1026" type="#_x0000_t202" style="position:absolute;left:0;text-align:left;margin-left:0;margin-top:0;width:14.4pt;height:14.4pt;z-index:251658240;visibility:visible;mso-wrap-style:square;mso-width-percent:0;mso-height-percent:0;mso-wrap-distance-left:9pt;mso-wrap-distance-top:0;mso-wrap-distance-right:9pt;mso-wrap-distance-bottom:0;mso-position-horizontal:absolute;mso-position-horizontal-relative:text;mso-position-vertical:absolute;mso-position-vertical-relative:text;mso-width-percent:0;mso-height-percent:0;mso-width-relative:page;mso-height-relative:page;v-text-anchor:top" o:gfxdata="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" o:allowincell="f" filled="f" stroked="f">
               <v:textbox inset="0,0,0,0">
                 <w:txbxContent>
                   <w:p>
@@ -6247,7 +5813,7 @@
                       <w:rPr>
                         <w:rStyle w:val="Seitenzahl"/>
                       </w:rPr>
-                      <w:t>6</w:t>
+                      <w:t>10</w:t>
                     </w:r>
                     <w:r>
                       <w:rPr>
@@ -6358,7 +5924,7 @@
                             <w:rPr>
                               <w:rStyle w:val="Seitenzahl"/>
                             </w:rPr>
-                            <w:t>5</w:t>
+                            <w:t>9</w:t>
                           </w:r>
                           <w:r>
                             <w:rPr>
@@ -6384,13 +5950,13 @@
             </wp:anchor>
           </w:drawing>
         </mc:Choice>
-        <mc:Fallback xmlns:w15="http://schemas.microsoft.com/office/word/2012/wordml">
+        <mc:Fallback>
           <w:pict>
-            <v:shapetype id="_x0000_t202" coordsize="21600,21600" o:spt="202" path="m,l,21600r21600,l21600,xe">
+            <v:shapetype id="_x0000_t202" coordsize="21600,21600" o:spt="202" path="m0,0l0,21600,21600,21600,21600,0xe">
               <v:stroke joinstyle="miter"/>
               <v:path gradientshapeok="t" o:connecttype="rect"/>
             </v:shapetype>
-            <v:shape id="Text Box 4" o:spid="_x0000_s1027" type="#_x0000_t202" style="position:absolute;margin-left:438.85pt;margin-top:-.75pt;width:14.45pt;height:14.4pt;z-index:251659264;visibility:visible;mso-wrap-style:square;mso-width-percent:0;mso-height-percent:0;mso-wrap-distance-left:9pt;mso-wrap-distance-top:0;mso-wrap-distance-right:9pt;mso-wrap-distance-bottom:0;mso-position-horizontal:absolute;mso-position-horizontal-relative:text;mso-position-vertical:absolute;mso-position-vertical-relative:text;mso-width-percent:0;mso-height-percent:0;mso-width-relative:page;mso-height-relative:page;v-text-anchor:top" o:gfxdata="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" o:allowincell="f" filled="f" stroked="f">
+            <v:shape id="Text Box 4" o:spid="_x0000_s1027" type="#_x0000_t202" style="position:absolute;margin-left:438.85pt;margin-top:-.7pt;width:14.45pt;height:14.4pt;z-index:251659264;visibility:visible;mso-wrap-style:square;mso-width-percent:0;mso-height-percent:0;mso-wrap-distance-left:9pt;mso-wrap-distance-top:0;mso-wrap-distance-right:9pt;mso-wrap-distance-bottom:0;mso-position-horizontal:absolute;mso-position-horizontal-relative:text;mso-position-vertical:absolute;mso-position-vertical-relative:text;mso-width-percent:0;mso-height-percent:0;mso-width-relative:page;mso-height-relative:page;v-text-anchor:top" o:gfxdata="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" o:allowincell="f" filled="f" stroked="f">
               <v:textbox inset="0,0,0,0">
                 <w:txbxContent>
                   <w:p>
@@ -6419,7 +5985,7 @@
                       <w:rPr>
                         <w:rStyle w:val="Seitenzahl"/>
                       </w:rPr>
-                      <w:t>5</w:t>
+                      <w:t>9</w:t>
                     </w:r>
                     <w:r>
                       <w:rPr>
@@ -6646,6 +6212,119 @@
     </w:lvl>
   </w:abstractNum>
   <w:abstractNum w:abstractNumId="2">
+    <w:nsid w:val="24FB7682"/>
+    <w:multiLevelType w:val="hybridMultilevel"/>
+    <w:tmpl w:val="62D28328"/>
+    <w:lvl w:ilvl="0" w:tplc="04070001">
+      <w:start w:val="1"/>
+      <w:numFmt w:val="bullet"/>
+      <w:lvlText w:val=""/>
+      <w:lvlJc w:val="left"/>
+      <w:pPr>
+        <w:ind w:left="720" w:hanging="360"/>
+      </w:pPr>
+      <w:rPr>
+        <w:rFonts w:ascii="Symbol" w:hAnsi="Symbol" w:hint="default"/>
+      </w:rPr>
+    </w:lvl>
+    <w:lvl w:ilvl="1" w:tplc="04070003" w:tentative="1">
+      <w:start w:val="1"/>
+      <w:numFmt w:val="bullet"/>
+      <w:lvlText w:val="o"/>
+      <w:lvlJc w:val="left"/>
+      <w:pPr>
+        <w:ind w:left="1440" w:hanging="360"/>
+      </w:pPr>
+      <w:rPr>
+        <w:rFonts w:ascii="Courier New" w:hAnsi="Courier New" w:hint="default"/>
+      </w:rPr>
+    </w:lvl>
+    <w:lvl w:ilvl="2" w:tplc="04070005" w:tentative="1">
+      <w:start w:val="1"/>
+      <w:numFmt w:val="bullet"/>
+      <w:lvlText w:val=""/>
+      <w:lvlJc w:val="left"/>
+      <w:pPr>
+        <w:ind w:left="2160" w:hanging="360"/>
+      </w:pPr>
+      <w:rPr>
+        <w:rFonts w:ascii="Wingdings" w:hAnsi="Wingdings" w:hint="default"/>
+      </w:rPr>
+    </w:lvl>
+    <w:lvl w:ilvl="3" w:tplc="04070001" w:tentative="1">
+      <w:start w:val="1"/>
+      <w:numFmt w:val="bullet"/>
+      <w:lvlText w:val=""/>
+      <w:lvlJc w:val="left"/>
+      <w:pPr>
+        <w:ind w:left="2880" w:hanging="360"/>
+      </w:pPr>
+      <w:rPr>
+        <w:rFonts w:ascii="Symbol" w:hAnsi="Symbol" w:hint="default"/>
+      </w:rPr>
+    </w:lvl>
+    <w:lvl w:ilvl="4" w:tplc="04070003" w:tentative="1">
+      <w:start w:val="1"/>
+      <w:numFmt w:val="bullet"/>
+      <w:lvlText w:val="o"/>
+      <w:lvlJc w:val="left"/>
+      <w:pPr>
+        <w:ind w:left="3600" w:hanging="360"/>
+      </w:pPr>
+      <w:rPr>
+        <w:rFonts w:ascii="Courier New" w:hAnsi="Courier New" w:hint="default"/>
+      </w:rPr>
+    </w:lvl>
+    <w:lvl w:ilvl="5" w:tplc="04070005" w:tentative="1">
+      <w:start w:val="1"/>
+      <w:numFmt w:val="bullet"/>
+      <w:lvlText w:val=""/>
+      <w:lvlJc w:val="left"/>
+      <w:pPr>
+        <w:ind w:left="4320" w:hanging="360"/>
+      </w:pPr>
+      <w:rPr>
+        <w:rFonts w:ascii="Wingdings" w:hAnsi="Wingdings" w:hint="default"/>
+      </w:rPr>
+    </w:lvl>
+    <w:lvl w:ilvl="6" w:tplc="04070001" w:tentative="1">
+      <w:start w:val="1"/>
+      <w:numFmt w:val="bullet"/>
+      <w:lvlText w:val=""/>
+      <w:lvlJc w:val="left"/>
+      <w:pPr>
+        <w:ind w:left="5040" w:hanging="360"/>
+      </w:pPr>
+      <w:rPr>
+        <w:rFonts w:ascii="Symbol" w:hAnsi="Symbol" w:hint="default"/>
+      </w:rPr>
+    </w:lvl>
+    <w:lvl w:ilvl="7" w:tplc="04070003" w:tentative="1">
+      <w:start w:val="1"/>
+      <w:numFmt w:val="bullet"/>
+      <w:lvlText w:val="o"/>
+      <w:lvlJc w:val="left"/>
+      <w:pPr>
+        <w:ind w:left="5760" w:hanging="360"/>
+      </w:pPr>
+      <w:rPr>
+        <w:rFonts w:ascii="Courier New" w:hAnsi="Courier New" w:hint="default"/>
+      </w:rPr>
+    </w:lvl>
+    <w:lvl w:ilvl="8" w:tplc="04070005" w:tentative="1">
+      <w:start w:val="1"/>
+      <w:numFmt w:val="bullet"/>
+      <w:lvlText w:val=""/>
+      <w:lvlJc w:val="left"/>
+      <w:pPr>
+        <w:ind w:left="6480" w:hanging="360"/>
+      </w:pPr>
+      <w:rPr>
+        <w:rFonts w:ascii="Wingdings" w:hAnsi="Wingdings" w:hint="default"/>
+      </w:rPr>
+    </w:lvl>
+  </w:abstractNum>
+  <w:abstractNum w:abstractNumId="3">
     <w:nsid w:val="2D3A4418"/>
     <w:multiLevelType w:val="multilevel"/>
     <w:tmpl w:val="E91456C8"/>
@@ -6797,7 +6476,7 @@
       </w:rPr>
     </w:lvl>
   </w:abstractNum>
-  <w:abstractNum w:abstractNumId="3">
+  <w:abstractNum w:abstractNumId="4">
     <w:nsid w:val="47E724DA"/>
     <w:multiLevelType w:val="multilevel"/>
     <w:tmpl w:val="CFE658EC"/>
@@ -6946,7 +6625,7 @@
       </w:rPr>
     </w:lvl>
   </w:abstractNum>
-  <w:abstractNum w:abstractNumId="4">
+  <w:abstractNum w:abstractNumId="5">
     <w:nsid w:val="5030021A"/>
     <w:multiLevelType w:val="hybridMultilevel"/>
     <w:tmpl w:val="A46404C6"/>
@@ -7059,7 +6738,7 @@
       </w:rPr>
     </w:lvl>
   </w:abstractNum>
-  <w:abstractNum w:abstractNumId="5">
+  <w:abstractNum w:abstractNumId="6">
     <w:nsid w:val="72BF5B9D"/>
     <w:multiLevelType w:val="singleLevel"/>
     <w:tmpl w:val="3F6EBA6A"/>
@@ -7080,7 +6759,7 @@
       </w:rPr>
     </w:lvl>
   </w:abstractNum>
-  <w:abstractNum w:abstractNumId="6">
+  <w:abstractNum w:abstractNumId="7">
     <w:nsid w:val="7CB33A0B"/>
     <w:multiLevelType w:val="multilevel"/>
     <w:tmpl w:val="6BC255B0"/>
@@ -7231,16 +6910,16 @@
     </w:lvl>
   </w:abstractNum>
   <w:num w:numId="1">
-    <w:abstractNumId w:val="2"/>
+    <w:abstractNumId w:val="3"/>
   </w:num>
   <w:num w:numId="2">
-    <w:abstractNumId w:val="5"/>
+    <w:abstractNumId w:val="6"/>
   </w:num>
   <w:num w:numId="3">
-    <w:abstractNumId w:val="2"/>
+    <w:abstractNumId w:val="3"/>
   </w:num>
   <w:num w:numId="4">
-    <w:abstractNumId w:val="2"/>
+    <w:abstractNumId w:val="3"/>
     <w:lvlOverride w:ilvl="0">
       <w:startOverride w:val="1"/>
     </w:lvlOverride>
@@ -7273,16 +6952,19 @@
     <w:abstractNumId w:val="0"/>
   </w:num>
   <w:num w:numId="6">
-    <w:abstractNumId w:val="6"/>
+    <w:abstractNumId w:val="7"/>
   </w:num>
   <w:num w:numId="7">
-    <w:abstractNumId w:val="3"/>
+    <w:abstractNumId w:val="4"/>
   </w:num>
   <w:num w:numId="8">
     <w:abstractNumId w:val="1"/>
   </w:num>
   <w:num w:numId="9">
-    <w:abstractNumId w:val="4"/>
+    <w:abstractNumId w:val="5"/>
+  </w:num>
+  <w:num w:numId="10">
+    <w:abstractNumId w:val="2"/>
   </w:num>
   <w:numIdMacAtCleanup w:val="8"/>
 </w:numbering>
@@ -9003,7 +8685,7 @@
   <a:extraClrSchemeLst/>
   <a:extLst>
     <a:ext uri="{05A4C25C-085E-4340-85A3-A5531E510DB2}">
-      <thm15:themeFamily xmlns:thm15="http://schemas.microsoft.com/office/thememl/2012/main" xmlns="" name="Office Theme" id="{62F939B6-93AF-4DB8-9C6B-D6C7DFDC589F}" vid="{4A3C46E8-61CC-4603-A589-7422A47A8E4A}"/>
+      <thm15:themeFamily xmlns="" xmlns:thm15="http://schemas.microsoft.com/office/thememl/2012/main" name="Office Theme" id="{62F939B6-93AF-4DB8-9C6B-D6C7DFDC589F}" vid="{4A3C46E8-61CC-4603-A589-7422A47A8E4A}"/>
     </a:ext>
   </a:extLst>
 </a:theme>
@@ -9014,7 +8696,7 @@
 </file>
 
 <file path=customXml/itemProps1.xml><?xml version="1.0" encoding="utf-8"?>
-<ds:datastoreItem xmlns:ds="http://schemas.openxmlformats.org/officeDocument/2006/customXml" ds:itemID="{043545A0-086D-3A47-A599-4BECCD4D2E9D}">
+<ds:datastoreItem xmlns:ds="http://schemas.openxmlformats.org/officeDocument/2006/customXml" ds:itemID="{24FAF05F-D792-2344-97E6-97DF13A3DFB2}">
   <ds:schemaRefs>
     <ds:schemaRef ds:uri="http://schemas.openxmlformats.org/officeDocument/2006/bibliography"/>
   </ds:schemaRefs>

</xml_diff>

<commit_message>
- Diagram updated and added to paper - TTCs remarks resolved
</commit_message>
<xml_diff>
--- a/06 - Papers/MARS-Overview.docx
+++ b/06 - Papers/MARS-Overview.docx
@@ -252,7 +252,39 @@
           <w:sz w:val="20"/>
           <w:lang w:val="en-US"/>
         </w:rPr>
-        <w:t xml:space="preserve">The usage of Individual Based Modelling (IBM) or Agent Based Modelling (ABM) in ecological science is well accepted for 25 years now. However a lot of experience on when and how to use IBM has been collected over time (Filatova </w:t>
+        <w:t>The usag</w:t>
+      </w:r>
+      <w:r>
+        <w:rPr>
+          <w:rFonts w:cs="LinLibertineT"/>
+          <w:sz w:val="20"/>
+          <w:lang w:val="en-US"/>
+        </w:rPr>
+        <w:t xml:space="preserve">e of Individual Based / </w:t>
+      </w:r>
+      <w:r>
+        <w:rPr>
+          <w:rFonts w:cs="LinLibertineT"/>
+          <w:sz w:val="20"/>
+          <w:lang w:val="en-US"/>
+        </w:rPr>
+        <w:t>Agent Based Modelling (</w:t>
+      </w:r>
+      <w:r>
+        <w:rPr>
+          <w:rFonts w:cs="LinLibertineT"/>
+          <w:sz w:val="20"/>
+          <w:lang w:val="en-US"/>
+        </w:rPr>
+        <w:t>IBM</w:t>
+      </w:r>
+      <w:r>
+        <w:rPr>
+          <w:rFonts w:cs="LinLibertineT"/>
+          <w:sz w:val="20"/>
+          <w:lang w:val="en-US"/>
+        </w:rPr>
+        <w:t xml:space="preserve">) in ecological science is well accepted for 25 years now. However a lot of experience on when and how to use IBM has been collected over time (Filatova </w:t>
       </w:r>
       <w:r>
         <w:rPr>
@@ -530,9 +562,25 @@
       </w:pPr>
       <w:r>
         <w:rPr>
-          <w:lang w:val="en-US"/>
-        </w:rPr>
-        <w:t xml:space="preserve">The usage of Individual Based Modelling (IBM) or Agent Based Modelling (ABM) in ecological science is well accepted for 25 years now. During this time a lot of experience on when and how to use </w:t>
+          <w:rFonts w:cs="LinLibertineT"/>
+          <w:szCs w:val="24"/>
+          <w:lang w:val="en-US"/>
+        </w:rPr>
+        <w:t>The usage of Individual Based / Agent Based Modelling (IBM)</w:t>
+      </w:r>
+      <w:r>
+        <w:rPr>
+          <w:rFonts w:cs="LinLibertineT"/>
+          <w:sz w:val="20"/>
+          <w:lang w:val="en-US"/>
+        </w:rPr>
+        <w:t xml:space="preserve"> </w:t>
+      </w:r>
+      <w:r>
+        <w:rPr>
+          <w:lang w:val="en-US"/>
+        </w:rPr>
+        <w:t xml:space="preserve">in ecological science is well accepted for 25 years now. During this time a lot of experience on when and how to use </w:t>
       </w:r>
       <w:r>
         <w:rPr>
@@ -1573,6 +1621,18 @@
         </w:rPr>
         <w:t xml:space="preserve"> the nature of the means provided by the simulation system to model the actual questions.</w:t>
       </w:r>
+      <w:r>
+        <w:rPr>
+          <w:lang w:val="en-US"/>
+        </w:rPr>
+        <w:t xml:space="preserve"> Specifically a good solution should address and overcome the gap between </w:t>
+      </w:r>
+      <w:r>
+        <w:rPr>
+          <w:lang w:val="en-US"/>
+        </w:rPr>
+        <w:t>the domain specific model and its corresponding technical representation in the simulation system.</w:t>
+      </w:r>
     </w:p>
     <w:p>
       <w:pPr>
@@ -1602,7 +1662,15 @@
           <w:rFonts w:ascii="Arial" w:hAnsi="Arial" w:cs="Arial"/>
           <w:lang w:val="en-US"/>
         </w:rPr>
-        <w:t>Although it should always be the goal of a modeler, to design everything as simple as possible, some things are inherently computationally intensive. There are several scenarios that, often in combination, prohibit simulation execution on a single computer</w:t>
+        <w:t xml:space="preserve">Although it should always be the goal of a modeler, to design everything as simple as possible, some things are inherently computationally intensive. There are several </w:t>
+      </w:r>
+      <w:r>
+        <w:rPr>
+          <w:rFonts w:ascii="Arial" w:hAnsi="Arial" w:cs="Arial"/>
+          <w:lang w:val="en-US"/>
+        </w:rPr>
+        <w:lastRenderedPageBreak/>
+        <w:t>scenarios that, often in combination, prohibit simulation execution on a single computer</w:t>
       </w:r>
       <w:r>
         <w:rPr>
@@ -1626,7 +1694,6 @@
           <w:rFonts w:ascii="Arial" w:hAnsi="Arial" w:cs="Arial"/>
           <w:lang w:val="en-US"/>
         </w:rPr>
-        <w:lastRenderedPageBreak/>
         <w:t>First of all the agents themselves are becoming more complex, in order to replicate natural behavior. This is especially true for animate</w:t>
       </w:r>
       <w:r>
@@ -1753,7 +1820,39 @@
           <w:rFonts w:ascii="Arial" w:hAnsi="Arial" w:cs="Arial"/>
           <w:lang w:val="en-US"/>
         </w:rPr>
-        <w:t>e Abdoulaye forest (Pereki, 2013</w:t>
+        <w:t xml:space="preserve">e </w:t>
+      </w:r>
+      <w:proofErr w:type="spellStart"/>
+      <w:r>
+        <w:rPr>
+          <w:rFonts w:ascii="Arial" w:hAnsi="Arial" w:cs="Arial"/>
+          <w:lang w:val="en-US"/>
+        </w:rPr>
+        <w:t>Abdoulaye</w:t>
+      </w:r>
+      <w:proofErr w:type="spellEnd"/>
+      <w:r>
+        <w:rPr>
+          <w:rFonts w:ascii="Arial" w:hAnsi="Arial" w:cs="Arial"/>
+          <w:lang w:val="en-US"/>
+        </w:rPr>
+        <w:t xml:space="preserve"> forest (</w:t>
+      </w:r>
+      <w:proofErr w:type="spellStart"/>
+      <w:r>
+        <w:rPr>
+          <w:rFonts w:ascii="Arial" w:hAnsi="Arial" w:cs="Arial"/>
+          <w:lang w:val="en-US"/>
+        </w:rPr>
+        <w:t>Pereki</w:t>
+      </w:r>
+      <w:proofErr w:type="spellEnd"/>
+      <w:r>
+        <w:rPr>
+          <w:rFonts w:ascii="Arial" w:hAnsi="Arial" w:cs="Arial"/>
+          <w:lang w:val="en-US"/>
+        </w:rPr>
+        <w:t>, 2013</w:t>
       </w:r>
       <w:r>
         <w:rPr>
@@ -1865,6 +1964,32 @@
         <w:rPr>
           <w:lang w:val="en-US"/>
         </w:rPr>
+        <w:t>Visualization</w:t>
+      </w:r>
+    </w:p>
+    <w:p>
+      <w:pPr>
+        <w:pStyle w:val="NurText"/>
+      </w:pPr>
+      <w:r>
+        <w:t xml:space="preserve">TODO: </w:t>
+      </w:r>
+      <w:r>
+        <w:t xml:space="preserve">millions of agents, not possible at once, </w:t>
+      </w:r>
+    </w:p>
+    <w:p>
+      <w:pPr>
+        <w:pStyle w:val="berschrift2"/>
+        <w:rPr>
+          <w:lang w:val="en-US"/>
+        </w:rPr>
+      </w:pPr>
+      <w:r>
+        <w:rPr>
+          <w:lang w:val="en-US"/>
+        </w:rPr>
+        <w:lastRenderedPageBreak/>
         <w:t>Summary</w:t>
       </w:r>
     </w:p>
@@ -1932,15 +2057,7 @@
           <w:rFonts w:cs="Arial"/>
           <w:lang w:val="en-US"/>
         </w:rPr>
-        <w:t xml:space="preserve">the question </w:t>
-      </w:r>
-      <w:r>
-        <w:rPr>
-          <w:rFonts w:cs="Arial"/>
-          <w:lang w:val="en-US"/>
-        </w:rPr>
-        <w:lastRenderedPageBreak/>
-        <w:t>of spatial-temporal information integration (Thiel-Clemen </w:t>
+        <w:t>the question of spatial-temporal information integration (Thiel-Clemen </w:t>
       </w:r>
       <w:r>
         <w:rPr>
@@ -2217,7 +2334,23 @@
           <w:rFonts w:ascii="Arial" w:hAnsi="Arial" w:cs="Arial"/>
           <w:lang w:val="en-US"/>
         </w:rPr>
-        <w:t xml:space="preserve">One of the most famous frameworks is JADE (Bellifemine </w:t>
+        <w:t>One of the most famous frameworks is JADE (</w:t>
+      </w:r>
+      <w:proofErr w:type="spellStart"/>
+      <w:r>
+        <w:rPr>
+          <w:rFonts w:ascii="Arial" w:hAnsi="Arial" w:cs="Arial"/>
+          <w:lang w:val="en-US"/>
+        </w:rPr>
+        <w:t>Bellifemine</w:t>
+      </w:r>
+      <w:proofErr w:type="spellEnd"/>
+      <w:r>
+        <w:rPr>
+          <w:rFonts w:ascii="Arial" w:hAnsi="Arial" w:cs="Arial"/>
+          <w:lang w:val="en-US"/>
+        </w:rPr>
+        <w:t xml:space="preserve"> </w:t>
       </w:r>
       <w:r>
         <w:rPr>
@@ -2298,12 +2431,21 @@
         </w:rPr>
         <w:t xml:space="preserve">. </w:t>
       </w:r>
-      <w:r>
-        <w:rPr>
-          <w:rFonts w:ascii="Arial" w:hAnsi="Arial" w:cs="Arial"/>
-          <w:lang w:val="en-US"/>
-        </w:rPr>
-        <w:t xml:space="preserve">Mengistu </w:t>
+      <w:proofErr w:type="spellStart"/>
+      <w:r>
+        <w:rPr>
+          <w:rFonts w:ascii="Arial" w:hAnsi="Arial" w:cs="Arial"/>
+          <w:lang w:val="en-US"/>
+        </w:rPr>
+        <w:t>Mengistu</w:t>
+      </w:r>
+      <w:proofErr w:type="spellEnd"/>
+      <w:r>
+        <w:rPr>
+          <w:rFonts w:ascii="Arial" w:hAnsi="Arial" w:cs="Arial"/>
+          <w:lang w:val="en-US"/>
+        </w:rPr>
+        <w:t xml:space="preserve"> </w:t>
       </w:r>
       <w:r>
         <w:rPr>
@@ -2362,7 +2504,39 @@
           <w:rFonts w:ascii="Arial" w:hAnsi="Arial" w:cs="Arial"/>
           <w:lang w:val="en-US"/>
         </w:rPr>
-        <w:t xml:space="preserve"> Their findings show that JADE has significant performance issues in the fields of communication and agent migration due to the usage of the LDAP protocol and slow message transport services. JADE’s Lookup-Directory-Service also is measured to be slow, which is caused by not using local caching on the respective nodes. Mengistu </w:t>
+        <w:t xml:space="preserve"> </w:t>
+      </w:r>
+      <w:proofErr w:type="gramStart"/>
+      <w:r>
+        <w:rPr>
+          <w:rFonts w:ascii="Arial" w:hAnsi="Arial" w:cs="Arial"/>
+          <w:lang w:val="en-US"/>
+        </w:rPr>
+        <w:t>Their</w:t>
+      </w:r>
+      <w:proofErr w:type="gramEnd"/>
+      <w:r>
+        <w:rPr>
+          <w:rFonts w:ascii="Arial" w:hAnsi="Arial" w:cs="Arial"/>
+          <w:lang w:val="en-US"/>
+        </w:rPr>
+        <w:t xml:space="preserve"> findings show that JADE has significant performance issues in the fields of communication and agent migration due to the usage of the LDAP protocol and slow message transport services. JADE’s Lookup-Directory-Service also is measured to be slow, which is caused by not using local caching on the respective nodes. </w:t>
+      </w:r>
+      <w:proofErr w:type="spellStart"/>
+      <w:r>
+        <w:rPr>
+          <w:rFonts w:ascii="Arial" w:hAnsi="Arial" w:cs="Arial"/>
+          <w:lang w:val="en-US"/>
+        </w:rPr>
+        <w:t>Mengistu</w:t>
+      </w:r>
+      <w:proofErr w:type="spellEnd"/>
+      <w:r>
+        <w:rPr>
+          <w:rFonts w:ascii="Arial" w:hAnsi="Arial" w:cs="Arial"/>
+          <w:lang w:val="en-US"/>
+        </w:rPr>
+        <w:t xml:space="preserve"> </w:t>
       </w:r>
       <w:r>
         <w:rPr>
@@ -2396,6 +2570,7 @@
           <w:szCs w:val="24"/>
           <w:lang w:val="en-US"/>
         </w:rPr>
+        <w:lastRenderedPageBreak/>
         <w:t>GAMA</w:t>
       </w:r>
     </w:p>
@@ -2415,12 +2590,21 @@
         </w:rPr>
         <w:t>GAMA (</w:t>
       </w:r>
-      <w:r>
-        <w:rPr>
-          <w:rFonts w:ascii="Arial" w:hAnsi="Arial" w:cs="Arial"/>
-          <w:lang w:val="en-US"/>
-        </w:rPr>
-        <w:t xml:space="preserve">Amouroux </w:t>
+      <w:proofErr w:type="spellStart"/>
+      <w:r>
+        <w:rPr>
+          <w:rFonts w:ascii="Arial" w:hAnsi="Arial" w:cs="Arial"/>
+          <w:lang w:val="en-US"/>
+        </w:rPr>
+        <w:t>Amouroux</w:t>
+      </w:r>
+      <w:proofErr w:type="spellEnd"/>
+      <w:r>
+        <w:rPr>
+          <w:rFonts w:ascii="Arial" w:hAnsi="Arial" w:cs="Arial"/>
+          <w:lang w:val="en-US"/>
+        </w:rPr>
+        <w:t xml:space="preserve"> </w:t>
       </w:r>
       <w:r>
         <w:rPr>
@@ -2456,15 +2640,39 @@
           <w:rFonts w:ascii="Arial" w:hAnsi="Arial" w:cs="Arial"/>
           <w:lang w:val="en-US"/>
         </w:rPr>
-        <w:t xml:space="preserve"> is based on RepastJ. It features a nice model description language, called GAML, which allows nonprogrammers to create complex models. GAMA is written in JAVA and thus executable on all java enabled systems. A very strong feature of GAMA is its visualization feature, especially when it comes to using GIS data. An easy import </w:t>
-      </w:r>
-      <w:r>
-        <w:rPr>
-          <w:rFonts w:ascii="Arial" w:hAnsi="Arial" w:cs="Arial"/>
-          <w:lang w:val="en-US"/>
-        </w:rPr>
-        <w:lastRenderedPageBreak/>
-        <w:t>function allows to quickly create a scenario’s environment and visualization from a GIS file and thus allows for a quick integration of that kind of data. </w:t>
+        <w:t xml:space="preserve"> is based on </w:t>
+      </w:r>
+      <w:proofErr w:type="spellStart"/>
+      <w:r>
+        <w:rPr>
+          <w:rFonts w:ascii="Arial" w:hAnsi="Arial" w:cs="Arial"/>
+          <w:lang w:val="en-US"/>
+        </w:rPr>
+        <w:t>RepastJ</w:t>
+      </w:r>
+      <w:proofErr w:type="spellEnd"/>
+      <w:r>
+        <w:rPr>
+          <w:rFonts w:ascii="Arial" w:hAnsi="Arial" w:cs="Arial"/>
+          <w:lang w:val="en-US"/>
+        </w:rPr>
+        <w:t xml:space="preserve">. It features a nice model description language, called GAML, which allows nonprogrammers to create complex models. GAMA is written in JAVA and thus executable on all java enabled systems. A very strong feature of GAMA is its visualization feature, especially when it comes to using GIS data. An easy import function allows to quickly </w:t>
+      </w:r>
+      <w:proofErr w:type="gramStart"/>
+      <w:r>
+        <w:rPr>
+          <w:rFonts w:ascii="Arial" w:hAnsi="Arial" w:cs="Arial"/>
+          <w:lang w:val="en-US"/>
+        </w:rPr>
+        <w:t>create</w:t>
+      </w:r>
+      <w:proofErr w:type="gramEnd"/>
+      <w:r>
+        <w:rPr>
+          <w:rFonts w:ascii="Arial" w:hAnsi="Arial" w:cs="Arial"/>
+          <w:lang w:val="en-US"/>
+        </w:rPr>
+        <w:t xml:space="preserve"> a scenario’s environment and visualization from a GIS file and thus allows for a quick integration of that kind of data. </w:t>
       </w:r>
       <w:r>
         <w:rPr>
@@ -2566,7 +2774,101 @@
           <w:rFonts w:ascii="Arial" w:hAnsi="Arial" w:cs="Arial"/>
           <w:lang w:val="en-US"/>
         </w:rPr>
-        <w:t xml:space="preserve"> has been developed here at the Hamburg University of Applied Sciences and is called WALK (Thiel, 2013). It features a dynamic (re)partitioning and distribution of agents across several compute nodes and is thus capable of running simulations with hundreds of thousands agents on commodity hardware. In fact Thiel (2013) showed in his final tests that WALK can run a 300.000 agent random walk simulation in near real time. Also remarkable about WALK is, that its agents pass the RiMEA tests and thus provide a pretty good behavior. As a recent addition Stefan Münchow added support for leadership models and social behavior to the agents implemented in WALK. These additions show very promising results and create a very high interest in re-using the agent implementation from WALK in the new system whenever human agents are explored.</w:t>
+        <w:t xml:space="preserve"> has been developed here at the Hamburg University of Applied Sciences and is called WALK (Thiel, 2013</w:t>
+      </w:r>
+      <w:r>
+        <w:rPr>
+          <w:rFonts w:ascii="Arial" w:hAnsi="Arial" w:cs="Arial"/>
+          <w:lang w:val="en-US"/>
+        </w:rPr>
+        <w:t xml:space="preserve"> and Thiel-</w:t>
+      </w:r>
+      <w:proofErr w:type="spellStart"/>
+      <w:r>
+        <w:rPr>
+          <w:rFonts w:ascii="Arial" w:hAnsi="Arial" w:cs="Arial"/>
+          <w:lang w:val="en-US"/>
+        </w:rPr>
+        <w:t>Clemen</w:t>
+      </w:r>
+      <w:proofErr w:type="spellEnd"/>
+      <w:r>
+        <w:rPr>
+          <w:rFonts w:ascii="Arial" w:hAnsi="Arial" w:cs="Arial"/>
+          <w:lang w:val="en-US"/>
+        </w:rPr>
+        <w:t xml:space="preserve"> et al., 2011</w:t>
+      </w:r>
+      <w:r>
+        <w:rPr>
+          <w:rFonts w:ascii="Arial" w:hAnsi="Arial" w:cs="Arial"/>
+          <w:lang w:val="en-US"/>
+        </w:rPr>
+        <w:t>). It features a dynamic (</w:t>
+      </w:r>
+      <w:proofErr w:type="gramStart"/>
+      <w:r>
+        <w:rPr>
+          <w:rFonts w:ascii="Arial" w:hAnsi="Arial" w:cs="Arial"/>
+          <w:lang w:val="en-US"/>
+        </w:rPr>
+        <w:t>re)partitioning</w:t>
+      </w:r>
+      <w:proofErr w:type="gramEnd"/>
+      <w:r>
+        <w:rPr>
+          <w:rFonts w:ascii="Arial" w:hAnsi="Arial" w:cs="Arial"/>
+          <w:lang w:val="en-US"/>
+        </w:rPr>
+        <w:t xml:space="preserve"> and distribution of agents across several compute nodes and is thus capable of running simulations with hundreds of thousands agents on commodity hardware. In fact Thiel (2013) showed in his final tests that WALK </w:t>
+      </w:r>
+      <w:proofErr w:type="gramStart"/>
+      <w:r>
+        <w:rPr>
+          <w:rFonts w:ascii="Arial" w:hAnsi="Arial" w:cs="Arial"/>
+          <w:lang w:val="en-US"/>
+        </w:rPr>
+        <w:t>can</w:t>
+      </w:r>
+      <w:proofErr w:type="gramEnd"/>
+      <w:r>
+        <w:rPr>
+          <w:rFonts w:ascii="Arial" w:hAnsi="Arial" w:cs="Arial"/>
+          <w:lang w:val="en-US"/>
+        </w:rPr>
+        <w:t xml:space="preserve"> run a 300.000 agent random walk simulation in near real time. Also remarkable about WALK is, that its agents pass the </w:t>
+      </w:r>
+      <w:proofErr w:type="spellStart"/>
+      <w:r>
+        <w:rPr>
+          <w:rFonts w:ascii="Arial" w:hAnsi="Arial" w:cs="Arial"/>
+          <w:lang w:val="en-US"/>
+        </w:rPr>
+        <w:t>RiMEA</w:t>
+      </w:r>
+      <w:proofErr w:type="spellEnd"/>
+      <w:r>
+        <w:rPr>
+          <w:rFonts w:ascii="Arial" w:hAnsi="Arial" w:cs="Arial"/>
+          <w:lang w:val="en-US"/>
+        </w:rPr>
+        <w:t xml:space="preserve"> tests and thus provide a pretty good behavior. As a recent addition Stefan </w:t>
+      </w:r>
+      <w:proofErr w:type="spellStart"/>
+      <w:r>
+        <w:rPr>
+          <w:rFonts w:ascii="Arial" w:hAnsi="Arial" w:cs="Arial"/>
+          <w:lang w:val="en-US"/>
+        </w:rPr>
+        <w:t>Münchow</w:t>
+      </w:r>
+      <w:proofErr w:type="spellEnd"/>
+      <w:r>
+        <w:rPr>
+          <w:rFonts w:ascii="Arial" w:hAnsi="Arial" w:cs="Arial"/>
+          <w:lang w:val="en-US"/>
+        </w:rPr>
+        <w:t xml:space="preserve"> added support for leadership models and social behavior to the agents implemented in WALK. These additions show very promising results and create a very high interest in re-using the agent implementation from WALK in the new system whenever human agents are explored.</w:t>
       </w:r>
     </w:p>
     <w:p>
@@ -2579,6 +2881,7 @@
           <w:lang w:val="en-US"/>
         </w:rPr>
       </w:pPr>
+      <w:proofErr w:type="spellStart"/>
       <w:r>
         <w:rPr>
           <w:rFonts w:cs="Arial"/>
@@ -2587,6 +2890,7 @@
         </w:rPr>
         <w:t>Vigueras</w:t>
       </w:r>
+      <w:proofErr w:type="spellEnd"/>
     </w:p>
     <w:p>
       <w:pPr>
@@ -2602,7 +2906,23 @@
           <w:rFonts w:ascii="Arial" w:hAnsi="Arial" w:cs="Arial"/>
           <w:lang w:val="en-US"/>
         </w:rPr>
-        <w:t xml:space="preserve">Another interesting architecture (Vigueras </w:t>
+        <w:t>Another interesting architecture (</w:t>
+      </w:r>
+      <w:proofErr w:type="spellStart"/>
+      <w:r>
+        <w:rPr>
+          <w:rFonts w:ascii="Arial" w:hAnsi="Arial" w:cs="Arial"/>
+          <w:lang w:val="en-US"/>
+        </w:rPr>
+        <w:t>Vigueras</w:t>
+      </w:r>
+      <w:proofErr w:type="spellEnd"/>
+      <w:r>
+        <w:rPr>
+          <w:rFonts w:ascii="Arial" w:hAnsi="Arial" w:cs="Arial"/>
+          <w:lang w:val="en-US"/>
+        </w:rPr>
+        <w:t xml:space="preserve"> </w:t>
       </w:r>
       <w:r>
         <w:rPr>
@@ -2639,7 +2959,23 @@
           <w:rFonts w:ascii="Arial" w:hAnsi="Arial" w:cs="Arial"/>
           <w:lang w:val="en-US"/>
         </w:rPr>
-        <w:t xml:space="preserve"> may be visualized in near real-time. The only time Vigueras </w:t>
+        <w:t xml:space="preserve"> may be visualized in near real-time. The only time </w:t>
+      </w:r>
+      <w:proofErr w:type="spellStart"/>
+      <w:r>
+        <w:rPr>
+          <w:rFonts w:ascii="Arial" w:hAnsi="Arial" w:cs="Arial"/>
+          <w:lang w:val="en-US"/>
+        </w:rPr>
+        <w:t>Vigueras</w:t>
+      </w:r>
+      <w:proofErr w:type="spellEnd"/>
+      <w:r>
+        <w:rPr>
+          <w:rFonts w:ascii="Arial" w:hAnsi="Arial" w:cs="Arial"/>
+          <w:lang w:val="en-US"/>
+        </w:rPr>
+        <w:t xml:space="preserve"> </w:t>
       </w:r>
       <w:r>
         <w:rPr>
@@ -2680,7 +3016,23 @@
           <w:rFonts w:ascii="Arial" w:hAnsi="Arial" w:cs="Arial"/>
           <w:lang w:val="en-US"/>
         </w:rPr>
-        <w:t xml:space="preserve">When it comes to visualization of the simulation Vigueras </w:t>
+        <w:t xml:space="preserve">When it comes to visualization of the simulation </w:t>
+      </w:r>
+      <w:proofErr w:type="spellStart"/>
+      <w:r>
+        <w:rPr>
+          <w:rFonts w:ascii="Arial" w:hAnsi="Arial" w:cs="Arial"/>
+          <w:lang w:val="en-US"/>
+        </w:rPr>
+        <w:t>Vigueras</w:t>
+      </w:r>
+      <w:proofErr w:type="spellEnd"/>
+      <w:r>
+        <w:rPr>
+          <w:rFonts w:ascii="Arial" w:hAnsi="Arial" w:cs="Arial"/>
+          <w:lang w:val="en-US"/>
+        </w:rPr>
+        <w:t xml:space="preserve"> </w:t>
       </w:r>
       <w:r>
         <w:rPr>
@@ -2705,7 +3057,39 @@
           <w:rFonts w:ascii="Arial" w:hAnsi="Arial" w:cs="Arial"/>
           <w:lang w:val="en-US"/>
         </w:rPr>
-        <w:t>(2013) utilize visualization nodes (VS) that also act asynchronously on the distributed nodes. Each VS has a camera-style definition of its field of view and may thus only ask those nodes for information containing parts of the environment, which is in that field of view. This is very contrary to other visualization approaches (e.g. GAMA, NetLogo), since it does not attempt to visualize the whole simulation at once.</w:t>
+        <w:t xml:space="preserve">(2013) utilize visualization nodes (VS) that also act asynchronously on the distributed nodes. Each </w:t>
+      </w:r>
+      <w:proofErr w:type="gramStart"/>
+      <w:r>
+        <w:rPr>
+          <w:rFonts w:ascii="Arial" w:hAnsi="Arial" w:cs="Arial"/>
+          <w:lang w:val="en-US"/>
+        </w:rPr>
+        <w:t>VS</w:t>
+      </w:r>
+      <w:proofErr w:type="gramEnd"/>
+      <w:r>
+        <w:rPr>
+          <w:rFonts w:ascii="Arial" w:hAnsi="Arial" w:cs="Arial"/>
+          <w:lang w:val="en-US"/>
+        </w:rPr>
+        <w:t xml:space="preserve"> has a camera-style definition of its field of view and may thus only ask those nodes for information containing parts of the environment, which is in that field of view. This is very contrary to other visualization approaches (e.g. GAMA, </w:t>
+      </w:r>
+      <w:proofErr w:type="spellStart"/>
+      <w:r>
+        <w:rPr>
+          <w:rFonts w:ascii="Arial" w:hAnsi="Arial" w:cs="Arial"/>
+          <w:lang w:val="en-US"/>
+        </w:rPr>
+        <w:t>NetLogo</w:t>
+      </w:r>
+      <w:proofErr w:type="spellEnd"/>
+      <w:r>
+        <w:rPr>
+          <w:rFonts w:ascii="Arial" w:hAnsi="Arial" w:cs="Arial"/>
+          <w:lang w:val="en-US"/>
+        </w:rPr>
+        <w:t>), since it does not attempt to visualize the whole simulation at once.</w:t>
       </w:r>
     </w:p>
     <w:p>
@@ -2750,6 +3134,7 @@
         <w:rPr>
           <w:lang w:val="en-US"/>
         </w:rPr>
+        <w:lastRenderedPageBreak/>
         <w:t>Focus on scalability</w:t>
       </w:r>
     </w:p>
@@ -2860,13 +3245,21 @@
         </w:rPr>
         <w:t xml:space="preserve"> (GAMA, </w:t>
       </w:r>
-      <w:r>
-        <w:rPr>
-          <w:rFonts w:ascii="Arial" w:hAnsi="Arial" w:cs="Arial"/>
-          <w:lang w:val="en-US"/>
-        </w:rPr>
-        <w:lastRenderedPageBreak/>
-        <w:t>NetLogo)</w:t>
+      <w:proofErr w:type="spellStart"/>
+      <w:r>
+        <w:rPr>
+          <w:rFonts w:ascii="Arial" w:hAnsi="Arial" w:cs="Arial"/>
+          <w:lang w:val="en-US"/>
+        </w:rPr>
+        <w:t>NetLogo</w:t>
+      </w:r>
+      <w:proofErr w:type="spellEnd"/>
+      <w:r>
+        <w:rPr>
+          <w:rFonts w:ascii="Arial" w:hAnsi="Arial" w:cs="Arial"/>
+          <w:lang w:val="en-US"/>
+        </w:rPr>
+        <w:t>)</w:t>
       </w:r>
       <w:r>
         <w:rPr>
@@ -2880,7 +3273,23 @@
           <w:rFonts w:ascii="Arial" w:hAnsi="Arial" w:cs="Arial"/>
           <w:lang w:val="en-US"/>
         </w:rPr>
-        <w:t>he special model they implement (WALK, Vigueras).</w:t>
+        <w:t xml:space="preserve">he special model they implement (WALK, </w:t>
+      </w:r>
+      <w:proofErr w:type="spellStart"/>
+      <w:r>
+        <w:rPr>
+          <w:rFonts w:ascii="Arial" w:hAnsi="Arial" w:cs="Arial"/>
+          <w:lang w:val="en-US"/>
+        </w:rPr>
+        <w:t>Vigueras</w:t>
+      </w:r>
+      <w:proofErr w:type="spellEnd"/>
+      <w:r>
+        <w:rPr>
+          <w:rFonts w:ascii="Arial" w:hAnsi="Arial" w:cs="Arial"/>
+          <w:lang w:val="en-US"/>
+        </w:rPr>
+        <w:t>).</w:t>
       </w:r>
       <w:r>
         <w:rPr>
@@ -3009,7 +3418,23 @@
           <w:rFonts w:ascii="Arial" w:hAnsi="Arial" w:cs="Arial"/>
           <w:lang w:val="en-US"/>
         </w:rPr>
-        <w:t xml:space="preserve"> (Thiel-Clemen, 2013)</w:t>
+        <w:t xml:space="preserve"> (Thiel-</w:t>
+      </w:r>
+      <w:proofErr w:type="spellStart"/>
+      <w:r>
+        <w:rPr>
+          <w:rFonts w:ascii="Arial" w:hAnsi="Arial" w:cs="Arial"/>
+          <w:lang w:val="en-US"/>
+        </w:rPr>
+        <w:t>Clemen</w:t>
+      </w:r>
+      <w:proofErr w:type="spellEnd"/>
+      <w:r>
+        <w:rPr>
+          <w:rFonts w:ascii="Arial" w:hAnsi="Arial" w:cs="Arial"/>
+          <w:lang w:val="en-US"/>
+        </w:rPr>
+        <w:t>, 2013)</w:t>
       </w:r>
       <w:r>
         <w:rPr>
@@ -3353,32 +3778,50 @@
       <w:r>
         <w:rPr>
           <w:rFonts w:ascii="Arial" w:hAnsi="Arial" w:cs="Arial"/>
-          <w:lang w:val="en-US"/>
-        </w:rPr>
-        <w:pict w14:anchorId="23D3EFDA">
-          <v:shapetype id="_x0000_t75" coordsize="21600,21600" o:spt="75" o:preferrelative="t" path="m@4@5l@4@11@9@11@9@5xe" filled="f" stroked="f">
-            <v:stroke joinstyle="miter"/>
-            <v:formulas>
-              <v:f eqn="if lineDrawn pixelLineWidth 0"/>
-              <v:f eqn="sum @0 1 0"/>
-              <v:f eqn="sum 0 0 @1"/>
-              <v:f eqn="prod @2 1 2"/>
-              <v:f eqn="prod @3 21600 pixelWidth"/>
-              <v:f eqn="prod @3 21600 pixelHeight"/>
-              <v:f eqn="sum @0 0 1"/>
-              <v:f eqn="prod @6 1 2"/>
-              <v:f eqn="prod @7 21600 pixelWidth"/>
-              <v:f eqn="sum @8 21600 0"/>
-              <v:f eqn="prod @7 21600 pixelHeight"/>
-              <v:f eqn="sum @10 21600 0"/>
-            </v:formulas>
-            <v:path o:extrusionok="f" gradientshapeok="t" o:connecttype="rect"/>
-            <o:lock v:ext="edit" aspectratio="t"/>
-          </v:shapetype>
-          <v:shape id="_x0000_i1025" type="#_x0000_t75" style="width:309.6pt;height:157.6pt">
-            <v:imagedata r:id="rId15" o:title="System Overview"/>
-          </v:shape>
-        </w:pict>
+          <w:noProof/>
+        </w:rPr>
+        <w:lastRenderedPageBreak/>
+        <w:drawing>
+          <wp:inline distT="0" distB="0" distL="0" distR="0" wp14:anchorId="16F70201" wp14:editId="2B6F9BE3">
+            <wp:extent cx="5756275" cy="3722256"/>
+            <wp:effectExtent l="0" t="0" r="9525" b="12065"/>
+            <wp:docPr id="5" name="Bild 5"/>
+            <wp:cNvGraphicFramePr>
+              <a:graphicFrameLocks xmlns:a="http://schemas.openxmlformats.org/drawingml/2006/main" noChangeAspect="1"/>
+            </wp:cNvGraphicFramePr>
+            <a:graphic xmlns:a="http://schemas.openxmlformats.org/drawingml/2006/main">
+              <a:graphicData uri="http://schemas.openxmlformats.org/drawingml/2006/picture">
+                <pic:pic xmlns:pic="http://schemas.openxmlformats.org/drawingml/2006/picture">
+                  <pic:nvPicPr>
+                    <pic:cNvPr id="0" name="System OverviewVPP.png"/>
+                    <pic:cNvPicPr/>
+                  </pic:nvPicPr>
+                  <pic:blipFill>
+                    <a:blip r:embed="rId15">
+                      <a:extLst>
+                        <a:ext uri="{28A0092B-C50C-407E-A947-70E740481C1C}">
+                          <a14:useLocalDpi xmlns:a14="http://schemas.microsoft.com/office/drawing/2010/main" val="0"/>
+                        </a:ext>
+                      </a:extLst>
+                    </a:blip>
+                    <a:stretch>
+                      <a:fillRect/>
+                    </a:stretch>
+                  </pic:blipFill>
+                  <pic:spPr>
+                    <a:xfrm>
+                      <a:off x="0" y="0"/>
+                      <a:ext cx="5756712" cy="3722539"/>
+                    </a:xfrm>
+                    <a:prstGeom prst="rect">
+                      <a:avLst/>
+                    </a:prstGeom>
+                  </pic:spPr>
+                </pic:pic>
+              </a:graphicData>
+            </a:graphic>
+          </wp:inline>
+        </w:drawing>
       </w:r>
     </w:p>
     <w:p>
@@ -3454,7 +3897,6 @@
           <w:rFonts w:ascii="Arial" w:hAnsi="Arial" w:cs="Arial"/>
           <w:lang w:val="en-US"/>
         </w:rPr>
-        <w:lastRenderedPageBreak/>
         <w:t>Following is a description of what each component’s purpose is and</w:t>
       </w:r>
       <w:r>
@@ -3485,6 +3927,8 @@
         </w:rPr>
         <w:t>GROUND</w:t>
       </w:r>
+      <w:bookmarkStart w:id="2" w:name="_GoBack"/>
+      <w:bookmarkEnd w:id="2"/>
     </w:p>
     <w:p>
       <w:pPr>
@@ -3528,7 +3972,15 @@
           <w:rFonts w:ascii="Arial" w:hAnsi="Arial" w:cs="Arial"/>
           <w:lang w:val="en-US"/>
         </w:rPr>
-        <w:t>onnection and interaction with G</w:t>
+        <w:t xml:space="preserve">onnection and interaction with </w:t>
+      </w:r>
+      <w:proofErr w:type="spellStart"/>
+      <w:r>
+        <w:rPr>
+          <w:rFonts w:ascii="Arial" w:hAnsi="Arial" w:cs="Arial"/>
+          <w:lang w:val="en-US"/>
+        </w:rPr>
+        <w:t>G</w:t>
       </w:r>
       <w:r>
         <w:rPr>
@@ -3537,6 +3989,7 @@
         </w:rPr>
         <w:t>eoserver</w:t>
       </w:r>
+      <w:proofErr w:type="spellEnd"/>
       <w:r>
         <w:rPr>
           <w:rFonts w:ascii="Arial" w:hAnsi="Arial" w:cs="Arial"/>
@@ -3736,7 +4189,39 @@
           <w:rFonts w:ascii="Arial" w:hAnsi="Arial" w:cs="Arial"/>
           <w:lang w:val="en-US"/>
         </w:rPr>
-        <w:t>) to reference data to geographical coordinates and make it efficiently queryable. With that approach applied, data from ROCK and GROUND may be cross-referenced, which solves one of the big problems of information integration in MAS (Thiel-Clemen, 2013).</w:t>
+        <w:t xml:space="preserve">) to reference data to geographical coordinates and make it efficiently </w:t>
+      </w:r>
+      <w:proofErr w:type="spellStart"/>
+      <w:r>
+        <w:rPr>
+          <w:rFonts w:ascii="Arial" w:hAnsi="Arial" w:cs="Arial"/>
+          <w:lang w:val="en-US"/>
+        </w:rPr>
+        <w:t>queryable</w:t>
+      </w:r>
+      <w:proofErr w:type="spellEnd"/>
+      <w:r>
+        <w:rPr>
+          <w:rFonts w:ascii="Arial" w:hAnsi="Arial" w:cs="Arial"/>
+          <w:lang w:val="en-US"/>
+        </w:rPr>
+        <w:t>. With that approach applied, data from ROCK and GROUND may be cross-referenced, which solves one of the big problems of information integration in MAS (Thiel-</w:t>
+      </w:r>
+      <w:proofErr w:type="spellStart"/>
+      <w:r>
+        <w:rPr>
+          <w:rFonts w:ascii="Arial" w:hAnsi="Arial" w:cs="Arial"/>
+          <w:lang w:val="en-US"/>
+        </w:rPr>
+        <w:t>Clemen</w:t>
+      </w:r>
+      <w:proofErr w:type="spellEnd"/>
+      <w:r>
+        <w:rPr>
+          <w:rFonts w:ascii="Arial" w:hAnsi="Arial" w:cs="Arial"/>
+          <w:lang w:val="en-US"/>
+        </w:rPr>
+        <w:t>, 2013).</w:t>
       </w:r>
     </w:p>
     <w:p>
@@ -3750,6 +4235,7 @@
         <w:rPr>
           <w:lang w:val="en-US"/>
         </w:rPr>
+        <w:lastRenderedPageBreak/>
         <w:t>SHUTTLE</w:t>
       </w:r>
     </w:p>
@@ -3862,7 +4348,39 @@
           <w:rFonts w:ascii="Arial" w:hAnsi="Arial" w:cs="Arial"/>
           <w:lang w:val="en-US"/>
         </w:rPr>
-        <w:t xml:space="preserve">: Referenz auf Mariusz’ Paper). </w:t>
+        <w:t xml:space="preserve">: </w:t>
+      </w:r>
+      <w:proofErr w:type="spellStart"/>
+      <w:r>
+        <w:rPr>
+          <w:rFonts w:ascii="Arial" w:hAnsi="Arial" w:cs="Arial"/>
+          <w:lang w:val="en-US"/>
+        </w:rPr>
+        <w:t>Referenz</w:t>
+      </w:r>
+      <w:proofErr w:type="spellEnd"/>
+      <w:r>
+        <w:rPr>
+          <w:rFonts w:ascii="Arial" w:hAnsi="Arial" w:cs="Arial"/>
+          <w:lang w:val="en-US"/>
+        </w:rPr>
+        <w:t xml:space="preserve"> auf </w:t>
+      </w:r>
+      <w:proofErr w:type="spellStart"/>
+      <w:r>
+        <w:rPr>
+          <w:rFonts w:ascii="Arial" w:hAnsi="Arial" w:cs="Arial"/>
+          <w:lang w:val="en-US"/>
+        </w:rPr>
+        <w:t>Mariusz</w:t>
+      </w:r>
+      <w:proofErr w:type="spellEnd"/>
+      <w:r>
+        <w:rPr>
+          <w:rFonts w:ascii="Arial" w:hAnsi="Arial" w:cs="Arial"/>
+          <w:lang w:val="en-US"/>
+        </w:rPr>
+        <w:t xml:space="preserve">’ Paper). </w:t>
       </w:r>
       <w:r>
         <w:rPr>
@@ -3924,7 +4442,6 @@
         <w:rPr>
           <w:lang w:val="en-US"/>
         </w:rPr>
-        <w:lastRenderedPageBreak/>
         <w:t>LIFE Architecture</w:t>
       </w:r>
     </w:p>
@@ -3938,8 +4455,6 @@
       <w:r>
         <w:t xml:space="preserve"> distributed</w:t>
       </w:r>
-      <w:bookmarkStart w:id="2" w:name="_GoBack"/>
-      <w:bookmarkEnd w:id="2"/>
       <w:r>
         <w:t xml:space="preserve"> simulation component and is itself organized in three main components:</w:t>
       </w:r>
@@ -3997,6 +4512,17 @@
       <w:r>
         <w:t>: A container to house layers and agents</w:t>
       </w:r>
+      <w:r>
+        <w:t xml:space="preserve"> (see next chapter)</w:t>
+      </w:r>
+      <w:r>
+        <w:t xml:space="preserve">. </w:t>
+      </w:r>
+    </w:p>
+    <w:p>
+      <w:pPr>
+        <w:pStyle w:val="NurText"/>
+      </w:pPr>
     </w:p>
     <w:p>
       <w:pPr>
@@ -4010,6 +4536,14 @@
           <w:lang w:val="en-US"/>
         </w:rPr>
         <w:t>Layers &amp; Agents</w:t>
+      </w:r>
+    </w:p>
+    <w:p>
+      <w:pPr>
+        <w:pStyle w:val="NurText"/>
+      </w:pPr>
+      <w:r>
+        <w:t xml:space="preserve">A central concept of LIFE is </w:t>
       </w:r>
     </w:p>
     <w:p>
@@ -4076,6 +4610,7 @@
           <w:rFonts w:ascii="Arial" w:hAnsi="Arial" w:cs="Arial"/>
           <w:lang w:val="en-US"/>
         </w:rPr>
+        <w:lastRenderedPageBreak/>
         <w:t>Specifically whenever an agent wants to communicate (that is call a method) with another agent, it first has to check whether the desired agent is present locally or remotely and, if remotely, obtain a reference through which it may perform the actual communication.</w:t>
       </w:r>
     </w:p>
@@ -4163,15 +4698,23 @@
           <w:rFonts w:ascii="Arial" w:hAnsi="Arial" w:cs="Arial"/>
           <w:lang w:val="en-US"/>
         </w:rPr>
-        <w:t xml:space="preserve">A shadow agent stub (SAS) is extended by the ability to hold cached attributes like its position or any other attribute. Both, the attributes and the remote reference, may be updated by the real agent object whenever a change occurs. These updates may be delivered via multicast when in LAN to reduce the amount of traffic. The initial remote </w:t>
-      </w:r>
-      <w:r>
-        <w:rPr>
-          <w:rFonts w:ascii="Arial" w:hAnsi="Arial" w:cs="Arial"/>
-          <w:lang w:val="en-US"/>
-        </w:rPr>
-        <w:lastRenderedPageBreak/>
-        <w:t>references can be provided when the overall system is initiated since some kind of distribution information has to be provided at that state.</w:t>
+        <w:t xml:space="preserve">A shadow agent stub (SAS) is extended by the ability to hold cached attributes like its position or any other attribute. </w:t>
+      </w:r>
+      <w:proofErr w:type="gramStart"/>
+      <w:r>
+        <w:rPr>
+          <w:rFonts w:ascii="Arial" w:hAnsi="Arial" w:cs="Arial"/>
+          <w:lang w:val="en-US"/>
+        </w:rPr>
+        <w:t>Both, the attributes and the remote reference, may be updated by the real agent object</w:t>
+      </w:r>
+      <w:proofErr w:type="gramEnd"/>
+      <w:r>
+        <w:rPr>
+          <w:rFonts w:ascii="Arial" w:hAnsi="Arial" w:cs="Arial"/>
+          <w:lang w:val="en-US"/>
+        </w:rPr>
+        <w:t xml:space="preserve"> whenever a change occurs. These updates may be delivered via multicast when in LAN to reduce the amount of traffic. The initial remote references can be provided when the overall system is initiated since some kind of distribution information has to be provided at that state.</w:t>
       </w:r>
     </w:p>
     <w:p>
@@ -4321,6 +4864,7 @@
           <w:szCs w:val="24"/>
           <w:lang w:val="en-US"/>
         </w:rPr>
+        <w:lastRenderedPageBreak/>
         <w:t>Distribution of agents is transparent to the programmer.</w:t>
       </w:r>
     </w:p>
@@ -4906,7 +5450,6 @@
           <w:szCs w:val="16"/>
           <w:lang w:val="en-US"/>
         </w:rPr>
-        <w:lastRenderedPageBreak/>
         <w:t>2760–2768.</w:t>
       </w:r>
     </w:p>
@@ -5311,15 +5854,61 @@
           <w:sz w:val="16"/>
           <w:szCs w:val="16"/>
         </w:rPr>
-        <w:t>Hagenlocher, M.; Lang, S.; Holbling, D.; Ti</w:t>
-      </w:r>
-      <w:r>
-        <w:rPr>
-          <w:rFonts w:cs="Arial"/>
-          <w:sz w:val="16"/>
-          <w:szCs w:val="16"/>
-        </w:rPr>
-        <w:t>ede, D.; Kienberger, S.: </w:t>
+        <w:t xml:space="preserve">Hagenlocher, M.; Lang, S.; </w:t>
+      </w:r>
+      <w:proofErr w:type="spellStart"/>
+      <w:r>
+        <w:rPr>
+          <w:rFonts w:cs="Arial"/>
+          <w:sz w:val="16"/>
+          <w:szCs w:val="16"/>
+        </w:rPr>
+        <w:t>Holbling</w:t>
+      </w:r>
+      <w:proofErr w:type="spellEnd"/>
+      <w:proofErr w:type="gramStart"/>
+      <w:r>
+        <w:rPr>
+          <w:rFonts w:cs="Arial"/>
+          <w:sz w:val="16"/>
+          <w:szCs w:val="16"/>
+        </w:rPr>
+        <w:t>, D.;</w:t>
+      </w:r>
+      <w:proofErr w:type="gramEnd"/>
+      <w:r>
+        <w:rPr>
+          <w:rFonts w:cs="Arial"/>
+          <w:sz w:val="16"/>
+          <w:szCs w:val="16"/>
+        </w:rPr>
+        <w:t xml:space="preserve"> </w:t>
+      </w:r>
+      <w:proofErr w:type="spellStart"/>
+      <w:r>
+        <w:rPr>
+          <w:rFonts w:cs="Arial"/>
+          <w:sz w:val="16"/>
+          <w:szCs w:val="16"/>
+        </w:rPr>
+        <w:t>Ti</w:t>
+      </w:r>
+      <w:r>
+        <w:rPr>
+          <w:rFonts w:cs="Arial"/>
+          <w:sz w:val="16"/>
+          <w:szCs w:val="16"/>
+        </w:rPr>
+        <w:t>ede</w:t>
+      </w:r>
+      <w:proofErr w:type="spellEnd"/>
+      <w:r>
+        <w:rPr>
+          <w:rFonts w:cs="Arial"/>
+          <w:sz w:val="16"/>
+          <w:szCs w:val="16"/>
+        </w:rPr>
+        <w:t>, D.; Kienberger, S.: </w:t>
       </w:r>
       <w:r>
         <w:rPr>
@@ -5336,15 +5925,159 @@
           <w:sz w:val="16"/>
           <w:szCs w:val="16"/>
         </w:rPr>
-        <w:t xml:space="preserve">Modeling Hotspots of Climate </w:t>
-      </w:r>
-      <w:r>
-        <w:rPr>
-          <w:rFonts w:cs="Arial"/>
-          <w:sz w:val="16"/>
-          <w:szCs w:val="16"/>
-        </w:rPr>
-        <w:t xml:space="preserve">Change in the Sahel Using Object-Based Regionalization of Multidimensional Gridded Datasets. In: </w:t>
+        <w:t xml:space="preserve">Modeling Hotspots </w:t>
+      </w:r>
+      <w:proofErr w:type="spellStart"/>
+      <w:r>
+        <w:rPr>
+          <w:rFonts w:cs="Arial"/>
+          <w:sz w:val="16"/>
+          <w:szCs w:val="16"/>
+        </w:rPr>
+        <w:t>of</w:t>
+      </w:r>
+      <w:proofErr w:type="spellEnd"/>
+      <w:r>
+        <w:rPr>
+          <w:rFonts w:cs="Arial"/>
+          <w:sz w:val="16"/>
+          <w:szCs w:val="16"/>
+        </w:rPr>
+        <w:t xml:space="preserve"> </w:t>
+      </w:r>
+      <w:proofErr w:type="spellStart"/>
+      <w:r>
+        <w:rPr>
+          <w:rFonts w:cs="Arial"/>
+          <w:sz w:val="16"/>
+          <w:szCs w:val="16"/>
+        </w:rPr>
+        <w:t>Climate</w:t>
+      </w:r>
+      <w:proofErr w:type="spellEnd"/>
+      <w:r>
+        <w:rPr>
+          <w:rFonts w:cs="Arial"/>
+          <w:sz w:val="16"/>
+          <w:szCs w:val="16"/>
+        </w:rPr>
+        <w:t xml:space="preserve"> </w:t>
+      </w:r>
+      <w:r>
+        <w:rPr>
+          <w:rFonts w:cs="Arial"/>
+          <w:sz w:val="16"/>
+          <w:szCs w:val="16"/>
+        </w:rPr>
+        <w:t xml:space="preserve">Change in </w:t>
+      </w:r>
+      <w:proofErr w:type="spellStart"/>
+      <w:r>
+        <w:rPr>
+          <w:rFonts w:cs="Arial"/>
+          <w:sz w:val="16"/>
+          <w:szCs w:val="16"/>
+        </w:rPr>
+        <w:t>the</w:t>
+      </w:r>
+      <w:proofErr w:type="spellEnd"/>
+      <w:r>
+        <w:rPr>
+          <w:rFonts w:cs="Arial"/>
+          <w:sz w:val="16"/>
+          <w:szCs w:val="16"/>
+        </w:rPr>
+        <w:t xml:space="preserve"> Sahel </w:t>
+      </w:r>
+      <w:proofErr w:type="spellStart"/>
+      <w:r>
+        <w:rPr>
+          <w:rFonts w:cs="Arial"/>
+          <w:sz w:val="16"/>
+          <w:szCs w:val="16"/>
+        </w:rPr>
+        <w:t>Using</w:t>
+      </w:r>
+      <w:proofErr w:type="spellEnd"/>
+      <w:r>
+        <w:rPr>
+          <w:rFonts w:cs="Arial"/>
+          <w:sz w:val="16"/>
+          <w:szCs w:val="16"/>
+        </w:rPr>
+        <w:t xml:space="preserve"> </w:t>
+      </w:r>
+      <w:proofErr w:type="spellStart"/>
+      <w:r>
+        <w:rPr>
+          <w:rFonts w:cs="Arial"/>
+          <w:sz w:val="16"/>
+          <w:szCs w:val="16"/>
+        </w:rPr>
+        <w:t>Object-Based</w:t>
+      </w:r>
+      <w:proofErr w:type="spellEnd"/>
+      <w:r>
+        <w:rPr>
+          <w:rFonts w:cs="Arial"/>
+          <w:sz w:val="16"/>
+          <w:szCs w:val="16"/>
+        </w:rPr>
+        <w:t xml:space="preserve"> </w:t>
+      </w:r>
+      <w:proofErr w:type="spellStart"/>
+      <w:r>
+        <w:rPr>
+          <w:rFonts w:cs="Arial"/>
+          <w:sz w:val="16"/>
+          <w:szCs w:val="16"/>
+        </w:rPr>
+        <w:t>Regionalization</w:t>
+      </w:r>
+      <w:proofErr w:type="spellEnd"/>
+      <w:r>
+        <w:rPr>
+          <w:rFonts w:cs="Arial"/>
+          <w:sz w:val="16"/>
+          <w:szCs w:val="16"/>
+        </w:rPr>
+        <w:t xml:space="preserve"> </w:t>
+      </w:r>
+      <w:proofErr w:type="spellStart"/>
+      <w:r>
+        <w:rPr>
+          <w:rFonts w:cs="Arial"/>
+          <w:sz w:val="16"/>
+          <w:szCs w:val="16"/>
+        </w:rPr>
+        <w:t>of</w:t>
+      </w:r>
+      <w:proofErr w:type="spellEnd"/>
+      <w:r>
+        <w:rPr>
+          <w:rFonts w:cs="Arial"/>
+          <w:sz w:val="16"/>
+          <w:szCs w:val="16"/>
+        </w:rPr>
+        <w:t xml:space="preserve"> Multidimensional </w:t>
+      </w:r>
+      <w:proofErr w:type="spellStart"/>
+      <w:r>
+        <w:rPr>
+          <w:rFonts w:cs="Arial"/>
+          <w:sz w:val="16"/>
+          <w:szCs w:val="16"/>
+        </w:rPr>
+        <w:t>Gridded</w:t>
+      </w:r>
+      <w:proofErr w:type="spellEnd"/>
+      <w:r>
+        <w:rPr>
+          <w:rFonts w:cs="Arial"/>
+          <w:sz w:val="16"/>
+          <w:szCs w:val="16"/>
+        </w:rPr>
+        <w:t xml:space="preserve"> Datasets. In: </w:t>
       </w:r>
       <w:r>
         <w:rPr>
@@ -5364,7 +6097,95 @@
           <w:sz w:val="16"/>
           <w:szCs w:val="16"/>
         </w:rPr>
-        <w:t>in Applied Earth Observations and Remote Sensing, IEEE Journal of PP</w:t>
+        <w:t xml:space="preserve">in Applied Earth </w:t>
+      </w:r>
+      <w:proofErr w:type="spellStart"/>
+      <w:r>
+        <w:rPr>
+          <w:rFonts w:cs="Arial"/>
+          <w:i/>
+          <w:iCs/>
+          <w:sz w:val="16"/>
+          <w:szCs w:val="16"/>
+        </w:rPr>
+        <w:t>Observations</w:t>
+      </w:r>
+      <w:proofErr w:type="spellEnd"/>
+      <w:r>
+        <w:rPr>
+          <w:rFonts w:cs="Arial"/>
+          <w:i/>
+          <w:iCs/>
+          <w:sz w:val="16"/>
+          <w:szCs w:val="16"/>
+        </w:rPr>
+        <w:t xml:space="preserve"> </w:t>
+      </w:r>
+      <w:proofErr w:type="spellStart"/>
+      <w:r>
+        <w:rPr>
+          <w:rFonts w:cs="Arial"/>
+          <w:i/>
+          <w:iCs/>
+          <w:sz w:val="16"/>
+          <w:szCs w:val="16"/>
+        </w:rPr>
+        <w:t>and</w:t>
+      </w:r>
+      <w:proofErr w:type="spellEnd"/>
+      <w:r>
+        <w:rPr>
+          <w:rFonts w:cs="Arial"/>
+          <w:i/>
+          <w:iCs/>
+          <w:sz w:val="16"/>
+          <w:szCs w:val="16"/>
+        </w:rPr>
+        <w:t xml:space="preserve"> Remote </w:t>
+      </w:r>
+      <w:proofErr w:type="spellStart"/>
+      <w:r>
+        <w:rPr>
+          <w:rFonts w:cs="Arial"/>
+          <w:i/>
+          <w:iCs/>
+          <w:sz w:val="16"/>
+          <w:szCs w:val="16"/>
+        </w:rPr>
+        <w:t>Sensing</w:t>
+      </w:r>
+      <w:proofErr w:type="spellEnd"/>
+      <w:r>
+        <w:rPr>
+          <w:rFonts w:cs="Arial"/>
+          <w:i/>
+          <w:iCs/>
+          <w:sz w:val="16"/>
+          <w:szCs w:val="16"/>
+        </w:rPr>
+        <w:t xml:space="preserve">, IEEE Journal </w:t>
+      </w:r>
+      <w:proofErr w:type="spellStart"/>
+      <w:r>
+        <w:rPr>
+          <w:rFonts w:cs="Arial"/>
+          <w:i/>
+          <w:iCs/>
+          <w:sz w:val="16"/>
+          <w:szCs w:val="16"/>
+        </w:rPr>
+        <w:t>of</w:t>
+      </w:r>
+      <w:proofErr w:type="spellEnd"/>
+      <w:r>
+        <w:rPr>
+          <w:rFonts w:cs="Arial"/>
+          <w:i/>
+          <w:iCs/>
+          <w:sz w:val="16"/>
+          <w:szCs w:val="16"/>
+        </w:rPr>
+        <w:t xml:space="preserve"> PP</w:t>
       </w:r>
       <w:r>
         <w:rPr>
@@ -5406,52 +6227,444 @@
       <w:pPr>
         <w:spacing w:before="100" w:beforeAutospacing="1" w:after="100" w:afterAutospacing="1"/>
         <w:rPr>
-          <w:rFonts w:ascii="Times" w:hAnsi="Times"/>
           <w:noProof w:val="0"/>
-          <w:sz w:val="20"/>
-        </w:rPr>
-      </w:pPr>
-      <w:r>
-        <w:rPr>
-          <w:rFonts w:ascii="Times" w:hAnsi="Times"/>
+          <w:sz w:val="16"/>
+          <w:szCs w:val="16"/>
+        </w:rPr>
+      </w:pPr>
+      <w:r>
+        <w:rPr>
           <w:noProof w:val="0"/>
-          <w:sz w:val="20"/>
-        </w:rPr>
-        <w:t>H. Pereki, K. Wala, and T. Thiel-Clemen</w:t>
-      </w:r>
-      <w:r>
-        <w:rPr>
-          <w:rFonts w:ascii="Times" w:hAnsi="Times"/>
+          <w:sz w:val="16"/>
+          <w:szCs w:val="16"/>
+        </w:rPr>
+        <w:t xml:space="preserve">H. </w:t>
+      </w:r>
+      <w:proofErr w:type="spellStart"/>
+      <w:r>
+        <w:rPr>
           <w:noProof w:val="0"/>
-          <w:sz w:val="20"/>
+          <w:sz w:val="16"/>
+          <w:szCs w:val="16"/>
+        </w:rPr>
+        <w:t>Pereki</w:t>
+      </w:r>
+      <w:proofErr w:type="spellEnd"/>
+      <w:r>
+        <w:rPr>
+          <w:noProof w:val="0"/>
+          <w:sz w:val="16"/>
+          <w:szCs w:val="16"/>
+        </w:rPr>
+        <w:t xml:space="preserve">, K. </w:t>
+      </w:r>
+      <w:proofErr w:type="spellStart"/>
+      <w:r>
+        <w:rPr>
+          <w:noProof w:val="0"/>
+          <w:sz w:val="16"/>
+          <w:szCs w:val="16"/>
+        </w:rPr>
+        <w:t>Wala</w:t>
+      </w:r>
+      <w:proofErr w:type="spellEnd"/>
+      <w:r>
+        <w:rPr>
+          <w:noProof w:val="0"/>
+          <w:sz w:val="16"/>
+          <w:szCs w:val="16"/>
+        </w:rPr>
+        <w:t xml:space="preserve">, </w:t>
+      </w:r>
+      <w:proofErr w:type="spellStart"/>
+      <w:r>
+        <w:rPr>
+          <w:noProof w:val="0"/>
+          <w:sz w:val="16"/>
+          <w:szCs w:val="16"/>
+        </w:rPr>
+        <w:t>and</w:t>
+      </w:r>
+      <w:proofErr w:type="spellEnd"/>
+      <w:r>
+        <w:rPr>
+          <w:noProof w:val="0"/>
+          <w:sz w:val="16"/>
+          <w:szCs w:val="16"/>
+        </w:rPr>
+        <w:t xml:space="preserve"> T. Thiel-Clemen</w:t>
+      </w:r>
+      <w:r>
+        <w:rPr>
+          <w:noProof w:val="0"/>
+          <w:sz w:val="16"/>
+          <w:szCs w:val="16"/>
         </w:rPr>
         <w:t>, 2013</w:t>
       </w:r>
       <w:r>
         <w:rPr>
-          <w:rFonts w:ascii="Times" w:hAnsi="Times"/>
           <w:noProof w:val="0"/>
-          <w:sz w:val="20"/>
-        </w:rPr>
-        <w:t xml:space="preserve">, “Woody species diversity and important value indices in dense dry forests in Abdoulaye Wildlife Reserve (Togo, West Africa),” </w:t>
-      </w:r>
-      <w:r>
-        <w:rPr>
-          <w:rFonts w:ascii="Times" w:hAnsi="Times"/>
+          <w:sz w:val="16"/>
+          <w:szCs w:val="16"/>
+        </w:rPr>
+        <w:t xml:space="preserve">, “Woody </w:t>
+      </w:r>
+      <w:proofErr w:type="spellStart"/>
+      <w:r>
+        <w:rPr>
+          <w:noProof w:val="0"/>
+          <w:sz w:val="16"/>
+          <w:szCs w:val="16"/>
+        </w:rPr>
+        <w:t>species</w:t>
+      </w:r>
+      <w:proofErr w:type="spellEnd"/>
+      <w:r>
+        <w:rPr>
+          <w:noProof w:val="0"/>
+          <w:sz w:val="16"/>
+          <w:szCs w:val="16"/>
+        </w:rPr>
+        <w:t xml:space="preserve"> </w:t>
+      </w:r>
+      <w:proofErr w:type="spellStart"/>
+      <w:r>
+        <w:rPr>
+          <w:noProof w:val="0"/>
+          <w:sz w:val="16"/>
+          <w:szCs w:val="16"/>
+        </w:rPr>
+        <w:t>diversity</w:t>
+      </w:r>
+      <w:proofErr w:type="spellEnd"/>
+      <w:r>
+        <w:rPr>
+          <w:noProof w:val="0"/>
+          <w:sz w:val="16"/>
+          <w:szCs w:val="16"/>
+        </w:rPr>
+        <w:t xml:space="preserve"> </w:t>
+      </w:r>
+      <w:proofErr w:type="spellStart"/>
+      <w:r>
+        <w:rPr>
+          <w:noProof w:val="0"/>
+          <w:sz w:val="16"/>
+          <w:szCs w:val="16"/>
+        </w:rPr>
+        <w:t>and</w:t>
+      </w:r>
+      <w:proofErr w:type="spellEnd"/>
+      <w:r>
+        <w:rPr>
+          <w:noProof w:val="0"/>
+          <w:sz w:val="16"/>
+          <w:szCs w:val="16"/>
+        </w:rPr>
+        <w:t xml:space="preserve"> </w:t>
+      </w:r>
+      <w:proofErr w:type="spellStart"/>
+      <w:r>
+        <w:rPr>
+          <w:noProof w:val="0"/>
+          <w:sz w:val="16"/>
+          <w:szCs w:val="16"/>
+        </w:rPr>
+        <w:t>important</w:t>
+      </w:r>
+      <w:proofErr w:type="spellEnd"/>
+      <w:r>
+        <w:rPr>
+          <w:noProof w:val="0"/>
+          <w:sz w:val="16"/>
+          <w:szCs w:val="16"/>
+        </w:rPr>
+        <w:t xml:space="preserve"> </w:t>
+      </w:r>
+      <w:proofErr w:type="spellStart"/>
+      <w:r>
+        <w:rPr>
+          <w:noProof w:val="0"/>
+          <w:sz w:val="16"/>
+          <w:szCs w:val="16"/>
+        </w:rPr>
+        <w:t>value indices in dense dry forests</w:t>
+      </w:r>
+      <w:proofErr w:type="spellEnd"/>
+      <w:r>
+        <w:rPr>
+          <w:noProof w:val="0"/>
+          <w:sz w:val="16"/>
+          <w:szCs w:val="16"/>
+        </w:rPr>
+        <w:t xml:space="preserve"> in Abdoulaye </w:t>
+      </w:r>
+      <w:proofErr w:type="spellStart"/>
+      <w:r>
+        <w:rPr>
+          <w:noProof w:val="0"/>
+          <w:sz w:val="16"/>
+          <w:szCs w:val="16"/>
+        </w:rPr>
+        <w:t>Wildlife</w:t>
+      </w:r>
+      <w:proofErr w:type="spellEnd"/>
+      <w:r>
+        <w:rPr>
+          <w:noProof w:val="0"/>
+          <w:sz w:val="16"/>
+          <w:szCs w:val="16"/>
+        </w:rPr>
+        <w:t xml:space="preserve"> Reserve (Togo, West </w:t>
+      </w:r>
+      <w:proofErr w:type="spellStart"/>
+      <w:r>
+        <w:rPr>
+          <w:noProof w:val="0"/>
+          <w:sz w:val="16"/>
+          <w:szCs w:val="16"/>
+        </w:rPr>
+        <w:t>Africa</w:t>
+      </w:r>
+      <w:proofErr w:type="spellEnd"/>
+      <w:r>
+        <w:rPr>
+          <w:noProof w:val="0"/>
+          <w:sz w:val="16"/>
+          <w:szCs w:val="16"/>
+        </w:rPr>
+        <w:t xml:space="preserve">),” </w:t>
+      </w:r>
+      <w:r>
+        <w:rPr>
           <w:i/>
           <w:iCs/>
           <w:noProof w:val="0"/>
-          <w:sz w:val="20"/>
-        </w:rPr>
-        <w:t>Int. J.</w:t>
-      </w:r>
-      <w:r>
-        <w:rPr>
-          <w:rFonts w:ascii="Times" w:hAnsi="Times"/>
+          <w:sz w:val="16"/>
+          <w:szCs w:val="16"/>
+        </w:rPr>
+        <w:t xml:space="preserve">Int. </w:t>
+      </w:r>
+      <w:proofErr w:type="gramStart"/>
+      <w:r>
+        <w:rPr>
+          <w:i/>
+          <w:iCs/>
           <w:noProof w:val="0"/>
-          <w:sz w:val="20"/>
-        </w:rPr>
-        <w:t>, vol. 5, no. June, pp. 358–366, 2013.</w:t>
+          <w:sz w:val="16"/>
+          <w:szCs w:val="16"/>
+        </w:rPr>
+        <w:t>J.</w:t>
+      </w:r>
+      <w:r>
+        <w:rPr>
+          <w:noProof w:val="0"/>
+          <w:sz w:val="16"/>
+          <w:szCs w:val="16"/>
+        </w:rPr>
+        <w:t>, vol</w:t>
+      </w:r>
+      <w:proofErr w:type="gramEnd"/>
+      <w:r>
+        <w:rPr>
+          <w:noProof w:val="0"/>
+          <w:sz w:val="16"/>
+          <w:szCs w:val="16"/>
+        </w:rPr>
+        <w:t xml:space="preserve">. 5, </w:t>
+      </w:r>
+      <w:proofErr w:type="spellStart"/>
+      <w:r>
+        <w:rPr>
+          <w:noProof w:val="0"/>
+          <w:sz w:val="16"/>
+          <w:szCs w:val="16"/>
+        </w:rPr>
+        <w:t>no</w:t>
+      </w:r>
+      <w:proofErr w:type="spellEnd"/>
+      <w:r>
+        <w:rPr>
+          <w:noProof w:val="0"/>
+          <w:sz w:val="16"/>
+          <w:szCs w:val="16"/>
+        </w:rPr>
+        <w:t>. June, pp. 358–366, 2013.</w:t>
+      </w:r>
+    </w:p>
+    <w:p>
+      <w:pPr>
+        <w:spacing w:before="100" w:beforeAutospacing="1" w:after="100" w:afterAutospacing="1"/>
+        <w:rPr>
+          <w:noProof w:val="0"/>
+          <w:sz w:val="16"/>
+          <w:szCs w:val="16"/>
+        </w:rPr>
+      </w:pPr>
+      <w:r>
+        <w:rPr>
+          <w:rFonts w:cs="Helvetica"/>
+          <w:noProof w:val="0"/>
+          <w:color w:val="000000"/>
+          <w:sz w:val="16"/>
+          <w:szCs w:val="16"/>
+        </w:rPr>
+        <w:t xml:space="preserve">[1] T. Thiel-Clemen, G. Köster, </w:t>
+      </w:r>
+      <w:proofErr w:type="spellStart"/>
+      <w:r>
+        <w:rPr>
+          <w:rFonts w:cs="Helvetica"/>
+          <w:noProof w:val="0"/>
+          <w:color w:val="000000"/>
+          <w:sz w:val="16"/>
+          <w:szCs w:val="16"/>
+        </w:rPr>
+        <w:t>and</w:t>
+      </w:r>
+      <w:proofErr w:type="spellEnd"/>
+      <w:r>
+        <w:rPr>
+          <w:rFonts w:cs="Helvetica"/>
+          <w:noProof w:val="0"/>
+          <w:color w:val="000000"/>
+          <w:sz w:val="16"/>
+          <w:szCs w:val="16"/>
+        </w:rPr>
+        <w:t xml:space="preserve"> S. Sarstedt. WALK - Emotion-</w:t>
+      </w:r>
+      <w:proofErr w:type="spellStart"/>
+      <w:r>
+        <w:rPr>
+          <w:rFonts w:cs="Helvetica"/>
+          <w:noProof w:val="0"/>
+          <w:color w:val="000000"/>
+          <w:sz w:val="16"/>
+          <w:szCs w:val="16"/>
+        </w:rPr>
+        <w:t>based</w:t>
+      </w:r>
+      <w:proofErr w:type="spellEnd"/>
+      <w:r>
+        <w:rPr>
+          <w:rFonts w:cs="Helvetica"/>
+          <w:noProof w:val="0"/>
+          <w:color w:val="000000"/>
+          <w:sz w:val="16"/>
+          <w:szCs w:val="16"/>
+        </w:rPr>
+        <w:t xml:space="preserve"> </w:t>
+      </w:r>
+      <w:proofErr w:type="spellStart"/>
+      <w:r>
+        <w:rPr>
+          <w:rFonts w:cs="Helvetica"/>
+          <w:noProof w:val="0"/>
+          <w:color w:val="000000"/>
+          <w:sz w:val="16"/>
+          <w:szCs w:val="16"/>
+        </w:rPr>
+        <w:t>Pedestrian</w:t>
+      </w:r>
+      <w:proofErr w:type="spellEnd"/>
+      <w:r>
+        <w:rPr>
+          <w:rFonts w:cs="Helvetica"/>
+          <w:noProof w:val="0"/>
+          <w:color w:val="000000"/>
+          <w:sz w:val="16"/>
+          <w:szCs w:val="16"/>
+        </w:rPr>
+        <w:t xml:space="preserve"> Movement Simulation in </w:t>
+      </w:r>
+      <w:proofErr w:type="spellStart"/>
+      <w:r>
+        <w:rPr>
+          <w:rFonts w:cs="Helvetica"/>
+          <w:noProof w:val="0"/>
+          <w:color w:val="000000"/>
+          <w:sz w:val="16"/>
+          <w:szCs w:val="16"/>
+        </w:rPr>
+        <w:t>Evacuation</w:t>
+      </w:r>
+      <w:proofErr w:type="spellEnd"/>
+      <w:r>
+        <w:rPr>
+          <w:rFonts w:cs="Helvetica"/>
+          <w:noProof w:val="0"/>
+          <w:color w:val="000000"/>
+          <w:sz w:val="16"/>
+          <w:szCs w:val="16"/>
+        </w:rPr>
+        <w:t xml:space="preserve"> Scenarios. In J. Wittmann </w:t>
+      </w:r>
+      <w:proofErr w:type="spellStart"/>
+      <w:r>
+        <w:rPr>
+          <w:rFonts w:cs="Helvetica"/>
+          <w:noProof w:val="0"/>
+          <w:color w:val="000000"/>
+          <w:sz w:val="16"/>
+          <w:szCs w:val="16"/>
+        </w:rPr>
+        <w:t>and</w:t>
+      </w:r>
+      <w:proofErr w:type="spellEnd"/>
+      <w:r>
+        <w:rPr>
+          <w:rFonts w:cs="Helvetica"/>
+          <w:noProof w:val="0"/>
+          <w:color w:val="000000"/>
+          <w:sz w:val="16"/>
+          <w:szCs w:val="16"/>
+        </w:rPr>
+        <w:t xml:space="preserve"> V. Wohlgemuth, </w:t>
+      </w:r>
+      <w:proofErr w:type="spellStart"/>
+      <w:r>
+        <w:rPr>
+          <w:rFonts w:cs="Helvetica"/>
+          <w:noProof w:val="0"/>
+          <w:color w:val="000000"/>
+          <w:sz w:val="16"/>
+          <w:szCs w:val="16"/>
+        </w:rPr>
+        <w:t>editors</w:t>
+      </w:r>
+      <w:proofErr w:type="spellEnd"/>
+      <w:r>
+        <w:rPr>
+          <w:rFonts w:cs="Helvetica"/>
+          <w:noProof w:val="0"/>
+          <w:color w:val="000000"/>
+          <w:sz w:val="16"/>
+          <w:szCs w:val="16"/>
+        </w:rPr>
+        <w:t xml:space="preserve">, Simulation in Umwelt- und Geowissenschaften, Workshop Berlin, </w:t>
+      </w:r>
+      <w:proofErr w:type="spellStart"/>
+      <w:r>
+        <w:rPr>
+          <w:rFonts w:cs="Helvetica"/>
+          <w:noProof w:val="0"/>
+          <w:color w:val="000000"/>
+          <w:sz w:val="16"/>
+          <w:szCs w:val="16"/>
+        </w:rPr>
+        <w:t>pages</w:t>
+      </w:r>
+      <w:proofErr w:type="spellEnd"/>
+      <w:r>
+        <w:rPr>
+          <w:rFonts w:cs="Helvetica"/>
+          <w:noProof w:val="0"/>
+          <w:color w:val="000000"/>
+          <w:sz w:val="16"/>
+          <w:szCs w:val="16"/>
+        </w:rPr>
+        <w:t xml:space="preserve"> 103–112. Gesellschaft für Informatik, Shaker, 2011.</w:t>
       </w:r>
     </w:p>
     <w:p>
@@ -5755,7 +6968,7 @@
                             <w:rPr>
                               <w:rStyle w:val="Seitenzahl"/>
                             </w:rPr>
-                            <w:t>10</w:t>
+                            <w:t>8</w:t>
                           </w:r>
                           <w:r>
                             <w:rPr>
@@ -5813,7 +7026,7 @@
                       <w:rPr>
                         <w:rStyle w:val="Seitenzahl"/>
                       </w:rPr>
-                      <w:t>10</w:t>
+                      <w:t>8</w:t>
                     </w:r>
                     <w:r>
                       <w:rPr>
@@ -5924,7 +7137,7 @@
                             <w:rPr>
                               <w:rStyle w:val="Seitenzahl"/>
                             </w:rPr>
-                            <w:t>9</w:t>
+                            <w:t>7</w:t>
                           </w:r>
                           <w:r>
                             <w:rPr>
@@ -5985,7 +7198,7 @@
                       <w:rPr>
                         <w:rStyle w:val="Seitenzahl"/>
                       </w:rPr>
-                      <w:t>9</w:t>
+                      <w:t>7</w:t>
                     </w:r>
                     <w:r>
                       <w:rPr>
@@ -7697,6 +8910,34 @@
       <w:sz w:val="22"/>
     </w:rPr>
   </w:style>
+  <w:style w:type="paragraph" w:styleId="Sprechblasentext">
+    <w:name w:val="Balloon Text"/>
+    <w:basedOn w:val="Standard"/>
+    <w:link w:val="SprechblasentextZeichen"/>
+    <w:uiPriority w:val="99"/>
+    <w:semiHidden/>
+    <w:unhideWhenUsed/>
+    <w:rsid w:val="00B978C2"/>
+    <w:rPr>
+      <w:rFonts w:ascii="Lucida Grande" w:hAnsi="Lucida Grande" w:cs="Lucida Grande"/>
+      <w:sz w:val="18"/>
+      <w:szCs w:val="18"/>
+    </w:rPr>
+  </w:style>
+  <w:style w:type="character" w:customStyle="1" w:styleId="SprechblasentextZeichen">
+    <w:name w:val="Sprechblasentext Zeichen"/>
+    <w:basedOn w:val="Absatzstandardschriftart"/>
+    <w:link w:val="Sprechblasentext"/>
+    <w:uiPriority w:val="99"/>
+    <w:semiHidden/>
+    <w:rsid w:val="00B978C2"/>
+    <w:rPr>
+      <w:rFonts w:ascii="Lucida Grande" w:hAnsi="Lucida Grande" w:cs="Lucida Grande"/>
+      <w:noProof/>
+      <w:sz w:val="18"/>
+      <w:szCs w:val="18"/>
+    </w:rPr>
+  </w:style>
 </w:styles>
 </file>
 
@@ -8427,6 +9668,34 @@
       <w:sz w:val="22"/>
     </w:rPr>
   </w:style>
+  <w:style w:type="paragraph" w:styleId="Sprechblasentext">
+    <w:name w:val="Balloon Text"/>
+    <w:basedOn w:val="Standard"/>
+    <w:link w:val="SprechblasentextZeichen"/>
+    <w:uiPriority w:val="99"/>
+    <w:semiHidden/>
+    <w:unhideWhenUsed/>
+    <w:rsid w:val="00B978C2"/>
+    <w:rPr>
+      <w:rFonts w:ascii="Lucida Grande" w:hAnsi="Lucida Grande" w:cs="Lucida Grande"/>
+      <w:sz w:val="18"/>
+      <w:szCs w:val="18"/>
+    </w:rPr>
+  </w:style>
+  <w:style w:type="character" w:customStyle="1" w:styleId="SprechblasentextZeichen">
+    <w:name w:val="Sprechblasentext Zeichen"/>
+    <w:basedOn w:val="Absatzstandardschriftart"/>
+    <w:link w:val="Sprechblasentext"/>
+    <w:uiPriority w:val="99"/>
+    <w:semiHidden/>
+    <w:rsid w:val="00B978C2"/>
+    <w:rPr>
+      <w:rFonts w:ascii="Lucida Grande" w:hAnsi="Lucida Grande" w:cs="Lucida Grande"/>
+      <w:noProof/>
+      <w:sz w:val="18"/>
+      <w:szCs w:val="18"/>
+    </w:rPr>
+  </w:style>
 </w:styles>
 </file>
 
@@ -8696,7 +9965,7 @@
 </file>
 
 <file path=customXml/itemProps1.xml><?xml version="1.0" encoding="utf-8"?>
-<ds:datastoreItem xmlns:ds="http://schemas.openxmlformats.org/officeDocument/2006/customXml" ds:itemID="{24FAF05F-D792-2344-97E6-97DF13A3DFB2}">
+<ds:datastoreItem xmlns:ds="http://schemas.openxmlformats.org/officeDocument/2006/customXml" ds:itemID="{9AE3062E-FC31-7E46-BACE-BD3CE33E887B}">
   <ds:schemaRefs>
     <ds:schemaRef ds:uri="http://schemas.openxmlformats.org/officeDocument/2006/bibliography"/>
   </ds:schemaRefs>

</xml_diff>

<commit_message>
- ADDED: images - UPDATED: paper, sections: Layers and Agents, overall
</commit_message>
<xml_diff>
--- a/06 - Papers/MARS-Overview.docx
+++ b/06 - Papers/MARS-Overview.docx
@@ -3769,11 +3769,8 @@
     <w:p>
       <w:pPr>
         <w:pStyle w:val="StandardWeb"/>
+        <w:keepNext/>
         <w:jc w:val="both"/>
-        <w:rPr>
-          <w:rFonts w:ascii="Arial" w:hAnsi="Arial" w:cs="Arial"/>
-          <w:lang w:val="en-US"/>
-        </w:rPr>
       </w:pPr>
       <w:r>
         <w:rPr>
@@ -3782,7 +3779,7 @@
         </w:rPr>
         <w:lastRenderedPageBreak/>
         <w:drawing>
-          <wp:inline distT="0" distB="0" distL="0" distR="0" wp14:anchorId="16F70201" wp14:editId="2B6F9BE3">
+          <wp:inline distT="0" distB="0" distL="0" distR="0" wp14:anchorId="16F70201" wp14:editId="3BDF622F">
             <wp:extent cx="5756275" cy="3722256"/>
             <wp:effectExtent l="0" t="0" r="9525" b="12065"/>
             <wp:docPr id="5" name="Bild 5"/>
@@ -3826,6 +3823,37 @@
     </w:p>
     <w:p>
       <w:pPr>
+        <w:pStyle w:val="Beschriftung"/>
+        <w:jc w:val="both"/>
+        <w:rPr>
+          <w:rFonts w:cs="Arial"/>
+          <w:lang w:val="en-US"/>
+        </w:rPr>
+      </w:pPr>
+      <w:r>
+        <w:t xml:space="preserve">Picture </w:t>
+      </w:r>
+      <w:r>
+        <w:fldChar w:fldCharType="begin"/>
+      </w:r>
+      <w:r>
+        <w:instrText xml:space="preserve"> SEQ Picture \* ARABIC </w:instrText>
+      </w:r>
+      <w:r>
+        <w:fldChar w:fldCharType="separate"/>
+      </w:r>
+      <w:r>
+        <w:t>1</w:t>
+      </w:r>
+      <w:r>
+        <w:fldChar w:fldCharType="end"/>
+      </w:r>
+      <w:r>
+        <w:t xml:space="preserve"> - General system overview</w:t>
+      </w:r>
+    </w:p>
+    <w:p>
+      <w:pPr>
         <w:pStyle w:val="StandardWeb"/>
         <w:jc w:val="both"/>
         <w:rPr>
@@ -3838,65 +3866,6 @@
           <w:rFonts w:ascii="Arial" w:hAnsi="Arial" w:cs="Arial"/>
           <w:lang w:val="en-US"/>
         </w:rPr>
-        <w:t xml:space="preserve">Picture </w:t>
-      </w:r>
-      <w:r>
-        <w:rPr>
-          <w:rFonts w:ascii="Arial" w:hAnsi="Arial" w:cs="Arial"/>
-          <w:lang w:val="en-US"/>
-        </w:rPr>
-        <w:fldChar w:fldCharType="begin"/>
-      </w:r>
-      <w:r>
-        <w:rPr>
-          <w:rFonts w:ascii="Arial" w:hAnsi="Arial" w:cs="Arial"/>
-          <w:lang w:val="en-US"/>
-        </w:rPr>
-        <w:instrText xml:space="preserve"> SEQ Picture \* ARABIC </w:instrText>
-      </w:r>
-      <w:r>
-        <w:rPr>
-          <w:rFonts w:ascii="Arial" w:hAnsi="Arial" w:cs="Arial"/>
-          <w:lang w:val="en-US"/>
-        </w:rPr>
-        <w:fldChar w:fldCharType="separate"/>
-      </w:r>
-      <w:r>
-        <w:rPr>
-          <w:rFonts w:ascii="Arial" w:hAnsi="Arial" w:cs="Arial"/>
-          <w:lang w:val="en-US"/>
-        </w:rPr>
-        <w:t>1</w:t>
-      </w:r>
-      <w:r>
-        <w:rPr>
-          <w:rFonts w:ascii="Arial" w:hAnsi="Arial" w:cs="Arial"/>
-          <w:lang w:val="en-US"/>
-        </w:rPr>
-        <w:fldChar w:fldCharType="end"/>
-      </w:r>
-      <w:r>
-        <w:rPr>
-          <w:rFonts w:ascii="Arial" w:hAnsi="Arial" w:cs="Arial"/>
-          <w:lang w:val="en-US"/>
-        </w:rPr>
-        <w:t>: General system overview</w:t>
-      </w:r>
-    </w:p>
-    <w:p>
-      <w:pPr>
-        <w:pStyle w:val="StandardWeb"/>
-        <w:jc w:val="both"/>
-        <w:rPr>
-          <w:rFonts w:ascii="Arial" w:hAnsi="Arial" w:cs="Arial"/>
-          <w:lang w:val="en-US"/>
-        </w:rPr>
-      </w:pPr>
-      <w:r>
-        <w:rPr>
-          <w:rFonts w:ascii="Arial" w:hAnsi="Arial" w:cs="Arial"/>
-          <w:lang w:val="en-US"/>
-        </w:rPr>
         <w:t>Following is a description of what each component’s purpose is and</w:t>
       </w:r>
       <w:r>
@@ -3927,8 +3896,6 @@
         </w:rPr>
         <w:t>GROUND</w:t>
       </w:r>
-      <w:bookmarkStart w:id="2" w:name="_GoBack"/>
-      <w:bookmarkEnd w:id="2"/>
     </w:p>
     <w:p>
       <w:pPr>
@@ -4335,28 +4302,13 @@
         </w:rPr>
         <w:t xml:space="preserve"> and/or build an SGI (</w:t>
       </w:r>
-      <w:r>
-        <w:rPr>
-          <w:rFonts w:ascii="Arial" w:hAnsi="Arial" w:cs="Arial"/>
-          <w:color w:val="FF0000"/>
-          <w:lang w:val="en-US"/>
-        </w:rPr>
-        <w:t>TODO</w:t>
-      </w:r>
-      <w:r>
-        <w:rPr>
-          <w:rFonts w:ascii="Arial" w:hAnsi="Arial" w:cs="Arial"/>
-          <w:lang w:val="en-US"/>
-        </w:rPr>
-        <w:t xml:space="preserve">: </w:t>
-      </w:r>
       <w:proofErr w:type="spellStart"/>
       <w:r>
         <w:rPr>
           <w:rFonts w:ascii="Arial" w:hAnsi="Arial" w:cs="Arial"/>
           <w:lang w:val="en-US"/>
         </w:rPr>
-        <w:t>Referenz</w:t>
+        <w:t>Baldowski</w:t>
       </w:r>
       <w:proofErr w:type="spellEnd"/>
       <w:r>
@@ -4364,23 +4316,14 @@
           <w:rFonts w:ascii="Arial" w:hAnsi="Arial" w:cs="Arial"/>
           <w:lang w:val="en-US"/>
         </w:rPr>
-        <w:t xml:space="preserve"> auf </w:t>
-      </w:r>
-      <w:proofErr w:type="spellStart"/>
-      <w:r>
-        <w:rPr>
-          <w:rFonts w:ascii="Arial" w:hAnsi="Arial" w:cs="Arial"/>
-          <w:lang w:val="en-US"/>
-        </w:rPr>
-        <w:t>Mariusz</w:t>
-      </w:r>
-      <w:proofErr w:type="spellEnd"/>
-      <w:r>
-        <w:rPr>
-          <w:rFonts w:ascii="Arial" w:hAnsi="Arial" w:cs="Arial"/>
-          <w:lang w:val="en-US"/>
-        </w:rPr>
-        <w:t xml:space="preserve">’ Paper). </w:t>
+        <w:t xml:space="preserve"> et. al., 2014)</w:t>
+      </w:r>
+      <w:r>
+        <w:rPr>
+          <w:rFonts w:ascii="Arial" w:hAnsi="Arial" w:cs="Arial"/>
+          <w:lang w:val="en-US"/>
+        </w:rPr>
+        <w:t xml:space="preserve">). </w:t>
       </w:r>
       <w:r>
         <w:rPr>
@@ -4545,20 +4488,333 @@
       <w:r>
         <w:t xml:space="preserve">A central concept of LIFE is </w:t>
       </w:r>
-    </w:p>
-    <w:p>
-      <w:pPr>
-        <w:pStyle w:val="berschrift2"/>
-        <w:rPr>
-          <w:lang w:val="en-US"/>
-        </w:rPr>
-      </w:pPr>
-      <w:r>
-        <w:rPr>
-          <w:lang w:val="en-US"/>
-        </w:rPr>
-        <w:t>Communication</w:t>
-      </w:r>
+      <w:r>
+        <w:t>the layer approach. It is inspired by the way GIS</w:t>
+      </w:r>
+      <w:r>
+        <w:t xml:space="preserve"> files are composed. These files are structured in layers, where each layer represents a specific aspect of the depicted real world</w:t>
+      </w:r>
+      <w:r>
+        <w:t xml:space="preserve"> (see Picture 2)</w:t>
+      </w:r>
+      <w:r>
+        <w:t>.</w:t>
+      </w:r>
+    </w:p>
+    <w:p>
+      <w:pPr>
+        <w:pStyle w:val="NurText"/>
+      </w:pPr>
+      <w:r>
+        <w:t xml:space="preserve">We translate this idea to a general approach for modeling the implementation of our simulation system. </w:t>
+      </w:r>
+      <w:r>
+        <w:t>A</w:t>
+      </w:r>
+      <w:r>
+        <w:t xml:space="preserve"> domain-specific model </w:t>
+      </w:r>
+      <w:r>
+        <w:t>may now be transformed into working code by writing a layer for</w:t>
+      </w:r>
+      <w:r>
+        <w:t xml:space="preserve"> each aspect from the model. An aspect</w:t>
+      </w:r>
+      <w:r>
+        <w:t xml:space="preserve"> should be a considerable sized, self-contained but yet manageable piece from the original model. </w:t>
+      </w:r>
+    </w:p>
+    <w:p>
+      <w:pPr>
+        <w:pStyle w:val="NurText"/>
+      </w:pPr>
+      <w:r>
+        <w:lastRenderedPageBreak/>
+        <w:t>A usefull disctinction could possibly be between different kinds of agents with the exception being two classes of agents, which are heavily interacting with each other. A seperation of these classes</w:t>
+      </w:r>
+      <w:r>
+        <w:t xml:space="preserve"> on different layer</w:t>
+      </w:r>
+      <w:r>
+        <w:t xml:space="preserve"> might introduce </w:t>
+      </w:r>
+      <w:r>
+        <w:t xml:space="preserve">unnecessary overhead and complexity to the code. </w:t>
+      </w:r>
+    </w:p>
+    <w:p>
+      <w:pPr>
+        <w:pStyle w:val="NurText"/>
+      </w:pPr>
+      <w:r>
+        <mc:AlternateContent>
+          <mc:Choice Requires="wps">
+            <w:drawing>
+              <wp:anchor distT="0" distB="0" distL="114300" distR="114300" simplePos="0" relativeHeight="251660288" behindDoc="0" locked="0" layoutInCell="1" allowOverlap="1" wp14:anchorId="3348E62D" wp14:editId="0EB31ACD">
+                <wp:simplePos x="0" y="0"/>
+                <wp:positionH relativeFrom="column">
+                  <wp:posOffset>0</wp:posOffset>
+                </wp:positionH>
+                <wp:positionV relativeFrom="paragraph">
+                  <wp:posOffset>3293110</wp:posOffset>
+                </wp:positionV>
+                <wp:extent cx="2868930" cy="521335"/>
+                <wp:effectExtent l="0" t="0" r="0" b="0"/>
+                <wp:wrapThrough wrapText="bothSides">
+                  <wp:wrapPolygon edited="0">
+                    <wp:start x="0" y="0"/>
+                    <wp:lineTo x="0" y="0"/>
+                    <wp:lineTo x="0" y="0"/>
+                  </wp:wrapPolygon>
+                </wp:wrapThrough>
+                <wp:docPr id="11" name="Textfeld 11"/>
+                <wp:cNvGraphicFramePr/>
+                <a:graphic xmlns:a="http://schemas.openxmlformats.org/drawingml/2006/main">
+                  <a:graphicData uri="http://schemas.microsoft.com/office/word/2010/wordprocessingShape">
+                    <wps:wsp>
+                      <wps:cNvSpPr txBox="1"/>
+                      <wps:spPr>
+                        <a:xfrm>
+                          <a:off x="0" y="0"/>
+                          <a:ext cx="2868930" cy="521335"/>
+                        </a:xfrm>
+                        <a:prstGeom prst="rect">
+                          <a:avLst/>
+                        </a:prstGeom>
+                        <a:solidFill>
+                          <a:prstClr val="white"/>
+                        </a:solidFill>
+                        <a:ln>
+                          <a:noFill/>
+                        </a:ln>
+                        <a:effectLst/>
+                        <a:extLst>
+                          <a:ext uri="{C572A759-6A51-4108-AA02-DFA0A04FC94B}">
+                            <ma14:wrappingTextBoxFlag xmlns:ma14="http://schemas.microsoft.com/office/mac/drawingml/2011/main"/>
+                          </a:ext>
+                        </a:extLst>
+                      </wps:spPr>
+                      <wps:txbx>
+                        <w:txbxContent>
+                          <w:p>
+                            <w:pPr>
+                              <w:pStyle w:val="Beschriftung"/>
+                              <w:rPr>
+                                <w:szCs w:val="20"/>
+                              </w:rPr>
+                            </w:pPr>
+                            <w:r>
+                              <w:t xml:space="preserve">Picture </w:t>
+                            </w:r>
+                            <w:r>
+                              <w:fldChar w:fldCharType="begin"/>
+                            </w:r>
+                            <w:r>
+                              <w:instrText xml:space="preserve"> SEQ Picture \* ARABIC </w:instrText>
+                            </w:r>
+                            <w:r>
+                              <w:fldChar w:fldCharType="separate"/>
+                            </w:r>
+                            <w:r>
+                              <w:t>2</w:t>
+                            </w:r>
+                            <w:r>
+                              <w:fldChar w:fldCharType="end"/>
+                            </w:r>
+                            <w:r>
+                              <w:t xml:space="preserve"> - Layers in GIS file</w:t>
+                            </w:r>
+                            <w:r>
+                              <w:br/>
+                            </w:r>
+                            <w:r>
+                              <w:rPr>
+                                <w:szCs w:val="20"/>
+                              </w:rPr>
+                              <w:t>(Source: http://www.seos-project.eu/modules/agriculture/images/gis_layers.gif)</w:t>
+                            </w:r>
+                          </w:p>
+                        </w:txbxContent>
+                      </wps:txbx>
+                      <wps:bodyPr rot="0" spcFirstLastPara="0" vertOverflow="overflow" horzOverflow="overflow" vert="horz" wrap="square" lIns="0" tIns="0" rIns="0" bIns="0" numCol="1" spcCol="0" rtlCol="0" fromWordArt="0" anchor="t" anchorCtr="0" forceAA="0" compatLnSpc="1">
+                        <a:prstTxWarp prst="textNoShape">
+                          <a:avLst/>
+                        </a:prstTxWarp>
+                        <a:spAutoFit/>
+                      </wps:bodyPr>
+                    </wps:wsp>
+                  </a:graphicData>
+                </a:graphic>
+              </wp:anchor>
+            </w:drawing>
+          </mc:Choice>
+          <mc:Fallback>
+            <w:pict>
+              <v:shapetype id="_x0000_t202" coordsize="21600,21600" o:spt="202" path="m0,0l0,21600,21600,21600,21600,0xe">
+                <v:stroke joinstyle="miter"/>
+                <v:path gradientshapeok="t" o:connecttype="rect"/>
+              </v:shapetype>
+              <v:shape id="Textfeld 11" o:spid="_x0000_s1026" type="#_x0000_t202" style="position:absolute;left:0;text-align:left;margin-left:0;margin-top:259.3pt;width:225.9pt;height:41.05pt;z-index:251660288;visibility:visible;mso-wrap-style:square;mso-wrap-distance-left:9pt;mso-wrap-distance-top:0;mso-wrap-distance-right:9pt;mso-wrap-distance-bottom:0;mso-position-horizontal:absolute;mso-position-horizontal-relative:text;mso-position-vertical:absolute;mso-position-vertical-relative:text;v-text-anchor:top" o:gfxdata="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" stroked="f">
+                <v:textbox style="mso-fit-shape-to-text:t" inset="0,0,0,0">
+                  <w:txbxContent>
+                    <w:p>
+                      <w:pPr>
+                        <w:pStyle w:val="Beschriftung"/>
+                        <w:rPr>
+                          <w:szCs w:val="20"/>
+                        </w:rPr>
+                      </w:pPr>
+                      <w:r>
+                        <w:t xml:space="preserve">Picture </w:t>
+                      </w:r>
+                      <w:r>
+                        <w:fldChar w:fldCharType="begin"/>
+                      </w:r>
+                      <w:r>
+                        <w:instrText xml:space="preserve"> SEQ Picture \* ARABIC </w:instrText>
+                      </w:r>
+                      <w:r>
+                        <w:fldChar w:fldCharType="separate"/>
+                      </w:r>
+                      <w:r>
+                        <w:t>2</w:t>
+                      </w:r>
+                      <w:r>
+                        <w:fldChar w:fldCharType="end"/>
+                      </w:r>
+                      <w:r>
+                        <w:t xml:space="preserve"> - Layers in GIS file</w:t>
+                      </w:r>
+                      <w:r>
+                        <w:br/>
+                      </w:r>
+                      <w:r>
+                        <w:rPr>
+                          <w:szCs w:val="20"/>
+                        </w:rPr>
+                        <w:t>(Source: http://www.seos-project.eu/modules/agriculture/images/gis_layers.gif)</w:t>
+                      </w:r>
+                    </w:p>
+                  </w:txbxContent>
+                </v:textbox>
+                <w10:wrap type="through"/>
+              </v:shape>
+            </w:pict>
+          </mc:Fallback>
+        </mc:AlternateContent>
+      </w:r>
+      <w:r>
+        <w:drawing>
+          <wp:anchor distT="0" distB="0" distL="114300" distR="114300" simplePos="0" relativeHeight="251658240" behindDoc="0" locked="0" layoutInCell="1" allowOverlap="1" wp14:anchorId="53C47E93" wp14:editId="208AE506">
+            <wp:simplePos x="0" y="0"/>
+            <wp:positionH relativeFrom="column">
+              <wp:posOffset>0</wp:posOffset>
+            </wp:positionH>
+            <wp:positionV relativeFrom="paragraph">
+              <wp:posOffset>67310</wp:posOffset>
+            </wp:positionV>
+            <wp:extent cx="2868930" cy="3168650"/>
+            <wp:effectExtent l="177800" t="177800" r="356870" b="361950"/>
+            <wp:wrapTopAndBottom/>
+            <wp:docPr id="10" name="Bild 10"/>
+            <wp:cNvGraphicFramePr>
+              <a:graphicFrameLocks xmlns:a="http://schemas.openxmlformats.org/drawingml/2006/main" noChangeAspect="1"/>
+            </wp:cNvGraphicFramePr>
+            <a:graphic xmlns:a="http://schemas.openxmlformats.org/drawingml/2006/main">
+              <a:graphicData uri="http://schemas.openxmlformats.org/drawingml/2006/picture">
+                <pic:pic xmlns:pic="http://schemas.openxmlformats.org/drawingml/2006/picture">
+                  <pic:nvPicPr>
+                    <pic:cNvPr id="0" name="gis_layers.png"/>
+                    <pic:cNvPicPr/>
+                  </pic:nvPicPr>
+                  <pic:blipFill>
+                    <a:blip r:embed="rId18">
+                      <a:extLst>
+                        <a:ext uri="{28A0092B-C50C-407E-A947-70E740481C1C}">
+                          <a14:useLocalDpi xmlns:a14="http://schemas.microsoft.com/office/drawing/2010/main" val="0"/>
+                        </a:ext>
+                      </a:extLst>
+                    </a:blip>
+                    <a:stretch>
+                      <a:fillRect/>
+                    </a:stretch>
+                  </pic:blipFill>
+                  <pic:spPr>
+                    <a:xfrm>
+                      <a:off x="0" y="0"/>
+                      <a:ext cx="2868930" cy="3168650"/>
+                    </a:xfrm>
+                    <a:prstGeom prst="rect">
+                      <a:avLst/>
+                    </a:prstGeom>
+                    <a:ln>
+                      <a:noFill/>
+                    </a:ln>
+                    <a:effectLst>
+                      <a:outerShdw blurRad="292100" dist="139700" dir="2700000" algn="tl" rotWithShape="0">
+                        <a:srgbClr val="333333">
+                          <a:alpha val="65000"/>
+                        </a:srgbClr>
+                      </a:outerShdw>
+                    </a:effectLst>
+                  </pic:spPr>
+                </pic:pic>
+              </a:graphicData>
+            </a:graphic>
+            <wp14:sizeRelH relativeFrom="page">
+              <wp14:pctWidth>0</wp14:pctWidth>
+            </wp14:sizeRelH>
+            <wp14:sizeRelV relativeFrom="page">
+              <wp14:pctHeight>0</wp14:pctHeight>
+            </wp14:sizeRelV>
+          </wp:anchor>
+        </w:drawing>
+      </w:r>
+      <w:r>
+        <w:t>With that approach in place we may apply well understood techniques from software engineering and thus understand layers as components</w:t>
+      </w:r>
+      <w:r>
+        <w:t xml:space="preserve"> with interfaces</w:t>
+      </w:r>
+      <w:r>
+        <w:t xml:space="preserve"> in our distributed simulation system. </w:t>
+      </w:r>
+      <w:r>
+        <w:t>Each layer can now export well-defined actions to other layers through its interface.</w:t>
+      </w:r>
+    </w:p>
+    <w:p>
+      <w:pPr>
+        <w:pStyle w:val="NurText"/>
+      </w:pPr>
+      <w:r>
+        <w:t>So, j</w:t>
+      </w:r>
+      <w:r>
+        <w:t>ust as in a service oriented architecture each layer is self-describing</w:t>
+      </w:r>
+      <w:r>
+        <w:t xml:space="preserve"> to external users</w:t>
+      </w:r>
+      <w:r>
+        <w:t xml:space="preserve"> and</w:t>
+      </w:r>
+      <w:r>
+        <w:t xml:space="preserve"> thus supports the demanded feature of re-usability.</w:t>
+      </w:r>
+      <w:r>
+        <w:t xml:space="preserve"> </w:t>
+      </w:r>
+    </w:p>
+    <w:p>
+      <w:pPr>
+        <w:pStyle w:val="NurText"/>
+      </w:pPr>
+    </w:p>
+    <w:p>
+      <w:pPr>
+        <w:pStyle w:val="NurText"/>
+      </w:pPr>
     </w:p>
     <w:p>
       <w:pPr>
@@ -4610,7 +4866,6 @@
           <w:rFonts w:ascii="Arial" w:hAnsi="Arial" w:cs="Arial"/>
           <w:lang w:val="en-US"/>
         </w:rPr>
-        <w:lastRenderedPageBreak/>
         <w:t>Specifically whenever an agent wants to communicate (that is call a method) with another agent, it first has to check whether the desired agent is present locally or remotely and, if remotely, obtain a reference through which it may perform the actual communication.</w:t>
       </w:r>
     </w:p>
@@ -4628,6 +4883,7 @@
           <w:rFonts w:ascii="Arial" w:hAnsi="Arial" w:cs="Arial"/>
           <w:lang w:val="en-US"/>
         </w:rPr>
+        <w:lastRenderedPageBreak/>
         <w:t>If agents may move around their environment or are moved by a load balancing partitioning mechanism, it may well happen, that an agent crosses the virtual border of a container node’s part of the layer and thus has to be moved to another container node instance. If that happens the communication reference of that agent has to be updated, whenever another agent holding an old reference wants to communicate. </w:t>
       </w:r>
     </w:p>
@@ -4819,7 +5075,7 @@
         </w:rPr>
         <w:t>Lookup of remote references is not necessary anymore, since each agent is virtually present at each container node and may be accessed through its usual interface, with the stub-object binding taking care of the remote reference</w:t>
       </w:r>
-      <w:hyperlink r:id="rId18" w:anchor="_ftn1" w:history="1">
+      <w:hyperlink r:id="rId19" w:anchor="_ftn1" w:history="1">
         <w:r>
           <w:rPr>
             <w:rStyle w:val="Link"/>
@@ -4864,7 +5120,6 @@
           <w:szCs w:val="24"/>
           <w:lang w:val="en-US"/>
         </w:rPr>
-        <w:lastRenderedPageBreak/>
         <w:t>Distribution of agents is transparent to the programmer.</w:t>
       </w:r>
     </w:p>
@@ -4940,6 +5195,7 @@
           <w:szCs w:val="24"/>
           <w:lang w:val="en-US"/>
         </w:rPr>
+        <w:lastRenderedPageBreak/>
         <w:t>The system is limited by the maximum amount of RAM per node .</w:t>
       </w:r>
     </w:p>
@@ -4967,7 +5223,7 @@
         </w:rPr>
         <w:t>This limitation can be compensated by introducing lazy loading of SASs, utilizing potential locality of agent interaction and a garbage collection for SASs which have been unused for too long</w:t>
       </w:r>
-      <w:hyperlink r:id="rId19" w:anchor="_ftn2" w:history="1">
+      <w:hyperlink r:id="rId20" w:anchor="_ftn2" w:history="1">
         <w:r>
           <w:rPr>
             <w:rStyle w:val="Link"/>
@@ -6203,7 +6459,7 @@
         </w:rPr>
         <w:t xml:space="preserve"> </w:t>
       </w:r>
-      <w:hyperlink r:id="rId20" w:history="1">
+      <w:hyperlink r:id="rId21" w:history="1">
         <w:r>
           <w:rPr>
             <w:rFonts w:cs="Arial"/>
@@ -6497,22 +6753,13 @@
       <w:pPr>
         <w:spacing w:before="100" w:beforeAutospacing="1" w:after="100" w:afterAutospacing="1"/>
         <w:rPr>
-          <w:noProof w:val="0"/>
-          <w:sz w:val="16"/>
-          <w:szCs w:val="16"/>
-        </w:rPr>
-      </w:pPr>
-      <w:r>
-        <w:rPr>
           <w:rFonts w:cs="Helvetica"/>
           <w:noProof w:val="0"/>
           <w:color w:val="000000"/>
           <w:sz w:val="16"/>
           <w:szCs w:val="16"/>
         </w:rPr>
-        <w:t xml:space="preserve">[1] T. Thiel-Clemen, G. Köster, </w:t>
-      </w:r>
-      <w:proofErr w:type="spellStart"/>
+      </w:pPr>
       <w:r>
         <w:rPr>
           <w:rFonts w:cs="Helvetica"/>
@@ -6521,9 +6768,9 @@
           <w:sz w:val="16"/>
           <w:szCs w:val="16"/>
         </w:rPr>
-        <w:t>and</w:t>
-      </w:r>
-      <w:proofErr w:type="spellEnd"/>
+        <w:t xml:space="preserve">[1] T. Thiel-Clemen, G. Köster, </w:t>
+      </w:r>
+      <w:proofErr w:type="spellStart"/>
       <w:r>
         <w:rPr>
           <w:rFonts w:cs="Helvetica"/>
@@ -6532,9 +6779,9 @@
           <w:sz w:val="16"/>
           <w:szCs w:val="16"/>
         </w:rPr>
-        <w:t xml:space="preserve"> S. Sarstedt. WALK - Emotion-</w:t>
-      </w:r>
-      <w:proofErr w:type="spellStart"/>
+        <w:t>and</w:t>
+      </w:r>
+      <w:proofErr w:type="spellEnd"/>
       <w:r>
         <w:rPr>
           <w:rFonts w:cs="Helvetica"/>
@@ -6543,9 +6790,9 @@
           <w:sz w:val="16"/>
           <w:szCs w:val="16"/>
         </w:rPr>
-        <w:t>based</w:t>
-      </w:r>
-      <w:proofErr w:type="spellEnd"/>
+        <w:t xml:space="preserve"> S. Sarstedt. WALK - Emotion-</w:t>
+      </w:r>
+      <w:proofErr w:type="spellStart"/>
       <w:r>
         <w:rPr>
           <w:rFonts w:cs="Helvetica"/>
@@ -6554,9 +6801,9 @@
           <w:sz w:val="16"/>
           <w:szCs w:val="16"/>
         </w:rPr>
-        <w:t xml:space="preserve"> </w:t>
-      </w:r>
-      <w:proofErr w:type="spellStart"/>
+        <w:t>based</w:t>
+      </w:r>
+      <w:proofErr w:type="spellEnd"/>
       <w:r>
         <w:rPr>
           <w:rFonts w:cs="Helvetica"/>
@@ -6565,9 +6812,9 @@
           <w:sz w:val="16"/>
           <w:szCs w:val="16"/>
         </w:rPr>
-        <w:t>Pedestrian</w:t>
-      </w:r>
-      <w:proofErr w:type="spellEnd"/>
+        <w:t xml:space="preserve"> </w:t>
+      </w:r>
+      <w:proofErr w:type="spellStart"/>
       <w:r>
         <w:rPr>
           <w:rFonts w:cs="Helvetica"/>
@@ -6576,9 +6823,9 @@
           <w:sz w:val="16"/>
           <w:szCs w:val="16"/>
         </w:rPr>
-        <w:t xml:space="preserve"> Movement Simulation in </w:t>
-      </w:r>
-      <w:proofErr w:type="spellStart"/>
+        <w:t>Pedestrian</w:t>
+      </w:r>
+      <w:proofErr w:type="spellEnd"/>
       <w:r>
         <w:rPr>
           <w:rFonts w:cs="Helvetica"/>
@@ -6587,9 +6834,9 @@
           <w:sz w:val="16"/>
           <w:szCs w:val="16"/>
         </w:rPr>
-        <w:t>Evacuation</w:t>
-      </w:r>
-      <w:proofErr w:type="spellEnd"/>
+        <w:t xml:space="preserve"> Movement Simulation in </w:t>
+      </w:r>
+      <w:proofErr w:type="spellStart"/>
       <w:r>
         <w:rPr>
           <w:rFonts w:cs="Helvetica"/>
@@ -6598,9 +6845,9 @@
           <w:sz w:val="16"/>
           <w:szCs w:val="16"/>
         </w:rPr>
-        <w:t xml:space="preserve"> Scenarios. In J. Wittmann </w:t>
-      </w:r>
-      <w:proofErr w:type="spellStart"/>
+        <w:t>Evacuation</w:t>
+      </w:r>
+      <w:proofErr w:type="spellEnd"/>
       <w:r>
         <w:rPr>
           <w:rFonts w:cs="Helvetica"/>
@@ -6609,9 +6856,9 @@
           <w:sz w:val="16"/>
           <w:szCs w:val="16"/>
         </w:rPr>
-        <w:t>and</w:t>
-      </w:r>
-      <w:proofErr w:type="spellEnd"/>
+        <w:t xml:space="preserve"> Scenarios. In J. Wittmann </w:t>
+      </w:r>
+      <w:proofErr w:type="spellStart"/>
       <w:r>
         <w:rPr>
           <w:rFonts w:cs="Helvetica"/>
@@ -6620,9 +6867,9 @@
           <w:sz w:val="16"/>
           <w:szCs w:val="16"/>
         </w:rPr>
-        <w:t xml:space="preserve"> V. Wohlgemuth, </w:t>
-      </w:r>
-      <w:proofErr w:type="spellStart"/>
+        <w:t>and</w:t>
+      </w:r>
+      <w:proofErr w:type="spellEnd"/>
       <w:r>
         <w:rPr>
           <w:rFonts w:cs="Helvetica"/>
@@ -6631,9 +6878,9 @@
           <w:sz w:val="16"/>
           <w:szCs w:val="16"/>
         </w:rPr>
-        <w:t>editors</w:t>
-      </w:r>
-      <w:proofErr w:type="spellEnd"/>
+        <w:t xml:space="preserve"> V. Wohlgemuth, </w:t>
+      </w:r>
+      <w:proofErr w:type="spellStart"/>
       <w:r>
         <w:rPr>
           <w:rFonts w:cs="Helvetica"/>
@@ -6642,9 +6889,9 @@
           <w:sz w:val="16"/>
           <w:szCs w:val="16"/>
         </w:rPr>
-        <w:t xml:space="preserve">, Simulation in Umwelt- und Geowissenschaften, Workshop Berlin, </w:t>
-      </w:r>
-      <w:proofErr w:type="spellStart"/>
+        <w:t>editors</w:t>
+      </w:r>
+      <w:proofErr w:type="spellEnd"/>
       <w:r>
         <w:rPr>
           <w:rFonts w:cs="Helvetica"/>
@@ -6653,9 +6900,9 @@
           <w:sz w:val="16"/>
           <w:szCs w:val="16"/>
         </w:rPr>
-        <w:t>pages</w:t>
-      </w:r>
-      <w:proofErr w:type="spellEnd"/>
+        <w:t xml:space="preserve">, Simulation in Umwelt- und Geowissenschaften, Workshop Berlin, </w:t>
+      </w:r>
+      <w:proofErr w:type="spellStart"/>
       <w:r>
         <w:rPr>
           <w:rFonts w:cs="Helvetica"/>
@@ -6664,8 +6911,159 @@
           <w:sz w:val="16"/>
           <w:szCs w:val="16"/>
         </w:rPr>
+        <w:t>pages</w:t>
+      </w:r>
+      <w:proofErr w:type="spellEnd"/>
+      <w:r>
+        <w:rPr>
+          <w:rFonts w:cs="Helvetica"/>
+          <w:noProof w:val="0"/>
+          <w:color w:val="000000"/>
+          <w:sz w:val="16"/>
+          <w:szCs w:val="16"/>
+        </w:rPr>
         <w:t xml:space="preserve"> 103–112. Gesellschaft für Informatik, Shaker, 2011.</w:t>
       </w:r>
+    </w:p>
+    <w:p>
+      <w:pPr>
+        <w:spacing w:before="100" w:beforeAutospacing="1" w:after="100" w:afterAutospacing="1"/>
+        <w:rPr>
+          <w:noProof w:val="0"/>
+          <w:sz w:val="16"/>
+          <w:szCs w:val="16"/>
+        </w:rPr>
+      </w:pPr>
+      <w:proofErr w:type="spellStart"/>
+      <w:r>
+        <w:rPr>
+          <w:noProof w:val="0"/>
+          <w:sz w:val="16"/>
+          <w:szCs w:val="16"/>
+        </w:rPr>
+        <w:t>Baldowski</w:t>
+      </w:r>
+      <w:proofErr w:type="spellEnd"/>
+      <w:r>
+        <w:rPr>
+          <w:noProof w:val="0"/>
+          <w:sz w:val="16"/>
+          <w:szCs w:val="16"/>
+        </w:rPr>
+        <w:t xml:space="preserve"> et. al., 2014: M. </w:t>
+      </w:r>
+      <w:proofErr w:type="spellStart"/>
+      <w:r>
+        <w:rPr>
+          <w:noProof w:val="0"/>
+          <w:sz w:val="16"/>
+          <w:szCs w:val="16"/>
+        </w:rPr>
+        <w:t>Baldow</w:t>
+      </w:r>
+      <w:r>
+        <w:rPr>
+          <w:noProof w:val="0"/>
+          <w:sz w:val="16"/>
+          <w:szCs w:val="16"/>
+        </w:rPr>
+        <w:t>ski</w:t>
+      </w:r>
+      <w:proofErr w:type="spellEnd"/>
+      <w:r>
+        <w:rPr>
+          <w:noProof w:val="0"/>
+          <w:sz w:val="16"/>
+          <w:szCs w:val="16"/>
+        </w:rPr>
+        <w:t xml:space="preserve">, J. Busch, T. Thiel-Clemen, Ermittlung der Waldbiomasse mit Hilfe eines </w:t>
+      </w:r>
+      <w:proofErr w:type="spellStart"/>
+      <w:r>
+        <w:rPr>
+          <w:noProof w:val="0"/>
+          <w:sz w:val="16"/>
+          <w:szCs w:val="16"/>
+        </w:rPr>
+        <w:t>spatial</w:t>
+      </w:r>
+      <w:proofErr w:type="spellEnd"/>
+      <w:r>
+        <w:rPr>
+          <w:noProof w:val="0"/>
+          <w:sz w:val="16"/>
+          <w:szCs w:val="16"/>
+        </w:rPr>
+        <w:t xml:space="preserve"> gemischten Indikators für den Abdoulaye </w:t>
+      </w:r>
+      <w:proofErr w:type="spellStart"/>
+      <w:r>
+        <w:rPr>
+          <w:noProof w:val="0"/>
+          <w:sz w:val="16"/>
+          <w:szCs w:val="16"/>
+        </w:rPr>
+        <w:t>Forest</w:t>
+      </w:r>
+      <w:proofErr w:type="spellEnd"/>
+      <w:r>
+        <w:rPr>
+          <w:noProof w:val="0"/>
+          <w:sz w:val="16"/>
+          <w:szCs w:val="16"/>
+        </w:rPr>
+        <w:t xml:space="preserve">, Togo. In </w:t>
+      </w:r>
+      <w:r>
+        <w:rPr>
+          <w:noProof w:val="0"/>
+          <w:sz w:val="16"/>
+          <w:szCs w:val="16"/>
+        </w:rPr>
+        <w:t xml:space="preserve"> </w:t>
+      </w:r>
+      <w:r>
+        <w:rPr>
+          <w:rFonts w:cs="Helvetica"/>
+          <w:noProof w:val="0"/>
+          <w:color w:val="000000"/>
+          <w:sz w:val="16"/>
+          <w:szCs w:val="16"/>
+        </w:rPr>
+        <w:t xml:space="preserve">Simulation in Umwelt- und Geowissenschaften, Workshop </w:t>
+      </w:r>
+      <w:r>
+        <w:rPr>
+          <w:rFonts w:cs="Helvetica"/>
+          <w:noProof w:val="0"/>
+          <w:color w:val="000000"/>
+          <w:sz w:val="16"/>
+          <w:szCs w:val="16"/>
+        </w:rPr>
+        <w:t xml:space="preserve">Osnabrück, </w:t>
+      </w:r>
+      <w:r>
+        <w:rPr>
+          <w:rFonts w:cs="Helvetica"/>
+          <w:noProof w:val="0"/>
+          <w:color w:val="000000"/>
+          <w:sz w:val="16"/>
+          <w:szCs w:val="16"/>
+        </w:rPr>
+        <w:t>Gesellsch</w:t>
+      </w:r>
+      <w:r>
+        <w:rPr>
+          <w:rFonts w:cs="Helvetica"/>
+          <w:noProof w:val="0"/>
+          <w:color w:val="000000"/>
+          <w:sz w:val="16"/>
+          <w:szCs w:val="16"/>
+        </w:rPr>
+        <w:t>aft für Informatik, Shaker, 2014</w:t>
+      </w:r>
+      <w:bookmarkStart w:id="2" w:name="_GoBack"/>
+      <w:bookmarkEnd w:id="2"/>
     </w:p>
     <w:p>
       <w:pPr>
@@ -6679,8 +7077,8 @@
       </w:pPr>
     </w:p>
     <w:sectPr>
-      <w:headerReference w:type="even" r:id="rId21"/>
-      <w:headerReference w:type="default" r:id="rId22"/>
+      <w:headerReference w:type="even" r:id="rId22"/>
+      <w:headerReference w:type="default" r:id="rId23"/>
       <w:type w:val="continuous"/>
       <w:pgSz w:w="11906" w:h="16838" w:code="9"/>
       <w:pgMar w:top="1701" w:right="1418" w:bottom="1134" w:left="1418" w:header="1134" w:footer="1134" w:gutter="0"/>
@@ -6968,7 +7366,7 @@
                             <w:rPr>
                               <w:rStyle w:val="Seitenzahl"/>
                             </w:rPr>
-                            <w:t>8</w:t>
+                            <w:t>12</w:t>
                           </w:r>
                           <w:r>
                             <w:rPr>
@@ -7000,7 +7398,7 @@
               <v:stroke joinstyle="miter"/>
               <v:path gradientshapeok="t" o:connecttype="rect"/>
             </v:shapetype>
-            <v:shape id="Text Box 3" o:spid="_x0000_s1026" type="#_x0000_t202" style="position:absolute;left:0;text-align:left;margin-left:0;margin-top:0;width:14.4pt;height:14.4pt;z-index:251658240;visibility:visible;mso-wrap-style:square;mso-width-percent:0;mso-height-percent:0;mso-wrap-distance-left:9pt;mso-wrap-distance-top:0;mso-wrap-distance-right:9pt;mso-wrap-distance-bottom:0;mso-position-horizontal:absolute;mso-position-horizontal-relative:text;mso-position-vertical:absolute;mso-position-vertical-relative:text;mso-width-percent:0;mso-height-percent:0;mso-width-relative:page;mso-height-relative:page;v-text-anchor:top" o:gfxdata="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" o:allowincell="f" filled="f" stroked="f">
+            <v:shape id="Text Box 3" o:spid="_x0000_s1027" type="#_x0000_t202" style="position:absolute;left:0;text-align:left;margin-left:0;margin-top:0;width:14.4pt;height:14.4pt;z-index:251658240;visibility:visible;mso-wrap-style:square;mso-width-percent:0;mso-height-percent:0;mso-wrap-distance-left:9pt;mso-wrap-distance-top:0;mso-wrap-distance-right:9pt;mso-wrap-distance-bottom:0;mso-position-horizontal:absolute;mso-position-horizontal-relative:text;mso-position-vertical:absolute;mso-position-vertical-relative:text;mso-width-percent:0;mso-height-percent:0;mso-width-relative:page;mso-height-relative:page;v-text-anchor:top" o:gfxdata="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" o:allowincell="f" filled="f" stroked="f">
               <v:textbox inset="0,0,0,0">
                 <w:txbxContent>
                   <w:p>
@@ -7026,7 +7424,7 @@
                       <w:rPr>
                         <w:rStyle w:val="Seitenzahl"/>
                       </w:rPr>
-                      <w:t>8</w:t>
+                      <w:t>12</w:t>
                     </w:r>
                     <w:r>
                       <w:rPr>
@@ -7137,7 +7535,7 @@
                             <w:rPr>
                               <w:rStyle w:val="Seitenzahl"/>
                             </w:rPr>
-                            <w:t>7</w:t>
+                            <w:t>11</w:t>
                           </w:r>
                           <w:r>
                             <w:rPr>
@@ -7169,7 +7567,7 @@
               <v:stroke joinstyle="miter"/>
               <v:path gradientshapeok="t" o:connecttype="rect"/>
             </v:shapetype>
-            <v:shape id="Text Box 4" o:spid="_x0000_s1027" type="#_x0000_t202" style="position:absolute;margin-left:438.85pt;margin-top:-.7pt;width:14.45pt;height:14.4pt;z-index:251659264;visibility:visible;mso-wrap-style:square;mso-width-percent:0;mso-height-percent:0;mso-wrap-distance-left:9pt;mso-wrap-distance-top:0;mso-wrap-distance-right:9pt;mso-wrap-distance-bottom:0;mso-position-horizontal:absolute;mso-position-horizontal-relative:text;mso-position-vertical:absolute;mso-position-vertical-relative:text;mso-width-percent:0;mso-height-percent:0;mso-width-relative:page;mso-height-relative:page;v-text-anchor:top" o:gfxdata="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" o:allowincell="f" filled="f" stroked="f">
+            <v:shape id="Text Box 4" o:spid="_x0000_s1028" type="#_x0000_t202" style="position:absolute;margin-left:438.85pt;margin-top:-.7pt;width:14.45pt;height:14.4pt;z-index:251659264;visibility:visible;mso-wrap-style:square;mso-width-percent:0;mso-height-percent:0;mso-wrap-distance-left:9pt;mso-wrap-distance-top:0;mso-wrap-distance-right:9pt;mso-wrap-distance-bottom:0;mso-position-horizontal:absolute;mso-position-horizontal-relative:text;mso-position-vertical:absolute;mso-position-vertical-relative:text;mso-width-percent:0;mso-height-percent:0;mso-width-relative:page;mso-height-relative:page;v-text-anchor:top" o:gfxdata="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" o:allowincell="f" filled="f" stroked="f">
               <v:textbox inset="0,0,0,0">
                 <w:txbxContent>
                   <w:p>
@@ -7198,7 +7596,7 @@
                       <w:rPr>
                         <w:rStyle w:val="Seitenzahl"/>
                       </w:rPr>
-                      <w:t>7</w:t>
+                      <w:t>11</w:t>
                     </w:r>
                     <w:r>
                       <w:rPr>
@@ -9965,7 +10363,7 @@
 </file>
 
 <file path=customXml/itemProps1.xml><?xml version="1.0" encoding="utf-8"?>
-<ds:datastoreItem xmlns:ds="http://schemas.openxmlformats.org/officeDocument/2006/customXml" ds:itemID="{9AE3062E-FC31-7E46-BACE-BD3CE33E887B}">
+<ds:datastoreItem xmlns:ds="http://schemas.openxmlformats.org/officeDocument/2006/customXml" ds:itemID="{6C7714DA-A2F6-3549-B86B-8B34DF9881E2}">
   <ds:schemaRefs>
     <ds:schemaRef ds:uri="http://schemas.openxmlformats.org/officeDocument/2006/bibliography"/>
   </ds:schemaRefs>

</xml_diff>

<commit_message>
- Agent Shadowing revised - LIFE architecture cont'd
</commit_message>
<xml_diff>
--- a/06 - Papers/MARS-Overview.docx
+++ b/06 - Papers/MARS-Overview.docx
@@ -1820,39 +1820,7 @@
           <w:rFonts w:ascii="Arial" w:hAnsi="Arial" w:cs="Arial"/>
           <w:lang w:val="en-US"/>
         </w:rPr>
-        <w:t xml:space="preserve">e </w:t>
-      </w:r>
-      <w:proofErr w:type="spellStart"/>
-      <w:r>
-        <w:rPr>
-          <w:rFonts w:ascii="Arial" w:hAnsi="Arial" w:cs="Arial"/>
-          <w:lang w:val="en-US"/>
-        </w:rPr>
-        <w:t>Abdoulaye</w:t>
-      </w:r>
-      <w:proofErr w:type="spellEnd"/>
-      <w:r>
-        <w:rPr>
-          <w:rFonts w:ascii="Arial" w:hAnsi="Arial" w:cs="Arial"/>
-          <w:lang w:val="en-US"/>
-        </w:rPr>
-        <w:t xml:space="preserve"> forest (</w:t>
-      </w:r>
-      <w:proofErr w:type="spellStart"/>
-      <w:r>
-        <w:rPr>
-          <w:rFonts w:ascii="Arial" w:hAnsi="Arial" w:cs="Arial"/>
-          <w:lang w:val="en-US"/>
-        </w:rPr>
-        <w:t>Pereki</w:t>
-      </w:r>
-      <w:proofErr w:type="spellEnd"/>
-      <w:r>
-        <w:rPr>
-          <w:rFonts w:ascii="Arial" w:hAnsi="Arial" w:cs="Arial"/>
-          <w:lang w:val="en-US"/>
-        </w:rPr>
-        <w:t>, 2013</w:t>
+        <w:t>e Abdoulaye forest (Pereki, 2013</w:t>
       </w:r>
       <w:r>
         <w:rPr>
@@ -2334,23 +2302,7 @@
           <w:rFonts w:ascii="Arial" w:hAnsi="Arial" w:cs="Arial"/>
           <w:lang w:val="en-US"/>
         </w:rPr>
-        <w:t>One of the most famous frameworks is JADE (</w:t>
-      </w:r>
-      <w:proofErr w:type="spellStart"/>
-      <w:r>
-        <w:rPr>
-          <w:rFonts w:ascii="Arial" w:hAnsi="Arial" w:cs="Arial"/>
-          <w:lang w:val="en-US"/>
-        </w:rPr>
-        <w:t>Bellifemine</w:t>
-      </w:r>
-      <w:proofErr w:type="spellEnd"/>
-      <w:r>
-        <w:rPr>
-          <w:rFonts w:ascii="Arial" w:hAnsi="Arial" w:cs="Arial"/>
-          <w:lang w:val="en-US"/>
-        </w:rPr>
-        <w:t xml:space="preserve"> </w:t>
+        <w:t xml:space="preserve">One of the most famous frameworks is JADE (Bellifemine </w:t>
       </w:r>
       <w:r>
         <w:rPr>
@@ -2431,41 +2383,32 @@
         </w:rPr>
         <w:t xml:space="preserve">. </w:t>
       </w:r>
-      <w:proofErr w:type="spellStart"/>
-      <w:r>
-        <w:rPr>
-          <w:rFonts w:ascii="Arial" w:hAnsi="Arial" w:cs="Arial"/>
-          <w:lang w:val="en-US"/>
-        </w:rPr>
-        <w:t>Mengistu</w:t>
-      </w:r>
-      <w:proofErr w:type="spellEnd"/>
-      <w:r>
-        <w:rPr>
-          <w:rFonts w:ascii="Arial" w:hAnsi="Arial" w:cs="Arial"/>
+      <w:r>
+        <w:rPr>
+          <w:rFonts w:ascii="Arial" w:hAnsi="Arial" w:cs="Arial"/>
+          <w:lang w:val="en-US"/>
+        </w:rPr>
+        <w:t xml:space="preserve">Mengistu </w:t>
+      </w:r>
+      <w:r>
+        <w:rPr>
+          <w:rStyle w:val="Herausstellen"/>
+          <w:rFonts w:ascii="Arial" w:hAnsi="Arial" w:cs="Arial"/>
+          <w:lang w:val="en-US"/>
+        </w:rPr>
+        <w:t>et al.</w:t>
+      </w:r>
+      <w:r>
+        <w:rPr>
+          <w:rStyle w:val="Herausstellen"/>
+          <w:rFonts w:ascii="Arial" w:hAnsi="Arial" w:cs="Arial"/>
+          <w:vertAlign w:val="subscript"/>
           <w:lang w:val="en-US"/>
         </w:rPr>
         <w:t xml:space="preserve"> </w:t>
       </w:r>
       <w:r>
         <w:rPr>
-          <w:rStyle w:val="Herausstellen"/>
-          <w:rFonts w:ascii="Arial" w:hAnsi="Arial" w:cs="Arial"/>
-          <w:lang w:val="en-US"/>
-        </w:rPr>
-        <w:t>et al.</w:t>
-      </w:r>
-      <w:r>
-        <w:rPr>
-          <w:rStyle w:val="Herausstellen"/>
-          <w:rFonts w:ascii="Arial" w:hAnsi="Arial" w:cs="Arial"/>
-          <w:vertAlign w:val="subscript"/>
-          <w:lang w:val="en-US"/>
-        </w:rPr>
-        <w:t xml:space="preserve"> </w:t>
-      </w:r>
-      <w:r>
-        <w:rPr>
           <w:rFonts w:ascii="Arial" w:hAnsi="Arial" w:cs="Arial"/>
           <w:lang w:val="en-US"/>
         </w:rPr>
@@ -2504,39 +2447,7 @@
           <w:rFonts w:ascii="Arial" w:hAnsi="Arial" w:cs="Arial"/>
           <w:lang w:val="en-US"/>
         </w:rPr>
-        <w:t xml:space="preserve"> </w:t>
-      </w:r>
-      <w:proofErr w:type="gramStart"/>
-      <w:r>
-        <w:rPr>
-          <w:rFonts w:ascii="Arial" w:hAnsi="Arial" w:cs="Arial"/>
-          <w:lang w:val="en-US"/>
-        </w:rPr>
-        <w:t>Their</w:t>
-      </w:r>
-      <w:proofErr w:type="gramEnd"/>
-      <w:r>
-        <w:rPr>
-          <w:rFonts w:ascii="Arial" w:hAnsi="Arial" w:cs="Arial"/>
-          <w:lang w:val="en-US"/>
-        </w:rPr>
-        <w:t xml:space="preserve"> findings show that JADE has significant performance issues in the fields of communication and agent migration due to the usage of the LDAP protocol and slow message transport services. JADE’s Lookup-Directory-Service also is measured to be slow, which is caused by not using local caching on the respective nodes. </w:t>
-      </w:r>
-      <w:proofErr w:type="spellStart"/>
-      <w:r>
-        <w:rPr>
-          <w:rFonts w:ascii="Arial" w:hAnsi="Arial" w:cs="Arial"/>
-          <w:lang w:val="en-US"/>
-        </w:rPr>
-        <w:t>Mengistu</w:t>
-      </w:r>
-      <w:proofErr w:type="spellEnd"/>
-      <w:r>
-        <w:rPr>
-          <w:rFonts w:ascii="Arial" w:hAnsi="Arial" w:cs="Arial"/>
-          <w:lang w:val="en-US"/>
-        </w:rPr>
-        <w:t xml:space="preserve"> </w:t>
+        <w:t xml:space="preserve"> Their findings show that JADE has significant performance issues in the fields of communication and agent migration due to the usage of the LDAP protocol and slow message transport services. JADE’s Lookup-Directory-Service also is measured to be slow, which is caused by not using local caching on the respective nodes. Mengistu </w:t>
       </w:r>
       <w:r>
         <w:rPr>
@@ -2590,21 +2501,12 @@
         </w:rPr>
         <w:t>GAMA (</w:t>
       </w:r>
-      <w:proofErr w:type="spellStart"/>
-      <w:r>
-        <w:rPr>
-          <w:rFonts w:ascii="Arial" w:hAnsi="Arial" w:cs="Arial"/>
-          <w:lang w:val="en-US"/>
-        </w:rPr>
-        <w:t>Amouroux</w:t>
-      </w:r>
-      <w:proofErr w:type="spellEnd"/>
-      <w:r>
-        <w:rPr>
-          <w:rFonts w:ascii="Arial" w:hAnsi="Arial" w:cs="Arial"/>
-          <w:lang w:val="en-US"/>
-        </w:rPr>
-        <w:t xml:space="preserve"> </w:t>
+      <w:r>
+        <w:rPr>
+          <w:rFonts w:ascii="Arial" w:hAnsi="Arial" w:cs="Arial"/>
+          <w:lang w:val="en-US"/>
+        </w:rPr>
+        <w:t xml:space="preserve">Amouroux </w:t>
       </w:r>
       <w:r>
         <w:rPr>
@@ -2640,39 +2542,7 @@
           <w:rFonts w:ascii="Arial" w:hAnsi="Arial" w:cs="Arial"/>
           <w:lang w:val="en-US"/>
         </w:rPr>
-        <w:t xml:space="preserve"> is based on </w:t>
-      </w:r>
-      <w:proofErr w:type="spellStart"/>
-      <w:r>
-        <w:rPr>
-          <w:rFonts w:ascii="Arial" w:hAnsi="Arial" w:cs="Arial"/>
-          <w:lang w:val="en-US"/>
-        </w:rPr>
-        <w:t>RepastJ</w:t>
-      </w:r>
-      <w:proofErr w:type="spellEnd"/>
-      <w:r>
-        <w:rPr>
-          <w:rFonts w:ascii="Arial" w:hAnsi="Arial" w:cs="Arial"/>
-          <w:lang w:val="en-US"/>
-        </w:rPr>
-        <w:t xml:space="preserve">. It features a nice model description language, called GAML, which allows nonprogrammers to create complex models. GAMA is written in JAVA and thus executable on all java enabled systems. A very strong feature of GAMA is its visualization feature, especially when it comes to using GIS data. An easy import function allows to quickly </w:t>
-      </w:r>
-      <w:proofErr w:type="gramStart"/>
-      <w:r>
-        <w:rPr>
-          <w:rFonts w:ascii="Arial" w:hAnsi="Arial" w:cs="Arial"/>
-          <w:lang w:val="en-US"/>
-        </w:rPr>
-        <w:t>create</w:t>
-      </w:r>
-      <w:proofErr w:type="gramEnd"/>
-      <w:r>
-        <w:rPr>
-          <w:rFonts w:ascii="Arial" w:hAnsi="Arial" w:cs="Arial"/>
-          <w:lang w:val="en-US"/>
-        </w:rPr>
-        <w:t xml:space="preserve"> a scenario’s environment and visualization from a GIS file and thus allows for a quick integration of that kind of data. </w:t>
+        <w:t xml:space="preserve"> is based on RepastJ. It features a nice model description language, called GAML, which allows nonprogrammers to create complex models. GAMA is written in JAVA and thus executable on all java enabled systems. A very strong feature of GAMA is its visualization feature, especially when it comes to using GIS data. An easy import function allows to quickly create a scenario’s environment and visualization from a GIS file and thus allows for a quick integration of that kind of data. </w:t>
       </w:r>
       <w:r>
         <w:rPr>
@@ -2781,94 +2651,14 @@
           <w:rFonts w:ascii="Arial" w:hAnsi="Arial" w:cs="Arial"/>
           <w:lang w:val="en-US"/>
         </w:rPr>
-        <w:t xml:space="preserve"> and Thiel-</w:t>
-      </w:r>
-      <w:proofErr w:type="spellStart"/>
-      <w:r>
-        <w:rPr>
-          <w:rFonts w:ascii="Arial" w:hAnsi="Arial" w:cs="Arial"/>
-          <w:lang w:val="en-US"/>
-        </w:rPr>
-        <w:t>Clemen</w:t>
-      </w:r>
-      <w:proofErr w:type="spellEnd"/>
-      <w:r>
-        <w:rPr>
-          <w:rFonts w:ascii="Arial" w:hAnsi="Arial" w:cs="Arial"/>
-          <w:lang w:val="en-US"/>
-        </w:rPr>
-        <w:t xml:space="preserve"> et al., 2011</w:t>
-      </w:r>
-      <w:r>
-        <w:rPr>
-          <w:rFonts w:ascii="Arial" w:hAnsi="Arial" w:cs="Arial"/>
-          <w:lang w:val="en-US"/>
-        </w:rPr>
-        <w:t>). It features a dynamic (</w:t>
-      </w:r>
-      <w:proofErr w:type="gramStart"/>
-      <w:r>
-        <w:rPr>
-          <w:rFonts w:ascii="Arial" w:hAnsi="Arial" w:cs="Arial"/>
-          <w:lang w:val="en-US"/>
-        </w:rPr>
-        <w:t>re)partitioning</w:t>
-      </w:r>
-      <w:proofErr w:type="gramEnd"/>
-      <w:r>
-        <w:rPr>
-          <w:rFonts w:ascii="Arial" w:hAnsi="Arial" w:cs="Arial"/>
-          <w:lang w:val="en-US"/>
-        </w:rPr>
-        <w:t xml:space="preserve"> and distribution of agents across several compute nodes and is thus capable of running simulations with hundreds of thousands agents on commodity hardware. In fact Thiel (2013) showed in his final tests that WALK </w:t>
-      </w:r>
-      <w:proofErr w:type="gramStart"/>
-      <w:r>
-        <w:rPr>
-          <w:rFonts w:ascii="Arial" w:hAnsi="Arial" w:cs="Arial"/>
-          <w:lang w:val="en-US"/>
-        </w:rPr>
-        <w:t>can</w:t>
-      </w:r>
-      <w:proofErr w:type="gramEnd"/>
-      <w:r>
-        <w:rPr>
-          <w:rFonts w:ascii="Arial" w:hAnsi="Arial" w:cs="Arial"/>
-          <w:lang w:val="en-US"/>
-        </w:rPr>
-        <w:t xml:space="preserve"> run a 300.000 agent random walk simulation in near real time. Also remarkable about WALK is, that its agents pass the </w:t>
-      </w:r>
-      <w:proofErr w:type="spellStart"/>
-      <w:r>
-        <w:rPr>
-          <w:rFonts w:ascii="Arial" w:hAnsi="Arial" w:cs="Arial"/>
-          <w:lang w:val="en-US"/>
-        </w:rPr>
-        <w:t>RiMEA</w:t>
-      </w:r>
-      <w:proofErr w:type="spellEnd"/>
-      <w:r>
-        <w:rPr>
-          <w:rFonts w:ascii="Arial" w:hAnsi="Arial" w:cs="Arial"/>
-          <w:lang w:val="en-US"/>
-        </w:rPr>
-        <w:t xml:space="preserve"> tests and thus provide a pretty good behavior. As a recent addition Stefan </w:t>
-      </w:r>
-      <w:proofErr w:type="spellStart"/>
-      <w:r>
-        <w:rPr>
-          <w:rFonts w:ascii="Arial" w:hAnsi="Arial" w:cs="Arial"/>
-          <w:lang w:val="en-US"/>
-        </w:rPr>
-        <w:t>Münchow</w:t>
-      </w:r>
-      <w:proofErr w:type="spellEnd"/>
-      <w:r>
-        <w:rPr>
-          <w:rFonts w:ascii="Arial" w:hAnsi="Arial" w:cs="Arial"/>
-          <w:lang w:val="en-US"/>
-        </w:rPr>
-        <w:t xml:space="preserve"> added support for leadership models and social behavior to the agents implemented in WALK. These additions show very promising results and create a very high interest in re-using the agent implementation from WALK in the new system whenever human agents are explored.</w:t>
+        <w:t xml:space="preserve"> and Thiel-Clemen et al., 2011</w:t>
+      </w:r>
+      <w:r>
+        <w:rPr>
+          <w:rFonts w:ascii="Arial" w:hAnsi="Arial" w:cs="Arial"/>
+          <w:lang w:val="en-US"/>
+        </w:rPr>
+        <w:t>). It features a dynamic (re)partitioning and distribution of agents across several compute nodes and is thus capable of running simulations with hundreds of thousands agents on commodity hardware. In fact Thiel (2013) showed in his final tests that WALK can run a 300.000 agent random walk simulation in near real time. Also remarkable about WALK is, that its agents pass the RiMEA tests and thus provide a pretty good behavior. As a recent addition Stefan Münchow added support for leadership models and social behavior to the agents implemented in WALK. These additions show very promising results and create a very high interest in re-using the agent implementation from WALK in the new system whenever human agents are explored.</w:t>
       </w:r>
     </w:p>
     <w:p>
@@ -2881,7 +2671,6 @@
           <w:lang w:val="en-US"/>
         </w:rPr>
       </w:pPr>
-      <w:proofErr w:type="spellStart"/>
       <w:r>
         <w:rPr>
           <w:rFonts w:cs="Arial"/>
@@ -2890,7 +2679,6 @@
         </w:rPr>
         <w:t>Vigueras</w:t>
       </w:r>
-      <w:proofErr w:type="spellEnd"/>
     </w:p>
     <w:p>
       <w:pPr>
@@ -2906,23 +2694,7 @@
           <w:rFonts w:ascii="Arial" w:hAnsi="Arial" w:cs="Arial"/>
           <w:lang w:val="en-US"/>
         </w:rPr>
-        <w:t>Another interesting architecture (</w:t>
-      </w:r>
-      <w:proofErr w:type="spellStart"/>
-      <w:r>
-        <w:rPr>
-          <w:rFonts w:ascii="Arial" w:hAnsi="Arial" w:cs="Arial"/>
-          <w:lang w:val="en-US"/>
-        </w:rPr>
-        <w:t>Vigueras</w:t>
-      </w:r>
-      <w:proofErr w:type="spellEnd"/>
-      <w:r>
-        <w:rPr>
-          <w:rFonts w:ascii="Arial" w:hAnsi="Arial" w:cs="Arial"/>
-          <w:lang w:val="en-US"/>
-        </w:rPr>
-        <w:t xml:space="preserve"> </w:t>
+        <w:t xml:space="preserve">Another interesting architecture (Vigueras </w:t>
       </w:r>
       <w:r>
         <w:rPr>
@@ -2959,23 +2731,7 @@
           <w:rFonts w:ascii="Arial" w:hAnsi="Arial" w:cs="Arial"/>
           <w:lang w:val="en-US"/>
         </w:rPr>
-        <w:t xml:space="preserve"> may be visualized in near real-time. The only time </w:t>
-      </w:r>
-      <w:proofErr w:type="spellStart"/>
-      <w:r>
-        <w:rPr>
-          <w:rFonts w:ascii="Arial" w:hAnsi="Arial" w:cs="Arial"/>
-          <w:lang w:val="en-US"/>
-        </w:rPr>
-        <w:t>Vigueras</w:t>
-      </w:r>
-      <w:proofErr w:type="spellEnd"/>
-      <w:r>
-        <w:rPr>
-          <w:rFonts w:ascii="Arial" w:hAnsi="Arial" w:cs="Arial"/>
-          <w:lang w:val="en-US"/>
-        </w:rPr>
-        <w:t xml:space="preserve"> </w:t>
+        <w:t xml:space="preserve"> may be visualized in near real-time. The only time Vigueras </w:t>
       </w:r>
       <w:r>
         <w:rPr>
@@ -3016,80 +2772,32 @@
           <w:rFonts w:ascii="Arial" w:hAnsi="Arial" w:cs="Arial"/>
           <w:lang w:val="en-US"/>
         </w:rPr>
-        <w:t xml:space="preserve">When it comes to visualization of the simulation </w:t>
-      </w:r>
-      <w:proofErr w:type="spellStart"/>
-      <w:r>
-        <w:rPr>
-          <w:rFonts w:ascii="Arial" w:hAnsi="Arial" w:cs="Arial"/>
-          <w:lang w:val="en-US"/>
-        </w:rPr>
-        <w:t>Vigueras</w:t>
-      </w:r>
-      <w:proofErr w:type="spellEnd"/>
-      <w:r>
-        <w:rPr>
-          <w:rFonts w:ascii="Arial" w:hAnsi="Arial" w:cs="Arial"/>
+        <w:t xml:space="preserve">When it comes to visualization of the simulation Vigueras </w:t>
+      </w:r>
+      <w:r>
+        <w:rPr>
+          <w:rStyle w:val="Herausstellen"/>
+          <w:rFonts w:ascii="Arial" w:hAnsi="Arial" w:cs="Arial"/>
+          <w:i w:val="0"/>
+          <w:lang w:val="en-US"/>
+        </w:rPr>
+        <w:t>et al.</w:t>
+      </w:r>
+      <w:r>
+        <w:rPr>
+          <w:rStyle w:val="Herausstellen"/>
+          <w:rFonts w:ascii="Arial" w:hAnsi="Arial" w:cs="Arial"/>
+          <w:vertAlign w:val="subscript"/>
           <w:lang w:val="en-US"/>
         </w:rPr>
         <w:t xml:space="preserve"> </w:t>
       </w:r>
       <w:r>
         <w:rPr>
-          <w:rStyle w:val="Herausstellen"/>
-          <w:rFonts w:ascii="Arial" w:hAnsi="Arial" w:cs="Arial"/>
-          <w:i w:val="0"/>
-          <w:lang w:val="en-US"/>
-        </w:rPr>
-        <w:t>et al.</w:t>
-      </w:r>
-      <w:r>
-        <w:rPr>
-          <w:rStyle w:val="Herausstellen"/>
-          <w:rFonts w:ascii="Arial" w:hAnsi="Arial" w:cs="Arial"/>
-          <w:vertAlign w:val="subscript"/>
-          <w:lang w:val="en-US"/>
-        </w:rPr>
-        <w:t xml:space="preserve"> </w:t>
-      </w:r>
-      <w:r>
-        <w:rPr>
-          <w:rFonts w:ascii="Arial" w:hAnsi="Arial" w:cs="Arial"/>
-          <w:lang w:val="en-US"/>
-        </w:rPr>
-        <w:t xml:space="preserve">(2013) utilize visualization nodes (VS) that also act asynchronously on the distributed nodes. Each </w:t>
-      </w:r>
-      <w:proofErr w:type="gramStart"/>
-      <w:r>
-        <w:rPr>
-          <w:rFonts w:ascii="Arial" w:hAnsi="Arial" w:cs="Arial"/>
-          <w:lang w:val="en-US"/>
-        </w:rPr>
-        <w:t>VS</w:t>
-      </w:r>
-      <w:proofErr w:type="gramEnd"/>
-      <w:r>
-        <w:rPr>
-          <w:rFonts w:ascii="Arial" w:hAnsi="Arial" w:cs="Arial"/>
-          <w:lang w:val="en-US"/>
-        </w:rPr>
-        <w:t xml:space="preserve"> has a camera-style definition of its field of view and may thus only ask those nodes for information containing parts of the environment, which is in that field of view. This is very contrary to other visualization approaches (e.g. GAMA, </w:t>
-      </w:r>
-      <w:proofErr w:type="spellStart"/>
-      <w:r>
-        <w:rPr>
-          <w:rFonts w:ascii="Arial" w:hAnsi="Arial" w:cs="Arial"/>
-          <w:lang w:val="en-US"/>
-        </w:rPr>
-        <w:t>NetLogo</w:t>
-      </w:r>
-      <w:proofErr w:type="spellEnd"/>
-      <w:r>
-        <w:rPr>
-          <w:rFonts w:ascii="Arial" w:hAnsi="Arial" w:cs="Arial"/>
-          <w:lang w:val="en-US"/>
-        </w:rPr>
-        <w:t>), since it does not attempt to visualize the whole simulation at once.</w:t>
+          <w:rFonts w:ascii="Arial" w:hAnsi="Arial" w:cs="Arial"/>
+          <w:lang w:val="en-US"/>
+        </w:rPr>
+        <w:t>(2013) utilize visualization nodes (VS) that also act asynchronously on the distributed nodes. Each VS has a camera-style definition of its field of view and may thus only ask those nodes for information containing parts of the environment, which is in that field of view. This is very contrary to other visualization approaches (e.g. GAMA, NetLogo), since it does not attempt to visualize the whole simulation at once.</w:t>
       </w:r>
     </w:p>
     <w:p>
@@ -3243,23 +2951,7 @@
           <w:rFonts w:ascii="Arial" w:hAnsi="Arial" w:cs="Arial"/>
           <w:lang w:val="en-US"/>
         </w:rPr>
-        <w:t xml:space="preserve"> (GAMA, </w:t>
-      </w:r>
-      <w:proofErr w:type="spellStart"/>
-      <w:r>
-        <w:rPr>
-          <w:rFonts w:ascii="Arial" w:hAnsi="Arial" w:cs="Arial"/>
-          <w:lang w:val="en-US"/>
-        </w:rPr>
-        <w:t>NetLogo</w:t>
-      </w:r>
-      <w:proofErr w:type="spellEnd"/>
-      <w:r>
-        <w:rPr>
-          <w:rFonts w:ascii="Arial" w:hAnsi="Arial" w:cs="Arial"/>
-          <w:lang w:val="en-US"/>
-        </w:rPr>
-        <w:t>)</w:t>
+        <w:t xml:space="preserve"> (GAMA, NetLogo)</w:t>
       </w:r>
       <w:r>
         <w:rPr>
@@ -3273,23 +2965,7 @@
           <w:rFonts w:ascii="Arial" w:hAnsi="Arial" w:cs="Arial"/>
           <w:lang w:val="en-US"/>
         </w:rPr>
-        <w:t xml:space="preserve">he special model they implement (WALK, </w:t>
-      </w:r>
-      <w:proofErr w:type="spellStart"/>
-      <w:r>
-        <w:rPr>
-          <w:rFonts w:ascii="Arial" w:hAnsi="Arial" w:cs="Arial"/>
-          <w:lang w:val="en-US"/>
-        </w:rPr>
-        <w:t>Vigueras</w:t>
-      </w:r>
-      <w:proofErr w:type="spellEnd"/>
-      <w:r>
-        <w:rPr>
-          <w:rFonts w:ascii="Arial" w:hAnsi="Arial" w:cs="Arial"/>
-          <w:lang w:val="en-US"/>
-        </w:rPr>
-        <w:t>).</w:t>
+        <w:t>he special model they implement (WALK, Vigueras).</w:t>
       </w:r>
       <w:r>
         <w:rPr>
@@ -3418,23 +3094,7 @@
           <w:rFonts w:ascii="Arial" w:hAnsi="Arial" w:cs="Arial"/>
           <w:lang w:val="en-US"/>
         </w:rPr>
-        <w:t xml:space="preserve"> (Thiel-</w:t>
-      </w:r>
-      <w:proofErr w:type="spellStart"/>
-      <w:r>
-        <w:rPr>
-          <w:rFonts w:ascii="Arial" w:hAnsi="Arial" w:cs="Arial"/>
-          <w:lang w:val="en-US"/>
-        </w:rPr>
-        <w:t>Clemen</w:t>
-      </w:r>
-      <w:proofErr w:type="spellEnd"/>
-      <w:r>
-        <w:rPr>
-          <w:rFonts w:ascii="Arial" w:hAnsi="Arial" w:cs="Arial"/>
-          <w:lang w:val="en-US"/>
-        </w:rPr>
-        <w:t>, 2013)</w:t>
+        <w:t xml:space="preserve"> (Thiel-Clemen, 2013)</w:t>
       </w:r>
       <w:r>
         <w:rPr>
@@ -3939,15 +3599,7 @@
           <w:rFonts w:ascii="Arial" w:hAnsi="Arial" w:cs="Arial"/>
           <w:lang w:val="en-US"/>
         </w:rPr>
-        <w:t xml:space="preserve">onnection and interaction with </w:t>
-      </w:r>
-      <w:proofErr w:type="spellStart"/>
-      <w:r>
-        <w:rPr>
-          <w:rFonts w:ascii="Arial" w:hAnsi="Arial" w:cs="Arial"/>
-          <w:lang w:val="en-US"/>
-        </w:rPr>
-        <w:t>G</w:t>
+        <w:t>onnection and interaction with G</w:t>
       </w:r>
       <w:r>
         <w:rPr>
@@ -3956,7 +3608,6 @@
         </w:rPr>
         <w:t>eoserver</w:t>
       </w:r>
-      <w:proofErr w:type="spellEnd"/>
       <w:r>
         <w:rPr>
           <w:rFonts w:ascii="Arial" w:hAnsi="Arial" w:cs="Arial"/>
@@ -4156,39 +3807,7 @@
           <w:rFonts w:ascii="Arial" w:hAnsi="Arial" w:cs="Arial"/>
           <w:lang w:val="en-US"/>
         </w:rPr>
-        <w:t xml:space="preserve">) to reference data to geographical coordinates and make it efficiently </w:t>
-      </w:r>
-      <w:proofErr w:type="spellStart"/>
-      <w:r>
-        <w:rPr>
-          <w:rFonts w:ascii="Arial" w:hAnsi="Arial" w:cs="Arial"/>
-          <w:lang w:val="en-US"/>
-        </w:rPr>
-        <w:t>queryable</w:t>
-      </w:r>
-      <w:proofErr w:type="spellEnd"/>
-      <w:r>
-        <w:rPr>
-          <w:rFonts w:ascii="Arial" w:hAnsi="Arial" w:cs="Arial"/>
-          <w:lang w:val="en-US"/>
-        </w:rPr>
-        <w:t>. With that approach applied, data from ROCK and GROUND may be cross-referenced, which solves one of the big problems of information integration in MAS (Thiel-</w:t>
-      </w:r>
-      <w:proofErr w:type="spellStart"/>
-      <w:r>
-        <w:rPr>
-          <w:rFonts w:ascii="Arial" w:hAnsi="Arial" w:cs="Arial"/>
-          <w:lang w:val="en-US"/>
-        </w:rPr>
-        <w:t>Clemen</w:t>
-      </w:r>
-      <w:proofErr w:type="spellEnd"/>
-      <w:r>
-        <w:rPr>
-          <w:rFonts w:ascii="Arial" w:hAnsi="Arial" w:cs="Arial"/>
-          <w:lang w:val="en-US"/>
-        </w:rPr>
-        <w:t>, 2013).</w:t>
+        <w:t>) to reference data to geographical coordinates and make it efficiently queryable. With that approach applied, data from ROCK and GROUND may be cross-referenced, which solves one of the big problems of information integration in MAS (Thiel-Clemen, 2013).</w:t>
       </w:r>
     </w:p>
     <w:p>
@@ -4302,21 +3921,12 @@
         </w:rPr>
         <w:t xml:space="preserve"> and/or build an SGI (</w:t>
       </w:r>
-      <w:proofErr w:type="spellStart"/>
-      <w:r>
-        <w:rPr>
-          <w:rFonts w:ascii="Arial" w:hAnsi="Arial" w:cs="Arial"/>
-          <w:lang w:val="en-US"/>
-        </w:rPr>
-        <w:t>Baldowski</w:t>
-      </w:r>
-      <w:proofErr w:type="spellEnd"/>
-      <w:r>
-        <w:rPr>
-          <w:rFonts w:ascii="Arial" w:hAnsi="Arial" w:cs="Arial"/>
-          <w:lang w:val="en-US"/>
-        </w:rPr>
-        <w:t xml:space="preserve"> et. al., 2014)</w:t>
+      <w:r>
+        <w:rPr>
+          <w:rFonts w:ascii="Arial" w:hAnsi="Arial" w:cs="Arial"/>
+          <w:lang w:val="en-US"/>
+        </w:rPr>
+        <w:t>Baldowski et. al., 2014)</w:t>
       </w:r>
       <w:r>
         <w:rPr>
@@ -4819,37 +4429,41 @@
         <w:pStyle w:val="berschrift2"/>
       </w:pPr>
       <w:r>
+        <w:t>API</w:t>
+      </w:r>
+    </w:p>
+    <w:p>
+      <w:pPr>
+        <w:pStyle w:val="NurText"/>
+      </w:pPr>
+      <w:r>
+        <w:t>This chapter is a short outline of the basic API used when implementing custom layers and / or agents.</w:t>
+      </w:r>
+    </w:p>
+    <w:p>
+      <w:pPr>
+        <w:pStyle w:val="berschrift3"/>
+      </w:pPr>
+      <w:r>
+        <w:t>ILayer</w:t>
+      </w:r>
+    </w:p>
+    <w:p>
+      <w:pPr>
+        <w:pStyle w:val="NurText"/>
+      </w:pPr>
+      <w:r>
+        <w:t xml:space="preserve">The ILayer interface </w:t>
+      </w:r>
+    </w:p>
+    <w:p>
+      <w:pPr>
+        <w:pStyle w:val="berschrift3"/>
+      </w:pPr>
+      <w:r>
         <w:lastRenderedPageBreak/>
-        <w:t>API</w:t>
-      </w:r>
-    </w:p>
-    <w:p>
-      <w:pPr>
-        <w:pStyle w:val="berschrift3"/>
-      </w:pPr>
-      <w:proofErr w:type="spellStart"/>
-      <w:r>
-        <w:t>ILayer</w:t>
-      </w:r>
-      <w:proofErr w:type="spellEnd"/>
-    </w:p>
-    <w:p>
-      <w:pPr>
-        <w:pStyle w:val="berschrift3"/>
-      </w:pPr>
-      <w:proofErr w:type="spellStart"/>
-      <w:r>
-        <w:t>ITickClient</w:t>
-      </w:r>
-      <w:proofErr w:type="spellEnd"/>
-      <w:r>
-        <w:t xml:space="preserve"> &amp; </w:t>
-      </w:r>
-      <w:proofErr w:type="spellStart"/>
-      <w:r>
-        <w:t>IAgent</w:t>
-      </w:r>
-      <w:proofErr w:type="spellEnd"/>
+        <w:t>ITickClient &amp; IAgent</w:t>
+      </w:r>
     </w:p>
     <w:p>
       <w:pPr>
@@ -4908,7 +4522,21 @@
           <w:rFonts w:ascii="Arial" w:hAnsi="Arial" w:cs="Arial"/>
           <w:lang w:val="en-US"/>
         </w:rPr>
-        <w:t>Assuming an architecture where agents live in three dimensional layers each distributed across one or more container nodes, the problem of synchronization and communication arises, when it comes to agent interaction or movement across the boundaries.</w:t>
+        <w:t xml:space="preserve">Assuming </w:t>
+      </w:r>
+      <w:r>
+        <w:rPr>
+          <w:rFonts w:ascii="Arial" w:hAnsi="Arial" w:cs="Arial"/>
+          <w:lang w:val="en-US"/>
+        </w:rPr>
+        <w:t>our</w:t>
+      </w:r>
+      <w:r>
+        <w:rPr>
+          <w:rFonts w:ascii="Arial" w:hAnsi="Arial" w:cs="Arial"/>
+          <w:lang w:val="en-US"/>
+        </w:rPr>
+        <w:t xml:space="preserve"> architecture where agents live in three dimensional layers each distributed across one or more container nodes, the problem of synchronization and communication arises, when it comes to agent interaction or movement across the boundaries.</w:t>
       </w:r>
     </w:p>
     <w:p>
@@ -5026,16 +4654,7 @@
           <w:rFonts w:ascii="Arial" w:hAnsi="Arial" w:cs="Arial"/>
           <w:lang w:val="en-US"/>
         </w:rPr>
-        <w:t xml:space="preserve"> whenever a change occurs. These updates may be delivered via multicast when in LAN to reduce the amount of t</w:t>
-      </w:r>
-      <w:bookmarkStart w:id="2" w:name="_GoBack"/>
-      <w:bookmarkEnd w:id="2"/>
-      <w:r>
-        <w:rPr>
-          <w:rFonts w:ascii="Arial" w:hAnsi="Arial" w:cs="Arial"/>
-          <w:lang w:val="en-US"/>
-        </w:rPr>
-        <w:t>raffic. The initial remote references can be provided when the overall system is initiated since some kind of distribution information has to be provided at that state.</w:t>
+        <w:t xml:space="preserve"> whenever a change occurs. These updates may be delivered via multicast when in LAN to reduce the amount of traffic. The initial remote references can be provided when the overall system is initiated since some kind of distribution information has to be provided at that state.</w:t>
       </w:r>
     </w:p>
     <w:p>
@@ -5052,15 +4671,96 @@
           <w:rFonts w:ascii="Arial" w:hAnsi="Arial" w:cs="Arial"/>
           <w:lang w:val="en-US"/>
         </w:rPr>
-        <w:t xml:space="preserve">This results in each container node containing the full environment as well as all 10.000 agents, but with the difference, that only 5.000 agents are really instantiated (and thus have to be computed). The other 5.000 agents are only instantiated as SASs and thus do not contain any agent behavior logic. An increase in container nodes would reduce the amount of agents per node that have to be actively </w:t>
-      </w:r>
-      <w:r>
-        <w:rPr>
-          <w:rFonts w:ascii="Arial" w:hAnsi="Arial" w:cs="Arial"/>
-          <w:lang w:val="en-US"/>
-        </w:rPr>
-        <w:lastRenderedPageBreak/>
-        <w:t>computed, while the memory footprint per node would also potentially decrease, assuming that a SAS consumes less RAM than a full fledged agent.</w:t>
+        <w:t>This results in each container node containing the ful</w:t>
+      </w:r>
+      <w:r>
+        <w:rPr>
+          <w:rFonts w:ascii="Arial" w:hAnsi="Arial" w:cs="Arial"/>
+          <w:lang w:val="en-US"/>
+        </w:rPr>
+        <w:t>l environment as well as all</w:t>
+      </w:r>
+      <w:r>
+        <w:rPr>
+          <w:rFonts w:ascii="Arial" w:hAnsi="Arial" w:cs="Arial"/>
+          <w:lang w:val="en-US"/>
+        </w:rPr>
+        <w:t xml:space="preserve"> agents, but w</w:t>
+      </w:r>
+      <w:r>
+        <w:rPr>
+          <w:rFonts w:ascii="Arial" w:hAnsi="Arial" w:cs="Arial"/>
+          <w:lang w:val="en-US"/>
+        </w:rPr>
+        <w:t xml:space="preserve">ith the difference, that only </w:t>
+      </w:r>
+      <m:oMath>
+        <m:f>
+          <m:fPr>
+            <m:ctrlPr>
+              <w:rPr>
+                <w:rFonts w:ascii="Cambria Math" w:hAnsi="Cambria Math" w:cs="Arial"/>
+                <w:i/>
+                <w:lang w:val="en-US"/>
+              </w:rPr>
+            </m:ctrlPr>
+          </m:fPr>
+          <m:num>
+            <m:r>
+              <w:rPr>
+                <w:rFonts w:ascii="Cambria Math" w:hAnsi="Cambria Math" w:cs="Arial"/>
+                <w:lang w:val="en-US"/>
+              </w:rPr>
+              <m:t>numberOfAgents</m:t>
+            </m:r>
+          </m:num>
+          <m:den>
+            <m:r>
+              <w:rPr>
+                <w:rFonts w:ascii="Cambria Math" w:hAnsi="Cambria Math" w:cs="Arial"/>
+                <w:lang w:val="en-US"/>
+              </w:rPr>
+              <m:t>numberOfNodes</m:t>
+            </m:r>
+          </m:den>
+        </m:f>
+        <m:r>
+          <w:rPr>
+            <w:rStyle w:val="Funotenzeichen"/>
+            <w:rFonts w:ascii="Cambria Math" w:hAnsi="Cambria Math" w:cs="Arial"/>
+            <w:i/>
+            <w:lang w:val="en-US"/>
+          </w:rPr>
+          <w:footnoteReference w:id="3"/>
+        </m:r>
+      </m:oMath>
+      <w:r>
+        <w:rPr>
+          <w:rFonts w:ascii="Arial" w:hAnsi="Arial" w:cs="Arial"/>
+          <w:lang w:val="en-US"/>
+        </w:rPr>
+        <w:t xml:space="preserve"> </w:t>
+      </w:r>
+      <w:r>
+        <w:rPr>
+          <w:rFonts w:ascii="Arial" w:hAnsi="Arial" w:cs="Arial"/>
+          <w:lang w:val="en-US"/>
+        </w:rPr>
+        <w:t>agents are really instantiated (and thus have to be</w:t>
+      </w:r>
+      <w:r>
+        <w:rPr>
+          <w:rFonts w:ascii="Arial" w:hAnsi="Arial" w:cs="Arial"/>
+          <w:lang w:val="en-US"/>
+        </w:rPr>
+        <w:t xml:space="preserve"> computed). The remaining</w:t>
+      </w:r>
+      <w:r>
+        <w:rPr>
+          <w:rFonts w:ascii="Arial" w:hAnsi="Arial" w:cs="Arial"/>
+          <w:lang w:val="en-US"/>
+        </w:rPr>
+        <w:t xml:space="preserve"> agents are only instantiated as SASs and thus do not contain any agent behavior logic. An increase in container nodes would reduce the amount of agents per node that have to be actively computed, while the memory footprint per node would also potentially decrease, assuming that a SAS consumes less RAM than a full fledged agent.</w:t>
       </w:r>
     </w:p>
     <w:p>
@@ -5077,6 +4777,7 @@
           <w:rFonts w:ascii="Arial" w:hAnsi="Arial" w:cs="Arial"/>
           <w:lang w:val="en-US"/>
         </w:rPr>
+        <w:lastRenderedPageBreak/>
         <w:t> </w:t>
       </w:r>
     </w:p>
@@ -5146,29 +4847,7 @@
           <w:szCs w:val="24"/>
           <w:lang w:val="en-US"/>
         </w:rPr>
-        <w:t>Lookup of remote references is not necessary anymore, since each agent is virtually present at each container node and may be accessed through its usual interface, with the stub-object binding taking care of the remote reference</w:t>
-      </w:r>
-      <w:hyperlink r:id="rId19" w:anchor="_ftn1" w:history="1">
-        <w:r>
-          <w:rPr>
-            <w:rStyle w:val="Link"/>
-            <w:rFonts w:cs="Arial"/>
-            <w:color w:val="auto"/>
-            <w:sz w:val="24"/>
-            <w:szCs w:val="24"/>
-            <w:lang w:val="en-US"/>
-          </w:rPr>
-          <w:t>[1]</w:t>
-        </w:r>
-      </w:hyperlink>
-      <w:r>
-        <w:rPr>
-          <w:rFonts w:cs="Arial"/>
-          <w:sz w:val="24"/>
-          <w:szCs w:val="24"/>
-          <w:lang w:val="en-US"/>
-        </w:rPr>
-        <w:t>.</w:t>
+        <w:t>Lookup of remote references is not necessary anymore, since each agent is virtually present at each container node and may be accessed through its usual interface, with the stub-object binding taking care of the remote reference.</w:t>
       </w:r>
     </w:p>
     <w:p>
@@ -5293,30 +4972,24 @@
           <w:szCs w:val="24"/>
           <w:lang w:val="en-US"/>
         </w:rPr>
-        <w:t>This limitation can be compensated by introducing lazy loading of SASs, utilizing potential locality of agent interaction and a garbage collection for SASs which have been unused for too long</w:t>
-      </w:r>
-      <w:hyperlink r:id="rId20" w:anchor="_ftn2" w:history="1">
-        <w:r>
-          <w:rPr>
-            <w:rStyle w:val="Link"/>
-            <w:rFonts w:cs="Arial"/>
-            <w:color w:val="auto"/>
-            <w:sz w:val="24"/>
-            <w:szCs w:val="24"/>
-            <w:lang w:val="en-US"/>
-          </w:rPr>
-          <w:t>[2]</w:t>
-        </w:r>
-      </w:hyperlink>
-      <w:r>
-        <w:rPr>
-          <w:rFonts w:cs="Arial"/>
-          <w:sz w:val="24"/>
-          <w:szCs w:val="24"/>
-          <w:lang w:val="en-US"/>
-        </w:rPr>
-        <w:t>.</w:t>
-      </w:r>
+        <w:t>This limitation can be compensated by introducing lazy loading of SASs, utilizing potential locality of agent interaction and a garbage collection for SASs which have been unused for too long.</w:t>
+      </w:r>
+    </w:p>
+    <w:p>
+      <w:pPr>
+        <w:pStyle w:val="berschrift1"/>
+        <w:rPr>
+          <w:lang w:val="en-US"/>
+        </w:rPr>
+      </w:pPr>
+      <w:r>
+        <w:rPr>
+          <w:lang w:val="en-US"/>
+        </w:rPr>
+        <w:t>First Results</w:t>
+      </w:r>
+      <w:bookmarkStart w:id="2" w:name="_GoBack"/>
+      <w:bookmarkEnd w:id="2"/>
     </w:p>
     <w:p>
       <w:pPr>
@@ -6183,61 +5856,15 @@
           <w:sz w:val="16"/>
           <w:szCs w:val="16"/>
         </w:rPr>
-        <w:t xml:space="preserve">Hagenlocher, M.; Lang, S.; </w:t>
-      </w:r>
-      <w:proofErr w:type="spellStart"/>
-      <w:r>
-        <w:rPr>
-          <w:rFonts w:cs="Arial"/>
-          <w:sz w:val="16"/>
-          <w:szCs w:val="16"/>
-        </w:rPr>
-        <w:t>Holbling</w:t>
-      </w:r>
-      <w:proofErr w:type="spellEnd"/>
-      <w:proofErr w:type="gramStart"/>
-      <w:r>
-        <w:rPr>
-          <w:rFonts w:cs="Arial"/>
-          <w:sz w:val="16"/>
-          <w:szCs w:val="16"/>
-        </w:rPr>
-        <w:t>, D.;</w:t>
-      </w:r>
-      <w:proofErr w:type="gramEnd"/>
-      <w:r>
-        <w:rPr>
-          <w:rFonts w:cs="Arial"/>
-          <w:sz w:val="16"/>
-          <w:szCs w:val="16"/>
-        </w:rPr>
-        <w:t xml:space="preserve"> </w:t>
-      </w:r>
-      <w:proofErr w:type="spellStart"/>
-      <w:r>
-        <w:rPr>
-          <w:rFonts w:cs="Arial"/>
-          <w:sz w:val="16"/>
-          <w:szCs w:val="16"/>
-        </w:rPr>
-        <w:t>Ti</w:t>
-      </w:r>
-      <w:r>
-        <w:rPr>
-          <w:rFonts w:cs="Arial"/>
-          <w:sz w:val="16"/>
-          <w:szCs w:val="16"/>
-        </w:rPr>
-        <w:t>ede</w:t>
-      </w:r>
-      <w:proofErr w:type="spellEnd"/>
-      <w:r>
-        <w:rPr>
-          <w:rFonts w:cs="Arial"/>
-          <w:sz w:val="16"/>
-          <w:szCs w:val="16"/>
-        </w:rPr>
-        <w:t>, D.; Kienberger, S.: </w:t>
+        <w:t>Hagenlocher, M.; Lang, S.; Holbling, D.; Ti</w:t>
+      </w:r>
+      <w:r>
+        <w:rPr>
+          <w:rFonts w:cs="Arial"/>
+          <w:sz w:val="16"/>
+          <w:szCs w:val="16"/>
+        </w:rPr>
+        <w:t>ede, D.; Kienberger, S.: </w:t>
       </w:r>
       <w:r>
         <w:rPr>
@@ -6254,159 +5881,15 @@
           <w:sz w:val="16"/>
           <w:szCs w:val="16"/>
         </w:rPr>
-        <w:t xml:space="preserve">Modeling Hotspots </w:t>
-      </w:r>
-      <w:proofErr w:type="spellStart"/>
-      <w:r>
-        <w:rPr>
-          <w:rFonts w:cs="Arial"/>
-          <w:sz w:val="16"/>
-          <w:szCs w:val="16"/>
-        </w:rPr>
-        <w:t>of</w:t>
-      </w:r>
-      <w:proofErr w:type="spellEnd"/>
-      <w:r>
-        <w:rPr>
-          <w:rFonts w:cs="Arial"/>
-          <w:sz w:val="16"/>
-          <w:szCs w:val="16"/>
-        </w:rPr>
-        <w:t xml:space="preserve"> </w:t>
-      </w:r>
-      <w:proofErr w:type="spellStart"/>
-      <w:r>
-        <w:rPr>
-          <w:rFonts w:cs="Arial"/>
-          <w:sz w:val="16"/>
-          <w:szCs w:val="16"/>
-        </w:rPr>
-        <w:t>Climate</w:t>
-      </w:r>
-      <w:proofErr w:type="spellEnd"/>
-      <w:r>
-        <w:rPr>
-          <w:rFonts w:cs="Arial"/>
-          <w:sz w:val="16"/>
-          <w:szCs w:val="16"/>
-        </w:rPr>
-        <w:t xml:space="preserve"> </w:t>
-      </w:r>
-      <w:r>
-        <w:rPr>
-          <w:rFonts w:cs="Arial"/>
-          <w:sz w:val="16"/>
-          <w:szCs w:val="16"/>
-        </w:rPr>
-        <w:t xml:space="preserve">Change in </w:t>
-      </w:r>
-      <w:proofErr w:type="spellStart"/>
-      <w:r>
-        <w:rPr>
-          <w:rFonts w:cs="Arial"/>
-          <w:sz w:val="16"/>
-          <w:szCs w:val="16"/>
-        </w:rPr>
-        <w:t>the</w:t>
-      </w:r>
-      <w:proofErr w:type="spellEnd"/>
-      <w:r>
-        <w:rPr>
-          <w:rFonts w:cs="Arial"/>
-          <w:sz w:val="16"/>
-          <w:szCs w:val="16"/>
-        </w:rPr>
-        <w:t xml:space="preserve"> Sahel </w:t>
-      </w:r>
-      <w:proofErr w:type="spellStart"/>
-      <w:r>
-        <w:rPr>
-          <w:rFonts w:cs="Arial"/>
-          <w:sz w:val="16"/>
-          <w:szCs w:val="16"/>
-        </w:rPr>
-        <w:t>Using</w:t>
-      </w:r>
-      <w:proofErr w:type="spellEnd"/>
-      <w:r>
-        <w:rPr>
-          <w:rFonts w:cs="Arial"/>
-          <w:sz w:val="16"/>
-          <w:szCs w:val="16"/>
-        </w:rPr>
-        <w:t xml:space="preserve"> </w:t>
-      </w:r>
-      <w:proofErr w:type="spellStart"/>
-      <w:r>
-        <w:rPr>
-          <w:rFonts w:cs="Arial"/>
-          <w:sz w:val="16"/>
-          <w:szCs w:val="16"/>
-        </w:rPr>
-        <w:t>Object-Based</w:t>
-      </w:r>
-      <w:proofErr w:type="spellEnd"/>
-      <w:r>
-        <w:rPr>
-          <w:rFonts w:cs="Arial"/>
-          <w:sz w:val="16"/>
-          <w:szCs w:val="16"/>
-        </w:rPr>
-        <w:t xml:space="preserve"> </w:t>
-      </w:r>
-      <w:proofErr w:type="spellStart"/>
-      <w:r>
-        <w:rPr>
-          <w:rFonts w:cs="Arial"/>
-          <w:sz w:val="16"/>
-          <w:szCs w:val="16"/>
-        </w:rPr>
-        <w:t>Regionalization</w:t>
-      </w:r>
-      <w:proofErr w:type="spellEnd"/>
-      <w:r>
-        <w:rPr>
-          <w:rFonts w:cs="Arial"/>
-          <w:sz w:val="16"/>
-          <w:szCs w:val="16"/>
-        </w:rPr>
-        <w:t xml:space="preserve"> </w:t>
-      </w:r>
-      <w:proofErr w:type="spellStart"/>
-      <w:r>
-        <w:rPr>
-          <w:rFonts w:cs="Arial"/>
-          <w:sz w:val="16"/>
-          <w:szCs w:val="16"/>
-        </w:rPr>
-        <w:t>of</w:t>
-      </w:r>
-      <w:proofErr w:type="spellEnd"/>
-      <w:r>
-        <w:rPr>
-          <w:rFonts w:cs="Arial"/>
-          <w:sz w:val="16"/>
-          <w:szCs w:val="16"/>
-        </w:rPr>
-        <w:t xml:space="preserve"> Multidimensional </w:t>
-      </w:r>
-      <w:proofErr w:type="spellStart"/>
-      <w:r>
-        <w:rPr>
-          <w:rFonts w:cs="Arial"/>
-          <w:sz w:val="16"/>
-          <w:szCs w:val="16"/>
-        </w:rPr>
-        <w:t>Gridded</w:t>
-      </w:r>
-      <w:proofErr w:type="spellEnd"/>
-      <w:r>
-        <w:rPr>
-          <w:rFonts w:cs="Arial"/>
-          <w:sz w:val="16"/>
-          <w:szCs w:val="16"/>
-        </w:rPr>
-        <w:t xml:space="preserve"> Datasets. In: </w:t>
+        <w:t xml:space="preserve">Modeling Hotspots of Climate </w:t>
+      </w:r>
+      <w:r>
+        <w:rPr>
+          <w:rFonts w:cs="Arial"/>
+          <w:sz w:val="16"/>
+          <w:szCs w:val="16"/>
+        </w:rPr>
+        <w:t xml:space="preserve">Change in the Sahel Using Object-Based Regionalization of Multidimensional Gridded Datasets. In: </w:t>
       </w:r>
       <w:r>
         <w:rPr>
@@ -6426,113 +5909,25 @@
           <w:sz w:val="16"/>
           <w:szCs w:val="16"/>
         </w:rPr>
-        <w:t xml:space="preserve">in Applied Earth </w:t>
-      </w:r>
-      <w:proofErr w:type="spellStart"/>
-      <w:r>
-        <w:rPr>
-          <w:rFonts w:cs="Arial"/>
-          <w:i/>
-          <w:iCs/>
-          <w:sz w:val="16"/>
-          <w:szCs w:val="16"/>
-        </w:rPr>
-        <w:t>Observations</w:t>
-      </w:r>
-      <w:proofErr w:type="spellEnd"/>
-      <w:r>
-        <w:rPr>
-          <w:rFonts w:cs="Arial"/>
-          <w:i/>
-          <w:iCs/>
+        <w:t>in Applied Earth Observations and Remote Sensing, IEEE Journal of PP</w:t>
+      </w:r>
+      <w:r>
+        <w:rPr>
+          <w:rFonts w:cs="Arial"/>
+          <w:sz w:val="16"/>
+          <w:szCs w:val="16"/>
+        </w:rPr>
+        <w:t>, Nr. 99, S. 1 – 6. – URL</w:t>
+      </w:r>
+      <w:r>
+        <w:rPr>
+          <w:rFonts w:cs="Arial"/>
           <w:sz w:val="16"/>
           <w:szCs w:val="16"/>
         </w:rPr>
         <w:t xml:space="preserve"> </w:t>
       </w:r>
-      <w:proofErr w:type="spellStart"/>
-      <w:r>
-        <w:rPr>
-          <w:rFonts w:cs="Arial"/>
-          <w:i/>
-          <w:iCs/>
-          <w:sz w:val="16"/>
-          <w:szCs w:val="16"/>
-        </w:rPr>
-        <w:t>and</w:t>
-      </w:r>
-      <w:proofErr w:type="spellEnd"/>
-      <w:r>
-        <w:rPr>
-          <w:rFonts w:cs="Arial"/>
-          <w:i/>
-          <w:iCs/>
-          <w:sz w:val="16"/>
-          <w:szCs w:val="16"/>
-        </w:rPr>
-        <w:t xml:space="preserve"> Remote </w:t>
-      </w:r>
-      <w:proofErr w:type="spellStart"/>
-      <w:r>
-        <w:rPr>
-          <w:rFonts w:cs="Arial"/>
-          <w:i/>
-          <w:iCs/>
-          <w:sz w:val="16"/>
-          <w:szCs w:val="16"/>
-        </w:rPr>
-        <w:t>Sensing</w:t>
-      </w:r>
-      <w:proofErr w:type="spellEnd"/>
-      <w:r>
-        <w:rPr>
-          <w:rFonts w:cs="Arial"/>
-          <w:i/>
-          <w:iCs/>
-          <w:sz w:val="16"/>
-          <w:szCs w:val="16"/>
-        </w:rPr>
-        <w:t xml:space="preserve">, IEEE Journal </w:t>
-      </w:r>
-      <w:proofErr w:type="spellStart"/>
-      <w:r>
-        <w:rPr>
-          <w:rFonts w:cs="Arial"/>
-          <w:i/>
-          <w:iCs/>
-          <w:sz w:val="16"/>
-          <w:szCs w:val="16"/>
-        </w:rPr>
-        <w:t>of</w:t>
-      </w:r>
-      <w:proofErr w:type="spellEnd"/>
-      <w:r>
-        <w:rPr>
-          <w:rFonts w:cs="Arial"/>
-          <w:i/>
-          <w:iCs/>
-          <w:sz w:val="16"/>
-          <w:szCs w:val="16"/>
-        </w:rPr>
-        <w:t xml:space="preserve"> PP</w:t>
-      </w:r>
-      <w:r>
-        <w:rPr>
-          <w:rFonts w:cs="Arial"/>
-          <w:sz w:val="16"/>
-          <w:szCs w:val="16"/>
-        </w:rPr>
-        <w:t>, Nr. 99, S. 1 – 6. – URL</w:t>
-      </w:r>
-      <w:r>
-        <w:rPr>
-          <w:rFonts w:cs="Arial"/>
-          <w:sz w:val="16"/>
-          <w:szCs w:val="16"/>
-        </w:rPr>
-        <w:t xml:space="preserve"> </w:t>
-      </w:r>
-      <w:hyperlink r:id="rId21" w:history="1">
+      <w:hyperlink r:id="rId19" w:history="1">
         <w:r>
           <w:rPr>
             <w:rFonts w:cs="Arial"/>
@@ -6567,257 +5962,23 @@
           <w:sz w:val="16"/>
           <w:szCs w:val="16"/>
         </w:rPr>
-        <w:t xml:space="preserve">H. </w:t>
-      </w:r>
-      <w:proofErr w:type="spellStart"/>
+        <w:t>H. Pereki, K. Wala, and T. Thiel-Clemen</w:t>
+      </w:r>
       <w:r>
         <w:rPr>
           <w:noProof w:val="0"/>
           <w:sz w:val="16"/>
           <w:szCs w:val="16"/>
         </w:rPr>
-        <w:t>Pereki</w:t>
-      </w:r>
-      <w:proofErr w:type="spellEnd"/>
+        <w:t>, 2013</w:t>
+      </w:r>
       <w:r>
         <w:rPr>
           <w:noProof w:val="0"/>
           <w:sz w:val="16"/>
           <w:szCs w:val="16"/>
         </w:rPr>
-        <w:t xml:space="preserve">, K. </w:t>
-      </w:r>
-      <w:proofErr w:type="spellStart"/>
-      <w:r>
-        <w:rPr>
-          <w:noProof w:val="0"/>
-          <w:sz w:val="16"/>
-          <w:szCs w:val="16"/>
-        </w:rPr>
-        <w:t>Wala</w:t>
-      </w:r>
-      <w:proofErr w:type="spellEnd"/>
-      <w:r>
-        <w:rPr>
-          <w:noProof w:val="0"/>
-          <w:sz w:val="16"/>
-          <w:szCs w:val="16"/>
-        </w:rPr>
-        <w:t xml:space="preserve">, </w:t>
-      </w:r>
-      <w:proofErr w:type="spellStart"/>
-      <w:r>
-        <w:rPr>
-          <w:noProof w:val="0"/>
-          <w:sz w:val="16"/>
-          <w:szCs w:val="16"/>
-        </w:rPr>
-        <w:t>and</w:t>
-      </w:r>
-      <w:proofErr w:type="spellEnd"/>
-      <w:r>
-        <w:rPr>
-          <w:noProof w:val="0"/>
-          <w:sz w:val="16"/>
-          <w:szCs w:val="16"/>
-        </w:rPr>
-        <w:t xml:space="preserve"> T. Thiel-Clemen</w:t>
-      </w:r>
-      <w:r>
-        <w:rPr>
-          <w:noProof w:val="0"/>
-          <w:sz w:val="16"/>
-          <w:szCs w:val="16"/>
-        </w:rPr>
-        <w:t>, 2013</w:t>
-      </w:r>
-      <w:r>
-        <w:rPr>
-          <w:noProof w:val="0"/>
-          <w:sz w:val="16"/>
-          <w:szCs w:val="16"/>
-        </w:rPr>
-        <w:t xml:space="preserve">, “Woody </w:t>
-      </w:r>
-      <w:proofErr w:type="spellStart"/>
-      <w:r>
-        <w:rPr>
-          <w:noProof w:val="0"/>
-          <w:sz w:val="16"/>
-          <w:szCs w:val="16"/>
-        </w:rPr>
-        <w:t>species</w:t>
-      </w:r>
-      <w:proofErr w:type="spellEnd"/>
-      <w:r>
-        <w:rPr>
-          <w:noProof w:val="0"/>
-          <w:sz w:val="16"/>
-          <w:szCs w:val="16"/>
-        </w:rPr>
-        <w:t xml:space="preserve"> </w:t>
-      </w:r>
-      <w:proofErr w:type="spellStart"/>
-      <w:r>
-        <w:rPr>
-          <w:noProof w:val="0"/>
-          <w:sz w:val="16"/>
-          <w:szCs w:val="16"/>
-        </w:rPr>
-        <w:t>diversity</w:t>
-      </w:r>
-      <w:proofErr w:type="spellEnd"/>
-      <w:r>
-        <w:rPr>
-          <w:noProof w:val="0"/>
-          <w:sz w:val="16"/>
-          <w:szCs w:val="16"/>
-        </w:rPr>
-        <w:t xml:space="preserve"> </w:t>
-      </w:r>
-      <w:proofErr w:type="spellStart"/>
-      <w:r>
-        <w:rPr>
-          <w:noProof w:val="0"/>
-          <w:sz w:val="16"/>
-          <w:szCs w:val="16"/>
-        </w:rPr>
-        <w:t>and</w:t>
-      </w:r>
-      <w:proofErr w:type="spellEnd"/>
-      <w:r>
-        <w:rPr>
-          <w:noProof w:val="0"/>
-          <w:sz w:val="16"/>
-          <w:szCs w:val="16"/>
-        </w:rPr>
-        <w:t xml:space="preserve"> </w:t>
-      </w:r>
-      <w:proofErr w:type="spellStart"/>
-      <w:r>
-        <w:rPr>
-          <w:noProof w:val="0"/>
-          <w:sz w:val="16"/>
-          <w:szCs w:val="16"/>
-        </w:rPr>
-        <w:t>important</w:t>
-      </w:r>
-      <w:proofErr w:type="spellEnd"/>
-      <w:r>
-        <w:rPr>
-          <w:noProof w:val="0"/>
-          <w:sz w:val="16"/>
-          <w:szCs w:val="16"/>
-        </w:rPr>
-        <w:t xml:space="preserve"> </w:t>
-      </w:r>
-      <w:proofErr w:type="spellStart"/>
-      <w:r>
-        <w:rPr>
-          <w:noProof w:val="0"/>
-          <w:sz w:val="16"/>
-          <w:szCs w:val="16"/>
-        </w:rPr>
-        <w:t>value</w:t>
-      </w:r>
-      <w:proofErr w:type="spellEnd"/>
-      <w:r>
-        <w:rPr>
-          <w:noProof w:val="0"/>
-          <w:sz w:val="16"/>
-          <w:szCs w:val="16"/>
-        </w:rPr>
-        <w:t xml:space="preserve"> </w:t>
-      </w:r>
-      <w:proofErr w:type="spellStart"/>
-      <w:r>
-        <w:rPr>
-          <w:noProof w:val="0"/>
-          <w:sz w:val="16"/>
-          <w:szCs w:val="16"/>
-        </w:rPr>
-        <w:t>indices</w:t>
-      </w:r>
-      <w:proofErr w:type="spellEnd"/>
-      <w:r>
-        <w:rPr>
-          <w:noProof w:val="0"/>
-          <w:sz w:val="16"/>
-          <w:szCs w:val="16"/>
-        </w:rPr>
-        <w:t xml:space="preserve"> in </w:t>
-      </w:r>
-      <w:proofErr w:type="spellStart"/>
-      <w:r>
-        <w:rPr>
-          <w:noProof w:val="0"/>
-          <w:sz w:val="16"/>
-          <w:szCs w:val="16"/>
-        </w:rPr>
-        <w:t>dense</w:t>
-      </w:r>
-      <w:proofErr w:type="spellEnd"/>
-      <w:r>
-        <w:rPr>
-          <w:noProof w:val="0"/>
-          <w:sz w:val="16"/>
-          <w:szCs w:val="16"/>
-        </w:rPr>
-        <w:t xml:space="preserve"> dry </w:t>
-      </w:r>
-      <w:proofErr w:type="spellStart"/>
-      <w:r>
-        <w:rPr>
-          <w:noProof w:val="0"/>
-          <w:sz w:val="16"/>
-          <w:szCs w:val="16"/>
-        </w:rPr>
-        <w:t>forests</w:t>
-      </w:r>
-      <w:proofErr w:type="spellEnd"/>
-      <w:r>
-        <w:rPr>
-          <w:noProof w:val="0"/>
-          <w:sz w:val="16"/>
-          <w:szCs w:val="16"/>
-        </w:rPr>
-        <w:t xml:space="preserve"> in Abdoulaye </w:t>
-      </w:r>
-      <w:proofErr w:type="spellStart"/>
-      <w:r>
-        <w:rPr>
-          <w:noProof w:val="0"/>
-          <w:sz w:val="16"/>
-          <w:szCs w:val="16"/>
-        </w:rPr>
-        <w:t>Wildlife</w:t>
-      </w:r>
-      <w:proofErr w:type="spellEnd"/>
-      <w:r>
-        <w:rPr>
-          <w:noProof w:val="0"/>
-          <w:sz w:val="16"/>
-          <w:szCs w:val="16"/>
-        </w:rPr>
-        <w:t xml:space="preserve"> Reserve (Togo, West </w:t>
-      </w:r>
-      <w:proofErr w:type="spellStart"/>
-      <w:r>
-        <w:rPr>
-          <w:noProof w:val="0"/>
-          <w:sz w:val="16"/>
-          <w:szCs w:val="16"/>
-        </w:rPr>
-        <w:t>Africa</w:t>
-      </w:r>
-      <w:proofErr w:type="spellEnd"/>
-      <w:r>
-        <w:rPr>
-          <w:noProof w:val="0"/>
-          <w:sz w:val="16"/>
-          <w:szCs w:val="16"/>
-        </w:rPr>
-        <w:t xml:space="preserve">),” </w:t>
+        <w:t xml:space="preserve">, “Woody species diversity and important value indices in dense dry forests in Abdoulaye Wildlife Reserve (Togo, West Africa),” </w:t>
       </w:r>
       <w:r>
         <w:rPr>
@@ -6827,53 +5988,15 @@
           <w:sz w:val="16"/>
           <w:szCs w:val="16"/>
         </w:rPr>
-        <w:t xml:space="preserve">Int. </w:t>
-      </w:r>
-      <w:proofErr w:type="gramStart"/>
-      <w:r>
-        <w:rPr>
-          <w:i/>
-          <w:iCs/>
+        <w:t>Int. J.</w:t>
+      </w:r>
+      <w:r>
+        <w:rPr>
           <w:noProof w:val="0"/>
           <w:sz w:val="16"/>
           <w:szCs w:val="16"/>
         </w:rPr>
-        <w:t>J.</w:t>
-      </w:r>
-      <w:r>
-        <w:rPr>
-          <w:noProof w:val="0"/>
-          <w:sz w:val="16"/>
-          <w:szCs w:val="16"/>
-        </w:rPr>
-        <w:t>, vol</w:t>
-      </w:r>
-      <w:proofErr w:type="gramEnd"/>
-      <w:r>
-        <w:rPr>
-          <w:noProof w:val="0"/>
-          <w:sz w:val="16"/>
-          <w:szCs w:val="16"/>
-        </w:rPr>
-        <w:t xml:space="preserve">. 5, </w:t>
-      </w:r>
-      <w:proofErr w:type="spellStart"/>
-      <w:r>
-        <w:rPr>
-          <w:noProof w:val="0"/>
-          <w:sz w:val="16"/>
-          <w:szCs w:val="16"/>
-        </w:rPr>
-        <w:t>no</w:t>
-      </w:r>
-      <w:proofErr w:type="spellEnd"/>
-      <w:r>
-        <w:rPr>
-          <w:noProof w:val="0"/>
-          <w:sz w:val="16"/>
-          <w:szCs w:val="16"/>
-        </w:rPr>
-        <w:t>. June, pp. 358–366, 2013.</w:t>
+        <w:t>, vol. 5, no. June, pp. 358–366, 2013.</w:t>
       </w:r>
     </w:p>
     <w:p>
@@ -6895,9 +6018,42 @@
           <w:sz w:val="16"/>
           <w:szCs w:val="16"/>
         </w:rPr>
-        <w:t xml:space="preserve">[1] T. Thiel-Clemen, G. Köster, </w:t>
-      </w:r>
-      <w:proofErr w:type="spellStart"/>
+        <w:t>[1] T. Thiel-Clemen, G. Köster, and S. Sarstedt. WALK - Emotion-based Pedestrian Movement Simulation in Evacuation Scenarios. In J. Wittmann and V. Wohlgemuth, editors, Simulation in Umwelt- und Geowissenschaften, Workshop Berlin, pages 103–112. Gesellschaft für Informatik, Shaker, 2011.</w:t>
+      </w:r>
+    </w:p>
+    <w:p>
+      <w:pPr>
+        <w:spacing w:before="100" w:beforeAutospacing="1" w:after="100" w:afterAutospacing="1"/>
+        <w:rPr>
+          <w:noProof w:val="0"/>
+          <w:sz w:val="16"/>
+          <w:szCs w:val="16"/>
+        </w:rPr>
+      </w:pPr>
+      <w:r>
+        <w:rPr>
+          <w:noProof w:val="0"/>
+          <w:sz w:val="16"/>
+          <w:szCs w:val="16"/>
+        </w:rPr>
+        <w:t>Baldowski et. al., 2014: M. Baldow</w:t>
+      </w:r>
+      <w:r>
+        <w:rPr>
+          <w:noProof w:val="0"/>
+          <w:sz w:val="16"/>
+          <w:szCs w:val="16"/>
+        </w:rPr>
+        <w:t xml:space="preserve">ski, J. Busch, T. Thiel-Clemen, Ermittlung der Waldbiomasse mit Hilfe eines spatial gemischten Indikators für den Abdoulaye Forest, Togo. In </w:t>
+      </w:r>
+      <w:r>
+        <w:rPr>
+          <w:noProof w:val="0"/>
+          <w:sz w:val="16"/>
+          <w:szCs w:val="16"/>
+        </w:rPr>
+        <w:t xml:space="preserve"> </w:t>
+      </w:r>
       <w:r>
         <w:rPr>
           <w:rFonts w:cs="Helvetica"/>
@@ -6906,9 +6062,8 @@
           <w:sz w:val="16"/>
           <w:szCs w:val="16"/>
         </w:rPr>
-        <w:t>and</w:t>
-      </w:r>
-      <w:proofErr w:type="spellEnd"/>
+        <w:t xml:space="preserve">Simulation in Umwelt- und Geowissenschaften, Workshop </w:t>
+      </w:r>
       <w:r>
         <w:rPr>
           <w:rFonts w:cs="Helvetica"/>
@@ -6917,9 +6072,8 @@
           <w:sz w:val="16"/>
           <w:szCs w:val="16"/>
         </w:rPr>
-        <w:t xml:space="preserve"> S. Sarstedt. WALK - Emotion-</w:t>
-      </w:r>
-      <w:proofErr w:type="spellStart"/>
+        <w:t xml:space="preserve">Osnabrück, </w:t>
+      </w:r>
       <w:r>
         <w:rPr>
           <w:rFonts w:cs="Helvetica"/>
@@ -6928,9 +6082,8 @@
           <w:sz w:val="16"/>
           <w:szCs w:val="16"/>
         </w:rPr>
-        <w:t>based</w:t>
-      </w:r>
-      <w:proofErr w:type="spellEnd"/>
+        <w:t>Gesellsch</w:t>
+      </w:r>
       <w:r>
         <w:rPr>
           <w:rFonts w:cs="Helvetica"/>
@@ -6939,254 +6092,6 @@
           <w:sz w:val="16"/>
           <w:szCs w:val="16"/>
         </w:rPr>
-        <w:t xml:space="preserve"> </w:t>
-      </w:r>
-      <w:proofErr w:type="spellStart"/>
-      <w:r>
-        <w:rPr>
-          <w:rFonts w:cs="Helvetica"/>
-          <w:noProof w:val="0"/>
-          <w:color w:val="000000"/>
-          <w:sz w:val="16"/>
-          <w:szCs w:val="16"/>
-        </w:rPr>
-        <w:t>Pedestrian</w:t>
-      </w:r>
-      <w:proofErr w:type="spellEnd"/>
-      <w:r>
-        <w:rPr>
-          <w:rFonts w:cs="Helvetica"/>
-          <w:noProof w:val="0"/>
-          <w:color w:val="000000"/>
-          <w:sz w:val="16"/>
-          <w:szCs w:val="16"/>
-        </w:rPr>
-        <w:t xml:space="preserve"> Movement Simulation in </w:t>
-      </w:r>
-      <w:proofErr w:type="spellStart"/>
-      <w:r>
-        <w:rPr>
-          <w:rFonts w:cs="Helvetica"/>
-          <w:noProof w:val="0"/>
-          <w:color w:val="000000"/>
-          <w:sz w:val="16"/>
-          <w:szCs w:val="16"/>
-        </w:rPr>
-        <w:t>Evacuation</w:t>
-      </w:r>
-      <w:proofErr w:type="spellEnd"/>
-      <w:r>
-        <w:rPr>
-          <w:rFonts w:cs="Helvetica"/>
-          <w:noProof w:val="0"/>
-          <w:color w:val="000000"/>
-          <w:sz w:val="16"/>
-          <w:szCs w:val="16"/>
-        </w:rPr>
-        <w:t xml:space="preserve"> Scenarios. In J. Wittmann </w:t>
-      </w:r>
-      <w:proofErr w:type="spellStart"/>
-      <w:r>
-        <w:rPr>
-          <w:rFonts w:cs="Helvetica"/>
-          <w:noProof w:val="0"/>
-          <w:color w:val="000000"/>
-          <w:sz w:val="16"/>
-          <w:szCs w:val="16"/>
-        </w:rPr>
-        <w:t>and</w:t>
-      </w:r>
-      <w:proofErr w:type="spellEnd"/>
-      <w:r>
-        <w:rPr>
-          <w:rFonts w:cs="Helvetica"/>
-          <w:noProof w:val="0"/>
-          <w:color w:val="000000"/>
-          <w:sz w:val="16"/>
-          <w:szCs w:val="16"/>
-        </w:rPr>
-        <w:t xml:space="preserve"> V. Wohlgemuth, </w:t>
-      </w:r>
-      <w:proofErr w:type="spellStart"/>
-      <w:r>
-        <w:rPr>
-          <w:rFonts w:cs="Helvetica"/>
-          <w:noProof w:val="0"/>
-          <w:color w:val="000000"/>
-          <w:sz w:val="16"/>
-          <w:szCs w:val="16"/>
-        </w:rPr>
-        <w:t>editors</w:t>
-      </w:r>
-      <w:proofErr w:type="spellEnd"/>
-      <w:r>
-        <w:rPr>
-          <w:rFonts w:cs="Helvetica"/>
-          <w:noProof w:val="0"/>
-          <w:color w:val="000000"/>
-          <w:sz w:val="16"/>
-          <w:szCs w:val="16"/>
-        </w:rPr>
-        <w:t xml:space="preserve">, Simulation in Umwelt- und Geowissenschaften, Workshop Berlin, </w:t>
-      </w:r>
-      <w:proofErr w:type="spellStart"/>
-      <w:r>
-        <w:rPr>
-          <w:rFonts w:cs="Helvetica"/>
-          <w:noProof w:val="0"/>
-          <w:color w:val="000000"/>
-          <w:sz w:val="16"/>
-          <w:szCs w:val="16"/>
-        </w:rPr>
-        <w:t>pages</w:t>
-      </w:r>
-      <w:proofErr w:type="spellEnd"/>
-      <w:r>
-        <w:rPr>
-          <w:rFonts w:cs="Helvetica"/>
-          <w:noProof w:val="0"/>
-          <w:color w:val="000000"/>
-          <w:sz w:val="16"/>
-          <w:szCs w:val="16"/>
-        </w:rPr>
-        <w:t xml:space="preserve"> 103–112. Gesellschaft für Informatik, Shaker, 2011.</w:t>
-      </w:r>
-    </w:p>
-    <w:p>
-      <w:pPr>
-        <w:spacing w:before="100" w:beforeAutospacing="1" w:after="100" w:afterAutospacing="1"/>
-        <w:rPr>
-          <w:noProof w:val="0"/>
-          <w:sz w:val="16"/>
-          <w:szCs w:val="16"/>
-        </w:rPr>
-      </w:pPr>
-      <w:proofErr w:type="spellStart"/>
-      <w:r>
-        <w:rPr>
-          <w:noProof w:val="0"/>
-          <w:sz w:val="16"/>
-          <w:szCs w:val="16"/>
-        </w:rPr>
-        <w:t>Baldowski</w:t>
-      </w:r>
-      <w:proofErr w:type="spellEnd"/>
-      <w:r>
-        <w:rPr>
-          <w:noProof w:val="0"/>
-          <w:sz w:val="16"/>
-          <w:szCs w:val="16"/>
-        </w:rPr>
-        <w:t xml:space="preserve"> et. al., 2014: M. </w:t>
-      </w:r>
-      <w:proofErr w:type="spellStart"/>
-      <w:r>
-        <w:rPr>
-          <w:noProof w:val="0"/>
-          <w:sz w:val="16"/>
-          <w:szCs w:val="16"/>
-        </w:rPr>
-        <w:t>Baldow</w:t>
-      </w:r>
-      <w:r>
-        <w:rPr>
-          <w:noProof w:val="0"/>
-          <w:sz w:val="16"/>
-          <w:szCs w:val="16"/>
-        </w:rPr>
-        <w:t>ski</w:t>
-      </w:r>
-      <w:proofErr w:type="spellEnd"/>
-      <w:r>
-        <w:rPr>
-          <w:noProof w:val="0"/>
-          <w:sz w:val="16"/>
-          <w:szCs w:val="16"/>
-        </w:rPr>
-        <w:t xml:space="preserve">, J. Busch, T. Thiel-Clemen, Ermittlung der Waldbiomasse mit Hilfe eines </w:t>
-      </w:r>
-      <w:proofErr w:type="spellStart"/>
-      <w:r>
-        <w:rPr>
-          <w:noProof w:val="0"/>
-          <w:sz w:val="16"/>
-          <w:szCs w:val="16"/>
-        </w:rPr>
-        <w:t>spatial</w:t>
-      </w:r>
-      <w:proofErr w:type="spellEnd"/>
-      <w:r>
-        <w:rPr>
-          <w:noProof w:val="0"/>
-          <w:sz w:val="16"/>
-          <w:szCs w:val="16"/>
-        </w:rPr>
-        <w:t xml:space="preserve"> gemischten Indikators für den Abdoulaye </w:t>
-      </w:r>
-      <w:proofErr w:type="spellStart"/>
-      <w:r>
-        <w:rPr>
-          <w:noProof w:val="0"/>
-          <w:sz w:val="16"/>
-          <w:szCs w:val="16"/>
-        </w:rPr>
-        <w:t>Forest</w:t>
-      </w:r>
-      <w:proofErr w:type="spellEnd"/>
-      <w:r>
-        <w:rPr>
-          <w:noProof w:val="0"/>
-          <w:sz w:val="16"/>
-          <w:szCs w:val="16"/>
-        </w:rPr>
-        <w:t xml:space="preserve">, Togo. In </w:t>
-      </w:r>
-      <w:r>
-        <w:rPr>
-          <w:noProof w:val="0"/>
-          <w:sz w:val="16"/>
-          <w:szCs w:val="16"/>
-        </w:rPr>
-        <w:t xml:space="preserve"> </w:t>
-      </w:r>
-      <w:r>
-        <w:rPr>
-          <w:rFonts w:cs="Helvetica"/>
-          <w:noProof w:val="0"/>
-          <w:color w:val="000000"/>
-          <w:sz w:val="16"/>
-          <w:szCs w:val="16"/>
-        </w:rPr>
-        <w:t xml:space="preserve">Simulation in Umwelt- und Geowissenschaften, Workshop </w:t>
-      </w:r>
-      <w:r>
-        <w:rPr>
-          <w:rFonts w:cs="Helvetica"/>
-          <w:noProof w:val="0"/>
-          <w:color w:val="000000"/>
-          <w:sz w:val="16"/>
-          <w:szCs w:val="16"/>
-        </w:rPr>
-        <w:t xml:space="preserve">Osnabrück, </w:t>
-      </w:r>
-      <w:r>
-        <w:rPr>
-          <w:rFonts w:cs="Helvetica"/>
-          <w:noProof w:val="0"/>
-          <w:color w:val="000000"/>
-          <w:sz w:val="16"/>
-          <w:szCs w:val="16"/>
-        </w:rPr>
-        <w:t>Gesellsch</w:t>
-      </w:r>
-      <w:r>
-        <w:rPr>
-          <w:rFonts w:cs="Helvetica"/>
-          <w:noProof w:val="0"/>
-          <w:color w:val="000000"/>
-          <w:sz w:val="16"/>
-          <w:szCs w:val="16"/>
-        </w:rPr>
         <w:t>aft für Informatik, Shaker, 2014</w:t>
       </w:r>
     </w:p>
@@ -7202,8 +6107,8 @@
       </w:pPr>
     </w:p>
     <w:sectPr>
-      <w:headerReference w:type="even" r:id="rId22"/>
-      <w:headerReference w:type="default" r:id="rId23"/>
+      <w:headerReference w:type="even" r:id="rId20"/>
+      <w:headerReference w:type="default" r:id="rId21"/>
       <w:type w:val="continuous"/>
       <w:pgSz w:w="11906" w:h="16838" w:code="9"/>
       <w:pgMar w:top="1701" w:right="1418" w:bottom="1134" w:left="1418" w:header="1134" w:footer="1134" w:gutter="0"/>
@@ -7326,6 +6231,25 @@
           <w:lang w:val="en-US"/>
         </w:rPr>
         <w:t xml:space="preserve"> are very unlikely. In most cases the height dimension, although present, is going to remain constant. It can of course still be influential, when the air is of interest (e.g. when simulating flying animals).</w:t>
+      </w:r>
+    </w:p>
+  </w:footnote>
+  <w:footnote w:id="3">
+    <w:p>
+      <w:pPr>
+        <w:pStyle w:val="Funotentext"/>
+      </w:pPr>
+      <w:r>
+        <w:rPr>
+          <w:rStyle w:val="Funotenzeichen"/>
+        </w:rPr>
+        <w:footnoteRef/>
+      </w:r>
+      <w:r>
+        <w:t xml:space="preserve"> </w:t>
+      </w:r>
+      <w:r>
+        <w:t>Given that the partitioning is even</w:t>
       </w:r>
     </w:p>
   </w:footnote>
@@ -7660,7 +6584,7 @@
                             <w:rPr>
                               <w:rStyle w:val="Seitenzahl"/>
                             </w:rPr>
-                            <w:t>11</w:t>
+                            <w:t>13</w:t>
                           </w:r>
                           <w:r>
                             <w:rPr>
@@ -7721,7 +6645,7 @@
                       <w:rPr>
                         <w:rStyle w:val="Seitenzahl"/>
                       </w:rPr>
-                      <w:t>11</w:t>
+                      <w:t>13</w:t>
                     </w:r>
                     <w:r>
                       <w:rPr>
@@ -9366,7 +8290,6 @@
     <w:name w:val="footnote reference"/>
     <w:basedOn w:val="Absatzstandardschriftart"/>
     <w:uiPriority w:val="99"/>
-    <w:semiHidden/>
     <w:unhideWhenUsed/>
     <w:rsid w:val="007242C8"/>
     <w:rPr>
@@ -9459,6 +8382,16 @@
       <w:noProof/>
       <w:sz w:val="18"/>
       <w:szCs w:val="18"/>
+    </w:rPr>
+  </w:style>
+  <w:style w:type="character" w:styleId="Platzhaltertext">
+    <w:name w:val="Placeholder Text"/>
+    <w:basedOn w:val="Absatzstandardschriftart"/>
+    <w:uiPriority w:val="99"/>
+    <w:semiHidden/>
+    <w:rsid w:val="003C4A3E"/>
+    <w:rPr>
+      <w:color w:val="808080"/>
     </w:rPr>
   </w:style>
 </w:styles>
@@ -10124,7 +9057,6 @@
     <w:name w:val="footnote reference"/>
     <w:basedOn w:val="Absatzstandardschriftart"/>
     <w:uiPriority w:val="99"/>
-    <w:semiHidden/>
     <w:unhideWhenUsed/>
     <w:rsid w:val="007242C8"/>
     <w:rPr>
@@ -10217,6 +9149,16 @@
       <w:noProof/>
       <w:sz w:val="18"/>
       <w:szCs w:val="18"/>
+    </w:rPr>
+  </w:style>
+  <w:style w:type="character" w:styleId="Platzhaltertext">
+    <w:name w:val="Placeholder Text"/>
+    <w:basedOn w:val="Absatzstandardschriftart"/>
+    <w:uiPriority w:val="99"/>
+    <w:semiHidden/>
+    <w:rsid w:val="003C4A3E"/>
+    <w:rPr>
+      <w:color w:val="808080"/>
     </w:rPr>
   </w:style>
 </w:styles>
@@ -10488,7 +9430,7 @@
 </file>
 
 <file path=customXml/itemProps1.xml><?xml version="1.0" encoding="utf-8"?>
-<ds:datastoreItem xmlns:ds="http://schemas.openxmlformats.org/officeDocument/2006/customXml" ds:itemID="{344A800F-6AA9-7B4C-AC97-420068C24E28}">
+<ds:datastoreItem xmlns:ds="http://schemas.openxmlformats.org/officeDocument/2006/customXml" ds:itemID="{C204BE5D-F8F1-6542-8027-54947ECEC7B6}">
   <ds:schemaRefs>
     <ds:schemaRef ds:uri="http://schemas.openxmlformats.org/officeDocument/2006/bibliography"/>
   </ds:schemaRefs>

</xml_diff>

<commit_message>
- done... zumindest sind 14 Seiten voll :P Ne ich denke jetzt noch Feinschliff und die Sache ist geritzt.
</commit_message>
<xml_diff>
--- a/06 - Papers/MARS-Overview.docx
+++ b/06 - Papers/MARS-Overview.docx
@@ -1641,12 +1641,14 @@
           <w:lang w:val="en-US"/>
         </w:rPr>
       </w:pPr>
+      <w:bookmarkStart w:id="2" w:name="_Ref259731772"/>
       <w:r>
         <w:rPr>
           <w:lang w:val="en-US"/>
         </w:rPr>
         <w:t>Scalability</w:t>
       </w:r>
+      <w:bookmarkEnd w:id="2"/>
     </w:p>
     <w:p>
       <w:pPr>
@@ -4379,7 +4381,37 @@
         <w:t xml:space="preserve"> (see next chapter)</w:t>
       </w:r>
       <w:r>
-        <w:t xml:space="preserve">. </w:t>
+        <w:t>.</w:t>
+      </w:r>
+      <w:r>
+        <w:t xml:space="preserve"> Each LayerContainer may contain many layers or pieces of layers if they are distributed in itself</w:t>
+      </w:r>
+      <w:r>
+        <w:t xml:space="preserve"> (see </w:t>
+      </w:r>
+      <w:r>
+        <w:fldChar w:fldCharType="begin"/>
+      </w:r>
+      <w:r>
+        <w:instrText xml:space="preserve"> REF _Ref259731430 \r \h </w:instrText>
+      </w:r>
+      <w:r>
+        <w:fldChar w:fldCharType="separate"/>
+      </w:r>
+      <w:r>
+        <w:t>5.</w:t>
+      </w:r>
+      <w:r>
+        <w:t>5</w:t>
+      </w:r>
+      <w:r>
+        <w:fldChar w:fldCharType="end"/>
+      </w:r>
+      <w:r>
+        <w:t>)</w:t>
+      </w:r>
+      <w:r>
+        <w:t>.</w:t>
       </w:r>
     </w:p>
     <w:p>
@@ -4819,7 +4851,28 @@
         </w:numPr>
       </w:pPr>
       <w:r>
-        <w:t>InitLayer() : Takes three parameters. The first for providing the data needed for initialization, the other two are callback handles to register and un-register agents to the LayerContainer (see 5.4.2).</w:t>
+        <w:t>InitLayer() : Takes three parameters. The first for providing the data needed for initialization, the other two are callback handles to register and un-register agents to the LayerContainer (see</w:t>
+      </w:r>
+      <w:r>
+        <w:t xml:space="preserve"> </w:t>
+      </w:r>
+      <w:r>
+        <w:fldChar w:fldCharType="begin"/>
+      </w:r>
+      <w:r>
+        <w:instrText xml:space="preserve"> REF _Ref259731454 \r \h </w:instrText>
+      </w:r>
+      <w:r>
+        <w:fldChar w:fldCharType="separate"/>
+      </w:r>
+      <w:r>
+        <w:t>5.4.2</w:t>
+      </w:r>
+      <w:r>
+        <w:fldChar w:fldCharType="end"/>
+      </w:r>
+      <w:r>
+        <w:t>).</w:t>
       </w:r>
     </w:p>
     <w:p>
@@ -4863,6 +4916,7 @@
       <w:pPr>
         <w:pStyle w:val="berschrift3"/>
       </w:pPr>
+      <w:bookmarkStart w:id="3" w:name="_Ref259731454"/>
       <w:proofErr w:type="spellStart"/>
       <w:r>
         <w:t>ITickClient</w:t>
@@ -4875,6 +4929,7 @@
       <w:r>
         <w:t>IAgent</w:t>
       </w:r>
+      <w:bookmarkEnd w:id="3"/>
       <w:proofErr w:type="spellEnd"/>
     </w:p>
     <w:p>
@@ -4911,6 +4966,7 @@
           <w:lang w:val="en-US"/>
         </w:rPr>
       </w:pPr>
+      <w:bookmarkStart w:id="4" w:name="_Ref259731430"/>
       <w:r>
         <w:rPr>
           <w:rFonts w:cs="Arial"/>
@@ -4919,30 +4975,76 @@
         </w:rPr>
         <w:t>Distribution and Communication</w:t>
       </w:r>
-      <w:r>
-        <w:rPr>
-          <w:rFonts w:cs="Arial"/>
-          <w:szCs w:val="24"/>
-          <w:lang w:val="en-US"/>
-        </w:rPr>
-        <w:t xml:space="preserve"> -</w:t>
-      </w:r>
-      <w:r>
-        <w:rPr>
-          <w:rFonts w:cs="Arial"/>
-          <w:szCs w:val="24"/>
-          <w:lang w:val="en-US"/>
-        </w:rPr>
+      <w:bookmarkEnd w:id="4"/>
+    </w:p>
+    <w:p>
+      <w:pPr>
+        <w:pStyle w:val="NurText"/>
+      </w:pPr>
+      <w:r>
+        <w:t xml:space="preserve">Distribution and thus communcation are two key aspects of scalability. In a very early version of the MARS system layers were only distributable as a whole, so each LayerContainer needed to take care of one ore more complete layers. Our findings however have shown, that one layer ma be too complex for a single computer or we </w:t>
+      </w:r>
+      <w:r>
+        <w:t xml:space="preserve">may </w:t>
+      </w:r>
+      <w:r>
+        <w:t xml:space="preserve">have rather slow computing nodes (see </w:t>
+      </w:r>
+      <w:r>
+        <w:fldChar w:fldCharType="begin"/>
+      </w:r>
+      <w:r>
+        <w:instrText xml:space="preserve"> REF _Ref259731772 \r \h </w:instrText>
+      </w:r>
+      <w:r>
+        <w:fldChar w:fldCharType="separate"/>
+      </w:r>
+      <w:r>
+        <w:t>2.4</w:t>
+      </w:r>
+      <w:r>
+        <w:fldChar w:fldCharType="end"/>
+      </w:r>
+      <w:r>
+        <w:t>). So the new appraoch will also allow to distribute each layer across several LayerContainers.</w:t>
+      </w:r>
+      <w:r>
         <w:t xml:space="preserve"> </w:t>
       </w:r>
-      <w:r>
-        <w:rPr>
-          <w:rFonts w:cs="Arial"/>
-          <w:szCs w:val="24"/>
-          <w:lang w:val="en-US"/>
-        </w:rPr>
-        <w:t>Agent Shadowing</w:t>
-      </w:r>
+    </w:p>
+    <w:p>
+      <w:pPr>
+        <w:pStyle w:val="NurText"/>
+      </w:pPr>
+      <w:r>
+        <w:lastRenderedPageBreak/>
+        <w:t>Since distributing layers has direct influence on the agents living on them, our approach for layer distribution is tightly coupled with our approach to distribute agents and make the overall system scalable</w:t>
+      </w:r>
+      <w:r>
+        <w:t>.</w:t>
+      </w:r>
+      <w:r>
+        <w:t xml:space="preserve"> That approach is called Agent Shadowing (Layer Shadowing respectively)</w:t>
+      </w:r>
+      <w:r>
+        <w:t>.</w:t>
+      </w:r>
+    </w:p>
+    <w:p>
+      <w:pPr>
+        <w:pStyle w:val="berschrift3"/>
+      </w:pPr>
+      <w:r>
+        <w:t xml:space="preserve">Layer / </w:t>
+      </w:r>
+      <w:r>
+        <w:t xml:space="preserve">Agent </w:t>
+      </w:r>
+      <w:proofErr w:type="spellStart"/>
+      <w:r>
+        <w:t>Shadowing</w:t>
+      </w:r>
+      <w:proofErr w:type="spellEnd"/>
     </w:p>
     <w:p>
       <w:pPr>
@@ -4972,7 +5074,21 @@
           <w:rFonts w:ascii="Arial" w:hAnsi="Arial" w:cs="Arial"/>
           <w:lang w:val="en-US"/>
         </w:rPr>
-        <w:t xml:space="preserve"> architecture where agents live in three dimensional layers each distributed across one or more container nodes, the problem of synchronization and communication arises, when it comes to agent interaction or movement across the boundaries.</w:t>
+        <w:t xml:space="preserve"> architecture</w:t>
+      </w:r>
+      <w:r>
+        <w:rPr>
+          <w:rFonts w:ascii="Arial" w:hAnsi="Arial" w:cs="Arial"/>
+          <w:lang w:val="en-US"/>
+        </w:rPr>
+        <w:t>,</w:t>
+      </w:r>
+      <w:r>
+        <w:rPr>
+          <w:rFonts w:ascii="Arial" w:hAnsi="Arial" w:cs="Arial"/>
+          <w:lang w:val="en-US"/>
+        </w:rPr>
+        <w:t xml:space="preserve"> where agents live in three dimensional layers each distributed across one or more container nodes, the problem of synchronization and communication arises, when it comes to agent interaction or movement across the boundaries.</w:t>
       </w:r>
     </w:p>
     <w:p>
@@ -4989,8 +5105,28 @@
           <w:rFonts w:ascii="Arial" w:hAnsi="Arial" w:cs="Arial"/>
           <w:lang w:val="en-US"/>
         </w:rPr>
-        <w:lastRenderedPageBreak/>
-        <w:t>Specifically whenever an agent wants to communicate (that is call a method) with another agent, it first has to check whether the desired agent is present locally or remotely and, if remotely, obtain a reference through which it may perform the actual communication.</w:t>
+        <w:t>Specifically whenever an agent wants to communicate (that is</w:t>
+      </w:r>
+      <w:r>
+        <w:rPr>
+          <w:rFonts w:ascii="Arial" w:hAnsi="Arial" w:cs="Arial"/>
+          <w:lang w:val="en-US"/>
+        </w:rPr>
+        <w:t>:</w:t>
+      </w:r>
+      <w:r>
+        <w:rPr>
+          <w:rFonts w:ascii="Arial" w:hAnsi="Arial" w:cs="Arial"/>
+          <w:lang w:val="en-US"/>
+        </w:rPr>
+        <w:t xml:space="preserve"> call a method) with another agent, it first has to check whether the desired agent is present locally or remotely and, if remotely, obtain a reference through which it may perform the actual communication.</w:t>
+      </w:r>
+      <w:r>
+        <w:rPr>
+          <w:rFonts w:ascii="Arial" w:hAnsi="Arial" w:cs="Arial"/>
+          <w:lang w:val="en-US"/>
+        </w:rPr>
+        <w:t xml:space="preserve"> By that each method call results in a (rather slow) remote message.</w:t>
       </w:r>
     </w:p>
     <w:p>
@@ -5043,7 +5179,21 @@
           <w:rFonts w:ascii="Arial" w:hAnsi="Arial" w:cs="Arial"/>
           <w:lang w:val="en-US"/>
         </w:rPr>
-        <w:t>Agent Shadowing is the depiction of an agent living on layer A1 drawn onto layer A2, where it is not actually instantiated, but instead is represented by a stub-like object as in remote communication concepts like RPC/RMI.</w:t>
+        <w:t xml:space="preserve">Agent Shadowing is the depiction of an agent living on layer A1 </w:t>
+      </w:r>
+      <w:r>
+        <w:rPr>
+          <w:rFonts w:ascii="Arial" w:hAnsi="Arial" w:cs="Arial"/>
+          <w:lang w:val="en-US"/>
+        </w:rPr>
+        <w:t xml:space="preserve">having its shadow </w:t>
+      </w:r>
+      <w:r>
+        <w:rPr>
+          <w:rFonts w:ascii="Arial" w:hAnsi="Arial" w:cs="Arial"/>
+          <w:lang w:val="en-US"/>
+        </w:rPr>
+        <w:t>drawn onto layer A2, where it is not actually instantiated, but instead is represented by a stub-like object as in remote communication concepts like RPC/RMI.</w:t>
       </w:r>
     </w:p>
     <w:p>
@@ -5197,7 +5347,15 @@
           <w:rFonts w:ascii="Arial" w:hAnsi="Arial" w:cs="Arial"/>
           <w:lang w:val="en-US"/>
         </w:rPr>
-        <w:t xml:space="preserve"> agents are only instantiated as SASs and thus do not contain any agent behavior logic. An increase in container nodes would reduce the amount of agents per node that have to be actively computed, while the memory footprint per node would also potentially decrease, assuming that a SAS consumes less RAM than a full fledged agent.</w:t>
+        <w:t xml:space="preserve"> agents are only instantiated as SASs and do not contain any agent behavior logic. An increase in container nodes would </w:t>
+      </w:r>
+      <w:r>
+        <w:rPr>
+          <w:rFonts w:ascii="Arial" w:hAnsi="Arial" w:cs="Arial"/>
+          <w:lang w:val="en-US"/>
+        </w:rPr>
+        <w:lastRenderedPageBreak/>
+        <w:t>reduce the amount of agents per node that have to be actively computed, while the memory footprint per node would also potentially decrease, assuming that a SAS consumes less RAM than a full fledged agent.</w:t>
       </w:r>
     </w:p>
     <w:p>
@@ -5214,26 +5372,87 @@
           <w:rFonts w:ascii="Arial" w:hAnsi="Arial" w:cs="Arial"/>
           <w:lang w:val="en-US"/>
         </w:rPr>
-        <w:t> </w:t>
-      </w:r>
-    </w:p>
-    <w:p>
-      <w:pPr>
-        <w:pStyle w:val="berschrift3"/>
+        <w:t>Calling or referencing another layer, works by the same pattern of either having a local instance of that layer to address directly or a stub to communicate with a remote reference</w:t>
+      </w:r>
+      <w:r>
+        <w:rPr>
+          <w:rFonts w:ascii="Arial" w:hAnsi="Arial" w:cs="Arial"/>
+          <w:lang w:val="en-US"/>
+        </w:rPr>
+        <w:t xml:space="preserve"> (Layer Shadowing)</w:t>
+      </w:r>
+      <w:r>
+        <w:rPr>
+          <w:rFonts w:ascii="Arial" w:hAnsi="Arial" w:cs="Arial"/>
+          <w:lang w:val="en-US"/>
+        </w:rPr>
+        <w:t>.</w:t>
+      </w:r>
+      <w:r>
+        <w:rPr>
+          <w:rFonts w:ascii="Arial" w:hAnsi="Arial" w:cs="Arial"/>
+          <w:lang w:val="en-US"/>
+        </w:rPr>
+        <w:t xml:space="preserve"> </w:t>
+      </w:r>
+      <w:r>
+        <w:rPr>
+          <w:rFonts w:ascii="Arial" w:hAnsi="Arial" w:cs="Arial"/>
+          <w:lang w:val="en-US"/>
+        </w:rPr>
+        <w:t xml:space="preserve"> </w:t>
+      </w:r>
+    </w:p>
+    <w:p>
+      <w:pPr>
+        <w:pStyle w:val="StandardWeb"/>
         <w:jc w:val="both"/>
         <w:rPr>
-          <w:rFonts w:cs="Arial"/>
-          <w:szCs w:val="24"/>
-          <w:lang w:val="en-US"/>
-        </w:rPr>
-      </w:pPr>
-      <w:r>
-        <w:rPr>
-          <w:rFonts w:cs="Arial"/>
-          <w:szCs w:val="24"/>
-          <w:lang w:val="en-US"/>
-        </w:rPr>
-        <w:t>Hypotheses:</w:t>
+          <w:rFonts w:ascii="Arial" w:hAnsi="Arial" w:cs="Arial"/>
+          <w:lang w:val="en-US"/>
+        </w:rPr>
+      </w:pPr>
+      <w:r>
+        <w:rPr>
+          <w:rFonts w:ascii="Arial" w:hAnsi="Arial" w:cs="Arial"/>
+          <w:lang w:val="en-US"/>
+        </w:rPr>
+        <w:t>We postulate the following h</w:t>
+      </w:r>
+      <w:r>
+        <w:rPr>
+          <w:rFonts w:ascii="Arial" w:hAnsi="Arial" w:cs="Arial"/>
+          <w:lang w:val="en-US"/>
+        </w:rPr>
+        <w:t>ypotheses</w:t>
+      </w:r>
+      <w:r>
+        <w:rPr>
+          <w:rFonts w:ascii="Arial" w:hAnsi="Arial" w:cs="Arial"/>
+          <w:lang w:val="en-US"/>
+        </w:rPr>
+        <w:t xml:space="preserve"> </w:t>
+      </w:r>
+      <w:r>
+        <w:rPr>
+          <w:rFonts w:ascii="Arial" w:hAnsi="Arial" w:cs="Arial"/>
+          <w:lang w:val="en-US"/>
+        </w:rPr>
+        <w:t>for</w:t>
+      </w:r>
+      <w:r>
+        <w:rPr>
+          <w:rFonts w:ascii="Arial" w:hAnsi="Arial" w:cs="Arial"/>
+          <w:lang w:val="en-US"/>
+        </w:rPr>
+        <w:t xml:space="preserve"> this approach</w:t>
+      </w:r>
+      <w:r>
+        <w:rPr>
+          <w:rFonts w:ascii="Arial" w:hAnsi="Arial" w:cs="Arial"/>
+          <w:lang w:val="en-US"/>
+        </w:rPr>
+        <w:t>:</w:t>
       </w:r>
     </w:p>
     <w:p>
@@ -5283,17 +5502,7 @@
           <w:szCs w:val="24"/>
           <w:lang w:val="en-US"/>
         </w:rPr>
-        <w:t xml:space="preserve">Lookup of remote references is not necessary anymore, since each agent is virtually present at each container node and may be accessed through its </w:t>
-      </w:r>
-      <w:r>
-        <w:rPr>
-          <w:rFonts w:cs="Arial"/>
-          <w:sz w:val="24"/>
-          <w:szCs w:val="24"/>
-          <w:lang w:val="en-US"/>
-        </w:rPr>
-        <w:lastRenderedPageBreak/>
-        <w:t>usual interface, with the stub-object binding taking care of the remote reference.</w:t>
+        <w:t>Lookup of remote references is not necessary anymore, since each agent is virtually present at each container node and may be accessed through its usual interface, with the stub-object binding taking care of the remote reference.</w:t>
       </w:r>
     </w:p>
     <w:p>
@@ -5426,13 +5635,9 @@
         <w:pStyle w:val="berschrift1"/>
         <w:rPr>
           <w:rFonts w:cs="Arial"/>
-          <w:sz w:val="48"/>
-          <w:szCs w:val="48"/>
-          <w:lang w:val="en-US"/>
-        </w:rPr>
-      </w:pPr>
-      <w:bookmarkStart w:id="2" w:name="_GoBack"/>
-      <w:bookmarkEnd w:id="2"/>
+          <w:lang w:val="en-US"/>
+        </w:rPr>
+      </w:pPr>
       <w:r>
         <w:rPr>
           <w:rFonts w:cs="Arial"/>
@@ -5443,27 +5648,74 @@
     </w:p>
     <w:p>
       <w:pPr>
+        <w:jc w:val="both"/>
         <w:rPr>
           <w:sz w:val="24"/>
           <w:szCs w:val="24"/>
-          <w:lang w:val="en-US"/>
-        </w:rPr>
-      </w:pPr>
-    </w:p>
-    <w:p>
-      <w:pPr>
-        <w:pStyle w:val="NurText"/>
-        <w:rPr>
-          <w:lang w:val="en-US"/>
-        </w:rPr>
-      </w:pPr>
-    </w:p>
-    <w:p>
-      <w:pPr>
-        <w:pStyle w:val="Literatur"/>
+        </w:rPr>
+      </w:pPr>
+      <w:r>
+        <w:rPr>
+          <w:sz w:val="24"/>
+          <w:szCs w:val="24"/>
+        </w:rPr>
+        <w:t xml:space="preserve">As of the wiriting of this concept paper, a first version of MARS is under active development </w:t>
+      </w:r>
+      <w:r>
+        <w:rPr>
+          <w:sz w:val="24"/>
+          <w:szCs w:val="24"/>
+        </w:rPr>
+        <w:t xml:space="preserve">to produce first test results for all described concepts. We leverage a simplified version of the Abdoulaye scenario (Pereki, 2013) to produce quasi-realistic loads and to evaluate our overall architecture. </w:t>
+      </w:r>
+    </w:p>
+    <w:p>
+      <w:pPr>
+        <w:jc w:val="both"/>
+      </w:pPr>
+    </w:p>
+    <w:p>
+      <w:pPr>
+        <w:jc w:val="both"/>
+      </w:pPr>
+      <w:r>
+        <w:t xml:space="preserve">Especially the Layer Shadowing, our distribution and communication approach, will be the main subject of our research, since it is a very cruciable part of the overall infrastructure. Though early results look promising, instensive tests need to be performed, to examine the behaviour under various cicumstances. </w:t>
+      </w:r>
+    </w:p>
+    <w:p>
+      <w:pPr>
+        <w:jc w:val="both"/>
+      </w:pPr>
+    </w:p>
+    <w:p>
+      <w:pPr>
+        <w:jc w:val="both"/>
+      </w:pPr>
+      <w:r>
+        <w:t>While we do that, other members of the MARS research group are using this early version to create other domain specific models and produce further experience, test results and feedback, which will lead to insights whether or not we meet our requirements.</w:t>
+      </w:r>
+      <w:bookmarkStart w:id="5" w:name="_GoBack"/>
+      <w:bookmarkEnd w:id="5"/>
+    </w:p>
+    <w:p>
+      <w:pPr>
+        <w:jc w:val="both"/>
+      </w:pPr>
+    </w:p>
+    <w:p>
+      <w:pPr>
+        <w:rPr>
+          <w:lang w:val="en-US"/>
+        </w:rPr>
+      </w:pPr>
+    </w:p>
+    <w:p>
+      <w:pPr>
         <w:rPr>
           <w:b/>
           <w:bCs/>
+          <w:noProof w:val="0"/>
+          <w:sz w:val="18"/>
           <w:lang w:val="en-US"/>
         </w:rPr>
       </w:pPr>
@@ -5473,6 +5725,25 @@
           <w:bCs/>
           <w:lang w:val="en-US"/>
         </w:rPr>
+        <w:br w:type="page"/>
+      </w:r>
+    </w:p>
+    <w:p>
+      <w:pPr>
+        <w:pStyle w:val="Literatur"/>
+        <w:rPr>
+          <w:b/>
+          <w:bCs/>
+          <w:lang w:val="en-US"/>
+        </w:rPr>
+      </w:pPr>
+      <w:r>
+        <w:rPr>
+          <w:b/>
+          <w:bCs/>
+          <w:lang w:val="en-US"/>
+        </w:rPr>
+        <w:lastRenderedPageBreak/>
         <w:t>References</w:t>
       </w:r>
     </w:p>
@@ -6969,7 +7240,6 @@
           <w:sz w:val="16"/>
           <w:szCs w:val="16"/>
         </w:rPr>
-        <w:lastRenderedPageBreak/>
         <w:t xml:space="preserve">[1] T. Thiel-Clemen, G. Köster, </w:t>
       </w:r>
       <w:proofErr w:type="spellStart"/>
@@ -7582,7 +7852,7 @@
                             <w:rPr>
                               <w:rStyle w:val="Seitenzahl"/>
                             </w:rPr>
-                            <w:t>12</w:t>
+                            <w:t>14</w:t>
                           </w:r>
                           <w:r>
                             <w:rPr>
@@ -7640,7 +7910,7 @@
                       <w:rPr>
                         <w:rStyle w:val="Seitenzahl"/>
                       </w:rPr>
-                      <w:t>12</w:t>
+                      <w:t>14</w:t>
                     </w:r>
                     <w:r>
                       <w:rPr>
@@ -7751,7 +8021,7 @@
                             <w:rPr>
                               <w:rStyle w:val="Seitenzahl"/>
                             </w:rPr>
-                            <w:t>11</w:t>
+                            <w:t>13</w:t>
                           </w:r>
                           <w:r>
                             <w:rPr>
@@ -7812,7 +8082,7 @@
                       <w:rPr>
                         <w:rStyle w:val="Seitenzahl"/>
                       </w:rPr>
-                      <w:t>11</w:t>
+                      <w:t>13</w:t>
                     </w:r>
                     <w:r>
                       <w:rPr>
@@ -10713,7 +10983,7 @@
 </file>
 
 <file path=customXml/itemProps1.xml><?xml version="1.0" encoding="utf-8"?>
-<ds:datastoreItem xmlns:ds="http://schemas.openxmlformats.org/officeDocument/2006/customXml" ds:itemID="{5D422000-0DF5-D44D-B0D8-03BF2BAD62C1}">
+<ds:datastoreItem xmlns:ds="http://schemas.openxmlformats.org/officeDocument/2006/customXml" ds:itemID="{8ECABC21-B558-D54A-B6BD-D6A24D1890A5}">
   <ds:schemaRefs>
     <ds:schemaRef ds:uri="http://schemas.openxmlformats.org/officeDocument/2006/bibliography"/>
   </ds:schemaRefs>

</xml_diff>

<commit_message>
- Visualization chapter added (doch noch ne Seite über ;-) )
</commit_message>
<xml_diff>
--- a/06 - Papers/MARS-Overview.docx
+++ b/06 - Papers/MARS-Overview.docx
@@ -4455,7 +4455,16 @@
         <w:t xml:space="preserve"> and</w:t>
       </w:r>
       <w:r>
-        <w:t xml:space="preserve"> thus supports the demanded feature of re-usability.</w:t>
+        <w:t xml:space="preserve"> thus supports the demanded feature of re-usability</w:t>
+      </w:r>
+      <w:r>
+        <w:t xml:space="preserve"> while maintaining well known programming patterns</w:t>
+      </w:r>
+      <w:r>
+        <w:t xml:space="preserve"> at the same time</w:t>
+      </w:r>
+      <w:r>
+        <w:t>.</w:t>
       </w:r>
       <w:r>
         <w:t xml:space="preserve"> </w:t>
@@ -4466,6 +4475,7 @@
         <w:pStyle w:val="berschrift2"/>
       </w:pPr>
       <w:r>
+        <w:lastRenderedPageBreak/>
         <w:t xml:space="preserve">LIFE </w:t>
       </w:r>
       <w:r>
@@ -4485,7 +4495,6 @@
         <w:pStyle w:val="berschrift3"/>
       </w:pPr>
       <w:r>
-        <w:lastRenderedPageBreak/>
         <w:t>ILayer</w:t>
       </w:r>
       <w:r>
@@ -4638,6 +4647,7 @@
           <w:szCs w:val="24"/>
           <w:lang w:val="en-US"/>
         </w:rPr>
+        <w:lastRenderedPageBreak/>
         <w:t>Distribution and Communication</w:t>
       </w:r>
       <w:bookmarkEnd w:id="4"/>
@@ -4688,8 +4698,6 @@
       <w:r>
         <w:t>a</w:t>
       </w:r>
-      <w:bookmarkStart w:id="5" w:name="_GoBack"/>
-      <w:bookmarkEnd w:id="5"/>
       <w:r>
         <w:t>ch will also allow to distribute each layer across several LayerContainers.</w:t>
       </w:r>
@@ -4702,7 +4710,6 @@
         <w:pStyle w:val="NurText"/>
       </w:pPr>
       <w:r>
-        <w:lastRenderedPageBreak/>
         <w:t>Since distributing layers has direct influence on the agents living on them, our approach for layer distribution is tightly coupled with our approach to distribute agents and make the overall system scalable</w:t>
       </w:r>
       <w:r>
@@ -4823,7 +4830,35 @@
           <w:rFonts w:ascii="Arial" w:hAnsi="Arial" w:cs="Arial"/>
           <w:lang w:val="en-US"/>
         </w:rPr>
-        <w:t>If agents may move around their environment or are moved by a load balancing partitioning mechanism, it may well happen, that an agent crosses the virtual border of a container node’s part of the layer and thus has to be moved to another container node instance. If that happens the communication reference of that agent has to be updated, whenever another agent holding an old reference wants to communicate. </w:t>
+        <w:t>If agents may move around their environment or are moved by a load balancing partitioning mechanism, it may well happen, that an agent crosses the virtual border of a container node’s part of the layer and thus has to be moved to another container node instance. If that happens</w:t>
+      </w:r>
+      <w:r>
+        <w:rPr>
+          <w:rFonts w:ascii="Arial" w:hAnsi="Arial" w:cs="Arial"/>
+          <w:lang w:val="en-US"/>
+        </w:rPr>
+        <w:t>,</w:t>
+      </w:r>
+      <w:r>
+        <w:rPr>
+          <w:rFonts w:ascii="Arial" w:hAnsi="Arial" w:cs="Arial"/>
+          <w:lang w:val="en-US"/>
+        </w:rPr>
+        <w:t xml:space="preserve"> the communication reference of that agent has to be updated, whenever another agent holding an old </w:t>
+      </w:r>
+      <w:r>
+        <w:rPr>
+          <w:rFonts w:ascii="Arial" w:hAnsi="Arial" w:cs="Arial"/>
+          <w:lang w:val="en-US"/>
+        </w:rPr>
+        <w:t>reference</w:t>
+      </w:r>
+      <w:r>
+        <w:rPr>
+          <w:rFonts w:ascii="Arial" w:hAnsi="Arial" w:cs="Arial"/>
+          <w:lang w:val="en-US"/>
+        </w:rPr>
+        <w:t xml:space="preserve"> wants to communicate. </w:t>
       </w:r>
     </w:p>
     <w:p>
@@ -4921,7 +4956,15 @@
           <w:rFonts w:ascii="Arial" w:hAnsi="Arial" w:cs="Arial"/>
           <w:lang w:val="en-US"/>
         </w:rPr>
-        <w:t xml:space="preserve"> whenever a change occurs. These updates may be delivered via multicast when in LAN to reduce the amount of traffic. The initial remote references can be provided when the overall system is initiated since some kind of distribution information has to be provided at that state.</w:t>
+        <w:t xml:space="preserve"> whenever a change occurs. These updates may be delivered via multicast when in LAN to reduce the amount of traffic. The initial remote </w:t>
+      </w:r>
+      <w:r>
+        <w:rPr>
+          <w:rFonts w:ascii="Arial" w:hAnsi="Arial" w:cs="Arial"/>
+          <w:lang w:val="en-US"/>
+        </w:rPr>
+        <w:lastRenderedPageBreak/>
+        <w:t>references can be provided when the overall system is initiated since some kind of distribution information has to be provided at that state.</w:t>
       </w:r>
     </w:p>
     <w:p>
@@ -4993,12 +5036,10 @@
         </m:f>
         <m:r>
           <w:rPr>
-            <w:rStyle w:val="Funotenzeichen"/>
             <w:rFonts w:ascii="Cambria Math" w:hAnsi="Cambria Math" w:cs="Arial"/>
-            <w:i/>
             <w:lang w:val="en-US"/>
           </w:rPr>
-          <w:footnoteReference w:id="3"/>
+          <m:t xml:space="preserve"> </m:t>
         </m:r>
       </m:oMath>
       <w:r>
@@ -5006,7 +5047,7 @@
           <w:rFonts w:ascii="Arial" w:hAnsi="Arial" w:cs="Arial"/>
           <w:lang w:val="en-US"/>
         </w:rPr>
-        <w:t xml:space="preserve"> </w:t>
+        <w:t xml:space="preserve"> (given an even partitioning) </w:t>
       </w:r>
       <w:r>
         <w:rPr>
@@ -5027,15 +5068,7 @@
           <w:rFonts w:ascii="Arial" w:hAnsi="Arial" w:cs="Arial"/>
           <w:lang w:val="en-US"/>
         </w:rPr>
-        <w:t xml:space="preserve"> agents are only instantiated as SASs and do not contain any agent behavior logic. An increase in container nodes would </w:t>
-      </w:r>
-      <w:r>
-        <w:rPr>
-          <w:rFonts w:ascii="Arial" w:hAnsi="Arial" w:cs="Arial"/>
-          <w:lang w:val="en-US"/>
-        </w:rPr>
-        <w:lastRenderedPageBreak/>
-        <w:t>reduce the amount of agents per node that have to be actively computed, while the memory footprint per node would also potentially decrease, assuming that a SAS consumes less RAM than a full fledged agent.</w:t>
+        <w:t xml:space="preserve"> agents are only instantiated as SASs and do not contain any agent behavior logic. An increase in container nodes would reduce the amount of agents per node that have to be actively computed, while the memory footprint per node would also potentially decrease, assuming that a SAS consumes less RAM than a full fledged agent.</w:t>
       </w:r>
     </w:p>
     <w:p>
@@ -5314,16 +5347,14 @@
       <w:pPr>
         <w:pStyle w:val="berschrift1"/>
         <w:rPr>
-          <w:rFonts w:cs="Arial"/>
-          <w:lang w:val="en-US"/>
-        </w:rPr>
-      </w:pPr>
-      <w:r>
-        <w:rPr>
-          <w:rFonts w:cs="Arial"/>
-          <w:lang w:val="en-US"/>
-        </w:rPr>
-        <w:t>Outlook</w:t>
+          <w:lang w:val="en-US"/>
+        </w:rPr>
+      </w:pPr>
+      <w:r>
+        <w:rPr>
+          <w:lang w:val="en-US"/>
+        </w:rPr>
+        <w:t>Analysis &amp; Visualization</w:t>
       </w:r>
     </w:p>
     <w:p>
@@ -5339,13 +5370,101 @@
           <w:sz w:val="24"/>
           <w:szCs w:val="24"/>
         </w:rPr>
-        <w:t xml:space="preserve">As of the wiriting of this concept paper, a first version of MARS is under active development </w:t>
+        <w:t xml:space="preserve">Inspired by the findings of Vigueras et al., (2013) and the notion that </w:t>
       </w:r>
       <w:r>
         <w:rPr>
           <w:sz w:val="24"/>
           <w:szCs w:val="24"/>
         </w:rPr>
+        <w:t xml:space="preserve">other non-well-scaling MAS like GAMA or NetLogo attempt to visualize the whole simulation </w:t>
+      </w:r>
+      <w:r>
+        <w:rPr>
+          <w:sz w:val="24"/>
+          <w:szCs w:val="24"/>
+        </w:rPr>
+        <w:t>space</w:t>
+      </w:r>
+      <w:r>
+        <w:rPr>
+          <w:sz w:val="24"/>
+          <w:szCs w:val="24"/>
+        </w:rPr>
+        <w:t xml:space="preserve"> at once, we decided to go with a more sophisticated approach. </w:t>
+      </w:r>
+    </w:p>
+    <w:p>
+      <w:pPr>
+        <w:jc w:val="both"/>
+        <w:rPr>
+          <w:sz w:val="24"/>
+          <w:szCs w:val="24"/>
+        </w:rPr>
+      </w:pPr>
+    </w:p>
+    <w:p>
+      <w:pPr>
+        <w:jc w:val="both"/>
+        <w:rPr>
+          <w:sz w:val="24"/>
+          <w:szCs w:val="24"/>
+        </w:rPr>
+      </w:pPr>
+      <w:r>
+        <w:rPr>
+          <w:sz w:val="24"/>
+          <w:szCs w:val="24"/>
+        </w:rPr>
+        <w:t xml:space="preserve">Just like </w:t>
+      </w:r>
+      <w:r>
+        <w:rPr>
+          <w:sz w:val="24"/>
+          <w:szCs w:val="24"/>
+        </w:rPr>
+        <w:t xml:space="preserve">in the architecture of Vigueras, MARS will define camera views onto the simulation space to single out specific areas for visualization. These cameras will be managed by a specific centralized process, which is responsible for triggering the right LayerContainer instances to send their data to the visualization client. </w:t>
+      </w:r>
+      <w:bookmarkStart w:id="5" w:name="_GoBack"/>
+      <w:bookmarkEnd w:id="5"/>
+    </w:p>
+    <w:p>
+      <w:pPr>
+        <w:pStyle w:val="berschrift1"/>
+        <w:rPr>
+          <w:rFonts w:cs="Arial"/>
+          <w:lang w:val="en-US"/>
+        </w:rPr>
+      </w:pPr>
+      <w:r>
+        <w:rPr>
+          <w:rFonts w:cs="Arial"/>
+          <w:lang w:val="en-US"/>
+        </w:rPr>
+        <w:lastRenderedPageBreak/>
+        <w:t>Outlook</w:t>
+      </w:r>
+    </w:p>
+    <w:p>
+      <w:pPr>
+        <w:jc w:val="both"/>
+        <w:rPr>
+          <w:sz w:val="24"/>
+          <w:szCs w:val="24"/>
+        </w:rPr>
+      </w:pPr>
+      <w:r>
+        <w:rPr>
+          <w:sz w:val="24"/>
+          <w:szCs w:val="24"/>
+        </w:rPr>
+        <w:t xml:space="preserve">As of the wiriting of this concept paper, a first version of MARS is under active development </w:t>
+      </w:r>
+      <w:r>
+        <w:rPr>
+          <w:sz w:val="24"/>
+          <w:szCs w:val="24"/>
+        </w:rPr>
         <w:t xml:space="preserve">to produce first test results for all described concepts. We leverage a simplified version of the Abdoulaye scenario (Pereki, 2013) to produce quasi-realistic loads and to evaluate our overall architecture. </w:t>
       </w:r>
     </w:p>
@@ -5357,21 +5476,41 @@
     <w:p>
       <w:pPr>
         <w:jc w:val="both"/>
-      </w:pPr>
-      <w:r>
+        <w:rPr>
+          <w:sz w:val="24"/>
+          <w:szCs w:val="24"/>
+        </w:rPr>
+      </w:pPr>
+      <w:r>
+        <w:rPr>
+          <w:sz w:val="24"/>
+          <w:szCs w:val="24"/>
+        </w:rPr>
         <w:t xml:space="preserve">Especially the Layer Shadowing, our distribution and communication approach, will be the main subject of our research, since it is a very cruciable part of the overall infrastructure. Though early results look promising, instensive tests need to be performed, to examine the behaviour under various cicumstances. </w:t>
       </w:r>
     </w:p>
     <w:p>
       <w:pPr>
         <w:jc w:val="both"/>
+        <w:rPr>
+          <w:sz w:val="24"/>
+          <w:szCs w:val="24"/>
+        </w:rPr>
       </w:pPr>
     </w:p>
     <w:p>
       <w:pPr>
         <w:jc w:val="both"/>
-      </w:pPr>
-      <w:r>
+        <w:rPr>
+          <w:sz w:val="24"/>
+          <w:szCs w:val="24"/>
+        </w:rPr>
+      </w:pPr>
+      <w:r>
+        <w:rPr>
+          <w:sz w:val="24"/>
+          <w:szCs w:val="24"/>
+        </w:rPr>
         <w:t>While we do that, other members of the MARS research group are using this early version to create other domain specific models and produce further experience, test results and feedback, which will lead to insights whether or not we meet our requirements.</w:t>
       </w:r>
     </w:p>
@@ -6611,22 +6750,6 @@
           <w:lang w:val="en-US"/>
         </w:rPr>
         <w:t xml:space="preserve"> are very unlikely. In most cases the height dimension, although present, is going to remain constant. It can of course still be influential, when the air is of interest (e.g. when simulating flying animals).</w:t>
-      </w:r>
-    </w:p>
-  </w:footnote>
-  <w:footnote w:id="3">
-    <w:p>
-      <w:pPr>
-        <w:pStyle w:val="Funotentext"/>
-      </w:pPr>
-      <w:r>
-        <w:rPr>
-          <w:rStyle w:val="Funotenzeichen"/>
-        </w:rPr>
-        <w:footnoteRef/>
-      </w:r>
-      <w:r>
-        <w:t xml:space="preserve"> Given that the partitioning is even</w:t>
       </w:r>
     </w:p>
   </w:footnote>
@@ -6792,7 +6915,7 @@
                             <w:rPr>
                               <w:rStyle w:val="Seitenzahl"/>
                             </w:rPr>
-                            <w:t>12</w:t>
+                            <w:t>14</w:t>
                           </w:r>
                           <w:r>
                             <w:rPr>
@@ -6961,7 +7084,7 @@
                             <w:rPr>
                               <w:rStyle w:val="Seitenzahl"/>
                             </w:rPr>
-                            <w:t>11</w:t>
+                            <w:t>13</w:t>
                           </w:r>
                           <w:r>
                             <w:rPr>
@@ -9912,7 +10035,7 @@
   <a:extraClrSchemeLst/>
   <a:extLst>
     <a:ext uri="{05A4C25C-085E-4340-85A3-A5531E510DB2}">
-      <thm15:themeFamily xmlns="" xmlns:thm15="http://schemas.microsoft.com/office/thememl/2012/main" name="Office Theme" id="{62F939B6-93AF-4DB8-9C6B-D6C7DFDC589F}" vid="{4A3C46E8-61CC-4603-A589-7422A47A8E4A}"/>
+      <thm15:themeFamily xmlns:thm15="http://schemas.microsoft.com/office/thememl/2012/main" xmlns="" name="Office Theme" id="{62F939B6-93AF-4DB8-9C6B-D6C7DFDC589F}" vid="{4A3C46E8-61CC-4603-A589-7422A47A8E4A}"/>
     </a:ext>
   </a:extLst>
 </a:theme>
@@ -9923,7 +10046,7 @@
 </file>
 
 <file path=customXml/itemProps1.xml><?xml version="1.0" encoding="utf-8"?>
-<ds:datastoreItem xmlns:ds="http://schemas.openxmlformats.org/officeDocument/2006/customXml" ds:itemID="{F7DB1815-A079-8C49-874E-8DA6D3AFF641}">
+<ds:datastoreItem xmlns:ds="http://schemas.openxmlformats.org/officeDocument/2006/customXml" ds:itemID="{86784337-7F25-534D-A34E-977D694E465E}">
   <ds:schemaRefs>
     <ds:schemaRef ds:uri="http://schemas.openxmlformats.org/officeDocument/2006/bibliography"/>
   </ds:schemaRefs>

</xml_diff>

<commit_message>
- missing sentence added
</commit_message>
<xml_diff>
--- a/06 - Papers/MARS-Overview.docx
+++ b/06 - Papers/MARS-Overview.docx
@@ -2530,23 +2530,7 @@
           <w:rFonts w:ascii="Arial" w:hAnsi="Arial" w:cs="Arial"/>
           <w:lang w:val="en-US"/>
         </w:rPr>
-        <w:t>One of the most famous frameworks is JADE (</w:t>
-      </w:r>
-      <w:proofErr w:type="spellStart"/>
-      <w:r>
-        <w:rPr>
-          <w:rFonts w:ascii="Arial" w:hAnsi="Arial" w:cs="Arial"/>
-          <w:lang w:val="en-US"/>
-        </w:rPr>
-        <w:t>Bellifemine</w:t>
-      </w:r>
-      <w:proofErr w:type="spellEnd"/>
-      <w:r>
-        <w:rPr>
-          <w:rFonts w:ascii="Arial" w:hAnsi="Arial" w:cs="Arial"/>
-          <w:lang w:val="en-US"/>
-        </w:rPr>
-        <w:t xml:space="preserve"> </w:t>
+        <w:t xml:space="preserve">One of the most famous frameworks is JADE (Bellifemine </w:t>
       </w:r>
       <w:r>
         <w:rPr>
@@ -4364,7 +4348,7 @@
         <w:rPr>
           <w:lang w:val="en-US"/>
         </w:rPr>
-        <w:t>5.5</w:t>
+        <w:t>4.5</w:t>
       </w:r>
       <w:r>
         <w:fldChar w:fldCharType="end"/>
@@ -4405,7 +4389,7 @@
             <v:path o:extrusionok="f" gradientshapeok="t" o:connecttype="rect"/>
             <o:lock v:ext="edit" aspectratio="t"/>
           </v:shapetype>
-          <v:shape id="_x0000_s1027" type="#_x0000_t75" style="position:absolute;left:0;text-align:left;margin-left:.35pt;margin-top:-230.2pt;width:270.75pt;height:249pt;z-index:-251657728;mso-position-horizontal:absolute;mso-position-horizontal-relative:text;mso-position-vertical:absolute;mso-position-vertical-relative:text;mso-width-relative:page;mso-height-relative:page" wrapcoords="-60 0 -60 21535 21600 21535 21600 0 -60 0">
+          <v:shape id="_x0000_s1027" type="#_x0000_t75" style="position:absolute;left:0;text-align:left;margin-left:.35pt;margin-top:7.95pt;width:270.75pt;height:249pt;z-index:-251657728;mso-position-horizontal-relative:text;mso-position-vertical-relative:text;mso-width-relative:page;mso-height-relative:page" wrapcoords="-60 0 -60 21535 21600 21535 21600 0 -60 0">
             <v:imagedata r:id="rId15" o:title="MARS System Deployment"/>
             <w10:wrap type="tight"/>
           </v:shape>
@@ -4469,7 +4453,15 @@
         <w:rPr>
           <w:lang w:val="en-US"/>
         </w:rPr>
-        <w:t xml:space="preserve">We translate this idea to a general approach for modeling the implementation of our simulation system. A domain-specific model may now be transformed into working code by writing a layer for each aspect from the model. An aspect should be a considerable sized, self-contained but yet manageable piece from the original model. </w:t>
+        <w:t>We translate this idea to a general approach for modeling the implementation of our simulation system. A domain-specific model may now be transformed into working code by writing a layer for each aspect from the model. An aspect should be a considerable sized, self-contained but yet manageable piece from</w:t>
+      </w:r>
+      <w:bookmarkStart w:id="4" w:name="_GoBack"/>
+      <w:bookmarkEnd w:id="4"/>
+      <w:r>
+        <w:rPr>
+          <w:lang w:val="en-US"/>
+        </w:rPr>
+        <w:t xml:space="preserve"> the original model. </w:t>
       </w:r>
     </w:p>
     <w:p>
@@ -4517,7 +4509,7 @@
                         <a:effectLst/>
                         <a:extLst>
                           <a:ext uri="{C572A759-6A51-4108-AA02-DFA0A04FC94B}">
-                            <ma14:wrappingTextBoxFlag xmlns:ma14="http://schemas.microsoft.com/office/mac/drawingml/2011/main" xmlns:w="http://schemas.openxmlformats.org/wordprocessingml/2006/main" xmlns:w10="urn:schemas-microsoft-com:office:word" xmlns:v="urn:schemas-microsoft-com:vml" xmlns:o="urn:schemas-microsoft-com:office:office" xmlns:mv="urn:schemas-microsoft-com:mac:vml" xmlns:mo="http://schemas.microsoft.com/office/mac/office/2008/main" xmlns=""/>
+                            <ma14:wrappingTextBoxFlag xmlns="" xmlns:mo="http://schemas.microsoft.com/office/mac/office/2008/main" xmlns:mv="urn:schemas-microsoft-com:mac:vml" xmlns:o="urn:schemas-microsoft-com:office:office" xmlns:v="urn:schemas-microsoft-com:vml" xmlns:w10="urn:schemas-microsoft-com:office:word" xmlns:w="http://schemas.openxmlformats.org/wordprocessingml/2006/main" xmlns:ma14="http://schemas.microsoft.com/office/mac/drawingml/2011/main"/>
                           </a:ext>
                         </a:extLst>
                       </wps:spPr>
@@ -4789,14 +4781,14 @@
         <w:rPr>
           <w:lang w:val="en-US"/>
         </w:rPr>
-        <w:t xml:space="preserve">To further leverage the usability of the layer concept, each layer features a three dimensional coordinate system which works with relative sizes, which may be specifically set for each simulation model. This allows for seamless geographical cross-referencing when entities of two different layers are interacting with the </w:t>
+        <w:t xml:space="preserve">To further leverage the usability of the layer concept, each layer features a </w:t>
       </w:r>
       <w:r>
         <w:rPr>
           <w:lang w:val="en-US"/>
         </w:rPr>
         <w:lastRenderedPageBreak/>
-        <w:t>corresponding layer interfaces and fits nicely with the provided data from MARS’ data integration sub-systems.</w:t>
+        <w:t>three dimensional coordinate system which works with relative sizes, which may be specifically set for each simulation model. This allows for seamless geographical cross-referencing when entities of two different layers are interacting with the corresponding layer interfaces and fits nicely with the provided data from MARS’ data integration sub-systems.</w:t>
       </w:r>
     </w:p>
     <w:p>
@@ -4976,7 +4968,7 @@
       <w:pPr>
         <w:pStyle w:val="berschrift3"/>
       </w:pPr>
-      <w:bookmarkStart w:id="4" w:name="_Ref259731454"/>
+      <w:bookmarkStart w:id="5" w:name="_Ref259731454"/>
       <w:proofErr w:type="spellStart"/>
       <w:r>
         <w:t>ITickClient</w:t>
@@ -4989,7 +4981,7 @@
       <w:r>
         <w:t>IAgent</w:t>
       </w:r>
-      <w:bookmarkEnd w:id="4"/>
+      <w:bookmarkEnd w:id="5"/>
       <w:proofErr w:type="spellEnd"/>
     </w:p>
     <w:p>
@@ -5031,14 +5023,8 @@
         <w:rPr>
           <w:lang w:val="en-US"/>
         </w:rPr>
-        <w:t xml:space="preserve">Currently IAgent does not add any other method, but just marks the implementing class as an Agent. This would allow to add other tickable or tickworthy entities than </w:t>
-      </w:r>
-      <w:r>
-        <w:rPr>
-          <w:lang w:val="en-US"/>
-        </w:rPr>
         <w:lastRenderedPageBreak/>
-        <w:t>agents in the future, if a layer developer finds it suitable to create something different than a strict agent to implement a certain piece of the model at hand.</w:t>
+        <w:t>Currently IAgent does not add any other method, but just marks the implementing class as an Agent. This would allow to add other tickable or tickworthy entities than agents in the future, if a layer developer finds it suitable to create something different than a strict agent to implement a certain piece of the model at hand.</w:t>
       </w:r>
     </w:p>
     <w:p>
@@ -5051,7 +5037,7 @@
           <w:lang w:val="en-US"/>
         </w:rPr>
       </w:pPr>
-      <w:bookmarkStart w:id="5" w:name="_Ref259731430"/>
+      <w:bookmarkStart w:id="6" w:name="_Ref259731430"/>
       <w:r>
         <w:rPr>
           <w:rFonts w:cs="Arial"/>
@@ -5060,7 +5046,7 @@
         </w:rPr>
         <w:t>Distribution and Communication</w:t>
       </w:r>
-      <w:bookmarkEnd w:id="5"/>
+      <w:bookmarkEnd w:id="6"/>
     </w:p>
     <w:p>
       <w:pPr>
@@ -5332,7 +5318,15 @@
           <w:rFonts w:ascii="Arial" w:hAnsi="Arial" w:cs="Arial"/>
           <w:lang w:val="en-US"/>
         </w:rPr>
-        <w:t>In RPC/RMI each agent’s methods are callable by third parties through its stub object. Usually a stub just provides the capabilities to establish an interface-bound communication with the remote object. If the remote reference changes, in classic RPC/RMI the stub simply becomes useless since its reference is not updated. The protocol then has to notice the broken link and re-establish a new one.</w:t>
+        <w:t xml:space="preserve">In RPC/RMI each agent’s methods are callable by third parties through its stub object. Usually a stub just provides the capabilities to establish an interface-bound communication with the remote object. If the remote reference changes, in classic </w:t>
+      </w:r>
+      <w:r>
+        <w:rPr>
+          <w:rFonts w:ascii="Arial" w:hAnsi="Arial" w:cs="Arial"/>
+          <w:lang w:val="en-US"/>
+        </w:rPr>
+        <w:lastRenderedPageBreak/>
+        <w:t>RPC/RMI the stub simply becomes useless since its reference is not updated. The protocol then has to notice the broken link and re-establish a new one.</w:t>
       </w:r>
     </w:p>
     <w:p>
@@ -5349,7 +5343,6 @@
           <w:rFonts w:ascii="Arial" w:hAnsi="Arial" w:cs="Arial"/>
           <w:lang w:val="en-US"/>
         </w:rPr>
-        <w:lastRenderedPageBreak/>
         <w:t>A shadow agent stub (SAS) is extended by the ability to hold cached attributes like its position or any other attribute. The real agent object update</w:t>
       </w:r>
       <w:r>
@@ -5431,6 +5424,27 @@
           <w:rFonts w:ascii="Arial" w:hAnsi="Arial" w:cs="Arial"/>
           <w:lang w:val="en-US"/>
         </w:rPr>
+        <w:t xml:space="preserve">This </w:t>
+      </w:r>
+      <w:r>
+        <w:rPr>
+          <w:rFonts w:ascii="Arial" w:hAnsi="Arial" w:cs="Arial"/>
+          <w:lang w:val="en-US"/>
+        </w:rPr>
+        <w:t>results</w:t>
+      </w:r>
+      <w:r>
+        <w:rPr>
+          <w:rFonts w:ascii="Arial" w:hAnsi="Arial" w:cs="Arial"/>
+          <w:lang w:val="en-US"/>
+        </w:rPr>
+        <w:t xml:space="preserve"> in each container node containing the full environment as well as all</w:t>
+      </w:r>
+      <w:r>
+        <w:rPr>
+          <w:rFonts w:ascii="Arial" w:hAnsi="Arial" w:cs="Arial"/>
+          <w:lang w:val="en-US"/>
+        </w:rPr>
         <w:t xml:space="preserve"> agents, but w</w:t>
       </w:r>
       <w:r>
@@ -5883,6 +5897,7 @@
           <w:szCs w:val="24"/>
           <w:lang w:val="en-US"/>
         </w:rPr>
+        <w:lastRenderedPageBreak/>
         <w:t xml:space="preserve">Just like </w:t>
       </w:r>
       <w:r>
@@ -5921,7 +5936,6 @@
         <w:rPr>
           <w:lang w:val="en-US"/>
         </w:rPr>
-        <w:lastRenderedPageBreak/>
         <w:t>Outlook</w:t>
       </w:r>
     </w:p>
@@ -6518,27 +6532,15 @@
                 <w:szCs w:val="16"/>
               </w:rPr>
             </w:pPr>
-            <w:proofErr w:type="spellStart"/>
-            <w:r>
-              <w:rPr>
-                <w:rFonts w:cs="Helvetica"/>
-                <w:noProof w:val="0"/>
-                <w:color w:val="000000"/>
-                <w:sz w:val="16"/>
-                <w:szCs w:val="16"/>
-              </w:rPr>
-              <w:t>Bellifemine</w:t>
-            </w:r>
-            <w:proofErr w:type="spellEnd"/>
-            <w:r>
-              <w:rPr>
-                <w:rFonts w:cs="Helvetica"/>
-                <w:noProof w:val="0"/>
-                <w:color w:val="000000"/>
-                <w:sz w:val="16"/>
-                <w:szCs w:val="16"/>
-              </w:rPr>
-              <w:t xml:space="preserve"> et al., 2007</w:t>
+            <w:r>
+              <w:rPr>
+                <w:rFonts w:cs="Helvetica"/>
+                <w:noProof w:val="0"/>
+                <w:color w:val="000000"/>
+                <w:sz w:val="16"/>
+                <w:szCs w:val="16"/>
+              </w:rPr>
+              <w:t>Bellifemine et al., 2007</w:t>
             </w:r>
           </w:p>
         </w:tc>
@@ -6607,27 +6609,15 @@
                 <w:szCs w:val="16"/>
               </w:rPr>
             </w:pPr>
-            <w:proofErr w:type="spellStart"/>
-            <w:r>
-              <w:rPr>
-                <w:rFonts w:cs="Helvetica"/>
-                <w:noProof w:val="0"/>
-                <w:color w:val="000000"/>
-                <w:sz w:val="16"/>
-                <w:szCs w:val="16"/>
-              </w:rPr>
-              <w:t>Bellifemine</w:t>
-            </w:r>
-            <w:proofErr w:type="spellEnd"/>
-            <w:r>
-              <w:rPr>
-                <w:rFonts w:cs="Helvetica"/>
-                <w:noProof w:val="0"/>
-                <w:color w:val="000000"/>
-                <w:sz w:val="16"/>
-                <w:szCs w:val="16"/>
-              </w:rPr>
-              <w:t xml:space="preserve"> et al., 2008</w:t>
+            <w:r>
+              <w:rPr>
+                <w:rFonts w:cs="Helvetica"/>
+                <w:noProof w:val="0"/>
+                <w:color w:val="000000"/>
+                <w:sz w:val="16"/>
+                <w:szCs w:val="16"/>
+              </w:rPr>
+              <w:t>Bellifemine et al., 2008</w:t>
             </w:r>
           </w:p>
         </w:tc>
@@ -8836,7 +8826,6 @@
                 <w:lang w:val="en-US"/>
               </w:rPr>
             </w:pPr>
-            <w:bookmarkStart w:id="6" w:name="_GoBack"/>
             <w:proofErr w:type="spellStart"/>
             <w:r>
               <w:rPr>
@@ -8936,7 +8925,6 @@
           </w:p>
         </w:tc>
       </w:tr>
-      <w:bookmarkEnd w:id="6"/>
       <w:tr>
         <w:trPr>
           <w:cantSplit/>
@@ -9404,34 +9392,16 @@
         </w:rPr>
         <w:t xml:space="preserve"> </w:t>
       </w:r>
-      <w:r>
-        <w:fldChar w:fldCharType="begin"/>
-      </w:r>
-      <w:r>
-        <w:rPr>
-          <w:lang w:val="en-US"/>
-        </w:rPr>
-        <w:instrText xml:space="preserve"> HYPERLINK "http://geoserver.org/" </w:instrText>
-      </w:r>
-      <w:r>
-        <w:fldChar w:fldCharType="separate"/>
-      </w:r>
-      <w:r>
-        <w:rPr>
-          <w:rStyle w:val="Hyperlink"/>
-          <w:rFonts w:cs="Arial"/>
-          <w:lang w:val="en-US"/>
-        </w:rPr>
-        <w:t>http://geoserver.org/</w:t>
-      </w:r>
-      <w:r>
-        <w:rPr>
-          <w:rStyle w:val="Hyperlink"/>
-          <w:rFonts w:cs="Arial"/>
-          <w:lang w:val="en-US"/>
-        </w:rPr>
-        <w:fldChar w:fldCharType="end"/>
-      </w:r>
+      <w:hyperlink r:id="rId1" w:history="1">
+        <w:r>
+          <w:rPr>
+            <w:rStyle w:val="Hyperlink"/>
+            <w:rFonts w:cs="Arial"/>
+            <w:lang w:val="en-US"/>
+          </w:rPr>
+          <w:t>http://geoserver.org/</w:t>
+        </w:r>
+      </w:hyperlink>
     </w:p>
   </w:footnote>
   <w:footnote w:id="4">
@@ -9454,34 +9424,16 @@
         </w:rPr>
         <w:t xml:space="preserve"> </w:t>
       </w:r>
-      <w:r>
-        <w:fldChar w:fldCharType="begin"/>
-      </w:r>
-      <w:r>
-        <w:rPr>
-          <w:lang w:val="en-US"/>
-        </w:rPr>
-        <w:instrText xml:space="preserve"> HYPERLINK "http://msdn.microsoft.com/en-us/library/bb259689.aspx" </w:instrText>
-      </w:r>
-      <w:r>
-        <w:fldChar w:fldCharType="separate"/>
-      </w:r>
-      <w:r>
-        <w:rPr>
-          <w:rStyle w:val="Hyperlink"/>
-          <w:rFonts w:cs="Arial"/>
-          <w:lang w:val="en-US"/>
-        </w:rPr>
-        <w:t>http://msdn.microsoft.com/en-us/library/bb259689.aspx</w:t>
-      </w:r>
-      <w:r>
-        <w:rPr>
-          <w:rStyle w:val="Hyperlink"/>
-          <w:rFonts w:cs="Arial"/>
-          <w:lang w:val="en-US"/>
-        </w:rPr>
-        <w:fldChar w:fldCharType="end"/>
-      </w:r>
+      <w:hyperlink r:id="rId2" w:history="1">
+        <w:r>
+          <w:rPr>
+            <w:rStyle w:val="Hyperlink"/>
+            <w:rFonts w:cs="Arial"/>
+            <w:lang w:val="en-US"/>
+          </w:rPr>
+          <w:t>http://msdn.microsoft.com/en-us/library/bb259689.aspx</w:t>
+        </w:r>
+      </w:hyperlink>
     </w:p>
   </w:footnote>
   <w:footnote w:id="5">
@@ -9575,7 +9527,7 @@
         </mc:Choice>
         <mc:Fallback>
           <w:pict>
-            <v:line w14:anchorId="009D40F0" id="Line 2" o:spid="_x0000_s1026" style="position:absolute;z-index:251657216;visibility:visible;mso-wrap-style:square;mso-width-percent:0;mso-height-percent:0;mso-wrap-distance-left:9pt;mso-wrap-distance-top:0;mso-wrap-distance-right:9pt;mso-wrap-distance-bottom:0;mso-position-horizontal:absolute;mso-position-horizontal-relative:text;mso-position-vertical:absolute;mso-position-vertical-relative:text;mso-width-percent:0;mso-height-percent:0;mso-width-relative:page;mso-height-relative:page" from="0,14.2pt" to="453.55pt,14.2pt" o:gfxdata="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" o:allowincell="f" strokeweight="1pt"/>
+            <v:line w14:anchorId="1E371006" id="Line 2" o:spid="_x0000_s1026" style="position:absolute;z-index:251657216;visibility:visible;mso-wrap-style:square;mso-width-percent:0;mso-height-percent:0;mso-wrap-distance-left:9pt;mso-wrap-distance-top:0;mso-wrap-distance-right:9pt;mso-wrap-distance-bottom:0;mso-position-horizontal:absolute;mso-position-horizontal-relative:text;mso-position-vertical:absolute;mso-position-vertical-relative:text;mso-width-percent:0;mso-height-percent:0;mso-width-relative:page;mso-height-relative:page" from="0,14.2pt" to="453.55pt,14.2pt" o:gfxdata="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" o:allowincell="f" strokeweight="1pt"/>
           </w:pict>
         </mc:Fallback>
       </mc:AlternateContent>
@@ -9662,7 +9614,7 @@
                             <w:rPr>
                               <w:rStyle w:val="Seitenzahl"/>
                             </w:rPr>
-                            <w:t>16</w:t>
+                            <w:t>14</w:t>
                           </w:r>
                           <w:r>
                             <w:rPr>
@@ -9720,7 +9672,7 @@
                       <w:rPr>
                         <w:rStyle w:val="Seitenzahl"/>
                       </w:rPr>
-                      <w:t>16</w:t>
+                      <w:t>14</w:t>
                     </w:r>
                     <w:r>
                       <w:rPr>
@@ -9973,7 +9925,7 @@
         </mc:Choice>
         <mc:Fallback>
           <w:pict>
-            <v:line w14:anchorId="7022D77A" id="Line 1" o:spid="_x0000_s1026" style="position:absolute;z-index:251656192;visibility:visible;mso-wrap-style:square;mso-width-percent:0;mso-height-percent:0;mso-wrap-distance-left:9pt;mso-wrap-distance-top:0;mso-wrap-distance-right:9pt;mso-wrap-distance-bottom:0;mso-position-horizontal:absolute;mso-position-horizontal-relative:text;mso-position-vertical:absolute;mso-position-vertical-relative:text;mso-width-percent:0;mso-height-percent:0;mso-width-relative:page;mso-height-relative:page" from="0,14.2pt" to="453.55pt,14.2pt" o:gfxdata="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" o:allowincell="f" strokeweight="1pt"/>
+            <v:line w14:anchorId="2A400CFE" id="Line 1" o:spid="_x0000_s1026" style="position:absolute;z-index:251656192;visibility:visible;mso-wrap-style:square;mso-width-percent:0;mso-height-percent:0;mso-wrap-distance-left:9pt;mso-wrap-distance-top:0;mso-wrap-distance-right:9pt;mso-wrap-distance-bottom:0;mso-position-horizontal:absolute;mso-position-horizontal-relative:text;mso-position-vertical:absolute;mso-position-vertical-relative:text;mso-width-percent:0;mso-height-percent:0;mso-width-relative:page;mso-height-relative:page" from="0,14.2pt" to="453.55pt,14.2pt" o:gfxdata="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" o:allowincell="f" strokeweight="1pt"/>
           </w:pict>
         </mc:Fallback>
       </mc:AlternateContent>
@@ -12273,7 +12225,7 @@
 </file>
 
 <file path=customXml/itemProps1.xml><?xml version="1.0" encoding="utf-8"?>
-<ds:datastoreItem xmlns:ds="http://schemas.openxmlformats.org/officeDocument/2006/customXml" ds:itemID="{7AE402BC-5A53-482D-94FD-D48E07E8C86A}">
+<ds:datastoreItem xmlns:ds="http://schemas.openxmlformats.org/officeDocument/2006/customXml" ds:itemID="{5ACDEC4A-BA79-4579-8801-AB0166629A86}">
   <ds:schemaRefs>
     <ds:schemaRef ds:uri="http://schemas.openxmlformats.org/officeDocument/2006/bibliography"/>
   </ds:schemaRefs>

</xml_diff>

<commit_message>
- Corrections from Hodabalo added
</commit_message>
<xml_diff>
--- a/06 - Papers/MARS-Overview.docx
+++ b/06 - Papers/MARS-Overview.docx
@@ -460,7 +460,25 @@
           <w:sz w:val="20"/>
           <w:lang w:val="en-US"/>
         </w:rPr>
-        <w:t>The MARS Group (Multi Agent Research and Simulation) of the Hamburg University of Applied Sciences is developing a distributed and highly scalable framework for use in research and education. MARS is not a single program, but consists of a multitude of processes and tools chained together to provide an approach to today’s simulation requirements</w:t>
+        <w:t xml:space="preserve">The MARS (Multi Agent Research and Simulation) </w:t>
+      </w:r>
+      <w:r>
+        <w:rPr>
+          <w:rFonts w:cs="LinLibertineT"/>
+          <w:sz w:val="20"/>
+          <w:lang w:val="en-US"/>
+        </w:rPr>
+        <w:t xml:space="preserve">Group </w:t>
+      </w:r>
+      <w:bookmarkStart w:id="1" w:name="_GoBack"/>
+      <w:bookmarkEnd w:id="1"/>
+      <w:r>
+        <w:rPr>
+          <w:rFonts w:cs="LinLibertineT"/>
+          <w:sz w:val="20"/>
+          <w:lang w:val="en-US"/>
+        </w:rPr>
+        <w:t>of the Hamburg University of Applied Sciences is developing a distributed and highly scalable framework for use in research and education. MARS is not a single program, but consists of a multitude of processes and tools chained together to provide an approach to today’s simulation requirements</w:t>
       </w:r>
       <w:r>
         <w:rPr>
@@ -913,7 +931,19 @@
         <w:rPr>
           <w:lang w:val="en-US"/>
         </w:rPr>
-        <w:t>(Chapter 2), discuss</w:t>
+        <w:t>(</w:t>
+      </w:r>
+      <w:r>
+        <w:rPr>
+          <w:lang w:val="en-US"/>
+        </w:rPr>
+        <w:t>Section</w:t>
+      </w:r>
+      <w:r>
+        <w:rPr>
+          <w:lang w:val="en-US"/>
+        </w:rPr>
+        <w:t xml:space="preserve"> 2), discuss</w:t>
       </w:r>
       <w:r>
         <w:rPr>
@@ -925,7 +955,25 @@
         <w:rPr>
           <w:lang w:val="en-US"/>
         </w:rPr>
-        <w:t>solutions (Chapter 3</w:t>
+        <w:t>solutions (</w:t>
+      </w:r>
+      <w:r>
+        <w:rPr>
+          <w:lang w:val="en-US"/>
+        </w:rPr>
+        <w:t>Section</w:t>
+      </w:r>
+      <w:r>
+        <w:rPr>
+          <w:lang w:val="en-US"/>
+        </w:rPr>
+        <w:t xml:space="preserve"> </w:t>
+      </w:r>
+      <w:r>
+        <w:rPr>
+          <w:lang w:val="en-US"/>
+        </w:rPr>
+        <w:t>3</w:t>
       </w:r>
       <w:r>
         <w:rPr>
@@ -943,7 +991,19 @@
         <w:rPr>
           <w:lang w:val="en-US"/>
         </w:rPr>
-        <w:t xml:space="preserve">the current state of development of the MARS SYSTEM (Chapter </w:t>
+        <w:t>the current state of development of the MARS SYSTEM (</w:t>
+      </w:r>
+      <w:r>
+        <w:rPr>
+          <w:lang w:val="en-US"/>
+        </w:rPr>
+        <w:t>Section</w:t>
+      </w:r>
+      <w:r>
+        <w:rPr>
+          <w:lang w:val="en-US"/>
+        </w:rPr>
+        <w:t xml:space="preserve"> </w:t>
       </w:r>
       <w:r>
         <w:rPr>
@@ -979,7 +1039,25 @@
         <w:rPr>
           <w:lang w:val="en-US"/>
         </w:rPr>
-        <w:t>(Chapter 5</w:t>
+        <w:t>(</w:t>
+      </w:r>
+      <w:r>
+        <w:rPr>
+          <w:lang w:val="en-US"/>
+        </w:rPr>
+        <w:t>Section</w:t>
+      </w:r>
+      <w:r>
+        <w:rPr>
+          <w:lang w:val="en-US"/>
+        </w:rPr>
+        <w:t xml:space="preserve"> </w:t>
+      </w:r>
+      <w:r>
+        <w:rPr>
+          <w:lang w:val="en-US"/>
+        </w:rPr>
+        <w:t>5</w:t>
       </w:r>
       <w:r>
         <w:rPr>
@@ -995,7 +1073,7 @@
           <w:lang w:val="en-US"/>
         </w:rPr>
       </w:pPr>
-      <w:bookmarkStart w:id="1" w:name="_Ref385946976"/>
+      <w:bookmarkStart w:id="2" w:name="_Ref385946976"/>
       <w:r>
         <w:rPr>
           <w:lang w:val="en-US"/>
@@ -1032,7 +1110,7 @@
         </w:rPr>
         <w:t xml:space="preserve"> systems</w:t>
       </w:r>
-      <w:bookmarkEnd w:id="1"/>
+      <w:bookmarkEnd w:id="2"/>
     </w:p>
     <w:p>
       <w:pPr>
@@ -1067,7 +1145,7 @@
           <w:lang w:val="en-US"/>
         </w:rPr>
       </w:pPr>
-      <w:bookmarkStart w:id="2" w:name="_Ref385248457"/>
+      <w:bookmarkStart w:id="3" w:name="_Ref385248457"/>
       <w:r>
         <w:rPr>
           <w:lang w:val="en-US"/>
@@ -1080,7 +1158,7 @@
         </w:rPr>
         <w:t xml:space="preserve"> Reusability</w:t>
       </w:r>
-      <w:bookmarkEnd w:id="2"/>
+      <w:bookmarkEnd w:id="3"/>
     </w:p>
     <w:p>
       <w:pPr>
@@ -1101,21 +1179,7 @@
           <w:rFonts w:cs="Arial"/>
           <w:lang w:val="en-US"/>
         </w:rPr>
-        <w:t xml:space="preserve">s shown by </w:t>
-      </w:r>
-      <w:r>
-        <w:rPr>
-          <w:rFonts w:cs="Arial"/>
-          <w:lang w:val="en-US"/>
-        </w:rPr>
-        <w:t>findings,</w:t>
-      </w:r>
-      <w:r>
-        <w:rPr>
-          <w:rFonts w:cs="Arial"/>
-          <w:lang w:val="en-US"/>
-        </w:rPr>
-        <w:t xml:space="preserve"> such as by </w:t>
+        <w:t xml:space="preserve">s shown </w:t>
       </w:r>
       <w:r>
         <w:rPr>
@@ -1600,7 +1664,7 @@
           <w:lang w:val="en-US"/>
         </w:rPr>
       </w:pPr>
-      <w:bookmarkStart w:id="3" w:name="_Ref259731772"/>
+      <w:bookmarkStart w:id="4" w:name="_Ref259731772"/>
       <w:r>
         <w:rPr>
           <w:lang w:val="en-US"/>
@@ -1608,7 +1672,7 @@
         <w:lastRenderedPageBreak/>
         <w:t>Scalability</w:t>
       </w:r>
-      <w:bookmarkEnd w:id="3"/>
+      <w:bookmarkEnd w:id="4"/>
     </w:p>
     <w:p>
       <w:pPr>
@@ -1667,6 +1731,7 @@
         </w:rPr>
         <w:t xml:space="preserve">agent systems research matures, the applications get also bigger, resulting in a larger number of agents. Imagine for example a continuous field with an average agent density of one agent per square meter </w:t>
       </w:r>
+      <w:proofErr w:type="gramStart"/>
       <w:r>
         <w:rPr>
           <w:rFonts w:ascii="Arial" w:hAnsi="Arial" w:cs="Arial"/>
@@ -1679,7 +1744,15 @@
           <w:rFonts w:ascii="Arial" w:hAnsi="Arial" w:cs="Arial"/>
           <w:lang w:val="en-US"/>
         </w:rPr>
-        <w:t>, the system has to handle about 100 agents. Now, if the length of the sides is only doubled, the computational effort increases fourfold, in the three-dimensional case even eightfold</w:t>
+        <w:t>,</w:t>
+      </w:r>
+      <w:proofErr w:type="gramEnd"/>
+      <w:r>
+        <w:rPr>
+          <w:rFonts w:ascii="Arial" w:hAnsi="Arial" w:cs="Arial"/>
+          <w:lang w:val="en-US"/>
+        </w:rPr>
+        <w:t xml:space="preserve"> the system has to handle about 100 agents. Now, if the length of the sides is only doubled, the computational effort increases fourfold, in the three-dimensional case even eightfold</w:t>
       </w:r>
       <w:r>
         <w:rPr>
@@ -1767,7 +1840,39 @@
           <w:rFonts w:ascii="Arial" w:hAnsi="Arial" w:cs="Arial"/>
           <w:lang w:val="en-US"/>
         </w:rPr>
-        <w:t>Initially mostly used for the understanding of system dynamics, the technique of individual based modeling is likely to be used increasingly for prognosis on a large scale, as well. The area of interest may be for example the entire Kruger national park, or in our recent case the Abdoulaye forest (Pereki, 2013).</w:t>
+        <w:t xml:space="preserve">Initially mostly used for the understanding of system dynamics, the technique of individual based modeling is likely to be used increasingly for prognosis on a large scale, as well. The area of interest may be for example the entire Kruger national park, or in our recent case the </w:t>
+      </w:r>
+      <w:proofErr w:type="spellStart"/>
+      <w:r>
+        <w:rPr>
+          <w:rFonts w:ascii="Arial" w:hAnsi="Arial" w:cs="Arial"/>
+          <w:lang w:val="en-US"/>
+        </w:rPr>
+        <w:t>Abdoulaye</w:t>
+      </w:r>
+      <w:proofErr w:type="spellEnd"/>
+      <w:r>
+        <w:rPr>
+          <w:rFonts w:ascii="Arial" w:hAnsi="Arial" w:cs="Arial"/>
+          <w:lang w:val="en-US"/>
+        </w:rPr>
+        <w:t xml:space="preserve"> forest (</w:t>
+      </w:r>
+      <w:proofErr w:type="spellStart"/>
+      <w:r>
+        <w:rPr>
+          <w:rFonts w:ascii="Arial" w:hAnsi="Arial" w:cs="Arial"/>
+          <w:lang w:val="en-US"/>
+        </w:rPr>
+        <w:t>Pereki</w:t>
+      </w:r>
+      <w:proofErr w:type="spellEnd"/>
+      <w:r>
+        <w:rPr>
+          <w:rFonts w:ascii="Arial" w:hAnsi="Arial" w:cs="Arial"/>
+          <w:lang w:val="en-US"/>
+        </w:rPr>
+        <w:t>, 2013).</w:t>
       </w:r>
     </w:p>
     <w:p>
@@ -2387,21 +2492,21 @@
           <w:rFonts w:ascii="Arial" w:hAnsi="Arial" w:cs="Arial"/>
           <w:lang w:val="en-US"/>
         </w:rPr>
-        <w:t xml:space="preserve"> </w:t>
-      </w:r>
-      <w:r>
-        <w:rPr>
-          <w:rFonts w:ascii="Arial" w:hAnsi="Arial" w:cs="Arial"/>
-          <w:lang w:val="en-US"/>
-        </w:rPr>
-        <w:t>Since we</w:t>
-      </w:r>
-      <w:r>
-        <w:rPr>
-          <w:rFonts w:ascii="Arial" w:hAnsi="Arial" w:cs="Arial"/>
-          <w:lang w:val="en-US"/>
-        </w:rPr>
-        <w:t xml:space="preserve"> strive to create yet another framework, </w:t>
+        <w:t xml:space="preserve"> Since we</w:t>
+      </w:r>
+      <w:r>
+        <w:rPr>
+          <w:rFonts w:ascii="Arial" w:hAnsi="Arial" w:cs="Arial"/>
+          <w:lang w:val="en-US"/>
+        </w:rPr>
+        <w:t xml:space="preserve"> strive to create a </w:t>
+      </w:r>
+      <w:r>
+        <w:rPr>
+          <w:rFonts w:ascii="Arial" w:hAnsi="Arial" w:cs="Arial"/>
+          <w:lang w:val="en-US"/>
+        </w:rPr>
+        <w:t xml:space="preserve">framework, </w:t>
       </w:r>
       <w:r>
         <w:rPr>
@@ -2683,7 +2788,23 @@
           <w:rFonts w:ascii="Arial" w:hAnsi="Arial" w:cs="Arial"/>
           <w:lang w:val="en-US"/>
         </w:rPr>
-        <w:t xml:space="preserve"> frameworks is JADE (Bellifemine </w:t>
+        <w:t xml:space="preserve"> frameworks is JADE (</w:t>
+      </w:r>
+      <w:proofErr w:type="spellStart"/>
+      <w:r>
+        <w:rPr>
+          <w:rFonts w:ascii="Arial" w:hAnsi="Arial" w:cs="Arial"/>
+          <w:lang w:val="en-US"/>
+        </w:rPr>
+        <w:t>Bellifemine</w:t>
+      </w:r>
+      <w:proofErr w:type="spellEnd"/>
+      <w:r>
+        <w:rPr>
+          <w:rFonts w:ascii="Arial" w:hAnsi="Arial" w:cs="Arial"/>
+          <w:lang w:val="en-US"/>
+        </w:rPr>
+        <w:t xml:space="preserve"> </w:t>
       </w:r>
       <w:r>
         <w:rPr>
@@ -2751,12 +2872,21 @@
         </w:rPr>
         <w:t>(</w:t>
       </w:r>
-      <w:r>
-        <w:rPr>
-          <w:rFonts w:ascii="Arial" w:hAnsi="Arial" w:cs="Arial"/>
-          <w:lang w:val="en-US"/>
-        </w:rPr>
-        <w:t xml:space="preserve">Mengistu </w:t>
+      <w:proofErr w:type="spellStart"/>
+      <w:r>
+        <w:rPr>
+          <w:rFonts w:ascii="Arial" w:hAnsi="Arial" w:cs="Arial"/>
+          <w:lang w:val="en-US"/>
+        </w:rPr>
+        <w:t>Mengistu</w:t>
+      </w:r>
+      <w:proofErr w:type="spellEnd"/>
+      <w:r>
+        <w:rPr>
+          <w:rFonts w:ascii="Arial" w:hAnsi="Arial" w:cs="Arial"/>
+          <w:lang w:val="en-US"/>
+        </w:rPr>
+        <w:t xml:space="preserve"> </w:t>
       </w:r>
       <w:r>
         <w:rPr>
@@ -2800,7 +2930,39 @@
           <w:rFonts w:ascii="Arial" w:hAnsi="Arial" w:cs="Arial"/>
           <w:lang w:val="en-US"/>
         </w:rPr>
-        <w:t xml:space="preserve"> Their findings show that JADE has significant performance issues in the fields of communication and agent migration due to the usage of the LDAP protocol and slow message transport services. JADE’s Lookup-Directory-Service also is measured to be slow, which is caused by not using local caching on the respective nodes. Mengistu </w:t>
+        <w:t xml:space="preserve"> </w:t>
+      </w:r>
+      <w:proofErr w:type="gramStart"/>
+      <w:r>
+        <w:rPr>
+          <w:rFonts w:ascii="Arial" w:hAnsi="Arial" w:cs="Arial"/>
+          <w:lang w:val="en-US"/>
+        </w:rPr>
+        <w:t>Their</w:t>
+      </w:r>
+      <w:proofErr w:type="gramEnd"/>
+      <w:r>
+        <w:rPr>
+          <w:rFonts w:ascii="Arial" w:hAnsi="Arial" w:cs="Arial"/>
+          <w:lang w:val="en-US"/>
+        </w:rPr>
+        <w:t xml:space="preserve"> findings show that JADE has significant performance issues in the fields of communication and agent migration due to the usage of the LDAP protocol and slow message transport services. JADE’s Lookup-Directory-Service also is measured to be slow, which is caused by not using local caching on the respective nodes. </w:t>
+      </w:r>
+      <w:proofErr w:type="spellStart"/>
+      <w:r>
+        <w:rPr>
+          <w:rFonts w:ascii="Arial" w:hAnsi="Arial" w:cs="Arial"/>
+          <w:lang w:val="en-US"/>
+        </w:rPr>
+        <w:t>Mengistu</w:t>
+      </w:r>
+      <w:proofErr w:type="spellEnd"/>
+      <w:r>
+        <w:rPr>
+          <w:rFonts w:ascii="Arial" w:hAnsi="Arial" w:cs="Arial"/>
+          <w:lang w:val="en-US"/>
+        </w:rPr>
+        <w:t xml:space="preserve"> </w:t>
       </w:r>
       <w:r>
         <w:rPr>
@@ -2872,12 +3034,21 @@
         </w:rPr>
         <w:t>GAMA (</w:t>
       </w:r>
-      <w:r>
-        <w:rPr>
-          <w:rFonts w:ascii="Arial" w:hAnsi="Arial" w:cs="Arial"/>
-          <w:lang w:val="en-US"/>
-        </w:rPr>
-        <w:t xml:space="preserve">Amouroux </w:t>
+      <w:proofErr w:type="spellStart"/>
+      <w:r>
+        <w:rPr>
+          <w:rFonts w:ascii="Arial" w:hAnsi="Arial" w:cs="Arial"/>
+          <w:lang w:val="en-US"/>
+        </w:rPr>
+        <w:t>Amouroux</w:t>
+      </w:r>
+      <w:proofErr w:type="spellEnd"/>
+      <w:r>
+        <w:rPr>
+          <w:rFonts w:ascii="Arial" w:hAnsi="Arial" w:cs="Arial"/>
+          <w:lang w:val="en-US"/>
+        </w:rPr>
+        <w:t xml:space="preserve"> </w:t>
       </w:r>
       <w:r>
         <w:rPr>
@@ -2899,7 +3070,39 @@
           <w:rFonts w:ascii="Arial" w:hAnsi="Arial" w:cs="Arial"/>
           <w:lang w:val="en-US"/>
         </w:rPr>
-        <w:t xml:space="preserve"> 2007) is a modeling and simulation framework, which is based on RepastJ. It features a model description language, called GAML, which allows nonprogrammers to create complex models. GAMA is written in JAVA and thus executable on all enabled systems. A very strong feature of GAMA is its visualization feature, especially when it comes to using GIS data. An easy import function allows to quickly create a scenario’s environment and visualization from a GIS file and thus allows for a quick integration of that kind of data. </w:t>
+        <w:t xml:space="preserve"> 2007) is a modeling and simulation framework, which is based on </w:t>
+      </w:r>
+      <w:proofErr w:type="spellStart"/>
+      <w:r>
+        <w:rPr>
+          <w:rFonts w:ascii="Arial" w:hAnsi="Arial" w:cs="Arial"/>
+          <w:lang w:val="en-US"/>
+        </w:rPr>
+        <w:t>RepastJ</w:t>
+      </w:r>
+      <w:proofErr w:type="spellEnd"/>
+      <w:r>
+        <w:rPr>
+          <w:rFonts w:ascii="Arial" w:hAnsi="Arial" w:cs="Arial"/>
+          <w:lang w:val="en-US"/>
+        </w:rPr>
+        <w:t xml:space="preserve">. It features a model description language, called GAML, which allows nonprogrammers to create complex models. GAMA is written in JAVA and thus executable on all enabled systems. A very strong feature of GAMA is its visualization feature, especially when it comes to using GIS data. An easy import function allows to quickly </w:t>
+      </w:r>
+      <w:proofErr w:type="gramStart"/>
+      <w:r>
+        <w:rPr>
+          <w:rFonts w:ascii="Arial" w:hAnsi="Arial" w:cs="Arial"/>
+          <w:lang w:val="en-US"/>
+        </w:rPr>
+        <w:t>create</w:t>
+      </w:r>
+      <w:proofErr w:type="gramEnd"/>
+      <w:r>
+        <w:rPr>
+          <w:rFonts w:ascii="Arial" w:hAnsi="Arial" w:cs="Arial"/>
+          <w:lang w:val="en-US"/>
+        </w:rPr>
+        <w:t xml:space="preserve"> a scenario’s environment and visualization from a GIS file and thus allows for a quick integration of that kind of data. </w:t>
       </w:r>
       <w:r>
         <w:rPr>
@@ -3050,14 +3253,15 @@
           <w:rFonts w:ascii="Arial" w:hAnsi="Arial" w:cs="Arial"/>
           <w:lang w:val="en-US"/>
         </w:rPr>
-        <w:t>sity of Applied Sciences</w:t>
-      </w:r>
-      <w:r>
-        <w:rPr>
-          <w:rFonts w:ascii="Arial" w:hAnsi="Arial" w:cs="Arial"/>
-          <w:lang w:val="en-US"/>
-        </w:rPr>
-        <w:t xml:space="preserve">(Thiel, </w:t>
+        <w:t xml:space="preserve">sity of Applied </w:t>
+      </w:r>
+      <w:proofErr w:type="gramStart"/>
+      <w:r>
+        <w:rPr>
+          <w:rFonts w:ascii="Arial" w:hAnsi="Arial" w:cs="Arial"/>
+          <w:lang w:val="en-US"/>
+        </w:rPr>
+        <w:t>Sciences</w:t>
       </w:r>
       <w:r>
         <w:rPr>
@@ -3066,6 +3270,21 @@
         </w:rPr>
         <w:t>(</w:t>
       </w:r>
+      <w:proofErr w:type="gramEnd"/>
+      <w:r>
+        <w:rPr>
+          <w:rFonts w:ascii="Arial" w:hAnsi="Arial" w:cs="Arial"/>
+          <w:lang w:val="en-US"/>
+        </w:rPr>
+        <w:t xml:space="preserve">Thiel, </w:t>
+      </w:r>
+      <w:r>
+        <w:rPr>
+          <w:rFonts w:ascii="Arial" w:hAnsi="Arial" w:cs="Arial"/>
+          <w:lang w:val="en-US"/>
+        </w:rPr>
+        <w:t>(</w:t>
+      </w:r>
       <w:r>
         <w:rPr>
           <w:rFonts w:ascii="Arial" w:hAnsi="Arial" w:cs="Arial"/>
@@ -3085,7 +3304,23 @@
           <w:rFonts w:ascii="Arial" w:hAnsi="Arial" w:cs="Arial"/>
           <w:lang w:val="en-US"/>
         </w:rPr>
-        <w:t xml:space="preserve"> and Thiel-Clemen et al., </w:t>
+        <w:t xml:space="preserve"> and Thiel-</w:t>
+      </w:r>
+      <w:proofErr w:type="spellStart"/>
+      <w:r>
+        <w:rPr>
+          <w:rFonts w:ascii="Arial" w:hAnsi="Arial" w:cs="Arial"/>
+          <w:lang w:val="en-US"/>
+        </w:rPr>
+        <w:t>Clemen</w:t>
+      </w:r>
+      <w:proofErr w:type="spellEnd"/>
+      <w:r>
+        <w:rPr>
+          <w:rFonts w:ascii="Arial" w:hAnsi="Arial" w:cs="Arial"/>
+          <w:lang w:val="en-US"/>
+        </w:rPr>
+        <w:t xml:space="preserve"> et al., </w:t>
       </w:r>
       <w:r>
         <w:rPr>
@@ -3120,7 +3355,23 @@
           <w:rFonts w:ascii="Arial" w:hAnsi="Arial" w:cs="Arial"/>
           <w:lang w:val="en-US"/>
         </w:rPr>
-        <w:t>. It features a dynamic (re)partitioning and distribution of agents across several compute nodes and is thus capable of running simulations with hundreds of thousands agents on commodity hardware. In fact Thiel</w:t>
+        <w:t>. It features a dynamic (</w:t>
+      </w:r>
+      <w:proofErr w:type="gramStart"/>
+      <w:r>
+        <w:rPr>
+          <w:rFonts w:ascii="Arial" w:hAnsi="Arial" w:cs="Arial"/>
+          <w:lang w:val="en-US"/>
+        </w:rPr>
+        <w:t>re)partitioning</w:t>
+      </w:r>
+      <w:proofErr w:type="gramEnd"/>
+      <w:r>
+        <w:rPr>
+          <w:rFonts w:ascii="Arial" w:hAnsi="Arial" w:cs="Arial"/>
+          <w:lang w:val="en-US"/>
+        </w:rPr>
+        <w:t xml:space="preserve"> and distribution of agents across several compute nodes and is thus capable of running simulations with hundreds of thousands agents on commodity hardware. In fact Thiel</w:t>
       </w:r>
       <w:r>
         <w:rPr>
@@ -3141,7 +3392,23 @@
           <w:rFonts w:ascii="Arial" w:hAnsi="Arial" w:cs="Arial"/>
           <w:lang w:val="en-US"/>
         </w:rPr>
-        <w:t xml:space="preserve">2013) showed in his final tests that WALK can run a 300.000 agent random walk simulation in near real time. Also remarkable about WALK is, that </w:t>
+        <w:t xml:space="preserve">2013) showed in his final tests that WALK </w:t>
+      </w:r>
+      <w:proofErr w:type="gramStart"/>
+      <w:r>
+        <w:rPr>
+          <w:rFonts w:ascii="Arial" w:hAnsi="Arial" w:cs="Arial"/>
+          <w:lang w:val="en-US"/>
+        </w:rPr>
+        <w:t>can</w:t>
+      </w:r>
+      <w:proofErr w:type="gramEnd"/>
+      <w:r>
+        <w:rPr>
+          <w:rFonts w:ascii="Arial" w:hAnsi="Arial" w:cs="Arial"/>
+          <w:lang w:val="en-US"/>
+        </w:rPr>
+        <w:t xml:space="preserve"> run a 300.000 agent random walk simulation in near real time. Also remarkable about WALK is, that </w:t>
       </w:r>
       <w:r>
         <w:rPr>
@@ -3207,7 +3474,23 @@
           <w:rFonts w:ascii="Arial" w:hAnsi="Arial" w:cs="Arial"/>
           <w:lang w:val="en-US"/>
         </w:rPr>
-        <w:t>As a recent addition Stefan Münchow added leadership models and social behavior to the agents implemented in WALK. These additions show very promising results and create a very high interest in re-using the agent implementation from WALK in the new system whenever human agents are explored.</w:t>
+        <w:t xml:space="preserve">As a recent addition Stefan </w:t>
+      </w:r>
+      <w:proofErr w:type="spellStart"/>
+      <w:r>
+        <w:rPr>
+          <w:rFonts w:ascii="Arial" w:hAnsi="Arial" w:cs="Arial"/>
+          <w:lang w:val="en-US"/>
+        </w:rPr>
+        <w:t>Münchow</w:t>
+      </w:r>
+      <w:proofErr w:type="spellEnd"/>
+      <w:r>
+        <w:rPr>
+          <w:rFonts w:ascii="Arial" w:hAnsi="Arial" w:cs="Arial"/>
+          <w:lang w:val="en-US"/>
+        </w:rPr>
+        <w:t xml:space="preserve"> added leadership models and social behavior to the agents implemented in WALK. These additions show very promising results and create a very high interest in re-using the agent implementation from WALK in the new system whenever human agents are explored.</w:t>
       </w:r>
     </w:p>
     <w:p>
@@ -3220,6 +3503,7 @@
           <w:lang w:val="en-US"/>
         </w:rPr>
       </w:pPr>
+      <w:proofErr w:type="spellStart"/>
       <w:r>
         <w:rPr>
           <w:rFonts w:cs="Arial"/>
@@ -3228,6 +3512,7 @@
         </w:rPr>
         <w:t>Vigueras</w:t>
       </w:r>
+      <w:proofErr w:type="spellEnd"/>
     </w:p>
     <w:p>
       <w:pPr>
@@ -3243,7 +3528,23 @@
           <w:rFonts w:ascii="Arial" w:hAnsi="Arial" w:cs="Arial"/>
           <w:lang w:val="en-US"/>
         </w:rPr>
-        <w:t xml:space="preserve">Another interesting architecture (Vigueras </w:t>
+        <w:t>Another interesting architecture (</w:t>
+      </w:r>
+      <w:proofErr w:type="spellStart"/>
+      <w:r>
+        <w:rPr>
+          <w:rFonts w:ascii="Arial" w:hAnsi="Arial" w:cs="Arial"/>
+          <w:lang w:val="en-US"/>
+        </w:rPr>
+        <w:t>Vigueras</w:t>
+      </w:r>
+      <w:proofErr w:type="spellEnd"/>
+      <w:r>
+        <w:rPr>
+          <w:rFonts w:ascii="Arial" w:hAnsi="Arial" w:cs="Arial"/>
+          <w:lang w:val="en-US"/>
+        </w:rPr>
+        <w:t xml:space="preserve"> </w:t>
       </w:r>
       <w:r>
         <w:rPr>
@@ -3275,12 +3576,21 @@
         </w:rPr>
         <w:t>(</w:t>
       </w:r>
-      <w:r>
-        <w:rPr>
-          <w:rFonts w:ascii="Arial" w:hAnsi="Arial" w:cs="Arial"/>
-          <w:lang w:val="en-US"/>
-        </w:rPr>
-        <w:t xml:space="preserve">Vigueras </w:t>
+      <w:proofErr w:type="spellStart"/>
+      <w:r>
+        <w:rPr>
+          <w:rFonts w:ascii="Arial" w:hAnsi="Arial" w:cs="Arial"/>
+          <w:lang w:val="en-US"/>
+        </w:rPr>
+        <w:t>Vigueras</w:t>
+      </w:r>
+      <w:proofErr w:type="spellEnd"/>
+      <w:r>
+        <w:rPr>
+          <w:rFonts w:ascii="Arial" w:hAnsi="Arial" w:cs="Arial"/>
+          <w:lang w:val="en-US"/>
+        </w:rPr>
+        <w:t xml:space="preserve"> </w:t>
       </w:r>
       <w:r>
         <w:rPr>
@@ -3339,12 +3649,21 @@
         </w:rPr>
         <w:t>(</w:t>
       </w:r>
-      <w:r>
-        <w:rPr>
-          <w:rFonts w:ascii="Arial" w:hAnsi="Arial" w:cs="Arial"/>
-          <w:lang w:val="en-US"/>
-        </w:rPr>
-        <w:t xml:space="preserve">Vigueras </w:t>
+      <w:proofErr w:type="spellStart"/>
+      <w:r>
+        <w:rPr>
+          <w:rFonts w:ascii="Arial" w:hAnsi="Arial" w:cs="Arial"/>
+          <w:lang w:val="en-US"/>
+        </w:rPr>
+        <w:t>Vigueras</w:t>
+      </w:r>
+      <w:proofErr w:type="spellEnd"/>
+      <w:r>
+        <w:rPr>
+          <w:rFonts w:ascii="Arial" w:hAnsi="Arial" w:cs="Arial"/>
+          <w:lang w:val="en-US"/>
+        </w:rPr>
+        <w:t xml:space="preserve"> </w:t>
       </w:r>
       <w:r>
         <w:rPr>
@@ -3369,7 +3688,39 @@
           <w:rFonts w:ascii="Arial" w:hAnsi="Arial" w:cs="Arial"/>
           <w:lang w:val="en-US"/>
         </w:rPr>
-        <w:t>2013) utilize visualization nodes (VS) that also act asynchronously on the distributed nodes. Each VS has a camera-style definition of its field of view and may thus only ask those nodes for information containing parts of the environment, which is in that field of view. This is very contrary to other visualization approaches (e.g. GAMA, NetLogo), since it does not attempt to visualize the whole simulation at once.</w:t>
+        <w:t xml:space="preserve">2013) utilize visualization nodes (VS) that also act asynchronously on the distributed nodes. Each </w:t>
+      </w:r>
+      <w:proofErr w:type="gramStart"/>
+      <w:r>
+        <w:rPr>
+          <w:rFonts w:ascii="Arial" w:hAnsi="Arial" w:cs="Arial"/>
+          <w:lang w:val="en-US"/>
+        </w:rPr>
+        <w:t>VS</w:t>
+      </w:r>
+      <w:proofErr w:type="gramEnd"/>
+      <w:r>
+        <w:rPr>
+          <w:rFonts w:ascii="Arial" w:hAnsi="Arial" w:cs="Arial"/>
+          <w:lang w:val="en-US"/>
+        </w:rPr>
+        <w:t xml:space="preserve"> has a camera-style definition of its field of view and may thus only ask those nodes for information containing parts of the environment, which is in that field of view. This is very contrary to other visualization approaches (e.g. GAMA, </w:t>
+      </w:r>
+      <w:proofErr w:type="spellStart"/>
+      <w:r>
+        <w:rPr>
+          <w:rFonts w:ascii="Arial" w:hAnsi="Arial" w:cs="Arial"/>
+          <w:lang w:val="en-US"/>
+        </w:rPr>
+        <w:t>NetLogo</w:t>
+      </w:r>
+      <w:proofErr w:type="spellEnd"/>
+      <w:r>
+        <w:rPr>
+          <w:rFonts w:ascii="Arial" w:hAnsi="Arial" w:cs="Arial"/>
+          <w:lang w:val="en-US"/>
+        </w:rPr>
+        <w:t>), since it does not attempt to visualize the whole simulation at once.</w:t>
       </w:r>
     </w:p>
     <w:p>
@@ -3501,7 +3852,23 @@
           <w:rFonts w:ascii="Arial" w:hAnsi="Arial" w:cs="Arial"/>
           <w:lang w:val="en-US"/>
         </w:rPr>
-        <w:t>he special model they implement (WALK, Vigueras).</w:t>
+        <w:t xml:space="preserve">he special model they implement (WALK, </w:t>
+      </w:r>
+      <w:proofErr w:type="spellStart"/>
+      <w:r>
+        <w:rPr>
+          <w:rFonts w:ascii="Arial" w:hAnsi="Arial" w:cs="Arial"/>
+          <w:lang w:val="en-US"/>
+        </w:rPr>
+        <w:t>Vigueras</w:t>
+      </w:r>
+      <w:proofErr w:type="spellEnd"/>
+      <w:r>
+        <w:rPr>
+          <w:rFonts w:ascii="Arial" w:hAnsi="Arial" w:cs="Arial"/>
+          <w:lang w:val="en-US"/>
+        </w:rPr>
+        <w:t>).</w:t>
       </w:r>
       <w:r>
         <w:rPr>
@@ -3644,7 +4011,23 @@
           <w:rFonts w:ascii="Arial" w:hAnsi="Arial" w:cs="Arial"/>
           <w:lang w:val="en-US"/>
         </w:rPr>
-        <w:t xml:space="preserve"> (Thiel-Clemen, 2013)</w:t>
+        <w:t xml:space="preserve"> (Thiel-</w:t>
+      </w:r>
+      <w:proofErr w:type="spellStart"/>
+      <w:r>
+        <w:rPr>
+          <w:rFonts w:ascii="Arial" w:hAnsi="Arial" w:cs="Arial"/>
+          <w:lang w:val="en-US"/>
+        </w:rPr>
+        <w:t>Clemen</w:t>
+      </w:r>
+      <w:proofErr w:type="spellEnd"/>
+      <w:r>
+        <w:rPr>
+          <w:rFonts w:ascii="Arial" w:hAnsi="Arial" w:cs="Arial"/>
+          <w:lang w:val="en-US"/>
+        </w:rPr>
+        <w:t>, 2013)</w:t>
       </w:r>
       <w:r>
         <w:rPr>
@@ -4040,7 +4423,15 @@
           <w:rFonts w:ascii="Arial" w:hAnsi="Arial" w:cs="Arial"/>
           <w:lang w:val="en-US"/>
         </w:rPr>
-        <w:t>onnection and interaction with G</w:t>
+        <w:t xml:space="preserve">onnection and interaction with </w:t>
+      </w:r>
+      <w:proofErr w:type="spellStart"/>
+      <w:r>
+        <w:rPr>
+          <w:rFonts w:ascii="Arial" w:hAnsi="Arial" w:cs="Arial"/>
+          <w:lang w:val="en-US"/>
+        </w:rPr>
+        <w:t>G</w:t>
       </w:r>
       <w:r>
         <w:rPr>
@@ -4049,6 +4440,7 @@
         </w:rPr>
         <w:t>eoserver</w:t>
       </w:r>
+      <w:proofErr w:type="spellEnd"/>
       <w:r>
         <w:rPr>
           <w:rStyle w:val="Funotenzeichen"/>
@@ -4071,12 +4463,21 @@
         </w:rPr>
         <w:t>(</w:t>
       </w:r>
-      <w:r>
-        <w:rPr>
-          <w:rFonts w:ascii="Arial" w:hAnsi="Arial" w:cs="Arial"/>
-          <w:lang w:val="en-US"/>
-        </w:rPr>
-        <w:t>Hagenlocher et al., 2014)</w:t>
+      <w:proofErr w:type="spellStart"/>
+      <w:r>
+        <w:rPr>
+          <w:rFonts w:ascii="Arial" w:hAnsi="Arial" w:cs="Arial"/>
+          <w:lang w:val="en-US"/>
+        </w:rPr>
+        <w:t>Hagenlocher</w:t>
+      </w:r>
+      <w:proofErr w:type="spellEnd"/>
+      <w:r>
+        <w:rPr>
+          <w:rFonts w:ascii="Arial" w:hAnsi="Arial" w:cs="Arial"/>
+          <w:lang w:val="en-US"/>
+        </w:rPr>
+        <w:t xml:space="preserve"> et al., 2014)</w:t>
       </w:r>
       <w:r>
         <w:rPr>
@@ -4155,6 +4556,7 @@
           <w:lang w:val="en-US"/>
         </w:rPr>
       </w:pPr>
+      <w:proofErr w:type="gramStart"/>
       <w:r>
         <w:rPr>
           <w:rFonts w:ascii="Arial" w:hAnsi="Arial" w:cs="Arial"/>
@@ -4175,7 +4577,47 @@
           <w:rFonts w:ascii="Arial" w:hAnsi="Arial" w:cs="Arial"/>
           <w:lang w:val="en-US"/>
         </w:rPr>
-        <w:t xml:space="preserve"> to reference data to geographical coordinates and make it efficiently queryable. With that approach applied, data from ROCK and GROUND may be cross-referenced, which solves one of the big problems of information integration in MAS (Thiel-Clemen, 2013).</w:t>
+        <w:t xml:space="preserve"> to reference data to geographical coordinates and make</w:t>
+      </w:r>
+      <w:proofErr w:type="gramEnd"/>
+      <w:r>
+        <w:rPr>
+          <w:rFonts w:ascii="Arial" w:hAnsi="Arial" w:cs="Arial"/>
+          <w:lang w:val="en-US"/>
+        </w:rPr>
+        <w:t xml:space="preserve"> it efficiently </w:t>
+      </w:r>
+      <w:proofErr w:type="spellStart"/>
+      <w:r>
+        <w:rPr>
+          <w:rFonts w:ascii="Arial" w:hAnsi="Arial" w:cs="Arial"/>
+          <w:lang w:val="en-US"/>
+        </w:rPr>
+        <w:t>queryable</w:t>
+      </w:r>
+      <w:proofErr w:type="spellEnd"/>
+      <w:r>
+        <w:rPr>
+          <w:rFonts w:ascii="Arial" w:hAnsi="Arial" w:cs="Arial"/>
+          <w:lang w:val="en-US"/>
+        </w:rPr>
+        <w:t>. With that approach applied, data from ROCK and GROUND may be cross-referenced, which solves one of the big problems of information integration in MAS (Thiel-</w:t>
+      </w:r>
+      <w:proofErr w:type="spellStart"/>
+      <w:r>
+        <w:rPr>
+          <w:rFonts w:ascii="Arial" w:hAnsi="Arial" w:cs="Arial"/>
+          <w:lang w:val="en-US"/>
+        </w:rPr>
+        <w:t>Clemen</w:t>
+      </w:r>
+      <w:proofErr w:type="spellEnd"/>
+      <w:r>
+        <w:rPr>
+          <w:rFonts w:ascii="Arial" w:hAnsi="Arial" w:cs="Arial"/>
+          <w:lang w:val="en-US"/>
+        </w:rPr>
+        <w:t>, 2013).</w:t>
       </w:r>
     </w:p>
     <w:p>
@@ -4241,12 +4683,21 @@
         </w:rPr>
         <w:t xml:space="preserve"> (</w:t>
       </w:r>
-      <w:r>
-        <w:rPr>
-          <w:rFonts w:ascii="Arial" w:hAnsi="Arial" w:cs="Arial"/>
-          <w:lang w:val="en-US"/>
-        </w:rPr>
-        <w:t>Baldowski et. al., 2014</w:t>
+      <w:proofErr w:type="spellStart"/>
+      <w:r>
+        <w:rPr>
+          <w:rFonts w:ascii="Arial" w:hAnsi="Arial" w:cs="Arial"/>
+          <w:lang w:val="en-US"/>
+        </w:rPr>
+        <w:t>Baldowski</w:t>
+      </w:r>
+      <w:proofErr w:type="spellEnd"/>
+      <w:r>
+        <w:rPr>
+          <w:rFonts w:ascii="Arial" w:hAnsi="Arial" w:cs="Arial"/>
+          <w:lang w:val="en-US"/>
+        </w:rPr>
+        <w:t xml:space="preserve"> et. al., 2014</w:t>
       </w:r>
       <w:r>
         <w:rPr>
@@ -4789,7 +5240,19 @@
         <w:rPr>
           <w:lang w:val="en-US"/>
         </w:rPr>
-        <w:t xml:space="preserve">A usefull disctinction could possibly be between different kinds of agents with the exception being two classes of agents, which are heavily interacting with each other. A seperation of these classes on different layer might introduce unnecessary overhead and complexity to the code. </w:t>
+        <w:t xml:space="preserve">A usefull disctinction could possibly </w:t>
+      </w:r>
+      <w:r>
+        <w:rPr>
+          <w:lang w:val="en-US"/>
+        </w:rPr>
+        <w:t>exist</w:t>
+      </w:r>
+      <w:r>
+        <w:rPr>
+          <w:lang w:val="en-US"/>
+        </w:rPr>
+        <w:t xml:space="preserve"> between different kinds of agents with the exception being two classes of agents, which are heavily interacting with each other. A seperation of these classes on different layer might introduce unnecessary overhead and complexity to the code. </w:t>
       </w:r>
     </w:p>
     <w:p>
@@ -4955,7 +5418,15 @@
       </w:pPr>
       <w:r>
         <w:lastRenderedPageBreak/>
-        <w:t>ILayer, ISteppedLayer &amp; IEventDrivenLayer</w:t>
+        <w:t xml:space="preserve">ILayer, </w:t>
+      </w:r>
+      <w:proofErr w:type="spellStart"/>
+      <w:r>
+        <w:t>ISteppedLayer</w:t>
+      </w:r>
+      <w:proofErr w:type="spellEnd"/>
+      <w:r>
+        <w:t xml:space="preserve"> &amp; IEventDrivenLayer</w:t>
       </w:r>
     </w:p>
     <w:p>
@@ -5073,11 +5544,21 @@
       <w:pPr>
         <w:pStyle w:val="berschrift3"/>
       </w:pPr>
-      <w:bookmarkStart w:id="4" w:name="_Ref259731454"/>
-      <w:r>
-        <w:t>ITickClient &amp; IAgent</w:t>
-      </w:r>
-      <w:bookmarkEnd w:id="4"/>
+      <w:bookmarkStart w:id="5" w:name="_Ref259731454"/>
+      <w:proofErr w:type="spellStart"/>
+      <w:r>
+        <w:t>ITickClient</w:t>
+      </w:r>
+      <w:proofErr w:type="spellEnd"/>
+      <w:r>
+        <w:t xml:space="preserve"> &amp; </w:t>
+      </w:r>
+      <w:proofErr w:type="spellStart"/>
+      <w:r>
+        <w:t>IAgent</w:t>
+      </w:r>
+      <w:bookmarkEnd w:id="5"/>
+      <w:proofErr w:type="spellEnd"/>
     </w:p>
     <w:p>
       <w:pPr>
@@ -5131,7 +5612,7 @@
           <w:lang w:val="en-US"/>
         </w:rPr>
       </w:pPr>
-      <w:bookmarkStart w:id="5" w:name="_Ref259731430"/>
+      <w:bookmarkStart w:id="6" w:name="_Ref259731430"/>
       <w:r>
         <w:rPr>
           <w:rFonts w:cs="Arial"/>
@@ -5140,7 +5621,7 @@
         </w:rPr>
         <w:t>Distribution and Communication</w:t>
       </w:r>
-      <w:bookmarkEnd w:id="5"/>
+      <w:bookmarkEnd w:id="6"/>
     </w:p>
     <w:p>
       <w:pPr>
@@ -5227,8 +5708,13 @@
         <w:pStyle w:val="berschrift3"/>
       </w:pPr>
       <w:r>
-        <w:t>Layer / Agent Shadowing</w:t>
-      </w:r>
+        <w:t xml:space="preserve">Layer / Agent </w:t>
+      </w:r>
+      <w:proofErr w:type="spellStart"/>
+      <w:r>
+        <w:t>Shadowing</w:t>
+      </w:r>
+      <w:proofErr w:type="spellEnd"/>
     </w:p>
     <w:p>
       <w:pPr>
@@ -5541,8 +6027,33 @@
           <w:rFonts w:ascii="Arial" w:hAnsi="Arial" w:cs="Arial"/>
           <w:lang w:val="en-US"/>
         </w:rPr>
-        <w:t xml:space="preserve"> numberOfAgents / numberOfNodes</w:t>
-      </w:r>
+        <w:t xml:space="preserve"> </w:t>
+      </w:r>
+      <w:proofErr w:type="spellStart"/>
+      <w:r>
+        <w:rPr>
+          <w:rFonts w:ascii="Arial" w:hAnsi="Arial" w:cs="Arial"/>
+          <w:lang w:val="en-US"/>
+        </w:rPr>
+        <w:t>numberOfAgents</w:t>
+      </w:r>
+      <w:proofErr w:type="spellEnd"/>
+      <w:r>
+        <w:rPr>
+          <w:rFonts w:ascii="Arial" w:hAnsi="Arial" w:cs="Arial"/>
+          <w:lang w:val="en-US"/>
+        </w:rPr>
+        <w:t xml:space="preserve"> / </w:t>
+      </w:r>
+      <w:proofErr w:type="spellStart"/>
+      <w:r>
+        <w:rPr>
+          <w:rFonts w:ascii="Arial" w:hAnsi="Arial" w:cs="Arial"/>
+          <w:lang w:val="en-US"/>
+        </w:rPr>
+        <w:t>numberOfNodes</w:t>
+      </w:r>
+      <w:proofErr w:type="spellEnd"/>
       <w:r>
         <w:rPr>
           <w:rFonts w:ascii="Arial" w:hAnsi="Arial" w:cs="Arial"/>
@@ -6028,8 +6539,6 @@
         </w:rPr>
         <w:t>writing</w:t>
       </w:r>
-      <w:bookmarkStart w:id="6" w:name="_GoBack"/>
-      <w:bookmarkEnd w:id="6"/>
       <w:r>
         <w:rPr>
           <w:sz w:val="24"/>
@@ -6272,15 +6781,27 @@
                 <w:szCs w:val="16"/>
               </w:rPr>
             </w:pPr>
-            <w:r>
-              <w:rPr>
-                <w:rFonts w:cs="Helvetica"/>
-                <w:noProof w:val="0"/>
-                <w:color w:val="000000"/>
-                <w:sz w:val="16"/>
-                <w:szCs w:val="16"/>
-              </w:rPr>
-              <w:t>Amouroux et al., 2009</w:t>
+            <w:proofErr w:type="spellStart"/>
+            <w:r>
+              <w:rPr>
+                <w:rFonts w:cs="Helvetica"/>
+                <w:noProof w:val="0"/>
+                <w:color w:val="000000"/>
+                <w:sz w:val="16"/>
+                <w:szCs w:val="16"/>
+              </w:rPr>
+              <w:t>Amouroux</w:t>
+            </w:r>
+            <w:proofErr w:type="spellEnd"/>
+            <w:r>
+              <w:rPr>
+                <w:rFonts w:cs="Helvetica"/>
+                <w:noProof w:val="0"/>
+                <w:color w:val="000000"/>
+                <w:sz w:val="16"/>
+                <w:szCs w:val="16"/>
+              </w:rPr>
+              <w:t xml:space="preserve"> et al., 2009</w:t>
             </w:r>
           </w:p>
         </w:tc>
@@ -6299,26 +6820,155 @@
                 <w:szCs w:val="16"/>
               </w:rPr>
             </w:pPr>
-            <w:r>
-              <w:rPr>
-                <w:rFonts w:cs="Helvetica"/>
-                <w:noProof w:val="0"/>
-                <w:color w:val="000000"/>
-                <w:sz w:val="16"/>
-                <w:szCs w:val="16"/>
-                <w:lang w:val="en-US"/>
-              </w:rPr>
-              <w:t xml:space="preserve">Amouroux, Edouard and Thanh-quang, CHU and Boucher, Alain and Drogoul, Alexis, 2007. GAMA an environment for implementing and running spatially explicit multi-agent simulations. </w:t>
-            </w:r>
-            <w:r>
-              <w:rPr>
-                <w:rFonts w:cs="Helvetica"/>
-                <w:noProof w:val="0"/>
-                <w:color w:val="000000"/>
-                <w:sz w:val="16"/>
-                <w:szCs w:val="16"/>
-              </w:rPr>
-              <w:t>Agent Computing and Multi-Agent Systems 2009, pages 359--371.</w:t>
+            <w:proofErr w:type="spellStart"/>
+            <w:r>
+              <w:rPr>
+                <w:rFonts w:cs="Helvetica"/>
+                <w:noProof w:val="0"/>
+                <w:color w:val="000000"/>
+                <w:sz w:val="16"/>
+                <w:szCs w:val="16"/>
+                <w:lang w:val="en-US"/>
+              </w:rPr>
+              <w:t>Amouroux</w:t>
+            </w:r>
+            <w:proofErr w:type="spellEnd"/>
+            <w:r>
+              <w:rPr>
+                <w:rFonts w:cs="Helvetica"/>
+                <w:noProof w:val="0"/>
+                <w:color w:val="000000"/>
+                <w:sz w:val="16"/>
+                <w:szCs w:val="16"/>
+                <w:lang w:val="en-US"/>
+              </w:rPr>
+              <w:t xml:space="preserve">, </w:t>
+            </w:r>
+            <w:proofErr w:type="spellStart"/>
+            <w:r>
+              <w:rPr>
+                <w:rFonts w:cs="Helvetica"/>
+                <w:noProof w:val="0"/>
+                <w:color w:val="000000"/>
+                <w:sz w:val="16"/>
+                <w:szCs w:val="16"/>
+                <w:lang w:val="en-US"/>
+              </w:rPr>
+              <w:t>Edouard</w:t>
+            </w:r>
+            <w:proofErr w:type="spellEnd"/>
+            <w:r>
+              <w:rPr>
+                <w:rFonts w:cs="Helvetica"/>
+                <w:noProof w:val="0"/>
+                <w:color w:val="000000"/>
+                <w:sz w:val="16"/>
+                <w:szCs w:val="16"/>
+                <w:lang w:val="en-US"/>
+              </w:rPr>
+              <w:t xml:space="preserve"> and </w:t>
+            </w:r>
+            <w:proofErr w:type="spellStart"/>
+            <w:r>
+              <w:rPr>
+                <w:rFonts w:cs="Helvetica"/>
+                <w:noProof w:val="0"/>
+                <w:color w:val="000000"/>
+                <w:sz w:val="16"/>
+                <w:szCs w:val="16"/>
+                <w:lang w:val="en-US"/>
+              </w:rPr>
+              <w:t>Thanh-quang</w:t>
+            </w:r>
+            <w:proofErr w:type="spellEnd"/>
+            <w:r>
+              <w:rPr>
+                <w:rFonts w:cs="Helvetica"/>
+                <w:noProof w:val="0"/>
+                <w:color w:val="000000"/>
+                <w:sz w:val="16"/>
+                <w:szCs w:val="16"/>
+                <w:lang w:val="en-US"/>
+              </w:rPr>
+              <w:t xml:space="preserve">, CHU and Boucher, Alain and </w:t>
+            </w:r>
+            <w:proofErr w:type="spellStart"/>
+            <w:r>
+              <w:rPr>
+                <w:rFonts w:cs="Helvetica"/>
+                <w:noProof w:val="0"/>
+                <w:color w:val="000000"/>
+                <w:sz w:val="16"/>
+                <w:szCs w:val="16"/>
+                <w:lang w:val="en-US"/>
+              </w:rPr>
+              <w:t>Drogoul</w:t>
+            </w:r>
+            <w:proofErr w:type="spellEnd"/>
+            <w:r>
+              <w:rPr>
+                <w:rFonts w:cs="Helvetica"/>
+                <w:noProof w:val="0"/>
+                <w:color w:val="000000"/>
+                <w:sz w:val="16"/>
+                <w:szCs w:val="16"/>
+                <w:lang w:val="en-US"/>
+              </w:rPr>
+              <w:t xml:space="preserve">, Alexis, 2007. GAMA an environment for implementing and running spatially explicit multi-agent simulations. </w:t>
+            </w:r>
+            <w:r>
+              <w:rPr>
+                <w:rFonts w:cs="Helvetica"/>
+                <w:noProof w:val="0"/>
+                <w:color w:val="000000"/>
+                <w:sz w:val="16"/>
+                <w:szCs w:val="16"/>
+              </w:rPr>
+              <w:t xml:space="preserve">Agent Computing </w:t>
+            </w:r>
+            <w:proofErr w:type="spellStart"/>
+            <w:r>
+              <w:rPr>
+                <w:rFonts w:cs="Helvetica"/>
+                <w:noProof w:val="0"/>
+                <w:color w:val="000000"/>
+                <w:sz w:val="16"/>
+                <w:szCs w:val="16"/>
+              </w:rPr>
+              <w:t>and</w:t>
+            </w:r>
+            <w:proofErr w:type="spellEnd"/>
+            <w:r>
+              <w:rPr>
+                <w:rFonts w:cs="Helvetica"/>
+                <w:noProof w:val="0"/>
+                <w:color w:val="000000"/>
+                <w:sz w:val="16"/>
+                <w:szCs w:val="16"/>
+              </w:rPr>
+              <w:t xml:space="preserve"> Multi-Agent Systems 2009, </w:t>
+            </w:r>
+            <w:proofErr w:type="spellStart"/>
+            <w:r>
+              <w:rPr>
+                <w:rFonts w:cs="Helvetica"/>
+                <w:noProof w:val="0"/>
+                <w:color w:val="000000"/>
+                <w:sz w:val="16"/>
+                <w:szCs w:val="16"/>
+              </w:rPr>
+              <w:t>pages</w:t>
+            </w:r>
+            <w:proofErr w:type="spellEnd"/>
+            <w:r>
+              <w:rPr>
+                <w:rFonts w:cs="Helvetica"/>
+                <w:noProof w:val="0"/>
+                <w:color w:val="000000"/>
+                <w:sz w:val="16"/>
+                <w:szCs w:val="16"/>
+              </w:rPr>
+              <w:t xml:space="preserve"> 359--371.</w:t>
             </w:r>
           </w:p>
         </w:tc>
@@ -6342,15 +6992,27 @@
                 <w:szCs w:val="16"/>
               </w:rPr>
             </w:pPr>
-            <w:r>
-              <w:rPr>
-                <w:rFonts w:cs="Helvetica"/>
-                <w:noProof w:val="0"/>
-                <w:color w:val="000000"/>
-                <w:sz w:val="16"/>
-                <w:szCs w:val="16"/>
-              </w:rPr>
-              <w:t>Baldowski et. al., 2014</w:t>
+            <w:proofErr w:type="spellStart"/>
+            <w:r>
+              <w:rPr>
+                <w:rFonts w:cs="Helvetica"/>
+                <w:noProof w:val="0"/>
+                <w:color w:val="000000"/>
+                <w:sz w:val="16"/>
+                <w:szCs w:val="16"/>
+              </w:rPr>
+              <w:t>Baldowski</w:t>
+            </w:r>
+            <w:proofErr w:type="spellEnd"/>
+            <w:r>
+              <w:rPr>
+                <w:rFonts w:cs="Helvetica"/>
+                <w:noProof w:val="0"/>
+                <w:color w:val="000000"/>
+                <w:sz w:val="16"/>
+                <w:szCs w:val="16"/>
+              </w:rPr>
+              <w:t xml:space="preserve"> et. al., 2014</w:t>
             </w:r>
           </w:p>
         </w:tc>
@@ -6369,13 +7031,77 @@
                 <w:szCs w:val="16"/>
               </w:rPr>
             </w:pPr>
-            <w:r>
-              <w:rPr>
-                <w:noProof w:val="0"/>
-                <w:sz w:val="16"/>
-                <w:szCs w:val="16"/>
-              </w:rPr>
-              <w:t xml:space="preserve">Baldowski et. al., 2014: M. Baldowski, J. Busch, T. Thiel-Clemen, Ermittlung der Waldbiomasse mit Hilfe eines spatial gemischten Indikators für den Abdoulaye Forest, Togo. In  </w:t>
+            <w:proofErr w:type="spellStart"/>
+            <w:r>
+              <w:rPr>
+                <w:noProof w:val="0"/>
+                <w:sz w:val="16"/>
+                <w:szCs w:val="16"/>
+              </w:rPr>
+              <w:t>Baldowski</w:t>
+            </w:r>
+            <w:proofErr w:type="spellEnd"/>
+            <w:r>
+              <w:rPr>
+                <w:noProof w:val="0"/>
+                <w:sz w:val="16"/>
+                <w:szCs w:val="16"/>
+              </w:rPr>
+              <w:t xml:space="preserve"> et. al., 2014: M. </w:t>
+            </w:r>
+            <w:proofErr w:type="spellStart"/>
+            <w:r>
+              <w:rPr>
+                <w:noProof w:val="0"/>
+                <w:sz w:val="16"/>
+                <w:szCs w:val="16"/>
+              </w:rPr>
+              <w:t>Baldowski</w:t>
+            </w:r>
+            <w:proofErr w:type="spellEnd"/>
+            <w:r>
+              <w:rPr>
+                <w:noProof w:val="0"/>
+                <w:sz w:val="16"/>
+                <w:szCs w:val="16"/>
+              </w:rPr>
+              <w:t xml:space="preserve">, J. Busch, T. Thiel-Clemen, Ermittlung der Waldbiomasse mit Hilfe eines </w:t>
+            </w:r>
+            <w:proofErr w:type="spellStart"/>
+            <w:r>
+              <w:rPr>
+                <w:noProof w:val="0"/>
+                <w:sz w:val="16"/>
+                <w:szCs w:val="16"/>
+              </w:rPr>
+              <w:t>spatial</w:t>
+            </w:r>
+            <w:proofErr w:type="spellEnd"/>
+            <w:r>
+              <w:rPr>
+                <w:noProof w:val="0"/>
+                <w:sz w:val="16"/>
+                <w:szCs w:val="16"/>
+              </w:rPr>
+              <w:t xml:space="preserve"> gemischten Indikators für den Abdoulaye </w:t>
+            </w:r>
+            <w:proofErr w:type="spellStart"/>
+            <w:r>
+              <w:rPr>
+                <w:noProof w:val="0"/>
+                <w:sz w:val="16"/>
+                <w:szCs w:val="16"/>
+              </w:rPr>
+              <w:t>Forest</w:t>
+            </w:r>
+            <w:proofErr w:type="spellEnd"/>
+            <w:r>
+              <w:rPr>
+                <w:noProof w:val="0"/>
+                <w:sz w:val="16"/>
+                <w:szCs w:val="16"/>
+              </w:rPr>
+              <w:t xml:space="preserve">, Togo. In  </w:t>
             </w:r>
             <w:r>
               <w:rPr>
@@ -6419,15 +7145,27 @@
                 <w:szCs w:val="16"/>
               </w:rPr>
             </w:pPr>
-            <w:r>
-              <w:rPr>
-                <w:rFonts w:cs="Helvetica"/>
-                <w:noProof w:val="0"/>
-                <w:color w:val="000000"/>
-                <w:sz w:val="16"/>
-                <w:szCs w:val="16"/>
-              </w:rPr>
-              <w:t>Bellifemine et al., 2007</w:t>
+            <w:proofErr w:type="spellStart"/>
+            <w:r>
+              <w:rPr>
+                <w:rFonts w:cs="Helvetica"/>
+                <w:noProof w:val="0"/>
+                <w:color w:val="000000"/>
+                <w:sz w:val="16"/>
+                <w:szCs w:val="16"/>
+              </w:rPr>
+              <w:t>Bellifemine</w:t>
+            </w:r>
+            <w:proofErr w:type="spellEnd"/>
+            <w:r>
+              <w:rPr>
+                <w:rFonts w:cs="Helvetica"/>
+                <w:noProof w:val="0"/>
+                <w:color w:val="000000"/>
+                <w:sz w:val="16"/>
+                <w:szCs w:val="16"/>
+              </w:rPr>
+              <w:t xml:space="preserve"> et al., 2007</w:t>
             </w:r>
           </w:p>
         </w:tc>
@@ -6496,15 +7234,27 @@
                 <w:szCs w:val="16"/>
               </w:rPr>
             </w:pPr>
-            <w:r>
-              <w:rPr>
-                <w:rFonts w:cs="Helvetica"/>
-                <w:noProof w:val="0"/>
-                <w:color w:val="000000"/>
-                <w:sz w:val="16"/>
-                <w:szCs w:val="16"/>
-              </w:rPr>
-              <w:t>Bellifemine et al., 2008</w:t>
+            <w:proofErr w:type="spellStart"/>
+            <w:r>
+              <w:rPr>
+                <w:rFonts w:cs="Helvetica"/>
+                <w:noProof w:val="0"/>
+                <w:color w:val="000000"/>
+                <w:sz w:val="16"/>
+                <w:szCs w:val="16"/>
+              </w:rPr>
+              <w:t>Bellifemine</w:t>
+            </w:r>
+            <w:proofErr w:type="spellEnd"/>
+            <w:r>
+              <w:rPr>
+                <w:rFonts w:cs="Helvetica"/>
+                <w:noProof w:val="0"/>
+                <w:color w:val="000000"/>
+                <w:sz w:val="16"/>
+                <w:szCs w:val="16"/>
+              </w:rPr>
+              <w:t xml:space="preserve"> et al., 2008</w:t>
             </w:r>
           </w:p>
         </w:tc>
@@ -6592,15 +7342,27 @@
                 <w:szCs w:val="16"/>
               </w:rPr>
             </w:pPr>
-            <w:r>
-              <w:rPr>
-                <w:rFonts w:cs="Helvetica"/>
-                <w:noProof w:val="0"/>
-                <w:color w:val="000000"/>
-                <w:sz w:val="16"/>
-                <w:szCs w:val="16"/>
-              </w:rPr>
-              <w:t>Cicirelli et al., 2010</w:t>
+            <w:proofErr w:type="spellStart"/>
+            <w:r>
+              <w:rPr>
+                <w:rFonts w:cs="Helvetica"/>
+                <w:noProof w:val="0"/>
+                <w:color w:val="000000"/>
+                <w:sz w:val="16"/>
+                <w:szCs w:val="16"/>
+              </w:rPr>
+              <w:t>Cicirelli</w:t>
+            </w:r>
+            <w:proofErr w:type="spellEnd"/>
+            <w:r>
+              <w:rPr>
+                <w:rFonts w:cs="Helvetica"/>
+                <w:noProof w:val="0"/>
+                <w:color w:val="000000"/>
+                <w:sz w:val="16"/>
+                <w:szCs w:val="16"/>
+              </w:rPr>
+              <w:t xml:space="preserve"> et al., 2010</w:t>
             </w:r>
           </w:p>
         </w:tc>
@@ -6620,16 +7382,101 @@
                 <w:lang w:val="en-US"/>
               </w:rPr>
             </w:pPr>
-            <w:r>
-              <w:rPr>
-                <w:rFonts w:cs="Helvetica"/>
-                <w:noProof w:val="0"/>
-                <w:color w:val="000000"/>
-                <w:sz w:val="16"/>
-                <w:szCs w:val="16"/>
-                <w:lang w:val="en-US"/>
-              </w:rPr>
-              <w:t>Cicirelli, Franco and Furfaro, Angelo and Giordano, Andrea and Nigro, Libero, 2009. Parallel Simulation of Multi-agent Systems Using Terracotta 2010 IEEE/ACM 14th International Symposium on Distributed Simulation and Real Time Applications, 219--222.</w:t>
+            <w:proofErr w:type="spellStart"/>
+            <w:r>
+              <w:rPr>
+                <w:rFonts w:cs="Helvetica"/>
+                <w:noProof w:val="0"/>
+                <w:color w:val="000000"/>
+                <w:sz w:val="16"/>
+                <w:szCs w:val="16"/>
+                <w:lang w:val="en-US"/>
+              </w:rPr>
+              <w:t>Cicirelli</w:t>
+            </w:r>
+            <w:proofErr w:type="spellEnd"/>
+            <w:r>
+              <w:rPr>
+                <w:rFonts w:cs="Helvetica"/>
+                <w:noProof w:val="0"/>
+                <w:color w:val="000000"/>
+                <w:sz w:val="16"/>
+                <w:szCs w:val="16"/>
+                <w:lang w:val="en-US"/>
+              </w:rPr>
+              <w:t xml:space="preserve">, Franco and </w:t>
+            </w:r>
+            <w:proofErr w:type="spellStart"/>
+            <w:r>
+              <w:rPr>
+                <w:rFonts w:cs="Helvetica"/>
+                <w:noProof w:val="0"/>
+                <w:color w:val="000000"/>
+                <w:sz w:val="16"/>
+                <w:szCs w:val="16"/>
+                <w:lang w:val="en-US"/>
+              </w:rPr>
+              <w:t>Furfaro</w:t>
+            </w:r>
+            <w:proofErr w:type="spellEnd"/>
+            <w:r>
+              <w:rPr>
+                <w:rFonts w:cs="Helvetica"/>
+                <w:noProof w:val="0"/>
+                <w:color w:val="000000"/>
+                <w:sz w:val="16"/>
+                <w:szCs w:val="16"/>
+                <w:lang w:val="en-US"/>
+              </w:rPr>
+              <w:t xml:space="preserve">, Angelo and Giordano, Andrea and </w:t>
+            </w:r>
+            <w:proofErr w:type="spellStart"/>
+            <w:r>
+              <w:rPr>
+                <w:rFonts w:cs="Helvetica"/>
+                <w:noProof w:val="0"/>
+                <w:color w:val="000000"/>
+                <w:sz w:val="16"/>
+                <w:szCs w:val="16"/>
+                <w:lang w:val="en-US"/>
+              </w:rPr>
+              <w:t>Nigro</w:t>
+            </w:r>
+            <w:proofErr w:type="spellEnd"/>
+            <w:r>
+              <w:rPr>
+                <w:rFonts w:cs="Helvetica"/>
+                <w:noProof w:val="0"/>
+                <w:color w:val="000000"/>
+                <w:sz w:val="16"/>
+                <w:szCs w:val="16"/>
+                <w:lang w:val="en-US"/>
+              </w:rPr>
+              <w:t xml:space="preserve">, </w:t>
+            </w:r>
+            <w:proofErr w:type="spellStart"/>
+            <w:r>
+              <w:rPr>
+                <w:rFonts w:cs="Helvetica"/>
+                <w:noProof w:val="0"/>
+                <w:color w:val="000000"/>
+                <w:sz w:val="16"/>
+                <w:szCs w:val="16"/>
+                <w:lang w:val="en-US"/>
+              </w:rPr>
+              <w:t>Libero</w:t>
+            </w:r>
+            <w:proofErr w:type="spellEnd"/>
+            <w:r>
+              <w:rPr>
+                <w:rFonts w:cs="Helvetica"/>
+                <w:noProof w:val="0"/>
+                <w:color w:val="000000"/>
+                <w:sz w:val="16"/>
+                <w:szCs w:val="16"/>
+                <w:lang w:val="en-US"/>
+              </w:rPr>
+              <w:t>, 2009. Parallel Simulation of Multi-agent Systems Using Terracotta 2010 IEEE/ACM 14th International Symposium on Distributed Simulation and Real Time Applications, 219--222.</w:t>
             </w:r>
           </w:p>
         </w:tc>
@@ -6654,16 +7501,29 @@
                 <w:lang w:val="en-US"/>
               </w:rPr>
             </w:pPr>
-            <w:r>
-              <w:rPr>
-                <w:rFonts w:cs="Helvetica"/>
-                <w:noProof w:val="0"/>
-                <w:color w:val="000000"/>
-                <w:sz w:val="16"/>
-                <w:szCs w:val="16"/>
-                <w:lang w:val="en-US"/>
-              </w:rPr>
-              <w:t>Filatova et al., 2013</w:t>
+            <w:proofErr w:type="spellStart"/>
+            <w:r>
+              <w:rPr>
+                <w:rFonts w:cs="Helvetica"/>
+                <w:noProof w:val="0"/>
+                <w:color w:val="000000"/>
+                <w:sz w:val="16"/>
+                <w:szCs w:val="16"/>
+                <w:lang w:val="en-US"/>
+              </w:rPr>
+              <w:t>Filatova</w:t>
+            </w:r>
+            <w:proofErr w:type="spellEnd"/>
+            <w:r>
+              <w:rPr>
+                <w:rFonts w:cs="Helvetica"/>
+                <w:noProof w:val="0"/>
+                <w:color w:val="000000"/>
+                <w:sz w:val="16"/>
+                <w:szCs w:val="16"/>
+                <w:lang w:val="en-US"/>
+              </w:rPr>
+              <w:t xml:space="preserve"> et al., 2013</w:t>
             </w:r>
           </w:p>
         </w:tc>
@@ -7163,16 +8023,29 @@
                 <w:lang w:val="en-US"/>
               </w:rPr>
             </w:pPr>
-            <w:r>
-              <w:rPr>
-                <w:rFonts w:cs="Helvetica"/>
-                <w:noProof w:val="0"/>
-                <w:color w:val="000000"/>
-                <w:sz w:val="16"/>
-                <w:szCs w:val="16"/>
-                <w:lang w:val="en-US"/>
-              </w:rPr>
-              <w:t>Himmelspach et al., 2009</w:t>
+            <w:proofErr w:type="spellStart"/>
+            <w:r>
+              <w:rPr>
+                <w:rFonts w:cs="Helvetica"/>
+                <w:noProof w:val="0"/>
+                <w:color w:val="000000"/>
+                <w:sz w:val="16"/>
+                <w:szCs w:val="16"/>
+                <w:lang w:val="en-US"/>
+              </w:rPr>
+              <w:t>Himmelspach</w:t>
+            </w:r>
+            <w:proofErr w:type="spellEnd"/>
+            <w:r>
+              <w:rPr>
+                <w:rFonts w:cs="Helvetica"/>
+                <w:noProof w:val="0"/>
+                <w:color w:val="000000"/>
+                <w:sz w:val="16"/>
+                <w:szCs w:val="16"/>
+                <w:lang w:val="en-US"/>
+              </w:rPr>
+              <w:t xml:space="preserve"> et al., 2009</w:t>
             </w:r>
           </w:p>
         </w:tc>
@@ -7192,16 +8065,77 @@
                 <w:lang w:val="en-US"/>
               </w:rPr>
             </w:pPr>
-            <w:r>
-              <w:rPr>
-                <w:rFonts w:cs="Helvetica"/>
-                <w:noProof w:val="0"/>
-                <w:color w:val="000000"/>
-                <w:sz w:val="16"/>
-                <w:szCs w:val="16"/>
-                <w:lang w:val="en-US"/>
-              </w:rPr>
-              <w:t xml:space="preserve">Himmelspach, Jan and Uhrmacher, Adelinde M, 2009. EXPERIMENTAL ANALYSIS OF LOGICAL PROCESS SIMULATION ALGORITHMS IN JAMES II. Winter Simulation Conference 2009, </w:t>
+            <w:proofErr w:type="spellStart"/>
+            <w:r>
+              <w:rPr>
+                <w:rFonts w:cs="Helvetica"/>
+                <w:noProof w:val="0"/>
+                <w:color w:val="000000"/>
+                <w:sz w:val="16"/>
+                <w:szCs w:val="16"/>
+                <w:lang w:val="en-US"/>
+              </w:rPr>
+              <w:t>Himmelspach</w:t>
+            </w:r>
+            <w:proofErr w:type="spellEnd"/>
+            <w:r>
+              <w:rPr>
+                <w:rFonts w:cs="Helvetica"/>
+                <w:noProof w:val="0"/>
+                <w:color w:val="000000"/>
+                <w:sz w:val="16"/>
+                <w:szCs w:val="16"/>
+                <w:lang w:val="en-US"/>
+              </w:rPr>
+              <w:t xml:space="preserve">, Jan and </w:t>
+            </w:r>
+            <w:proofErr w:type="spellStart"/>
+            <w:r>
+              <w:rPr>
+                <w:rFonts w:cs="Helvetica"/>
+                <w:noProof w:val="0"/>
+                <w:color w:val="000000"/>
+                <w:sz w:val="16"/>
+                <w:szCs w:val="16"/>
+                <w:lang w:val="en-US"/>
+              </w:rPr>
+              <w:t>Uhrmacher</w:t>
+            </w:r>
+            <w:proofErr w:type="spellEnd"/>
+            <w:r>
+              <w:rPr>
+                <w:rFonts w:cs="Helvetica"/>
+                <w:noProof w:val="0"/>
+                <w:color w:val="000000"/>
+                <w:sz w:val="16"/>
+                <w:szCs w:val="16"/>
+                <w:lang w:val="en-US"/>
+              </w:rPr>
+              <w:t xml:space="preserve">, </w:t>
+            </w:r>
+            <w:proofErr w:type="spellStart"/>
+            <w:r>
+              <w:rPr>
+                <w:rFonts w:cs="Helvetica"/>
+                <w:noProof w:val="0"/>
+                <w:color w:val="000000"/>
+                <w:sz w:val="16"/>
+                <w:szCs w:val="16"/>
+                <w:lang w:val="en-US"/>
+              </w:rPr>
+              <w:t>Adelinde</w:t>
+            </w:r>
+            <w:proofErr w:type="spellEnd"/>
+            <w:r>
+              <w:rPr>
+                <w:rFonts w:cs="Helvetica"/>
+                <w:noProof w:val="0"/>
+                <w:color w:val="000000"/>
+                <w:sz w:val="16"/>
+                <w:szCs w:val="16"/>
+                <w:lang w:val="en-US"/>
+              </w:rPr>
+              <w:t xml:space="preserve"> M, 2009. EXPERIMENTAL ANALYSIS OF LOGICAL PROCESS SIMULATION ALGORITHMS IN JAMES II. Winter Simulation Conference 2009, </w:t>
             </w:r>
             <w:r>
               <w:rPr>
@@ -7493,7 +8427,271 @@
                 <w:szCs w:val="16"/>
                 <w:lang w:val="en-US"/>
               </w:rPr>
-              <w:t>Liu, Jianguo and Dietz, Thomas and Carpenter, Stephen R and Alberti, Marina and Folke, Carl and Moran, Emilio and Pell, Alice N and Deadman, Peter and Kratz, Timothy and Lubchenco, Jane and Ostrom, Elinor and Ouyang, Zhiyun and Provencher, William and Redman, Charles L and Schneider, Stephen H and Taylor, William W, 2007. Complexity of coupled human and natural systems. Science (New York, N.Y.), 1095-9203.</w:t>
+              <w:t xml:space="preserve">Liu, </w:t>
+            </w:r>
+            <w:proofErr w:type="spellStart"/>
+            <w:r>
+              <w:rPr>
+                <w:rFonts w:cs="Helvetica"/>
+                <w:noProof w:val="0"/>
+                <w:color w:val="000000"/>
+                <w:sz w:val="16"/>
+                <w:szCs w:val="16"/>
+                <w:lang w:val="en-US"/>
+              </w:rPr>
+              <w:t>Jianguo</w:t>
+            </w:r>
+            <w:proofErr w:type="spellEnd"/>
+            <w:r>
+              <w:rPr>
+                <w:rFonts w:cs="Helvetica"/>
+                <w:noProof w:val="0"/>
+                <w:color w:val="000000"/>
+                <w:sz w:val="16"/>
+                <w:szCs w:val="16"/>
+                <w:lang w:val="en-US"/>
+              </w:rPr>
+              <w:t xml:space="preserve"> and Dietz, Thomas and Carpenter, Stephen R and </w:t>
+            </w:r>
+            <w:proofErr w:type="spellStart"/>
+            <w:r>
+              <w:rPr>
+                <w:rFonts w:cs="Helvetica"/>
+                <w:noProof w:val="0"/>
+                <w:color w:val="000000"/>
+                <w:sz w:val="16"/>
+                <w:szCs w:val="16"/>
+                <w:lang w:val="en-US"/>
+              </w:rPr>
+              <w:t>Alberti</w:t>
+            </w:r>
+            <w:proofErr w:type="spellEnd"/>
+            <w:r>
+              <w:rPr>
+                <w:rFonts w:cs="Helvetica"/>
+                <w:noProof w:val="0"/>
+                <w:color w:val="000000"/>
+                <w:sz w:val="16"/>
+                <w:szCs w:val="16"/>
+                <w:lang w:val="en-US"/>
+              </w:rPr>
+              <w:t xml:space="preserve">, Marina and </w:t>
+            </w:r>
+            <w:proofErr w:type="spellStart"/>
+            <w:r>
+              <w:rPr>
+                <w:rFonts w:cs="Helvetica"/>
+                <w:noProof w:val="0"/>
+                <w:color w:val="000000"/>
+                <w:sz w:val="16"/>
+                <w:szCs w:val="16"/>
+                <w:lang w:val="en-US"/>
+              </w:rPr>
+              <w:t>Folke</w:t>
+            </w:r>
+            <w:proofErr w:type="spellEnd"/>
+            <w:r>
+              <w:rPr>
+                <w:rFonts w:cs="Helvetica"/>
+                <w:noProof w:val="0"/>
+                <w:color w:val="000000"/>
+                <w:sz w:val="16"/>
+                <w:szCs w:val="16"/>
+                <w:lang w:val="en-US"/>
+              </w:rPr>
+              <w:t xml:space="preserve">, Carl and Moran, Emilio and Pell, Alice N and </w:t>
+            </w:r>
+            <w:proofErr w:type="spellStart"/>
+            <w:r>
+              <w:rPr>
+                <w:rFonts w:cs="Helvetica"/>
+                <w:noProof w:val="0"/>
+                <w:color w:val="000000"/>
+                <w:sz w:val="16"/>
+                <w:szCs w:val="16"/>
+                <w:lang w:val="en-US"/>
+              </w:rPr>
+              <w:t>Deadman</w:t>
+            </w:r>
+            <w:proofErr w:type="spellEnd"/>
+            <w:r>
+              <w:rPr>
+                <w:rFonts w:cs="Helvetica"/>
+                <w:noProof w:val="0"/>
+                <w:color w:val="000000"/>
+                <w:sz w:val="16"/>
+                <w:szCs w:val="16"/>
+                <w:lang w:val="en-US"/>
+              </w:rPr>
+              <w:t xml:space="preserve">, Peter and </w:t>
+            </w:r>
+            <w:proofErr w:type="spellStart"/>
+            <w:r>
+              <w:rPr>
+                <w:rFonts w:cs="Helvetica"/>
+                <w:noProof w:val="0"/>
+                <w:color w:val="000000"/>
+                <w:sz w:val="16"/>
+                <w:szCs w:val="16"/>
+                <w:lang w:val="en-US"/>
+              </w:rPr>
+              <w:t>Kratz</w:t>
+            </w:r>
+            <w:proofErr w:type="spellEnd"/>
+            <w:r>
+              <w:rPr>
+                <w:rFonts w:cs="Helvetica"/>
+                <w:noProof w:val="0"/>
+                <w:color w:val="000000"/>
+                <w:sz w:val="16"/>
+                <w:szCs w:val="16"/>
+                <w:lang w:val="en-US"/>
+              </w:rPr>
+              <w:t xml:space="preserve">, Timothy and </w:t>
+            </w:r>
+            <w:proofErr w:type="spellStart"/>
+            <w:r>
+              <w:rPr>
+                <w:rFonts w:cs="Helvetica"/>
+                <w:noProof w:val="0"/>
+                <w:color w:val="000000"/>
+                <w:sz w:val="16"/>
+                <w:szCs w:val="16"/>
+                <w:lang w:val="en-US"/>
+              </w:rPr>
+              <w:t>Lubchenco</w:t>
+            </w:r>
+            <w:proofErr w:type="spellEnd"/>
+            <w:r>
+              <w:rPr>
+                <w:rFonts w:cs="Helvetica"/>
+                <w:noProof w:val="0"/>
+                <w:color w:val="000000"/>
+                <w:sz w:val="16"/>
+                <w:szCs w:val="16"/>
+                <w:lang w:val="en-US"/>
+              </w:rPr>
+              <w:t xml:space="preserve">, Jane and </w:t>
+            </w:r>
+            <w:proofErr w:type="spellStart"/>
+            <w:r>
+              <w:rPr>
+                <w:rFonts w:cs="Helvetica"/>
+                <w:noProof w:val="0"/>
+                <w:color w:val="000000"/>
+                <w:sz w:val="16"/>
+                <w:szCs w:val="16"/>
+                <w:lang w:val="en-US"/>
+              </w:rPr>
+              <w:t>Ostrom</w:t>
+            </w:r>
+            <w:proofErr w:type="spellEnd"/>
+            <w:r>
+              <w:rPr>
+                <w:rFonts w:cs="Helvetica"/>
+                <w:noProof w:val="0"/>
+                <w:color w:val="000000"/>
+                <w:sz w:val="16"/>
+                <w:szCs w:val="16"/>
+                <w:lang w:val="en-US"/>
+              </w:rPr>
+              <w:t xml:space="preserve">, </w:t>
+            </w:r>
+            <w:proofErr w:type="spellStart"/>
+            <w:r>
+              <w:rPr>
+                <w:rFonts w:cs="Helvetica"/>
+                <w:noProof w:val="0"/>
+                <w:color w:val="000000"/>
+                <w:sz w:val="16"/>
+                <w:szCs w:val="16"/>
+                <w:lang w:val="en-US"/>
+              </w:rPr>
+              <w:t>Elinor</w:t>
+            </w:r>
+            <w:proofErr w:type="spellEnd"/>
+            <w:r>
+              <w:rPr>
+                <w:rFonts w:cs="Helvetica"/>
+                <w:noProof w:val="0"/>
+                <w:color w:val="000000"/>
+                <w:sz w:val="16"/>
+                <w:szCs w:val="16"/>
+                <w:lang w:val="en-US"/>
+              </w:rPr>
+              <w:t xml:space="preserve"> and </w:t>
+            </w:r>
+            <w:proofErr w:type="spellStart"/>
+            <w:r>
+              <w:rPr>
+                <w:rFonts w:cs="Helvetica"/>
+                <w:noProof w:val="0"/>
+                <w:color w:val="000000"/>
+                <w:sz w:val="16"/>
+                <w:szCs w:val="16"/>
+                <w:lang w:val="en-US"/>
+              </w:rPr>
+              <w:t>Ouyang</w:t>
+            </w:r>
+            <w:proofErr w:type="spellEnd"/>
+            <w:r>
+              <w:rPr>
+                <w:rFonts w:cs="Helvetica"/>
+                <w:noProof w:val="0"/>
+                <w:color w:val="000000"/>
+                <w:sz w:val="16"/>
+                <w:szCs w:val="16"/>
+                <w:lang w:val="en-US"/>
+              </w:rPr>
+              <w:t xml:space="preserve">, </w:t>
+            </w:r>
+            <w:proofErr w:type="spellStart"/>
+            <w:r>
+              <w:rPr>
+                <w:rFonts w:cs="Helvetica"/>
+                <w:noProof w:val="0"/>
+                <w:color w:val="000000"/>
+                <w:sz w:val="16"/>
+                <w:szCs w:val="16"/>
+                <w:lang w:val="en-US"/>
+              </w:rPr>
+              <w:t>Zhiyun</w:t>
+            </w:r>
+            <w:proofErr w:type="spellEnd"/>
+            <w:r>
+              <w:rPr>
+                <w:rFonts w:cs="Helvetica"/>
+                <w:noProof w:val="0"/>
+                <w:color w:val="000000"/>
+                <w:sz w:val="16"/>
+                <w:szCs w:val="16"/>
+                <w:lang w:val="en-US"/>
+              </w:rPr>
+              <w:t xml:space="preserve"> and </w:t>
+            </w:r>
+            <w:proofErr w:type="spellStart"/>
+            <w:r>
+              <w:rPr>
+                <w:rFonts w:cs="Helvetica"/>
+                <w:noProof w:val="0"/>
+                <w:color w:val="000000"/>
+                <w:sz w:val="16"/>
+                <w:szCs w:val="16"/>
+                <w:lang w:val="en-US"/>
+              </w:rPr>
+              <w:t>Provencher</w:t>
+            </w:r>
+            <w:proofErr w:type="spellEnd"/>
+            <w:r>
+              <w:rPr>
+                <w:rFonts w:cs="Helvetica"/>
+                <w:noProof w:val="0"/>
+                <w:color w:val="000000"/>
+                <w:sz w:val="16"/>
+                <w:szCs w:val="16"/>
+                <w:lang w:val="en-US"/>
+              </w:rPr>
+              <w:t>, William and Redman, Charles L and Schneider, Stephen H and Taylor, William W, 2007. Complexity of coupled human and natural systems. Science (New York, N.Y.), 1095-9203.</w:t>
             </w:r>
           </w:p>
         </w:tc>
@@ -7518,6 +8716,7 @@
                 <w:lang w:val="en-US"/>
               </w:rPr>
             </w:pPr>
+            <w:proofErr w:type="spellStart"/>
             <w:r>
               <w:rPr>
                 <w:rFonts w:cs="Helvetica"/>
@@ -7529,6 +8728,7 @@
               </w:rPr>
               <w:t>Mengistu</w:t>
             </w:r>
+            <w:proofErr w:type="spellEnd"/>
             <w:r>
               <w:rPr>
                 <w:rFonts w:cs="Helvetica"/>
@@ -7558,16 +8758,101 @@
                 <w:lang w:val="en-US"/>
               </w:rPr>
             </w:pPr>
-            <w:r>
-              <w:rPr>
-                <w:rFonts w:cs="Helvetica"/>
-                <w:noProof w:val="0"/>
-                <w:color w:val="000000"/>
-                <w:sz w:val="16"/>
-                <w:szCs w:val="16"/>
-                <w:lang w:val="en-US"/>
-              </w:rPr>
-              <w:t>Mengistu, Dawit, Tröger, Peter, Lundberg, Lars, &amp; Davidsson, Paul. 2008. Scalability in</w:t>
+            <w:proofErr w:type="spellStart"/>
+            <w:r>
+              <w:rPr>
+                <w:rFonts w:cs="Helvetica"/>
+                <w:noProof w:val="0"/>
+                <w:color w:val="000000"/>
+                <w:sz w:val="16"/>
+                <w:szCs w:val="16"/>
+                <w:lang w:val="en-US"/>
+              </w:rPr>
+              <w:t>Mengistu</w:t>
+            </w:r>
+            <w:proofErr w:type="spellEnd"/>
+            <w:r>
+              <w:rPr>
+                <w:rFonts w:cs="Helvetica"/>
+                <w:noProof w:val="0"/>
+                <w:color w:val="000000"/>
+                <w:sz w:val="16"/>
+                <w:szCs w:val="16"/>
+                <w:lang w:val="en-US"/>
+              </w:rPr>
+              <w:t xml:space="preserve">, </w:t>
+            </w:r>
+            <w:proofErr w:type="spellStart"/>
+            <w:r>
+              <w:rPr>
+                <w:rFonts w:cs="Helvetica"/>
+                <w:noProof w:val="0"/>
+                <w:color w:val="000000"/>
+                <w:sz w:val="16"/>
+                <w:szCs w:val="16"/>
+                <w:lang w:val="en-US"/>
+              </w:rPr>
+              <w:t>Dawit</w:t>
+            </w:r>
+            <w:proofErr w:type="spellEnd"/>
+            <w:r>
+              <w:rPr>
+                <w:rFonts w:cs="Helvetica"/>
+                <w:noProof w:val="0"/>
+                <w:color w:val="000000"/>
+                <w:sz w:val="16"/>
+                <w:szCs w:val="16"/>
+                <w:lang w:val="en-US"/>
+              </w:rPr>
+              <w:t xml:space="preserve">, </w:t>
+            </w:r>
+            <w:proofErr w:type="spellStart"/>
+            <w:r>
+              <w:rPr>
+                <w:rFonts w:cs="Helvetica"/>
+                <w:noProof w:val="0"/>
+                <w:color w:val="000000"/>
+                <w:sz w:val="16"/>
+                <w:szCs w:val="16"/>
+                <w:lang w:val="en-US"/>
+              </w:rPr>
+              <w:t>Tröger</w:t>
+            </w:r>
+            <w:proofErr w:type="spellEnd"/>
+            <w:r>
+              <w:rPr>
+                <w:rFonts w:cs="Helvetica"/>
+                <w:noProof w:val="0"/>
+                <w:color w:val="000000"/>
+                <w:sz w:val="16"/>
+                <w:szCs w:val="16"/>
+                <w:lang w:val="en-US"/>
+              </w:rPr>
+              <w:t xml:space="preserve">, Peter, Lundberg, Lars, &amp; </w:t>
+            </w:r>
+            <w:proofErr w:type="spellStart"/>
+            <w:r>
+              <w:rPr>
+                <w:rFonts w:cs="Helvetica"/>
+                <w:noProof w:val="0"/>
+                <w:color w:val="000000"/>
+                <w:sz w:val="16"/>
+                <w:szCs w:val="16"/>
+                <w:lang w:val="en-US"/>
+              </w:rPr>
+              <w:t>Davidsson</w:t>
+            </w:r>
+            <w:proofErr w:type="spellEnd"/>
+            <w:r>
+              <w:rPr>
+                <w:rFonts w:cs="Helvetica"/>
+                <w:noProof w:val="0"/>
+                <w:color w:val="000000"/>
+                <w:sz w:val="16"/>
+                <w:szCs w:val="16"/>
+                <w:lang w:val="en-US"/>
+              </w:rPr>
+              <w:t>, Paul. 2008. Scalability in</w:t>
             </w:r>
             <w:r>
               <w:rPr>
@@ -7611,7 +8896,31 @@
                 <w:szCs w:val="16"/>
                 <w:lang w:val="en-US"/>
               </w:rPr>
-              <w:t>Conference on Future Generation Communication and Networking Symposia, Dec., 93–99.</w:t>
+              <w:t>Conference on Future Generation Communication and Networking Symposia, Dec</w:t>
+            </w:r>
+            <w:proofErr w:type="gramStart"/>
+            <w:r>
+              <w:rPr>
+                <w:rFonts w:cs="Helvetica"/>
+                <w:noProof w:val="0"/>
+                <w:color w:val="000000"/>
+                <w:sz w:val="16"/>
+                <w:szCs w:val="16"/>
+                <w:lang w:val="en-US"/>
+              </w:rPr>
+              <w:t>.,</w:t>
+            </w:r>
+            <w:proofErr w:type="gramEnd"/>
+            <w:r>
+              <w:rPr>
+                <w:rFonts w:cs="Helvetica"/>
+                <w:noProof w:val="0"/>
+                <w:color w:val="000000"/>
+                <w:sz w:val="16"/>
+                <w:szCs w:val="16"/>
+                <w:lang w:val="en-US"/>
+              </w:rPr>
+              <w:t xml:space="preserve"> 93–99.</w:t>
             </w:r>
           </w:p>
         </w:tc>
@@ -7636,16 +8945,29 @@
                 <w:lang w:val="en-US"/>
               </w:rPr>
             </w:pPr>
-            <w:r>
-              <w:rPr>
-                <w:rFonts w:cs="Helvetica"/>
-                <w:noProof w:val="0"/>
-                <w:color w:val="000000"/>
-                <w:sz w:val="16"/>
-                <w:szCs w:val="16"/>
-                <w:lang w:val="en-US"/>
-              </w:rPr>
-              <w:t>Pereki, 2013</w:t>
+            <w:proofErr w:type="spellStart"/>
+            <w:r>
+              <w:rPr>
+                <w:rFonts w:cs="Helvetica"/>
+                <w:noProof w:val="0"/>
+                <w:color w:val="000000"/>
+                <w:sz w:val="16"/>
+                <w:szCs w:val="16"/>
+                <w:lang w:val="en-US"/>
+              </w:rPr>
+              <w:t>Pereki</w:t>
+            </w:r>
+            <w:proofErr w:type="spellEnd"/>
+            <w:r>
+              <w:rPr>
+                <w:rFonts w:cs="Helvetica"/>
+                <w:noProof w:val="0"/>
+                <w:color w:val="000000"/>
+                <w:sz w:val="16"/>
+                <w:szCs w:val="16"/>
+                <w:lang w:val="en-US"/>
+              </w:rPr>
+              <w:t>, 2013</w:t>
             </w:r>
           </w:p>
         </w:tc>
@@ -7670,7 +8992,87 @@
                 <w:szCs w:val="16"/>
                 <w:lang w:val="en-US"/>
               </w:rPr>
-              <w:t xml:space="preserve">H. Pereki, K. Wala, and T. Thiel-Clemen, 2013, “Woody species diversity and important value indices in dense dry forests in Abdoulaye Wildlife Reserve (Togo, West Africa),” </w:t>
+              <w:t xml:space="preserve">H. </w:t>
+            </w:r>
+            <w:proofErr w:type="spellStart"/>
+            <w:r>
+              <w:rPr>
+                <w:noProof w:val="0"/>
+                <w:sz w:val="16"/>
+                <w:szCs w:val="16"/>
+                <w:lang w:val="en-US"/>
+              </w:rPr>
+              <w:t>Pereki</w:t>
+            </w:r>
+            <w:proofErr w:type="spellEnd"/>
+            <w:r>
+              <w:rPr>
+                <w:noProof w:val="0"/>
+                <w:sz w:val="16"/>
+                <w:szCs w:val="16"/>
+                <w:lang w:val="en-US"/>
+              </w:rPr>
+              <w:t xml:space="preserve">, K. </w:t>
+            </w:r>
+            <w:proofErr w:type="spellStart"/>
+            <w:r>
+              <w:rPr>
+                <w:noProof w:val="0"/>
+                <w:sz w:val="16"/>
+                <w:szCs w:val="16"/>
+                <w:lang w:val="en-US"/>
+              </w:rPr>
+              <w:t>Wala</w:t>
+            </w:r>
+            <w:proofErr w:type="spellEnd"/>
+            <w:r>
+              <w:rPr>
+                <w:noProof w:val="0"/>
+                <w:sz w:val="16"/>
+                <w:szCs w:val="16"/>
+                <w:lang w:val="en-US"/>
+              </w:rPr>
+              <w:t>, and T. Thiel-</w:t>
+            </w:r>
+            <w:proofErr w:type="spellStart"/>
+            <w:r>
+              <w:rPr>
+                <w:noProof w:val="0"/>
+                <w:sz w:val="16"/>
+                <w:szCs w:val="16"/>
+                <w:lang w:val="en-US"/>
+              </w:rPr>
+              <w:t>Clemen</w:t>
+            </w:r>
+            <w:proofErr w:type="spellEnd"/>
+            <w:r>
+              <w:rPr>
+                <w:noProof w:val="0"/>
+                <w:sz w:val="16"/>
+                <w:szCs w:val="16"/>
+                <w:lang w:val="en-US"/>
+              </w:rPr>
+              <w:t xml:space="preserve">, 2013, “Woody species diversity and important value indices in dense dry forests in </w:t>
+            </w:r>
+            <w:proofErr w:type="spellStart"/>
+            <w:r>
+              <w:rPr>
+                <w:noProof w:val="0"/>
+                <w:sz w:val="16"/>
+                <w:szCs w:val="16"/>
+                <w:lang w:val="en-US"/>
+              </w:rPr>
+              <w:t>Abdoulaye</w:t>
+            </w:r>
+            <w:proofErr w:type="spellEnd"/>
+            <w:r>
+              <w:rPr>
+                <w:noProof w:val="0"/>
+                <w:sz w:val="16"/>
+                <w:szCs w:val="16"/>
+                <w:lang w:val="en-US"/>
+              </w:rPr>
+              <w:t xml:space="preserve"> Wildlife Reserve (Togo, West Africa),” </w:t>
             </w:r>
             <w:r>
               <w:rPr>
@@ -7715,16 +9117,29 @@
                 <w:lang w:val="en-US"/>
               </w:rPr>
             </w:pPr>
-            <w:r>
-              <w:rPr>
-                <w:rFonts w:cs="Helvetica"/>
-                <w:noProof w:val="0"/>
-                <w:color w:val="000000"/>
-                <w:sz w:val="16"/>
-                <w:szCs w:val="16"/>
-                <w:lang w:val="en-US"/>
-              </w:rPr>
-              <w:t>Ralha et al., 2013</w:t>
+            <w:proofErr w:type="spellStart"/>
+            <w:r>
+              <w:rPr>
+                <w:rFonts w:cs="Helvetica"/>
+                <w:noProof w:val="0"/>
+                <w:color w:val="000000"/>
+                <w:sz w:val="16"/>
+                <w:szCs w:val="16"/>
+                <w:lang w:val="en-US"/>
+              </w:rPr>
+              <w:t>Ralha</w:t>
+            </w:r>
+            <w:proofErr w:type="spellEnd"/>
+            <w:r>
+              <w:rPr>
+                <w:rFonts w:cs="Helvetica"/>
+                <w:noProof w:val="0"/>
+                <w:color w:val="000000"/>
+                <w:sz w:val="16"/>
+                <w:szCs w:val="16"/>
+                <w:lang w:val="en-US"/>
+              </w:rPr>
+              <w:t xml:space="preserve"> et al., 2013</w:t>
             </w:r>
           </w:p>
         </w:tc>
@@ -7904,7 +9319,31 @@
                 <w:szCs w:val="16"/>
                 <w:lang w:val="en-US"/>
               </w:rPr>
-              <w:t>Thiel-Clemen et al., 2011</w:t>
+              <w:t>Thiel-</w:t>
+            </w:r>
+            <w:proofErr w:type="spellStart"/>
+            <w:r>
+              <w:rPr>
+                <w:rFonts w:cs="Helvetica"/>
+                <w:noProof w:val="0"/>
+                <w:color w:val="000000"/>
+                <w:sz w:val="16"/>
+                <w:szCs w:val="16"/>
+                <w:lang w:val="en-US"/>
+              </w:rPr>
+              <w:t>Clemen</w:t>
+            </w:r>
+            <w:proofErr w:type="spellEnd"/>
+            <w:r>
+              <w:rPr>
+                <w:rFonts w:cs="Helvetica"/>
+                <w:noProof w:val="0"/>
+                <w:color w:val="000000"/>
+                <w:sz w:val="16"/>
+                <w:szCs w:val="16"/>
+                <w:lang w:val="en-US"/>
+              </w:rPr>
+              <w:t xml:space="preserve"> et al., 2011</w:t>
             </w:r>
           </w:p>
         </w:tc>
@@ -7932,17 +9371,155 @@
                 <w:szCs w:val="16"/>
                 <w:lang w:val="en-US"/>
               </w:rPr>
-              <w:t xml:space="preserve">T. Thiel-Clemen, G. Köster, and S. Sarstedt. WALK - Emotion-based Pedestrian Movement Simulation in Evacuation Scenarios. </w:t>
-            </w:r>
-            <w:r>
-              <w:rPr>
-                <w:rFonts w:cs="Helvetica"/>
-                <w:noProof w:val="0"/>
-                <w:color w:val="000000"/>
-                <w:sz w:val="16"/>
-                <w:szCs w:val="16"/>
-              </w:rPr>
-              <w:t>In J. Wittmann and V. Wohlgemuth, editors, Simulation in Umwelt- und Geowissenschaften, Workshop Berlin, pages 103–112. Gesellschaft für Informatik, Shaker, 2011.</w:t>
+              <w:t>T. Thiel-</w:t>
+            </w:r>
+            <w:proofErr w:type="spellStart"/>
+            <w:r>
+              <w:rPr>
+                <w:rFonts w:cs="Helvetica"/>
+                <w:noProof w:val="0"/>
+                <w:color w:val="000000"/>
+                <w:sz w:val="16"/>
+                <w:szCs w:val="16"/>
+                <w:lang w:val="en-US"/>
+              </w:rPr>
+              <w:t>Clemen</w:t>
+            </w:r>
+            <w:proofErr w:type="spellEnd"/>
+            <w:r>
+              <w:rPr>
+                <w:rFonts w:cs="Helvetica"/>
+                <w:noProof w:val="0"/>
+                <w:color w:val="000000"/>
+                <w:sz w:val="16"/>
+                <w:szCs w:val="16"/>
+                <w:lang w:val="en-US"/>
+              </w:rPr>
+              <w:t xml:space="preserve">, G. </w:t>
+            </w:r>
+            <w:proofErr w:type="spellStart"/>
+            <w:r>
+              <w:rPr>
+                <w:rFonts w:cs="Helvetica"/>
+                <w:noProof w:val="0"/>
+                <w:color w:val="000000"/>
+                <w:sz w:val="16"/>
+                <w:szCs w:val="16"/>
+                <w:lang w:val="en-US"/>
+              </w:rPr>
+              <w:t>Köster</w:t>
+            </w:r>
+            <w:proofErr w:type="spellEnd"/>
+            <w:r>
+              <w:rPr>
+                <w:rFonts w:cs="Helvetica"/>
+                <w:noProof w:val="0"/>
+                <w:color w:val="000000"/>
+                <w:sz w:val="16"/>
+                <w:szCs w:val="16"/>
+                <w:lang w:val="en-US"/>
+              </w:rPr>
+              <w:t xml:space="preserve">, and S. </w:t>
+            </w:r>
+            <w:proofErr w:type="spellStart"/>
+            <w:r>
+              <w:rPr>
+                <w:rFonts w:cs="Helvetica"/>
+                <w:noProof w:val="0"/>
+                <w:color w:val="000000"/>
+                <w:sz w:val="16"/>
+                <w:szCs w:val="16"/>
+                <w:lang w:val="en-US"/>
+              </w:rPr>
+              <w:t>Sarstedt</w:t>
+            </w:r>
+            <w:proofErr w:type="spellEnd"/>
+            <w:r>
+              <w:rPr>
+                <w:rFonts w:cs="Helvetica"/>
+                <w:noProof w:val="0"/>
+                <w:color w:val="000000"/>
+                <w:sz w:val="16"/>
+                <w:szCs w:val="16"/>
+                <w:lang w:val="en-US"/>
+              </w:rPr>
+              <w:t xml:space="preserve">. WALK - Emotion-based Pedestrian Movement Simulation in Evacuation Scenarios. </w:t>
+            </w:r>
+            <w:r>
+              <w:rPr>
+                <w:rFonts w:cs="Helvetica"/>
+                <w:noProof w:val="0"/>
+                <w:color w:val="000000"/>
+                <w:sz w:val="16"/>
+                <w:szCs w:val="16"/>
+              </w:rPr>
+              <w:t xml:space="preserve">In J. Wittmann </w:t>
+            </w:r>
+            <w:proofErr w:type="spellStart"/>
+            <w:r>
+              <w:rPr>
+                <w:rFonts w:cs="Helvetica"/>
+                <w:noProof w:val="0"/>
+                <w:color w:val="000000"/>
+                <w:sz w:val="16"/>
+                <w:szCs w:val="16"/>
+              </w:rPr>
+              <w:t>and</w:t>
+            </w:r>
+            <w:proofErr w:type="spellEnd"/>
+            <w:r>
+              <w:rPr>
+                <w:rFonts w:cs="Helvetica"/>
+                <w:noProof w:val="0"/>
+                <w:color w:val="000000"/>
+                <w:sz w:val="16"/>
+                <w:szCs w:val="16"/>
+              </w:rPr>
+              <w:t xml:space="preserve"> V. Wohlgemuth, </w:t>
+            </w:r>
+            <w:proofErr w:type="spellStart"/>
+            <w:r>
+              <w:rPr>
+                <w:rFonts w:cs="Helvetica"/>
+                <w:noProof w:val="0"/>
+                <w:color w:val="000000"/>
+                <w:sz w:val="16"/>
+                <w:szCs w:val="16"/>
+              </w:rPr>
+              <w:t>editors</w:t>
+            </w:r>
+            <w:proofErr w:type="spellEnd"/>
+            <w:r>
+              <w:rPr>
+                <w:rFonts w:cs="Helvetica"/>
+                <w:noProof w:val="0"/>
+                <w:color w:val="000000"/>
+                <w:sz w:val="16"/>
+                <w:szCs w:val="16"/>
+              </w:rPr>
+              <w:t xml:space="preserve">, Simulation in Umwelt- und Geowissenschaften, Workshop Berlin, </w:t>
+            </w:r>
+            <w:proofErr w:type="spellStart"/>
+            <w:r>
+              <w:rPr>
+                <w:rFonts w:cs="Helvetica"/>
+                <w:noProof w:val="0"/>
+                <w:color w:val="000000"/>
+                <w:sz w:val="16"/>
+                <w:szCs w:val="16"/>
+              </w:rPr>
+              <w:t>pages</w:t>
+            </w:r>
+            <w:proofErr w:type="spellEnd"/>
+            <w:r>
+              <w:rPr>
+                <w:rFonts w:cs="Helvetica"/>
+                <w:noProof w:val="0"/>
+                <w:color w:val="000000"/>
+                <w:sz w:val="16"/>
+                <w:szCs w:val="16"/>
+              </w:rPr>
+              <w:t xml:space="preserve"> 103–112. Gesellschaft für Informatik, Shaker, 2011.</w:t>
             </w:r>
           </w:p>
         </w:tc>
@@ -7976,7 +9553,31 @@
                 <w:szCs w:val="16"/>
                 <w:lang w:val="en-US"/>
               </w:rPr>
-              <w:t>Thiel-Clemen, 2013</w:t>
+              <w:t>Thiel-</w:t>
+            </w:r>
+            <w:proofErr w:type="spellStart"/>
+            <w:r>
+              <w:rPr>
+                <w:rFonts w:cs="Helvetica"/>
+                <w:noProof w:val="0"/>
+                <w:color w:val="000000"/>
+                <w:sz w:val="16"/>
+                <w:szCs w:val="16"/>
+                <w:lang w:val="en-US"/>
+              </w:rPr>
+              <w:t>Clemen</w:t>
+            </w:r>
+            <w:proofErr w:type="spellEnd"/>
+            <w:r>
+              <w:rPr>
+                <w:rFonts w:cs="Helvetica"/>
+                <w:noProof w:val="0"/>
+                <w:color w:val="000000"/>
+                <w:sz w:val="16"/>
+                <w:szCs w:val="16"/>
+                <w:lang w:val="en-US"/>
+              </w:rPr>
+              <w:t>, 2013</w:t>
             </w:r>
           </w:p>
         </w:tc>
@@ -8059,6 +9660,7 @@
                 <w:lang w:val="en-US"/>
               </w:rPr>
             </w:pPr>
+            <w:proofErr w:type="spellStart"/>
             <w:r>
               <w:rPr>
                 <w:rFonts w:cs="Helvetica"/>
@@ -8069,7 +9671,19 @@
                 <w:lang w:val="en-US"/>
               </w:rPr>
               <w:lastRenderedPageBreak/>
-              <w:t>Vigueras et al., 2013</w:t>
+              <w:t>Vigueras</w:t>
+            </w:r>
+            <w:proofErr w:type="spellEnd"/>
+            <w:r>
+              <w:rPr>
+                <w:rFonts w:cs="Helvetica"/>
+                <w:noProof w:val="0"/>
+                <w:color w:val="000000"/>
+                <w:sz w:val="16"/>
+                <w:szCs w:val="16"/>
+                <w:lang w:val="en-US"/>
+              </w:rPr>
+              <w:t xml:space="preserve"> et al., 2013</w:t>
             </w:r>
           </w:p>
         </w:tc>
@@ -8203,7 +9817,127 @@
                 <w:szCs w:val="16"/>
                 <w:lang w:val="en-US"/>
               </w:rPr>
-              <w:t>Villa, Ferdinando, 2001. Integrating modelling architecture a declarative framework for multi-paradigm, multi-scale ecological modelling. Ecological Modelling, volume 137, pages 23-42.</w:t>
+              <w:t xml:space="preserve">Villa, </w:t>
+            </w:r>
+            <w:proofErr w:type="spellStart"/>
+            <w:r>
+              <w:rPr>
+                <w:rFonts w:cs="Helvetica"/>
+                <w:noProof w:val="0"/>
+                <w:color w:val="000000"/>
+                <w:sz w:val="16"/>
+                <w:szCs w:val="16"/>
+                <w:lang w:val="en-US"/>
+              </w:rPr>
+              <w:t>Ferdinando</w:t>
+            </w:r>
+            <w:proofErr w:type="spellEnd"/>
+            <w:r>
+              <w:rPr>
+                <w:rFonts w:cs="Helvetica"/>
+                <w:noProof w:val="0"/>
+                <w:color w:val="000000"/>
+                <w:sz w:val="16"/>
+                <w:szCs w:val="16"/>
+                <w:lang w:val="en-US"/>
+              </w:rPr>
+              <w:t xml:space="preserve">, 2001. </w:t>
+            </w:r>
+            <w:proofErr w:type="gramStart"/>
+            <w:r>
+              <w:rPr>
+                <w:rFonts w:cs="Helvetica"/>
+                <w:noProof w:val="0"/>
+                <w:color w:val="000000"/>
+                <w:sz w:val="16"/>
+                <w:szCs w:val="16"/>
+                <w:lang w:val="en-US"/>
+              </w:rPr>
+              <w:t xml:space="preserve">Integrating </w:t>
+            </w:r>
+            <w:proofErr w:type="spellStart"/>
+            <w:r>
+              <w:rPr>
+                <w:rFonts w:cs="Helvetica"/>
+                <w:noProof w:val="0"/>
+                <w:color w:val="000000"/>
+                <w:sz w:val="16"/>
+                <w:szCs w:val="16"/>
+                <w:lang w:val="en-US"/>
+              </w:rPr>
+              <w:t>modelling</w:t>
+            </w:r>
+            <w:proofErr w:type="spellEnd"/>
+            <w:r>
+              <w:rPr>
+                <w:rFonts w:cs="Helvetica"/>
+                <w:noProof w:val="0"/>
+                <w:color w:val="000000"/>
+                <w:sz w:val="16"/>
+                <w:szCs w:val="16"/>
+                <w:lang w:val="en-US"/>
+              </w:rPr>
+              <w:t xml:space="preserve"> architecture a declarative framework for multi-paradigm, multi-scale ecological </w:t>
+            </w:r>
+            <w:proofErr w:type="spellStart"/>
+            <w:r>
+              <w:rPr>
+                <w:rFonts w:cs="Helvetica"/>
+                <w:noProof w:val="0"/>
+                <w:color w:val="000000"/>
+                <w:sz w:val="16"/>
+                <w:szCs w:val="16"/>
+                <w:lang w:val="en-US"/>
+              </w:rPr>
+              <w:t>modelling</w:t>
+            </w:r>
+            <w:proofErr w:type="spellEnd"/>
+            <w:r>
+              <w:rPr>
+                <w:rFonts w:cs="Helvetica"/>
+                <w:noProof w:val="0"/>
+                <w:color w:val="000000"/>
+                <w:sz w:val="16"/>
+                <w:szCs w:val="16"/>
+                <w:lang w:val="en-US"/>
+              </w:rPr>
+              <w:t>.</w:t>
+            </w:r>
+            <w:proofErr w:type="gramEnd"/>
+            <w:r>
+              <w:rPr>
+                <w:rFonts w:cs="Helvetica"/>
+                <w:noProof w:val="0"/>
+                <w:color w:val="000000"/>
+                <w:sz w:val="16"/>
+                <w:szCs w:val="16"/>
+                <w:lang w:val="en-US"/>
+              </w:rPr>
+              <w:t xml:space="preserve"> Ecological </w:t>
+            </w:r>
+            <w:proofErr w:type="spellStart"/>
+            <w:r>
+              <w:rPr>
+                <w:rFonts w:cs="Helvetica"/>
+                <w:noProof w:val="0"/>
+                <w:color w:val="000000"/>
+                <w:sz w:val="16"/>
+                <w:szCs w:val="16"/>
+                <w:lang w:val="en-US"/>
+              </w:rPr>
+              <w:t>Modelling</w:t>
+            </w:r>
+            <w:proofErr w:type="spellEnd"/>
+            <w:r>
+              <w:rPr>
+                <w:rFonts w:cs="Helvetica"/>
+                <w:noProof w:val="0"/>
+                <w:color w:val="000000"/>
+                <w:sz w:val="16"/>
+                <w:szCs w:val="16"/>
+                <w:lang w:val="en-US"/>
+              </w:rPr>
+              <w:t>, volume 137, pages 23-42.</w:t>
             </w:r>
           </w:p>
         </w:tc>
@@ -8266,7 +10000,31 @@
                 <w:szCs w:val="16"/>
                 <w:lang w:val="en-US"/>
               </w:rPr>
-              <w:t>Wang, B, Yao, Y, &amp; Himmelspach, Jan. 2009. Experimental analysis of logical process simulation</w:t>
+              <w:t xml:space="preserve">Wang, B, Yao, Y, &amp; </w:t>
+            </w:r>
+            <w:proofErr w:type="spellStart"/>
+            <w:r>
+              <w:rPr>
+                <w:rFonts w:cs="Helvetica"/>
+                <w:noProof w:val="0"/>
+                <w:color w:val="000000"/>
+                <w:sz w:val="16"/>
+                <w:szCs w:val="16"/>
+                <w:lang w:val="en-US"/>
+              </w:rPr>
+              <w:t>Himmelspach</w:t>
+            </w:r>
+            <w:proofErr w:type="spellEnd"/>
+            <w:r>
+              <w:rPr>
+                <w:rFonts w:cs="Helvetica"/>
+                <w:noProof w:val="0"/>
+                <w:color w:val="000000"/>
+                <w:sz w:val="16"/>
+                <w:szCs w:val="16"/>
+                <w:lang w:val="en-US"/>
+              </w:rPr>
+              <w:t>, Jan. 2009. Experimental analysis of logical process simulation</w:t>
             </w:r>
             <w:r>
               <w:rPr>
@@ -8288,7 +10046,31 @@
                 <w:szCs w:val="16"/>
                 <w:lang w:val="en-US"/>
               </w:rPr>
-              <w:t>algorithms in JAMES II. Pages 1167–1179 of: Proceedings of the Winter 2009 SimulationConference.</w:t>
+              <w:t xml:space="preserve">algorithms in JAMES II. Pages 1167–1179 of: Proceedings of the Winter 2009 </w:t>
+            </w:r>
+            <w:proofErr w:type="spellStart"/>
+            <w:r>
+              <w:rPr>
+                <w:rFonts w:cs="Helvetica"/>
+                <w:noProof w:val="0"/>
+                <w:color w:val="000000"/>
+                <w:sz w:val="16"/>
+                <w:szCs w:val="16"/>
+                <w:lang w:val="en-US"/>
+              </w:rPr>
+              <w:t>SimulationConference</w:t>
+            </w:r>
+            <w:proofErr w:type="spellEnd"/>
+            <w:r>
+              <w:rPr>
+                <w:rFonts w:cs="Helvetica"/>
+                <w:noProof w:val="0"/>
+                <w:color w:val="000000"/>
+                <w:sz w:val="16"/>
+                <w:szCs w:val="16"/>
+                <w:lang w:val="en-US"/>
+              </w:rPr>
+              <w:t>.</w:t>
             </w:r>
           </w:p>
         </w:tc>
@@ -8351,7 +10133,79 @@
                 <w:szCs w:val="16"/>
                 <w:lang w:val="en-US"/>
               </w:rPr>
-              <w:t>Wang, Yongwei and Lees, Michael and Cai, Wentong, 2012. Grid-based Partitioning for Large-scale Distributed Agent-based Crowd Simulation. Proceedings of the 2012 Winter Simulation Conference Issue 241, page 1-12.</w:t>
+              <w:t xml:space="preserve">Wang, </w:t>
+            </w:r>
+            <w:proofErr w:type="spellStart"/>
+            <w:r>
+              <w:rPr>
+                <w:rFonts w:cs="Helvetica"/>
+                <w:noProof w:val="0"/>
+                <w:color w:val="000000"/>
+                <w:sz w:val="16"/>
+                <w:szCs w:val="16"/>
+                <w:lang w:val="en-US"/>
+              </w:rPr>
+              <w:t>Yongwei</w:t>
+            </w:r>
+            <w:proofErr w:type="spellEnd"/>
+            <w:r>
+              <w:rPr>
+                <w:rFonts w:cs="Helvetica"/>
+                <w:noProof w:val="0"/>
+                <w:color w:val="000000"/>
+                <w:sz w:val="16"/>
+                <w:szCs w:val="16"/>
+                <w:lang w:val="en-US"/>
+              </w:rPr>
+              <w:t xml:space="preserve"> and Lees, Michael and </w:t>
+            </w:r>
+            <w:proofErr w:type="spellStart"/>
+            <w:r>
+              <w:rPr>
+                <w:rFonts w:cs="Helvetica"/>
+                <w:noProof w:val="0"/>
+                <w:color w:val="000000"/>
+                <w:sz w:val="16"/>
+                <w:szCs w:val="16"/>
+                <w:lang w:val="en-US"/>
+              </w:rPr>
+              <w:t>Cai</w:t>
+            </w:r>
+            <w:proofErr w:type="spellEnd"/>
+            <w:r>
+              <w:rPr>
+                <w:rFonts w:cs="Helvetica"/>
+                <w:noProof w:val="0"/>
+                <w:color w:val="000000"/>
+                <w:sz w:val="16"/>
+                <w:szCs w:val="16"/>
+                <w:lang w:val="en-US"/>
+              </w:rPr>
+              <w:t xml:space="preserve">, </w:t>
+            </w:r>
+            <w:proofErr w:type="spellStart"/>
+            <w:r>
+              <w:rPr>
+                <w:rFonts w:cs="Helvetica"/>
+                <w:noProof w:val="0"/>
+                <w:color w:val="000000"/>
+                <w:sz w:val="16"/>
+                <w:szCs w:val="16"/>
+                <w:lang w:val="en-US"/>
+              </w:rPr>
+              <w:t>Wentong</w:t>
+            </w:r>
+            <w:proofErr w:type="spellEnd"/>
+            <w:r>
+              <w:rPr>
+                <w:rFonts w:cs="Helvetica"/>
+                <w:noProof w:val="0"/>
+                <w:color w:val="000000"/>
+                <w:sz w:val="16"/>
+                <w:szCs w:val="16"/>
+                <w:lang w:val="en-US"/>
+              </w:rPr>
+              <w:t>, 2012. Grid-based Partitioning for Large-scale Distributed Agent-based Crowd Simulation. Proceedings of the 2012 Winter Simulation Conference Issue 241, page 1-12.</w:t>
             </w:r>
           </w:p>
         </w:tc>
@@ -8714,7 +10568,7 @@
                             <w:rPr>
                               <w:rStyle w:val="Seitenzahl"/>
                             </w:rPr>
-                            <w:t>14</w:t>
+                            <w:t>2</w:t>
                           </w:r>
                           <w:r>
                             <w:rPr>
@@ -8883,7 +10737,7 @@
                             <w:rPr>
                               <w:rStyle w:val="Seitenzahl"/>
                             </w:rPr>
-                            <w:t>13</w:t>
+                            <w:t>3</w:t>
                           </w:r>
                           <w:r>
                             <w:rPr>
@@ -11884,7 +13738,7 @@
   <a:extraClrSchemeLst/>
   <a:extLst>
     <a:ext uri="{05A4C25C-085E-4340-85A3-A5531E510DB2}">
-      <thm15:themeFamily xmlns:thm15="http://schemas.microsoft.com/office/thememl/2012/main" xmlns="" name="Office Theme" id="{62F939B6-93AF-4DB8-9C6B-D6C7DFDC589F}" vid="{4A3C46E8-61CC-4603-A589-7422A47A8E4A}"/>
+      <thm15:themeFamily xmlns="" xmlns:thm15="http://schemas.microsoft.com/office/thememl/2012/main" name="Office Theme" id="{62F939B6-93AF-4DB8-9C6B-D6C7DFDC589F}" vid="{4A3C46E8-61CC-4603-A589-7422A47A8E4A}"/>
     </a:ext>
   </a:extLst>
 </a:theme>
@@ -11895,7 +13749,7 @@
 </file>
 
 <file path=customXml/itemProps1.xml><?xml version="1.0" encoding="utf-8"?>
-<ds:datastoreItem xmlns:ds="http://schemas.openxmlformats.org/officeDocument/2006/customXml" ds:itemID="{9273BA86-4818-8F4D-9D65-3D985AC994EE}">
+<ds:datastoreItem xmlns:ds="http://schemas.openxmlformats.org/officeDocument/2006/customXml" ds:itemID="{244E56AB-45EC-3C46-B802-788E47C215A8}">
   <ds:schemaRefs>
     <ds:schemaRef ds:uri="http://schemas.openxmlformats.org/officeDocument/2006/bibliography"/>
   </ds:schemaRefs>

</xml_diff>

<commit_message>
- Chapter 4 removed
</commit_message>
<xml_diff>
--- a/06 - Papers/MARS-Overview.docx
+++ b/06 - Papers/MARS-Overview.docx
@@ -470,8 +470,6 @@
         </w:rPr>
         <w:t xml:space="preserve">Group </w:t>
       </w:r>
-      <w:bookmarkStart w:id="1" w:name="_GoBack"/>
-      <w:bookmarkEnd w:id="1"/>
       <w:r>
         <w:rPr>
           <w:rFonts w:cs="LinLibertineT"/>
@@ -1073,7 +1071,7 @@
           <w:lang w:val="en-US"/>
         </w:rPr>
       </w:pPr>
-      <w:bookmarkStart w:id="2" w:name="_Ref385946976"/>
+      <w:bookmarkStart w:id="1" w:name="_Ref385946976"/>
       <w:r>
         <w:rPr>
           <w:lang w:val="en-US"/>
@@ -1110,7 +1108,7 @@
         </w:rPr>
         <w:t xml:space="preserve"> systems</w:t>
       </w:r>
-      <w:bookmarkEnd w:id="2"/>
+      <w:bookmarkEnd w:id="1"/>
     </w:p>
     <w:p>
       <w:pPr>
@@ -1145,7 +1143,7 @@
           <w:lang w:val="en-US"/>
         </w:rPr>
       </w:pPr>
-      <w:bookmarkStart w:id="3" w:name="_Ref385248457"/>
+      <w:bookmarkStart w:id="2" w:name="_Ref385248457"/>
       <w:r>
         <w:rPr>
           <w:lang w:val="en-US"/>
@@ -1158,7 +1156,7 @@
         </w:rPr>
         <w:t xml:space="preserve"> Reusability</w:t>
       </w:r>
-      <w:bookmarkEnd w:id="3"/>
+      <w:bookmarkEnd w:id="2"/>
     </w:p>
     <w:p>
       <w:pPr>
@@ -1664,7 +1662,7 @@
           <w:lang w:val="en-US"/>
         </w:rPr>
       </w:pPr>
-      <w:bookmarkStart w:id="4" w:name="_Ref259731772"/>
+      <w:bookmarkStart w:id="3" w:name="_Ref259731772"/>
       <w:r>
         <w:rPr>
           <w:lang w:val="en-US"/>
@@ -1672,7 +1670,7 @@
         <w:lastRenderedPageBreak/>
         <w:t>Scalability</w:t>
       </w:r>
-      <w:bookmarkEnd w:id="4"/>
+      <w:bookmarkEnd w:id="3"/>
     </w:p>
     <w:p>
       <w:pPr>
@@ -1731,7 +1729,6 @@
         </w:rPr>
         <w:t xml:space="preserve">agent systems research matures, the applications get also bigger, resulting in a larger number of agents. Imagine for example a continuous field with an average agent density of one agent per square meter </w:t>
       </w:r>
-      <w:proofErr w:type="gramStart"/>
       <w:r>
         <w:rPr>
           <w:rFonts w:ascii="Arial" w:hAnsi="Arial" w:cs="Arial"/>
@@ -1744,15 +1741,7 @@
           <w:rFonts w:ascii="Arial" w:hAnsi="Arial" w:cs="Arial"/>
           <w:lang w:val="en-US"/>
         </w:rPr>
-        <w:t>,</w:t>
-      </w:r>
-      <w:proofErr w:type="gramEnd"/>
-      <w:r>
-        <w:rPr>
-          <w:rFonts w:ascii="Arial" w:hAnsi="Arial" w:cs="Arial"/>
-          <w:lang w:val="en-US"/>
-        </w:rPr>
-        <w:t xml:space="preserve"> the system has to handle about 100 agents. Now, if the length of the sides is only doubled, the computational effort increases fourfold, in the three-dimensional case even eightfold</w:t>
+        <w:t>, the system has to handle about 100 agents. Now, if the length of the sides is only doubled, the computational effort increases fourfold, in the three-dimensional case even eightfold</w:t>
       </w:r>
       <w:r>
         <w:rPr>
@@ -1840,39 +1829,7 @@
           <w:rFonts w:ascii="Arial" w:hAnsi="Arial" w:cs="Arial"/>
           <w:lang w:val="en-US"/>
         </w:rPr>
-        <w:t xml:space="preserve">Initially mostly used for the understanding of system dynamics, the technique of individual based modeling is likely to be used increasingly for prognosis on a large scale, as well. The area of interest may be for example the entire Kruger national park, or in our recent case the </w:t>
-      </w:r>
-      <w:proofErr w:type="spellStart"/>
-      <w:r>
-        <w:rPr>
-          <w:rFonts w:ascii="Arial" w:hAnsi="Arial" w:cs="Arial"/>
-          <w:lang w:val="en-US"/>
-        </w:rPr>
-        <w:t>Abdoulaye</w:t>
-      </w:r>
-      <w:proofErr w:type="spellEnd"/>
-      <w:r>
-        <w:rPr>
-          <w:rFonts w:ascii="Arial" w:hAnsi="Arial" w:cs="Arial"/>
-          <w:lang w:val="en-US"/>
-        </w:rPr>
-        <w:t xml:space="preserve"> forest (</w:t>
-      </w:r>
-      <w:proofErr w:type="spellStart"/>
-      <w:r>
-        <w:rPr>
-          <w:rFonts w:ascii="Arial" w:hAnsi="Arial" w:cs="Arial"/>
-          <w:lang w:val="en-US"/>
-        </w:rPr>
-        <w:t>Pereki</w:t>
-      </w:r>
-      <w:proofErr w:type="spellEnd"/>
-      <w:r>
-        <w:rPr>
-          <w:rFonts w:ascii="Arial" w:hAnsi="Arial" w:cs="Arial"/>
-          <w:lang w:val="en-US"/>
-        </w:rPr>
-        <w:t>, 2013).</w:t>
+        <w:t>Initially mostly used for the understanding of system dynamics, the technique of individual based modeling is likely to be used increasingly for prognosis on a large scale, as well. The area of interest may be for example the entire Kruger national park, or in our recent case the Abdoulaye forest (Pereki, 2013).</w:t>
       </w:r>
     </w:p>
     <w:p>
@@ -2788,23 +2745,7 @@
           <w:rFonts w:ascii="Arial" w:hAnsi="Arial" w:cs="Arial"/>
           <w:lang w:val="en-US"/>
         </w:rPr>
-        <w:t xml:space="preserve"> frameworks is JADE (</w:t>
-      </w:r>
-      <w:proofErr w:type="spellStart"/>
-      <w:r>
-        <w:rPr>
-          <w:rFonts w:ascii="Arial" w:hAnsi="Arial" w:cs="Arial"/>
-          <w:lang w:val="en-US"/>
-        </w:rPr>
-        <w:t>Bellifemine</w:t>
-      </w:r>
-      <w:proofErr w:type="spellEnd"/>
-      <w:r>
-        <w:rPr>
-          <w:rFonts w:ascii="Arial" w:hAnsi="Arial" w:cs="Arial"/>
-          <w:lang w:val="en-US"/>
-        </w:rPr>
-        <w:t xml:space="preserve"> </w:t>
+        <w:t xml:space="preserve"> frameworks is JADE (Bellifemine </w:t>
       </w:r>
       <w:r>
         <w:rPr>
@@ -2872,21 +2813,12 @@
         </w:rPr>
         <w:t>(</w:t>
       </w:r>
-      <w:proofErr w:type="spellStart"/>
-      <w:r>
-        <w:rPr>
-          <w:rFonts w:ascii="Arial" w:hAnsi="Arial" w:cs="Arial"/>
-          <w:lang w:val="en-US"/>
-        </w:rPr>
-        <w:t>Mengistu</w:t>
-      </w:r>
-      <w:proofErr w:type="spellEnd"/>
-      <w:r>
-        <w:rPr>
-          <w:rFonts w:ascii="Arial" w:hAnsi="Arial" w:cs="Arial"/>
-          <w:lang w:val="en-US"/>
-        </w:rPr>
-        <w:t xml:space="preserve"> </w:t>
+      <w:r>
+        <w:rPr>
+          <w:rFonts w:ascii="Arial" w:hAnsi="Arial" w:cs="Arial"/>
+          <w:lang w:val="en-US"/>
+        </w:rPr>
+        <w:t xml:space="preserve">Mengistu </w:t>
       </w:r>
       <w:r>
         <w:rPr>
@@ -2930,39 +2862,7 @@
           <w:rFonts w:ascii="Arial" w:hAnsi="Arial" w:cs="Arial"/>
           <w:lang w:val="en-US"/>
         </w:rPr>
-        <w:t xml:space="preserve"> </w:t>
-      </w:r>
-      <w:proofErr w:type="gramStart"/>
-      <w:r>
-        <w:rPr>
-          <w:rFonts w:ascii="Arial" w:hAnsi="Arial" w:cs="Arial"/>
-          <w:lang w:val="en-US"/>
-        </w:rPr>
-        <w:t>Their</w:t>
-      </w:r>
-      <w:proofErr w:type="gramEnd"/>
-      <w:r>
-        <w:rPr>
-          <w:rFonts w:ascii="Arial" w:hAnsi="Arial" w:cs="Arial"/>
-          <w:lang w:val="en-US"/>
-        </w:rPr>
-        <w:t xml:space="preserve"> findings show that JADE has significant performance issues in the fields of communication and agent migration due to the usage of the LDAP protocol and slow message transport services. JADE’s Lookup-Directory-Service also is measured to be slow, which is caused by not using local caching on the respective nodes. </w:t>
-      </w:r>
-      <w:proofErr w:type="spellStart"/>
-      <w:r>
-        <w:rPr>
-          <w:rFonts w:ascii="Arial" w:hAnsi="Arial" w:cs="Arial"/>
-          <w:lang w:val="en-US"/>
-        </w:rPr>
-        <w:t>Mengistu</w:t>
-      </w:r>
-      <w:proofErr w:type="spellEnd"/>
-      <w:r>
-        <w:rPr>
-          <w:rFonts w:ascii="Arial" w:hAnsi="Arial" w:cs="Arial"/>
-          <w:lang w:val="en-US"/>
-        </w:rPr>
-        <w:t xml:space="preserve"> </w:t>
+        <w:t xml:space="preserve"> Their findings show that JADE has significant performance issues in the fields of communication and agent migration due to the usage of the LDAP protocol and slow message transport services. JADE’s Lookup-Directory-Service also is measured to be slow, which is caused by not using local caching on the respective nodes. Mengistu </w:t>
       </w:r>
       <w:r>
         <w:rPr>
@@ -3034,21 +2934,12 @@
         </w:rPr>
         <w:t>GAMA (</w:t>
       </w:r>
-      <w:proofErr w:type="spellStart"/>
-      <w:r>
-        <w:rPr>
-          <w:rFonts w:ascii="Arial" w:hAnsi="Arial" w:cs="Arial"/>
-          <w:lang w:val="en-US"/>
-        </w:rPr>
-        <w:t>Amouroux</w:t>
-      </w:r>
-      <w:proofErr w:type="spellEnd"/>
-      <w:r>
-        <w:rPr>
-          <w:rFonts w:ascii="Arial" w:hAnsi="Arial" w:cs="Arial"/>
-          <w:lang w:val="en-US"/>
-        </w:rPr>
-        <w:t xml:space="preserve"> </w:t>
+      <w:r>
+        <w:rPr>
+          <w:rFonts w:ascii="Arial" w:hAnsi="Arial" w:cs="Arial"/>
+          <w:lang w:val="en-US"/>
+        </w:rPr>
+        <w:t xml:space="preserve">Amouroux </w:t>
       </w:r>
       <w:r>
         <w:rPr>
@@ -3070,39 +2961,7 @@
           <w:rFonts w:ascii="Arial" w:hAnsi="Arial" w:cs="Arial"/>
           <w:lang w:val="en-US"/>
         </w:rPr>
-        <w:t xml:space="preserve"> 2007) is a modeling and simulation framework, which is based on </w:t>
-      </w:r>
-      <w:proofErr w:type="spellStart"/>
-      <w:r>
-        <w:rPr>
-          <w:rFonts w:ascii="Arial" w:hAnsi="Arial" w:cs="Arial"/>
-          <w:lang w:val="en-US"/>
-        </w:rPr>
-        <w:t>RepastJ</w:t>
-      </w:r>
-      <w:proofErr w:type="spellEnd"/>
-      <w:r>
-        <w:rPr>
-          <w:rFonts w:ascii="Arial" w:hAnsi="Arial" w:cs="Arial"/>
-          <w:lang w:val="en-US"/>
-        </w:rPr>
-        <w:t xml:space="preserve">. It features a model description language, called GAML, which allows nonprogrammers to create complex models. GAMA is written in JAVA and thus executable on all enabled systems. A very strong feature of GAMA is its visualization feature, especially when it comes to using GIS data. An easy import function allows to quickly </w:t>
-      </w:r>
-      <w:proofErr w:type="gramStart"/>
-      <w:r>
-        <w:rPr>
-          <w:rFonts w:ascii="Arial" w:hAnsi="Arial" w:cs="Arial"/>
-          <w:lang w:val="en-US"/>
-        </w:rPr>
-        <w:t>create</w:t>
-      </w:r>
-      <w:proofErr w:type="gramEnd"/>
-      <w:r>
-        <w:rPr>
-          <w:rFonts w:ascii="Arial" w:hAnsi="Arial" w:cs="Arial"/>
-          <w:lang w:val="en-US"/>
-        </w:rPr>
-        <w:t xml:space="preserve"> a scenario’s environment and visualization from a GIS file and thus allows for a quick integration of that kind of data. </w:t>
+        <w:t xml:space="preserve"> 2007) is a modeling and simulation framework, which is based on RepastJ. It features a model description language, called GAML, which allows nonprogrammers to create complex models. GAMA is written in JAVA and thus executable on all enabled systems. A very strong feature of GAMA is its visualization feature, especially when it comes to using GIS data. An easy import function allows to quickly create a scenario’s environment and visualization from a GIS file and thus allows for a quick integration of that kind of data. </w:t>
       </w:r>
       <w:r>
         <w:rPr>
@@ -3253,15 +3112,14 @@
           <w:rFonts w:ascii="Arial" w:hAnsi="Arial" w:cs="Arial"/>
           <w:lang w:val="en-US"/>
         </w:rPr>
-        <w:t xml:space="preserve">sity of Applied </w:t>
-      </w:r>
-      <w:proofErr w:type="gramStart"/>
-      <w:r>
-        <w:rPr>
-          <w:rFonts w:ascii="Arial" w:hAnsi="Arial" w:cs="Arial"/>
-          <w:lang w:val="en-US"/>
-        </w:rPr>
-        <w:t>Sciences</w:t>
+        <w:t>sity of Applied Sciences</w:t>
+      </w:r>
+      <w:r>
+        <w:rPr>
+          <w:rFonts w:ascii="Arial" w:hAnsi="Arial" w:cs="Arial"/>
+          <w:lang w:val="en-US"/>
+        </w:rPr>
+        <w:t xml:space="preserve">(Thiel, </w:t>
       </w:r>
       <w:r>
         <w:rPr>
@@ -3270,13 +3128,26 @@
         </w:rPr>
         <w:t>(</w:t>
       </w:r>
-      <w:proofErr w:type="gramEnd"/>
-      <w:r>
-        <w:rPr>
-          <w:rFonts w:ascii="Arial" w:hAnsi="Arial" w:cs="Arial"/>
-          <w:lang w:val="en-US"/>
-        </w:rPr>
-        <w:t xml:space="preserve">Thiel, </w:t>
+      <w:r>
+        <w:rPr>
+          <w:rFonts w:ascii="Arial" w:hAnsi="Arial" w:cs="Arial"/>
+          <w:lang w:val="en-US"/>
+        </w:rPr>
+        <w:t>2013</w:t>
+      </w:r>
+      <w:r>
+        <w:rPr>
+          <w:rFonts w:ascii="Arial" w:hAnsi="Arial" w:cs="Arial"/>
+          <w:lang w:val="en-US"/>
+        </w:rPr>
+        <w:t>)</w:t>
+      </w:r>
+      <w:r>
+        <w:rPr>
+          <w:rFonts w:ascii="Arial" w:hAnsi="Arial" w:cs="Arial"/>
+          <w:lang w:val="en-US"/>
+        </w:rPr>
+        <w:t xml:space="preserve"> and Thiel-Clemen et al., </w:t>
       </w:r>
       <w:r>
         <w:rPr>
@@ -3290,7 +3161,7 @@
           <w:rFonts w:ascii="Arial" w:hAnsi="Arial" w:cs="Arial"/>
           <w:lang w:val="en-US"/>
         </w:rPr>
-        <w:t>2013</w:t>
+        <w:t>2011</w:t>
       </w:r>
       <w:r>
         <w:rPr>
@@ -3304,23 +3175,21 @@
           <w:rFonts w:ascii="Arial" w:hAnsi="Arial" w:cs="Arial"/>
           <w:lang w:val="en-US"/>
         </w:rPr>
-        <w:t xml:space="preserve"> and Thiel-</w:t>
-      </w:r>
-      <w:proofErr w:type="spellStart"/>
-      <w:r>
-        <w:rPr>
-          <w:rFonts w:ascii="Arial" w:hAnsi="Arial" w:cs="Arial"/>
-          <w:lang w:val="en-US"/>
-        </w:rPr>
-        <w:t>Clemen</w:t>
-      </w:r>
-      <w:proofErr w:type="spellEnd"/>
-      <w:r>
-        <w:rPr>
-          <w:rFonts w:ascii="Arial" w:hAnsi="Arial" w:cs="Arial"/>
-          <w:lang w:val="en-US"/>
-        </w:rPr>
-        <w:t xml:space="preserve"> et al., </w:t>
+        <w:t>)</w:t>
+      </w:r>
+      <w:r>
+        <w:rPr>
+          <w:rFonts w:ascii="Arial" w:hAnsi="Arial" w:cs="Arial"/>
+          <w:lang w:val="en-US"/>
+        </w:rPr>
+        <w:t>. It features a dynamic (re)partitioning and distribution of agents across several compute nodes and is thus capable of running simulations with hundreds of thousands agents on commodity hardware. In fact Thiel</w:t>
+      </w:r>
+      <w:r>
+        <w:rPr>
+          <w:rFonts w:ascii="Arial" w:hAnsi="Arial" w:cs="Arial"/>
+          <w:lang w:val="en-US"/>
+        </w:rPr>
+        <w:t xml:space="preserve">, </w:t>
       </w:r>
       <w:r>
         <w:rPr>
@@ -3334,81 +3203,7 @@
           <w:rFonts w:ascii="Arial" w:hAnsi="Arial" w:cs="Arial"/>
           <w:lang w:val="en-US"/>
         </w:rPr>
-        <w:t>2011</w:t>
-      </w:r>
-      <w:r>
-        <w:rPr>
-          <w:rFonts w:ascii="Arial" w:hAnsi="Arial" w:cs="Arial"/>
-          <w:lang w:val="en-US"/>
-        </w:rPr>
-        <w:t>)</w:t>
-      </w:r>
-      <w:r>
-        <w:rPr>
-          <w:rFonts w:ascii="Arial" w:hAnsi="Arial" w:cs="Arial"/>
-          <w:lang w:val="en-US"/>
-        </w:rPr>
-        <w:t>)</w:t>
-      </w:r>
-      <w:r>
-        <w:rPr>
-          <w:rFonts w:ascii="Arial" w:hAnsi="Arial" w:cs="Arial"/>
-          <w:lang w:val="en-US"/>
-        </w:rPr>
-        <w:t>. It features a dynamic (</w:t>
-      </w:r>
-      <w:proofErr w:type="gramStart"/>
-      <w:r>
-        <w:rPr>
-          <w:rFonts w:ascii="Arial" w:hAnsi="Arial" w:cs="Arial"/>
-          <w:lang w:val="en-US"/>
-        </w:rPr>
-        <w:t>re)partitioning</w:t>
-      </w:r>
-      <w:proofErr w:type="gramEnd"/>
-      <w:r>
-        <w:rPr>
-          <w:rFonts w:ascii="Arial" w:hAnsi="Arial" w:cs="Arial"/>
-          <w:lang w:val="en-US"/>
-        </w:rPr>
-        <w:t xml:space="preserve"> and distribution of agents across several compute nodes and is thus capable of running simulations with hundreds of thousands agents on commodity hardware. In fact Thiel</w:t>
-      </w:r>
-      <w:r>
-        <w:rPr>
-          <w:rFonts w:ascii="Arial" w:hAnsi="Arial" w:cs="Arial"/>
-          <w:lang w:val="en-US"/>
-        </w:rPr>
-        <w:t xml:space="preserve">, </w:t>
-      </w:r>
-      <w:r>
-        <w:rPr>
-          <w:rFonts w:ascii="Arial" w:hAnsi="Arial" w:cs="Arial"/>
-          <w:lang w:val="en-US"/>
-        </w:rPr>
-        <w:t>(</w:t>
-      </w:r>
-      <w:r>
-        <w:rPr>
-          <w:rFonts w:ascii="Arial" w:hAnsi="Arial" w:cs="Arial"/>
-          <w:lang w:val="en-US"/>
-        </w:rPr>
-        <w:t xml:space="preserve">2013) showed in his final tests that WALK </w:t>
-      </w:r>
-      <w:proofErr w:type="gramStart"/>
-      <w:r>
-        <w:rPr>
-          <w:rFonts w:ascii="Arial" w:hAnsi="Arial" w:cs="Arial"/>
-          <w:lang w:val="en-US"/>
-        </w:rPr>
-        <w:t>can</w:t>
-      </w:r>
-      <w:proofErr w:type="gramEnd"/>
-      <w:r>
-        <w:rPr>
-          <w:rFonts w:ascii="Arial" w:hAnsi="Arial" w:cs="Arial"/>
-          <w:lang w:val="en-US"/>
-        </w:rPr>
-        <w:t xml:space="preserve"> run a 300.000 agent random walk simulation in near real time. Also remarkable about WALK is, that </w:t>
+        <w:t xml:space="preserve">2013) showed in his final tests that WALK can run a 300.000 agent random walk simulation in near real time. Also remarkable about WALK is, that </w:t>
       </w:r>
       <w:r>
         <w:rPr>
@@ -3474,23 +3269,7 @@
           <w:rFonts w:ascii="Arial" w:hAnsi="Arial" w:cs="Arial"/>
           <w:lang w:val="en-US"/>
         </w:rPr>
-        <w:t xml:space="preserve">As a recent addition Stefan </w:t>
-      </w:r>
-      <w:proofErr w:type="spellStart"/>
-      <w:r>
-        <w:rPr>
-          <w:rFonts w:ascii="Arial" w:hAnsi="Arial" w:cs="Arial"/>
-          <w:lang w:val="en-US"/>
-        </w:rPr>
-        <w:t>Münchow</w:t>
-      </w:r>
-      <w:proofErr w:type="spellEnd"/>
-      <w:r>
-        <w:rPr>
-          <w:rFonts w:ascii="Arial" w:hAnsi="Arial" w:cs="Arial"/>
-          <w:lang w:val="en-US"/>
-        </w:rPr>
-        <w:t xml:space="preserve"> added leadership models and social behavior to the agents implemented in WALK. These additions show very promising results and create a very high interest in re-using the agent implementation from WALK in the new system whenever human agents are explored.</w:t>
+        <w:t>As a recent addition Stefan Münchow added leadership models and social behavior to the agents implemented in WALK. These additions show very promising results and create a very high interest in re-using the agent implementation from WALK in the new system whenever human agents are explored.</w:t>
       </w:r>
     </w:p>
     <w:p>
@@ -3503,7 +3282,6 @@
           <w:lang w:val="en-US"/>
         </w:rPr>
       </w:pPr>
-      <w:proofErr w:type="spellStart"/>
       <w:r>
         <w:rPr>
           <w:rFonts w:cs="Arial"/>
@@ -3512,7 +3290,6 @@
         </w:rPr>
         <w:t>Vigueras</w:t>
       </w:r>
-      <w:proofErr w:type="spellEnd"/>
     </w:p>
     <w:p>
       <w:pPr>
@@ -3528,23 +3305,7 @@
           <w:rFonts w:ascii="Arial" w:hAnsi="Arial" w:cs="Arial"/>
           <w:lang w:val="en-US"/>
         </w:rPr>
-        <w:t>Another interesting architecture (</w:t>
-      </w:r>
-      <w:proofErr w:type="spellStart"/>
-      <w:r>
-        <w:rPr>
-          <w:rFonts w:ascii="Arial" w:hAnsi="Arial" w:cs="Arial"/>
-          <w:lang w:val="en-US"/>
-        </w:rPr>
-        <w:t>Vigueras</w:t>
-      </w:r>
-      <w:proofErr w:type="spellEnd"/>
-      <w:r>
-        <w:rPr>
-          <w:rFonts w:ascii="Arial" w:hAnsi="Arial" w:cs="Arial"/>
-          <w:lang w:val="en-US"/>
-        </w:rPr>
-        <w:t xml:space="preserve"> </w:t>
+        <w:t xml:space="preserve">Another interesting architecture (Vigueras </w:t>
       </w:r>
       <w:r>
         <w:rPr>
@@ -3576,21 +3337,12 @@
         </w:rPr>
         <w:t>(</w:t>
       </w:r>
-      <w:proofErr w:type="spellStart"/>
-      <w:r>
-        <w:rPr>
-          <w:rFonts w:ascii="Arial" w:hAnsi="Arial" w:cs="Arial"/>
-          <w:lang w:val="en-US"/>
-        </w:rPr>
-        <w:t>Vigueras</w:t>
-      </w:r>
-      <w:proofErr w:type="spellEnd"/>
-      <w:r>
-        <w:rPr>
-          <w:rFonts w:ascii="Arial" w:hAnsi="Arial" w:cs="Arial"/>
-          <w:lang w:val="en-US"/>
-        </w:rPr>
-        <w:t xml:space="preserve"> </w:t>
+      <w:r>
+        <w:rPr>
+          <w:rFonts w:ascii="Arial" w:hAnsi="Arial" w:cs="Arial"/>
+          <w:lang w:val="en-US"/>
+        </w:rPr>
+        <w:t xml:space="preserve">Vigueras </w:t>
       </w:r>
       <w:r>
         <w:rPr>
@@ -3649,21 +3401,12 @@
         </w:rPr>
         <w:t>(</w:t>
       </w:r>
-      <w:proofErr w:type="spellStart"/>
-      <w:r>
-        <w:rPr>
-          <w:rFonts w:ascii="Arial" w:hAnsi="Arial" w:cs="Arial"/>
-          <w:lang w:val="en-US"/>
-        </w:rPr>
-        <w:t>Vigueras</w:t>
-      </w:r>
-      <w:proofErr w:type="spellEnd"/>
-      <w:r>
-        <w:rPr>
-          <w:rFonts w:ascii="Arial" w:hAnsi="Arial" w:cs="Arial"/>
-          <w:lang w:val="en-US"/>
-        </w:rPr>
-        <w:t xml:space="preserve"> </w:t>
+      <w:r>
+        <w:rPr>
+          <w:rFonts w:ascii="Arial" w:hAnsi="Arial" w:cs="Arial"/>
+          <w:lang w:val="en-US"/>
+        </w:rPr>
+        <w:t xml:space="preserve">Vigueras </w:t>
       </w:r>
       <w:r>
         <w:rPr>
@@ -3688,39 +3431,7 @@
           <w:rFonts w:ascii="Arial" w:hAnsi="Arial" w:cs="Arial"/>
           <w:lang w:val="en-US"/>
         </w:rPr>
-        <w:t xml:space="preserve">2013) utilize visualization nodes (VS) that also act asynchronously on the distributed nodes. Each </w:t>
-      </w:r>
-      <w:proofErr w:type="gramStart"/>
-      <w:r>
-        <w:rPr>
-          <w:rFonts w:ascii="Arial" w:hAnsi="Arial" w:cs="Arial"/>
-          <w:lang w:val="en-US"/>
-        </w:rPr>
-        <w:t>VS</w:t>
-      </w:r>
-      <w:proofErr w:type="gramEnd"/>
-      <w:r>
-        <w:rPr>
-          <w:rFonts w:ascii="Arial" w:hAnsi="Arial" w:cs="Arial"/>
-          <w:lang w:val="en-US"/>
-        </w:rPr>
-        <w:t xml:space="preserve"> has a camera-style definition of its field of view and may thus only ask those nodes for information containing parts of the environment, which is in that field of view. This is very contrary to other visualization approaches (e.g. GAMA, </w:t>
-      </w:r>
-      <w:proofErr w:type="spellStart"/>
-      <w:r>
-        <w:rPr>
-          <w:rFonts w:ascii="Arial" w:hAnsi="Arial" w:cs="Arial"/>
-          <w:lang w:val="en-US"/>
-        </w:rPr>
-        <w:t>NetLogo</w:t>
-      </w:r>
-      <w:proofErr w:type="spellEnd"/>
-      <w:r>
-        <w:rPr>
-          <w:rFonts w:ascii="Arial" w:hAnsi="Arial" w:cs="Arial"/>
-          <w:lang w:val="en-US"/>
-        </w:rPr>
-        <w:t>), since it does not attempt to visualize the whole simulation at once.</w:t>
+        <w:t>2013) utilize visualization nodes (VS) that also act asynchronously on the distributed nodes. Each VS has a camera-style definition of its field of view and may thus only ask those nodes for information containing parts of the environment, which is in that field of view. This is very contrary to other visualization approaches (e.g. GAMA, NetLogo), since it does not attempt to visualize the whole simulation at once.</w:t>
       </w:r>
     </w:p>
     <w:p>
@@ -3852,23 +3563,7 @@
           <w:rFonts w:ascii="Arial" w:hAnsi="Arial" w:cs="Arial"/>
           <w:lang w:val="en-US"/>
         </w:rPr>
-        <w:t xml:space="preserve">he special model they implement (WALK, </w:t>
-      </w:r>
-      <w:proofErr w:type="spellStart"/>
-      <w:r>
-        <w:rPr>
-          <w:rFonts w:ascii="Arial" w:hAnsi="Arial" w:cs="Arial"/>
-          <w:lang w:val="en-US"/>
-        </w:rPr>
-        <w:t>Vigueras</w:t>
-      </w:r>
-      <w:proofErr w:type="spellEnd"/>
-      <w:r>
-        <w:rPr>
-          <w:rFonts w:ascii="Arial" w:hAnsi="Arial" w:cs="Arial"/>
-          <w:lang w:val="en-US"/>
-        </w:rPr>
-        <w:t>).</w:t>
+        <w:t>he special model they implement (WALK, Vigueras).</w:t>
       </w:r>
       <w:r>
         <w:rPr>
@@ -4011,23 +3706,7 @@
           <w:rFonts w:ascii="Arial" w:hAnsi="Arial" w:cs="Arial"/>
           <w:lang w:val="en-US"/>
         </w:rPr>
-        <w:t xml:space="preserve"> (Thiel-</w:t>
-      </w:r>
-      <w:proofErr w:type="spellStart"/>
-      <w:r>
-        <w:rPr>
-          <w:rFonts w:ascii="Arial" w:hAnsi="Arial" w:cs="Arial"/>
-          <w:lang w:val="en-US"/>
-        </w:rPr>
-        <w:t>Clemen</w:t>
-      </w:r>
-      <w:proofErr w:type="spellEnd"/>
-      <w:r>
-        <w:rPr>
-          <w:rFonts w:ascii="Arial" w:hAnsi="Arial" w:cs="Arial"/>
-          <w:lang w:val="en-US"/>
-        </w:rPr>
-        <w:t>, 2013)</w:t>
+        <w:t xml:space="preserve"> (Thiel-Clemen, 2013)</w:t>
       </w:r>
       <w:r>
         <w:rPr>
@@ -4423,15 +4102,7 @@
           <w:rFonts w:ascii="Arial" w:hAnsi="Arial" w:cs="Arial"/>
           <w:lang w:val="en-US"/>
         </w:rPr>
-        <w:t xml:space="preserve">onnection and interaction with </w:t>
-      </w:r>
-      <w:proofErr w:type="spellStart"/>
-      <w:r>
-        <w:rPr>
-          <w:rFonts w:ascii="Arial" w:hAnsi="Arial" w:cs="Arial"/>
-          <w:lang w:val="en-US"/>
-        </w:rPr>
-        <w:t>G</w:t>
+        <w:t>onnection and interaction with G</w:t>
       </w:r>
       <w:r>
         <w:rPr>
@@ -4440,7 +4111,6 @@
         </w:rPr>
         <w:t>eoserver</w:t>
       </w:r>
-      <w:proofErr w:type="spellEnd"/>
       <w:r>
         <w:rPr>
           <w:rStyle w:val="Funotenzeichen"/>
@@ -4463,21 +4133,12 @@
         </w:rPr>
         <w:t>(</w:t>
       </w:r>
-      <w:proofErr w:type="spellStart"/>
-      <w:r>
-        <w:rPr>
-          <w:rFonts w:ascii="Arial" w:hAnsi="Arial" w:cs="Arial"/>
-          <w:lang w:val="en-US"/>
-        </w:rPr>
-        <w:t>Hagenlocher</w:t>
-      </w:r>
-      <w:proofErr w:type="spellEnd"/>
-      <w:r>
-        <w:rPr>
-          <w:rFonts w:ascii="Arial" w:hAnsi="Arial" w:cs="Arial"/>
-          <w:lang w:val="en-US"/>
-        </w:rPr>
-        <w:t xml:space="preserve"> et al., 2014)</w:t>
+      <w:r>
+        <w:rPr>
+          <w:rFonts w:ascii="Arial" w:hAnsi="Arial" w:cs="Arial"/>
+          <w:lang w:val="en-US"/>
+        </w:rPr>
+        <w:t>Hagenlocher et al., 2014)</w:t>
       </w:r>
       <w:r>
         <w:rPr>
@@ -4556,7 +4217,6 @@
           <w:lang w:val="en-US"/>
         </w:rPr>
       </w:pPr>
-      <w:proofErr w:type="gramStart"/>
       <w:r>
         <w:rPr>
           <w:rFonts w:ascii="Arial" w:hAnsi="Arial" w:cs="Arial"/>
@@ -4577,47 +4237,7 @@
           <w:rFonts w:ascii="Arial" w:hAnsi="Arial" w:cs="Arial"/>
           <w:lang w:val="en-US"/>
         </w:rPr>
-        <w:t xml:space="preserve"> to reference data to geographical coordinates and make</w:t>
-      </w:r>
-      <w:proofErr w:type="gramEnd"/>
-      <w:r>
-        <w:rPr>
-          <w:rFonts w:ascii="Arial" w:hAnsi="Arial" w:cs="Arial"/>
-          <w:lang w:val="en-US"/>
-        </w:rPr>
-        <w:t xml:space="preserve"> it efficiently </w:t>
-      </w:r>
-      <w:proofErr w:type="spellStart"/>
-      <w:r>
-        <w:rPr>
-          <w:rFonts w:ascii="Arial" w:hAnsi="Arial" w:cs="Arial"/>
-          <w:lang w:val="en-US"/>
-        </w:rPr>
-        <w:t>queryable</w:t>
-      </w:r>
-      <w:proofErr w:type="spellEnd"/>
-      <w:r>
-        <w:rPr>
-          <w:rFonts w:ascii="Arial" w:hAnsi="Arial" w:cs="Arial"/>
-          <w:lang w:val="en-US"/>
-        </w:rPr>
-        <w:t>. With that approach applied, data from ROCK and GROUND may be cross-referenced, which solves one of the big problems of information integration in MAS (Thiel-</w:t>
-      </w:r>
-      <w:proofErr w:type="spellStart"/>
-      <w:r>
-        <w:rPr>
-          <w:rFonts w:ascii="Arial" w:hAnsi="Arial" w:cs="Arial"/>
-          <w:lang w:val="en-US"/>
-        </w:rPr>
-        <w:t>Clemen</w:t>
-      </w:r>
-      <w:proofErr w:type="spellEnd"/>
-      <w:r>
-        <w:rPr>
-          <w:rFonts w:ascii="Arial" w:hAnsi="Arial" w:cs="Arial"/>
-          <w:lang w:val="en-US"/>
-        </w:rPr>
-        <w:t>, 2013).</w:t>
+        <w:t xml:space="preserve"> to reference data to geographical coordinates and make it efficiently queryable. With that approach applied, data from ROCK and GROUND may be cross-referenced, which solves one of the big problems of information integration in MAS (Thiel-Clemen, 2013).</w:t>
       </w:r>
     </w:p>
     <w:p>
@@ -4683,21 +4303,12 @@
         </w:rPr>
         <w:t xml:space="preserve"> (</w:t>
       </w:r>
-      <w:proofErr w:type="spellStart"/>
-      <w:r>
-        <w:rPr>
-          <w:rFonts w:ascii="Arial" w:hAnsi="Arial" w:cs="Arial"/>
-          <w:lang w:val="en-US"/>
-        </w:rPr>
-        <w:t>Baldowski</w:t>
-      </w:r>
-      <w:proofErr w:type="spellEnd"/>
-      <w:r>
-        <w:rPr>
-          <w:rFonts w:ascii="Arial" w:hAnsi="Arial" w:cs="Arial"/>
-          <w:lang w:val="en-US"/>
-        </w:rPr>
-        <w:t xml:space="preserve"> et. al., 2014</w:t>
+      <w:r>
+        <w:rPr>
+          <w:rFonts w:ascii="Arial" w:hAnsi="Arial" w:cs="Arial"/>
+          <w:lang w:val="en-US"/>
+        </w:rPr>
+        <w:t>Baldowski et. al., 2014</w:t>
       </w:r>
       <w:r>
         <w:rPr>
@@ -4836,7 +4447,21 @@
         <w:rPr>
           <w:lang w:val="en-US"/>
         </w:rPr>
-        <w:t>LIFE is the actual distributed simulation component and is itself organized in three main components:</w:t>
+        <w:t>LIFE is the actual distributed simulation component and is itself organized in three main components</w:t>
+      </w:r>
+      <w:r>
+        <w:rPr>
+          <w:lang w:val="en-US"/>
+        </w:rPr>
+        <w:t xml:space="preserve"> as can bee seen in Picture 2</w:t>
+      </w:r>
+      <w:bookmarkStart w:id="4" w:name="_GoBack"/>
+      <w:bookmarkEnd w:id="4"/>
+      <w:r>
+        <w:rPr>
+          <w:lang w:val="en-US"/>
+        </w:rPr>
+        <w:t>:</w:t>
       </w:r>
     </w:p>
     <w:p>
@@ -4949,33 +4574,6 @@
           <w:lang w:val="en-US"/>
         </w:rPr>
       </w:pPr>
-      <w:r>
-        <w:pict w14:anchorId="589DC871">
-          <v:shapetype id="_x0000_t75" coordsize="21600,21600" o:spt="75" o:preferrelative="t" path="m@4@5l@4@11@9@11@9@5xe" filled="f" stroked="f">
-            <v:stroke joinstyle="miter"/>
-            <v:formulas>
-              <v:f eqn="if lineDrawn pixelLineWidth 0"/>
-              <v:f eqn="sum @0 1 0"/>
-              <v:f eqn="sum 0 0 @1"/>
-              <v:f eqn="prod @2 1 2"/>
-              <v:f eqn="prod @3 21600 pixelWidth"/>
-              <v:f eqn="prod @3 21600 pixelHeight"/>
-              <v:f eqn="sum @0 0 1"/>
-              <v:f eqn="prod @6 1 2"/>
-              <v:f eqn="prod @7 21600 pixelWidth"/>
-              <v:f eqn="sum @8 21600 0"/>
-              <v:f eqn="prod @7 21600 pixelHeight"/>
-              <v:f eqn="sum @10 21600 0"/>
-            </v:formulas>
-            <v:path o:extrusionok="f" gradientshapeok="t" o:connecttype="rect"/>
-            <o:lock v:ext="edit" aspectratio="t"/>
-          </v:shapetype>
-          <v:shape id="_x0000_s1027" type="#_x0000_t75" style="position:absolute;left:0;text-align:left;margin-left:.35pt;margin-top:7.95pt;width:270.75pt;height:249pt;z-index:-251657728;mso-position-horizontal-relative:text;mso-position-vertical-relative:text;mso-width-relative:page;mso-height-relative:page" wrapcoords="-60 0 -60 21535 21600 21535 21600 0 -60 0">
-            <v:imagedata r:id="rId16" o:title="MARS System Deployment"/>
-            <w10:wrap type="tight"/>
-          </v:shape>
-        </w:pict>
-      </w:r>
     </w:p>
     <w:p>
       <w:pPr>
@@ -5002,71 +4600,71 @@
         <w:rPr>
           <w:lang w:val="en-US"/>
         </w:rPr>
-        <w:t xml:space="preserve">A central concept of LIFE is the layer approach. It is inspired by the way GIS files are composed. These files are structured in layers, where each layer represents a specific aspect of </w:t>
-      </w:r>
-      <w:r>
-        <w:rPr>
-          <w:lang w:val="en-US"/>
-        </w:rPr>
+        <w:t>A central concept of LIFE is the layer approach. It is inspired by the way GIS files are composed. These files are structured in layers, where each layer represents a specific aspect of the de</w:t>
+      </w:r>
+      <w:r>
+        <w:rPr>
+          <w:lang w:val="en-US"/>
+        </w:rPr>
+        <w:t>picted real world (see Picture 3</w:t>
+      </w:r>
+      <w:r>
+        <w:rPr>
+          <w:lang w:val="en-US"/>
+        </w:rPr>
+        <w:t>).</w:t>
+      </w:r>
+      <w:r>
+        <w:rPr>
+          <w:lang w:val="en-US"/>
+        </w:rPr>
+        <w:t xml:space="preserve"> This aspect may be an agent</w:t>
+      </w:r>
+      <w:r>
+        <w:rPr>
+          <w:lang w:val="en-US"/>
+        </w:rPr>
+        <w:t xml:space="preserve"> type</w:t>
+      </w:r>
+      <w:r>
+        <w:rPr>
+          <w:lang w:val="en-US"/>
+        </w:rPr>
+        <w:t xml:space="preserve"> as well as a part of the environment. </w:t>
+      </w:r>
+    </w:p>
+    <w:p>
+      <w:pPr>
+        <w:pStyle w:val="NurText"/>
+        <w:rPr>
+          <w:lang w:val="en-US"/>
+        </w:rPr>
+      </w:pPr>
+      <w:r>
         <w:lastRenderedPageBreak/>
-        <w:t>the depicted real world (see Picture 2).</w:t>
-      </w:r>
-      <w:r>
-        <w:rPr>
-          <w:lang w:val="en-US"/>
-        </w:rPr>
-        <w:t xml:space="preserve"> This aspect may be an agent</w:t>
-      </w:r>
-      <w:r>
-        <w:rPr>
-          <w:lang w:val="en-US"/>
-        </w:rPr>
-        <w:t xml:space="preserve"> type</w:t>
-      </w:r>
-      <w:r>
-        <w:rPr>
-          <w:lang w:val="en-US"/>
-        </w:rPr>
-        <w:t xml:space="preserve"> as well as a part of the environment. </w:t>
-      </w:r>
-    </w:p>
-    <w:p>
-      <w:pPr>
-        <w:pStyle w:val="NurText"/>
-        <w:rPr>
-          <w:lang w:val="en-US"/>
-        </w:rPr>
-      </w:pPr>
-      <w:r>
-        <w:rPr>
-          <w:lang w:val="en-US"/>
-        </w:rPr>
-        <w:t xml:space="preserve">We translate this idea to a general approach for modeling the implementation of our simulation system. A domain-specific model may now be transformed into working code by writing a layer for each aspect from the model. An aspect should be a considerable sized, self-contained but yet manageable piece from the original model. </w:t>
-      </w:r>
-    </w:p>
-    <w:p>
-      <w:pPr>
-        <w:pStyle w:val="NurText"/>
-        <w:rPr>
-          <w:lang w:val="en-US"/>
-        </w:rPr>
-      </w:pPr>
-      <w:r>
         <mc:AlternateContent>
           <mc:Choice Requires="wps">
             <w:drawing>
-              <wp:anchor distT="0" distB="0" distL="114300" distR="114300" simplePos="0" relativeHeight="251657728" behindDoc="0" locked="0" layoutInCell="1" allowOverlap="1" wp14:anchorId="4B38C91B" wp14:editId="5902AD65">
+              <wp:anchor distT="0" distB="0" distL="114300" distR="114300" simplePos="0" relativeHeight="251660800" behindDoc="0" locked="0" layoutInCell="1" allowOverlap="1" wp14:anchorId="4104BBE7" wp14:editId="6DA955AC">
                 <wp:simplePos x="0" y="0"/>
-                <wp:positionH relativeFrom="margin">
-                  <wp:align>left</wp:align>
+                <wp:positionH relativeFrom="column">
+                  <wp:posOffset>3175</wp:posOffset>
                 </wp:positionH>
                 <wp:positionV relativeFrom="paragraph">
-                  <wp:posOffset>4174992</wp:posOffset>
+                  <wp:posOffset>3907790</wp:posOffset>
                 </wp:positionV>
-                <wp:extent cx="2868930" cy="521335"/>
-                <wp:effectExtent l="0" t="0" r="7620" b="0"/>
-                <wp:wrapSquare wrapText="bothSides"/>
-                <wp:docPr id="11" name="Textfeld 11"/>
+                <wp:extent cx="3438525" cy="258445"/>
+                <wp:effectExtent l="0" t="0" r="0" b="0"/>
+                <wp:wrapTight wrapText="bothSides">
+                  <wp:wrapPolygon edited="0">
+                    <wp:start x="0" y="0"/>
+                    <wp:lineTo x="0" y="20571"/>
+                    <wp:lineTo x="21381" y="20571"/>
+                    <wp:lineTo x="21381" y="0"/>
+                    <wp:lineTo x="0" y="0"/>
+                  </wp:wrapPolygon>
+                </wp:wrapTight>
+                <wp:docPr id="6" name="Textfeld 6"/>
                 <wp:cNvGraphicFramePr/>
                 <a:graphic xmlns:a="http://schemas.openxmlformats.org/drawingml/2006/main">
                   <a:graphicData uri="http://schemas.microsoft.com/office/word/2010/wordprocessingShape">
@@ -5075,7 +4673,7 @@
                       <wps:spPr>
                         <a:xfrm>
                           <a:off x="0" y="0"/>
-                          <a:ext cx="2868930" cy="521335"/>
+                          <a:ext cx="3438525" cy="258445"/>
                         </a:xfrm>
                         <a:prstGeom prst="rect">
                           <a:avLst/>
@@ -5100,54 +4698,28 @@
                               <w:pStyle w:val="Beschriftung"/>
                               <w:rPr>
                                 <w:szCs w:val="20"/>
-                                <w:lang w:val="en-US"/>
                               </w:rPr>
                             </w:pPr>
                             <w:r>
-                              <w:rPr>
-                                <w:lang w:val="en-US"/>
-                              </w:rPr>
                               <w:t xml:space="preserve">Picture </w:t>
                             </w:r>
                             <w:r>
                               <w:fldChar w:fldCharType="begin"/>
                             </w:r>
                             <w:r>
-                              <w:rPr>
-                                <w:lang w:val="en-US"/>
-                              </w:rPr>
                               <w:instrText xml:space="preserve"> SEQ Picture \* ARABIC </w:instrText>
                             </w:r>
                             <w:r>
                               <w:fldChar w:fldCharType="separate"/>
                             </w:r>
                             <w:r>
-                              <w:rPr>
-                                <w:lang w:val="en-US"/>
-                              </w:rPr>
                               <w:t>2</w:t>
                             </w:r>
                             <w:r>
                               <w:fldChar w:fldCharType="end"/>
                             </w:r>
                             <w:r>
-                              <w:rPr>
-                                <w:lang w:val="en-US"/>
-                              </w:rPr>
-                              <w:t xml:space="preserve"> - Layers in GIS file</w:t>
-                            </w:r>
-                            <w:r>
-                              <w:rPr>
-                                <w:lang w:val="en-US"/>
-                              </w:rPr>
-                              <w:br/>
-                            </w:r>
-                            <w:r>
-                              <w:rPr>
-                                <w:szCs w:val="20"/>
-                                <w:lang w:val="en-US"/>
-                              </w:rPr>
-                              <w:t>(Source: http://www.seos-project.eu/modules/agriculture/images/gis_layers.gif)</w:t>
+                              <w:t xml:space="preserve"> - Deployment view</w:t>
                             </w:r>
                           </w:p>
                         </w:txbxContent>
@@ -5164,13 +4736,13 @@
               </wp:anchor>
             </w:drawing>
           </mc:Choice>
-          <mc:Fallback xmlns:w15="http://schemas.microsoft.com/office/word/2012/wordml">
+          <mc:Fallback>
             <w:pict>
-              <v:shapetype w14:anchorId="4B38C91B" id="_x0000_t202" coordsize="21600,21600" o:spt="202" path="m,l,21600r21600,l21600,xe">
+              <v:shapetype id="_x0000_t202" coordsize="21600,21600" o:spt="202" path="m0,0l0,21600,21600,21600,21600,0xe">
                 <v:stroke joinstyle="miter"/>
                 <v:path gradientshapeok="t" o:connecttype="rect"/>
               </v:shapetype>
-              <v:shape id="Textfeld 11" o:spid="_x0000_s1026" type="#_x0000_t202" style="position:absolute;left:0;text-align:left;margin-left:0;margin-top:328.75pt;width:225.9pt;height:41.05pt;z-index:251657728;visibility:visible;mso-wrap-style:square;mso-wrap-distance-left:9pt;mso-wrap-distance-top:0;mso-wrap-distance-right:9pt;mso-wrap-distance-bottom:0;mso-position-horizontal:left;mso-position-horizontal-relative:margin;mso-position-vertical:absolute;mso-position-vertical-relative:text;v-text-anchor:top" o:gfxdata="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" stroked="f">
+              <v:shape id="Textfeld 6" o:spid="_x0000_s1026" type="#_x0000_t202" style="position:absolute;left:0;text-align:left;margin-left:.25pt;margin-top:307.7pt;width:270.75pt;height:20.35pt;z-index:251660800;visibility:visible;mso-wrap-style:square;mso-wrap-distance-left:9pt;mso-wrap-distance-top:0;mso-wrap-distance-right:9pt;mso-wrap-distance-bottom:0;mso-position-horizontal:absolute;mso-position-horizontal-relative:text;mso-position-vertical:absolute;mso-position-vertical-relative:text;v-text-anchor:top" o:gfxdata="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" stroked="f">
                 <v:textbox style="mso-fit-shape-to-text:t" inset="0,0,0,0">
                   <w:txbxContent>
                     <w:p>
@@ -5178,65 +4750,80 @@
                         <w:pStyle w:val="Beschriftung"/>
                         <w:rPr>
                           <w:szCs w:val="20"/>
-                          <w:lang w:val="en-US"/>
                         </w:rPr>
                       </w:pPr>
                       <w:r>
-                        <w:rPr>
-                          <w:lang w:val="en-US"/>
-                        </w:rPr>
                         <w:t xml:space="preserve">Picture </w:t>
                       </w:r>
                       <w:r>
                         <w:fldChar w:fldCharType="begin"/>
                       </w:r>
                       <w:r>
-                        <w:rPr>
-                          <w:lang w:val="en-US"/>
-                        </w:rPr>
                         <w:instrText xml:space="preserve"> SEQ Picture \* ARABIC </w:instrText>
                       </w:r>
                       <w:r>
                         <w:fldChar w:fldCharType="separate"/>
                       </w:r>
                       <w:r>
-                        <w:rPr>
-                          <w:lang w:val="en-US"/>
-                        </w:rPr>
                         <w:t>2</w:t>
                       </w:r>
                       <w:r>
                         <w:fldChar w:fldCharType="end"/>
                       </w:r>
                       <w:r>
-                        <w:rPr>
-                          <w:lang w:val="en-US"/>
-                        </w:rPr>
-                        <w:t xml:space="preserve"> - Layers in GIS file</w:t>
-                      </w:r>
-                      <w:r>
-                        <w:rPr>
-                          <w:lang w:val="en-US"/>
-                        </w:rPr>
-                        <w:br/>
-                      </w:r>
-                      <w:r>
-                        <w:rPr>
-                          <w:szCs w:val="20"/>
-                          <w:lang w:val="en-US"/>
-                        </w:rPr>
-                        <w:t>(Source: http://www.seos-project.eu/modules/agriculture/images/gis_layers.gif)</w:t>
+                        <w:t xml:space="preserve"> - Deployment view</w:t>
                       </w:r>
                     </w:p>
                   </w:txbxContent>
                 </v:textbox>
-                <w10:wrap type="square" anchorx="margin"/>
+                <w10:wrap type="tight"/>
               </v:shape>
             </w:pict>
           </mc:Fallback>
         </mc:AlternateContent>
       </w:r>
       <w:r>
+        <w:pict w14:anchorId="589DC871">
+          <v:shapetype id="_x0000_t75" coordsize="21600,21600" o:spt="75" o:preferrelative="t" path="m@4@5l@4@11@9@11@9@5xe" filled="f" stroked="f">
+            <v:stroke joinstyle="miter"/>
+            <v:formulas>
+              <v:f eqn="if lineDrawn pixelLineWidth 0"/>
+              <v:f eqn="sum @0 1 0"/>
+              <v:f eqn="sum 0 0 @1"/>
+              <v:f eqn="prod @2 1 2"/>
+              <v:f eqn="prod @3 21600 pixelWidth"/>
+              <v:f eqn="prod @3 21600 pixelHeight"/>
+              <v:f eqn="sum @0 0 1"/>
+              <v:f eqn="prod @6 1 2"/>
+              <v:f eqn="prod @7 21600 pixelWidth"/>
+              <v:f eqn="sum @8 21600 0"/>
+              <v:f eqn="prod @7 21600 pixelHeight"/>
+              <v:f eqn="sum @10 21600 0"/>
+            </v:formulas>
+            <v:path o:extrusionok="f" gradientshapeok="t" o:connecttype="rect"/>
+            <o:lock v:ext="edit" aspectratio="t"/>
+          </v:shapetype>
+          <v:shape id="_x0000_s1027" type="#_x0000_t75" style="position:absolute;left:0;text-align:left;margin-left:.25pt;margin-top:54.2pt;width:270.75pt;height:249pt;z-index:-251657728;mso-position-horizontal-relative:text;mso-position-vertical-relative:text;mso-width-relative:page;mso-height-relative:page" wrapcoords="-60 0 -60 21535 21600 21535 21600 0 -60 0">
+            <v:imagedata r:id="rId16" o:title="MARS System Deployment"/>
+            <w10:wrap type="tight"/>
+          </v:shape>
+        </w:pict>
+      </w:r>
+      <w:r>
+        <w:rPr>
+          <w:lang w:val="en-US"/>
+        </w:rPr>
+        <w:t xml:space="preserve">We translate this idea to a general approach for modeling the implementation of our simulation system. A domain-specific model may now be transformed into working code by writing a layer for each aspect from the model. An aspect should be a considerable sized, self-contained but yet manageable piece from the original model. </w:t>
+      </w:r>
+    </w:p>
+    <w:p>
+      <w:pPr>
+        <w:pStyle w:val="NurText"/>
+        <w:rPr>
+          <w:lang w:val="en-US"/>
+        </w:rPr>
+      </w:pPr>
+      <w:r>
         <w:rPr>
           <w:lang w:val="en-US"/>
         </w:rPr>
@@ -5264,16 +4851,16 @@
       </w:pPr>
       <w:r>
         <w:drawing>
-          <wp:anchor distT="0" distB="0" distL="114300" distR="114300" simplePos="0" relativeHeight="251656704" behindDoc="0" locked="0" layoutInCell="1" allowOverlap="1" wp14:anchorId="638FA781" wp14:editId="4438F9E0">
+          <wp:anchor distT="0" distB="0" distL="114300" distR="114300" simplePos="0" relativeHeight="251656704" behindDoc="0" locked="0" layoutInCell="1" allowOverlap="1" wp14:anchorId="638FA781" wp14:editId="6F82F916">
             <wp:simplePos x="0" y="0"/>
             <wp:positionH relativeFrom="column">
               <wp:posOffset>3175</wp:posOffset>
             </wp:positionH>
             <wp:positionV relativeFrom="paragraph">
-              <wp:posOffset>69850</wp:posOffset>
+              <wp:posOffset>1852930</wp:posOffset>
             </wp:positionV>
             <wp:extent cx="2868930" cy="3168650"/>
-            <wp:effectExtent l="152400" t="152400" r="369570" b="355600"/>
+            <wp:effectExtent l="177800" t="177800" r="356870" b="361950"/>
             <wp:wrapSquare wrapText="bothSides"/>
             <wp:docPr id="10" name="Bild 10"/>
             <wp:cNvGraphicFramePr>
@@ -5384,10 +4971,162 @@
         </w:rPr>
       </w:pPr>
       <w:r>
-        <w:rPr>
-          <w:lang w:val="en-US"/>
-        </w:rPr>
-        <w:t xml:space="preserve">So, just as in a service oriented architecture each layer is self-describing to external users and thus supports the demanded feature of re-usability while maintaining well known programming patterns at the same time. </w:t>
+        <mc:AlternateContent>
+          <mc:Choice Requires="wps">
+            <w:drawing>
+              <wp:anchor distT="0" distB="0" distL="114300" distR="114300" simplePos="0" relativeHeight="251657728" behindDoc="0" locked="0" layoutInCell="1" allowOverlap="1" wp14:anchorId="4B38C91B" wp14:editId="0D69D6B3">
+                <wp:simplePos x="0" y="0"/>
+                <wp:positionH relativeFrom="margin">
+                  <wp:posOffset>3429000</wp:posOffset>
+                </wp:positionH>
+                <wp:positionV relativeFrom="paragraph">
+                  <wp:posOffset>319405</wp:posOffset>
+                </wp:positionV>
+                <wp:extent cx="2868930" cy="521335"/>
+                <wp:effectExtent l="0" t="0" r="1270" b="12065"/>
+                <wp:wrapSquare wrapText="bothSides"/>
+                <wp:docPr id="11" name="Textfeld 11"/>
+                <wp:cNvGraphicFramePr/>
+                <a:graphic xmlns:a="http://schemas.openxmlformats.org/drawingml/2006/main">
+                  <a:graphicData uri="http://schemas.microsoft.com/office/word/2010/wordprocessingShape">
+                    <wps:wsp>
+                      <wps:cNvSpPr txBox="1"/>
+                      <wps:spPr>
+                        <a:xfrm>
+                          <a:off x="0" y="0"/>
+                          <a:ext cx="2868930" cy="521335"/>
+                        </a:xfrm>
+                        <a:prstGeom prst="rect">
+                          <a:avLst/>
+                        </a:prstGeom>
+                        <a:solidFill>
+                          <a:prstClr val="white"/>
+                        </a:solidFill>
+                        <a:ln>
+                          <a:noFill/>
+                        </a:ln>
+                        <a:effectLst/>
+                        <a:extLst>
+                          <a:ext uri="{C572A759-6A51-4108-AA02-DFA0A04FC94B}">
+                            <ma14:wrappingTextBoxFlag xmlns:ma14="http://schemas.microsoft.com/office/mac/drawingml/2011/main"/>
+                          </a:ext>
+                        </a:extLst>
+                      </wps:spPr>
+                      <wps:txbx>
+                        <w:txbxContent>
+                          <w:p>
+                            <w:pPr>
+                              <w:pStyle w:val="Beschriftung"/>
+                              <w:rPr>
+                                <w:szCs w:val="20"/>
+                                <w:lang w:val="en-US"/>
+                              </w:rPr>
+                            </w:pPr>
+                            <w:r>
+                              <w:rPr>
+                                <w:lang w:val="en-US"/>
+                              </w:rPr>
+                              <w:t xml:space="preserve">Picture </w:t>
+                            </w:r>
+                            <w:r>
+                              <w:t>3</w:t>
+                            </w:r>
+                            <w:r>
+                              <w:rPr>
+                                <w:lang w:val="en-US"/>
+                              </w:rPr>
+                              <w:t xml:space="preserve"> - Layers in GIS file</w:t>
+                            </w:r>
+                            <w:r>
+                              <w:rPr>
+                                <w:lang w:val="en-US"/>
+                              </w:rPr>
+                              <w:br/>
+                            </w:r>
+                            <w:r>
+                              <w:rPr>
+                                <w:szCs w:val="20"/>
+                                <w:lang w:val="en-US"/>
+                              </w:rPr>
+                              <w:t>(Source: http://www.seos-project.eu/modules/agriculture/images/gis_layers.gif)</w:t>
+                            </w:r>
+                          </w:p>
+                        </w:txbxContent>
+                      </wps:txbx>
+                      <wps:bodyPr rot="0" spcFirstLastPara="0" vertOverflow="overflow" horzOverflow="overflow" vert="horz" wrap="square" lIns="0" tIns="0" rIns="0" bIns="0" numCol="1" spcCol="0" rtlCol="0" fromWordArt="0" anchor="t" anchorCtr="0" forceAA="0" compatLnSpc="1">
+                        <a:prstTxWarp prst="textNoShape">
+                          <a:avLst/>
+                        </a:prstTxWarp>
+                        <a:spAutoFit/>
+                      </wps:bodyPr>
+                    </wps:wsp>
+                  </a:graphicData>
+                </a:graphic>
+              </wp:anchor>
+            </w:drawing>
+          </mc:Choice>
+          <mc:Fallback>
+            <w:pict>
+              <v:shape id="Textfeld 11" o:spid="_x0000_s1027" type="#_x0000_t202" style="position:absolute;left:0;text-align:left;margin-left:270pt;margin-top:25.15pt;width:225.9pt;height:41.05pt;z-index:251657728;visibility:visible;mso-wrap-style:square;mso-wrap-distance-left:9pt;mso-wrap-distance-top:0;mso-wrap-distance-right:9pt;mso-wrap-distance-bottom:0;mso-position-horizontal:absolute;mso-position-horizontal-relative:margin;mso-position-vertical:absolute;mso-position-vertical-relative:text;v-text-anchor:top" o:gfxdata="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" stroked="f">
+                <v:textbox style="mso-fit-shape-to-text:t" inset="0,0,0,0">
+                  <w:txbxContent>
+                    <w:p>
+                      <w:pPr>
+                        <w:pStyle w:val="Beschriftung"/>
+                        <w:rPr>
+                          <w:szCs w:val="20"/>
+                          <w:lang w:val="en-US"/>
+                        </w:rPr>
+                      </w:pPr>
+                      <w:r>
+                        <w:rPr>
+                          <w:lang w:val="en-US"/>
+                        </w:rPr>
+                        <w:t xml:space="preserve">Picture </w:t>
+                      </w:r>
+                      <w:r>
+                        <w:t>3</w:t>
+                      </w:r>
+                      <w:r>
+                        <w:rPr>
+                          <w:lang w:val="en-US"/>
+                        </w:rPr>
+                        <w:t xml:space="preserve"> - Layers in GIS file</w:t>
+                      </w:r>
+                      <w:r>
+                        <w:rPr>
+                          <w:lang w:val="en-US"/>
+                        </w:rPr>
+                        <w:br/>
+                      </w:r>
+                      <w:r>
+                        <w:rPr>
+                          <w:szCs w:val="20"/>
+                          <w:lang w:val="en-US"/>
+                        </w:rPr>
+                        <w:t>(Source: http://www.seos-project.eu/modules/agriculture/images/gis_layers.gif)</w:t>
+                      </w:r>
+                    </w:p>
+                  </w:txbxContent>
+                </v:textbox>
+                <w10:wrap type="square" anchorx="margin"/>
+              </v:shape>
+            </w:pict>
+          </mc:Fallback>
+        </mc:AlternateContent>
+      </w:r>
+      <w:r>
+        <w:rPr>
+          <w:lang w:val="en-US"/>
+        </w:rPr>
+        <w:t xml:space="preserve">So, just as in a service oriented architecture each layer is self-describing to external users and thus supports the demanded feature of </w:t>
+      </w:r>
+      <w:r>
+        <w:rPr>
+          <w:lang w:val="en-US"/>
+        </w:rPr>
+        <w:lastRenderedPageBreak/>
+        <w:t xml:space="preserve">re-usability while maintaining well known programming patterns at the same time. </w:t>
       </w:r>
     </w:p>
     <w:p>
@@ -5417,16 +5156,7 @@
         <w:pStyle w:val="berschrift3"/>
       </w:pPr>
       <w:r>
-        <w:lastRenderedPageBreak/>
-        <w:t xml:space="preserve">ILayer, </w:t>
-      </w:r>
-      <w:proofErr w:type="spellStart"/>
-      <w:r>
-        <w:t>ISteppedLayer</w:t>
-      </w:r>
-      <w:proofErr w:type="spellEnd"/>
-      <w:r>
-        <w:t xml:space="preserve"> &amp; IEventDrivenLayer</w:t>
+        <w:t>ILayer, ISteppedLayer &amp; IEventDrivenLayer</w:t>
       </w:r>
     </w:p>
     <w:p>
@@ -5545,20 +5275,10 @@
         <w:pStyle w:val="berschrift3"/>
       </w:pPr>
       <w:bookmarkStart w:id="5" w:name="_Ref259731454"/>
-      <w:proofErr w:type="spellStart"/>
-      <w:r>
-        <w:t>ITickClient</w:t>
-      </w:r>
-      <w:proofErr w:type="spellEnd"/>
-      <w:r>
-        <w:t xml:space="preserve"> &amp; </w:t>
-      </w:r>
-      <w:proofErr w:type="spellStart"/>
-      <w:r>
-        <w:t>IAgent</w:t>
+      <w:r>
+        <w:t>ITickClient &amp; IAgent</w:t>
       </w:r>
       <w:bookmarkEnd w:id="5"/>
-      <w:proofErr w:type="spellEnd"/>
     </w:p>
     <w:p>
       <w:pPr>
@@ -5605,620 +5325,22 @@
     <w:p>
       <w:pPr>
         <w:pStyle w:val="berschrift2"/>
+        <w:rPr>
+          <w:lang w:val="en-US"/>
+        </w:rPr>
+      </w:pPr>
+      <w:r>
+        <w:rPr>
+          <w:lang w:val="en-US"/>
+        </w:rPr>
+        <w:lastRenderedPageBreak/>
+        <w:t>Analysis &amp; Visualization</w:t>
+      </w:r>
+    </w:p>
+    <w:p>
+      <w:pPr>
         <w:jc w:val="both"/>
         <w:rPr>
-          <w:rFonts w:cs="Arial"/>
-          <w:szCs w:val="24"/>
-          <w:lang w:val="en-US"/>
-        </w:rPr>
-      </w:pPr>
-      <w:bookmarkStart w:id="6" w:name="_Ref259731430"/>
-      <w:r>
-        <w:rPr>
-          <w:rFonts w:cs="Arial"/>
-          <w:szCs w:val="24"/>
-          <w:lang w:val="en-US"/>
-        </w:rPr>
-        <w:t>Distribution and Communication</w:t>
-      </w:r>
-      <w:bookmarkEnd w:id="6"/>
-    </w:p>
-    <w:p>
-      <w:pPr>
-        <w:pStyle w:val="NurText"/>
-        <w:rPr>
-          <w:lang w:val="en-US"/>
-        </w:rPr>
-      </w:pPr>
-      <w:r>
-        <w:rPr>
-          <w:lang w:val="en-US"/>
-        </w:rPr>
-        <w:t>Distribution and thus communication are two key aspects of scalability. In a very early version of the MARS system layers were only distributable as a whole, so each LayerContainer needed to take care of one ore more complete layers. Our findings however have shown, that one layer ma</w:t>
-      </w:r>
-      <w:r>
-        <w:rPr>
-          <w:lang w:val="en-US"/>
-        </w:rPr>
-        <w:t>y</w:t>
-      </w:r>
-      <w:r>
-        <w:rPr>
-          <w:lang w:val="en-US"/>
-        </w:rPr>
-        <w:t xml:space="preserve"> be too complex for a single computer or we may have rather slow compute nodes (see </w:t>
-      </w:r>
-      <w:r>
-        <w:fldChar w:fldCharType="begin"/>
-      </w:r>
-      <w:r>
-        <w:rPr>
-          <w:lang w:val="en-US"/>
-        </w:rPr>
-        <w:instrText xml:space="preserve"> REF _Ref259731772 \r \h </w:instrText>
-      </w:r>
-      <w:r>
-        <w:fldChar w:fldCharType="separate"/>
-      </w:r>
-      <w:r>
-        <w:rPr>
-          <w:lang w:val="en-US"/>
-        </w:rPr>
-        <w:t>2.4</w:t>
-      </w:r>
-      <w:r>
-        <w:fldChar w:fldCharType="end"/>
-      </w:r>
-      <w:r>
-        <w:rPr>
-          <w:lang w:val="en-US"/>
-        </w:rPr>
-        <w:t>). So the new approach will also allow to distribute each layer across several LayerContainers</w:t>
-      </w:r>
-      <w:r>
-        <w:rPr>
-          <w:lang w:val="en-US"/>
-        </w:rPr>
-        <w:t>, wich resembles true horizontal scalability</w:t>
-      </w:r>
-      <w:r>
-        <w:rPr>
-          <w:lang w:val="en-US"/>
-        </w:rPr>
-        <w:t xml:space="preserve">. </w:t>
-      </w:r>
-    </w:p>
-    <w:p>
-      <w:pPr>
-        <w:pStyle w:val="NurText"/>
-      </w:pPr>
-      <w:r>
-        <w:rPr>
-          <w:lang w:val="en-US"/>
-        </w:rPr>
-        <w:lastRenderedPageBreak/>
-        <w:t xml:space="preserve">Since distributing layers has direct influence on the agents living on them, our approach for layer distribution is tightly coupled with our approach to distribute agents and make the overall system scalable. </w:t>
-      </w:r>
-      <w:r>
-        <w:t>That approach is called Agent Shadowing (Layer Shadowing respectively).</w:t>
-      </w:r>
-    </w:p>
-    <w:p>
-      <w:pPr>
-        <w:pStyle w:val="berschrift3"/>
-      </w:pPr>
-      <w:r>
-        <w:t xml:space="preserve">Layer / Agent </w:t>
-      </w:r>
-      <w:proofErr w:type="spellStart"/>
-      <w:r>
-        <w:t>Shadowing</w:t>
-      </w:r>
-      <w:proofErr w:type="spellEnd"/>
-    </w:p>
-    <w:p>
-      <w:pPr>
-        <w:pStyle w:val="StandardWeb"/>
-        <w:jc w:val="both"/>
-        <w:rPr>
-          <w:rFonts w:ascii="Arial" w:hAnsi="Arial" w:cs="Arial"/>
-          <w:lang w:val="en-US"/>
-        </w:rPr>
-      </w:pPr>
-      <w:r>
-        <w:rPr>
-          <w:rFonts w:ascii="Arial" w:hAnsi="Arial" w:cs="Arial"/>
-          <w:lang w:val="en-US"/>
-        </w:rPr>
-        <w:t xml:space="preserve">Assuming </w:t>
-      </w:r>
-      <w:r>
-        <w:rPr>
-          <w:rFonts w:ascii="Arial" w:hAnsi="Arial" w:cs="Arial"/>
-          <w:lang w:val="en-US"/>
-        </w:rPr>
-        <w:t>our</w:t>
-      </w:r>
-      <w:r>
-        <w:rPr>
-          <w:rFonts w:ascii="Arial" w:hAnsi="Arial" w:cs="Arial"/>
-          <w:lang w:val="en-US"/>
-        </w:rPr>
-        <w:t xml:space="preserve"> architecture</w:t>
-      </w:r>
-      <w:r>
-        <w:rPr>
-          <w:rFonts w:ascii="Arial" w:hAnsi="Arial" w:cs="Arial"/>
-          <w:lang w:val="en-US"/>
-        </w:rPr>
-        <w:t>,</w:t>
-      </w:r>
-      <w:r>
-        <w:rPr>
-          <w:rFonts w:ascii="Arial" w:hAnsi="Arial" w:cs="Arial"/>
-          <w:lang w:val="en-US"/>
-        </w:rPr>
-        <w:t xml:space="preserve"> where agents live in three dimensional layers each distributed across one or more container nodes, the problem of synchronization and communication arises, when it comes to agent interaction or movement across the boundaries.</w:t>
-      </w:r>
-    </w:p>
-    <w:p>
-      <w:pPr>
-        <w:pStyle w:val="StandardWeb"/>
-        <w:jc w:val="both"/>
-        <w:rPr>
-          <w:rFonts w:ascii="Arial" w:hAnsi="Arial" w:cs="Arial"/>
-          <w:lang w:val="en-US"/>
-        </w:rPr>
-      </w:pPr>
-      <w:r>
-        <w:rPr>
-          <w:rFonts w:ascii="Arial" w:hAnsi="Arial" w:cs="Arial"/>
-          <w:lang w:val="en-US"/>
-        </w:rPr>
-        <w:t>Specifically whenever an agent wants to communicate (that is</w:t>
-      </w:r>
-      <w:r>
-        <w:rPr>
-          <w:rFonts w:ascii="Arial" w:hAnsi="Arial" w:cs="Arial"/>
-          <w:lang w:val="en-US"/>
-        </w:rPr>
-        <w:t>:</w:t>
-      </w:r>
-      <w:r>
-        <w:rPr>
-          <w:rFonts w:ascii="Arial" w:hAnsi="Arial" w:cs="Arial"/>
-          <w:lang w:val="en-US"/>
-        </w:rPr>
-        <w:t xml:space="preserve"> call a method) with another agent, it first has to check whether the desired agent is present locally or remotely and, if remotely, obtain a reference through which it may perform the actual communication.</w:t>
-      </w:r>
-      <w:r>
-        <w:rPr>
-          <w:rFonts w:ascii="Arial" w:hAnsi="Arial" w:cs="Arial"/>
-          <w:lang w:val="en-US"/>
-        </w:rPr>
-        <w:t xml:space="preserve"> By that each method call results in a (rather slow) remote message.</w:t>
-      </w:r>
-    </w:p>
-    <w:p>
-      <w:pPr>
-        <w:pStyle w:val="StandardWeb"/>
-        <w:jc w:val="both"/>
-        <w:rPr>
-          <w:rFonts w:ascii="Arial" w:hAnsi="Arial" w:cs="Arial"/>
-          <w:lang w:val="en-US"/>
-        </w:rPr>
-      </w:pPr>
-      <w:r>
-        <w:rPr>
-          <w:rFonts w:ascii="Arial" w:hAnsi="Arial" w:cs="Arial"/>
-          <w:lang w:val="en-US"/>
-        </w:rPr>
-        <w:t>If agents move around their environment or are moved by a load balancing partitioning mechanism, it may well happen, that an agent crosses the virtual border of a container node’s part of the layer and thus has to be moved to another container node instance. If that happens</w:t>
-      </w:r>
-      <w:r>
-        <w:rPr>
-          <w:rFonts w:ascii="Arial" w:hAnsi="Arial" w:cs="Arial"/>
-          <w:lang w:val="en-US"/>
-        </w:rPr>
-        <w:t>,</w:t>
-      </w:r>
-      <w:r>
-        <w:rPr>
-          <w:rFonts w:ascii="Arial" w:hAnsi="Arial" w:cs="Arial"/>
-          <w:lang w:val="en-US"/>
-        </w:rPr>
-        <w:t xml:space="preserve"> the communication reference of that agent has to be updated, whenever another agent holding an old reference wants to communicate. </w:t>
-      </w:r>
-    </w:p>
-    <w:p>
-      <w:pPr>
-        <w:pStyle w:val="berschrift3"/>
-        <w:jc w:val="both"/>
-        <w:rPr>
-          <w:rFonts w:cs="Arial"/>
-          <w:szCs w:val="24"/>
-          <w:lang w:val="en-US"/>
-        </w:rPr>
-      </w:pPr>
-      <w:r>
-        <w:rPr>
-          <w:rFonts w:cs="Arial"/>
-          <w:szCs w:val="24"/>
-          <w:lang w:val="en-US"/>
-        </w:rPr>
-        <w:t>Concept</w:t>
-      </w:r>
-    </w:p>
-    <w:p>
-      <w:pPr>
-        <w:pStyle w:val="StandardWeb"/>
-        <w:jc w:val="both"/>
-        <w:rPr>
-          <w:rFonts w:ascii="Arial" w:hAnsi="Arial" w:cs="Arial"/>
-          <w:lang w:val="en-US"/>
-        </w:rPr>
-      </w:pPr>
-      <w:r>
-        <w:rPr>
-          <w:rFonts w:ascii="Arial" w:hAnsi="Arial" w:cs="Arial"/>
-          <w:lang w:val="en-US"/>
-        </w:rPr>
-        <w:t xml:space="preserve">Agent Shadowing is the depiction of an agent living on layer A1 </w:t>
-      </w:r>
-      <w:r>
-        <w:rPr>
-          <w:rFonts w:ascii="Arial" w:hAnsi="Arial" w:cs="Arial"/>
-          <w:lang w:val="en-US"/>
-        </w:rPr>
-        <w:t xml:space="preserve">having its shadow </w:t>
-      </w:r>
-      <w:r>
-        <w:rPr>
-          <w:rFonts w:ascii="Arial" w:hAnsi="Arial" w:cs="Arial"/>
-          <w:lang w:val="en-US"/>
-        </w:rPr>
-        <w:t>drawn onto layer A2, where it is not actually instantiated, but instead is represented by a stub-like object as in remote communication concepts like RPC/RMI.</w:t>
-      </w:r>
-    </w:p>
-    <w:p>
-      <w:pPr>
-        <w:pStyle w:val="StandardWeb"/>
-        <w:jc w:val="both"/>
-        <w:rPr>
-          <w:rFonts w:ascii="Arial" w:hAnsi="Arial" w:cs="Arial"/>
-          <w:lang w:val="en-US"/>
-        </w:rPr>
-      </w:pPr>
-      <w:r>
-        <w:rPr>
-          <w:rFonts w:ascii="Arial" w:hAnsi="Arial" w:cs="Arial"/>
-          <w:lang w:val="en-US"/>
-        </w:rPr>
-        <w:t>In RPC/RMI each agent’s methods are callable by third parties through its stub object. Usually a stub just provides the capabilities to establish an interface-bound communication with the remote object. If the remote reference changes, in classic RPC/RMI the stub simply becomes useless since its reference is not updated. The protocol then has to notice the broken link and re-establish a new one.</w:t>
-      </w:r>
-    </w:p>
-    <w:p>
-      <w:pPr>
-        <w:pStyle w:val="StandardWeb"/>
-        <w:jc w:val="both"/>
-        <w:rPr>
-          <w:rFonts w:ascii="Arial" w:hAnsi="Arial" w:cs="Arial"/>
-          <w:lang w:val="en-US"/>
-        </w:rPr>
-      </w:pPr>
-      <w:r>
-        <w:rPr>
-          <w:rFonts w:ascii="Arial" w:hAnsi="Arial" w:cs="Arial"/>
-          <w:lang w:val="en-US"/>
-        </w:rPr>
-        <w:t>A shadow agent stub (SAS) is extended by the ability to hold cached attributes like its position or any other attribute. The real agent object update</w:t>
-      </w:r>
-      <w:r>
-        <w:rPr>
-          <w:rFonts w:ascii="Arial" w:hAnsi="Arial" w:cs="Arial"/>
-          <w:lang w:val="en-US"/>
-        </w:rPr>
-        <w:t>s</w:t>
-      </w:r>
-      <w:r>
-        <w:rPr>
-          <w:rFonts w:ascii="Arial" w:hAnsi="Arial" w:cs="Arial"/>
-          <w:lang w:val="en-US"/>
-        </w:rPr>
-        <w:t xml:space="preserve"> both, the attributes and the remote reference, whenever a change occurs. These updates </w:t>
-      </w:r>
-      <w:r>
-        <w:rPr>
-          <w:rFonts w:ascii="Arial" w:hAnsi="Arial" w:cs="Arial"/>
-          <w:lang w:val="en-US"/>
-        </w:rPr>
-        <w:t>are</w:t>
-      </w:r>
-      <w:r>
-        <w:rPr>
-          <w:rFonts w:ascii="Arial" w:hAnsi="Arial" w:cs="Arial"/>
-          <w:lang w:val="en-US"/>
-        </w:rPr>
-        <w:t xml:space="preserve"> delivered via multicast when in LAN to reduce the amount of traffic. The initial remote </w:t>
-      </w:r>
-      <w:r>
-        <w:rPr>
-          <w:rFonts w:ascii="Arial" w:hAnsi="Arial" w:cs="Arial"/>
-          <w:lang w:val="en-US"/>
-        </w:rPr>
-        <w:t>references can be provided when the overall system is initiated since some kind of distribution information has to be provided at that state.</w:t>
-      </w:r>
-    </w:p>
-    <w:p>
-      <w:pPr>
-        <w:pStyle w:val="StandardWeb"/>
-        <w:jc w:val="both"/>
-        <w:rPr>
-          <w:rFonts w:ascii="Arial" w:hAnsi="Arial" w:cs="Arial"/>
-          <w:lang w:val="en-US"/>
-        </w:rPr>
-      </w:pPr>
-      <w:r>
-        <w:rPr>
-          <w:rFonts w:ascii="Arial" w:hAnsi="Arial" w:cs="Arial"/>
-          <w:lang w:val="en-US"/>
-        </w:rPr>
-        <w:t>This results in each container node containing the ful</w:t>
-      </w:r>
-      <w:r>
-        <w:rPr>
-          <w:rFonts w:ascii="Arial" w:hAnsi="Arial" w:cs="Arial"/>
-          <w:lang w:val="en-US"/>
-        </w:rPr>
-        <w:t>l environment as well as all</w:t>
-      </w:r>
-      <m:oMath>
-        <m:f>
-          <m:fPr>
-            <m:ctrlPr>
-              <w:rPr>
-                <w:rFonts w:ascii="Cambria Math" w:hAnsi="Cambria Math" w:cs="Arial"/>
-                <w:i/>
-                <w:lang w:val="en-US"/>
-              </w:rPr>
-            </m:ctrlPr>
-          </m:fPr>
-          <m:num/>
-          <m:den/>
-        </m:f>
-      </m:oMath>
-      <w:r>
-        <w:rPr>
-          <w:rFonts w:ascii="Arial" w:hAnsi="Arial" w:cs="Arial"/>
-          <w:lang w:val="en-US"/>
-        </w:rPr>
-        <w:t xml:space="preserve">This </w:t>
-      </w:r>
-      <w:r>
-        <w:rPr>
-          <w:rFonts w:ascii="Arial" w:hAnsi="Arial" w:cs="Arial"/>
-          <w:lang w:val="en-US"/>
-        </w:rPr>
-        <w:t>results</w:t>
-      </w:r>
-      <w:r>
-        <w:rPr>
-          <w:rFonts w:ascii="Arial" w:hAnsi="Arial" w:cs="Arial"/>
-          <w:lang w:val="en-US"/>
-        </w:rPr>
-        <w:t xml:space="preserve"> in each container node containing the full environment as well as all</w:t>
-      </w:r>
-      <w:r>
-        <w:rPr>
-          <w:rFonts w:ascii="Arial" w:hAnsi="Arial" w:cs="Arial"/>
-          <w:lang w:val="en-US"/>
-        </w:rPr>
-        <w:t xml:space="preserve"> agents, but w</w:t>
-      </w:r>
-      <w:r>
-        <w:rPr>
-          <w:rFonts w:ascii="Arial" w:hAnsi="Arial" w:cs="Arial"/>
-          <w:lang w:val="en-US"/>
-        </w:rPr>
-        <w:t>ith the difference, that only</w:t>
-      </w:r>
-      <w:r>
-        <w:rPr>
-          <w:rFonts w:ascii="Arial" w:hAnsi="Arial" w:cs="Arial"/>
-          <w:lang w:val="en-US"/>
-        </w:rPr>
-        <w:t xml:space="preserve"> </w:t>
-      </w:r>
-      <w:proofErr w:type="spellStart"/>
-      <w:r>
-        <w:rPr>
-          <w:rFonts w:ascii="Arial" w:hAnsi="Arial" w:cs="Arial"/>
-          <w:lang w:val="en-US"/>
-        </w:rPr>
-        <w:t>numberOfAgents</w:t>
-      </w:r>
-      <w:proofErr w:type="spellEnd"/>
-      <w:r>
-        <w:rPr>
-          <w:rFonts w:ascii="Arial" w:hAnsi="Arial" w:cs="Arial"/>
-          <w:lang w:val="en-US"/>
-        </w:rPr>
-        <w:t xml:space="preserve"> / </w:t>
-      </w:r>
-      <w:proofErr w:type="spellStart"/>
-      <w:r>
-        <w:rPr>
-          <w:rFonts w:ascii="Arial" w:hAnsi="Arial" w:cs="Arial"/>
-          <w:lang w:val="en-US"/>
-        </w:rPr>
-        <w:t>numberOfNodes</w:t>
-      </w:r>
-      <w:proofErr w:type="spellEnd"/>
-      <w:r>
-        <w:rPr>
-          <w:rFonts w:ascii="Arial" w:hAnsi="Arial" w:cs="Arial"/>
-          <w:lang w:val="en-US"/>
-        </w:rPr>
-        <w:t xml:space="preserve"> </w:t>
-      </w:r>
-      <w:r>
-        <w:rPr>
-          <w:rFonts w:ascii="Arial" w:hAnsi="Arial" w:cs="Arial"/>
-          <w:lang w:val="en-US"/>
-        </w:rPr>
-        <w:t xml:space="preserve">(given an even partitioning) </w:t>
-      </w:r>
-      <w:r>
-        <w:rPr>
-          <w:rFonts w:ascii="Arial" w:hAnsi="Arial" w:cs="Arial"/>
-          <w:lang w:val="en-US"/>
-        </w:rPr>
-        <w:t>agents are really instantiated (and thus have to be</w:t>
-      </w:r>
-      <w:r>
-        <w:rPr>
-          <w:rFonts w:ascii="Arial" w:hAnsi="Arial" w:cs="Arial"/>
-          <w:lang w:val="en-US"/>
-        </w:rPr>
-        <w:t xml:space="preserve"> computed). The remaining</w:t>
-      </w:r>
-      <w:r>
-        <w:rPr>
-          <w:rFonts w:ascii="Arial" w:hAnsi="Arial" w:cs="Arial"/>
-          <w:lang w:val="en-US"/>
-        </w:rPr>
-        <w:t xml:space="preserve"> agents are only instantiated as SASs and do not contain any agent behavior logic. An increase in container nodes would reduce the amount of agents </w:t>
-      </w:r>
-      <w:r>
-        <w:rPr>
-          <w:rFonts w:ascii="Arial" w:hAnsi="Arial" w:cs="Arial"/>
-          <w:lang w:val="en-US"/>
-        </w:rPr>
-        <w:lastRenderedPageBreak/>
-        <w:t xml:space="preserve">per node that have to be actively computed, while the memory footprint per node would also potentially decrease, assuming that a SAS consumes less RAM than a </w:t>
-      </w:r>
-      <w:r>
-        <w:rPr>
-          <w:rFonts w:ascii="Arial" w:hAnsi="Arial" w:cs="Arial"/>
-          <w:lang w:val="en-US"/>
-        </w:rPr>
-        <w:t>full-fledged</w:t>
-      </w:r>
-      <w:r>
-        <w:rPr>
-          <w:rFonts w:ascii="Arial" w:hAnsi="Arial" w:cs="Arial"/>
-          <w:lang w:val="en-US"/>
-        </w:rPr>
-        <w:t xml:space="preserve"> agent.</w:t>
-      </w:r>
-    </w:p>
-    <w:p>
-      <w:pPr>
-        <w:pStyle w:val="StandardWeb"/>
-        <w:jc w:val="both"/>
-        <w:rPr>
-          <w:rFonts w:ascii="Arial" w:hAnsi="Arial" w:cs="Arial"/>
-          <w:lang w:val="en-US"/>
-        </w:rPr>
-      </w:pPr>
-      <w:r>
-        <w:rPr>
-          <w:rFonts w:ascii="Arial" w:hAnsi="Arial" w:cs="Arial"/>
-          <w:lang w:val="en-US"/>
-        </w:rPr>
-        <w:t>Calling or referencing another layer, works by the same pattern of either having a local instance of that layer to address directly or a stub to communicate with a remote reference</w:t>
-      </w:r>
-      <w:r>
-        <w:rPr>
-          <w:rFonts w:ascii="Arial" w:hAnsi="Arial" w:cs="Arial"/>
-          <w:lang w:val="en-US"/>
-        </w:rPr>
-        <w:t xml:space="preserve"> (Layer Shadowing)</w:t>
-      </w:r>
-      <w:r>
-        <w:rPr>
-          <w:rFonts w:ascii="Arial" w:hAnsi="Arial" w:cs="Arial"/>
-          <w:lang w:val="en-US"/>
-        </w:rPr>
-        <w:t>.</w:t>
-      </w:r>
-      <w:r>
-        <w:rPr>
-          <w:rFonts w:ascii="Arial" w:hAnsi="Arial" w:cs="Arial"/>
-          <w:lang w:val="en-US"/>
-        </w:rPr>
-        <w:t xml:space="preserve"> </w:t>
-      </w:r>
-      <w:r>
-        <w:rPr>
-          <w:rFonts w:ascii="Arial" w:hAnsi="Arial" w:cs="Arial"/>
-          <w:lang w:val="en-US"/>
-        </w:rPr>
-        <w:t xml:space="preserve"> </w:t>
-      </w:r>
-    </w:p>
-    <w:p>
-      <w:pPr>
-        <w:pStyle w:val="StandardWeb"/>
-        <w:jc w:val="both"/>
-        <w:rPr>
-          <w:rFonts w:ascii="Arial" w:hAnsi="Arial" w:cs="Arial"/>
-          <w:lang w:val="en-US"/>
-        </w:rPr>
-      </w:pPr>
-      <w:r>
-        <w:rPr>
-          <w:rFonts w:ascii="Arial" w:hAnsi="Arial" w:cs="Arial"/>
-          <w:lang w:val="en-US"/>
-        </w:rPr>
-        <w:t>We postulate the following h</w:t>
-      </w:r>
-      <w:r>
-        <w:rPr>
-          <w:rFonts w:ascii="Arial" w:hAnsi="Arial" w:cs="Arial"/>
-          <w:lang w:val="en-US"/>
-        </w:rPr>
-        <w:t>ypotheses</w:t>
-      </w:r>
-      <w:r>
-        <w:rPr>
-          <w:rFonts w:ascii="Arial" w:hAnsi="Arial" w:cs="Arial"/>
-          <w:lang w:val="en-US"/>
-        </w:rPr>
-        <w:t xml:space="preserve"> </w:t>
-      </w:r>
-      <w:r>
-        <w:rPr>
-          <w:rFonts w:ascii="Arial" w:hAnsi="Arial" w:cs="Arial"/>
-          <w:lang w:val="en-US"/>
-        </w:rPr>
-        <w:t>for</w:t>
-      </w:r>
-      <w:r>
-        <w:rPr>
-          <w:rFonts w:ascii="Arial" w:hAnsi="Arial" w:cs="Arial"/>
-          <w:lang w:val="en-US"/>
-        </w:rPr>
-        <w:t xml:space="preserve"> this approach</w:t>
-      </w:r>
-      <w:r>
-        <w:rPr>
-          <w:rFonts w:ascii="Arial" w:hAnsi="Arial" w:cs="Arial"/>
-          <w:lang w:val="en-US"/>
-        </w:rPr>
-        <w:t>:</w:t>
-      </w:r>
-    </w:p>
-    <w:p>
-      <w:pPr>
-        <w:numPr>
-          <w:ilvl w:val="0"/>
-          <w:numId w:val="8"/>
-        </w:numPr>
-        <w:spacing w:before="100" w:beforeAutospacing="1" w:after="100" w:afterAutospacing="1"/>
-        <w:jc w:val="both"/>
-        <w:rPr>
-          <w:rFonts w:cs="Arial"/>
           <w:sz w:val="24"/>
           <w:szCs w:val="24"/>
           <w:lang w:val="en-US"/>
@@ -6226,149 +5348,115 @@
       </w:pPr>
       <w:r>
         <w:rPr>
-          <w:rFonts w:cs="Arial"/>
           <w:sz w:val="24"/>
           <w:szCs w:val="24"/>
           <w:lang w:val="en-US"/>
         </w:rPr>
-        <w:t>This data-binding mechanism significantly reduces the amount of (duplicated) network communication / traffic between agents, because heavily used attributes may be cached in SAS.</w:t>
-      </w:r>
-    </w:p>
-    <w:p>
-      <w:pPr>
-        <w:numPr>
-          <w:ilvl w:val="0"/>
-          <w:numId w:val="8"/>
-        </w:numPr>
-        <w:spacing w:before="100" w:beforeAutospacing="1" w:after="100" w:afterAutospacing="1"/>
-        <w:jc w:val="both"/>
-        <w:rPr>
-          <w:rFonts w:cs="Arial"/>
+        <w:t xml:space="preserve">Inspired by the findings of </w:t>
+      </w:r>
+      <w:r>
+        <w:rPr>
           <w:sz w:val="24"/>
           <w:szCs w:val="24"/>
           <w:lang w:val="en-US"/>
         </w:rPr>
-      </w:pPr>
-      <w:r>
-        <w:rPr>
-          <w:rFonts w:cs="Arial"/>
+        <w:t>(</w:t>
+      </w:r>
+      <w:r>
+        <w:rPr>
           <w:sz w:val="24"/>
           <w:szCs w:val="24"/>
           <w:lang w:val="en-US"/>
         </w:rPr>
-        <w:t>Lookup of remote references is not necessary anymore, since each agent is virtually present at each container node and may be accessed through its usual interface, with the stub-object binding taking care of the remote reference.</w:t>
-      </w:r>
-    </w:p>
-    <w:p>
-      <w:pPr>
-        <w:numPr>
-          <w:ilvl w:val="0"/>
-          <w:numId w:val="8"/>
-        </w:numPr>
-        <w:spacing w:before="100" w:beforeAutospacing="1" w:after="100" w:afterAutospacing="1"/>
-        <w:jc w:val="both"/>
-        <w:rPr>
-          <w:rFonts w:cs="Arial"/>
+        <w:t xml:space="preserve">Vigueras et al., 2013) and the notion that other non-well-scaling MAS like GAMA or NetLogo attempt to visualize the whole simulation </w:t>
+      </w:r>
+      <w:r>
+        <w:rPr>
           <w:sz w:val="24"/>
           <w:szCs w:val="24"/>
           <w:lang w:val="en-US"/>
         </w:rPr>
-      </w:pPr>
-      <w:r>
-        <w:rPr>
-          <w:rFonts w:cs="Arial"/>
+        <w:t>space</w:t>
+      </w:r>
+      <w:r>
+        <w:rPr>
           <w:sz w:val="24"/>
           <w:szCs w:val="24"/>
           <w:lang w:val="en-US"/>
         </w:rPr>
-        <w:t>Distribution of agents is transparent to the programmer.</w:t>
-      </w:r>
-    </w:p>
-    <w:p>
-      <w:pPr>
-        <w:numPr>
-          <w:ilvl w:val="0"/>
-          <w:numId w:val="8"/>
-        </w:numPr>
-        <w:spacing w:before="100" w:beforeAutospacing="1" w:after="100" w:afterAutospacing="1"/>
+        <w:t xml:space="preserve"> at once, we decided to go with a more sophisticated approach. </w:t>
+      </w:r>
+    </w:p>
+    <w:p>
+      <w:pPr>
         <w:jc w:val="both"/>
         <w:rPr>
-          <w:rFonts w:cs="Arial"/>
           <w:sz w:val="24"/>
           <w:szCs w:val="24"/>
           <w:lang w:val="en-US"/>
         </w:rPr>
       </w:pPr>
-      <w:r>
-        <w:rPr>
-          <w:rFonts w:cs="Arial"/>
+    </w:p>
+    <w:p>
+      <w:pPr>
+        <w:jc w:val="both"/>
+        <w:rPr>
           <w:sz w:val="24"/>
           <w:szCs w:val="24"/>
           <w:lang w:val="en-US"/>
         </w:rPr>
-        <w:t>No single-point-of-failure since no central directory for lookup or routing is necessary. Furthermore if a container node crashes, its state might be recreated by another node.</w:t>
-      </w:r>
-    </w:p>
-    <w:p>
-      <w:pPr>
-        <w:numPr>
-          <w:ilvl w:val="0"/>
-          <w:numId w:val="8"/>
-        </w:numPr>
-        <w:spacing w:before="100" w:beforeAutospacing="1" w:after="100" w:afterAutospacing="1"/>
-        <w:jc w:val="both"/>
-        <w:rPr>
-          <w:rFonts w:cs="Arial"/>
+      </w:pPr>
+      <w:r>
+        <w:rPr>
           <w:sz w:val="24"/>
           <w:szCs w:val="24"/>
           <w:lang w:val="en-US"/>
         </w:rPr>
-      </w:pPr>
-      <w:r>
-        <w:rPr>
-          <w:rFonts w:cs="Arial"/>
+        <w:t xml:space="preserve">Just like </w:t>
+      </w:r>
+      <w:r>
+        <w:rPr>
           <w:sz w:val="24"/>
           <w:szCs w:val="24"/>
           <w:lang w:val="en-US"/>
         </w:rPr>
-        <w:t>Massive traffic resulting from multiple simultaneous SAS updates, can be reduced by aggregating these updates into one large batch update.</w:t>
-      </w:r>
-    </w:p>
-    <w:p>
-      <w:pPr>
-        <w:numPr>
-          <w:ilvl w:val="0"/>
-          <w:numId w:val="8"/>
-        </w:numPr>
-        <w:spacing w:before="100" w:beforeAutospacing="1" w:after="100" w:afterAutospacing="1"/>
-        <w:jc w:val="both"/>
-        <w:rPr>
-          <w:rFonts w:cs="Arial"/>
+        <w:t xml:space="preserve">in the architecture of Vigueras, MARS will define camera views onto the simulation space to single out specific areas for visualization. These cameras will be managed by a specific centralized process, which is responsible for triggering the </w:t>
+      </w:r>
+      <w:r>
+        <w:rPr>
           <w:sz w:val="24"/>
           <w:szCs w:val="24"/>
           <w:lang w:val="en-US"/>
         </w:rPr>
-      </w:pPr>
-      <w:r>
-        <w:rPr>
-          <w:rFonts w:cs="Arial"/>
+        <w:t>liable</w:t>
+      </w:r>
+      <w:r>
+        <w:rPr>
           <w:sz w:val="24"/>
           <w:szCs w:val="24"/>
           <w:lang w:val="en-US"/>
         </w:rPr>
-        <w:t>The system is limited by the maximum amount of RAM per node .</w:t>
-      </w:r>
-    </w:p>
-    <w:p>
-      <w:pPr>
-        <w:numPr>
-          <w:ilvl w:val="0"/>
-          <w:numId w:val="8"/>
-        </w:numPr>
-        <w:spacing w:before="100" w:beforeAutospacing="1" w:after="100" w:afterAutospacing="1"/>
+        <w:t xml:space="preserve"> LayerContainer instances to send their data to the visualization client. </w:t>
+      </w:r>
+    </w:p>
+    <w:p>
+      <w:pPr>
+        <w:pStyle w:val="berschrift1"/>
+        <w:rPr>
+          <w:lang w:val="en-US"/>
+        </w:rPr>
+      </w:pPr>
+      <w:r>
+        <w:rPr>
+          <w:lang w:val="en-US"/>
+        </w:rPr>
+        <w:t>Outlook</w:t>
+      </w:r>
+    </w:p>
+    <w:p>
+      <w:pPr>
         <w:jc w:val="both"/>
         <w:rPr>
-          <w:rFonts w:cs="Arial"/>
           <w:sz w:val="24"/>
           <w:szCs w:val="24"/>
           <w:lang w:val="en-US"/>
@@ -6376,44 +5464,27 @@
       </w:pPr>
       <w:r>
         <w:rPr>
-          <w:rFonts w:cs="Arial"/>
           <w:sz w:val="24"/>
           <w:szCs w:val="24"/>
           <w:lang w:val="en-US"/>
         </w:rPr>
-        <w:t>This limitation can be compensated by introducing lazy loading of SASs, utilizing potential locality of agent interaction and a garbage collection for SASs which have been unused for too long.</w:t>
-      </w:r>
-    </w:p>
-    <w:p>
-      <w:pPr>
-        <w:pStyle w:val="berschrift2"/>
-        <w:rPr>
-          <w:lang w:val="en-US"/>
-        </w:rPr>
-      </w:pPr>
-      <w:r>
-        <w:rPr>
-          <w:lang w:val="en-US"/>
-        </w:rPr>
-        <w:t>Analysis &amp; Visualization</w:t>
-      </w:r>
-    </w:p>
-    <w:p>
-      <w:pPr>
-        <w:jc w:val="both"/>
+        <w:t xml:space="preserve">As of the </w:t>
+      </w:r>
+      <w:r>
         <w:rPr>
           <w:sz w:val="24"/>
           <w:szCs w:val="24"/>
           <w:lang w:val="en-US"/>
         </w:rPr>
-      </w:pPr>
+        <w:t>writing</w:t>
+      </w:r>
       <w:r>
         <w:rPr>
           <w:sz w:val="24"/>
           <w:szCs w:val="24"/>
           <w:lang w:val="en-US"/>
         </w:rPr>
-        <w:t xml:space="preserve">Inspired by the findings of </w:t>
+        <w:t xml:space="preserve"> of this concept paper, a first version of MARS is under active development </w:t>
       </w:r>
       <w:r>
         <w:rPr>
@@ -6421,7 +5492,7 @@
           <w:szCs w:val="24"/>
           <w:lang w:val="en-US"/>
         </w:rPr>
-        <w:t>(</w:t>
+        <w:t xml:space="preserve">to produce first test results for all described concepts. We </w:t>
       </w:r>
       <w:r>
         <w:rPr>
@@ -6429,7 +5500,7 @@
           <w:szCs w:val="24"/>
           <w:lang w:val="en-US"/>
         </w:rPr>
-        <w:t xml:space="preserve">Vigueras et al., 2013) and the notion that other non-well-scaling MAS like GAMA or NetLogo attempt to visualize the whole simulation </w:t>
+        <w:t>use</w:t>
       </w:r>
       <w:r>
         <w:rPr>
@@ -6437,165 +5508,41 @@
           <w:szCs w:val="24"/>
           <w:lang w:val="en-US"/>
         </w:rPr>
-        <w:t>space</w:t>
-      </w:r>
-      <w:r>
+        <w:t xml:space="preserve"> a simplified version of the Abdoulaye scenario (Pereki, 2013) to produce quasi-realistic loads and to evaluate our overall architecture. </w:t>
+      </w:r>
+    </w:p>
+    <w:p>
+      <w:pPr>
+        <w:jc w:val="both"/>
+        <w:rPr>
+          <w:lang w:val="en-US"/>
+        </w:rPr>
+      </w:pPr>
+    </w:p>
+    <w:p>
+      <w:pPr>
+        <w:jc w:val="both"/>
         <w:rPr>
           <w:sz w:val="24"/>
           <w:szCs w:val="24"/>
           <w:lang w:val="en-US"/>
         </w:rPr>
-        <w:t xml:space="preserve"> at once, we decided to go with a more sophisticated approach. </w:t>
-      </w:r>
-    </w:p>
-    <w:p>
-      <w:pPr>
-        <w:jc w:val="both"/>
+      </w:pPr>
+      <w:r>
         <w:rPr>
           <w:sz w:val="24"/>
           <w:szCs w:val="24"/>
           <w:lang w:val="en-US"/>
         </w:rPr>
-      </w:pPr>
-    </w:p>
-    <w:p>
-      <w:pPr>
-        <w:jc w:val="both"/>
+        <w:t xml:space="preserve">Especially the </w:t>
+      </w:r>
+      <w:r>
         <w:rPr>
           <w:sz w:val="24"/>
           <w:szCs w:val="24"/>
           <w:lang w:val="en-US"/>
         </w:rPr>
-      </w:pPr>
-      <w:r>
-        <w:rPr>
-          <w:sz w:val="24"/>
-          <w:szCs w:val="24"/>
-          <w:lang w:val="en-US"/>
-        </w:rPr>
-        <w:t xml:space="preserve">Just like </w:t>
-      </w:r>
-      <w:r>
-        <w:rPr>
-          <w:sz w:val="24"/>
-          <w:szCs w:val="24"/>
-          <w:lang w:val="en-US"/>
-        </w:rPr>
-        <w:t xml:space="preserve">in the architecture of Vigueras, MARS will define camera views onto the simulation space to single out specific areas for visualization. These cameras will be managed by a specific centralized process, which is responsible for triggering the </w:t>
-      </w:r>
-      <w:r>
-        <w:rPr>
-          <w:sz w:val="24"/>
-          <w:szCs w:val="24"/>
-          <w:lang w:val="en-US"/>
-        </w:rPr>
-        <w:t>liable</w:t>
-      </w:r>
-      <w:r>
-        <w:rPr>
-          <w:sz w:val="24"/>
-          <w:szCs w:val="24"/>
-          <w:lang w:val="en-US"/>
-        </w:rPr>
-        <w:t xml:space="preserve"> LayerContainer instances to send their data to the visualization client. </w:t>
-      </w:r>
-    </w:p>
-    <w:p>
-      <w:pPr>
-        <w:pStyle w:val="berschrift1"/>
-        <w:rPr>
-          <w:lang w:val="en-US"/>
-        </w:rPr>
-      </w:pPr>
-      <w:r>
-        <w:rPr>
-          <w:lang w:val="en-US"/>
-        </w:rPr>
-        <w:t>Outlook</w:t>
-      </w:r>
-    </w:p>
-    <w:p>
-      <w:pPr>
-        <w:jc w:val="both"/>
-        <w:rPr>
-          <w:sz w:val="24"/>
-          <w:szCs w:val="24"/>
-          <w:lang w:val="en-US"/>
-        </w:rPr>
-      </w:pPr>
-      <w:r>
-        <w:rPr>
-          <w:sz w:val="24"/>
-          <w:szCs w:val="24"/>
-          <w:lang w:val="en-US"/>
-        </w:rPr>
-        <w:t xml:space="preserve">As of the </w:t>
-      </w:r>
-      <w:r>
-        <w:rPr>
-          <w:sz w:val="24"/>
-          <w:szCs w:val="24"/>
-          <w:lang w:val="en-US"/>
-        </w:rPr>
-        <w:t>writing</w:t>
-      </w:r>
-      <w:r>
-        <w:rPr>
-          <w:sz w:val="24"/>
-          <w:szCs w:val="24"/>
-          <w:lang w:val="en-US"/>
-        </w:rPr>
-        <w:t xml:space="preserve"> of this concept paper, a first version of MARS is under active development </w:t>
-      </w:r>
-      <w:r>
-        <w:rPr>
-          <w:sz w:val="24"/>
-          <w:szCs w:val="24"/>
-          <w:lang w:val="en-US"/>
-        </w:rPr>
-        <w:t xml:space="preserve">to produce first test results for all described concepts. We </w:t>
-      </w:r>
-      <w:r>
-        <w:rPr>
-          <w:sz w:val="24"/>
-          <w:szCs w:val="24"/>
-          <w:lang w:val="en-US"/>
-        </w:rPr>
-        <w:t>use</w:t>
-      </w:r>
-      <w:r>
-        <w:rPr>
-          <w:sz w:val="24"/>
-          <w:szCs w:val="24"/>
-          <w:lang w:val="en-US"/>
-        </w:rPr>
-        <w:t xml:space="preserve"> a simplified version of the Abdoulaye scenario (Pereki, 2013) to produce quasi-realistic loads and to evaluate our overall architecture. </w:t>
-      </w:r>
-    </w:p>
-    <w:p>
-      <w:pPr>
-        <w:jc w:val="both"/>
-        <w:rPr>
-          <w:lang w:val="en-US"/>
-        </w:rPr>
-      </w:pPr>
-    </w:p>
-    <w:p>
-      <w:pPr>
-        <w:jc w:val="both"/>
-        <w:rPr>
-          <w:sz w:val="24"/>
-          <w:szCs w:val="24"/>
-          <w:lang w:val="en-US"/>
-        </w:rPr>
-      </w:pPr>
-      <w:r>
-        <w:rPr>
-          <w:sz w:val="24"/>
-          <w:szCs w:val="24"/>
-          <w:lang w:val="en-US"/>
-        </w:rPr>
-        <w:t>Especially the Layer Shadowing, our distribution and communication approach, will be the main subject of our research, since it is a very cruciable part of the overall infrastructure. Though e</w:t>
+        <w:t>our distribution and communication approach, will be the main subject of our research, since it is a very cruciable part of the overall infrastructure. Though e</w:t>
       </w:r>
       <w:r>
         <w:rPr>
@@ -6781,7 +5728,6 @@
                 <w:szCs w:val="16"/>
               </w:rPr>
             </w:pPr>
-            <w:proofErr w:type="spellStart"/>
             <w:r>
               <w:rPr>
                 <w:rFonts w:cs="Helvetica"/>
@@ -6790,18 +5736,7 @@
                 <w:sz w:val="16"/>
                 <w:szCs w:val="16"/>
               </w:rPr>
-              <w:t>Amouroux</w:t>
-            </w:r>
-            <w:proofErr w:type="spellEnd"/>
-            <w:r>
-              <w:rPr>
-                <w:rFonts w:cs="Helvetica"/>
-                <w:noProof w:val="0"/>
-                <w:color w:val="000000"/>
-                <w:sz w:val="16"/>
-                <w:szCs w:val="16"/>
-              </w:rPr>
-              <w:t xml:space="preserve"> et al., 2009</w:t>
+              <w:t>Amouroux et al., 2009</w:t>
             </w:r>
           </w:p>
         </w:tc>
@@ -6820,7 +5755,6 @@
                 <w:szCs w:val="16"/>
               </w:rPr>
             </w:pPr>
-            <w:proofErr w:type="spellStart"/>
             <w:r>
               <w:rPr>
                 <w:rFonts w:cs="Helvetica"/>
@@ -6830,9 +5764,8 @@
                 <w:szCs w:val="16"/>
                 <w:lang w:val="en-US"/>
               </w:rPr>
-              <w:t>Amouroux</w:t>
+              <w:t xml:space="preserve">Amouroux, Edouard and Thanh-quang, CHU and Boucher, Alain and Drogoul, Alexis, 2007. GAMA an environment for implementing and running spatially explicit multi-agent simulations. </w:t>
             </w:r>
-            <w:proofErr w:type="spellEnd"/>
             <w:r>
               <w:rPr>
                 <w:rFonts w:cs="Helvetica"/>
@@ -6840,135 +5773,8 @@
                 <w:color w:val="000000"/>
                 <w:sz w:val="16"/>
                 <w:szCs w:val="16"/>
-                <w:lang w:val="en-US"/>
-              </w:rPr>
-              <w:t xml:space="preserve">, </w:t>
-            </w:r>
-            <w:proofErr w:type="spellStart"/>
-            <w:r>
-              <w:rPr>
-                <w:rFonts w:cs="Helvetica"/>
-                <w:noProof w:val="0"/>
-                <w:color w:val="000000"/>
-                <w:sz w:val="16"/>
-                <w:szCs w:val="16"/>
-                <w:lang w:val="en-US"/>
-              </w:rPr>
-              <w:t>Edouard</w:t>
-            </w:r>
-            <w:proofErr w:type="spellEnd"/>
-            <w:r>
-              <w:rPr>
-                <w:rFonts w:cs="Helvetica"/>
-                <w:noProof w:val="0"/>
-                <w:color w:val="000000"/>
-                <w:sz w:val="16"/>
-                <w:szCs w:val="16"/>
-                <w:lang w:val="en-US"/>
-              </w:rPr>
-              <w:t xml:space="preserve"> and </w:t>
-            </w:r>
-            <w:proofErr w:type="spellStart"/>
-            <w:r>
-              <w:rPr>
-                <w:rFonts w:cs="Helvetica"/>
-                <w:noProof w:val="0"/>
-                <w:color w:val="000000"/>
-                <w:sz w:val="16"/>
-                <w:szCs w:val="16"/>
-                <w:lang w:val="en-US"/>
-              </w:rPr>
-              <w:t>Thanh-quang</w:t>
-            </w:r>
-            <w:proofErr w:type="spellEnd"/>
-            <w:r>
-              <w:rPr>
-                <w:rFonts w:cs="Helvetica"/>
-                <w:noProof w:val="0"/>
-                <w:color w:val="000000"/>
-                <w:sz w:val="16"/>
-                <w:szCs w:val="16"/>
-                <w:lang w:val="en-US"/>
-              </w:rPr>
-              <w:t xml:space="preserve">, CHU and Boucher, Alain and </w:t>
-            </w:r>
-            <w:proofErr w:type="spellStart"/>
-            <w:r>
-              <w:rPr>
-                <w:rFonts w:cs="Helvetica"/>
-                <w:noProof w:val="0"/>
-                <w:color w:val="000000"/>
-                <w:sz w:val="16"/>
-                <w:szCs w:val="16"/>
-                <w:lang w:val="en-US"/>
-              </w:rPr>
-              <w:t>Drogoul</w:t>
-            </w:r>
-            <w:proofErr w:type="spellEnd"/>
-            <w:r>
-              <w:rPr>
-                <w:rFonts w:cs="Helvetica"/>
-                <w:noProof w:val="0"/>
-                <w:color w:val="000000"/>
-                <w:sz w:val="16"/>
-                <w:szCs w:val="16"/>
-                <w:lang w:val="en-US"/>
-              </w:rPr>
-              <w:t xml:space="preserve">, Alexis, 2007. GAMA an environment for implementing and running spatially explicit multi-agent simulations. </w:t>
-            </w:r>
-            <w:r>
-              <w:rPr>
-                <w:rFonts w:cs="Helvetica"/>
-                <w:noProof w:val="0"/>
-                <w:color w:val="000000"/>
-                <w:sz w:val="16"/>
-                <w:szCs w:val="16"/>
-              </w:rPr>
-              <w:t xml:space="preserve">Agent Computing </w:t>
-            </w:r>
-            <w:proofErr w:type="spellStart"/>
-            <w:r>
-              <w:rPr>
-                <w:rFonts w:cs="Helvetica"/>
-                <w:noProof w:val="0"/>
-                <w:color w:val="000000"/>
-                <w:sz w:val="16"/>
-                <w:szCs w:val="16"/>
-              </w:rPr>
-              <w:t>and</w:t>
-            </w:r>
-            <w:proofErr w:type="spellEnd"/>
-            <w:r>
-              <w:rPr>
-                <w:rFonts w:cs="Helvetica"/>
-                <w:noProof w:val="0"/>
-                <w:color w:val="000000"/>
-                <w:sz w:val="16"/>
-                <w:szCs w:val="16"/>
-              </w:rPr>
-              <w:t xml:space="preserve"> Multi-Agent Systems 2009, </w:t>
-            </w:r>
-            <w:proofErr w:type="spellStart"/>
-            <w:r>
-              <w:rPr>
-                <w:rFonts w:cs="Helvetica"/>
-                <w:noProof w:val="0"/>
-                <w:color w:val="000000"/>
-                <w:sz w:val="16"/>
-                <w:szCs w:val="16"/>
-              </w:rPr>
-              <w:t>pages</w:t>
-            </w:r>
-            <w:proofErr w:type="spellEnd"/>
-            <w:r>
-              <w:rPr>
-                <w:rFonts w:cs="Helvetica"/>
-                <w:noProof w:val="0"/>
-                <w:color w:val="000000"/>
-                <w:sz w:val="16"/>
-                <w:szCs w:val="16"/>
-              </w:rPr>
-              <w:t xml:space="preserve"> 359--371.</w:t>
+              </w:rPr>
+              <w:t>Agent Computing and Multi-Agent Systems 2009, pages 359--371.</w:t>
             </w:r>
           </w:p>
         </w:tc>
@@ -6992,7 +5798,6 @@
                 <w:szCs w:val="16"/>
               </w:rPr>
             </w:pPr>
-            <w:proofErr w:type="spellStart"/>
             <w:r>
               <w:rPr>
                 <w:rFonts w:cs="Helvetica"/>
@@ -7001,18 +5806,7 @@
                 <w:sz w:val="16"/>
                 <w:szCs w:val="16"/>
               </w:rPr>
-              <w:t>Baldowski</w:t>
-            </w:r>
-            <w:proofErr w:type="spellEnd"/>
-            <w:r>
-              <w:rPr>
-                <w:rFonts w:cs="Helvetica"/>
-                <w:noProof w:val="0"/>
-                <w:color w:val="000000"/>
-                <w:sz w:val="16"/>
-                <w:szCs w:val="16"/>
-              </w:rPr>
-              <w:t xml:space="preserve"> et. al., 2014</w:t>
+              <w:t>Baldowski et. al., 2014</w:t>
             </w:r>
           </w:p>
         </w:tc>
@@ -7031,77 +5825,13 @@
                 <w:szCs w:val="16"/>
               </w:rPr>
             </w:pPr>
-            <w:proofErr w:type="spellStart"/>
             <w:r>
               <w:rPr>
                 <w:noProof w:val="0"/>
                 <w:sz w:val="16"/>
                 <w:szCs w:val="16"/>
               </w:rPr>
-              <w:t>Baldowski</w:t>
-            </w:r>
-            <w:proofErr w:type="spellEnd"/>
-            <w:r>
-              <w:rPr>
-                <w:noProof w:val="0"/>
-                <w:sz w:val="16"/>
-                <w:szCs w:val="16"/>
-              </w:rPr>
-              <w:t xml:space="preserve"> et. al., 2014: M. </w:t>
-            </w:r>
-            <w:proofErr w:type="spellStart"/>
-            <w:r>
-              <w:rPr>
-                <w:noProof w:val="0"/>
-                <w:sz w:val="16"/>
-                <w:szCs w:val="16"/>
-              </w:rPr>
-              <w:t>Baldowski</w:t>
-            </w:r>
-            <w:proofErr w:type="spellEnd"/>
-            <w:r>
-              <w:rPr>
-                <w:noProof w:val="0"/>
-                <w:sz w:val="16"/>
-                <w:szCs w:val="16"/>
-              </w:rPr>
-              <w:t xml:space="preserve">, J. Busch, T. Thiel-Clemen, Ermittlung der Waldbiomasse mit Hilfe eines </w:t>
-            </w:r>
-            <w:proofErr w:type="spellStart"/>
-            <w:r>
-              <w:rPr>
-                <w:noProof w:val="0"/>
-                <w:sz w:val="16"/>
-                <w:szCs w:val="16"/>
-              </w:rPr>
-              <w:t>spatial</w:t>
-            </w:r>
-            <w:proofErr w:type="spellEnd"/>
-            <w:r>
-              <w:rPr>
-                <w:noProof w:val="0"/>
-                <w:sz w:val="16"/>
-                <w:szCs w:val="16"/>
-              </w:rPr>
-              <w:t xml:space="preserve"> gemischten Indikators für den Abdoulaye </w:t>
-            </w:r>
-            <w:proofErr w:type="spellStart"/>
-            <w:r>
-              <w:rPr>
-                <w:noProof w:val="0"/>
-                <w:sz w:val="16"/>
-                <w:szCs w:val="16"/>
-              </w:rPr>
-              <w:t>Forest</w:t>
-            </w:r>
-            <w:proofErr w:type="spellEnd"/>
-            <w:r>
-              <w:rPr>
-                <w:noProof w:val="0"/>
-                <w:sz w:val="16"/>
-                <w:szCs w:val="16"/>
-              </w:rPr>
-              <w:t xml:space="preserve">, Togo. In  </w:t>
+              <w:t xml:space="preserve">Baldowski et. al., 2014: M. Baldowski, J. Busch, T. Thiel-Clemen, Ermittlung der Waldbiomasse mit Hilfe eines spatial gemischten Indikators für den Abdoulaye Forest, Togo. In  </w:t>
             </w:r>
             <w:r>
               <w:rPr>
@@ -7145,7 +5875,6 @@
                 <w:szCs w:val="16"/>
               </w:rPr>
             </w:pPr>
-            <w:proofErr w:type="spellStart"/>
             <w:r>
               <w:rPr>
                 <w:rFonts w:cs="Helvetica"/>
@@ -7154,18 +5883,7 @@
                 <w:sz w:val="16"/>
                 <w:szCs w:val="16"/>
               </w:rPr>
-              <w:t>Bellifemine</w:t>
-            </w:r>
-            <w:proofErr w:type="spellEnd"/>
-            <w:r>
-              <w:rPr>
-                <w:rFonts w:cs="Helvetica"/>
-                <w:noProof w:val="0"/>
-                <w:color w:val="000000"/>
-                <w:sz w:val="16"/>
-                <w:szCs w:val="16"/>
-              </w:rPr>
-              <w:t xml:space="preserve"> et al., 2007</w:t>
+              <w:t>Bellifemine et al., 2007</w:t>
             </w:r>
           </w:p>
         </w:tc>
@@ -7234,7 +5952,6 @@
                 <w:szCs w:val="16"/>
               </w:rPr>
             </w:pPr>
-            <w:proofErr w:type="spellStart"/>
             <w:r>
               <w:rPr>
                 <w:rFonts w:cs="Helvetica"/>
@@ -7243,18 +5960,7 @@
                 <w:sz w:val="16"/>
                 <w:szCs w:val="16"/>
               </w:rPr>
-              <w:t>Bellifemine</w:t>
-            </w:r>
-            <w:proofErr w:type="spellEnd"/>
-            <w:r>
-              <w:rPr>
-                <w:rFonts w:cs="Helvetica"/>
-                <w:noProof w:val="0"/>
-                <w:color w:val="000000"/>
-                <w:sz w:val="16"/>
-                <w:szCs w:val="16"/>
-              </w:rPr>
-              <w:t xml:space="preserve"> et al., 2008</w:t>
+              <w:t>Bellifemine et al., 2008</w:t>
             </w:r>
           </w:p>
         </w:tc>
@@ -7342,7 +6048,6 @@
                 <w:szCs w:val="16"/>
               </w:rPr>
             </w:pPr>
-            <w:proofErr w:type="spellStart"/>
             <w:r>
               <w:rPr>
                 <w:rFonts w:cs="Helvetica"/>
@@ -7351,18 +6056,7 @@
                 <w:sz w:val="16"/>
                 <w:szCs w:val="16"/>
               </w:rPr>
-              <w:t>Cicirelli</w:t>
-            </w:r>
-            <w:proofErr w:type="spellEnd"/>
-            <w:r>
-              <w:rPr>
-                <w:rFonts w:cs="Helvetica"/>
-                <w:noProof w:val="0"/>
-                <w:color w:val="000000"/>
-                <w:sz w:val="16"/>
-                <w:szCs w:val="16"/>
-              </w:rPr>
-              <w:t xml:space="preserve"> et al., 2010</w:t>
+              <w:t>Cicirelli et al., 2010</w:t>
             </w:r>
           </w:p>
         </w:tc>
@@ -7382,7 +6076,6 @@
                 <w:lang w:val="en-US"/>
               </w:rPr>
             </w:pPr>
-            <w:proofErr w:type="spellStart"/>
             <w:r>
               <w:rPr>
                 <w:rFonts w:cs="Helvetica"/>
@@ -7392,91 +6085,7 @@
                 <w:szCs w:val="16"/>
                 <w:lang w:val="en-US"/>
               </w:rPr>
-              <w:t>Cicirelli</w:t>
-            </w:r>
-            <w:proofErr w:type="spellEnd"/>
-            <w:r>
-              <w:rPr>
-                <w:rFonts w:cs="Helvetica"/>
-                <w:noProof w:val="0"/>
-                <w:color w:val="000000"/>
-                <w:sz w:val="16"/>
-                <w:szCs w:val="16"/>
-                <w:lang w:val="en-US"/>
-              </w:rPr>
-              <w:t xml:space="preserve">, Franco and </w:t>
-            </w:r>
-            <w:proofErr w:type="spellStart"/>
-            <w:r>
-              <w:rPr>
-                <w:rFonts w:cs="Helvetica"/>
-                <w:noProof w:val="0"/>
-                <w:color w:val="000000"/>
-                <w:sz w:val="16"/>
-                <w:szCs w:val="16"/>
-                <w:lang w:val="en-US"/>
-              </w:rPr>
-              <w:t>Furfaro</w:t>
-            </w:r>
-            <w:proofErr w:type="spellEnd"/>
-            <w:r>
-              <w:rPr>
-                <w:rFonts w:cs="Helvetica"/>
-                <w:noProof w:val="0"/>
-                <w:color w:val="000000"/>
-                <w:sz w:val="16"/>
-                <w:szCs w:val="16"/>
-                <w:lang w:val="en-US"/>
-              </w:rPr>
-              <w:t xml:space="preserve">, Angelo and Giordano, Andrea and </w:t>
-            </w:r>
-            <w:proofErr w:type="spellStart"/>
-            <w:r>
-              <w:rPr>
-                <w:rFonts w:cs="Helvetica"/>
-                <w:noProof w:val="0"/>
-                <w:color w:val="000000"/>
-                <w:sz w:val="16"/>
-                <w:szCs w:val="16"/>
-                <w:lang w:val="en-US"/>
-              </w:rPr>
-              <w:t>Nigro</w:t>
-            </w:r>
-            <w:proofErr w:type="spellEnd"/>
-            <w:r>
-              <w:rPr>
-                <w:rFonts w:cs="Helvetica"/>
-                <w:noProof w:val="0"/>
-                <w:color w:val="000000"/>
-                <w:sz w:val="16"/>
-                <w:szCs w:val="16"/>
-                <w:lang w:val="en-US"/>
-              </w:rPr>
-              <w:t xml:space="preserve">, </w:t>
-            </w:r>
-            <w:proofErr w:type="spellStart"/>
-            <w:r>
-              <w:rPr>
-                <w:rFonts w:cs="Helvetica"/>
-                <w:noProof w:val="0"/>
-                <w:color w:val="000000"/>
-                <w:sz w:val="16"/>
-                <w:szCs w:val="16"/>
-                <w:lang w:val="en-US"/>
-              </w:rPr>
-              <w:t>Libero</w:t>
-            </w:r>
-            <w:proofErr w:type="spellEnd"/>
-            <w:r>
-              <w:rPr>
-                <w:rFonts w:cs="Helvetica"/>
-                <w:noProof w:val="0"/>
-                <w:color w:val="000000"/>
-                <w:sz w:val="16"/>
-                <w:szCs w:val="16"/>
-                <w:lang w:val="en-US"/>
-              </w:rPr>
-              <w:t>, 2009. Parallel Simulation of Multi-agent Systems Using Terracotta 2010 IEEE/ACM 14th International Symposium on Distributed Simulation and Real Time Applications, 219--222.</w:t>
+              <w:t>Cicirelli, Franco and Furfaro, Angelo and Giordano, Andrea and Nigro, Libero, 2009. Parallel Simulation of Multi-agent Systems Using Terracotta 2010 IEEE/ACM 14th International Symposium on Distributed Simulation and Real Time Applications, 219--222.</w:t>
             </w:r>
           </w:p>
         </w:tc>
@@ -7501,7 +6110,6 @@
                 <w:lang w:val="en-US"/>
               </w:rPr>
             </w:pPr>
-            <w:proofErr w:type="spellStart"/>
             <w:r>
               <w:rPr>
                 <w:rFonts w:cs="Helvetica"/>
@@ -7511,19 +6119,7 @@
                 <w:szCs w:val="16"/>
                 <w:lang w:val="en-US"/>
               </w:rPr>
-              <w:t>Filatova</w:t>
-            </w:r>
-            <w:proofErr w:type="spellEnd"/>
-            <w:r>
-              <w:rPr>
-                <w:rFonts w:cs="Helvetica"/>
-                <w:noProof w:val="0"/>
-                <w:color w:val="000000"/>
-                <w:sz w:val="16"/>
-                <w:szCs w:val="16"/>
-                <w:lang w:val="en-US"/>
-              </w:rPr>
-              <w:t xml:space="preserve"> et al., 2013</w:t>
+              <w:t>Filatova et al., 2013</w:t>
             </w:r>
           </w:p>
         </w:tc>
@@ -8023,7 +6619,6 @@
                 <w:lang w:val="en-US"/>
               </w:rPr>
             </w:pPr>
-            <w:proofErr w:type="spellStart"/>
             <w:r>
               <w:rPr>
                 <w:rFonts w:cs="Helvetica"/>
@@ -8033,19 +6628,7 @@
                 <w:szCs w:val="16"/>
                 <w:lang w:val="en-US"/>
               </w:rPr>
-              <w:t>Himmelspach</w:t>
-            </w:r>
-            <w:proofErr w:type="spellEnd"/>
-            <w:r>
-              <w:rPr>
-                <w:rFonts w:cs="Helvetica"/>
-                <w:noProof w:val="0"/>
-                <w:color w:val="000000"/>
-                <w:sz w:val="16"/>
-                <w:szCs w:val="16"/>
-                <w:lang w:val="en-US"/>
-              </w:rPr>
-              <w:t xml:space="preserve"> et al., 2009</w:t>
+              <w:t>Himmelspach et al., 2009</w:t>
             </w:r>
           </w:p>
         </w:tc>
@@ -8065,7 +6648,6 @@
                 <w:lang w:val="en-US"/>
               </w:rPr>
             </w:pPr>
-            <w:proofErr w:type="spellStart"/>
             <w:r>
               <w:rPr>
                 <w:rFonts w:cs="Helvetica"/>
@@ -8075,67 +6657,7 @@
                 <w:szCs w:val="16"/>
                 <w:lang w:val="en-US"/>
               </w:rPr>
-              <w:t>Himmelspach</w:t>
-            </w:r>
-            <w:proofErr w:type="spellEnd"/>
-            <w:r>
-              <w:rPr>
-                <w:rFonts w:cs="Helvetica"/>
-                <w:noProof w:val="0"/>
-                <w:color w:val="000000"/>
-                <w:sz w:val="16"/>
-                <w:szCs w:val="16"/>
-                <w:lang w:val="en-US"/>
-              </w:rPr>
-              <w:t xml:space="preserve">, Jan and </w:t>
-            </w:r>
-            <w:proofErr w:type="spellStart"/>
-            <w:r>
-              <w:rPr>
-                <w:rFonts w:cs="Helvetica"/>
-                <w:noProof w:val="0"/>
-                <w:color w:val="000000"/>
-                <w:sz w:val="16"/>
-                <w:szCs w:val="16"/>
-                <w:lang w:val="en-US"/>
-              </w:rPr>
-              <w:t>Uhrmacher</w:t>
-            </w:r>
-            <w:proofErr w:type="spellEnd"/>
-            <w:r>
-              <w:rPr>
-                <w:rFonts w:cs="Helvetica"/>
-                <w:noProof w:val="0"/>
-                <w:color w:val="000000"/>
-                <w:sz w:val="16"/>
-                <w:szCs w:val="16"/>
-                <w:lang w:val="en-US"/>
-              </w:rPr>
-              <w:t xml:space="preserve">, </w:t>
-            </w:r>
-            <w:proofErr w:type="spellStart"/>
-            <w:r>
-              <w:rPr>
-                <w:rFonts w:cs="Helvetica"/>
-                <w:noProof w:val="0"/>
-                <w:color w:val="000000"/>
-                <w:sz w:val="16"/>
-                <w:szCs w:val="16"/>
-                <w:lang w:val="en-US"/>
-              </w:rPr>
-              <w:t>Adelinde</w:t>
-            </w:r>
-            <w:proofErr w:type="spellEnd"/>
-            <w:r>
-              <w:rPr>
-                <w:rFonts w:cs="Helvetica"/>
-                <w:noProof w:val="0"/>
-                <w:color w:val="000000"/>
-                <w:sz w:val="16"/>
-                <w:szCs w:val="16"/>
-                <w:lang w:val="en-US"/>
-              </w:rPr>
-              <w:t xml:space="preserve"> M, 2009. EXPERIMENTAL ANALYSIS OF LOGICAL PROCESS SIMULATION ALGORITHMS IN JAMES II. Winter Simulation Conference 2009, </w:t>
+              <w:t xml:space="preserve">Himmelspach, Jan and Uhrmacher, Adelinde M, 2009. EXPERIMENTAL ANALYSIS OF LOGICAL PROCESS SIMULATION ALGORITHMS IN JAMES II. Winter Simulation Conference 2009, </w:t>
             </w:r>
             <w:r>
               <w:rPr>
@@ -8427,271 +6949,7 @@
                 <w:szCs w:val="16"/>
                 <w:lang w:val="en-US"/>
               </w:rPr>
-              <w:t xml:space="preserve">Liu, </w:t>
-            </w:r>
-            <w:proofErr w:type="spellStart"/>
-            <w:r>
-              <w:rPr>
-                <w:rFonts w:cs="Helvetica"/>
-                <w:noProof w:val="0"/>
-                <w:color w:val="000000"/>
-                <w:sz w:val="16"/>
-                <w:szCs w:val="16"/>
-                <w:lang w:val="en-US"/>
-              </w:rPr>
-              <w:t>Jianguo</w:t>
-            </w:r>
-            <w:proofErr w:type="spellEnd"/>
-            <w:r>
-              <w:rPr>
-                <w:rFonts w:cs="Helvetica"/>
-                <w:noProof w:val="0"/>
-                <w:color w:val="000000"/>
-                <w:sz w:val="16"/>
-                <w:szCs w:val="16"/>
-                <w:lang w:val="en-US"/>
-              </w:rPr>
-              <w:t xml:space="preserve"> and Dietz, Thomas and Carpenter, Stephen R and </w:t>
-            </w:r>
-            <w:proofErr w:type="spellStart"/>
-            <w:r>
-              <w:rPr>
-                <w:rFonts w:cs="Helvetica"/>
-                <w:noProof w:val="0"/>
-                <w:color w:val="000000"/>
-                <w:sz w:val="16"/>
-                <w:szCs w:val="16"/>
-                <w:lang w:val="en-US"/>
-              </w:rPr>
-              <w:t>Alberti</w:t>
-            </w:r>
-            <w:proofErr w:type="spellEnd"/>
-            <w:r>
-              <w:rPr>
-                <w:rFonts w:cs="Helvetica"/>
-                <w:noProof w:val="0"/>
-                <w:color w:val="000000"/>
-                <w:sz w:val="16"/>
-                <w:szCs w:val="16"/>
-                <w:lang w:val="en-US"/>
-              </w:rPr>
-              <w:t xml:space="preserve">, Marina and </w:t>
-            </w:r>
-            <w:proofErr w:type="spellStart"/>
-            <w:r>
-              <w:rPr>
-                <w:rFonts w:cs="Helvetica"/>
-                <w:noProof w:val="0"/>
-                <w:color w:val="000000"/>
-                <w:sz w:val="16"/>
-                <w:szCs w:val="16"/>
-                <w:lang w:val="en-US"/>
-              </w:rPr>
-              <w:t>Folke</w:t>
-            </w:r>
-            <w:proofErr w:type="spellEnd"/>
-            <w:r>
-              <w:rPr>
-                <w:rFonts w:cs="Helvetica"/>
-                <w:noProof w:val="0"/>
-                <w:color w:val="000000"/>
-                <w:sz w:val="16"/>
-                <w:szCs w:val="16"/>
-                <w:lang w:val="en-US"/>
-              </w:rPr>
-              <w:t xml:space="preserve">, Carl and Moran, Emilio and Pell, Alice N and </w:t>
-            </w:r>
-            <w:proofErr w:type="spellStart"/>
-            <w:r>
-              <w:rPr>
-                <w:rFonts w:cs="Helvetica"/>
-                <w:noProof w:val="0"/>
-                <w:color w:val="000000"/>
-                <w:sz w:val="16"/>
-                <w:szCs w:val="16"/>
-                <w:lang w:val="en-US"/>
-              </w:rPr>
-              <w:t>Deadman</w:t>
-            </w:r>
-            <w:proofErr w:type="spellEnd"/>
-            <w:r>
-              <w:rPr>
-                <w:rFonts w:cs="Helvetica"/>
-                <w:noProof w:val="0"/>
-                <w:color w:val="000000"/>
-                <w:sz w:val="16"/>
-                <w:szCs w:val="16"/>
-                <w:lang w:val="en-US"/>
-              </w:rPr>
-              <w:t xml:space="preserve">, Peter and </w:t>
-            </w:r>
-            <w:proofErr w:type="spellStart"/>
-            <w:r>
-              <w:rPr>
-                <w:rFonts w:cs="Helvetica"/>
-                <w:noProof w:val="0"/>
-                <w:color w:val="000000"/>
-                <w:sz w:val="16"/>
-                <w:szCs w:val="16"/>
-                <w:lang w:val="en-US"/>
-              </w:rPr>
-              <w:t>Kratz</w:t>
-            </w:r>
-            <w:proofErr w:type="spellEnd"/>
-            <w:r>
-              <w:rPr>
-                <w:rFonts w:cs="Helvetica"/>
-                <w:noProof w:val="0"/>
-                <w:color w:val="000000"/>
-                <w:sz w:val="16"/>
-                <w:szCs w:val="16"/>
-                <w:lang w:val="en-US"/>
-              </w:rPr>
-              <w:t xml:space="preserve">, Timothy and </w:t>
-            </w:r>
-            <w:proofErr w:type="spellStart"/>
-            <w:r>
-              <w:rPr>
-                <w:rFonts w:cs="Helvetica"/>
-                <w:noProof w:val="0"/>
-                <w:color w:val="000000"/>
-                <w:sz w:val="16"/>
-                <w:szCs w:val="16"/>
-                <w:lang w:val="en-US"/>
-              </w:rPr>
-              <w:t>Lubchenco</w:t>
-            </w:r>
-            <w:proofErr w:type="spellEnd"/>
-            <w:r>
-              <w:rPr>
-                <w:rFonts w:cs="Helvetica"/>
-                <w:noProof w:val="0"/>
-                <w:color w:val="000000"/>
-                <w:sz w:val="16"/>
-                <w:szCs w:val="16"/>
-                <w:lang w:val="en-US"/>
-              </w:rPr>
-              <w:t xml:space="preserve">, Jane and </w:t>
-            </w:r>
-            <w:proofErr w:type="spellStart"/>
-            <w:r>
-              <w:rPr>
-                <w:rFonts w:cs="Helvetica"/>
-                <w:noProof w:val="0"/>
-                <w:color w:val="000000"/>
-                <w:sz w:val="16"/>
-                <w:szCs w:val="16"/>
-                <w:lang w:val="en-US"/>
-              </w:rPr>
-              <w:t>Ostrom</w:t>
-            </w:r>
-            <w:proofErr w:type="spellEnd"/>
-            <w:r>
-              <w:rPr>
-                <w:rFonts w:cs="Helvetica"/>
-                <w:noProof w:val="0"/>
-                <w:color w:val="000000"/>
-                <w:sz w:val="16"/>
-                <w:szCs w:val="16"/>
-                <w:lang w:val="en-US"/>
-              </w:rPr>
-              <w:t xml:space="preserve">, </w:t>
-            </w:r>
-            <w:proofErr w:type="spellStart"/>
-            <w:r>
-              <w:rPr>
-                <w:rFonts w:cs="Helvetica"/>
-                <w:noProof w:val="0"/>
-                <w:color w:val="000000"/>
-                <w:sz w:val="16"/>
-                <w:szCs w:val="16"/>
-                <w:lang w:val="en-US"/>
-              </w:rPr>
-              <w:t>Elinor</w:t>
-            </w:r>
-            <w:proofErr w:type="spellEnd"/>
-            <w:r>
-              <w:rPr>
-                <w:rFonts w:cs="Helvetica"/>
-                <w:noProof w:val="0"/>
-                <w:color w:val="000000"/>
-                <w:sz w:val="16"/>
-                <w:szCs w:val="16"/>
-                <w:lang w:val="en-US"/>
-              </w:rPr>
-              <w:t xml:space="preserve"> and </w:t>
-            </w:r>
-            <w:proofErr w:type="spellStart"/>
-            <w:r>
-              <w:rPr>
-                <w:rFonts w:cs="Helvetica"/>
-                <w:noProof w:val="0"/>
-                <w:color w:val="000000"/>
-                <w:sz w:val="16"/>
-                <w:szCs w:val="16"/>
-                <w:lang w:val="en-US"/>
-              </w:rPr>
-              <w:t>Ouyang</w:t>
-            </w:r>
-            <w:proofErr w:type="spellEnd"/>
-            <w:r>
-              <w:rPr>
-                <w:rFonts w:cs="Helvetica"/>
-                <w:noProof w:val="0"/>
-                <w:color w:val="000000"/>
-                <w:sz w:val="16"/>
-                <w:szCs w:val="16"/>
-                <w:lang w:val="en-US"/>
-              </w:rPr>
-              <w:t xml:space="preserve">, </w:t>
-            </w:r>
-            <w:proofErr w:type="spellStart"/>
-            <w:r>
-              <w:rPr>
-                <w:rFonts w:cs="Helvetica"/>
-                <w:noProof w:val="0"/>
-                <w:color w:val="000000"/>
-                <w:sz w:val="16"/>
-                <w:szCs w:val="16"/>
-                <w:lang w:val="en-US"/>
-              </w:rPr>
-              <w:t>Zhiyun</w:t>
-            </w:r>
-            <w:proofErr w:type="spellEnd"/>
-            <w:r>
-              <w:rPr>
-                <w:rFonts w:cs="Helvetica"/>
-                <w:noProof w:val="0"/>
-                <w:color w:val="000000"/>
-                <w:sz w:val="16"/>
-                <w:szCs w:val="16"/>
-                <w:lang w:val="en-US"/>
-              </w:rPr>
-              <w:t xml:space="preserve"> and </w:t>
-            </w:r>
-            <w:proofErr w:type="spellStart"/>
-            <w:r>
-              <w:rPr>
-                <w:rFonts w:cs="Helvetica"/>
-                <w:noProof w:val="0"/>
-                <w:color w:val="000000"/>
-                <w:sz w:val="16"/>
-                <w:szCs w:val="16"/>
-                <w:lang w:val="en-US"/>
-              </w:rPr>
-              <w:t>Provencher</w:t>
-            </w:r>
-            <w:proofErr w:type="spellEnd"/>
-            <w:r>
-              <w:rPr>
-                <w:rFonts w:cs="Helvetica"/>
-                <w:noProof w:val="0"/>
-                <w:color w:val="000000"/>
-                <w:sz w:val="16"/>
-                <w:szCs w:val="16"/>
-                <w:lang w:val="en-US"/>
-              </w:rPr>
-              <w:t>, William and Redman, Charles L and Schneider, Stephen H and Taylor, William W, 2007. Complexity of coupled human and natural systems. Science (New York, N.Y.), 1095-9203.</w:t>
+              <w:t>Liu, Jianguo and Dietz, Thomas and Carpenter, Stephen R and Alberti, Marina and Folke, Carl and Moran, Emilio and Pell, Alice N and Deadman, Peter and Kratz, Timothy and Lubchenco, Jane and Ostrom, Elinor and Ouyang, Zhiyun and Provencher, William and Redman, Charles L and Schneider, Stephen H and Taylor, William W, 2007. Complexity of coupled human and natural systems. Science (New York, N.Y.), 1095-9203.</w:t>
             </w:r>
           </w:p>
         </w:tc>
@@ -8716,7 +6974,6 @@
                 <w:lang w:val="en-US"/>
               </w:rPr>
             </w:pPr>
-            <w:proofErr w:type="spellStart"/>
             <w:r>
               <w:rPr>
                 <w:rFonts w:cs="Helvetica"/>
@@ -8728,7 +6985,6 @@
               </w:rPr>
               <w:t>Mengistu</w:t>
             </w:r>
-            <w:proofErr w:type="spellEnd"/>
             <w:r>
               <w:rPr>
                 <w:rFonts w:cs="Helvetica"/>
@@ -8758,7 +7014,6 @@
                 <w:lang w:val="en-US"/>
               </w:rPr>
             </w:pPr>
-            <w:proofErr w:type="spellStart"/>
             <w:r>
               <w:rPr>
                 <w:rFonts w:cs="Helvetica"/>
@@ -8768,9 +7023,8 @@
                 <w:szCs w:val="16"/>
                 <w:lang w:val="en-US"/>
               </w:rPr>
-              <w:t>Mengistu</w:t>
+              <w:t>Mengistu, Dawit, Tröger, Peter, Lundberg, Lars, &amp; Davidsson, Paul. 2008. Scalability in</w:t>
             </w:r>
-            <w:proofErr w:type="spellEnd"/>
             <w:r>
               <w:rPr>
                 <w:rFonts w:cs="Helvetica"/>
@@ -8780,9 +7034,8 @@
                 <w:szCs w:val="16"/>
                 <w:lang w:val="en-US"/>
               </w:rPr>
-              <w:t xml:space="preserve">, </w:t>
+              <w:t xml:space="preserve"> </w:t>
             </w:r>
-            <w:proofErr w:type="spellStart"/>
             <w:r>
               <w:rPr>
                 <w:rFonts w:cs="Helvetica"/>
@@ -8792,9 +7045,8 @@
                 <w:szCs w:val="16"/>
                 <w:lang w:val="en-US"/>
               </w:rPr>
-              <w:t>Dawit</w:t>
+              <w:t>Distributed Multi-Agent Based Simulations: The JADE Case. 2008 Second International</w:t>
             </w:r>
-            <w:proofErr w:type="spellEnd"/>
             <w:r>
               <w:rPr>
                 <w:rFonts w:cs="Helvetica"/>
@@ -8804,9 +7056,8 @@
                 <w:szCs w:val="16"/>
                 <w:lang w:val="en-US"/>
               </w:rPr>
-              <w:t xml:space="preserve">, </w:t>
+              <w:t xml:space="preserve"> </w:t>
             </w:r>
-            <w:proofErr w:type="spellStart"/>
             <w:r>
               <w:rPr>
                 <w:rFonts w:cs="Helvetica"/>
@@ -8816,111 +7067,7 @@
                 <w:szCs w:val="16"/>
                 <w:lang w:val="en-US"/>
               </w:rPr>
-              <w:t>Tröger</w:t>
-            </w:r>
-            <w:proofErr w:type="spellEnd"/>
-            <w:r>
-              <w:rPr>
-                <w:rFonts w:cs="Helvetica"/>
-                <w:noProof w:val="0"/>
-                <w:color w:val="000000"/>
-                <w:sz w:val="16"/>
-                <w:szCs w:val="16"/>
-                <w:lang w:val="en-US"/>
-              </w:rPr>
-              <w:t xml:space="preserve">, Peter, Lundberg, Lars, &amp; </w:t>
-            </w:r>
-            <w:proofErr w:type="spellStart"/>
-            <w:r>
-              <w:rPr>
-                <w:rFonts w:cs="Helvetica"/>
-                <w:noProof w:val="0"/>
-                <w:color w:val="000000"/>
-                <w:sz w:val="16"/>
-                <w:szCs w:val="16"/>
-                <w:lang w:val="en-US"/>
-              </w:rPr>
-              <w:t>Davidsson</w:t>
-            </w:r>
-            <w:proofErr w:type="spellEnd"/>
-            <w:r>
-              <w:rPr>
-                <w:rFonts w:cs="Helvetica"/>
-                <w:noProof w:val="0"/>
-                <w:color w:val="000000"/>
-                <w:sz w:val="16"/>
-                <w:szCs w:val="16"/>
-                <w:lang w:val="en-US"/>
-              </w:rPr>
-              <w:t>, Paul. 2008. Scalability in</w:t>
-            </w:r>
-            <w:r>
-              <w:rPr>
-                <w:rFonts w:cs="Helvetica"/>
-                <w:noProof w:val="0"/>
-                <w:color w:val="000000"/>
-                <w:sz w:val="16"/>
-                <w:szCs w:val="16"/>
-                <w:lang w:val="en-US"/>
-              </w:rPr>
-              <w:t xml:space="preserve"> </w:t>
-            </w:r>
-            <w:r>
-              <w:rPr>
-                <w:rFonts w:cs="Helvetica"/>
-                <w:noProof w:val="0"/>
-                <w:color w:val="000000"/>
-                <w:sz w:val="16"/>
-                <w:szCs w:val="16"/>
-                <w:lang w:val="en-US"/>
-              </w:rPr>
-              <w:t>Distributed Multi-Agent Based Simulations: The JADE Case. 2008 Second International</w:t>
-            </w:r>
-            <w:r>
-              <w:rPr>
-                <w:rFonts w:cs="Helvetica"/>
-                <w:noProof w:val="0"/>
-                <w:color w:val="000000"/>
-                <w:sz w:val="16"/>
-                <w:szCs w:val="16"/>
-                <w:lang w:val="en-US"/>
-              </w:rPr>
-              <w:t xml:space="preserve"> </w:t>
-            </w:r>
-            <w:r>
-              <w:rPr>
-                <w:rFonts w:cs="Helvetica"/>
-                <w:noProof w:val="0"/>
-                <w:color w:val="000000"/>
-                <w:sz w:val="16"/>
-                <w:szCs w:val="16"/>
-                <w:lang w:val="en-US"/>
-              </w:rPr>
-              <w:t>Conference on Future Generation Communication and Networking Symposia, Dec</w:t>
-            </w:r>
-            <w:proofErr w:type="gramStart"/>
-            <w:r>
-              <w:rPr>
-                <w:rFonts w:cs="Helvetica"/>
-                <w:noProof w:val="0"/>
-                <w:color w:val="000000"/>
-                <w:sz w:val="16"/>
-                <w:szCs w:val="16"/>
-                <w:lang w:val="en-US"/>
-              </w:rPr>
-              <w:t>.,</w:t>
-            </w:r>
-            <w:proofErr w:type="gramEnd"/>
-            <w:r>
-              <w:rPr>
-                <w:rFonts w:cs="Helvetica"/>
-                <w:noProof w:val="0"/>
-                <w:color w:val="000000"/>
-                <w:sz w:val="16"/>
-                <w:szCs w:val="16"/>
-                <w:lang w:val="en-US"/>
-              </w:rPr>
-              <w:t xml:space="preserve"> 93–99.</w:t>
+              <w:t>Conference on Future Generation Communication and Networking Symposia, Dec., 93–99.</w:t>
             </w:r>
           </w:p>
         </w:tc>
@@ -8945,7 +7092,6 @@
                 <w:lang w:val="en-US"/>
               </w:rPr>
             </w:pPr>
-            <w:proofErr w:type="spellStart"/>
             <w:r>
               <w:rPr>
                 <w:rFonts w:cs="Helvetica"/>
@@ -8955,19 +7101,7 @@
                 <w:szCs w:val="16"/>
                 <w:lang w:val="en-US"/>
               </w:rPr>
-              <w:t>Pereki</w:t>
-            </w:r>
-            <w:proofErr w:type="spellEnd"/>
-            <w:r>
-              <w:rPr>
-                <w:rFonts w:cs="Helvetica"/>
-                <w:noProof w:val="0"/>
-                <w:color w:val="000000"/>
-                <w:sz w:val="16"/>
-                <w:szCs w:val="16"/>
-                <w:lang w:val="en-US"/>
-              </w:rPr>
-              <w:t>, 2013</w:t>
+              <w:t>Pereki, 2013</w:t>
             </w:r>
           </w:p>
         </w:tc>
@@ -8992,87 +7126,7 @@
                 <w:szCs w:val="16"/>
                 <w:lang w:val="en-US"/>
               </w:rPr>
-              <w:t xml:space="preserve">H. </w:t>
-            </w:r>
-            <w:proofErr w:type="spellStart"/>
-            <w:r>
-              <w:rPr>
-                <w:noProof w:val="0"/>
-                <w:sz w:val="16"/>
-                <w:szCs w:val="16"/>
-                <w:lang w:val="en-US"/>
-              </w:rPr>
-              <w:t>Pereki</w:t>
-            </w:r>
-            <w:proofErr w:type="spellEnd"/>
-            <w:r>
-              <w:rPr>
-                <w:noProof w:val="0"/>
-                <w:sz w:val="16"/>
-                <w:szCs w:val="16"/>
-                <w:lang w:val="en-US"/>
-              </w:rPr>
-              <w:t xml:space="preserve">, K. </w:t>
-            </w:r>
-            <w:proofErr w:type="spellStart"/>
-            <w:r>
-              <w:rPr>
-                <w:noProof w:val="0"/>
-                <w:sz w:val="16"/>
-                <w:szCs w:val="16"/>
-                <w:lang w:val="en-US"/>
-              </w:rPr>
-              <w:t>Wala</w:t>
-            </w:r>
-            <w:proofErr w:type="spellEnd"/>
-            <w:r>
-              <w:rPr>
-                <w:noProof w:val="0"/>
-                <w:sz w:val="16"/>
-                <w:szCs w:val="16"/>
-                <w:lang w:val="en-US"/>
-              </w:rPr>
-              <w:t>, and T. Thiel-</w:t>
-            </w:r>
-            <w:proofErr w:type="spellStart"/>
-            <w:r>
-              <w:rPr>
-                <w:noProof w:val="0"/>
-                <w:sz w:val="16"/>
-                <w:szCs w:val="16"/>
-                <w:lang w:val="en-US"/>
-              </w:rPr>
-              <w:t>Clemen</w:t>
-            </w:r>
-            <w:proofErr w:type="spellEnd"/>
-            <w:r>
-              <w:rPr>
-                <w:noProof w:val="0"/>
-                <w:sz w:val="16"/>
-                <w:szCs w:val="16"/>
-                <w:lang w:val="en-US"/>
-              </w:rPr>
-              <w:t xml:space="preserve">, 2013, “Woody species diversity and important value indices in dense dry forests in </w:t>
-            </w:r>
-            <w:proofErr w:type="spellStart"/>
-            <w:r>
-              <w:rPr>
-                <w:noProof w:val="0"/>
-                <w:sz w:val="16"/>
-                <w:szCs w:val="16"/>
-                <w:lang w:val="en-US"/>
-              </w:rPr>
-              <w:t>Abdoulaye</w:t>
-            </w:r>
-            <w:proofErr w:type="spellEnd"/>
-            <w:r>
-              <w:rPr>
-                <w:noProof w:val="0"/>
-                <w:sz w:val="16"/>
-                <w:szCs w:val="16"/>
-                <w:lang w:val="en-US"/>
-              </w:rPr>
-              <w:t xml:space="preserve"> Wildlife Reserve (Togo, West Africa),” </w:t>
+              <w:t xml:space="preserve">H. Pereki, K. Wala, and T. Thiel-Clemen, 2013, “Woody species diversity and important value indices in dense dry forests in Abdoulaye Wildlife Reserve (Togo, West Africa),” </w:t>
             </w:r>
             <w:r>
               <w:rPr>
@@ -9117,7 +7171,6 @@
                 <w:lang w:val="en-US"/>
               </w:rPr>
             </w:pPr>
-            <w:proofErr w:type="spellStart"/>
             <w:r>
               <w:rPr>
                 <w:rFonts w:cs="Helvetica"/>
@@ -9127,19 +7180,7 @@
                 <w:szCs w:val="16"/>
                 <w:lang w:val="en-US"/>
               </w:rPr>
-              <w:t>Ralha</w:t>
-            </w:r>
-            <w:proofErr w:type="spellEnd"/>
-            <w:r>
-              <w:rPr>
-                <w:rFonts w:cs="Helvetica"/>
-                <w:noProof w:val="0"/>
-                <w:color w:val="000000"/>
-                <w:sz w:val="16"/>
-                <w:szCs w:val="16"/>
-                <w:lang w:val="en-US"/>
-              </w:rPr>
-              <w:t xml:space="preserve"> et al., 2013</w:t>
+              <w:t>Ralha et al., 2013</w:t>
             </w:r>
           </w:p>
         </w:tc>
@@ -9319,31 +7360,7 @@
                 <w:szCs w:val="16"/>
                 <w:lang w:val="en-US"/>
               </w:rPr>
-              <w:t>Thiel-</w:t>
-            </w:r>
-            <w:proofErr w:type="spellStart"/>
-            <w:r>
-              <w:rPr>
-                <w:rFonts w:cs="Helvetica"/>
-                <w:noProof w:val="0"/>
-                <w:color w:val="000000"/>
-                <w:sz w:val="16"/>
-                <w:szCs w:val="16"/>
-                <w:lang w:val="en-US"/>
-              </w:rPr>
-              <w:t>Clemen</w:t>
-            </w:r>
-            <w:proofErr w:type="spellEnd"/>
-            <w:r>
-              <w:rPr>
-                <w:rFonts w:cs="Helvetica"/>
-                <w:noProof w:val="0"/>
-                <w:color w:val="000000"/>
-                <w:sz w:val="16"/>
-                <w:szCs w:val="16"/>
-                <w:lang w:val="en-US"/>
-              </w:rPr>
-              <w:t xml:space="preserve"> et al., 2011</w:t>
+              <w:t>Thiel-Clemen et al., 2011</w:t>
             </w:r>
           </w:p>
         </w:tc>
@@ -9371,9 +7388,8 @@
                 <w:szCs w:val="16"/>
                 <w:lang w:val="en-US"/>
               </w:rPr>
-              <w:t>T. Thiel-</w:t>
+              <w:t xml:space="preserve">T. Thiel-Clemen, G. Köster, and S. Sarstedt. WALK - Emotion-based Pedestrian Movement Simulation in Evacuation Scenarios. </w:t>
             </w:r>
-            <w:proofErr w:type="spellStart"/>
             <w:r>
               <w:rPr>
                 <w:rFonts w:cs="Helvetica"/>
@@ -9381,145 +7397,8 @@
                 <w:color w:val="000000"/>
                 <w:sz w:val="16"/>
                 <w:szCs w:val="16"/>
-                <w:lang w:val="en-US"/>
-              </w:rPr>
-              <w:t>Clemen</w:t>
-            </w:r>
-            <w:proofErr w:type="spellEnd"/>
-            <w:r>
-              <w:rPr>
-                <w:rFonts w:cs="Helvetica"/>
-                <w:noProof w:val="0"/>
-                <w:color w:val="000000"/>
-                <w:sz w:val="16"/>
-                <w:szCs w:val="16"/>
-                <w:lang w:val="en-US"/>
-              </w:rPr>
-              <w:t xml:space="preserve">, G. </w:t>
-            </w:r>
-            <w:proofErr w:type="spellStart"/>
-            <w:r>
-              <w:rPr>
-                <w:rFonts w:cs="Helvetica"/>
-                <w:noProof w:val="0"/>
-                <w:color w:val="000000"/>
-                <w:sz w:val="16"/>
-                <w:szCs w:val="16"/>
-                <w:lang w:val="en-US"/>
-              </w:rPr>
-              <w:t>Köster</w:t>
-            </w:r>
-            <w:proofErr w:type="spellEnd"/>
-            <w:r>
-              <w:rPr>
-                <w:rFonts w:cs="Helvetica"/>
-                <w:noProof w:val="0"/>
-                <w:color w:val="000000"/>
-                <w:sz w:val="16"/>
-                <w:szCs w:val="16"/>
-                <w:lang w:val="en-US"/>
-              </w:rPr>
-              <w:t xml:space="preserve">, and S. </w:t>
-            </w:r>
-            <w:proofErr w:type="spellStart"/>
-            <w:r>
-              <w:rPr>
-                <w:rFonts w:cs="Helvetica"/>
-                <w:noProof w:val="0"/>
-                <w:color w:val="000000"/>
-                <w:sz w:val="16"/>
-                <w:szCs w:val="16"/>
-                <w:lang w:val="en-US"/>
-              </w:rPr>
-              <w:t>Sarstedt</w:t>
-            </w:r>
-            <w:proofErr w:type="spellEnd"/>
-            <w:r>
-              <w:rPr>
-                <w:rFonts w:cs="Helvetica"/>
-                <w:noProof w:val="0"/>
-                <w:color w:val="000000"/>
-                <w:sz w:val="16"/>
-                <w:szCs w:val="16"/>
-                <w:lang w:val="en-US"/>
-              </w:rPr>
-              <w:t xml:space="preserve">. WALK - Emotion-based Pedestrian Movement Simulation in Evacuation Scenarios. </w:t>
-            </w:r>
-            <w:r>
-              <w:rPr>
-                <w:rFonts w:cs="Helvetica"/>
-                <w:noProof w:val="0"/>
-                <w:color w:val="000000"/>
-                <w:sz w:val="16"/>
-                <w:szCs w:val="16"/>
-              </w:rPr>
-              <w:t xml:space="preserve">In J. Wittmann </w:t>
-            </w:r>
-            <w:proofErr w:type="spellStart"/>
-            <w:r>
-              <w:rPr>
-                <w:rFonts w:cs="Helvetica"/>
-                <w:noProof w:val="0"/>
-                <w:color w:val="000000"/>
-                <w:sz w:val="16"/>
-                <w:szCs w:val="16"/>
-              </w:rPr>
-              <w:t>and</w:t>
-            </w:r>
-            <w:proofErr w:type="spellEnd"/>
-            <w:r>
-              <w:rPr>
-                <w:rFonts w:cs="Helvetica"/>
-                <w:noProof w:val="0"/>
-                <w:color w:val="000000"/>
-                <w:sz w:val="16"/>
-                <w:szCs w:val="16"/>
-              </w:rPr>
-              <w:t xml:space="preserve"> V. Wohlgemuth, </w:t>
-            </w:r>
-            <w:proofErr w:type="spellStart"/>
-            <w:r>
-              <w:rPr>
-                <w:rFonts w:cs="Helvetica"/>
-                <w:noProof w:val="0"/>
-                <w:color w:val="000000"/>
-                <w:sz w:val="16"/>
-                <w:szCs w:val="16"/>
-              </w:rPr>
-              <w:t>editors</w:t>
-            </w:r>
-            <w:proofErr w:type="spellEnd"/>
-            <w:r>
-              <w:rPr>
-                <w:rFonts w:cs="Helvetica"/>
-                <w:noProof w:val="0"/>
-                <w:color w:val="000000"/>
-                <w:sz w:val="16"/>
-                <w:szCs w:val="16"/>
-              </w:rPr>
-              <w:t xml:space="preserve">, Simulation in Umwelt- und Geowissenschaften, Workshop Berlin, </w:t>
-            </w:r>
-            <w:proofErr w:type="spellStart"/>
-            <w:r>
-              <w:rPr>
-                <w:rFonts w:cs="Helvetica"/>
-                <w:noProof w:val="0"/>
-                <w:color w:val="000000"/>
-                <w:sz w:val="16"/>
-                <w:szCs w:val="16"/>
-              </w:rPr>
-              <w:t>pages</w:t>
-            </w:r>
-            <w:proofErr w:type="spellEnd"/>
-            <w:r>
-              <w:rPr>
-                <w:rFonts w:cs="Helvetica"/>
-                <w:noProof w:val="0"/>
-                <w:color w:val="000000"/>
-                <w:sz w:val="16"/>
-                <w:szCs w:val="16"/>
-              </w:rPr>
-              <w:t xml:space="preserve"> 103–112. Gesellschaft für Informatik, Shaker, 2011.</w:t>
+              </w:rPr>
+              <w:t>In J. Wittmann and V. Wohlgemuth, editors, Simulation in Umwelt- und Geowissenschaften, Workshop Berlin, pages 103–112. Gesellschaft für Informatik, Shaker, 2011.</w:t>
             </w:r>
           </w:p>
         </w:tc>
@@ -9553,31 +7432,7 @@
                 <w:szCs w:val="16"/>
                 <w:lang w:val="en-US"/>
               </w:rPr>
-              <w:t>Thiel-</w:t>
-            </w:r>
-            <w:proofErr w:type="spellStart"/>
-            <w:r>
-              <w:rPr>
-                <w:rFonts w:cs="Helvetica"/>
-                <w:noProof w:val="0"/>
-                <w:color w:val="000000"/>
-                <w:sz w:val="16"/>
-                <w:szCs w:val="16"/>
-                <w:lang w:val="en-US"/>
-              </w:rPr>
-              <w:t>Clemen</w:t>
-            </w:r>
-            <w:proofErr w:type="spellEnd"/>
-            <w:r>
-              <w:rPr>
-                <w:rFonts w:cs="Helvetica"/>
-                <w:noProof w:val="0"/>
-                <w:color w:val="000000"/>
-                <w:sz w:val="16"/>
-                <w:szCs w:val="16"/>
-                <w:lang w:val="en-US"/>
-              </w:rPr>
-              <w:t>, 2013</w:t>
+              <w:t>Thiel-Clemen, 2013</w:t>
             </w:r>
           </w:p>
         </w:tc>
@@ -9660,7 +7515,6 @@
                 <w:lang w:val="en-US"/>
               </w:rPr>
             </w:pPr>
-            <w:proofErr w:type="spellStart"/>
             <w:r>
               <w:rPr>
                 <w:rFonts w:cs="Helvetica"/>
@@ -9671,19 +7525,7 @@
                 <w:lang w:val="en-US"/>
               </w:rPr>
               <w:lastRenderedPageBreak/>
-              <w:t>Vigueras</w:t>
-            </w:r>
-            <w:proofErr w:type="spellEnd"/>
-            <w:r>
-              <w:rPr>
-                <w:rFonts w:cs="Helvetica"/>
-                <w:noProof w:val="0"/>
-                <w:color w:val="000000"/>
-                <w:sz w:val="16"/>
-                <w:szCs w:val="16"/>
-                <w:lang w:val="en-US"/>
-              </w:rPr>
-              <w:t xml:space="preserve"> et al., 2013</w:t>
+              <w:t>Vigueras et al., 2013</w:t>
             </w:r>
           </w:p>
         </w:tc>
@@ -9817,127 +7659,7 @@
                 <w:szCs w:val="16"/>
                 <w:lang w:val="en-US"/>
               </w:rPr>
-              <w:t xml:space="preserve">Villa, </w:t>
-            </w:r>
-            <w:proofErr w:type="spellStart"/>
-            <w:r>
-              <w:rPr>
-                <w:rFonts w:cs="Helvetica"/>
-                <w:noProof w:val="0"/>
-                <w:color w:val="000000"/>
-                <w:sz w:val="16"/>
-                <w:szCs w:val="16"/>
-                <w:lang w:val="en-US"/>
-              </w:rPr>
-              <w:t>Ferdinando</w:t>
-            </w:r>
-            <w:proofErr w:type="spellEnd"/>
-            <w:r>
-              <w:rPr>
-                <w:rFonts w:cs="Helvetica"/>
-                <w:noProof w:val="0"/>
-                <w:color w:val="000000"/>
-                <w:sz w:val="16"/>
-                <w:szCs w:val="16"/>
-                <w:lang w:val="en-US"/>
-              </w:rPr>
-              <w:t xml:space="preserve">, 2001. </w:t>
-            </w:r>
-            <w:proofErr w:type="gramStart"/>
-            <w:r>
-              <w:rPr>
-                <w:rFonts w:cs="Helvetica"/>
-                <w:noProof w:val="0"/>
-                <w:color w:val="000000"/>
-                <w:sz w:val="16"/>
-                <w:szCs w:val="16"/>
-                <w:lang w:val="en-US"/>
-              </w:rPr>
-              <w:t xml:space="preserve">Integrating </w:t>
-            </w:r>
-            <w:proofErr w:type="spellStart"/>
-            <w:r>
-              <w:rPr>
-                <w:rFonts w:cs="Helvetica"/>
-                <w:noProof w:val="0"/>
-                <w:color w:val="000000"/>
-                <w:sz w:val="16"/>
-                <w:szCs w:val="16"/>
-                <w:lang w:val="en-US"/>
-              </w:rPr>
-              <w:t>modelling</w:t>
-            </w:r>
-            <w:proofErr w:type="spellEnd"/>
-            <w:r>
-              <w:rPr>
-                <w:rFonts w:cs="Helvetica"/>
-                <w:noProof w:val="0"/>
-                <w:color w:val="000000"/>
-                <w:sz w:val="16"/>
-                <w:szCs w:val="16"/>
-                <w:lang w:val="en-US"/>
-              </w:rPr>
-              <w:t xml:space="preserve"> architecture a declarative framework for multi-paradigm, multi-scale ecological </w:t>
-            </w:r>
-            <w:proofErr w:type="spellStart"/>
-            <w:r>
-              <w:rPr>
-                <w:rFonts w:cs="Helvetica"/>
-                <w:noProof w:val="0"/>
-                <w:color w:val="000000"/>
-                <w:sz w:val="16"/>
-                <w:szCs w:val="16"/>
-                <w:lang w:val="en-US"/>
-              </w:rPr>
-              <w:t>modelling</w:t>
-            </w:r>
-            <w:proofErr w:type="spellEnd"/>
-            <w:r>
-              <w:rPr>
-                <w:rFonts w:cs="Helvetica"/>
-                <w:noProof w:val="0"/>
-                <w:color w:val="000000"/>
-                <w:sz w:val="16"/>
-                <w:szCs w:val="16"/>
-                <w:lang w:val="en-US"/>
-              </w:rPr>
-              <w:t>.</w:t>
-            </w:r>
-            <w:proofErr w:type="gramEnd"/>
-            <w:r>
-              <w:rPr>
-                <w:rFonts w:cs="Helvetica"/>
-                <w:noProof w:val="0"/>
-                <w:color w:val="000000"/>
-                <w:sz w:val="16"/>
-                <w:szCs w:val="16"/>
-                <w:lang w:val="en-US"/>
-              </w:rPr>
-              <w:t xml:space="preserve"> Ecological </w:t>
-            </w:r>
-            <w:proofErr w:type="spellStart"/>
-            <w:r>
-              <w:rPr>
-                <w:rFonts w:cs="Helvetica"/>
-                <w:noProof w:val="0"/>
-                <w:color w:val="000000"/>
-                <w:sz w:val="16"/>
-                <w:szCs w:val="16"/>
-                <w:lang w:val="en-US"/>
-              </w:rPr>
-              <w:t>Modelling</w:t>
-            </w:r>
-            <w:proofErr w:type="spellEnd"/>
-            <w:r>
-              <w:rPr>
-                <w:rFonts w:cs="Helvetica"/>
-                <w:noProof w:val="0"/>
-                <w:color w:val="000000"/>
-                <w:sz w:val="16"/>
-                <w:szCs w:val="16"/>
-                <w:lang w:val="en-US"/>
-              </w:rPr>
-              <w:t>, volume 137, pages 23-42.</w:t>
+              <w:t>Villa, Ferdinando, 2001. Integrating modelling architecture a declarative framework for multi-paradigm, multi-scale ecological modelling. Ecological Modelling, volume 137, pages 23-42.</w:t>
             </w:r>
           </w:p>
         </w:tc>
@@ -10000,9 +7722,8 @@
                 <w:szCs w:val="16"/>
                 <w:lang w:val="en-US"/>
               </w:rPr>
-              <w:t xml:space="preserve">Wang, B, Yao, Y, &amp; </w:t>
+              <w:t>Wang, B, Yao, Y, &amp; Himmelspach, Jan. 2009. Experimental analysis of logical process simulation</w:t>
             </w:r>
-            <w:proofErr w:type="spellStart"/>
             <w:r>
               <w:rPr>
                 <w:rFonts w:cs="Helvetica"/>
@@ -10012,9 +7733,8 @@
                 <w:szCs w:val="16"/>
                 <w:lang w:val="en-US"/>
               </w:rPr>
-              <w:t>Himmelspach</w:t>
+              <w:t xml:space="preserve"> </w:t>
             </w:r>
-            <w:proofErr w:type="spellEnd"/>
             <w:r>
               <w:rPr>
                 <w:rFonts w:cs="Helvetica"/>
@@ -10024,53 +7744,7 @@
                 <w:szCs w:val="16"/>
                 <w:lang w:val="en-US"/>
               </w:rPr>
-              <w:t>, Jan. 2009. Experimental analysis of logical process simulation</w:t>
-            </w:r>
-            <w:r>
-              <w:rPr>
-                <w:rFonts w:cs="Helvetica"/>
-                <w:noProof w:val="0"/>
-                <w:color w:val="000000"/>
-                <w:sz w:val="16"/>
-                <w:szCs w:val="16"/>
-                <w:lang w:val="en-US"/>
-              </w:rPr>
-              <w:t xml:space="preserve"> </w:t>
-            </w:r>
-            <w:r>
-              <w:rPr>
-                <w:rFonts w:cs="Helvetica"/>
-                <w:noProof w:val="0"/>
-                <w:color w:val="000000"/>
-                <w:sz w:val="16"/>
-                <w:szCs w:val="16"/>
-                <w:lang w:val="en-US"/>
-              </w:rPr>
-              <w:t xml:space="preserve">algorithms in JAMES II. Pages 1167–1179 of: Proceedings of the Winter 2009 </w:t>
-            </w:r>
-            <w:proofErr w:type="spellStart"/>
-            <w:r>
-              <w:rPr>
-                <w:rFonts w:cs="Helvetica"/>
-                <w:noProof w:val="0"/>
-                <w:color w:val="000000"/>
-                <w:sz w:val="16"/>
-                <w:szCs w:val="16"/>
-                <w:lang w:val="en-US"/>
-              </w:rPr>
-              <w:t>SimulationConference</w:t>
-            </w:r>
-            <w:proofErr w:type="spellEnd"/>
-            <w:r>
-              <w:rPr>
-                <w:rFonts w:cs="Helvetica"/>
-                <w:noProof w:val="0"/>
-                <w:color w:val="000000"/>
-                <w:sz w:val="16"/>
-                <w:szCs w:val="16"/>
-                <w:lang w:val="en-US"/>
-              </w:rPr>
-              <w:t>.</w:t>
+              <w:t>algorithms in JAMES II. Pages 1167–1179 of: Proceedings of the Winter 2009 SimulationConference.</w:t>
             </w:r>
           </w:p>
         </w:tc>
@@ -10133,79 +7807,7 @@
                 <w:szCs w:val="16"/>
                 <w:lang w:val="en-US"/>
               </w:rPr>
-              <w:t xml:space="preserve">Wang, </w:t>
-            </w:r>
-            <w:proofErr w:type="spellStart"/>
-            <w:r>
-              <w:rPr>
-                <w:rFonts w:cs="Helvetica"/>
-                <w:noProof w:val="0"/>
-                <w:color w:val="000000"/>
-                <w:sz w:val="16"/>
-                <w:szCs w:val="16"/>
-                <w:lang w:val="en-US"/>
-              </w:rPr>
-              <w:t>Yongwei</w:t>
-            </w:r>
-            <w:proofErr w:type="spellEnd"/>
-            <w:r>
-              <w:rPr>
-                <w:rFonts w:cs="Helvetica"/>
-                <w:noProof w:val="0"/>
-                <w:color w:val="000000"/>
-                <w:sz w:val="16"/>
-                <w:szCs w:val="16"/>
-                <w:lang w:val="en-US"/>
-              </w:rPr>
-              <w:t xml:space="preserve"> and Lees, Michael and </w:t>
-            </w:r>
-            <w:proofErr w:type="spellStart"/>
-            <w:r>
-              <w:rPr>
-                <w:rFonts w:cs="Helvetica"/>
-                <w:noProof w:val="0"/>
-                <w:color w:val="000000"/>
-                <w:sz w:val="16"/>
-                <w:szCs w:val="16"/>
-                <w:lang w:val="en-US"/>
-              </w:rPr>
-              <w:t>Cai</w:t>
-            </w:r>
-            <w:proofErr w:type="spellEnd"/>
-            <w:r>
-              <w:rPr>
-                <w:rFonts w:cs="Helvetica"/>
-                <w:noProof w:val="0"/>
-                <w:color w:val="000000"/>
-                <w:sz w:val="16"/>
-                <w:szCs w:val="16"/>
-                <w:lang w:val="en-US"/>
-              </w:rPr>
-              <w:t xml:space="preserve">, </w:t>
-            </w:r>
-            <w:proofErr w:type="spellStart"/>
-            <w:r>
-              <w:rPr>
-                <w:rFonts w:cs="Helvetica"/>
-                <w:noProof w:val="0"/>
-                <w:color w:val="000000"/>
-                <w:sz w:val="16"/>
-                <w:szCs w:val="16"/>
-                <w:lang w:val="en-US"/>
-              </w:rPr>
-              <w:t>Wentong</w:t>
-            </w:r>
-            <w:proofErr w:type="spellEnd"/>
-            <w:r>
-              <w:rPr>
-                <w:rFonts w:cs="Helvetica"/>
-                <w:noProof w:val="0"/>
-                <w:color w:val="000000"/>
-                <w:sz w:val="16"/>
-                <w:szCs w:val="16"/>
-                <w:lang w:val="en-US"/>
-              </w:rPr>
-              <w:t>, 2012. Grid-based Partitioning for Large-scale Distributed Agent-based Crowd Simulation. Proceedings of the 2012 Winter Simulation Conference Issue 241, page 1-12.</w:t>
+              <w:t>Wang, Yongwei and Lees, Michael and Cai, Wentong, 2012. Grid-based Partitioning for Large-scale Distributed Agent-based Crowd Simulation. Proceedings of the 2012 Winter Simulation Conference Issue 241, page 1-12.</w:t>
             </w:r>
           </w:p>
         </w:tc>
@@ -10568,7 +8170,7 @@
                             <w:rPr>
                               <w:rStyle w:val="Seitenzahl"/>
                             </w:rPr>
-                            <w:t>2</w:t>
+                            <w:t>12</w:t>
                           </w:r>
                           <w:r>
                             <w:rPr>
@@ -10594,13 +8196,13 @@
             </wp:anchor>
           </w:drawing>
         </mc:Choice>
-        <mc:Fallback xmlns:w15="http://schemas.microsoft.com/office/word/2012/wordml">
+        <mc:Fallback>
           <w:pict>
-            <v:shapetype w14:anchorId="61BDDD55" id="_x0000_t202" coordsize="21600,21600" o:spt="202" path="m,l,21600r21600,l21600,xe">
+            <v:shapetype id="_x0000_t202" coordsize="21600,21600" o:spt="202" path="m0,0l0,21600,21600,21600,21600,0xe">
               <v:stroke joinstyle="miter"/>
               <v:path gradientshapeok="t" o:connecttype="rect"/>
             </v:shapetype>
-            <v:shape id="Text Box 3" o:spid="_x0000_s1027" type="#_x0000_t202" style="position:absolute;left:0;text-align:left;margin-left:0;margin-top:0;width:14.4pt;height:14.4pt;z-index:251658240;visibility:visible;mso-wrap-style:square;mso-width-percent:0;mso-height-percent:0;mso-wrap-distance-left:9pt;mso-wrap-distance-top:0;mso-wrap-distance-right:9pt;mso-wrap-distance-bottom:0;mso-position-horizontal:absolute;mso-position-horizontal-relative:text;mso-position-vertical:absolute;mso-position-vertical-relative:text;mso-width-percent:0;mso-height-percent:0;mso-width-relative:page;mso-height-relative:page;v-text-anchor:top" o:gfxdata="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" o:allowincell="f" filled="f" stroked="f">
+            <v:shape id="Text Box 3" o:spid="_x0000_s1028" type="#_x0000_t202" style="position:absolute;left:0;text-align:left;margin-left:0;margin-top:0;width:14.4pt;height:14.4pt;z-index:251658240;visibility:visible;mso-wrap-style:square;mso-width-percent:0;mso-height-percent:0;mso-wrap-distance-left:9pt;mso-wrap-distance-top:0;mso-wrap-distance-right:9pt;mso-wrap-distance-bottom:0;mso-position-horizontal:absolute;mso-position-horizontal-relative:text;mso-position-vertical:absolute;mso-position-vertical-relative:text;mso-width-percent:0;mso-height-percent:0;mso-width-relative:page;mso-height-relative:page;v-text-anchor:top" o:gfxdata="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" o:allowincell="f" filled="f" stroked="f">
               <v:textbox inset="0,0,0,0">
                 <w:txbxContent>
                   <w:p>
@@ -10626,7 +8228,7 @@
                       <w:rPr>
                         <w:rStyle w:val="Seitenzahl"/>
                       </w:rPr>
-                      <w:t>14</w:t>
+                      <w:t>12</w:t>
                     </w:r>
                     <w:r>
                       <w:rPr>
@@ -10737,7 +8339,7 @@
                             <w:rPr>
                               <w:rStyle w:val="Seitenzahl"/>
                             </w:rPr>
-                            <w:t>3</w:t>
+                            <w:t>11</w:t>
                           </w:r>
                           <w:r>
                             <w:rPr>
@@ -10763,13 +8365,13 @@
             </wp:anchor>
           </w:drawing>
         </mc:Choice>
-        <mc:Fallback xmlns:w15="http://schemas.microsoft.com/office/word/2012/wordml">
+        <mc:Fallback>
           <w:pict>
-            <v:shapetype w14:anchorId="105D4034" id="_x0000_t202" coordsize="21600,21600" o:spt="202" path="m,l,21600r21600,l21600,xe">
+            <v:shapetype id="_x0000_t202" coordsize="21600,21600" o:spt="202" path="m0,0l0,21600,21600,21600,21600,0xe">
               <v:stroke joinstyle="miter"/>
               <v:path gradientshapeok="t" o:connecttype="rect"/>
             </v:shapetype>
-            <v:shape id="Text Box 4" o:spid="_x0000_s1028" type="#_x0000_t202" style="position:absolute;margin-left:438.85pt;margin-top:-.75pt;width:14.45pt;height:14.4pt;z-index:251659264;visibility:visible;mso-wrap-style:square;mso-width-percent:0;mso-height-percent:0;mso-wrap-distance-left:9pt;mso-wrap-distance-top:0;mso-wrap-distance-right:9pt;mso-wrap-distance-bottom:0;mso-position-horizontal:absolute;mso-position-horizontal-relative:text;mso-position-vertical:absolute;mso-position-vertical-relative:text;mso-width-percent:0;mso-height-percent:0;mso-width-relative:page;mso-height-relative:page;v-text-anchor:top" o:gfxdata="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" o:allowincell="f" filled="f" stroked="f">
+            <v:shape id="Text Box 4" o:spid="_x0000_s1029" type="#_x0000_t202" style="position:absolute;margin-left:438.85pt;margin-top:-.7pt;width:14.45pt;height:14.4pt;z-index:251659264;visibility:visible;mso-wrap-style:square;mso-width-percent:0;mso-height-percent:0;mso-wrap-distance-left:9pt;mso-wrap-distance-top:0;mso-wrap-distance-right:9pt;mso-wrap-distance-bottom:0;mso-position-horizontal:absolute;mso-position-horizontal-relative:text;mso-position-vertical:absolute;mso-position-vertical-relative:text;mso-width-percent:0;mso-height-percent:0;mso-width-relative:page;mso-height-relative:page;v-text-anchor:top" o:gfxdata="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" o:allowincell="f" filled="f" stroked="f">
               <v:textbox inset="0,0,0,0">
                 <w:txbxContent>
                   <w:p>
@@ -10798,7 +8400,7 @@
                       <w:rPr>
                         <w:rStyle w:val="Seitenzahl"/>
                       </w:rPr>
-                      <w:t>13</w:t>
+                      <w:t>11</w:t>
                     </w:r>
                     <w:r>
                       <w:rPr>
@@ -13738,7 +11340,7 @@
   <a:extraClrSchemeLst/>
   <a:extLst>
     <a:ext uri="{05A4C25C-085E-4340-85A3-A5531E510DB2}">
-      <thm15:themeFamily xmlns="" xmlns:thm15="http://schemas.microsoft.com/office/thememl/2012/main" name="Office Theme" id="{62F939B6-93AF-4DB8-9C6B-D6C7DFDC589F}" vid="{4A3C46E8-61CC-4603-A589-7422A47A8E4A}"/>
+      <thm15:themeFamily xmlns:thm15="http://schemas.microsoft.com/office/thememl/2012/main" xmlns="" name="Office Theme" id="{62F939B6-93AF-4DB8-9C6B-D6C7DFDC589F}" vid="{4A3C46E8-61CC-4603-A589-7422A47A8E4A}"/>
     </a:ext>
   </a:extLst>
 </a:theme>
@@ -13749,7 +11351,7 @@
 </file>
 
 <file path=customXml/itemProps1.xml><?xml version="1.0" encoding="utf-8"?>
-<ds:datastoreItem xmlns:ds="http://schemas.openxmlformats.org/officeDocument/2006/customXml" ds:itemID="{244E56AB-45EC-3C46-B802-788E47C215A8}">
+<ds:datastoreItem xmlns:ds="http://schemas.openxmlformats.org/officeDocument/2006/customXml" ds:itemID="{183D45BC-22D8-3249-BBE2-51BD2B86F14C}">
   <ds:schemaRefs>
     <ds:schemaRef ds:uri="http://schemas.openxmlformats.org/officeDocument/2006/bibliography"/>
   </ds:schemaRefs>

</xml_diff>

<commit_message>
Biblografie Flüchtigkeitsfehler richtig gemacht ; )
</commit_message>
<xml_diff>
--- a/06 - Papers/MARS-Overview.docx
+++ b/06 - Papers/MARS-Overview.docx
@@ -1,6 +1,6 @@
 
 <file path=word/document.xml><?xml version="1.0" encoding="utf-8"?>
-<w:document xmlns:wpc="http://schemas.microsoft.com/office/word/2010/wordprocessingCanvas" xmlns:mc="http://schemas.openxmlformats.org/markup-compatibility/2006" xmlns:o="urn:schemas-microsoft-com:office:office" xmlns:r="http://schemas.openxmlformats.org/officeDocument/2006/relationships" xmlns:m="http://schemas.openxmlformats.org/officeDocument/2006/math" xmlns:v="urn:schemas-microsoft-com:vml" xmlns:wp14="http://schemas.microsoft.com/office/word/2010/wordprocessingDrawing" xmlns:wp="http://schemas.openxmlformats.org/drawingml/2006/wordprocessingDrawing" xmlns:w10="urn:schemas-microsoft-com:office:word" xmlns:w="http://schemas.openxmlformats.org/wordprocessingml/2006/main" xmlns:w14="http://schemas.microsoft.com/office/word/2010/wordml" xmlns:w15="http://schemas.microsoft.com/office/word/2012/wordml" xmlns:wpg="http://schemas.microsoft.com/office/word/2010/wordprocessingGroup" xmlns:wpi="http://schemas.microsoft.com/office/word/2010/wordprocessingInk" xmlns:wne="http://schemas.microsoft.com/office/word/2006/wordml" xmlns:wps="http://schemas.microsoft.com/office/word/2010/wordprocessingShape" mc:Ignorable="w14 w15 wp14">
+<w:document xmlns:wpc="http://schemas.microsoft.com/office/word/2010/wordprocessingCanvas" xmlns:mc="http://schemas.openxmlformats.org/markup-compatibility/2006" xmlns:o="urn:schemas-microsoft-com:office:office" xmlns:r="http://schemas.openxmlformats.org/officeDocument/2006/relationships" xmlns:m="http://schemas.openxmlformats.org/officeDocument/2006/math" xmlns:v="urn:schemas-microsoft-com:vml" xmlns:wp14="http://schemas.microsoft.com/office/word/2010/wordprocessingDrawing" xmlns:wp="http://schemas.openxmlformats.org/drawingml/2006/wordprocessingDrawing" xmlns:w10="urn:schemas-microsoft-com:office:word" xmlns:w="http://schemas.openxmlformats.org/wordprocessingml/2006/main" xmlns:w14="http://schemas.microsoft.com/office/word/2010/wordml" xmlns:wpg="http://schemas.microsoft.com/office/word/2010/wordprocessingGroup" xmlns:wpi="http://schemas.microsoft.com/office/word/2010/wordprocessingInk" xmlns:wne="http://schemas.microsoft.com/office/word/2006/wordml" xmlns:wps="http://schemas.microsoft.com/office/word/2010/wordprocessingShape" mc:Ignorable="w14 wp14">
   <w:body>
     <w:p>
       <w:pPr>
@@ -137,7 +137,7 @@
         </w:rPr>
         <w:t>1</w:t>
       </w:r>
-      <w:hyperlink r:id="rId8" w:history="1">
+      <w:hyperlink r:id="rId9" w:history="1">
         <w:r>
           <w:rPr>
             <w:rStyle w:val="Hyperlink"/>
@@ -154,7 +154,7 @@
         </w:rPr>
         <w:t>2</w:t>
       </w:r>
-      <w:hyperlink r:id="rId9" w:history="1">
+      <w:hyperlink r:id="rId10" w:history="1">
         <w:r>
           <w:rPr>
             <w:rStyle w:val="Hyperlink"/>
@@ -175,7 +175,7 @@
         </w:rPr>
         <w:t>3</w:t>
       </w:r>
-      <w:hyperlink r:id="rId10" w:history="1">
+      <w:hyperlink r:id="rId11" w:history="1">
         <w:r>
           <w:rPr>
             <w:rStyle w:val="Hyperlink"/>
@@ -192,7 +192,7 @@
         </w:rPr>
         <w:t>4</w:t>
       </w:r>
-      <w:hyperlink r:id="rId11" w:history="1">
+      <w:hyperlink r:id="rId12" w:history="1">
         <w:r>
           <w:rPr>
             <w:rStyle w:val="Hyperlink"/>
@@ -1752,7 +1752,23 @@
           <w:rFonts w:ascii="Arial" w:hAnsi="Arial" w:cs="Arial"/>
           <w:lang w:val="en-US"/>
         </w:rPr>
-        <w:t>First of all the agents themselves are becoming more complex, in order to replicate natural behavior. This is especially true for animate objects, such as for example animals or humans. To come close to the real world, the modeler might need to use computationally expensive techniques, such as learning or planning algorithms, path-finding, collision avoidance and others, often even in use simultaneously. And the more models are integrated, the more of those techniques are likely to occur.</w:t>
+        <w:t>First of all the agents themselves are becoming more complex, in order to replicate natural behavior. This is especially true for animate objects, such as for example animals or humans. To come close to the real world, the modeler might need to use computationally expensive techniques, such as learning or planning algorithms, path-</w:t>
+      </w:r>
+      <w:proofErr w:type="gramStart"/>
+      <w:r>
+        <w:rPr>
+          <w:rFonts w:ascii="Arial" w:hAnsi="Arial" w:cs="Arial"/>
+          <w:lang w:val="en-US"/>
+        </w:rPr>
+        <w:t>finding,</w:t>
+      </w:r>
+      <w:proofErr w:type="gramEnd"/>
+      <w:r>
+        <w:rPr>
+          <w:rFonts w:ascii="Arial" w:hAnsi="Arial" w:cs="Arial"/>
+          <w:lang w:val="en-US"/>
+        </w:rPr>
+        <w:t xml:space="preserve"> collision avoidance and others, often even in use simultaneously. And the more models are integrated, the more of those techniques are likely to occur.</w:t>
       </w:r>
     </w:p>
     <w:p>
@@ -1778,6 +1794,7 @@
         </w:rPr>
         <w:t xml:space="preserve">agent systems research matures, the applications get also bigger, resulting in a larger number of agents. Imagine for example a continuous field with an average agent density of one agent per square meter </w:t>
       </w:r>
+      <w:proofErr w:type="gramStart"/>
       <w:r>
         <w:rPr>
           <w:rFonts w:ascii="Arial" w:hAnsi="Arial" w:cs="Arial"/>
@@ -1790,7 +1807,15 @@
           <w:rFonts w:ascii="Arial" w:hAnsi="Arial" w:cs="Arial"/>
           <w:lang w:val="en-US"/>
         </w:rPr>
-        <w:t>, the system has to handle about 100 agents. Now, if the length of the sides is only doubled, the computational effort increases fourfold, in the three-dimensional case even eightfold</w:t>
+        <w:t>,</w:t>
+      </w:r>
+      <w:proofErr w:type="gramEnd"/>
+      <w:r>
+        <w:rPr>
+          <w:rFonts w:ascii="Arial" w:hAnsi="Arial" w:cs="Arial"/>
+          <w:lang w:val="en-US"/>
+        </w:rPr>
+        <w:t xml:space="preserve"> the system has to handle about 100 agents. Now, if the length of the sides is only doubled, the computational effort increases fourfold, in the three-dimensional case even eightfold</w:t>
       </w:r>
       <w:r>
         <w:rPr>
@@ -1892,7 +1917,23 @@
           <w:rFonts w:ascii="Arial" w:hAnsi="Arial" w:cs="Arial"/>
           <w:lang w:val="en-US"/>
         </w:rPr>
-        <w:t xml:space="preserve"> is likely to be used increasingly for prognosis on a large scale, as well. The area of interest may be for example the entire Kruger national park, or in our recent case the Abdoulaye forest (Pereki, 2013).</w:t>
+        <w:t xml:space="preserve"> is likely to be used increasingly for prognosis on a large scale, as well. The area of interest may be for example the entire Kruger national park, or in our recent case the </w:t>
+      </w:r>
+      <w:proofErr w:type="spellStart"/>
+      <w:r>
+        <w:rPr>
+          <w:rFonts w:ascii="Arial" w:hAnsi="Arial" w:cs="Arial"/>
+          <w:lang w:val="en-US"/>
+        </w:rPr>
+        <w:t>Abdoulaye</w:t>
+      </w:r>
+      <w:proofErr w:type="spellEnd"/>
+      <w:r>
+        <w:rPr>
+          <w:rFonts w:ascii="Arial" w:hAnsi="Arial" w:cs="Arial"/>
+          <w:lang w:val="en-US"/>
+        </w:rPr>
+        <w:t xml:space="preserve"> forest (Pereki, 2013).</w:t>
       </w:r>
     </w:p>
     <w:p>
@@ -2844,7 +2885,23 @@
           <w:rFonts w:ascii="Arial" w:hAnsi="Arial" w:cs="Arial"/>
           <w:lang w:val="en-US"/>
         </w:rPr>
-        <w:t xml:space="preserve"> frameworks is JADE (Bellifemine </w:t>
+        <w:t xml:space="preserve"> frameworks is JADE (</w:t>
+      </w:r>
+      <w:proofErr w:type="spellStart"/>
+      <w:r>
+        <w:rPr>
+          <w:rFonts w:ascii="Arial" w:hAnsi="Arial" w:cs="Arial"/>
+          <w:lang w:val="en-US"/>
+        </w:rPr>
+        <w:t>Bellifemine</w:t>
+      </w:r>
+      <w:proofErr w:type="spellEnd"/>
+      <w:r>
+        <w:rPr>
+          <w:rFonts w:ascii="Arial" w:hAnsi="Arial" w:cs="Arial"/>
+          <w:lang w:val="en-US"/>
+        </w:rPr>
+        <w:t xml:space="preserve"> </w:t>
       </w:r>
       <w:r>
         <w:rPr>
@@ -2868,7 +2925,7 @@
         </w:rPr>
         <w:t xml:space="preserve"> 2007), which allows executing a simulation distributed across several JADE container processes or just locally in a single container. JADE was developed in Java to create a reference implementation of the FIPA agent specification (</w:t>
       </w:r>
-      <w:hyperlink r:id="rId12" w:history="1">
+      <w:hyperlink r:id="rId13" w:history="1">
         <w:r>
           <w:rPr>
             <w:rStyle w:val="Hyperlink"/>
@@ -2879,7 +2936,7 @@
           <w:t>http://www.fipa.org</w:t>
         </w:r>
       </w:hyperlink>
-      <w:hyperlink r:id="rId13" w:history="1">
+      <w:hyperlink r:id="rId14" w:history="1">
         <w:r>
           <w:rPr>
             <w:rStyle w:val="Hyperlink"/>
@@ -2904,12 +2961,21 @@
         </w:rPr>
         <w:t>(</w:t>
       </w:r>
-      <w:r>
-        <w:rPr>
-          <w:rFonts w:ascii="Arial" w:hAnsi="Arial" w:cs="Arial"/>
-          <w:lang w:val="en-US"/>
-        </w:rPr>
-        <w:t xml:space="preserve">Mengistu </w:t>
+      <w:proofErr w:type="spellStart"/>
+      <w:r>
+        <w:rPr>
+          <w:rFonts w:ascii="Arial" w:hAnsi="Arial" w:cs="Arial"/>
+          <w:lang w:val="en-US"/>
+        </w:rPr>
+        <w:t>Mengistu</w:t>
+      </w:r>
+      <w:proofErr w:type="spellEnd"/>
+      <w:r>
+        <w:rPr>
+          <w:rFonts w:ascii="Arial" w:hAnsi="Arial" w:cs="Arial"/>
+          <w:lang w:val="en-US"/>
+        </w:rPr>
+        <w:t xml:space="preserve"> </w:t>
       </w:r>
       <w:r>
         <w:rPr>
@@ -2961,7 +3027,23 @@
           <w:lang w:val="en-US"/>
         </w:rPr>
         <w:lastRenderedPageBreak/>
-        <w:t xml:space="preserve">migration due to the usage of the LDAP protocol and slow message transport services. JADE’s Lookup-Directory-Service also is measured to be slow, which is caused by not using local caching on the respective nodes. Mengistu </w:t>
+        <w:t xml:space="preserve">migration due to the usage of the LDAP protocol and slow message transport services. JADE’s Lookup-Directory-Service also is measured to be slow, which is caused by not using local caching on the respective nodes. </w:t>
+      </w:r>
+      <w:proofErr w:type="spellStart"/>
+      <w:r>
+        <w:rPr>
+          <w:rFonts w:ascii="Arial" w:hAnsi="Arial" w:cs="Arial"/>
+          <w:lang w:val="en-US"/>
+        </w:rPr>
+        <w:t>Mengistu</w:t>
+      </w:r>
+      <w:proofErr w:type="spellEnd"/>
+      <w:r>
+        <w:rPr>
+          <w:rFonts w:ascii="Arial" w:hAnsi="Arial" w:cs="Arial"/>
+          <w:lang w:val="en-US"/>
+        </w:rPr>
+        <w:t xml:space="preserve"> </w:t>
       </w:r>
       <w:r>
         <w:rPr>
@@ -3033,12 +3115,21 @@
         </w:rPr>
         <w:t>GAMA (</w:t>
       </w:r>
-      <w:r>
-        <w:rPr>
-          <w:rFonts w:ascii="Arial" w:hAnsi="Arial" w:cs="Arial"/>
-          <w:lang w:val="en-US"/>
-        </w:rPr>
-        <w:t xml:space="preserve">Amouroux </w:t>
+      <w:proofErr w:type="spellStart"/>
+      <w:r>
+        <w:rPr>
+          <w:rFonts w:ascii="Arial" w:hAnsi="Arial" w:cs="Arial"/>
+          <w:lang w:val="en-US"/>
+        </w:rPr>
+        <w:t>Amouroux</w:t>
+      </w:r>
+      <w:proofErr w:type="spellEnd"/>
+      <w:r>
+        <w:rPr>
+          <w:rFonts w:ascii="Arial" w:hAnsi="Arial" w:cs="Arial"/>
+          <w:lang w:val="en-US"/>
+        </w:rPr>
+        <w:t xml:space="preserve"> </w:t>
       </w:r>
       <w:r>
         <w:rPr>
@@ -3060,7 +3151,39 @@
           <w:rFonts w:ascii="Arial" w:hAnsi="Arial" w:cs="Arial"/>
           <w:lang w:val="en-US"/>
         </w:rPr>
-        <w:t xml:space="preserve"> 2007) is a modeling and simulation framework, which is based on RepastJ. It features a model description language, called GAML, which allows nonprogrammers to create complex models. GAMA is written in JAVA and thus executable on all enabled systems. A very strong feature of GAMA is its visualization feature, especially when it comes to using GIS data. An easy import function allows to quickly create a scenario’s environment and visualization from a GIS file and thus allows for a quick integration of that kind of data. </w:t>
+        <w:t xml:space="preserve"> 2007) is a modeling and simulation framework, which is based on </w:t>
+      </w:r>
+      <w:proofErr w:type="spellStart"/>
+      <w:r>
+        <w:rPr>
+          <w:rFonts w:ascii="Arial" w:hAnsi="Arial" w:cs="Arial"/>
+          <w:lang w:val="en-US"/>
+        </w:rPr>
+        <w:t>RepastJ</w:t>
+      </w:r>
+      <w:proofErr w:type="spellEnd"/>
+      <w:r>
+        <w:rPr>
+          <w:rFonts w:ascii="Arial" w:hAnsi="Arial" w:cs="Arial"/>
+          <w:lang w:val="en-US"/>
+        </w:rPr>
+        <w:t xml:space="preserve">. It features a model description language, called GAML, which allows nonprogrammers to create complex models. GAMA is written in JAVA and thus executable on all enabled systems. A very strong feature of GAMA is its visualization feature, especially when it comes to using GIS data. An easy import function allows to quickly </w:t>
+      </w:r>
+      <w:proofErr w:type="gramStart"/>
+      <w:r>
+        <w:rPr>
+          <w:rFonts w:ascii="Arial" w:hAnsi="Arial" w:cs="Arial"/>
+          <w:lang w:val="en-US"/>
+        </w:rPr>
+        <w:t>create</w:t>
+      </w:r>
+      <w:proofErr w:type="gramEnd"/>
+      <w:r>
+        <w:rPr>
+          <w:rFonts w:ascii="Arial" w:hAnsi="Arial" w:cs="Arial"/>
+          <w:lang w:val="en-US"/>
+        </w:rPr>
+        <w:t xml:space="preserve"> a scenario’s environment and visualization from a GIS file and thus allows for a quick integration of that kind of data. </w:t>
       </w:r>
       <w:r>
         <w:rPr>
@@ -3084,7 +3207,23 @@
           <w:rFonts w:ascii="Arial" w:hAnsi="Arial" w:cs="Arial"/>
           <w:lang w:val="en-US"/>
         </w:rPr>
-        <w:t>The downside of GAMA is, that it’s not possible to distribute the system and that it does not scale well across multiple CPU cores. In fact when testing GAMA, it actually used only just up to 4 cores while running on a 24-core</w:t>
+        <w:t xml:space="preserve">The downside of GAMA </w:t>
+      </w:r>
+      <w:proofErr w:type="gramStart"/>
+      <w:r>
+        <w:rPr>
+          <w:rFonts w:ascii="Arial" w:hAnsi="Arial" w:cs="Arial"/>
+          <w:lang w:val="en-US"/>
+        </w:rPr>
+        <w:t>is,</w:t>
+      </w:r>
+      <w:proofErr w:type="gramEnd"/>
+      <w:r>
+        <w:rPr>
+          <w:rFonts w:ascii="Arial" w:hAnsi="Arial" w:cs="Arial"/>
+          <w:lang w:val="en-US"/>
+        </w:rPr>
+        <w:t xml:space="preserve"> that it’s not possible to distribute the system and that it does not scale well across multiple CPU cores. In fact when testing GAMA, it actually used only just up to 4 cores while running on a 24-core</w:t>
       </w:r>
       <w:r>
         <w:rPr>
@@ -3183,7 +3322,23 @@
           <w:rFonts w:ascii="Arial" w:hAnsi="Arial" w:cs="Arial"/>
           <w:lang w:val="en-US"/>
         </w:rPr>
-        <w:t xml:space="preserve"> is a MAS </w:t>
+        <w:t xml:space="preserve"> is </w:t>
+      </w:r>
+      <w:proofErr w:type="gramStart"/>
+      <w:r>
+        <w:rPr>
+          <w:rFonts w:ascii="Arial" w:hAnsi="Arial" w:cs="Arial"/>
+          <w:lang w:val="en-US"/>
+        </w:rPr>
+        <w:t>a MAS</w:t>
+      </w:r>
+      <w:proofErr w:type="gramEnd"/>
+      <w:r>
+        <w:rPr>
+          <w:rFonts w:ascii="Arial" w:hAnsi="Arial" w:cs="Arial"/>
+          <w:lang w:val="en-US"/>
+        </w:rPr>
+        <w:t xml:space="preserve"> </w:t>
       </w:r>
       <w:r>
         <w:rPr>
@@ -3316,7 +3471,23 @@
           <w:rFonts w:ascii="Arial" w:hAnsi="Arial" w:cs="Arial"/>
           <w:lang w:val="en-US"/>
         </w:rPr>
-        <w:t xml:space="preserve">2013) showed in his final tests that WALK can run a 300.000 agent random walk simulation in near real time. Also remarkable about WALK is, that </w:t>
+        <w:t xml:space="preserve">2013) showed in his final tests that WALK can run a 300.000 agent random walk simulation in near real time. Also remarkable about WALK </w:t>
+      </w:r>
+      <w:proofErr w:type="gramStart"/>
+      <w:r>
+        <w:rPr>
+          <w:rFonts w:ascii="Arial" w:hAnsi="Arial" w:cs="Arial"/>
+          <w:lang w:val="en-US"/>
+        </w:rPr>
+        <w:t>is,</w:t>
+      </w:r>
+      <w:proofErr w:type="gramEnd"/>
+      <w:r>
+        <w:rPr>
+          <w:rFonts w:ascii="Arial" w:hAnsi="Arial" w:cs="Arial"/>
+          <w:lang w:val="en-US"/>
+        </w:rPr>
+        <w:t xml:space="preserve"> that </w:t>
       </w:r>
       <w:r>
         <w:rPr>
@@ -3402,6 +3573,7 @@
           <w:lang w:val="en-US"/>
         </w:rPr>
       </w:pPr>
+      <w:proofErr w:type="spellStart"/>
       <w:r>
         <w:rPr>
           <w:rFonts w:cs="Arial"/>
@@ -3410,6 +3582,7 @@
         </w:rPr>
         <w:t>Vigueras</w:t>
       </w:r>
+      <w:proofErr w:type="spellEnd"/>
     </w:p>
     <w:p>
       <w:pPr>
@@ -3425,7 +3598,23 @@
           <w:rFonts w:ascii="Arial" w:hAnsi="Arial" w:cs="Arial"/>
           <w:lang w:val="en-US"/>
         </w:rPr>
-        <w:t xml:space="preserve">Another interesting architecture (Vigueras </w:t>
+        <w:t>Another interesting architecture (</w:t>
+      </w:r>
+      <w:proofErr w:type="spellStart"/>
+      <w:r>
+        <w:rPr>
+          <w:rFonts w:ascii="Arial" w:hAnsi="Arial" w:cs="Arial"/>
+          <w:lang w:val="en-US"/>
+        </w:rPr>
+        <w:t>Vigueras</w:t>
+      </w:r>
+      <w:proofErr w:type="spellEnd"/>
+      <w:r>
+        <w:rPr>
+          <w:rFonts w:ascii="Arial" w:hAnsi="Arial" w:cs="Arial"/>
+          <w:lang w:val="en-US"/>
+        </w:rPr>
+        <w:t xml:space="preserve"> </w:t>
       </w:r>
       <w:r>
         <w:rPr>
@@ -3457,12 +3646,21 @@
         </w:rPr>
         <w:t>(</w:t>
       </w:r>
-      <w:r>
-        <w:rPr>
-          <w:rFonts w:ascii="Arial" w:hAnsi="Arial" w:cs="Arial"/>
-          <w:lang w:val="en-US"/>
-        </w:rPr>
-        <w:t xml:space="preserve">Vigueras </w:t>
+      <w:proofErr w:type="spellStart"/>
+      <w:r>
+        <w:rPr>
+          <w:rFonts w:ascii="Arial" w:hAnsi="Arial" w:cs="Arial"/>
+          <w:lang w:val="en-US"/>
+        </w:rPr>
+        <w:t>Vigueras</w:t>
+      </w:r>
+      <w:proofErr w:type="spellEnd"/>
+      <w:r>
+        <w:rPr>
+          <w:rFonts w:ascii="Arial" w:hAnsi="Arial" w:cs="Arial"/>
+          <w:lang w:val="en-US"/>
+        </w:rPr>
+        <w:t xml:space="preserve"> </w:t>
       </w:r>
       <w:r>
         <w:rPr>
@@ -3521,12 +3719,21 @@
         </w:rPr>
         <w:t>(</w:t>
       </w:r>
-      <w:r>
-        <w:rPr>
-          <w:rFonts w:ascii="Arial" w:hAnsi="Arial" w:cs="Arial"/>
-          <w:lang w:val="en-US"/>
-        </w:rPr>
-        <w:t xml:space="preserve">Vigueras </w:t>
+      <w:proofErr w:type="spellStart"/>
+      <w:r>
+        <w:rPr>
+          <w:rFonts w:ascii="Arial" w:hAnsi="Arial" w:cs="Arial"/>
+          <w:lang w:val="en-US"/>
+        </w:rPr>
+        <w:t>Vigueras</w:t>
+      </w:r>
+      <w:proofErr w:type="spellEnd"/>
+      <w:r>
+        <w:rPr>
+          <w:rFonts w:ascii="Arial" w:hAnsi="Arial" w:cs="Arial"/>
+          <w:lang w:val="en-US"/>
+        </w:rPr>
+        <w:t xml:space="preserve"> </w:t>
       </w:r>
       <w:r>
         <w:rPr>
@@ -3551,7 +3758,39 @@
           <w:rFonts w:ascii="Arial" w:hAnsi="Arial" w:cs="Arial"/>
           <w:lang w:val="en-US"/>
         </w:rPr>
-        <w:t>2013) utilize visualization nodes (VS) that also act asynchronously on the distributed nodes. Each VS has a camera-style definition of its field of view and may thus only ask those nodes for information containing parts of the environment, which is in that field of view. This is very contrary to other visualization approaches (e.g. GAMA, NetLogo), since it does not attempt to visualize the whole simulation at once.</w:t>
+        <w:t xml:space="preserve">2013) utilize visualization nodes (VS) that also act asynchronously on the distributed nodes. Each </w:t>
+      </w:r>
+      <w:proofErr w:type="gramStart"/>
+      <w:r>
+        <w:rPr>
+          <w:rFonts w:ascii="Arial" w:hAnsi="Arial" w:cs="Arial"/>
+          <w:lang w:val="en-US"/>
+        </w:rPr>
+        <w:t>VS</w:t>
+      </w:r>
+      <w:proofErr w:type="gramEnd"/>
+      <w:r>
+        <w:rPr>
+          <w:rFonts w:ascii="Arial" w:hAnsi="Arial" w:cs="Arial"/>
+          <w:lang w:val="en-US"/>
+        </w:rPr>
+        <w:t xml:space="preserve"> has a camera-style definition of its field of view and may thus only ask those nodes for information containing parts of the environment, which is in that field of view. This is very contrary to other visualization approaches (e.g. GAMA, </w:t>
+      </w:r>
+      <w:proofErr w:type="spellStart"/>
+      <w:r>
+        <w:rPr>
+          <w:rFonts w:ascii="Arial" w:hAnsi="Arial" w:cs="Arial"/>
+          <w:lang w:val="en-US"/>
+        </w:rPr>
+        <w:t>NetLogo</w:t>
+      </w:r>
+      <w:proofErr w:type="spellEnd"/>
+      <w:r>
+        <w:rPr>
+          <w:rFonts w:ascii="Arial" w:hAnsi="Arial" w:cs="Arial"/>
+          <w:lang w:val="en-US"/>
+        </w:rPr>
+        <w:t>), since it does not attempt to visualize the whole simulation at once.</w:t>
       </w:r>
     </w:p>
     <w:p>
@@ -3683,7 +3922,23 @@
           <w:rFonts w:ascii="Arial" w:hAnsi="Arial" w:cs="Arial"/>
           <w:lang w:val="en-US"/>
         </w:rPr>
-        <w:t>he special model they implement (WALK, Vigueras).</w:t>
+        <w:t xml:space="preserve">he special model they implement (WALK, </w:t>
+      </w:r>
+      <w:proofErr w:type="spellStart"/>
+      <w:r>
+        <w:rPr>
+          <w:rFonts w:ascii="Arial" w:hAnsi="Arial" w:cs="Arial"/>
+          <w:lang w:val="en-US"/>
+        </w:rPr>
+        <w:t>Vigueras</w:t>
+      </w:r>
+      <w:proofErr w:type="spellEnd"/>
+      <w:r>
+        <w:rPr>
+          <w:rFonts w:ascii="Arial" w:hAnsi="Arial" w:cs="Arial"/>
+          <w:lang w:val="en-US"/>
+        </w:rPr>
+        <w:t>).</w:t>
       </w:r>
       <w:r>
         <w:rPr>
@@ -4072,7 +4327,7 @@
                     <pic:cNvPicPr/>
                   </pic:nvPicPr>
                   <pic:blipFill>
-                    <a:blip r:embed="rId14">
+                    <a:blip r:embed="rId15">
                       <a:extLst>
                         <a:ext uri="{28A0092B-C50C-407E-A947-70E740481C1C}">
                           <a14:useLocalDpi xmlns:a14="http://schemas.microsoft.com/office/drawing/2010/main" val="0"/>
@@ -4222,7 +4477,15 @@
           <w:rFonts w:ascii="Arial" w:hAnsi="Arial" w:cs="Arial"/>
           <w:lang w:val="en-US"/>
         </w:rPr>
-        <w:t>onnection and interaction with G</w:t>
+        <w:t xml:space="preserve">onnection and interaction with </w:t>
+      </w:r>
+      <w:proofErr w:type="spellStart"/>
+      <w:r>
+        <w:rPr>
+          <w:rFonts w:ascii="Arial" w:hAnsi="Arial" w:cs="Arial"/>
+          <w:lang w:val="en-US"/>
+        </w:rPr>
+        <w:t>G</w:t>
       </w:r>
       <w:r>
         <w:rPr>
@@ -4231,6 +4494,7 @@
         </w:rPr>
         <w:t>eoserver</w:t>
       </w:r>
+      <w:proofErr w:type="spellEnd"/>
       <w:r>
         <w:rPr>
           <w:rStyle w:val="Funotenzeichen"/>
@@ -4253,12 +4517,21 @@
         </w:rPr>
         <w:t>(</w:t>
       </w:r>
-      <w:r>
-        <w:rPr>
-          <w:rFonts w:ascii="Arial" w:hAnsi="Arial" w:cs="Arial"/>
-          <w:lang w:val="en-US"/>
-        </w:rPr>
-        <w:t>Hagenlocher et al., 2014)</w:t>
+      <w:proofErr w:type="spellStart"/>
+      <w:r>
+        <w:rPr>
+          <w:rFonts w:ascii="Arial" w:hAnsi="Arial" w:cs="Arial"/>
+          <w:lang w:val="en-US"/>
+        </w:rPr>
+        <w:t>Hagenlocher</w:t>
+      </w:r>
+      <w:proofErr w:type="spellEnd"/>
+      <w:r>
+        <w:rPr>
+          <w:rFonts w:ascii="Arial" w:hAnsi="Arial" w:cs="Arial"/>
+          <w:lang w:val="en-US"/>
+        </w:rPr>
+        <w:t xml:space="preserve"> et al., 2014)</w:t>
       </w:r>
       <w:r>
         <w:rPr>
@@ -4599,7 +4872,7 @@
             <o:lock v:ext="edit" aspectratio="t"/>
           </v:shapetype>
           <v:shape id="_x0000_s1027" type="#_x0000_t75" style="position:absolute;left:0;text-align:left;margin-left:241.25pt;margin-top:7.25pt;width:222.65pt;height:204.75pt;z-index:-251657216;mso-position-horizontal-relative:text;mso-position-vertical-relative:text;mso-width-relative:page;mso-height-relative:page" wrapcoords="-60 0 -60 21535 21600 21535 21600 0 -60 0">
-            <v:imagedata r:id="rId15" o:title="MARS System Deployment"/>
+            <v:imagedata r:id="rId16" o:title="MARS System Deployment"/>
             <w10:wrap type="tight"/>
           </v:shape>
         </w:pict>
@@ -4743,7 +5016,7 @@
                         <a:effectLst/>
                         <a:extLst>
                           <a:ext uri="{C572A759-6A51-4108-AA02-DFA0A04FC94B}">
-                            <ma14:wrappingTextBoxFlag xmlns="" xmlns:mo="http://schemas.microsoft.com/office/mac/office/2008/main" xmlns:mv="urn:schemas-microsoft-com:mac:vml" xmlns:o="urn:schemas-microsoft-com:office:office" xmlns:v="urn:schemas-microsoft-com:vml" xmlns:w10="urn:schemas-microsoft-com:office:word" xmlns:w="http://schemas.openxmlformats.org/wordprocessingml/2006/main" xmlns:ma14="http://schemas.microsoft.com/office/mac/drawingml/2011/main"/>
+                            <ma14:wrappingTextBoxFlag xmlns:ma14="http://schemas.microsoft.com/office/mac/drawingml/2011/main" xmlns:w="http://schemas.openxmlformats.org/wordprocessingml/2006/main" xmlns:w10="urn:schemas-microsoft-com:office:word" xmlns:v="urn:schemas-microsoft-com:vml" xmlns:o="urn:schemas-microsoft-com:office:office" xmlns:mv="urn:schemas-microsoft-com:mac:vml" xmlns:mo="http://schemas.microsoft.com/office/mac/office/2008/main" xmlns="" xmlns:w15="http://schemas.microsoft.com/office/word/2012/wordml"/>
                           </a:ext>
                         </a:extLst>
                       </wps:spPr>
@@ -4838,7 +5111,7 @@
               </wp:anchor>
             </w:drawing>
           </mc:Choice>
-          <mc:Fallback>
+          <mc:Fallback xmlns:w15="http://schemas.microsoft.com/office/word/2012/wordml">
             <w:pict>
               <v:shapetype w14:anchorId="4104BBE7" id="_x0000_t202" coordsize="21600,21600" o:spt="202" path="m,l,21600r21600,l21600,xe">
                 <v:stroke joinstyle="miter"/>
@@ -5147,7 +5420,7 @@
                     <pic:cNvPicPr/>
                   </pic:nvPicPr>
                   <pic:blipFill>
-                    <a:blip r:embed="rId16">
+                    <a:blip r:embed="rId17">
                       <a:extLst>
                         <a:ext uri="{28A0092B-C50C-407E-A947-70E740481C1C}">
                           <a14:useLocalDpi xmlns:a14="http://schemas.microsoft.com/office/drawing/2010/main" val="0"/>
@@ -5241,7 +5514,7 @@
                         <a:effectLst/>
                         <a:extLst>
                           <a:ext uri="{C572A759-6A51-4108-AA02-DFA0A04FC94B}">
-                            <ma14:wrappingTextBoxFlag xmlns="" xmlns:mo="http://schemas.microsoft.com/office/mac/office/2008/main" xmlns:mv="urn:schemas-microsoft-com:mac:vml" xmlns:o="urn:schemas-microsoft-com:office:office" xmlns:v="urn:schemas-microsoft-com:vml" xmlns:w10="urn:schemas-microsoft-com:office:word" xmlns:w="http://schemas.openxmlformats.org/wordprocessingml/2006/main" xmlns:ma14="http://schemas.microsoft.com/office/mac/drawingml/2011/main"/>
+                            <ma14:wrappingTextBoxFlag xmlns:ma14="http://schemas.microsoft.com/office/mac/drawingml/2011/main" xmlns:w="http://schemas.openxmlformats.org/wordprocessingml/2006/main" xmlns:w10="urn:schemas-microsoft-com:office:word" xmlns:v="urn:schemas-microsoft-com:vml" xmlns:o="urn:schemas-microsoft-com:office:office" xmlns:mv="urn:schemas-microsoft-com:mac:vml" xmlns:mo="http://schemas.microsoft.com/office/mac/office/2008/main" xmlns="" xmlns:w15="http://schemas.microsoft.com/office/word/2012/wordml"/>
                           </a:ext>
                         </a:extLst>
                       </wps:spPr>
@@ -5304,7 +5577,7 @@
               </wp:anchor>
             </w:drawing>
           </mc:Choice>
-          <mc:Fallback>
+          <mc:Fallback xmlns:w15="http://schemas.microsoft.com/office/word/2012/wordml">
             <w:pict>
               <v:shape w14:anchorId="4B38C91B" id="Textfeld 11" o:spid="_x0000_s1027" type="#_x0000_t202" style="position:absolute;left:0;text-align:left;margin-left:.3pt;margin-top:67.2pt;width:231.75pt;height:41.05pt;z-index:251657216;visibility:visible;mso-wrap-style:square;mso-width-percent:0;mso-wrap-distance-left:9pt;mso-wrap-distance-top:0;mso-wrap-distance-right:9pt;mso-wrap-distance-bottom:0;mso-position-horizontal:absolute;mso-position-horizontal-relative:margin;mso-position-vertical:absolute;mso-position-vertical-relative:text;mso-width-percent:0;mso-width-relative:margin;v-text-anchor:top" o:gfxdata="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" stroked="f">
                 <v:textbox style="mso-fit-shape-to-text:t" inset="0,0,0,0">
@@ -5391,9 +5664,27 @@
       <w:pPr>
         <w:pStyle w:val="berschrift3"/>
       </w:pPr>
-      <w:r>
-        <w:t>ILayer, ISteppedLayer &amp; IEventDrivenLayer</w:t>
-      </w:r>
+      <w:proofErr w:type="spellStart"/>
+      <w:r>
+        <w:t>ILayer</w:t>
+      </w:r>
+      <w:proofErr w:type="spellEnd"/>
+      <w:r>
+        <w:t xml:space="preserve">, </w:t>
+      </w:r>
+      <w:proofErr w:type="spellStart"/>
+      <w:r>
+        <w:t>ISteppedLayer</w:t>
+      </w:r>
+      <w:proofErr w:type="spellEnd"/>
+      <w:r>
+        <w:t xml:space="preserve"> &amp; </w:t>
+      </w:r>
+      <w:proofErr w:type="spellStart"/>
+      <w:r>
+        <w:t>IEventDrivenLayer</w:t>
+      </w:r>
+      <w:proofErr w:type="spellEnd"/>
     </w:p>
     <w:p>
       <w:pPr>
@@ -5511,10 +5802,20 @@
         <w:pStyle w:val="berschrift3"/>
       </w:pPr>
       <w:bookmarkStart w:id="4" w:name="_Ref259731454"/>
-      <w:r>
-        <w:t>ITickClient &amp; IAgent</w:t>
+      <w:proofErr w:type="spellStart"/>
+      <w:r>
+        <w:t>ITickClient</w:t>
+      </w:r>
+      <w:proofErr w:type="spellEnd"/>
+      <w:r>
+        <w:t xml:space="preserve"> &amp; </w:t>
+      </w:r>
+      <w:proofErr w:type="spellStart"/>
+      <w:r>
+        <w:t>IAgent</w:t>
       </w:r>
       <w:bookmarkEnd w:id="4"/>
+      <w:proofErr w:type="spellEnd"/>
     </w:p>
     <w:p>
       <w:pPr>
@@ -5979,15 +6280,27 @@
                 <w:szCs w:val="16"/>
               </w:rPr>
             </w:pPr>
-            <w:r>
-              <w:rPr>
-                <w:rFonts w:cs="Helvetica"/>
-                <w:noProof w:val="0"/>
-                <w:color w:val="000000"/>
-                <w:sz w:val="16"/>
-                <w:szCs w:val="16"/>
-              </w:rPr>
-              <w:t>Amouroux et al., 2009</w:t>
+            <w:proofErr w:type="spellStart"/>
+            <w:r>
+              <w:rPr>
+                <w:rFonts w:cs="Helvetica"/>
+                <w:noProof w:val="0"/>
+                <w:color w:val="000000"/>
+                <w:sz w:val="16"/>
+                <w:szCs w:val="16"/>
+              </w:rPr>
+              <w:t>Amouroux</w:t>
+            </w:r>
+            <w:proofErr w:type="spellEnd"/>
+            <w:r>
+              <w:rPr>
+                <w:rFonts w:cs="Helvetica"/>
+                <w:noProof w:val="0"/>
+                <w:color w:val="000000"/>
+                <w:sz w:val="16"/>
+                <w:szCs w:val="16"/>
+              </w:rPr>
+              <w:t xml:space="preserve"> et al., 2009</w:t>
             </w:r>
           </w:p>
         </w:tc>
@@ -6006,26 +6319,155 @@
                 <w:szCs w:val="16"/>
               </w:rPr>
             </w:pPr>
-            <w:r>
-              <w:rPr>
-                <w:rFonts w:cs="Helvetica"/>
-                <w:noProof w:val="0"/>
-                <w:color w:val="000000"/>
-                <w:sz w:val="16"/>
-                <w:szCs w:val="16"/>
-                <w:lang w:val="en-US"/>
-              </w:rPr>
-              <w:t xml:space="preserve">Amouroux, Edouard and Thanh-quang, CHU and Boucher, Alain and Drogoul, Alexis, 2007. GAMA an environment for implementing and running spatially explicit multi-agent simulations. </w:t>
-            </w:r>
-            <w:r>
-              <w:rPr>
-                <w:rFonts w:cs="Helvetica"/>
-                <w:noProof w:val="0"/>
-                <w:color w:val="000000"/>
-                <w:sz w:val="16"/>
-                <w:szCs w:val="16"/>
-              </w:rPr>
-              <w:t>Agent Computing and Multi-Agent Systems 2009, pages 359--371.</w:t>
+            <w:proofErr w:type="spellStart"/>
+            <w:r>
+              <w:rPr>
+                <w:rFonts w:cs="Helvetica"/>
+                <w:noProof w:val="0"/>
+                <w:color w:val="000000"/>
+                <w:sz w:val="16"/>
+                <w:szCs w:val="16"/>
+                <w:lang w:val="en-US"/>
+              </w:rPr>
+              <w:t>Amouroux</w:t>
+            </w:r>
+            <w:proofErr w:type="spellEnd"/>
+            <w:r>
+              <w:rPr>
+                <w:rFonts w:cs="Helvetica"/>
+                <w:noProof w:val="0"/>
+                <w:color w:val="000000"/>
+                <w:sz w:val="16"/>
+                <w:szCs w:val="16"/>
+                <w:lang w:val="en-US"/>
+              </w:rPr>
+              <w:t xml:space="preserve">, </w:t>
+            </w:r>
+            <w:proofErr w:type="spellStart"/>
+            <w:r>
+              <w:rPr>
+                <w:rFonts w:cs="Helvetica"/>
+                <w:noProof w:val="0"/>
+                <w:color w:val="000000"/>
+                <w:sz w:val="16"/>
+                <w:szCs w:val="16"/>
+                <w:lang w:val="en-US"/>
+              </w:rPr>
+              <w:t>Edouard</w:t>
+            </w:r>
+            <w:proofErr w:type="spellEnd"/>
+            <w:r>
+              <w:rPr>
+                <w:rFonts w:cs="Helvetica"/>
+                <w:noProof w:val="0"/>
+                <w:color w:val="000000"/>
+                <w:sz w:val="16"/>
+                <w:szCs w:val="16"/>
+                <w:lang w:val="en-US"/>
+              </w:rPr>
+              <w:t xml:space="preserve"> and </w:t>
+            </w:r>
+            <w:proofErr w:type="spellStart"/>
+            <w:r>
+              <w:rPr>
+                <w:rFonts w:cs="Helvetica"/>
+                <w:noProof w:val="0"/>
+                <w:color w:val="000000"/>
+                <w:sz w:val="16"/>
+                <w:szCs w:val="16"/>
+                <w:lang w:val="en-US"/>
+              </w:rPr>
+              <w:t>Thanh-quang</w:t>
+            </w:r>
+            <w:proofErr w:type="spellEnd"/>
+            <w:r>
+              <w:rPr>
+                <w:rFonts w:cs="Helvetica"/>
+                <w:noProof w:val="0"/>
+                <w:color w:val="000000"/>
+                <w:sz w:val="16"/>
+                <w:szCs w:val="16"/>
+                <w:lang w:val="en-US"/>
+              </w:rPr>
+              <w:t xml:space="preserve">, CHU and Boucher, Alain and </w:t>
+            </w:r>
+            <w:proofErr w:type="spellStart"/>
+            <w:r>
+              <w:rPr>
+                <w:rFonts w:cs="Helvetica"/>
+                <w:noProof w:val="0"/>
+                <w:color w:val="000000"/>
+                <w:sz w:val="16"/>
+                <w:szCs w:val="16"/>
+                <w:lang w:val="en-US"/>
+              </w:rPr>
+              <w:t>Drogoul</w:t>
+            </w:r>
+            <w:proofErr w:type="spellEnd"/>
+            <w:r>
+              <w:rPr>
+                <w:rFonts w:cs="Helvetica"/>
+                <w:noProof w:val="0"/>
+                <w:color w:val="000000"/>
+                <w:sz w:val="16"/>
+                <w:szCs w:val="16"/>
+                <w:lang w:val="en-US"/>
+              </w:rPr>
+              <w:t xml:space="preserve">, Alexis, 2007. GAMA an environment for implementing and running spatially explicit multi-agent simulations. </w:t>
+            </w:r>
+            <w:r>
+              <w:rPr>
+                <w:rFonts w:cs="Helvetica"/>
+                <w:noProof w:val="0"/>
+                <w:color w:val="000000"/>
+                <w:sz w:val="16"/>
+                <w:szCs w:val="16"/>
+              </w:rPr>
+              <w:t xml:space="preserve">Agent Computing </w:t>
+            </w:r>
+            <w:proofErr w:type="spellStart"/>
+            <w:r>
+              <w:rPr>
+                <w:rFonts w:cs="Helvetica"/>
+                <w:noProof w:val="0"/>
+                <w:color w:val="000000"/>
+                <w:sz w:val="16"/>
+                <w:szCs w:val="16"/>
+              </w:rPr>
+              <w:t>and</w:t>
+            </w:r>
+            <w:proofErr w:type="spellEnd"/>
+            <w:r>
+              <w:rPr>
+                <w:rFonts w:cs="Helvetica"/>
+                <w:noProof w:val="0"/>
+                <w:color w:val="000000"/>
+                <w:sz w:val="16"/>
+                <w:szCs w:val="16"/>
+              </w:rPr>
+              <w:t xml:space="preserve"> Multi-Agent Systems 2009, </w:t>
+            </w:r>
+            <w:proofErr w:type="spellStart"/>
+            <w:r>
+              <w:rPr>
+                <w:rFonts w:cs="Helvetica"/>
+                <w:noProof w:val="0"/>
+                <w:color w:val="000000"/>
+                <w:sz w:val="16"/>
+                <w:szCs w:val="16"/>
+              </w:rPr>
+              <w:t>pages</w:t>
+            </w:r>
+            <w:proofErr w:type="spellEnd"/>
+            <w:r>
+              <w:rPr>
+                <w:rFonts w:cs="Helvetica"/>
+                <w:noProof w:val="0"/>
+                <w:color w:val="000000"/>
+                <w:sz w:val="16"/>
+                <w:szCs w:val="16"/>
+              </w:rPr>
+              <w:t xml:space="preserve"> 359--371.</w:t>
             </w:r>
           </w:p>
         </w:tc>
@@ -6082,7 +6524,61 @@
                 <w:sz w:val="16"/>
                 <w:szCs w:val="16"/>
               </w:rPr>
-              <w:t xml:space="preserve">Baldowski et. al., 2014: M. Baldowski, J. Busch, T. Thiel-Clemen, Ermittlung der Waldbiomasse mit Hilfe eines spatial gemischten Indikators für den Abdoulaye Forest, Togo. In  </w:t>
+              <w:t xml:space="preserve">M. Baldowski, J. Busch, T. Thiel-Clemen, Ermittlung der Waldbiomasse mit Hilfe eines </w:t>
+            </w:r>
+            <w:proofErr w:type="spellStart"/>
+            <w:r>
+              <w:rPr>
+                <w:noProof w:val="0"/>
+                <w:sz w:val="16"/>
+                <w:szCs w:val="16"/>
+              </w:rPr>
+              <w:t>spatial</w:t>
+            </w:r>
+            <w:proofErr w:type="spellEnd"/>
+            <w:r>
+              <w:rPr>
+                <w:noProof w:val="0"/>
+                <w:sz w:val="16"/>
+                <w:szCs w:val="16"/>
+              </w:rPr>
+              <w:t xml:space="preserve"> gemischten Indikators für den </w:t>
+            </w:r>
+            <w:proofErr w:type="spellStart"/>
+            <w:r>
+              <w:rPr>
+                <w:noProof w:val="0"/>
+                <w:sz w:val="16"/>
+                <w:szCs w:val="16"/>
+              </w:rPr>
+              <w:t>Abdoulaye</w:t>
+            </w:r>
+            <w:proofErr w:type="spellEnd"/>
+            <w:r>
+              <w:rPr>
+                <w:noProof w:val="0"/>
+                <w:sz w:val="16"/>
+                <w:szCs w:val="16"/>
+              </w:rPr>
+              <w:t xml:space="preserve"> </w:t>
+            </w:r>
+            <w:proofErr w:type="spellStart"/>
+            <w:r>
+              <w:rPr>
+                <w:noProof w:val="0"/>
+                <w:sz w:val="16"/>
+                <w:szCs w:val="16"/>
+              </w:rPr>
+              <w:t>Forest</w:t>
+            </w:r>
+            <w:proofErr w:type="spellEnd"/>
+            <w:r>
+              <w:rPr>
+                <w:noProof w:val="0"/>
+                <w:sz w:val="16"/>
+                <w:szCs w:val="16"/>
+              </w:rPr>
+              <w:t xml:space="preserve">, Togo. In  </w:t>
             </w:r>
             <w:r>
               <w:rPr>
@@ -6126,15 +6622,27 @@
                 <w:szCs w:val="16"/>
               </w:rPr>
             </w:pPr>
-            <w:r>
-              <w:rPr>
-                <w:rFonts w:cs="Helvetica"/>
-                <w:noProof w:val="0"/>
-                <w:color w:val="000000"/>
-                <w:sz w:val="16"/>
-                <w:szCs w:val="16"/>
-              </w:rPr>
-              <w:t>Bellifemine et al., 2007</w:t>
+            <w:proofErr w:type="spellStart"/>
+            <w:r>
+              <w:rPr>
+                <w:rFonts w:cs="Helvetica"/>
+                <w:noProof w:val="0"/>
+                <w:color w:val="000000"/>
+                <w:sz w:val="16"/>
+                <w:szCs w:val="16"/>
+              </w:rPr>
+              <w:t>Bellifemine</w:t>
+            </w:r>
+            <w:proofErr w:type="spellEnd"/>
+            <w:r>
+              <w:rPr>
+                <w:rFonts w:cs="Helvetica"/>
+                <w:noProof w:val="0"/>
+                <w:color w:val="000000"/>
+                <w:sz w:val="16"/>
+                <w:szCs w:val="16"/>
+              </w:rPr>
+              <w:t xml:space="preserve"> et al., 2007</w:t>
             </w:r>
           </w:p>
         </w:tc>
@@ -6203,15 +6711,27 @@
                 <w:szCs w:val="16"/>
               </w:rPr>
             </w:pPr>
-            <w:r>
-              <w:rPr>
-                <w:rFonts w:cs="Helvetica"/>
-                <w:noProof w:val="0"/>
-                <w:color w:val="000000"/>
-                <w:sz w:val="16"/>
-                <w:szCs w:val="16"/>
-              </w:rPr>
-              <w:t>Bellifemine et al., 2008</w:t>
+            <w:proofErr w:type="spellStart"/>
+            <w:r>
+              <w:rPr>
+                <w:rFonts w:cs="Helvetica"/>
+                <w:noProof w:val="0"/>
+                <w:color w:val="000000"/>
+                <w:sz w:val="16"/>
+                <w:szCs w:val="16"/>
+              </w:rPr>
+              <w:t>Bellifemine</w:t>
+            </w:r>
+            <w:proofErr w:type="spellEnd"/>
+            <w:r>
+              <w:rPr>
+                <w:rFonts w:cs="Helvetica"/>
+                <w:noProof w:val="0"/>
+                <w:color w:val="000000"/>
+                <w:sz w:val="16"/>
+                <w:szCs w:val="16"/>
+              </w:rPr>
+              <w:t xml:space="preserve"> et al., 2008</w:t>
             </w:r>
           </w:p>
         </w:tc>
@@ -6300,15 +6820,27 @@
                 <w:szCs w:val="16"/>
               </w:rPr>
             </w:pPr>
-            <w:r>
-              <w:rPr>
-                <w:rFonts w:cs="Helvetica"/>
-                <w:noProof w:val="0"/>
-                <w:color w:val="000000"/>
-                <w:sz w:val="16"/>
-                <w:szCs w:val="16"/>
-              </w:rPr>
-              <w:t>Cicirelli et al., 2010</w:t>
+            <w:proofErr w:type="spellStart"/>
+            <w:r>
+              <w:rPr>
+                <w:rFonts w:cs="Helvetica"/>
+                <w:noProof w:val="0"/>
+                <w:color w:val="000000"/>
+                <w:sz w:val="16"/>
+                <w:szCs w:val="16"/>
+              </w:rPr>
+              <w:t>Cicirelli</w:t>
+            </w:r>
+            <w:proofErr w:type="spellEnd"/>
+            <w:r>
+              <w:rPr>
+                <w:rFonts w:cs="Helvetica"/>
+                <w:noProof w:val="0"/>
+                <w:color w:val="000000"/>
+                <w:sz w:val="16"/>
+                <w:szCs w:val="16"/>
+              </w:rPr>
+              <w:t xml:space="preserve"> et al., 2010</w:t>
             </w:r>
           </w:p>
         </w:tc>
@@ -6328,16 +6860,101 @@
                 <w:lang w:val="en-US"/>
               </w:rPr>
             </w:pPr>
-            <w:r>
-              <w:rPr>
-                <w:rFonts w:cs="Helvetica"/>
-                <w:noProof w:val="0"/>
-                <w:color w:val="000000"/>
-                <w:sz w:val="16"/>
-                <w:szCs w:val="16"/>
-                <w:lang w:val="en-US"/>
-              </w:rPr>
-              <w:t>Cicirelli, Franco and Furfaro, Angelo and Giordano, Andrea and Nigro, Libero, 2009. Parallel Simulation of Multi-agent Systems Using Terracotta 2010 IEEE/ACM 14th International Symposium on Distributed Simulation and Real Time Applications, 219--222.</w:t>
+            <w:proofErr w:type="spellStart"/>
+            <w:r>
+              <w:rPr>
+                <w:rFonts w:cs="Helvetica"/>
+                <w:noProof w:val="0"/>
+                <w:color w:val="000000"/>
+                <w:sz w:val="16"/>
+                <w:szCs w:val="16"/>
+                <w:lang w:val="en-US"/>
+              </w:rPr>
+              <w:t>Cicirelli</w:t>
+            </w:r>
+            <w:proofErr w:type="spellEnd"/>
+            <w:r>
+              <w:rPr>
+                <w:rFonts w:cs="Helvetica"/>
+                <w:noProof w:val="0"/>
+                <w:color w:val="000000"/>
+                <w:sz w:val="16"/>
+                <w:szCs w:val="16"/>
+                <w:lang w:val="en-US"/>
+              </w:rPr>
+              <w:t xml:space="preserve">, Franco and </w:t>
+            </w:r>
+            <w:proofErr w:type="spellStart"/>
+            <w:r>
+              <w:rPr>
+                <w:rFonts w:cs="Helvetica"/>
+                <w:noProof w:val="0"/>
+                <w:color w:val="000000"/>
+                <w:sz w:val="16"/>
+                <w:szCs w:val="16"/>
+                <w:lang w:val="en-US"/>
+              </w:rPr>
+              <w:t>Furfaro</w:t>
+            </w:r>
+            <w:proofErr w:type="spellEnd"/>
+            <w:r>
+              <w:rPr>
+                <w:rFonts w:cs="Helvetica"/>
+                <w:noProof w:val="0"/>
+                <w:color w:val="000000"/>
+                <w:sz w:val="16"/>
+                <w:szCs w:val="16"/>
+                <w:lang w:val="en-US"/>
+              </w:rPr>
+              <w:t xml:space="preserve">, Angelo and Giordano, Andrea and </w:t>
+            </w:r>
+            <w:proofErr w:type="spellStart"/>
+            <w:r>
+              <w:rPr>
+                <w:rFonts w:cs="Helvetica"/>
+                <w:noProof w:val="0"/>
+                <w:color w:val="000000"/>
+                <w:sz w:val="16"/>
+                <w:szCs w:val="16"/>
+                <w:lang w:val="en-US"/>
+              </w:rPr>
+              <w:t>Nigro</w:t>
+            </w:r>
+            <w:proofErr w:type="spellEnd"/>
+            <w:r>
+              <w:rPr>
+                <w:rFonts w:cs="Helvetica"/>
+                <w:noProof w:val="0"/>
+                <w:color w:val="000000"/>
+                <w:sz w:val="16"/>
+                <w:szCs w:val="16"/>
+                <w:lang w:val="en-US"/>
+              </w:rPr>
+              <w:t xml:space="preserve">, </w:t>
+            </w:r>
+            <w:proofErr w:type="spellStart"/>
+            <w:r>
+              <w:rPr>
+                <w:rFonts w:cs="Helvetica"/>
+                <w:noProof w:val="0"/>
+                <w:color w:val="000000"/>
+                <w:sz w:val="16"/>
+                <w:szCs w:val="16"/>
+                <w:lang w:val="en-US"/>
+              </w:rPr>
+              <w:t>Libero</w:t>
+            </w:r>
+            <w:proofErr w:type="spellEnd"/>
+            <w:r>
+              <w:rPr>
+                <w:rFonts w:cs="Helvetica"/>
+                <w:noProof w:val="0"/>
+                <w:color w:val="000000"/>
+                <w:sz w:val="16"/>
+                <w:szCs w:val="16"/>
+                <w:lang w:val="en-US"/>
+              </w:rPr>
+              <w:t>, 2009. Parallel Simulation of Multi-agent Systems Using Terracotta 2010 IEEE/ACM 14th International Symposium on Distributed Simulation and Real Time Applications, 219--222.</w:t>
             </w:r>
           </w:p>
         </w:tc>
@@ -6362,16 +6979,29 @@
                 <w:lang w:val="en-US"/>
               </w:rPr>
             </w:pPr>
-            <w:r>
-              <w:rPr>
-                <w:rFonts w:cs="Helvetica"/>
-                <w:noProof w:val="0"/>
-                <w:color w:val="000000"/>
-                <w:sz w:val="16"/>
-                <w:szCs w:val="16"/>
-                <w:lang w:val="en-US"/>
-              </w:rPr>
-              <w:t>Filatova et al., 2013</w:t>
+            <w:proofErr w:type="spellStart"/>
+            <w:r>
+              <w:rPr>
+                <w:rFonts w:cs="Helvetica"/>
+                <w:noProof w:val="0"/>
+                <w:color w:val="000000"/>
+                <w:sz w:val="16"/>
+                <w:szCs w:val="16"/>
+                <w:lang w:val="en-US"/>
+              </w:rPr>
+              <w:t>Filatova</w:t>
+            </w:r>
+            <w:proofErr w:type="spellEnd"/>
+            <w:r>
+              <w:rPr>
+                <w:rFonts w:cs="Helvetica"/>
+                <w:noProof w:val="0"/>
+                <w:color w:val="000000"/>
+                <w:sz w:val="16"/>
+                <w:szCs w:val="16"/>
+                <w:lang w:val="en-US"/>
+              </w:rPr>
+              <w:t xml:space="preserve"> et al., 2013</w:t>
             </w:r>
           </w:p>
         </w:tc>
@@ -6472,11 +7102,164 @@
             </w:pPr>
             <w:r>
               <w:rPr>
+                <w:sz w:val="16"/>
+                <w:szCs w:val="16"/>
+                <w:lang w:val="en-US"/>
+              </w:rPr>
+              <w:t>Grimm, V</w:t>
+            </w:r>
+            <w:r>
+              <w:rPr>
+                <w:sz w:val="16"/>
+                <w:szCs w:val="16"/>
+                <w:lang w:val="en-US"/>
+              </w:rPr>
+              <w:t xml:space="preserve">, </w:t>
+            </w:r>
+            <w:r>
+              <w:rPr>
+                <w:sz w:val="16"/>
+                <w:szCs w:val="16"/>
+                <w:lang w:val="en-US"/>
+              </w:rPr>
+              <w:t>Berger, U</w:t>
+            </w:r>
+            <w:r>
+              <w:rPr>
+                <w:sz w:val="16"/>
+                <w:szCs w:val="16"/>
+                <w:lang w:val="en-US"/>
+              </w:rPr>
+              <w:t xml:space="preserve">, </w:t>
+            </w:r>
+            <w:r>
+              <w:rPr>
+                <w:sz w:val="16"/>
+                <w:szCs w:val="16"/>
+                <w:lang w:val="en-US"/>
+              </w:rPr>
+              <w:t>Bastiansen, F</w:t>
+            </w:r>
+            <w:r>
+              <w:rPr>
+                <w:sz w:val="16"/>
+                <w:szCs w:val="16"/>
+                <w:lang w:val="en-US"/>
+              </w:rPr>
+              <w:t xml:space="preserve">, </w:t>
+            </w:r>
+            <w:r>
+              <w:rPr>
+                <w:sz w:val="16"/>
+                <w:szCs w:val="16"/>
+                <w:lang w:val="en-US"/>
+              </w:rPr>
+              <w:t>Eliassen, S</w:t>
+            </w:r>
+            <w:r>
+              <w:rPr>
+                <w:sz w:val="16"/>
+                <w:szCs w:val="16"/>
+                <w:lang w:val="en-US"/>
+              </w:rPr>
+              <w:t xml:space="preserve">, </w:t>
+            </w:r>
+            <w:r>
+              <w:rPr>
+                <w:sz w:val="16"/>
+                <w:szCs w:val="16"/>
+                <w:lang w:val="en-US"/>
+              </w:rPr>
+              <w:t>Ginot, V</w:t>
+            </w:r>
+            <w:r>
+              <w:rPr>
+                <w:sz w:val="16"/>
+                <w:szCs w:val="16"/>
+                <w:lang w:val="en-US"/>
+              </w:rPr>
+              <w:t xml:space="preserve">, </w:t>
+            </w:r>
+            <w:r>
+              <w:rPr>
+                <w:sz w:val="16"/>
+                <w:szCs w:val="16"/>
+                <w:lang w:val="en-US"/>
+              </w:rPr>
+              <w:t>Giske, J</w:t>
+            </w:r>
+            <w:r>
+              <w:rPr>
+                <w:sz w:val="16"/>
+                <w:szCs w:val="16"/>
+                <w:lang w:val="en-US"/>
+              </w:rPr>
+              <w:t xml:space="preserve">, </w:t>
+            </w:r>
+            <w:r>
+              <w:rPr>
+                <w:sz w:val="16"/>
+                <w:szCs w:val="16"/>
+                <w:lang w:val="en-US"/>
+              </w:rPr>
+              <w:t>Goss-Custard, J</w:t>
+            </w:r>
+            <w:r>
+              <w:rPr>
+                <w:sz w:val="16"/>
+                <w:szCs w:val="16"/>
+                <w:lang w:val="en-US"/>
+              </w:rPr>
+              <w:t xml:space="preserve">, </w:t>
+            </w:r>
+            <w:r>
+              <w:rPr>
+                <w:sz w:val="16"/>
+                <w:szCs w:val="16"/>
+                <w:lang w:val="en-US"/>
+              </w:rPr>
+              <w:t>Grand, T</w:t>
+            </w:r>
+            <w:r>
+              <w:rPr>
+                <w:sz w:val="16"/>
+                <w:szCs w:val="16"/>
+                <w:lang w:val="en-US"/>
+              </w:rPr>
+              <w:t xml:space="preserve">, </w:t>
+            </w:r>
+            <w:r>
+              <w:rPr>
+                <w:sz w:val="16"/>
+                <w:szCs w:val="16"/>
+                <w:lang w:val="en-US"/>
+              </w:rPr>
+              <w:t>Heinz, SK</w:t>
+            </w:r>
+            <w:r>
+              <w:rPr>
+                <w:sz w:val="16"/>
+                <w:szCs w:val="16"/>
+                <w:lang w:val="en-US"/>
+              </w:rPr>
+              <w:t xml:space="preserve">, </w:t>
+            </w:r>
+            <w:r>
+              <w:rPr>
+                <w:sz w:val="16"/>
+                <w:szCs w:val="16"/>
+                <w:lang w:val="en-US"/>
+              </w:rPr>
+              <w:t>Huse, G,</w:t>
+            </w:r>
+            <w:r>
+              <w:rPr>
                 <w:rFonts w:cs="LinLibertineT"/>
                 <w:sz w:val="16"/>
                 <w:szCs w:val="16"/>
-              </w:rPr>
-              <w:t xml:space="preserve">Grimm, Volker, Berger, Uta, et al. 2006. </w:t>
+                <w:lang w:val="en-US"/>
+              </w:rPr>
+              <w:t xml:space="preserve"> 2006. </w:t>
             </w:r>
             <w:r>
               <w:rPr>
@@ -6580,7 +7363,18 @@
                 <w:szCs w:val="16"/>
                 <w:lang w:val="en-US"/>
               </w:rPr>
-              <w:t xml:space="preserve">Grimm, Volker, Berger, Uta, DeAngelis, Donald L., Polhill, J. Gary, Giske, Jarl, &amp; Railsback,Steven F. 2010. The ODD protocol: A review and first update. </w:t>
+              <w:t>Grimm, Volker, Berger, Uta, DeAngelis, Donald L., Polhill, J. Gary, Giske, Jarl, &amp; R</w:t>
+            </w:r>
+            <w:bookmarkStart w:id="5" w:name="_GoBack"/>
+            <w:bookmarkEnd w:id="5"/>
+            <w:r>
+              <w:rPr>
+                <w:rFonts w:cs="LinLibertineT"/>
+                <w:sz w:val="16"/>
+                <w:szCs w:val="16"/>
+                <w:lang w:val="en-US"/>
+              </w:rPr>
+              <w:t xml:space="preserve">ailsback,Steven F. 2010. The ODD protocol: A review and first update. </w:t>
             </w:r>
             <w:r>
               <w:rPr>
@@ -6786,7 +7580,7 @@
                 <w:szCs w:val="16"/>
                 <w:lang w:val="en-US"/>
               </w:rPr>
-              <w:t>Hagenlocher et al., 2014 Hagenlocher, M.; Lang, S.; Holbling, D.; Tiede, D.; Kienberger, S.: </w:t>
+              <w:t>Hagenlocher, M.; Lang, S.; Holbling, D.; Tiede, D.; Kienberger, S.: </w:t>
             </w:r>
             <w:r>
               <w:rPr>
@@ -6827,7 +7621,7 @@
               </w:rPr>
               <w:t xml:space="preserve">, Nr. 99, S. 1 – 6. – URL </w:t>
             </w:r>
-            <w:hyperlink r:id="rId17" w:history="1">
+            <w:hyperlink r:id="rId18" w:history="1">
               <w:r>
                 <w:rPr>
                   <w:rFonts w:cs="Arial"/>
@@ -6871,16 +7665,29 @@
                 <w:lang w:val="en-US"/>
               </w:rPr>
             </w:pPr>
-            <w:r>
-              <w:rPr>
-                <w:rFonts w:cs="Helvetica"/>
-                <w:noProof w:val="0"/>
-                <w:color w:val="000000"/>
-                <w:sz w:val="16"/>
-                <w:szCs w:val="16"/>
-                <w:lang w:val="en-US"/>
-              </w:rPr>
-              <w:t>Himmelspach et al., 2009</w:t>
+            <w:proofErr w:type="spellStart"/>
+            <w:r>
+              <w:rPr>
+                <w:rFonts w:cs="Helvetica"/>
+                <w:noProof w:val="0"/>
+                <w:color w:val="000000"/>
+                <w:sz w:val="16"/>
+                <w:szCs w:val="16"/>
+                <w:lang w:val="en-US"/>
+              </w:rPr>
+              <w:t>Himmelspach</w:t>
+            </w:r>
+            <w:proofErr w:type="spellEnd"/>
+            <w:r>
+              <w:rPr>
+                <w:rFonts w:cs="Helvetica"/>
+                <w:noProof w:val="0"/>
+                <w:color w:val="000000"/>
+                <w:sz w:val="16"/>
+                <w:szCs w:val="16"/>
+                <w:lang w:val="en-US"/>
+              </w:rPr>
+              <w:t xml:space="preserve"> et al., 2009</w:t>
             </w:r>
           </w:p>
         </w:tc>
@@ -6900,16 +7707,77 @@
                 <w:lang w:val="en-US"/>
               </w:rPr>
             </w:pPr>
-            <w:r>
-              <w:rPr>
-                <w:rFonts w:cs="Helvetica"/>
-                <w:noProof w:val="0"/>
-                <w:color w:val="000000"/>
-                <w:sz w:val="16"/>
-                <w:szCs w:val="16"/>
-                <w:lang w:val="en-US"/>
-              </w:rPr>
-              <w:t xml:space="preserve">Himmelspach, Jan and Uhrmacher, Adelinde M, 2009. EXPERIMENTAL ANALYSIS OF LOGICAL PROCESS SIMULATION ALGORITHMS IN JAMES II. Winter Simulation Conference 2009, </w:t>
+            <w:proofErr w:type="spellStart"/>
+            <w:r>
+              <w:rPr>
+                <w:rFonts w:cs="Helvetica"/>
+                <w:noProof w:val="0"/>
+                <w:color w:val="000000"/>
+                <w:sz w:val="16"/>
+                <w:szCs w:val="16"/>
+                <w:lang w:val="en-US"/>
+              </w:rPr>
+              <w:t>Himmelspach</w:t>
+            </w:r>
+            <w:proofErr w:type="spellEnd"/>
+            <w:r>
+              <w:rPr>
+                <w:rFonts w:cs="Helvetica"/>
+                <w:noProof w:val="0"/>
+                <w:color w:val="000000"/>
+                <w:sz w:val="16"/>
+                <w:szCs w:val="16"/>
+                <w:lang w:val="en-US"/>
+              </w:rPr>
+              <w:t xml:space="preserve">, Jan and </w:t>
+            </w:r>
+            <w:proofErr w:type="spellStart"/>
+            <w:r>
+              <w:rPr>
+                <w:rFonts w:cs="Helvetica"/>
+                <w:noProof w:val="0"/>
+                <w:color w:val="000000"/>
+                <w:sz w:val="16"/>
+                <w:szCs w:val="16"/>
+                <w:lang w:val="en-US"/>
+              </w:rPr>
+              <w:t>Uhrmacher</w:t>
+            </w:r>
+            <w:proofErr w:type="spellEnd"/>
+            <w:r>
+              <w:rPr>
+                <w:rFonts w:cs="Helvetica"/>
+                <w:noProof w:val="0"/>
+                <w:color w:val="000000"/>
+                <w:sz w:val="16"/>
+                <w:szCs w:val="16"/>
+                <w:lang w:val="en-US"/>
+              </w:rPr>
+              <w:t xml:space="preserve">, </w:t>
+            </w:r>
+            <w:proofErr w:type="spellStart"/>
+            <w:r>
+              <w:rPr>
+                <w:rFonts w:cs="Helvetica"/>
+                <w:noProof w:val="0"/>
+                <w:color w:val="000000"/>
+                <w:sz w:val="16"/>
+                <w:szCs w:val="16"/>
+                <w:lang w:val="en-US"/>
+              </w:rPr>
+              <w:t>Adelinde</w:t>
+            </w:r>
+            <w:proofErr w:type="spellEnd"/>
+            <w:r>
+              <w:rPr>
+                <w:rFonts w:cs="Helvetica"/>
+                <w:noProof w:val="0"/>
+                <w:color w:val="000000"/>
+                <w:sz w:val="16"/>
+                <w:szCs w:val="16"/>
+                <w:lang w:val="en-US"/>
+              </w:rPr>
+              <w:t xml:space="preserve"> M, 2009. EXPERIMENTAL ANALYSIS OF LOGICAL PROCESS SIMULATION ALGORITHMS IN JAMES II. Winter Simulation Conference 2009, </w:t>
             </w:r>
             <w:r>
               <w:rPr>
@@ -7201,7 +8069,247 @@
                 <w:szCs w:val="16"/>
                 <w:lang w:val="en-US"/>
               </w:rPr>
-              <w:t>Liu, Jianguo and Dietz, Thomas and Carpenter, Stephen R and Alberti, Marina and Folke, Carl and Moran, Emilio and Pell, Alice N and Deadman, Peter and Kratz, Timothy and Lubchenco, Jane and Ostrom, Elinor and Ouyang, Zhiyun and Provencher, William and Redman, Charles L and Schneider, Stephen H and Taylor, William W, 2007. Complexity of coupled human and natural systems. Science (New York, N.Y.), 1095-9203.</w:t>
+              <w:t xml:space="preserve">Liu, </w:t>
+            </w:r>
+            <w:proofErr w:type="spellStart"/>
+            <w:r>
+              <w:rPr>
+                <w:rFonts w:cs="Helvetica"/>
+                <w:noProof w:val="0"/>
+                <w:color w:val="000000"/>
+                <w:sz w:val="16"/>
+                <w:szCs w:val="16"/>
+                <w:lang w:val="en-US"/>
+              </w:rPr>
+              <w:t>Jianguo</w:t>
+            </w:r>
+            <w:proofErr w:type="spellEnd"/>
+            <w:r>
+              <w:rPr>
+                <w:rFonts w:cs="Helvetica"/>
+                <w:noProof w:val="0"/>
+                <w:color w:val="000000"/>
+                <w:sz w:val="16"/>
+                <w:szCs w:val="16"/>
+                <w:lang w:val="en-US"/>
+              </w:rPr>
+              <w:t xml:space="preserve"> and Dietz, Thomas and Carpenter, Stephen R and </w:t>
+            </w:r>
+            <w:proofErr w:type="spellStart"/>
+            <w:r>
+              <w:rPr>
+                <w:rFonts w:cs="Helvetica"/>
+                <w:noProof w:val="0"/>
+                <w:color w:val="000000"/>
+                <w:sz w:val="16"/>
+                <w:szCs w:val="16"/>
+                <w:lang w:val="en-US"/>
+              </w:rPr>
+              <w:t>Alberti</w:t>
+            </w:r>
+            <w:proofErr w:type="spellEnd"/>
+            <w:r>
+              <w:rPr>
+                <w:rFonts w:cs="Helvetica"/>
+                <w:noProof w:val="0"/>
+                <w:color w:val="000000"/>
+                <w:sz w:val="16"/>
+                <w:szCs w:val="16"/>
+                <w:lang w:val="en-US"/>
+              </w:rPr>
+              <w:t xml:space="preserve">, Marina and </w:t>
+            </w:r>
+            <w:proofErr w:type="spellStart"/>
+            <w:r>
+              <w:rPr>
+                <w:rFonts w:cs="Helvetica"/>
+                <w:noProof w:val="0"/>
+                <w:color w:val="000000"/>
+                <w:sz w:val="16"/>
+                <w:szCs w:val="16"/>
+                <w:lang w:val="en-US"/>
+              </w:rPr>
+              <w:t>Folke</w:t>
+            </w:r>
+            <w:proofErr w:type="spellEnd"/>
+            <w:r>
+              <w:rPr>
+                <w:rFonts w:cs="Helvetica"/>
+                <w:noProof w:val="0"/>
+                <w:color w:val="000000"/>
+                <w:sz w:val="16"/>
+                <w:szCs w:val="16"/>
+                <w:lang w:val="en-US"/>
+              </w:rPr>
+              <w:t xml:space="preserve">, Carl and Moran, Emilio and Pell, Alice N and </w:t>
+            </w:r>
+            <w:proofErr w:type="spellStart"/>
+            <w:r>
+              <w:rPr>
+                <w:rFonts w:cs="Helvetica"/>
+                <w:noProof w:val="0"/>
+                <w:color w:val="000000"/>
+                <w:sz w:val="16"/>
+                <w:szCs w:val="16"/>
+                <w:lang w:val="en-US"/>
+              </w:rPr>
+              <w:t>Deadman</w:t>
+            </w:r>
+            <w:proofErr w:type="spellEnd"/>
+            <w:r>
+              <w:rPr>
+                <w:rFonts w:cs="Helvetica"/>
+                <w:noProof w:val="0"/>
+                <w:color w:val="000000"/>
+                <w:sz w:val="16"/>
+                <w:szCs w:val="16"/>
+                <w:lang w:val="en-US"/>
+              </w:rPr>
+              <w:t xml:space="preserve">, Peter and </w:t>
+            </w:r>
+            <w:proofErr w:type="spellStart"/>
+            <w:r>
+              <w:rPr>
+                <w:rFonts w:cs="Helvetica"/>
+                <w:noProof w:val="0"/>
+                <w:color w:val="000000"/>
+                <w:sz w:val="16"/>
+                <w:szCs w:val="16"/>
+                <w:lang w:val="en-US"/>
+              </w:rPr>
+              <w:t>Kratz</w:t>
+            </w:r>
+            <w:proofErr w:type="spellEnd"/>
+            <w:r>
+              <w:rPr>
+                <w:rFonts w:cs="Helvetica"/>
+                <w:noProof w:val="0"/>
+                <w:color w:val="000000"/>
+                <w:sz w:val="16"/>
+                <w:szCs w:val="16"/>
+                <w:lang w:val="en-US"/>
+              </w:rPr>
+              <w:t xml:space="preserve">, Timothy and </w:t>
+            </w:r>
+            <w:proofErr w:type="spellStart"/>
+            <w:r>
+              <w:rPr>
+                <w:rFonts w:cs="Helvetica"/>
+                <w:noProof w:val="0"/>
+                <w:color w:val="000000"/>
+                <w:sz w:val="16"/>
+                <w:szCs w:val="16"/>
+                <w:lang w:val="en-US"/>
+              </w:rPr>
+              <w:t>Lubchenco</w:t>
+            </w:r>
+            <w:proofErr w:type="spellEnd"/>
+            <w:r>
+              <w:rPr>
+                <w:rFonts w:cs="Helvetica"/>
+                <w:noProof w:val="0"/>
+                <w:color w:val="000000"/>
+                <w:sz w:val="16"/>
+                <w:szCs w:val="16"/>
+                <w:lang w:val="en-US"/>
+              </w:rPr>
+              <w:t xml:space="preserve">, Jane and </w:t>
+            </w:r>
+            <w:proofErr w:type="spellStart"/>
+            <w:r>
+              <w:rPr>
+                <w:rFonts w:cs="Helvetica"/>
+                <w:noProof w:val="0"/>
+                <w:color w:val="000000"/>
+                <w:sz w:val="16"/>
+                <w:szCs w:val="16"/>
+                <w:lang w:val="en-US"/>
+              </w:rPr>
+              <w:t>Ostrom</w:t>
+            </w:r>
+            <w:proofErr w:type="spellEnd"/>
+            <w:r>
+              <w:rPr>
+                <w:rFonts w:cs="Helvetica"/>
+                <w:noProof w:val="0"/>
+                <w:color w:val="000000"/>
+                <w:sz w:val="16"/>
+                <w:szCs w:val="16"/>
+                <w:lang w:val="en-US"/>
+              </w:rPr>
+              <w:t xml:space="preserve">, </w:t>
+            </w:r>
+            <w:proofErr w:type="spellStart"/>
+            <w:r>
+              <w:rPr>
+                <w:rFonts w:cs="Helvetica"/>
+                <w:noProof w:val="0"/>
+                <w:color w:val="000000"/>
+                <w:sz w:val="16"/>
+                <w:szCs w:val="16"/>
+                <w:lang w:val="en-US"/>
+              </w:rPr>
+              <w:t>Elinor</w:t>
+            </w:r>
+            <w:proofErr w:type="spellEnd"/>
+            <w:r>
+              <w:rPr>
+                <w:rFonts w:cs="Helvetica"/>
+                <w:noProof w:val="0"/>
+                <w:color w:val="000000"/>
+                <w:sz w:val="16"/>
+                <w:szCs w:val="16"/>
+                <w:lang w:val="en-US"/>
+              </w:rPr>
+              <w:t xml:space="preserve"> and Ouyang, </w:t>
+            </w:r>
+            <w:proofErr w:type="spellStart"/>
+            <w:r>
+              <w:rPr>
+                <w:rFonts w:cs="Helvetica"/>
+                <w:noProof w:val="0"/>
+                <w:color w:val="000000"/>
+                <w:sz w:val="16"/>
+                <w:szCs w:val="16"/>
+                <w:lang w:val="en-US"/>
+              </w:rPr>
+              <w:t>Zhiyun</w:t>
+            </w:r>
+            <w:proofErr w:type="spellEnd"/>
+            <w:r>
+              <w:rPr>
+                <w:rFonts w:cs="Helvetica"/>
+                <w:noProof w:val="0"/>
+                <w:color w:val="000000"/>
+                <w:sz w:val="16"/>
+                <w:szCs w:val="16"/>
+                <w:lang w:val="en-US"/>
+              </w:rPr>
+              <w:t xml:space="preserve"> and </w:t>
+            </w:r>
+            <w:proofErr w:type="spellStart"/>
+            <w:r>
+              <w:rPr>
+                <w:rFonts w:cs="Helvetica"/>
+                <w:noProof w:val="0"/>
+                <w:color w:val="000000"/>
+                <w:sz w:val="16"/>
+                <w:szCs w:val="16"/>
+                <w:lang w:val="en-US"/>
+              </w:rPr>
+              <w:t>Provencher</w:t>
+            </w:r>
+            <w:proofErr w:type="spellEnd"/>
+            <w:r>
+              <w:rPr>
+                <w:rFonts w:cs="Helvetica"/>
+                <w:noProof w:val="0"/>
+                <w:color w:val="000000"/>
+                <w:sz w:val="16"/>
+                <w:szCs w:val="16"/>
+                <w:lang w:val="en-US"/>
+              </w:rPr>
+              <w:t>, William and Redman, Charles L and Schneider, Stephen H and Taylor, William W, 2007. Complexity of coupled human and natural systems. Science (New York, N.Y.), 1095-9203.</w:t>
             </w:r>
           </w:p>
         </w:tc>
@@ -7226,6 +8334,7 @@
                 <w:lang w:val="en-US"/>
               </w:rPr>
             </w:pPr>
+            <w:proofErr w:type="spellStart"/>
             <w:r>
               <w:rPr>
                 <w:rFonts w:cs="Helvetica"/>
@@ -7237,6 +8346,7 @@
               </w:rPr>
               <w:t>Mengistu</w:t>
             </w:r>
+            <w:proofErr w:type="spellEnd"/>
             <w:r>
               <w:rPr>
                 <w:rFonts w:cs="Helvetica"/>
@@ -7266,16 +8376,101 @@
                 <w:lang w:val="en-US"/>
               </w:rPr>
             </w:pPr>
-            <w:r>
-              <w:rPr>
-                <w:rFonts w:cs="Helvetica"/>
-                <w:noProof w:val="0"/>
-                <w:color w:val="000000"/>
-                <w:sz w:val="16"/>
-                <w:szCs w:val="16"/>
-                <w:lang w:val="en-US"/>
-              </w:rPr>
-              <w:t>Mengistu, Dawit, Tröger, Peter, Lundberg, Lars, &amp; Davidsson, Paul. 2008. Scalability in</w:t>
+            <w:proofErr w:type="spellStart"/>
+            <w:r>
+              <w:rPr>
+                <w:rFonts w:cs="Helvetica"/>
+                <w:noProof w:val="0"/>
+                <w:color w:val="000000"/>
+                <w:sz w:val="16"/>
+                <w:szCs w:val="16"/>
+                <w:lang w:val="en-US"/>
+              </w:rPr>
+              <w:t>Mengistu</w:t>
+            </w:r>
+            <w:proofErr w:type="spellEnd"/>
+            <w:r>
+              <w:rPr>
+                <w:rFonts w:cs="Helvetica"/>
+                <w:noProof w:val="0"/>
+                <w:color w:val="000000"/>
+                <w:sz w:val="16"/>
+                <w:szCs w:val="16"/>
+                <w:lang w:val="en-US"/>
+              </w:rPr>
+              <w:t xml:space="preserve">, </w:t>
+            </w:r>
+            <w:proofErr w:type="spellStart"/>
+            <w:r>
+              <w:rPr>
+                <w:rFonts w:cs="Helvetica"/>
+                <w:noProof w:val="0"/>
+                <w:color w:val="000000"/>
+                <w:sz w:val="16"/>
+                <w:szCs w:val="16"/>
+                <w:lang w:val="en-US"/>
+              </w:rPr>
+              <w:t>Dawit</w:t>
+            </w:r>
+            <w:proofErr w:type="spellEnd"/>
+            <w:r>
+              <w:rPr>
+                <w:rFonts w:cs="Helvetica"/>
+                <w:noProof w:val="0"/>
+                <w:color w:val="000000"/>
+                <w:sz w:val="16"/>
+                <w:szCs w:val="16"/>
+                <w:lang w:val="en-US"/>
+              </w:rPr>
+              <w:t xml:space="preserve">, </w:t>
+            </w:r>
+            <w:proofErr w:type="spellStart"/>
+            <w:r>
+              <w:rPr>
+                <w:rFonts w:cs="Helvetica"/>
+                <w:noProof w:val="0"/>
+                <w:color w:val="000000"/>
+                <w:sz w:val="16"/>
+                <w:szCs w:val="16"/>
+                <w:lang w:val="en-US"/>
+              </w:rPr>
+              <w:t>Tröger</w:t>
+            </w:r>
+            <w:proofErr w:type="spellEnd"/>
+            <w:r>
+              <w:rPr>
+                <w:rFonts w:cs="Helvetica"/>
+                <w:noProof w:val="0"/>
+                <w:color w:val="000000"/>
+                <w:sz w:val="16"/>
+                <w:szCs w:val="16"/>
+                <w:lang w:val="en-US"/>
+              </w:rPr>
+              <w:t xml:space="preserve">, Peter, Lundberg, Lars, &amp; </w:t>
+            </w:r>
+            <w:proofErr w:type="spellStart"/>
+            <w:r>
+              <w:rPr>
+                <w:rFonts w:cs="Helvetica"/>
+                <w:noProof w:val="0"/>
+                <w:color w:val="000000"/>
+                <w:sz w:val="16"/>
+                <w:szCs w:val="16"/>
+                <w:lang w:val="en-US"/>
+              </w:rPr>
+              <w:t>Davidsson</w:t>
+            </w:r>
+            <w:proofErr w:type="spellEnd"/>
+            <w:r>
+              <w:rPr>
+                <w:rFonts w:cs="Helvetica"/>
+                <w:noProof w:val="0"/>
+                <w:color w:val="000000"/>
+                <w:sz w:val="16"/>
+                <w:szCs w:val="16"/>
+                <w:lang w:val="en-US"/>
+              </w:rPr>
+              <w:t>, Paul. 2008. Scalability in</w:t>
             </w:r>
             <w:r>
               <w:rPr>
@@ -7378,7 +8573,47 @@
                 <w:szCs w:val="16"/>
                 <w:lang w:val="en-US"/>
               </w:rPr>
-              <w:t xml:space="preserve">H. Pereki, K. Wala, and T. Thiel-Clemen, 2013, “Woody species diversity and important value indices in dense dry forests in Abdoulaye Wildlife Reserve (Togo, West Africa),” </w:t>
+              <w:t xml:space="preserve">H. Pereki, K. </w:t>
+            </w:r>
+            <w:proofErr w:type="spellStart"/>
+            <w:r>
+              <w:rPr>
+                <w:noProof w:val="0"/>
+                <w:sz w:val="16"/>
+                <w:szCs w:val="16"/>
+                <w:lang w:val="en-US"/>
+              </w:rPr>
+              <w:t>Wala</w:t>
+            </w:r>
+            <w:proofErr w:type="spellEnd"/>
+            <w:r>
+              <w:rPr>
+                <w:noProof w:val="0"/>
+                <w:sz w:val="16"/>
+                <w:szCs w:val="16"/>
+                <w:lang w:val="en-US"/>
+              </w:rPr>
+              <w:t xml:space="preserve">, and T. Thiel-Clemen, 2013, “Woody species diversity and important value indices in dense dry forests in </w:t>
+            </w:r>
+            <w:proofErr w:type="spellStart"/>
+            <w:r>
+              <w:rPr>
+                <w:noProof w:val="0"/>
+                <w:sz w:val="16"/>
+                <w:szCs w:val="16"/>
+                <w:lang w:val="en-US"/>
+              </w:rPr>
+              <w:t>Abdoulaye</w:t>
+            </w:r>
+            <w:proofErr w:type="spellEnd"/>
+            <w:r>
+              <w:rPr>
+                <w:noProof w:val="0"/>
+                <w:sz w:val="16"/>
+                <w:szCs w:val="16"/>
+                <w:lang w:val="en-US"/>
+              </w:rPr>
+              <w:t xml:space="preserve"> Wildlife Reserve (Togo, West Africa),” </w:t>
             </w:r>
             <w:r>
               <w:rPr>
@@ -7423,16 +8658,29 @@
                 <w:lang w:val="en-US"/>
               </w:rPr>
             </w:pPr>
-            <w:r>
-              <w:rPr>
-                <w:rFonts w:cs="Helvetica"/>
-                <w:noProof w:val="0"/>
-                <w:color w:val="000000"/>
-                <w:sz w:val="16"/>
-                <w:szCs w:val="16"/>
-                <w:lang w:val="en-US"/>
-              </w:rPr>
-              <w:t>Ralha et al., 2013</w:t>
+            <w:proofErr w:type="spellStart"/>
+            <w:r>
+              <w:rPr>
+                <w:rFonts w:cs="Helvetica"/>
+                <w:noProof w:val="0"/>
+                <w:color w:val="000000"/>
+                <w:sz w:val="16"/>
+                <w:szCs w:val="16"/>
+                <w:lang w:val="en-US"/>
+              </w:rPr>
+              <w:t>Ralha</w:t>
+            </w:r>
+            <w:proofErr w:type="spellEnd"/>
+            <w:r>
+              <w:rPr>
+                <w:rFonts w:cs="Helvetica"/>
+                <w:noProof w:val="0"/>
+                <w:color w:val="000000"/>
+                <w:sz w:val="16"/>
+                <w:szCs w:val="16"/>
+                <w:lang w:val="en-US"/>
+              </w:rPr>
+              <w:t xml:space="preserve"> et al., 2013</w:t>
             </w:r>
           </w:p>
         </w:tc>
@@ -7579,15 +8827,49 @@
               </w:rPr>
               <w:t xml:space="preserve"> </w:t>
             </w:r>
-            <w:r>
-              <w:rPr>
-                <w:rFonts w:cs="Helvetica"/>
-                <w:noProof w:val="0"/>
-                <w:color w:val="000000"/>
-                <w:sz w:val="16"/>
-                <w:szCs w:val="16"/>
-              </w:rPr>
-              <w:t>of Applied Sciences.</w:t>
+            <w:proofErr w:type="spellStart"/>
+            <w:r>
+              <w:rPr>
+                <w:rFonts w:cs="Helvetica"/>
+                <w:noProof w:val="0"/>
+                <w:color w:val="000000"/>
+                <w:sz w:val="16"/>
+                <w:szCs w:val="16"/>
+              </w:rPr>
+              <w:t>of</w:t>
+            </w:r>
+            <w:proofErr w:type="spellEnd"/>
+            <w:r>
+              <w:rPr>
+                <w:rFonts w:cs="Helvetica"/>
+                <w:noProof w:val="0"/>
+                <w:color w:val="000000"/>
+                <w:sz w:val="16"/>
+                <w:szCs w:val="16"/>
+              </w:rPr>
+              <w:t xml:space="preserve"> Applied </w:t>
+            </w:r>
+            <w:proofErr w:type="spellStart"/>
+            <w:r>
+              <w:rPr>
+                <w:rFonts w:cs="Helvetica"/>
+                <w:noProof w:val="0"/>
+                <w:color w:val="000000"/>
+                <w:sz w:val="16"/>
+                <w:szCs w:val="16"/>
+              </w:rPr>
+              <w:t>Sciences</w:t>
+            </w:r>
+            <w:proofErr w:type="spellEnd"/>
+            <w:r>
+              <w:rPr>
+                <w:rFonts w:cs="Helvetica"/>
+                <w:noProof w:val="0"/>
+                <w:color w:val="000000"/>
+                <w:sz w:val="16"/>
+                <w:szCs w:val="16"/>
+              </w:rPr>
+              <w:t>.</w:t>
             </w:r>
           </w:p>
         </w:tc>
@@ -7649,17 +8931,107 @@
                 <w:szCs w:val="16"/>
                 <w:lang w:val="en-US"/>
               </w:rPr>
-              <w:t xml:space="preserve">T. Thiel-Clemen, G. Köster, and S. Sarstedt. WALK - Emotion-based Pedestrian Movement Simulation in Evacuation Scenarios. </w:t>
-            </w:r>
-            <w:r>
-              <w:rPr>
-                <w:rFonts w:cs="Helvetica"/>
-                <w:noProof w:val="0"/>
-                <w:color w:val="000000"/>
-                <w:sz w:val="16"/>
-                <w:szCs w:val="16"/>
-              </w:rPr>
-              <w:t>In J. Wittmann and V. Wohlgemuth, editors, Simulation in Umwelt- und Geowissenschaften, Workshop Berlin, pages 103–112. Gesellschaft für Informatik, Shaker, 2011.</w:t>
+              <w:t xml:space="preserve">T. Thiel-Clemen, G. </w:t>
+            </w:r>
+            <w:proofErr w:type="spellStart"/>
+            <w:r>
+              <w:rPr>
+                <w:rFonts w:cs="Helvetica"/>
+                <w:noProof w:val="0"/>
+                <w:color w:val="000000"/>
+                <w:sz w:val="16"/>
+                <w:szCs w:val="16"/>
+                <w:lang w:val="en-US"/>
+              </w:rPr>
+              <w:t>Köster</w:t>
+            </w:r>
+            <w:proofErr w:type="spellEnd"/>
+            <w:r>
+              <w:rPr>
+                <w:rFonts w:cs="Helvetica"/>
+                <w:noProof w:val="0"/>
+                <w:color w:val="000000"/>
+                <w:sz w:val="16"/>
+                <w:szCs w:val="16"/>
+                <w:lang w:val="en-US"/>
+              </w:rPr>
+              <w:t xml:space="preserve">, and S. Sarstedt. WALK - Emotion-based Pedestrian Movement Simulation in Evacuation Scenarios. </w:t>
+            </w:r>
+            <w:r>
+              <w:rPr>
+                <w:rFonts w:cs="Helvetica"/>
+                <w:noProof w:val="0"/>
+                <w:color w:val="000000"/>
+                <w:sz w:val="16"/>
+                <w:szCs w:val="16"/>
+              </w:rPr>
+              <w:t xml:space="preserve">In J. Wittmann </w:t>
+            </w:r>
+            <w:proofErr w:type="spellStart"/>
+            <w:r>
+              <w:rPr>
+                <w:rFonts w:cs="Helvetica"/>
+                <w:noProof w:val="0"/>
+                <w:color w:val="000000"/>
+                <w:sz w:val="16"/>
+                <w:szCs w:val="16"/>
+              </w:rPr>
+              <w:t>and</w:t>
+            </w:r>
+            <w:proofErr w:type="spellEnd"/>
+            <w:r>
+              <w:rPr>
+                <w:rFonts w:cs="Helvetica"/>
+                <w:noProof w:val="0"/>
+                <w:color w:val="000000"/>
+                <w:sz w:val="16"/>
+                <w:szCs w:val="16"/>
+              </w:rPr>
+              <w:t xml:space="preserve"> V. Wohlgemuth, </w:t>
+            </w:r>
+            <w:proofErr w:type="spellStart"/>
+            <w:r>
+              <w:rPr>
+                <w:rFonts w:cs="Helvetica"/>
+                <w:noProof w:val="0"/>
+                <w:color w:val="000000"/>
+                <w:sz w:val="16"/>
+                <w:szCs w:val="16"/>
+              </w:rPr>
+              <w:t>editors</w:t>
+            </w:r>
+            <w:proofErr w:type="spellEnd"/>
+            <w:r>
+              <w:rPr>
+                <w:rFonts w:cs="Helvetica"/>
+                <w:noProof w:val="0"/>
+                <w:color w:val="000000"/>
+                <w:sz w:val="16"/>
+                <w:szCs w:val="16"/>
+              </w:rPr>
+              <w:t xml:space="preserve">, Simulation in Umwelt- und Geowissenschaften, Workshop Berlin, </w:t>
+            </w:r>
+            <w:proofErr w:type="spellStart"/>
+            <w:r>
+              <w:rPr>
+                <w:rFonts w:cs="Helvetica"/>
+                <w:noProof w:val="0"/>
+                <w:color w:val="000000"/>
+                <w:sz w:val="16"/>
+                <w:szCs w:val="16"/>
+              </w:rPr>
+              <w:t>pages</w:t>
+            </w:r>
+            <w:proofErr w:type="spellEnd"/>
+            <w:r>
+              <w:rPr>
+                <w:rFonts w:cs="Helvetica"/>
+                <w:noProof w:val="0"/>
+                <w:color w:val="000000"/>
+                <w:sz w:val="16"/>
+                <w:szCs w:val="16"/>
+              </w:rPr>
+              <w:t xml:space="preserve"> 103–112. Gesellschaft für Informatik, Shaker, 2011.</w:t>
             </w:r>
           </w:p>
         </w:tc>
@@ -7776,6 +9148,7 @@
                 <w:lang w:val="en-US"/>
               </w:rPr>
             </w:pPr>
+            <w:proofErr w:type="spellStart"/>
             <w:r>
               <w:rPr>
                 <w:rFonts w:cs="Helvetica"/>
@@ -7786,7 +9159,19 @@
                 <w:lang w:val="en-US"/>
               </w:rPr>
               <w:lastRenderedPageBreak/>
-              <w:t>Vigueras et al., 2013</w:t>
+              <w:t>Vigueras</w:t>
+            </w:r>
+            <w:proofErr w:type="spellEnd"/>
+            <w:r>
+              <w:rPr>
+                <w:rFonts w:cs="Helvetica"/>
+                <w:noProof w:val="0"/>
+                <w:color w:val="000000"/>
+                <w:sz w:val="16"/>
+                <w:szCs w:val="16"/>
+                <w:lang w:val="en-US"/>
+              </w:rPr>
+              <w:t xml:space="preserve"> et al., 2013</w:t>
             </w:r>
           </w:p>
         </w:tc>
@@ -7893,8 +9278,6 @@
               </w:rPr>
               <w:t>Villa</w:t>
             </w:r>
-            <w:bookmarkStart w:id="5" w:name="_GoBack"/>
-            <w:bookmarkEnd w:id="5"/>
             <w:r>
               <w:rPr>
                 <w:rFonts w:cs="Helvetica"/>
@@ -8007,7 +9390,31 @@
                 <w:szCs w:val="16"/>
                 <w:lang w:val="en-US"/>
               </w:rPr>
-              <w:t>Wang, B, Yao, Y, &amp; Himmelspach, Jan. 2009. Experimental analysis of logical process simulation</w:t>
+              <w:t xml:space="preserve">Wang, B, Yao, Y, &amp; </w:t>
+            </w:r>
+            <w:proofErr w:type="spellStart"/>
+            <w:r>
+              <w:rPr>
+                <w:rFonts w:cs="Helvetica"/>
+                <w:noProof w:val="0"/>
+                <w:color w:val="000000"/>
+                <w:sz w:val="16"/>
+                <w:szCs w:val="16"/>
+                <w:lang w:val="en-US"/>
+              </w:rPr>
+              <w:t>Himmelspach</w:t>
+            </w:r>
+            <w:proofErr w:type="spellEnd"/>
+            <w:r>
+              <w:rPr>
+                <w:rFonts w:cs="Helvetica"/>
+                <w:noProof w:val="0"/>
+                <w:color w:val="000000"/>
+                <w:sz w:val="16"/>
+                <w:szCs w:val="16"/>
+                <w:lang w:val="en-US"/>
+              </w:rPr>
+              <w:t>, Jan. 2009. Experimental analysis of logical process simulation</w:t>
             </w:r>
             <w:r>
               <w:rPr>
@@ -8029,7 +9436,31 @@
                 <w:szCs w:val="16"/>
                 <w:lang w:val="en-US"/>
               </w:rPr>
-              <w:t>algorithms in JAMES II. Pages 1167–1179 of: Proceedings of the Winter 2009 SimulationConference.</w:t>
+              <w:t xml:space="preserve">algorithms in JAMES II. Pages 1167–1179 of: Proceedings of the Winter 2009 </w:t>
+            </w:r>
+            <w:proofErr w:type="spellStart"/>
+            <w:r>
+              <w:rPr>
+                <w:rFonts w:cs="Helvetica"/>
+                <w:noProof w:val="0"/>
+                <w:color w:val="000000"/>
+                <w:sz w:val="16"/>
+                <w:szCs w:val="16"/>
+                <w:lang w:val="en-US"/>
+              </w:rPr>
+              <w:t>SimulationConference</w:t>
+            </w:r>
+            <w:proofErr w:type="spellEnd"/>
+            <w:r>
+              <w:rPr>
+                <w:rFonts w:cs="Helvetica"/>
+                <w:noProof w:val="0"/>
+                <w:color w:val="000000"/>
+                <w:sz w:val="16"/>
+                <w:szCs w:val="16"/>
+                <w:lang w:val="en-US"/>
+              </w:rPr>
+              <w:t>.</w:t>
             </w:r>
           </w:p>
         </w:tc>
@@ -8092,7 +9523,79 @@
                 <w:szCs w:val="16"/>
                 <w:lang w:val="en-US"/>
               </w:rPr>
-              <w:t>Wang, Yongwei and Lees, Michael and Cai, Wentong, 2012. Grid-based Partitioning for Large-scale Distributed Agent-based Crowd Simulation. Proceedings of the 2012 Winter Simulation Conference Issue 241, page 1-12.</w:t>
+              <w:t xml:space="preserve">Wang, </w:t>
+            </w:r>
+            <w:proofErr w:type="spellStart"/>
+            <w:r>
+              <w:rPr>
+                <w:rFonts w:cs="Helvetica"/>
+                <w:noProof w:val="0"/>
+                <w:color w:val="000000"/>
+                <w:sz w:val="16"/>
+                <w:szCs w:val="16"/>
+                <w:lang w:val="en-US"/>
+              </w:rPr>
+              <w:t>Yongwei</w:t>
+            </w:r>
+            <w:proofErr w:type="spellEnd"/>
+            <w:r>
+              <w:rPr>
+                <w:rFonts w:cs="Helvetica"/>
+                <w:noProof w:val="0"/>
+                <w:color w:val="000000"/>
+                <w:sz w:val="16"/>
+                <w:szCs w:val="16"/>
+                <w:lang w:val="en-US"/>
+              </w:rPr>
+              <w:t xml:space="preserve"> and Lees, Michael and </w:t>
+            </w:r>
+            <w:proofErr w:type="spellStart"/>
+            <w:r>
+              <w:rPr>
+                <w:rFonts w:cs="Helvetica"/>
+                <w:noProof w:val="0"/>
+                <w:color w:val="000000"/>
+                <w:sz w:val="16"/>
+                <w:szCs w:val="16"/>
+                <w:lang w:val="en-US"/>
+              </w:rPr>
+              <w:t>Cai</w:t>
+            </w:r>
+            <w:proofErr w:type="spellEnd"/>
+            <w:r>
+              <w:rPr>
+                <w:rFonts w:cs="Helvetica"/>
+                <w:noProof w:val="0"/>
+                <w:color w:val="000000"/>
+                <w:sz w:val="16"/>
+                <w:szCs w:val="16"/>
+                <w:lang w:val="en-US"/>
+              </w:rPr>
+              <w:t xml:space="preserve">, </w:t>
+            </w:r>
+            <w:proofErr w:type="spellStart"/>
+            <w:r>
+              <w:rPr>
+                <w:rFonts w:cs="Helvetica"/>
+                <w:noProof w:val="0"/>
+                <w:color w:val="000000"/>
+                <w:sz w:val="16"/>
+                <w:szCs w:val="16"/>
+                <w:lang w:val="en-US"/>
+              </w:rPr>
+              <w:t>Wentong</w:t>
+            </w:r>
+            <w:proofErr w:type="spellEnd"/>
+            <w:r>
+              <w:rPr>
+                <w:rFonts w:cs="Helvetica"/>
+                <w:noProof w:val="0"/>
+                <w:color w:val="000000"/>
+                <w:sz w:val="16"/>
+                <w:szCs w:val="16"/>
+                <w:lang w:val="en-US"/>
+              </w:rPr>
+              <w:t>, 2012. Grid-based Partitioning for Large-scale Distributed Agent-based Crowd Simulation. Proceedings of the 2012 Winter Simulation Conference Issue 241, page 1-12.</w:t>
             </w:r>
           </w:p>
         </w:tc>
@@ -8110,8 +9613,8 @@
       </w:pPr>
     </w:p>
     <w:sectPr>
-      <w:headerReference w:type="even" r:id="rId18"/>
-      <w:headerReference w:type="default" r:id="rId19"/>
+      <w:headerReference w:type="even" r:id="rId19"/>
+      <w:headerReference w:type="default" r:id="rId20"/>
       <w:type w:val="continuous"/>
       <w:pgSz w:w="11906" w:h="16838" w:code="9"/>
       <w:pgMar w:top="1701" w:right="1418" w:bottom="1134" w:left="1418" w:header="1134" w:footer="1134" w:gutter="0"/>
@@ -8123,7 +9626,7 @@
 </file>
 
 <file path=word/endnotes.xml><?xml version="1.0" encoding="utf-8"?>
-<w:endnotes xmlns:wpc="http://schemas.microsoft.com/office/word/2010/wordprocessingCanvas" xmlns:mc="http://schemas.openxmlformats.org/markup-compatibility/2006" xmlns:o="urn:schemas-microsoft-com:office:office" xmlns:r="http://schemas.openxmlformats.org/officeDocument/2006/relationships" xmlns:m="http://schemas.openxmlformats.org/officeDocument/2006/math" xmlns:v="urn:schemas-microsoft-com:vml" xmlns:wp14="http://schemas.microsoft.com/office/word/2010/wordprocessingDrawing" xmlns:wp="http://schemas.openxmlformats.org/drawingml/2006/wordprocessingDrawing" xmlns:w10="urn:schemas-microsoft-com:office:word" xmlns:w="http://schemas.openxmlformats.org/wordprocessingml/2006/main" xmlns:w14="http://schemas.microsoft.com/office/word/2010/wordml" xmlns:w15="http://schemas.microsoft.com/office/word/2012/wordml" xmlns:wpg="http://schemas.microsoft.com/office/word/2010/wordprocessingGroup" xmlns:wpi="http://schemas.microsoft.com/office/word/2010/wordprocessingInk" xmlns:wne="http://schemas.microsoft.com/office/word/2006/wordml" xmlns:wps="http://schemas.microsoft.com/office/word/2010/wordprocessingShape" mc:Ignorable="w14 w15 wp14">
+<w:endnotes xmlns:wpc="http://schemas.microsoft.com/office/word/2010/wordprocessingCanvas" xmlns:mc="http://schemas.openxmlformats.org/markup-compatibility/2006" xmlns:o="urn:schemas-microsoft-com:office:office" xmlns:r="http://schemas.openxmlformats.org/officeDocument/2006/relationships" xmlns:m="http://schemas.openxmlformats.org/officeDocument/2006/math" xmlns:v="urn:schemas-microsoft-com:vml" xmlns:wp14="http://schemas.microsoft.com/office/word/2010/wordprocessingDrawing" xmlns:wp="http://schemas.openxmlformats.org/drawingml/2006/wordprocessingDrawing" xmlns:w10="urn:schemas-microsoft-com:office:word" xmlns:w="http://schemas.openxmlformats.org/wordprocessingml/2006/main" xmlns:w14="http://schemas.microsoft.com/office/word/2010/wordml" xmlns:wpg="http://schemas.microsoft.com/office/word/2010/wordprocessingGroup" xmlns:wpi="http://schemas.microsoft.com/office/word/2010/wordprocessingInk" xmlns:wne="http://schemas.microsoft.com/office/word/2006/wordml" xmlns:wps="http://schemas.microsoft.com/office/word/2010/wordprocessingShape" mc:Ignorable="w14 wp14">
   <w:endnote w:type="separator" w:id="-1">
     <w:p>
       <w:r>
@@ -8142,7 +9645,7 @@
 </file>
 
 <file path=word/footnotes.xml><?xml version="1.0" encoding="utf-8"?>
-<w:footnotes xmlns:wpc="http://schemas.microsoft.com/office/word/2010/wordprocessingCanvas" xmlns:mc="http://schemas.openxmlformats.org/markup-compatibility/2006" xmlns:o="urn:schemas-microsoft-com:office:office" xmlns:r="http://schemas.openxmlformats.org/officeDocument/2006/relationships" xmlns:m="http://schemas.openxmlformats.org/officeDocument/2006/math" xmlns:v="urn:schemas-microsoft-com:vml" xmlns:wp14="http://schemas.microsoft.com/office/word/2010/wordprocessingDrawing" xmlns:wp="http://schemas.openxmlformats.org/drawingml/2006/wordprocessingDrawing" xmlns:w10="urn:schemas-microsoft-com:office:word" xmlns:w="http://schemas.openxmlformats.org/wordprocessingml/2006/main" xmlns:w14="http://schemas.microsoft.com/office/word/2010/wordml" xmlns:w15="http://schemas.microsoft.com/office/word/2012/wordml" xmlns:wpg="http://schemas.microsoft.com/office/word/2010/wordprocessingGroup" xmlns:wpi="http://schemas.microsoft.com/office/word/2010/wordprocessingInk" xmlns:wne="http://schemas.microsoft.com/office/word/2006/wordml" xmlns:wps="http://schemas.microsoft.com/office/word/2010/wordprocessingShape" mc:Ignorable="w14 w15 wp14">
+<w:footnotes xmlns:wpc="http://schemas.microsoft.com/office/word/2010/wordprocessingCanvas" xmlns:mc="http://schemas.openxmlformats.org/markup-compatibility/2006" xmlns:o="urn:schemas-microsoft-com:office:office" xmlns:r="http://schemas.openxmlformats.org/officeDocument/2006/relationships" xmlns:m="http://schemas.openxmlformats.org/officeDocument/2006/math" xmlns:v="urn:schemas-microsoft-com:vml" xmlns:wp14="http://schemas.microsoft.com/office/word/2010/wordprocessingDrawing" xmlns:wp="http://schemas.openxmlformats.org/drawingml/2006/wordprocessingDrawing" xmlns:w10="urn:schemas-microsoft-com:office:word" xmlns:w="http://schemas.openxmlformats.org/wordprocessingml/2006/main" xmlns:w14="http://schemas.microsoft.com/office/word/2010/wordml" xmlns:wpg="http://schemas.microsoft.com/office/word/2010/wordprocessingGroup" xmlns:wpi="http://schemas.microsoft.com/office/word/2010/wordprocessingInk" xmlns:wne="http://schemas.microsoft.com/office/word/2006/wordml" xmlns:wps="http://schemas.microsoft.com/office/word/2010/wordprocessingShape" mc:Ignorable="w14 wp14">
   <w:footnote w:type="separator" w:id="-1">
     <w:p>
       <w:r>
@@ -8233,16 +9736,34 @@
         </w:rPr>
         <w:t xml:space="preserve"> </w:t>
       </w:r>
-      <w:hyperlink r:id="rId1" w:history="1">
-        <w:r>
-          <w:rPr>
-            <w:rStyle w:val="Hyperlink"/>
-            <w:rFonts w:cs="Arial"/>
-            <w:lang w:val="en-US"/>
-          </w:rPr>
-          <w:t>http://geoserver.org/</w:t>
-        </w:r>
-      </w:hyperlink>
+      <w:r>
+        <w:fldChar w:fldCharType="begin"/>
+      </w:r>
+      <w:r>
+        <w:rPr>
+          <w:lang w:val="en-US"/>
+        </w:rPr>
+        <w:instrText xml:space="preserve"> HYPERLINK "http://geoserver.org/" </w:instrText>
+      </w:r>
+      <w:r>
+        <w:fldChar w:fldCharType="separate"/>
+      </w:r>
+      <w:r>
+        <w:rPr>
+          <w:rStyle w:val="Hyperlink"/>
+          <w:rFonts w:cs="Arial"/>
+          <w:lang w:val="en-US"/>
+        </w:rPr>
+        <w:t>http://geoserver.org/</w:t>
+      </w:r>
+      <w:r>
+        <w:rPr>
+          <w:rStyle w:val="Hyperlink"/>
+          <w:rFonts w:cs="Arial"/>
+          <w:lang w:val="en-US"/>
+        </w:rPr>
+        <w:fldChar w:fldCharType="end"/>
+      </w:r>
     </w:p>
   </w:footnote>
   <w:footnote w:id="4">
@@ -8265,7 +9786,7 @@
         </w:rPr>
         <w:t xml:space="preserve"> </w:t>
       </w:r>
-      <w:hyperlink r:id="rId2" w:history="1">
+      <w:hyperlink r:id="rId1" w:history="1">
         <w:r>
           <w:rPr>
             <w:rStyle w:val="Hyperlink"/>
@@ -8297,7 +9818,7 @@
 </file>
 
 <file path=word/header1.xml><?xml version="1.0" encoding="utf-8"?>
-<w:hdr xmlns:wpc="http://schemas.microsoft.com/office/word/2010/wordprocessingCanvas" xmlns:mc="http://schemas.openxmlformats.org/markup-compatibility/2006" xmlns:o="urn:schemas-microsoft-com:office:office" xmlns:r="http://schemas.openxmlformats.org/officeDocument/2006/relationships" xmlns:m="http://schemas.openxmlformats.org/officeDocument/2006/math" xmlns:v="urn:schemas-microsoft-com:vml" xmlns:wp14="http://schemas.microsoft.com/office/word/2010/wordprocessingDrawing" xmlns:wp="http://schemas.openxmlformats.org/drawingml/2006/wordprocessingDrawing" xmlns:w10="urn:schemas-microsoft-com:office:word" xmlns:w="http://schemas.openxmlformats.org/wordprocessingml/2006/main" xmlns:w14="http://schemas.microsoft.com/office/word/2010/wordml" xmlns:w15="http://schemas.microsoft.com/office/word/2012/wordml" xmlns:wpg="http://schemas.microsoft.com/office/word/2010/wordprocessingGroup" xmlns:wpi="http://schemas.microsoft.com/office/word/2010/wordprocessingInk" xmlns:wne="http://schemas.microsoft.com/office/word/2006/wordml" xmlns:wps="http://schemas.microsoft.com/office/word/2010/wordprocessingShape" mc:Ignorable="w14 w15 wp14">
+<w:hdr xmlns:wpc="http://schemas.microsoft.com/office/word/2010/wordprocessingCanvas" xmlns:mc="http://schemas.openxmlformats.org/markup-compatibility/2006" xmlns:o="urn:schemas-microsoft-com:office:office" xmlns:r="http://schemas.openxmlformats.org/officeDocument/2006/relationships" xmlns:m="http://schemas.openxmlformats.org/officeDocument/2006/math" xmlns:v="urn:schemas-microsoft-com:vml" xmlns:wp14="http://schemas.microsoft.com/office/word/2010/wordprocessingDrawing" xmlns:wp="http://schemas.openxmlformats.org/drawingml/2006/wordprocessingDrawing" xmlns:w10="urn:schemas-microsoft-com:office:word" xmlns:w="http://schemas.openxmlformats.org/wordprocessingml/2006/main" xmlns:w14="http://schemas.microsoft.com/office/word/2010/wordml" xmlns:wpg="http://schemas.microsoft.com/office/word/2010/wordprocessingGroup" xmlns:wpi="http://schemas.microsoft.com/office/word/2010/wordprocessingInk" xmlns:wne="http://schemas.microsoft.com/office/word/2006/wordml" xmlns:wps="http://schemas.microsoft.com/office/word/2010/wordprocessingShape" mc:Ignorable="w14 wp14">
   <w:p>
     <w:pPr>
       <w:pStyle w:val="Kopfzeile"/>
@@ -8346,8 +9867,8 @@
                         <a:tailEnd/>
                       </a:ln>
                       <a:extLst>
-                        <a:ext uri="{909E8E84-426E-40dd-AFC4-6F175D3DCCD1}">
-                          <a14:hiddenFill xmlns="" xmlns:mo="http://schemas.microsoft.com/office/mac/office/2008/main" xmlns:mv="urn:schemas-microsoft-com:mac:vml" xmlns:o="urn:schemas-microsoft-com:office:office" xmlns:v="urn:schemas-microsoft-com:vml" xmlns:w10="urn:schemas-microsoft-com:office:word" xmlns:w="http://schemas.openxmlformats.org/wordprocessingml/2006/main" xmlns:a14="http://schemas.microsoft.com/office/drawing/2010/main">
+                        <a:ext uri="{909E8E84-426E-40DD-AFC4-6F175D3DCCD1}">
+                          <a14:hiddenFill xmlns:a14="http://schemas.microsoft.com/office/drawing/2010/main">
                             <a:noFill/>
                           </a14:hiddenFill>
                         </a:ext>
@@ -8366,7 +9887,7 @@
             </wp:anchor>
           </w:drawing>
         </mc:Choice>
-        <mc:Fallback>
+        <mc:Fallback xmlns:w15="http://schemas.microsoft.com/office/word/2012/wordml">
           <w:pict>
             <v:line w14:anchorId="32085DBF" id="Line 2" o:spid="_x0000_s1026" style="position:absolute;z-index:251657216;visibility:visible;mso-wrap-style:square;mso-width-percent:0;mso-height-percent:0;mso-wrap-distance-left:9pt;mso-wrap-distance-top:0;mso-wrap-distance-right:9pt;mso-wrap-distance-bottom:0;mso-position-horizontal:absolute;mso-position-horizontal-relative:text;mso-position-vertical:absolute;mso-position-vertical-relative:text;mso-width-percent:0;mso-height-percent:0;mso-width-relative:page;mso-height-relative:page" from="0,14.2pt" to="453.55pt,14.2pt" o:gfxdata="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" o:allowincell="f" strokeweight="1pt"/>
           </w:pict>
@@ -8411,15 +9932,15 @@
                         <a:noFill/>
                       </a:ln>
                       <a:extLst>
-                        <a:ext uri="{909E8E84-426E-40dd-AFC4-6F175D3DCCD1}">
-                          <a14:hiddenFill xmlns="" xmlns:mo="http://schemas.microsoft.com/office/mac/office/2008/main" xmlns:mv="urn:schemas-microsoft-com:mac:vml" xmlns:o="urn:schemas-microsoft-com:office:office" xmlns:v="urn:schemas-microsoft-com:vml" xmlns:w10="urn:schemas-microsoft-com:office:word" xmlns:w="http://schemas.openxmlformats.org/wordprocessingml/2006/main" xmlns:a14="http://schemas.microsoft.com/office/drawing/2010/main">
+                        <a:ext uri="{909E8E84-426E-40DD-AFC4-6F175D3DCCD1}">
+                          <a14:hiddenFill xmlns:a14="http://schemas.microsoft.com/office/drawing/2010/main">
                             <a:solidFill>
                               <a:srgbClr val="FFFFFF"/>
                             </a:solidFill>
                           </a14:hiddenFill>
                         </a:ext>
-                        <a:ext uri="{91240B29-F687-4f45-9708-019B960494DF}">
-                          <a14:hiddenLine xmlns="" xmlns:mo="http://schemas.microsoft.com/office/mac/office/2008/main" xmlns:mv="urn:schemas-microsoft-com:mac:vml" xmlns:o="urn:schemas-microsoft-com:office:office" xmlns:v="urn:schemas-microsoft-com:vml" xmlns:w10="urn:schemas-microsoft-com:office:word" xmlns:w="http://schemas.openxmlformats.org/wordprocessingml/2006/main" xmlns:a14="http://schemas.microsoft.com/office/drawing/2010/main" w="9525">
+                        <a:ext uri="{91240B29-F687-4F45-9708-019B960494DF}">
+                          <a14:hiddenLine xmlns:a14="http://schemas.microsoft.com/office/drawing/2010/main" w="9525">
                             <a:solidFill>
                               <a:srgbClr val="000000"/>
                             </a:solidFill>
@@ -8455,7 +9976,7 @@
                             <w:rPr>
                               <w:rStyle w:val="Seitenzahl"/>
                             </w:rPr>
-                            <w:t>14</w:t>
+                            <w:t>12</w:t>
                           </w:r>
                           <w:r>
                             <w:rPr>
@@ -8483,11 +10004,11 @@
         </mc:Choice>
         <mc:Fallback>
           <w:pict>
-            <v:shapetype w14:anchorId="61BDDD55" id="_x0000_t202" coordsize="21600,21600" o:spt="202" path="m,l,21600r21600,l21600,xe">
+            <v:shapetype id="_x0000_t202" coordsize="21600,21600" o:spt="202" path="m,l,21600r21600,l21600,xe">
               <v:stroke joinstyle="miter"/>
               <v:path gradientshapeok="t" o:connecttype="rect"/>
             </v:shapetype>
-            <v:shape id="Text Box 3" o:spid="_x0000_s1028" type="#_x0000_t202" style="position:absolute;left:0;text-align:left;margin-left:0;margin-top:0;width:14.4pt;height:14.4pt;z-index:251658240;visibility:visible;mso-wrap-style:square;mso-width-percent:0;mso-height-percent:0;mso-wrap-distance-left:9pt;mso-wrap-distance-top:0;mso-wrap-distance-right:9pt;mso-wrap-distance-bottom:0;mso-position-horizontal:absolute;mso-position-horizontal-relative:text;mso-position-vertical:absolute;mso-position-vertical-relative:text;mso-width-percent:0;mso-height-percent:0;mso-width-relative:page;mso-height-relative:page;v-text-anchor:top" o:gfxdata="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" o:allowincell="f" filled="f" stroked="f">
+            <v:shape id="Text Box 3" o:spid="_x0000_s1028" type="#_x0000_t202" style="position:absolute;left:0;text-align:left;margin-left:0;margin-top:0;width:14.4pt;height:14.4pt;z-index:251658240;visibility:visible;mso-wrap-style:square;mso-width-percent:0;mso-height-percent:0;mso-wrap-distance-left:9pt;mso-wrap-distance-top:0;mso-wrap-distance-right:9pt;mso-wrap-distance-bottom:0;mso-position-horizontal:absolute;mso-position-horizontal-relative:text;mso-position-vertical:absolute;mso-position-vertical-relative:text;mso-width-percent:0;mso-height-percent:0;mso-width-relative:page;mso-height-relative:page;v-text-anchor:top" o:gfxdata="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" o:allowincell="f" filled="f" stroked="f">
               <v:textbox inset="0,0,0,0">
                 <w:txbxContent>
                   <w:p>
@@ -8513,7 +10034,7 @@
                       <w:rPr>
                         <w:rStyle w:val="Seitenzahl"/>
                       </w:rPr>
-                      <w:t>14</w:t>
+                      <w:t>12</w:t>
                     </w:r>
                     <w:r>
                       <w:rPr>
@@ -8534,7 +10055,7 @@
 </file>
 
 <file path=word/header2.xml><?xml version="1.0" encoding="utf-8"?>
-<w:hdr xmlns:wpc="http://schemas.microsoft.com/office/word/2010/wordprocessingCanvas" xmlns:mc="http://schemas.openxmlformats.org/markup-compatibility/2006" xmlns:o="urn:schemas-microsoft-com:office:office" xmlns:r="http://schemas.openxmlformats.org/officeDocument/2006/relationships" xmlns:m="http://schemas.openxmlformats.org/officeDocument/2006/math" xmlns:v="urn:schemas-microsoft-com:vml" xmlns:wp14="http://schemas.microsoft.com/office/word/2010/wordprocessingDrawing" xmlns:wp="http://schemas.openxmlformats.org/drawingml/2006/wordprocessingDrawing" xmlns:w10="urn:schemas-microsoft-com:office:word" xmlns:w="http://schemas.openxmlformats.org/wordprocessingml/2006/main" xmlns:w14="http://schemas.microsoft.com/office/word/2010/wordml" xmlns:w15="http://schemas.microsoft.com/office/word/2012/wordml" xmlns:wpg="http://schemas.microsoft.com/office/word/2010/wordprocessingGroup" xmlns:wpi="http://schemas.microsoft.com/office/word/2010/wordprocessingInk" xmlns:wne="http://schemas.microsoft.com/office/word/2006/wordml" xmlns:wps="http://schemas.microsoft.com/office/word/2010/wordprocessingShape" mc:Ignorable="w14 w15 wp14">
+<w:hdr xmlns:wpc="http://schemas.microsoft.com/office/word/2010/wordprocessingCanvas" xmlns:mc="http://schemas.openxmlformats.org/markup-compatibility/2006" xmlns:o="urn:schemas-microsoft-com:office:office" xmlns:r="http://schemas.openxmlformats.org/officeDocument/2006/relationships" xmlns:m="http://schemas.openxmlformats.org/officeDocument/2006/math" xmlns:v="urn:schemas-microsoft-com:vml" xmlns:wp14="http://schemas.microsoft.com/office/word/2010/wordprocessingDrawing" xmlns:wp="http://schemas.openxmlformats.org/drawingml/2006/wordprocessingDrawing" xmlns:w10="urn:schemas-microsoft-com:office:word" xmlns:w="http://schemas.openxmlformats.org/wordprocessingml/2006/main" xmlns:w14="http://schemas.microsoft.com/office/word/2010/wordml" xmlns:wpg="http://schemas.microsoft.com/office/word/2010/wordprocessingGroup" xmlns:wpi="http://schemas.microsoft.com/office/word/2010/wordprocessingInk" xmlns:wne="http://schemas.microsoft.com/office/word/2006/wordml" xmlns:wps="http://schemas.microsoft.com/office/word/2010/wordprocessingShape" mc:Ignorable="w14 wp14">
   <w:p>
     <w:pPr>
       <w:pStyle w:val="Kopfzeile"/>
@@ -8577,15 +10098,15 @@
                         <a:noFill/>
                       </a:ln>
                       <a:extLst>
-                        <a:ext uri="{909E8E84-426E-40dd-AFC4-6F175D3DCCD1}">
-                          <a14:hiddenFill xmlns="" xmlns:mo="http://schemas.microsoft.com/office/mac/office/2008/main" xmlns:mv="urn:schemas-microsoft-com:mac:vml" xmlns:o="urn:schemas-microsoft-com:office:office" xmlns:v="urn:schemas-microsoft-com:vml" xmlns:w10="urn:schemas-microsoft-com:office:word" xmlns:w="http://schemas.openxmlformats.org/wordprocessingml/2006/main" xmlns:a14="http://schemas.microsoft.com/office/drawing/2010/main">
+                        <a:ext uri="{909E8E84-426E-40DD-AFC4-6F175D3DCCD1}">
+                          <a14:hiddenFill xmlns:a14="http://schemas.microsoft.com/office/drawing/2010/main">
                             <a:solidFill>
                               <a:srgbClr val="FFFFFF"/>
                             </a:solidFill>
                           </a14:hiddenFill>
                         </a:ext>
-                        <a:ext uri="{91240B29-F687-4f45-9708-019B960494DF}">
-                          <a14:hiddenLine xmlns="" xmlns:mo="http://schemas.microsoft.com/office/mac/office/2008/main" xmlns:mv="urn:schemas-microsoft-com:mac:vml" xmlns:o="urn:schemas-microsoft-com:office:office" xmlns:v="urn:schemas-microsoft-com:vml" xmlns:w10="urn:schemas-microsoft-com:office:word" xmlns:w="http://schemas.openxmlformats.org/wordprocessingml/2006/main" xmlns:a14="http://schemas.microsoft.com/office/drawing/2010/main" w="9525">
+                        <a:ext uri="{91240B29-F687-4F45-9708-019B960494DF}">
+                          <a14:hiddenLine xmlns:a14="http://schemas.microsoft.com/office/drawing/2010/main" w="9525">
                             <a:solidFill>
                               <a:srgbClr val="000000"/>
                             </a:solidFill>
@@ -8624,7 +10145,7 @@
                             <w:rPr>
                               <w:rStyle w:val="Seitenzahl"/>
                             </w:rPr>
-                            <w:t>13</w:t>
+                            <w:t>11</w:t>
                           </w:r>
                           <w:r>
                             <w:rPr>
@@ -8652,11 +10173,11 @@
         </mc:Choice>
         <mc:Fallback>
           <w:pict>
-            <v:shapetype w14:anchorId="105D4034" id="_x0000_t202" coordsize="21600,21600" o:spt="202" path="m,l,21600r21600,l21600,xe">
+            <v:shapetype id="_x0000_t202" coordsize="21600,21600" o:spt="202" path="m,l,21600r21600,l21600,xe">
               <v:stroke joinstyle="miter"/>
               <v:path gradientshapeok="t" o:connecttype="rect"/>
             </v:shapetype>
-            <v:shape id="Text Box 4" o:spid="_x0000_s1029" type="#_x0000_t202" style="position:absolute;margin-left:438.85pt;margin-top:-.75pt;width:14.45pt;height:14.4pt;z-index:251659264;visibility:visible;mso-wrap-style:square;mso-width-percent:0;mso-height-percent:0;mso-wrap-distance-left:9pt;mso-wrap-distance-top:0;mso-wrap-distance-right:9pt;mso-wrap-distance-bottom:0;mso-position-horizontal:absolute;mso-position-horizontal-relative:text;mso-position-vertical:absolute;mso-position-vertical-relative:text;mso-width-percent:0;mso-height-percent:0;mso-width-relative:page;mso-height-relative:page;v-text-anchor:top" o:gfxdata="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" o:allowincell="f" filled="f" stroked="f">
+            <v:shape id="Text Box 4" o:spid="_x0000_s1029" type="#_x0000_t202" style="position:absolute;margin-left:438.85pt;margin-top:-.75pt;width:14.45pt;height:14.4pt;z-index:251659264;visibility:visible;mso-wrap-style:square;mso-width-percent:0;mso-height-percent:0;mso-wrap-distance-left:9pt;mso-wrap-distance-top:0;mso-wrap-distance-right:9pt;mso-wrap-distance-bottom:0;mso-position-horizontal:absolute;mso-position-horizontal-relative:text;mso-position-vertical:absolute;mso-position-vertical-relative:text;mso-width-percent:0;mso-height-percent:0;mso-width-relative:page;mso-height-relative:page;v-text-anchor:top" o:gfxdata="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" o:allowincell="f" filled="f" stroked="f">
               <v:textbox inset="0,0,0,0">
                 <w:txbxContent>
                   <w:p>
@@ -8685,7 +10206,7 @@
                       <w:rPr>
                         <w:rStyle w:val="Seitenzahl"/>
                       </w:rPr>
-                      <w:t>13</w:t>
+                      <w:t>11</w:t>
                     </w:r>
                     <w:r>
                       <w:rPr>
@@ -8744,8 +10265,8 @@
                         <a:tailEnd/>
                       </a:ln>
                       <a:extLst>
-                        <a:ext uri="{909E8E84-426E-40dd-AFC4-6F175D3DCCD1}">
-                          <a14:hiddenFill xmlns="" xmlns:mo="http://schemas.microsoft.com/office/mac/office/2008/main" xmlns:mv="urn:schemas-microsoft-com:mac:vml" xmlns:o="urn:schemas-microsoft-com:office:office" xmlns:v="urn:schemas-microsoft-com:vml" xmlns:w10="urn:schemas-microsoft-com:office:word" xmlns:w="http://schemas.openxmlformats.org/wordprocessingml/2006/main" xmlns:a14="http://schemas.microsoft.com/office/drawing/2010/main">
+                        <a:ext uri="{909E8E84-426E-40DD-AFC4-6F175D3DCCD1}">
+                          <a14:hiddenFill xmlns:a14="http://schemas.microsoft.com/office/drawing/2010/main">
                             <a:noFill/>
                           </a14:hiddenFill>
                         </a:ext>
@@ -8764,7 +10285,7 @@
             </wp:anchor>
           </w:drawing>
         </mc:Choice>
-        <mc:Fallback>
+        <mc:Fallback xmlns:w15="http://schemas.microsoft.com/office/word/2012/wordml">
           <w:pict>
             <v:line w14:anchorId="2E814A57" id="Line 1" o:spid="_x0000_s1026" style="position:absolute;z-index:251656192;visibility:visible;mso-wrap-style:square;mso-width-percent:0;mso-height-percent:0;mso-wrap-distance-left:9pt;mso-wrap-distance-top:0;mso-wrap-distance-right:9pt;mso-wrap-distance-bottom:0;mso-position-horizontal:absolute;mso-position-horizontal-relative:text;mso-position-vertical:absolute;mso-position-vertical-relative:text;mso-width-percent:0;mso-height-percent:0;mso-width-relative:page;mso-height-relative:page" from="0,14.2pt" to="453.55pt,14.2pt" o:gfxdata="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" o:allowincell="f" strokeweight="1pt"/>
           </w:pict>
@@ -8776,7 +10297,7 @@
 </file>
 
 <file path=word/numbering.xml><?xml version="1.0" encoding="utf-8"?>
-<w:numbering xmlns:wpc="http://schemas.microsoft.com/office/word/2010/wordprocessingCanvas" xmlns:mc="http://schemas.openxmlformats.org/markup-compatibility/2006" xmlns:o="urn:schemas-microsoft-com:office:office" xmlns:r="http://schemas.openxmlformats.org/officeDocument/2006/relationships" xmlns:m="http://schemas.openxmlformats.org/officeDocument/2006/math" xmlns:v="urn:schemas-microsoft-com:vml" xmlns:wp14="http://schemas.microsoft.com/office/word/2010/wordprocessingDrawing" xmlns:wp="http://schemas.openxmlformats.org/drawingml/2006/wordprocessingDrawing" xmlns:w10="urn:schemas-microsoft-com:office:word" xmlns:w="http://schemas.openxmlformats.org/wordprocessingml/2006/main" xmlns:w14="http://schemas.microsoft.com/office/word/2010/wordml" xmlns:w15="http://schemas.microsoft.com/office/word/2012/wordml" xmlns:wpg="http://schemas.microsoft.com/office/word/2010/wordprocessingGroup" xmlns:wpi="http://schemas.microsoft.com/office/word/2010/wordprocessingInk" xmlns:wne="http://schemas.microsoft.com/office/word/2006/wordml" xmlns:wps="http://schemas.microsoft.com/office/word/2010/wordprocessingShape" mc:Ignorable="w14 w15 wp14">
+<w:numbering xmlns:wpc="http://schemas.microsoft.com/office/word/2010/wordprocessingCanvas" xmlns:mc="http://schemas.openxmlformats.org/markup-compatibility/2006" xmlns:o="urn:schemas-microsoft-com:office:office" xmlns:r="http://schemas.openxmlformats.org/officeDocument/2006/relationships" xmlns:m="http://schemas.openxmlformats.org/officeDocument/2006/math" xmlns:v="urn:schemas-microsoft-com:vml" xmlns:wp14="http://schemas.microsoft.com/office/word/2010/wordprocessingDrawing" xmlns:wp="http://schemas.openxmlformats.org/drawingml/2006/wordprocessingDrawing" xmlns:w10="urn:schemas-microsoft-com:office:word" xmlns:w="http://schemas.openxmlformats.org/wordprocessingml/2006/main" xmlns:w14="http://schemas.microsoft.com/office/word/2010/wordml" xmlns:wpg="http://schemas.microsoft.com/office/word/2010/wordprocessingGroup" xmlns:wpi="http://schemas.microsoft.com/office/word/2010/wordprocessingInk" xmlns:wne="http://schemas.microsoft.com/office/word/2006/wordml" xmlns:wps="http://schemas.microsoft.com/office/word/2010/wordprocessingShape" mc:Ignorable="w14 wp14">
   <w:abstractNum w:abstractNumId="0">
     <w:nsid w:val="0706342E"/>
     <w:multiLevelType w:val="singleLevel"/>
@@ -9787,7 +11308,7 @@
 </file>
 
 <file path=word/styles.xml><?xml version="1.0" encoding="utf-8"?>
-<w:styles xmlns:mc="http://schemas.openxmlformats.org/markup-compatibility/2006" xmlns:r="http://schemas.openxmlformats.org/officeDocument/2006/relationships" xmlns:w="http://schemas.openxmlformats.org/wordprocessingml/2006/main" xmlns:w14="http://schemas.microsoft.com/office/word/2010/wordml" xmlns:w15="http://schemas.microsoft.com/office/word/2012/wordml" mc:Ignorable="w14 w15">
+<w:styles xmlns:mc="http://schemas.openxmlformats.org/markup-compatibility/2006" xmlns:r="http://schemas.openxmlformats.org/officeDocument/2006/relationships" xmlns:w="http://schemas.openxmlformats.org/wordprocessingml/2006/main" xmlns:w14="http://schemas.microsoft.com/office/word/2010/wordml" mc:Ignorable="w14">
   <w:docDefaults>
     <w:rPrDefault>
       <w:rPr>
@@ -9797,369 +11318,930 @@
     </w:rPrDefault>
     <w:pPrDefault/>
   </w:docDefaults>
-  <w:latentStyles w:defLockedState="0" w:defUIPriority="99" w:defSemiHidden="0" w:defUnhideWhenUsed="0" w:defQFormat="0" w:count="371">
-    <w:lsdException w:name="Normal" w:uiPriority="0" w:qFormat="1"/>
-    <w:lsdException w:name="heading 1" w:uiPriority="0" w:qFormat="1"/>
-    <w:lsdException w:name="heading 2" w:uiPriority="0" w:qFormat="1"/>
-    <w:lsdException w:name="heading 3" w:uiPriority="0" w:qFormat="1"/>
-    <w:lsdException w:name="heading 4" w:semiHidden="1" w:uiPriority="9" w:unhideWhenUsed="1" w:qFormat="1"/>
-    <w:lsdException w:name="heading 5" w:semiHidden="1" w:uiPriority="9" w:unhideWhenUsed="1" w:qFormat="1"/>
-    <w:lsdException w:name="heading 6" w:semiHidden="1" w:uiPriority="9" w:unhideWhenUsed="1" w:qFormat="1"/>
-    <w:lsdException w:name="heading 7" w:semiHidden="1" w:uiPriority="9" w:unhideWhenUsed="1" w:qFormat="1"/>
-    <w:lsdException w:name="heading 8" w:semiHidden="1" w:uiPriority="9" w:unhideWhenUsed="1" w:qFormat="1"/>
-    <w:lsdException w:name="heading 9" w:semiHidden="1" w:uiPriority="9" w:unhideWhenUsed="1" w:qFormat="1"/>
-    <w:lsdException w:name="index 1" w:semiHidden="1" w:unhideWhenUsed="1"/>
-    <w:lsdException w:name="index 2" w:semiHidden="1" w:unhideWhenUsed="1"/>
-    <w:lsdException w:name="index 3" w:semiHidden="1" w:unhideWhenUsed="1"/>
-    <w:lsdException w:name="index 4" w:semiHidden="1" w:unhideWhenUsed="1"/>
-    <w:lsdException w:name="index 5" w:semiHidden="1" w:unhideWhenUsed="1"/>
-    <w:lsdException w:name="index 6" w:semiHidden="1" w:unhideWhenUsed="1"/>
-    <w:lsdException w:name="index 7" w:semiHidden="1" w:unhideWhenUsed="1"/>
-    <w:lsdException w:name="index 8" w:semiHidden="1" w:unhideWhenUsed="1"/>
-    <w:lsdException w:name="index 9" w:semiHidden="1" w:unhideWhenUsed="1"/>
-    <w:lsdException w:name="toc 1" w:semiHidden="1" w:uiPriority="39" w:unhideWhenUsed="1"/>
-    <w:lsdException w:name="toc 2" w:semiHidden="1" w:uiPriority="39" w:unhideWhenUsed="1"/>
-    <w:lsdException w:name="toc 3" w:semiHidden="1" w:uiPriority="39" w:unhideWhenUsed="1"/>
-    <w:lsdException w:name="toc 4" w:semiHidden="1" w:uiPriority="39" w:unhideWhenUsed="1"/>
-    <w:lsdException w:name="toc 5" w:semiHidden="1" w:uiPriority="39" w:unhideWhenUsed="1"/>
-    <w:lsdException w:name="toc 6" w:semiHidden="1" w:uiPriority="39" w:unhideWhenUsed="1"/>
-    <w:lsdException w:name="toc 7" w:semiHidden="1" w:uiPriority="39" w:unhideWhenUsed="1"/>
-    <w:lsdException w:name="toc 8" w:semiHidden="1" w:uiPriority="39" w:unhideWhenUsed="1"/>
-    <w:lsdException w:name="toc 9" w:semiHidden="1" w:uiPriority="39" w:unhideWhenUsed="1"/>
-    <w:lsdException w:name="Normal Indent" w:semiHidden="1" w:unhideWhenUsed="1"/>
-    <w:lsdException w:name="footnote text" w:semiHidden="1" w:uiPriority="0" w:unhideWhenUsed="1"/>
-    <w:lsdException w:name="annotation text" w:semiHidden="1" w:unhideWhenUsed="1"/>
-    <w:lsdException w:name="header" w:semiHidden="1" w:unhideWhenUsed="1"/>
-    <w:lsdException w:name="footer" w:semiHidden="1" w:unhideWhenUsed="1"/>
-    <w:lsdException w:name="index heading" w:semiHidden="1" w:unhideWhenUsed="1"/>
-    <w:lsdException w:name="caption" w:semiHidden="1" w:uiPriority="35" w:unhideWhenUsed="1" w:qFormat="1"/>
-    <w:lsdException w:name="table of figures" w:semiHidden="1" w:unhideWhenUsed="1"/>
-    <w:lsdException w:name="envelope address" w:semiHidden="1" w:unhideWhenUsed="1"/>
-    <w:lsdException w:name="envelope return" w:semiHidden="1" w:unhideWhenUsed="1"/>
-    <w:lsdException w:name="footnote reference" w:semiHidden="1" w:unhideWhenUsed="1"/>
-    <w:lsdException w:name="annotation reference" w:semiHidden="1" w:unhideWhenUsed="1"/>
-    <w:lsdException w:name="line number" w:semiHidden="1" w:unhideWhenUsed="1"/>
-    <w:lsdException w:name="page number" w:semiHidden="1" w:unhideWhenUsed="1"/>
-    <w:lsdException w:name="endnote reference" w:semiHidden="1" w:unhideWhenUsed="1"/>
-    <w:lsdException w:name="endnote text" w:semiHidden="1" w:unhideWhenUsed="1"/>
-    <w:lsdException w:name="table of authorities" w:semiHidden="1" w:unhideWhenUsed="1"/>
-    <w:lsdException w:name="macro" w:semiHidden="1" w:unhideWhenUsed="1"/>
-    <w:lsdException w:name="toa heading" w:semiHidden="1" w:unhideWhenUsed="1"/>
-    <w:lsdException w:name="List" w:semiHidden="1" w:unhideWhenUsed="1"/>
-    <w:lsdException w:name="List Bullet" w:semiHidden="1" w:unhideWhenUsed="1"/>
-    <w:lsdException w:name="List Number" w:semiHidden="1" w:unhideWhenUsed="1"/>
-    <w:lsdException w:name="List 2" w:semiHidden="1" w:unhideWhenUsed="1"/>
-    <w:lsdException w:name="List 3" w:semiHidden="1" w:unhideWhenUsed="1"/>
-    <w:lsdException w:name="List 4" w:semiHidden="1" w:unhideWhenUsed="1"/>
-    <w:lsdException w:name="List 5" w:semiHidden="1" w:unhideWhenUsed="1"/>
-    <w:lsdException w:name="List Bullet 2" w:semiHidden="1" w:unhideWhenUsed="1"/>
-    <w:lsdException w:name="List Bullet 3" w:semiHidden="1" w:unhideWhenUsed="1"/>
-    <w:lsdException w:name="List Bullet 4" w:semiHidden="1" w:unhideWhenUsed="1"/>
-    <w:lsdException w:name="List Bullet 5" w:semiHidden="1" w:unhideWhenUsed="1"/>
-    <w:lsdException w:name="List Number 2" w:semiHidden="1" w:unhideWhenUsed="1"/>
-    <w:lsdException w:name="List Number 3" w:semiHidden="1" w:unhideWhenUsed="1"/>
-    <w:lsdException w:name="List Number 4" w:semiHidden="1" w:unhideWhenUsed="1"/>
-    <w:lsdException w:name="List Number 5" w:semiHidden="1" w:unhideWhenUsed="1"/>
-    <w:lsdException w:name="Title" w:uiPriority="0" w:qFormat="1"/>
-    <w:lsdException w:name="Closing" w:semiHidden="1" w:unhideWhenUsed="1"/>
-    <w:lsdException w:name="Signature" w:semiHidden="1" w:unhideWhenUsed="1"/>
-    <w:lsdException w:name="Default Paragraph Font" w:semiHidden="1" w:uiPriority="1" w:unhideWhenUsed="1"/>
-    <w:lsdException w:name="Body Text" w:semiHidden="1" w:unhideWhenUsed="1"/>
-    <w:lsdException w:name="Body Text Indent" w:semiHidden="1" w:unhideWhenUsed="1"/>
-    <w:lsdException w:name="List Continue" w:semiHidden="1" w:unhideWhenUsed="1"/>
-    <w:lsdException w:name="List Continue 2" w:semiHidden="1" w:unhideWhenUsed="1"/>
-    <w:lsdException w:name="List Continue 3" w:semiHidden="1" w:unhideWhenUsed="1"/>
-    <w:lsdException w:name="List Continue 4" w:semiHidden="1" w:unhideWhenUsed="1"/>
-    <w:lsdException w:name="List Continue 5" w:semiHidden="1" w:unhideWhenUsed="1"/>
-    <w:lsdException w:name="Message Header" w:semiHidden="1" w:unhideWhenUsed="1"/>
-    <w:lsdException w:name="Subtitle" w:uiPriority="11" w:qFormat="1"/>
-    <w:lsdException w:name="Salutation" w:semiHidden="1" w:unhideWhenUsed="1"/>
-    <w:lsdException w:name="Date" w:semiHidden="1" w:unhideWhenUsed="1"/>
-    <w:lsdException w:name="Body Text First Indent" w:semiHidden="1" w:unhideWhenUsed="1"/>
-    <w:lsdException w:name="Body Text First Indent 2" w:semiHidden="1" w:unhideWhenUsed="1"/>
-    <w:lsdException w:name="Note Heading" w:semiHidden="1" w:unhideWhenUsed="1"/>
-    <w:lsdException w:name="Body Text 2" w:semiHidden="1" w:unhideWhenUsed="1"/>
-    <w:lsdException w:name="Body Text 3" w:semiHidden="1" w:unhideWhenUsed="1"/>
-    <w:lsdException w:name="Body Text Indent 2" w:semiHidden="1" w:unhideWhenUsed="1"/>
-    <w:lsdException w:name="Body Text Indent 3" w:semiHidden="1" w:unhideWhenUsed="1"/>
-    <w:lsdException w:name="Block Text" w:semiHidden="1" w:unhideWhenUsed="1"/>
-    <w:lsdException w:name="Hyperlink" w:semiHidden="1" w:uiPriority="0" w:unhideWhenUsed="1"/>
-    <w:lsdException w:name="FollowedHyperlink" w:semiHidden="1" w:unhideWhenUsed="1"/>
-    <w:lsdException w:name="Strong" w:uiPriority="22" w:qFormat="1"/>
-    <w:lsdException w:name="Emphasis" w:uiPriority="20" w:qFormat="1"/>
-    <w:lsdException w:name="Document Map" w:semiHidden="1" w:unhideWhenUsed="1"/>
-    <w:lsdException w:name="Plain Text" w:semiHidden="1" w:uiPriority="0" w:unhideWhenUsed="1"/>
-    <w:lsdException w:name="E-mail Signature" w:semiHidden="1" w:unhideWhenUsed="1"/>
-    <w:lsdException w:name="HTML Top of Form" w:semiHidden="1" w:unhideWhenUsed="1"/>
-    <w:lsdException w:name="HTML Bottom of Form" w:semiHidden="1" w:unhideWhenUsed="1"/>
-    <w:lsdException w:name="Normal (Web)" w:semiHidden="1" w:unhideWhenUsed="1"/>
-    <w:lsdException w:name="HTML Acronym" w:semiHidden="1" w:unhideWhenUsed="1"/>
-    <w:lsdException w:name="HTML Address" w:semiHidden="1" w:unhideWhenUsed="1"/>
-    <w:lsdException w:name="HTML Cite" w:semiHidden="1" w:unhideWhenUsed="1"/>
-    <w:lsdException w:name="HTML Code" w:semiHidden="1" w:unhideWhenUsed="1"/>
-    <w:lsdException w:name="HTML Definition" w:semiHidden="1" w:unhideWhenUsed="1"/>
-    <w:lsdException w:name="HTML Keyboard" w:semiHidden="1" w:unhideWhenUsed="1"/>
-    <w:lsdException w:name="HTML Preformatted" w:semiHidden="1" w:unhideWhenUsed="1"/>
-    <w:lsdException w:name="HTML Sample" w:semiHidden="1" w:unhideWhenUsed="1"/>
-    <w:lsdException w:name="HTML Typewriter" w:semiHidden="1" w:unhideWhenUsed="1"/>
-    <w:lsdException w:name="HTML Variable" w:semiHidden="1" w:unhideWhenUsed="1"/>
-    <w:lsdException w:name="Normal Table" w:semiHidden="1" w:unhideWhenUsed="1"/>
-    <w:lsdException w:name="annotation subject" w:semiHidden="1" w:unhideWhenUsed="1"/>
-    <w:lsdException w:name="No List" w:semiHidden="1" w:unhideWhenUsed="1"/>
-    <w:lsdException w:name="Outline List 1" w:semiHidden="1" w:unhideWhenUsed="1"/>
-    <w:lsdException w:name="Outline List 2" w:semiHidden="1" w:unhideWhenUsed="1"/>
-    <w:lsdException w:name="Outline List 3" w:semiHidden="1" w:unhideWhenUsed="1"/>
-    <w:lsdException w:name="Table Simple 1" w:semiHidden="1" w:unhideWhenUsed="1"/>
-    <w:lsdException w:name="Table Simple 2" w:semiHidden="1" w:unhideWhenUsed="1"/>
-    <w:lsdException w:name="Table Simple 3" w:semiHidden="1" w:unhideWhenUsed="1"/>
-    <w:lsdException w:name="Table Classic 1" w:semiHidden="1" w:unhideWhenUsed="1"/>
-    <w:lsdException w:name="Table Classic 2" w:semiHidden="1" w:unhideWhenUsed="1"/>
-    <w:lsdException w:name="Table Classic 3" w:semiHidden="1" w:unhideWhenUsed="1"/>
-    <w:lsdException w:name="Table Classic 4" w:semiHidden="1" w:unhideWhenUsed="1"/>
-    <w:lsdException w:name="Table Colorful 1" w:semiHidden="1" w:unhideWhenUsed="1"/>
-    <w:lsdException w:name="Table Colorful 2" w:semiHidden="1" w:unhideWhenUsed="1"/>
-    <w:lsdException w:name="Table Colorful 3" w:semiHidden="1" w:unhideWhenUsed="1"/>
-    <w:lsdException w:name="Table Columns 1" w:semiHidden="1" w:unhideWhenUsed="1"/>
-    <w:lsdException w:name="Table Columns 2" w:semiHidden="1" w:unhideWhenUsed="1"/>
-    <w:lsdException w:name="Table Columns 3" w:semiHidden="1" w:unhideWhenUsed="1"/>
-    <w:lsdException w:name="Table Columns 4" w:semiHidden="1" w:unhideWhenUsed="1"/>
-    <w:lsdException w:name="Table Columns 5" w:semiHidden="1" w:unhideWhenUsed="1"/>
-    <w:lsdException w:name="Table Grid 1" w:semiHidden="1" w:unhideWhenUsed="1"/>
-    <w:lsdException w:name="Table Grid 2" w:semiHidden="1" w:unhideWhenUsed="1"/>
-    <w:lsdException w:name="Table Grid 3" w:semiHidden="1" w:unhideWhenUsed="1"/>
-    <w:lsdException w:name="Table Grid 4" w:semiHidden="1" w:unhideWhenUsed="1"/>
-    <w:lsdException w:name="Table Grid 5" w:semiHidden="1" w:unhideWhenUsed="1"/>
-    <w:lsdException w:name="Table Grid 6" w:semiHidden="1" w:unhideWhenUsed="1"/>
-    <w:lsdException w:name="Table Grid 7" w:semiHidden="1" w:unhideWhenUsed="1"/>
-    <w:lsdException w:name="Table Grid 8" w:semiHidden="1" w:unhideWhenUsed="1"/>
-    <w:lsdException w:name="Table List 1" w:semiHidden="1" w:unhideWhenUsed="1"/>
-    <w:lsdException w:name="Table List 2" w:semiHidden="1" w:unhideWhenUsed="1"/>
-    <w:lsdException w:name="Table List 3" w:semiHidden="1" w:unhideWhenUsed="1"/>
-    <w:lsdException w:name="Table List 4" w:semiHidden="1" w:unhideWhenUsed="1"/>
-    <w:lsdException w:name="Table List 5" w:semiHidden="1" w:unhideWhenUsed="1"/>
-    <w:lsdException w:name="Table List 6" w:semiHidden="1" w:unhideWhenUsed="1"/>
-    <w:lsdException w:name="Table List 7" w:semiHidden="1" w:unhideWhenUsed="1"/>
-    <w:lsdException w:name="Table List 8" w:semiHidden="1" w:unhideWhenUsed="1"/>
-    <w:lsdException w:name="Table 3D effects 1" w:semiHidden="1" w:unhideWhenUsed="1"/>
-    <w:lsdException w:name="Table 3D effects 2" w:semiHidden="1" w:unhideWhenUsed="1"/>
-    <w:lsdException w:name="Table 3D effects 3" w:semiHidden="1" w:unhideWhenUsed="1"/>
-    <w:lsdException w:name="Table Contemporary" w:semiHidden="1" w:unhideWhenUsed="1"/>
-    <w:lsdException w:name="Table Elegant" w:semiHidden="1" w:unhideWhenUsed="1"/>
-    <w:lsdException w:name="Table Professional" w:semiHidden="1" w:unhideWhenUsed="1"/>
-    <w:lsdException w:name="Table Subtle 1" w:semiHidden="1" w:unhideWhenUsed="1"/>
-    <w:lsdException w:name="Table Subtle 2" w:semiHidden="1" w:unhideWhenUsed="1"/>
-    <w:lsdException w:name="Table Web 1" w:semiHidden="1" w:unhideWhenUsed="1"/>
-    <w:lsdException w:name="Table Web 2" w:semiHidden="1" w:unhideWhenUsed="1"/>
-    <w:lsdException w:name="Table Web 3" w:semiHidden="1" w:unhideWhenUsed="1"/>
-    <w:lsdException w:name="Balloon Text" w:semiHidden="1" w:unhideWhenUsed="1"/>
-    <w:lsdException w:name="Table Grid" w:uiPriority="39"/>
-    <w:lsdException w:name="Table Theme" w:semiHidden="1" w:unhideWhenUsed="1"/>
-    <w:lsdException w:name="Placeholder Text" w:semiHidden="1"/>
-    <w:lsdException w:name="No Spacing" w:uiPriority="1" w:qFormat="1"/>
-    <w:lsdException w:name="Light Shading" w:uiPriority="60"/>
-    <w:lsdException w:name="Light List" w:uiPriority="61"/>
-    <w:lsdException w:name="Light Grid" w:uiPriority="62"/>
-    <w:lsdException w:name="Medium Shading 1" w:uiPriority="63"/>
-    <w:lsdException w:name="Medium Shading 2" w:uiPriority="64"/>
-    <w:lsdException w:name="Medium List 1" w:uiPriority="65"/>
-    <w:lsdException w:name="Medium List 2" w:uiPriority="66"/>
-    <w:lsdException w:name="Medium Grid 1" w:uiPriority="67"/>
-    <w:lsdException w:name="Medium Grid 2" w:uiPriority="68"/>
-    <w:lsdException w:name="Medium Grid 3" w:uiPriority="69"/>
-    <w:lsdException w:name="Dark List" w:uiPriority="70"/>
-    <w:lsdException w:name="Colorful Shading" w:uiPriority="71"/>
-    <w:lsdException w:name="Colorful List" w:uiPriority="72"/>
-    <w:lsdException w:name="Colorful Grid" w:uiPriority="73"/>
-    <w:lsdException w:name="Light Shading Accent 1" w:uiPriority="60"/>
-    <w:lsdException w:name="Light List Accent 1" w:uiPriority="61"/>
-    <w:lsdException w:name="Light Grid Accent 1" w:uiPriority="62"/>
-    <w:lsdException w:name="Medium Shading 1 Accent 1" w:uiPriority="63"/>
-    <w:lsdException w:name="Medium Shading 2 Accent 1" w:uiPriority="64"/>
-    <w:lsdException w:name="Medium List 1 Accent 1" w:uiPriority="65"/>
-    <w:lsdException w:name="Revision" w:semiHidden="1"/>
-    <w:lsdException w:name="List Paragraph" w:uiPriority="34" w:qFormat="1"/>
-    <w:lsdException w:name="Quote" w:uiPriority="29" w:qFormat="1"/>
-    <w:lsdException w:name="Intense Quote" w:uiPriority="30" w:qFormat="1"/>
-    <w:lsdException w:name="Medium List 2 Accent 1" w:uiPriority="66"/>
-    <w:lsdException w:name="Medium Grid 1 Accent 1" w:uiPriority="67"/>
-    <w:lsdException w:name="Medium Grid 2 Accent 1" w:uiPriority="68"/>
-    <w:lsdException w:name="Medium Grid 3 Accent 1" w:uiPriority="69"/>
-    <w:lsdException w:name="Dark List Accent 1" w:uiPriority="70"/>
-    <w:lsdException w:name="Colorful Shading Accent 1" w:uiPriority="71"/>
-    <w:lsdException w:name="Colorful List Accent 1" w:uiPriority="72"/>
-    <w:lsdException w:name="Colorful Grid Accent 1" w:uiPriority="73"/>
-    <w:lsdException w:name="Light Shading Accent 2" w:uiPriority="60"/>
-    <w:lsdException w:name="Light List Accent 2" w:uiPriority="61"/>
-    <w:lsdException w:name="Light Grid Accent 2" w:uiPriority="62"/>
-    <w:lsdException w:name="Medium Shading 1 Accent 2" w:uiPriority="63"/>
-    <w:lsdException w:name="Medium Shading 2 Accent 2" w:uiPriority="64"/>
-    <w:lsdException w:name="Medium List 1 Accent 2" w:uiPriority="65"/>
-    <w:lsdException w:name="Medium List 2 Accent 2" w:uiPriority="66"/>
-    <w:lsdException w:name="Medium Grid 1 Accent 2" w:uiPriority="67"/>
-    <w:lsdException w:name="Medium Grid 2 Accent 2" w:uiPriority="68"/>
-    <w:lsdException w:name="Medium Grid 3 Accent 2" w:uiPriority="69"/>
-    <w:lsdException w:name="Dark List Accent 2" w:uiPriority="70"/>
-    <w:lsdException w:name="Colorful Shading Accent 2" w:uiPriority="71"/>
-    <w:lsdException w:name="Colorful List Accent 2" w:uiPriority="72"/>
-    <w:lsdException w:name="Colorful Grid Accent 2" w:uiPriority="73"/>
-    <w:lsdException w:name="Light Shading Accent 3" w:uiPriority="60"/>
-    <w:lsdException w:name="Light List Accent 3" w:uiPriority="61"/>
-    <w:lsdException w:name="Light Grid Accent 3" w:uiPriority="62"/>
-    <w:lsdException w:name="Medium Shading 1 Accent 3" w:uiPriority="63"/>
-    <w:lsdException w:name="Medium Shading 2 Accent 3" w:uiPriority="64"/>
-    <w:lsdException w:name="Medium List 1 Accent 3" w:uiPriority="65"/>
-    <w:lsdException w:name="Medium List 2 Accent 3" w:uiPriority="66"/>
-    <w:lsdException w:name="Medium Grid 1 Accent 3" w:uiPriority="67"/>
-    <w:lsdException w:name="Medium Grid 2 Accent 3" w:uiPriority="68"/>
-    <w:lsdException w:name="Medium Grid 3 Accent 3" w:uiPriority="69"/>
-    <w:lsdException w:name="Dark List Accent 3" w:uiPriority="70"/>
-    <w:lsdException w:name="Colorful Shading Accent 3" w:uiPriority="71"/>
-    <w:lsdException w:name="Colorful List Accent 3" w:uiPriority="72"/>
-    <w:lsdException w:name="Colorful Grid Accent 3" w:uiPriority="73"/>
-    <w:lsdException w:name="Light Shading Accent 4" w:uiPriority="60"/>
-    <w:lsdException w:name="Light List Accent 4" w:uiPriority="61"/>
-    <w:lsdException w:name="Light Grid Accent 4" w:uiPriority="62"/>
-    <w:lsdException w:name="Medium Shading 1 Accent 4" w:uiPriority="63"/>
-    <w:lsdException w:name="Medium Shading 2 Accent 4" w:uiPriority="64"/>
-    <w:lsdException w:name="Medium List 1 Accent 4" w:uiPriority="65"/>
-    <w:lsdException w:name="Medium List 2 Accent 4" w:uiPriority="66"/>
-    <w:lsdException w:name="Medium Grid 1 Accent 4" w:uiPriority="67"/>
-    <w:lsdException w:name="Medium Grid 2 Accent 4" w:uiPriority="68"/>
-    <w:lsdException w:name="Medium Grid 3 Accent 4" w:uiPriority="69"/>
-    <w:lsdException w:name="Dark List Accent 4" w:uiPriority="70"/>
-    <w:lsdException w:name="Colorful Shading Accent 4" w:uiPriority="71"/>
-    <w:lsdException w:name="Colorful List Accent 4" w:uiPriority="72"/>
-    <w:lsdException w:name="Colorful Grid Accent 4" w:uiPriority="73"/>
-    <w:lsdException w:name="Light Shading Accent 5" w:uiPriority="60"/>
-    <w:lsdException w:name="Light List Accent 5" w:uiPriority="61"/>
-    <w:lsdException w:name="Light Grid Accent 5" w:uiPriority="62"/>
-    <w:lsdException w:name="Medium Shading 1 Accent 5" w:uiPriority="63"/>
-    <w:lsdException w:name="Medium Shading 2 Accent 5" w:uiPriority="64"/>
-    <w:lsdException w:name="Medium List 1 Accent 5" w:uiPriority="65"/>
-    <w:lsdException w:name="Medium List 2 Accent 5" w:uiPriority="66"/>
-    <w:lsdException w:name="Medium Grid 1 Accent 5" w:uiPriority="67"/>
-    <w:lsdException w:name="Medium Grid 2 Accent 5" w:uiPriority="68"/>
-    <w:lsdException w:name="Medium Grid 3 Accent 5" w:uiPriority="69"/>
-    <w:lsdException w:name="Dark List Accent 5" w:uiPriority="70"/>
-    <w:lsdException w:name="Colorful Shading Accent 5" w:uiPriority="71"/>
-    <w:lsdException w:name="Colorful List Accent 5" w:uiPriority="72"/>
-    <w:lsdException w:name="Colorful Grid Accent 5" w:uiPriority="73"/>
-    <w:lsdException w:name="Light Shading Accent 6" w:uiPriority="60"/>
-    <w:lsdException w:name="Light List Accent 6" w:uiPriority="61"/>
-    <w:lsdException w:name="Light Grid Accent 6" w:uiPriority="62"/>
-    <w:lsdException w:name="Medium Shading 1 Accent 6" w:uiPriority="63"/>
-    <w:lsdException w:name="Medium Shading 2 Accent 6" w:uiPriority="64"/>
-    <w:lsdException w:name="Medium List 1 Accent 6" w:uiPriority="65"/>
-    <w:lsdException w:name="Medium List 2 Accent 6" w:uiPriority="66"/>
-    <w:lsdException w:name="Medium Grid 1 Accent 6" w:uiPriority="67"/>
-    <w:lsdException w:name="Medium Grid 2 Accent 6" w:uiPriority="68"/>
-    <w:lsdException w:name="Medium Grid 3 Accent 6" w:uiPriority="69"/>
-    <w:lsdException w:name="Dark List Accent 6" w:uiPriority="70"/>
-    <w:lsdException w:name="Colorful Shading Accent 6" w:uiPriority="71"/>
-    <w:lsdException w:name="Colorful List Accent 6" w:uiPriority="72"/>
-    <w:lsdException w:name="Colorful Grid Accent 6" w:uiPriority="73"/>
-    <w:lsdException w:name="Subtle Emphasis" w:uiPriority="19" w:qFormat="1"/>
-    <w:lsdException w:name="Intense Emphasis" w:uiPriority="21" w:qFormat="1"/>
-    <w:lsdException w:name="Subtle Reference" w:uiPriority="31" w:qFormat="1"/>
-    <w:lsdException w:name="Intense Reference" w:uiPriority="32" w:qFormat="1"/>
-    <w:lsdException w:name="Book Title" w:uiPriority="33" w:qFormat="1"/>
-    <w:lsdException w:name="Bibliography" w:semiHidden="1" w:uiPriority="37" w:unhideWhenUsed="1"/>
-    <w:lsdException w:name="TOC Heading" w:semiHidden="1" w:uiPriority="39" w:unhideWhenUsed="1" w:qFormat="1"/>
-    <w:lsdException w:name="Grid Table 4" w:uiPriority="49"/>
-    <w:lsdException w:name="Grid Table 5 Dark" w:uiPriority="50"/>
-    <w:lsdException w:name="Grid Table 6 Colorful" w:uiPriority="51"/>
-    <w:lsdException w:name="Grid Table 7 Colorful" w:uiPriority="52"/>
-    <w:lsdException w:name="Grid Table 1 Light Accent 1" w:uiPriority="46"/>
-    <w:lsdException w:name="Grid Table 2 Accent 1" w:uiPriority="47"/>
-    <w:lsdException w:name="Grid Table 3 Accent 1" w:uiPriority="48"/>
-    <w:lsdException w:name="Grid Table 4 Accent 1" w:uiPriority="49"/>
-    <w:lsdException w:name="Grid Table 5 Dark Accent 1" w:uiPriority="50"/>
-    <w:lsdException w:name="Grid Table 6 Colorful Accent 1" w:uiPriority="51"/>
-    <w:lsdException w:name="Grid Table 7 Colorful Accent 1" w:uiPriority="52"/>
-    <w:lsdException w:name="Grid Table 1 Light Accent 2" w:uiPriority="46"/>
-    <w:lsdException w:name="Grid Table 2 Accent 2" w:uiPriority="47"/>
-    <w:lsdException w:name="Grid Table 3 Accent 2" w:uiPriority="48"/>
-    <w:lsdException w:name="Grid Table 4 Accent 2" w:uiPriority="49"/>
-    <w:lsdException w:name="Grid Table 5 Dark Accent 2" w:uiPriority="50"/>
-    <w:lsdException w:name="Grid Table 6 Colorful Accent 2" w:uiPriority="51"/>
-    <w:lsdException w:name="Grid Table 7 Colorful Accent 2" w:uiPriority="52"/>
-    <w:lsdException w:name="Grid Table 1 Light Accent 3" w:uiPriority="46"/>
-    <w:lsdException w:name="Grid Table 2 Accent 3" w:uiPriority="47"/>
-    <w:lsdException w:name="Grid Table 3 Accent 3" w:uiPriority="48"/>
-    <w:lsdException w:name="Grid Table 4 Accent 3" w:uiPriority="49"/>
-    <w:lsdException w:name="Grid Table 5 Dark Accent 3" w:uiPriority="50"/>
-    <w:lsdException w:name="Grid Table 6 Colorful Accent 3" w:uiPriority="51"/>
-    <w:lsdException w:name="Grid Table 7 Colorful Accent 3" w:uiPriority="52"/>
-    <w:lsdException w:name="Grid Table 1 Light Accent 4" w:uiPriority="46"/>
-    <w:lsdException w:name="Grid Table 2 Accent 4" w:uiPriority="47"/>
-    <w:lsdException w:name="Grid Table 3 Accent 4" w:uiPriority="48"/>
-    <w:lsdException w:name="Grid Table 4 Accent 4" w:uiPriority="49"/>
-    <w:lsdException w:name="Grid Table 5 Dark Accent 4" w:uiPriority="50"/>
-    <w:lsdException w:name="Grid Table 6 Colorful Accent 4" w:uiPriority="51"/>
-    <w:lsdException w:name="Grid Table 7 Colorful Accent 4" w:uiPriority="52"/>
-    <w:lsdException w:name="Grid Table 1 Light Accent 5" w:uiPriority="46"/>
-    <w:lsdException w:name="Grid Table 2 Accent 5" w:uiPriority="47"/>
-    <w:lsdException w:name="Grid Table 3 Accent 5" w:uiPriority="48"/>
-    <w:lsdException w:name="Grid Table 4 Accent 5" w:uiPriority="49"/>
-    <w:lsdException w:name="Grid Table 5 Dark Accent 5" w:uiPriority="50"/>
-    <w:lsdException w:name="Grid Table 6 Colorful Accent 5" w:uiPriority="51"/>
-    <w:lsdException w:name="Grid Table 7 Colorful Accent 5" w:uiPriority="52"/>
-    <w:lsdException w:name="Grid Table 1 Light Accent 6" w:uiPriority="46"/>
-    <w:lsdException w:name="Grid Table 2 Accent 6" w:uiPriority="47"/>
-    <w:lsdException w:name="Grid Table 3 Accent 6" w:uiPriority="48"/>
-    <w:lsdException w:name="Grid Table 4 Accent 6" w:uiPriority="49"/>
-    <w:lsdException w:name="Grid Table 5 Dark Accent 6" w:uiPriority="50"/>
-    <w:lsdException w:name="Grid Table 6 Colorful Accent 6" w:uiPriority="51"/>
-    <w:lsdException w:name="Grid Table 7 Colorful Accent 6" w:uiPriority="52"/>
-    <w:lsdException w:name="List Table 1 Light" w:uiPriority="46"/>
-    <w:lsdException w:name="List Table 2" w:uiPriority="47"/>
-    <w:lsdException w:name="List Table 3" w:uiPriority="48"/>
-    <w:lsdException w:name="List Table 4" w:uiPriority="49"/>
-    <w:lsdException w:name="List Table 5 Dark" w:uiPriority="50"/>
-    <w:lsdException w:name="List Table 6 Colorful" w:uiPriority="51"/>
-    <w:lsdException w:name="List Table 7 Colorful" w:uiPriority="52"/>
-    <w:lsdException w:name="List Table 1 Light Accent 1" w:uiPriority="46"/>
-    <w:lsdException w:name="List Table 2 Accent 1" w:uiPriority="47"/>
-    <w:lsdException w:name="List Table 3 Accent 1" w:uiPriority="48"/>
-    <w:lsdException w:name="List Table 4 Accent 1" w:uiPriority="49"/>
-    <w:lsdException w:name="List Table 5 Dark Accent 1" w:uiPriority="50"/>
-    <w:lsdException w:name="List Table 6 Colorful Accent 1" w:uiPriority="51"/>
-    <w:lsdException w:name="List Table 7 Colorful Accent 1" w:uiPriority="52"/>
-    <w:lsdException w:name="List Table 1 Light Accent 2" w:uiPriority="46"/>
-    <w:lsdException w:name="List Table 2 Accent 2" w:uiPriority="47"/>
-    <w:lsdException w:name="List Table 3 Accent 2" w:uiPriority="48"/>
-    <w:lsdException w:name="List Table 4 Accent 2" w:uiPriority="49"/>
-    <w:lsdException w:name="List Table 5 Dark Accent 2" w:uiPriority="50"/>
-    <w:lsdException w:name="List Table 6 Colorful Accent 2" w:uiPriority="51"/>
-    <w:lsdException w:name="List Table 7 Colorful Accent 2" w:uiPriority="52"/>
-    <w:lsdException w:name="List Table 1 Light Accent 3" w:uiPriority="46"/>
-    <w:lsdException w:name="List Table 2 Accent 3" w:uiPriority="47"/>
-    <w:lsdException w:name="List Table 3 Accent 3" w:uiPriority="48"/>
-    <w:lsdException w:name="List Table 4 Accent 3" w:uiPriority="49"/>
-    <w:lsdException w:name="List Table 5 Dark Accent 3" w:uiPriority="50"/>
-    <w:lsdException w:name="List Table 6 Colorful Accent 3" w:uiPriority="51"/>
-    <w:lsdException w:name="List Table 7 Colorful Accent 3" w:uiPriority="52"/>
-    <w:lsdException w:name="List Table 1 Light Accent 4" w:uiPriority="46"/>
-    <w:lsdException w:name="List Table 2 Accent 4" w:uiPriority="47"/>
-    <w:lsdException w:name="List Table 3 Accent 4" w:uiPriority="48"/>
-    <w:lsdException w:name="List Table 4 Accent 4" w:uiPriority="49"/>
-    <w:lsdException w:name="List Table 5 Dark Accent 4" w:uiPriority="50"/>
-    <w:lsdException w:name="List Table 6 Colorful Accent 4" w:uiPriority="51"/>
-    <w:lsdException w:name="List Table 7 Colorful Accent 4" w:uiPriority="52"/>
-    <w:lsdException w:name="List Table 1 Light Accent 5" w:uiPriority="46"/>
-    <w:lsdException w:name="List Table 2 Accent 5" w:uiPriority="47"/>
-    <w:lsdException w:name="List Table 3 Accent 5" w:uiPriority="48"/>
-    <w:lsdException w:name="List Table 4 Accent 5" w:uiPriority="49"/>
-    <w:lsdException w:name="List Table 5 Dark Accent 5" w:uiPriority="50"/>
-    <w:lsdException w:name="List Table 6 Colorful Accent 5" w:uiPriority="51"/>
-    <w:lsdException w:name="List Table 7 Colorful Accent 5" w:uiPriority="52"/>
-    <w:lsdException w:name="List Table 1 Light Accent 6" w:uiPriority="46"/>
-    <w:lsdException w:name="List Table 2 Accent 6" w:uiPriority="47"/>
-    <w:lsdException w:name="List Table 3 Accent 6" w:uiPriority="48"/>
-    <w:lsdException w:name="List Table 4 Accent 6" w:uiPriority="49"/>
-    <w:lsdException w:name="List Table 5 Dark Accent 6" w:uiPriority="50"/>
-    <w:lsdException w:name="List Table 6 Colorful Accent 6" w:uiPriority="51"/>
-    <w:lsdException w:name="List Table 7 Colorful Accent 6" w:uiPriority="52"/>
+  <w:latentStyles w:defLockedState="0" w:defUIPriority="99" w:defSemiHidden="1" w:defUnhideWhenUsed="1" w:defQFormat="0" w:count="267">
+    <w:lsdException w:name="Normal" w:semiHidden="0" w:uiPriority="0" w:unhideWhenUsed="0" w:qFormat="1"/>
+    <w:lsdException w:name="heading 1" w:semiHidden="0" w:uiPriority="0" w:unhideWhenUsed="0" w:qFormat="1"/>
+    <w:lsdException w:name="heading 2" w:semiHidden="0" w:uiPriority="0" w:unhideWhenUsed="0" w:qFormat="1"/>
+    <w:lsdException w:name="heading 3" w:semiHidden="0" w:uiPriority="0" w:unhideWhenUsed="0" w:qFormat="1"/>
+    <w:lsdException w:name="heading 4" w:uiPriority="9" w:qFormat="1"/>
+    <w:lsdException w:name="heading 5" w:uiPriority="9" w:qFormat="1"/>
+    <w:lsdException w:name="heading 6" w:uiPriority="9" w:qFormat="1"/>
+    <w:lsdException w:name="heading 7" w:uiPriority="9" w:qFormat="1"/>
+    <w:lsdException w:name="heading 8" w:uiPriority="9" w:qFormat="1"/>
+    <w:lsdException w:name="heading 9" w:uiPriority="9" w:qFormat="1"/>
+    <w:lsdException w:name="toc 1" w:uiPriority="39"/>
+    <w:lsdException w:name="toc 2" w:uiPriority="39"/>
+    <w:lsdException w:name="toc 3" w:uiPriority="39"/>
+    <w:lsdException w:name="toc 4" w:uiPriority="39"/>
+    <w:lsdException w:name="toc 5" w:uiPriority="39"/>
+    <w:lsdException w:name="toc 6" w:uiPriority="39"/>
+    <w:lsdException w:name="toc 7" w:uiPriority="39"/>
+    <w:lsdException w:name="toc 8" w:uiPriority="39"/>
+    <w:lsdException w:name="toc 9" w:uiPriority="39"/>
+    <w:lsdException w:name="footnote text" w:uiPriority="0"/>
+    <w:lsdException w:name="caption" w:uiPriority="35" w:qFormat="1"/>
+    <w:lsdException w:name="Title" w:semiHidden="0" w:uiPriority="0" w:unhideWhenUsed="0" w:qFormat="1"/>
+    <w:lsdException w:name="Default Paragraph Font" w:uiPriority="1"/>
+    <w:lsdException w:name="Subtitle" w:semiHidden="0" w:uiPriority="11" w:unhideWhenUsed="0" w:qFormat="1"/>
+    <w:lsdException w:name="Hyperlink" w:uiPriority="0"/>
+    <w:lsdException w:name="Strong" w:semiHidden="0" w:uiPriority="22" w:unhideWhenUsed="0" w:qFormat="1"/>
+    <w:lsdException w:name="Emphasis" w:semiHidden="0" w:uiPriority="20" w:unhideWhenUsed="0" w:qFormat="1"/>
+    <w:lsdException w:name="Plain Text" w:uiPriority="0"/>
+    <w:lsdException w:name="Table Grid" w:semiHidden="0" w:uiPriority="39" w:unhideWhenUsed="0"/>
+    <w:lsdException w:name="Placeholder Text" w:unhideWhenUsed="0"/>
+    <w:lsdException w:name="No Spacing" w:semiHidden="0" w:uiPriority="1" w:unhideWhenUsed="0" w:qFormat="1"/>
+    <w:lsdException w:name="Light Shading" w:semiHidden="0" w:uiPriority="60" w:unhideWhenUsed="0"/>
+    <w:lsdException w:name="Light List" w:semiHidden="0" w:uiPriority="61" w:unhideWhenUsed="0"/>
+    <w:lsdException w:name="Light Grid" w:semiHidden="0" w:uiPriority="62" w:unhideWhenUsed="0"/>
+    <w:lsdException w:name="Medium Shading 1" w:semiHidden="0" w:uiPriority="63" w:unhideWhenUsed="0"/>
+    <w:lsdException w:name="Medium Shading 2" w:semiHidden="0" w:uiPriority="64" w:unhideWhenUsed="0"/>
+    <w:lsdException w:name="Medium List 1" w:semiHidden="0" w:uiPriority="65" w:unhideWhenUsed="0"/>
+    <w:lsdException w:name="Medium List 2" w:semiHidden="0" w:uiPriority="66" w:unhideWhenUsed="0"/>
+    <w:lsdException w:name="Medium Grid 1" w:semiHidden="0" w:uiPriority="67" w:unhideWhenUsed="0"/>
+    <w:lsdException w:name="Medium Grid 2" w:semiHidden="0" w:uiPriority="68" w:unhideWhenUsed="0"/>
+    <w:lsdException w:name="Medium Grid 3" w:semiHidden="0" w:uiPriority="69" w:unhideWhenUsed="0"/>
+    <w:lsdException w:name="Dark List" w:semiHidden="0" w:uiPriority="70" w:unhideWhenUsed="0"/>
+    <w:lsdException w:name="Colorful Shading" w:semiHidden="0" w:uiPriority="71" w:unhideWhenUsed="0"/>
+    <w:lsdException w:name="Colorful List" w:semiHidden="0" w:uiPriority="72" w:unhideWhenUsed="0"/>
+    <w:lsdException w:name="Colorful Grid" w:semiHidden="0" w:uiPriority="73" w:unhideWhenUsed="0"/>
+    <w:lsdException w:name="Light Shading Accent 1" w:semiHidden="0" w:uiPriority="60" w:unhideWhenUsed="0"/>
+    <w:lsdException w:name="Light List Accent 1" w:semiHidden="0" w:uiPriority="61" w:unhideWhenUsed="0"/>
+    <w:lsdException w:name="Light Grid Accent 1" w:semiHidden="0" w:uiPriority="62" w:unhideWhenUsed="0"/>
+    <w:lsdException w:name="Medium Shading 1 Accent 1" w:semiHidden="0" w:uiPriority="63" w:unhideWhenUsed="0"/>
+    <w:lsdException w:name="Medium Shading 2 Accent 1" w:semiHidden="0" w:uiPriority="64" w:unhideWhenUsed="0"/>
+    <w:lsdException w:name="Medium List 1 Accent 1" w:semiHidden="0" w:uiPriority="65" w:unhideWhenUsed="0"/>
+    <w:lsdException w:name="Revision" w:unhideWhenUsed="0"/>
+    <w:lsdException w:name="List Paragraph" w:semiHidden="0" w:uiPriority="34" w:unhideWhenUsed="0" w:qFormat="1"/>
+    <w:lsdException w:name="Quote" w:semiHidden="0" w:uiPriority="29" w:unhideWhenUsed="0" w:qFormat="1"/>
+    <w:lsdException w:name="Intense Quote" w:semiHidden="0" w:uiPriority="30" w:unhideWhenUsed="0" w:qFormat="1"/>
+    <w:lsdException w:name="Medium List 2 Accent 1" w:semiHidden="0" w:uiPriority="66" w:unhideWhenUsed="0"/>
+    <w:lsdException w:name="Medium Grid 1 Accent 1" w:semiHidden="0" w:uiPriority="67" w:unhideWhenUsed="0"/>
+    <w:lsdException w:name="Medium Grid 2 Accent 1" w:semiHidden="0" w:uiPriority="68" w:unhideWhenUsed="0"/>
+    <w:lsdException w:name="Medium Grid 3 Accent 1" w:semiHidden="0" w:uiPriority="69" w:unhideWhenUsed="0"/>
+    <w:lsdException w:name="Dark List Accent 1" w:semiHidden="0" w:uiPriority="70" w:unhideWhenUsed="0"/>
+    <w:lsdException w:name="Colorful Shading Accent 1" w:semiHidden="0" w:uiPriority="71" w:unhideWhenUsed="0"/>
+    <w:lsdException w:name="Colorful List Accent 1" w:semiHidden="0" w:uiPriority="72" w:unhideWhenUsed="0"/>
+    <w:lsdException w:name="Colorful Grid Accent 1" w:semiHidden="0" w:uiPriority="73" w:unhideWhenUsed="0"/>
+    <w:lsdException w:name="Light Shading Accent 2" w:semiHidden="0" w:uiPriority="60" w:unhideWhenUsed="0"/>
+    <w:lsdException w:name="Light List Accent 2" w:semiHidden="0" w:uiPriority="61" w:unhideWhenUsed="0"/>
+    <w:lsdException w:name="Light Grid Accent 2" w:semiHidden="0" w:uiPriority="62" w:unhideWhenUsed="0"/>
+    <w:lsdException w:name="Medium Shading 1 Accent 2" w:semiHidden="0" w:uiPriority="63" w:unhideWhenUsed="0"/>
+    <w:lsdException w:name="Medium Shading 2 Accent 2" w:semiHidden="0" w:uiPriority="64" w:unhideWhenUsed="0"/>
+    <w:lsdException w:name="Medium List 1 Accent 2" w:semiHidden="0" w:uiPriority="65" w:unhideWhenUsed="0"/>
+    <w:lsdException w:name="Medium List 2 Accent 2" w:semiHidden="0" w:uiPriority="66" w:unhideWhenUsed="0"/>
+    <w:lsdException w:name="Medium Grid 1 Accent 2" w:semiHidden="0" w:uiPriority="67" w:unhideWhenUsed="0"/>
+    <w:lsdException w:name="Medium Grid 2 Accent 2" w:semiHidden="0" w:uiPriority="68" w:unhideWhenUsed="0"/>
+    <w:lsdException w:name="Medium Grid 3 Accent 2" w:semiHidden="0" w:uiPriority="69" w:unhideWhenUsed="0"/>
+    <w:lsdException w:name="Dark List Accent 2" w:semiHidden="0" w:uiPriority="70" w:unhideWhenUsed="0"/>
+    <w:lsdException w:name="Colorful Shading Accent 2" w:semiHidden="0" w:uiPriority="71" w:unhideWhenUsed="0"/>
+    <w:lsdException w:name="Colorful List Accent 2" w:semiHidden="0" w:uiPriority="72" w:unhideWhenUsed="0"/>
+    <w:lsdException w:name="Colorful Grid Accent 2" w:semiHidden="0" w:uiPriority="73" w:unhideWhenUsed="0"/>
+    <w:lsdException w:name="Light Shading Accent 3" w:semiHidden="0" w:uiPriority="60" w:unhideWhenUsed="0"/>
+    <w:lsdException w:name="Light List Accent 3" w:semiHidden="0" w:uiPriority="61" w:unhideWhenUsed="0"/>
+    <w:lsdException w:name="Light Grid Accent 3" w:semiHidden="0" w:uiPriority="62" w:unhideWhenUsed="0"/>
+    <w:lsdException w:name="Medium Shading 1 Accent 3" w:semiHidden="0" w:uiPriority="63" w:unhideWhenUsed="0"/>
+    <w:lsdException w:name="Medium Shading 2 Accent 3" w:semiHidden="0" w:uiPriority="64" w:unhideWhenUsed="0"/>
+    <w:lsdException w:name="Medium List 1 Accent 3" w:semiHidden="0" w:uiPriority="65" w:unhideWhenUsed="0"/>
+    <w:lsdException w:name="Medium List 2 Accent 3" w:semiHidden="0" w:uiPriority="66" w:unhideWhenUsed="0"/>
+    <w:lsdException w:name="Medium Grid 1 Accent 3" w:semiHidden="0" w:uiPriority="67" w:unhideWhenUsed="0"/>
+    <w:lsdException w:name="Medium Grid 2 Accent 3" w:semiHidden="0" w:uiPriority="68" w:unhideWhenUsed="0"/>
+    <w:lsdException w:name="Medium Grid 3 Accent 3" w:semiHidden="0" w:uiPriority="69" w:unhideWhenUsed="0"/>
+    <w:lsdException w:name="Dark List Accent 3" w:semiHidden="0" w:uiPriority="70" w:unhideWhenUsed="0"/>
+    <w:lsdException w:name="Colorful Shading Accent 3" w:semiHidden="0" w:uiPriority="71" w:unhideWhenUsed="0"/>
+    <w:lsdException w:name="Colorful List Accent 3" w:semiHidden="0" w:uiPriority="72" w:unhideWhenUsed="0"/>
+    <w:lsdException w:name="Colorful Grid Accent 3" w:semiHidden="0" w:uiPriority="73" w:unhideWhenUsed="0"/>
+    <w:lsdException w:name="Light Shading Accent 4" w:semiHidden="0" w:uiPriority="60" w:unhideWhenUsed="0"/>
+    <w:lsdException w:name="Light List Accent 4" w:semiHidden="0" w:uiPriority="61" w:unhideWhenUsed="0"/>
+    <w:lsdException w:name="Light Grid Accent 4" w:semiHidden="0" w:uiPriority="62" w:unhideWhenUsed="0"/>
+    <w:lsdException w:name="Medium Shading 1 Accent 4" w:semiHidden="0" w:uiPriority="63" w:unhideWhenUsed="0"/>
+    <w:lsdException w:name="Medium Shading 2 Accent 4" w:semiHidden="0" w:uiPriority="64" w:unhideWhenUsed="0"/>
+    <w:lsdException w:name="Medium List 1 Accent 4" w:semiHidden="0" w:uiPriority="65" w:unhideWhenUsed="0"/>
+    <w:lsdException w:name="Medium List 2 Accent 4" w:semiHidden="0" w:uiPriority="66" w:unhideWhenUsed="0"/>
+    <w:lsdException w:name="Medium Grid 1 Accent 4" w:semiHidden="0" w:uiPriority="67" w:unhideWhenUsed="0"/>
+    <w:lsdException w:name="Medium Grid 2 Accent 4" w:semiHidden="0" w:uiPriority="68" w:unhideWhenUsed="0"/>
+    <w:lsdException w:name="Medium Grid 3 Accent 4" w:semiHidden="0" w:uiPriority="69" w:unhideWhenUsed="0"/>
+    <w:lsdException w:name="Dark List Accent 4" w:semiHidden="0" w:uiPriority="70" w:unhideWhenUsed="0"/>
+    <w:lsdException w:name="Colorful Shading Accent 4" w:semiHidden="0" w:uiPriority="71" w:unhideWhenUsed="0"/>
+    <w:lsdException w:name="Colorful List Accent 4" w:semiHidden="0" w:uiPriority="72" w:unhideWhenUsed="0"/>
+    <w:lsdException w:name="Colorful Grid Accent 4" w:semiHidden="0" w:uiPriority="73" w:unhideWhenUsed="0"/>
+    <w:lsdException w:name="Light Shading Accent 5" w:semiHidden="0" w:uiPriority="60" w:unhideWhenUsed="0"/>
+    <w:lsdException w:name="Light List Accent 5" w:semiHidden="0" w:uiPriority="61" w:unhideWhenUsed="0"/>
+    <w:lsdException w:name="Light Grid Accent 5" w:semiHidden="0" w:uiPriority="62" w:unhideWhenUsed="0"/>
+    <w:lsdException w:name="Medium Shading 1 Accent 5" w:semiHidden="0" w:uiPriority="63" w:unhideWhenUsed="0"/>
+    <w:lsdException w:name="Medium Shading 2 Accent 5" w:semiHidden="0" w:uiPriority="64" w:unhideWhenUsed="0"/>
+    <w:lsdException w:name="Medium List 1 Accent 5" w:semiHidden="0" w:uiPriority="65" w:unhideWhenUsed="0"/>
+    <w:lsdException w:name="Medium List 2 Accent 5" w:semiHidden="0" w:uiPriority="66" w:unhideWhenUsed="0"/>
+    <w:lsdException w:name="Medium Grid 1 Accent 5" w:semiHidden="0" w:uiPriority="67" w:unhideWhenUsed="0"/>
+    <w:lsdException w:name="Medium Grid 2 Accent 5" w:semiHidden="0" w:uiPriority="68" w:unhideWhenUsed="0"/>
+    <w:lsdException w:name="Medium Grid 3 Accent 5" w:semiHidden="0" w:uiPriority="69" w:unhideWhenUsed="0"/>
+    <w:lsdException w:name="Dark List Accent 5" w:semiHidden="0" w:uiPriority="70" w:unhideWhenUsed="0"/>
+    <w:lsdException w:name="Colorful Shading Accent 5" w:semiHidden="0" w:uiPriority="71" w:unhideWhenUsed="0"/>
+    <w:lsdException w:name="Colorful List Accent 5" w:semiHidden="0" w:uiPriority="72" w:unhideWhenUsed="0"/>
+    <w:lsdException w:name="Colorful Grid Accent 5" w:semiHidden="0" w:uiPriority="73" w:unhideWhenUsed="0"/>
+    <w:lsdException w:name="Light Shading Accent 6" w:semiHidden="0" w:uiPriority="60" w:unhideWhenUsed="0"/>
+    <w:lsdException w:name="Light List Accent 6" w:semiHidden="0" w:uiPriority="61" w:unhideWhenUsed="0"/>
+    <w:lsdException w:name="Light Grid Accent 6" w:semiHidden="0" w:uiPriority="62" w:unhideWhenUsed="0"/>
+    <w:lsdException w:name="Medium Shading 1 Accent 6" w:semiHidden="0" w:uiPriority="63" w:unhideWhenUsed="0"/>
+    <w:lsdException w:name="Medium Shading 2 Accent 6" w:semiHidden="0" w:uiPriority="64" w:unhideWhenUsed="0"/>
+    <w:lsdException w:name="Medium List 1 Accent 6" w:semiHidden="0" w:uiPriority="65" w:unhideWhenUsed="0"/>
+    <w:lsdException w:name="Medium List 2 Accent 6" w:semiHidden="0" w:uiPriority="66" w:unhideWhenUsed="0"/>
+    <w:lsdException w:name="Medium Grid 1 Accent 6" w:semiHidden="0" w:uiPriority="67" w:unhideWhenUsed="0"/>
+    <w:lsdException w:name="Medium Grid 2 Accent 6" w:semiHidden="0" w:uiPriority="68" w:unhideWhenUsed="0"/>
+    <w:lsdException w:name="Medium Grid 3 Accent 6" w:semiHidden="0" w:uiPriority="69" w:unhideWhenUsed="0"/>
+    <w:lsdException w:name="Dark List Accent 6" w:semiHidden="0" w:uiPriority="70" w:unhideWhenUsed="0"/>
+    <w:lsdException w:name="Colorful Shading Accent 6" w:semiHidden="0" w:uiPriority="71" w:unhideWhenUsed="0"/>
+    <w:lsdException w:name="Colorful List Accent 6" w:semiHidden="0" w:uiPriority="72" w:unhideWhenUsed="0"/>
+    <w:lsdException w:name="Colorful Grid Accent 6" w:semiHidden="0" w:uiPriority="73" w:unhideWhenUsed="0"/>
+    <w:lsdException w:name="Subtle Emphasis" w:semiHidden="0" w:uiPriority="19" w:unhideWhenUsed="0" w:qFormat="1"/>
+    <w:lsdException w:name="Intense Emphasis" w:semiHidden="0" w:uiPriority="21" w:unhideWhenUsed="0" w:qFormat="1"/>
+    <w:lsdException w:name="Subtle Reference" w:semiHidden="0" w:uiPriority="31" w:unhideWhenUsed="0" w:qFormat="1"/>
+    <w:lsdException w:name="Intense Reference" w:semiHidden="0" w:uiPriority="32" w:unhideWhenUsed="0" w:qFormat="1"/>
+    <w:lsdException w:name="Book Title" w:semiHidden="0" w:uiPriority="33" w:unhideWhenUsed="0" w:qFormat="1"/>
+    <w:lsdException w:name="Bibliography" w:uiPriority="37"/>
+    <w:lsdException w:name="TOC Heading" w:uiPriority="39" w:qFormat="1"/>
+  </w:latentStyles>
+  <w:style w:type="paragraph" w:default="1" w:styleId="Standard">
+    <w:name w:val="Normal"/>
+    <w:qFormat/>
+    <w:rPr>
+      <w:rFonts w:ascii="Arial" w:hAnsi="Arial"/>
+      <w:noProof/>
+      <w:sz w:val="22"/>
+    </w:rPr>
+  </w:style>
+  <w:style w:type="paragraph" w:styleId="berschrift1">
+    <w:name w:val="heading 1"/>
+    <w:basedOn w:val="Standard"/>
+    <w:next w:val="Standard"/>
+    <w:qFormat/>
+    <w:pPr>
+      <w:keepNext/>
+      <w:numPr>
+        <w:numId w:val="1"/>
+      </w:numPr>
+      <w:tabs>
+        <w:tab w:val="left" w:pos="624"/>
+      </w:tabs>
+      <w:suppressAutoHyphens/>
+      <w:spacing w:before="480" w:after="120" w:line="280" w:lineRule="exact"/>
+      <w:outlineLvl w:val="0"/>
+    </w:pPr>
+    <w:rPr>
+      <w:b/>
+      <w:noProof w:val="0"/>
+      <w:sz w:val="26"/>
+    </w:rPr>
+  </w:style>
+  <w:style w:type="paragraph" w:styleId="berschrift2">
+    <w:name w:val="heading 2"/>
+    <w:basedOn w:val="Standard"/>
+    <w:next w:val="NurText"/>
+    <w:qFormat/>
+    <w:pPr>
+      <w:keepNext/>
+      <w:keepLines/>
+      <w:numPr>
+        <w:ilvl w:val="1"/>
+        <w:numId w:val="1"/>
+      </w:numPr>
+      <w:tabs>
+        <w:tab w:val="left" w:pos="624"/>
+      </w:tabs>
+      <w:suppressAutoHyphens/>
+      <w:spacing w:before="360" w:after="120" w:line="280" w:lineRule="exact"/>
+      <w:outlineLvl w:val="1"/>
+    </w:pPr>
+    <w:rPr>
+      <w:b/>
+      <w:noProof w:val="0"/>
+      <w:sz w:val="24"/>
+    </w:rPr>
+  </w:style>
+  <w:style w:type="paragraph" w:styleId="berschrift3">
+    <w:name w:val="heading 3"/>
+    <w:basedOn w:val="Standard"/>
+    <w:next w:val="NurText"/>
+    <w:qFormat/>
+    <w:pPr>
+      <w:keepNext/>
+      <w:keepLines/>
+      <w:numPr>
+        <w:ilvl w:val="2"/>
+        <w:numId w:val="1"/>
+      </w:numPr>
+      <w:tabs>
+        <w:tab w:val="left" w:pos="624"/>
+      </w:tabs>
+      <w:suppressAutoHyphens/>
+      <w:spacing w:before="360" w:after="120" w:line="280" w:lineRule="exact"/>
+      <w:outlineLvl w:val="2"/>
+    </w:pPr>
+    <w:rPr>
+      <w:b/>
+      <w:noProof w:val="0"/>
+      <w:sz w:val="24"/>
+    </w:rPr>
+  </w:style>
+  <w:style w:type="paragraph" w:styleId="berschrift4">
+    <w:name w:val="heading 4"/>
+    <w:basedOn w:val="Standard"/>
+    <w:next w:val="Standard"/>
+    <w:link w:val="berschrift4Zchn"/>
+    <w:uiPriority w:val="9"/>
+    <w:unhideWhenUsed/>
+    <w:qFormat/>
+    <w:rsid w:val="007A1F35"/>
+    <w:pPr>
+      <w:keepNext/>
+      <w:keepLines/>
+      <w:spacing w:before="40"/>
+      <w:outlineLvl w:val="3"/>
+    </w:pPr>
+    <w:rPr>
+      <w:rFonts w:asciiTheme="majorHAnsi" w:eastAsiaTheme="majorEastAsia" w:hAnsiTheme="majorHAnsi" w:cstheme="majorBidi"/>
+      <w:i/>
+      <w:iCs/>
+      <w:color w:val="2E74B5" w:themeColor="accent1" w:themeShade="BF"/>
+    </w:rPr>
+  </w:style>
+  <w:style w:type="paragraph" w:styleId="berschrift5">
+    <w:name w:val="heading 5"/>
+    <w:basedOn w:val="Standard"/>
+    <w:next w:val="Standard"/>
+    <w:link w:val="berschrift5Zchn"/>
+    <w:uiPriority w:val="9"/>
+    <w:unhideWhenUsed/>
+    <w:qFormat/>
+    <w:rsid w:val="007A1F35"/>
+    <w:pPr>
+      <w:keepNext/>
+      <w:keepLines/>
+      <w:spacing w:before="40"/>
+      <w:outlineLvl w:val="4"/>
+    </w:pPr>
+    <w:rPr>
+      <w:rFonts w:asciiTheme="majorHAnsi" w:eastAsiaTheme="majorEastAsia" w:hAnsiTheme="majorHAnsi" w:cstheme="majorBidi"/>
+      <w:color w:val="2E74B5" w:themeColor="accent1" w:themeShade="BF"/>
+    </w:rPr>
+  </w:style>
+  <w:style w:type="paragraph" w:styleId="berschrift6">
+    <w:name w:val="heading 6"/>
+    <w:basedOn w:val="Standard"/>
+    <w:next w:val="Standard"/>
+    <w:link w:val="berschrift6Zchn"/>
+    <w:uiPriority w:val="9"/>
+    <w:unhideWhenUsed/>
+    <w:qFormat/>
+    <w:rsid w:val="006A5CE8"/>
+    <w:pPr>
+      <w:keepNext/>
+      <w:keepLines/>
+      <w:spacing w:before="40"/>
+      <w:outlineLvl w:val="5"/>
+    </w:pPr>
+    <w:rPr>
+      <w:rFonts w:asciiTheme="majorHAnsi" w:eastAsiaTheme="majorEastAsia" w:hAnsiTheme="majorHAnsi" w:cstheme="majorBidi"/>
+      <w:color w:val="1F4D78" w:themeColor="accent1" w:themeShade="7F"/>
+    </w:rPr>
+  </w:style>
+  <w:style w:type="character" w:default="1" w:styleId="Absatz-Standardschriftart">
+    <w:name w:val="Default Paragraph Font"/>
+    <w:uiPriority w:val="1"/>
+    <w:semiHidden/>
+    <w:unhideWhenUsed/>
+  </w:style>
+  <w:style w:type="table" w:default="1" w:styleId="NormaleTabelle">
+    <w:name w:val="Normal Table"/>
+    <w:uiPriority w:val="99"/>
+    <w:semiHidden/>
+    <w:unhideWhenUsed/>
+    <w:tblPr>
+      <w:tblInd w:w="0" w:type="dxa"/>
+      <w:tblCellMar>
+        <w:top w:w="0" w:type="dxa"/>
+        <w:left w:w="108" w:type="dxa"/>
+        <w:bottom w:w="0" w:type="dxa"/>
+        <w:right w:w="108" w:type="dxa"/>
+      </w:tblCellMar>
+    </w:tblPr>
+  </w:style>
+  <w:style w:type="numbering" w:default="1" w:styleId="KeineListe">
+    <w:name w:val="No List"/>
+    <w:uiPriority w:val="99"/>
+    <w:semiHidden/>
+    <w:unhideWhenUsed/>
+  </w:style>
+  <w:style w:type="paragraph" w:styleId="NurText">
+    <w:name w:val="Plain Text"/>
+    <w:basedOn w:val="Standard"/>
+    <w:semiHidden/>
+    <w:pPr>
+      <w:spacing w:before="120" w:line="320" w:lineRule="exact"/>
+      <w:jc w:val="both"/>
+    </w:pPr>
+    <w:rPr>
+      <w:sz w:val="24"/>
+    </w:rPr>
+  </w:style>
+  <w:style w:type="paragraph" w:styleId="Kopfzeile">
+    <w:name w:val="header"/>
+    <w:basedOn w:val="Standard"/>
+    <w:semiHidden/>
+    <w:pPr>
+      <w:tabs>
+        <w:tab w:val="center" w:pos="4536"/>
+        <w:tab w:val="right" w:pos="9072"/>
+      </w:tabs>
+      <w:spacing w:line="260" w:lineRule="exact"/>
+    </w:pPr>
+    <w:rPr>
+      <w:sz w:val="20"/>
+    </w:rPr>
+  </w:style>
+  <w:style w:type="paragraph" w:styleId="Fuzeile">
+    <w:name w:val="footer"/>
+    <w:basedOn w:val="Kopfzeile"/>
+    <w:semiHidden/>
+  </w:style>
+  <w:style w:type="paragraph" w:customStyle="1" w:styleId="Autoren">
+    <w:name w:val="Autoren"/>
+    <w:basedOn w:val="Standard"/>
+    <w:next w:val="Standard"/>
+    <w:pPr>
+      <w:spacing w:before="480" w:after="240" w:line="280" w:lineRule="exact"/>
+      <w:jc w:val="center"/>
+    </w:pPr>
+    <w:rPr>
+      <w:sz w:val="24"/>
+    </w:rPr>
+  </w:style>
+  <w:style w:type="paragraph" w:styleId="Titel">
+    <w:name w:val="Title"/>
+    <w:basedOn w:val="Standard"/>
+    <w:next w:val="Autoren"/>
+    <w:qFormat/>
+    <w:pPr>
+      <w:spacing w:before="240" w:after="240" w:line="480" w:lineRule="exact"/>
+      <w:jc w:val="center"/>
+      <w:outlineLvl w:val="0"/>
+    </w:pPr>
+    <w:rPr>
+      <w:b/>
+      <w:noProof w:val="0"/>
+      <w:kern w:val="28"/>
+      <w:sz w:val="30"/>
+    </w:rPr>
+  </w:style>
+  <w:style w:type="character" w:styleId="Hyperlink">
+    <w:name w:val="Hyperlink"/>
+    <w:basedOn w:val="Absatz-Standardschriftart"/>
+    <w:semiHidden/>
+    <w:rPr>
+      <w:color w:val="0000FF"/>
+      <w:u w:val="single"/>
+    </w:rPr>
+  </w:style>
+  <w:style w:type="paragraph" w:customStyle="1" w:styleId="AufzhlungNummer">
+    <w:name w:val="Aufzählung_Nummer"/>
+    <w:basedOn w:val="Standard"/>
+    <w:pPr>
+      <w:tabs>
+        <w:tab w:val="left" w:pos="284"/>
+      </w:tabs>
+      <w:spacing w:before="60" w:line="320" w:lineRule="exact"/>
+      <w:ind w:left="568" w:hanging="284"/>
+      <w:jc w:val="both"/>
+    </w:pPr>
+    <w:rPr>
+      <w:noProof w:val="0"/>
+      <w:sz w:val="24"/>
+    </w:rPr>
+  </w:style>
+  <w:style w:type="paragraph" w:customStyle="1" w:styleId="AufzhlungZeichen">
+    <w:name w:val="Aufzählung_Zeichen"/>
+    <w:basedOn w:val="AufzhlungNummer"/>
+    <w:pPr>
+      <w:numPr>
+        <w:numId w:val="2"/>
+      </w:numPr>
+      <w:ind w:left="568"/>
+    </w:pPr>
+  </w:style>
+  <w:style w:type="paragraph" w:customStyle="1" w:styleId="Abstract">
+    <w:name w:val="Abstract"/>
+    <w:basedOn w:val="Standard"/>
+    <w:pPr>
+      <w:tabs>
+        <w:tab w:val="right" w:pos="2247"/>
+      </w:tabs>
+      <w:spacing w:line="260" w:lineRule="exact"/>
+      <w:jc w:val="both"/>
+    </w:pPr>
+    <w:rPr>
+      <w:sz w:val="20"/>
+    </w:rPr>
+  </w:style>
+  <w:style w:type="paragraph" w:customStyle="1" w:styleId="Abstractberschrift">
+    <w:name w:val="Abstractüberschrift"/>
+    <w:basedOn w:val="Standard"/>
+    <w:next w:val="Abstract"/>
+    <w:pPr>
+      <w:tabs>
+        <w:tab w:val="right" w:pos="2247"/>
+      </w:tabs>
+      <w:spacing w:before="480" w:after="60" w:line="280" w:lineRule="exact"/>
+    </w:pPr>
+    <w:rPr>
+      <w:b/>
+      <w:noProof w:val="0"/>
+    </w:rPr>
+  </w:style>
+  <w:style w:type="paragraph" w:customStyle="1" w:styleId="Abbildung">
+    <w:name w:val="Abbildung"/>
+    <w:basedOn w:val="Standard"/>
+    <w:pPr>
+      <w:tabs>
+        <w:tab w:val="right" w:pos="2247"/>
+      </w:tabs>
+      <w:spacing w:before="240" w:after="240" w:line="280" w:lineRule="exact"/>
+      <w:jc w:val="center"/>
+    </w:pPr>
+    <w:rPr>
+      <w:sz w:val="20"/>
+    </w:rPr>
+  </w:style>
+  <w:style w:type="paragraph" w:customStyle="1" w:styleId="Formel">
+    <w:name w:val="Formel"/>
+    <w:basedOn w:val="Standard"/>
+    <w:pPr>
+      <w:tabs>
+        <w:tab w:val="right" w:pos="9072"/>
+      </w:tabs>
+      <w:spacing w:before="120" w:after="120" w:line="260" w:lineRule="atLeast"/>
+      <w:ind w:left="1134"/>
+    </w:pPr>
+  </w:style>
+  <w:style w:type="paragraph" w:customStyle="1" w:styleId="berschriftextra">
+    <w:name w:val="Überschrift_extra"/>
+    <w:basedOn w:val="Standard"/>
+    <w:next w:val="Standard"/>
+    <w:pPr>
+      <w:keepNext/>
+      <w:tabs>
+        <w:tab w:val="right" w:pos="2247"/>
+      </w:tabs>
+      <w:spacing w:before="240" w:line="280" w:lineRule="exact"/>
+      <w:jc w:val="both"/>
+    </w:pPr>
+    <w:rPr>
+      <w:u w:val="single"/>
+    </w:rPr>
+  </w:style>
+  <w:style w:type="paragraph" w:styleId="Funotentext">
+    <w:name w:val="footnote text"/>
+    <w:basedOn w:val="Standard"/>
+    <w:semiHidden/>
+    <w:pPr>
+      <w:tabs>
+        <w:tab w:val="right" w:pos="2247"/>
+      </w:tabs>
+      <w:spacing w:line="240" w:lineRule="exact"/>
+      <w:jc w:val="both"/>
+    </w:pPr>
+    <w:rPr>
+      <w:sz w:val="18"/>
+    </w:rPr>
+  </w:style>
+  <w:style w:type="paragraph" w:customStyle="1" w:styleId="Literatur">
+    <w:name w:val="Literatur"/>
+    <w:basedOn w:val="Standard"/>
+    <w:pPr>
+      <w:tabs>
+        <w:tab w:val="left" w:pos="567"/>
+      </w:tabs>
+      <w:spacing w:before="60" w:line="240" w:lineRule="exact"/>
+      <w:ind w:left="851" w:hanging="851"/>
+    </w:pPr>
+    <w:rPr>
+      <w:noProof w:val="0"/>
+      <w:sz w:val="18"/>
+    </w:rPr>
+  </w:style>
+  <w:style w:type="paragraph" w:customStyle="1" w:styleId="Aufzhlung">
+    <w:name w:val="Aufzählung"/>
+    <w:basedOn w:val="Standard"/>
+    <w:pPr>
+      <w:tabs>
+        <w:tab w:val="left" w:pos="284"/>
+        <w:tab w:val="right" w:pos="2247"/>
+      </w:tabs>
+      <w:spacing w:before="120" w:line="320" w:lineRule="exact"/>
+      <w:ind w:left="284"/>
+    </w:pPr>
+    <w:rPr>
+      <w:sz w:val="24"/>
+    </w:rPr>
+  </w:style>
+  <w:style w:type="character" w:styleId="Seitenzahl">
+    <w:name w:val="page number"/>
+    <w:basedOn w:val="Absatz-Standardschriftart"/>
+    <w:semiHidden/>
+    <w:rPr>
+      <w:rFonts w:ascii="Arial" w:hAnsi="Arial"/>
+      <w:sz w:val="20"/>
+    </w:rPr>
+  </w:style>
+  <w:style w:type="paragraph" w:customStyle="1" w:styleId="TextmitFormel">
+    <w:name w:val="Text_mit_Formel"/>
+    <w:basedOn w:val="NurText"/>
+    <w:next w:val="NurText"/>
+    <w:rPr>
+      <w:noProof w:val="0"/>
+    </w:rPr>
+  </w:style>
+  <w:style w:type="paragraph" w:customStyle="1" w:styleId="Programmabschnitt">
+    <w:name w:val="Programmabschnitt"/>
+    <w:basedOn w:val="Standard"/>
+    <w:pPr>
+      <w:spacing w:before="60" w:line="280" w:lineRule="exact"/>
+      <w:ind w:left="851"/>
+      <w:jc w:val="both"/>
+    </w:pPr>
+    <w:rPr>
+      <w:noProof w:val="0"/>
+      <w:sz w:val="18"/>
+    </w:rPr>
+  </w:style>
+  <w:style w:type="paragraph" w:customStyle="1" w:styleId="Abstractberschrift1">
+    <w:name w:val="Abstractüberschrift1"/>
+    <w:basedOn w:val="Standard"/>
+    <w:next w:val="Abstract"/>
+    <w:pPr>
+      <w:tabs>
+        <w:tab w:val="right" w:pos="2247"/>
+      </w:tabs>
+      <w:spacing w:before="480" w:after="60" w:line="280" w:lineRule="exact"/>
+    </w:pPr>
+    <w:rPr>
+      <w:b/>
+      <w:noProof w:val="0"/>
+    </w:rPr>
+  </w:style>
+  <w:style w:type="paragraph" w:customStyle="1" w:styleId="AufzhlungZeichen8">
+    <w:name w:val="Aufzählung_Zeichen8"/>
+    <w:basedOn w:val="AufzhlungNummer"/>
+    <w:pPr>
+      <w:numPr>
+        <w:numId w:val="5"/>
+      </w:numPr>
+    </w:pPr>
+  </w:style>
+  <w:style w:type="paragraph" w:customStyle="1" w:styleId="Dummili">
+    <w:name w:val="Dummili"/>
+    <w:pPr>
+      <w:numPr>
+        <w:numId w:val="6"/>
+      </w:numPr>
+    </w:pPr>
+    <w:rPr>
+      <w:rFonts w:ascii="Arial" w:hAnsi="Arial"/>
+      <w:b/>
+      <w:sz w:val="26"/>
+    </w:rPr>
+  </w:style>
+  <w:style w:type="character" w:styleId="BesuchterHyperlink">
+    <w:name w:val="FollowedHyperlink"/>
+    <w:basedOn w:val="Absatz-Standardschriftart"/>
+    <w:semiHidden/>
+    <w:rPr>
+      <w:color w:val="800080"/>
+      <w:u w:val="single"/>
+    </w:rPr>
+  </w:style>
+  <w:style w:type="paragraph" w:styleId="StandardWeb">
+    <w:name w:val="Normal (Web)"/>
+    <w:basedOn w:val="Standard"/>
+    <w:uiPriority w:val="99"/>
+    <w:unhideWhenUsed/>
+    <w:rsid w:val="00F21FE0"/>
+    <w:pPr>
+      <w:spacing w:before="100" w:beforeAutospacing="1" w:after="100" w:afterAutospacing="1"/>
+    </w:pPr>
+    <w:rPr>
+      <w:rFonts w:ascii="Times New Roman" w:eastAsiaTheme="minorEastAsia" w:hAnsi="Times New Roman"/>
+      <w:noProof w:val="0"/>
+      <w:sz w:val="24"/>
+      <w:szCs w:val="24"/>
+    </w:rPr>
+  </w:style>
+  <w:style w:type="character" w:styleId="Fett">
+    <w:name w:val="Strong"/>
+    <w:basedOn w:val="Absatz-Standardschriftart"/>
+    <w:uiPriority w:val="22"/>
+    <w:qFormat/>
+    <w:rsid w:val="00F21FE0"/>
+    <w:rPr>
+      <w:b/>
+      <w:bCs/>
+    </w:rPr>
+  </w:style>
+  <w:style w:type="character" w:styleId="Hervorhebung">
+    <w:name w:val="Emphasis"/>
+    <w:basedOn w:val="Absatz-Standardschriftart"/>
+    <w:uiPriority w:val="20"/>
+    <w:qFormat/>
+    <w:rsid w:val="00F21FE0"/>
+    <w:rPr>
+      <w:i/>
+      <w:iCs/>
+    </w:rPr>
+  </w:style>
+  <w:style w:type="character" w:styleId="Funotenzeichen">
+    <w:name w:val="footnote reference"/>
+    <w:basedOn w:val="Absatz-Standardschriftart"/>
+    <w:uiPriority w:val="99"/>
+    <w:unhideWhenUsed/>
+    <w:rsid w:val="007242C8"/>
+    <w:rPr>
+      <w:vertAlign w:val="superscript"/>
+    </w:rPr>
+  </w:style>
+  <w:style w:type="paragraph" w:styleId="Beschriftung">
+    <w:name w:val="caption"/>
+    <w:basedOn w:val="Standard"/>
+    <w:next w:val="Standard"/>
+    <w:uiPriority w:val="35"/>
+    <w:unhideWhenUsed/>
+    <w:qFormat/>
+    <w:rsid w:val="00412C0F"/>
+    <w:pPr>
+      <w:spacing w:after="200"/>
+    </w:pPr>
+    <w:rPr>
+      <w:i/>
+      <w:iCs/>
+      <w:color w:val="44546A" w:themeColor="text2"/>
+      <w:sz w:val="18"/>
+      <w:szCs w:val="18"/>
+    </w:rPr>
+  </w:style>
+  <w:style w:type="character" w:customStyle="1" w:styleId="berschrift4Zchn">
+    <w:name w:val="Überschrift 4 Zchn"/>
+    <w:basedOn w:val="Absatz-Standardschriftart"/>
+    <w:link w:val="berschrift4"/>
+    <w:uiPriority w:val="9"/>
+    <w:rsid w:val="007A1F35"/>
+    <w:rPr>
+      <w:rFonts w:asciiTheme="majorHAnsi" w:eastAsiaTheme="majorEastAsia" w:hAnsiTheme="majorHAnsi" w:cstheme="majorBidi"/>
+      <w:i/>
+      <w:iCs/>
+      <w:noProof/>
+      <w:color w:val="2E74B5" w:themeColor="accent1" w:themeShade="BF"/>
+      <w:sz w:val="22"/>
+    </w:rPr>
+  </w:style>
+  <w:style w:type="character" w:customStyle="1" w:styleId="berschrift5Zchn">
+    <w:name w:val="Überschrift 5 Zchn"/>
+    <w:basedOn w:val="Absatz-Standardschriftart"/>
+    <w:link w:val="berschrift5"/>
+    <w:uiPriority w:val="9"/>
+    <w:rsid w:val="007A1F35"/>
+    <w:rPr>
+      <w:rFonts w:asciiTheme="majorHAnsi" w:eastAsiaTheme="majorEastAsia" w:hAnsiTheme="majorHAnsi" w:cstheme="majorBidi"/>
+      <w:noProof/>
+      <w:color w:val="2E74B5" w:themeColor="accent1" w:themeShade="BF"/>
+      <w:sz w:val="22"/>
+    </w:rPr>
+  </w:style>
+  <w:style w:type="character" w:customStyle="1" w:styleId="berschrift6Zchn">
+    <w:name w:val="Überschrift 6 Zchn"/>
+    <w:basedOn w:val="Absatz-Standardschriftart"/>
+    <w:link w:val="berschrift6"/>
+    <w:uiPriority w:val="9"/>
+    <w:rsid w:val="006A5CE8"/>
+    <w:rPr>
+      <w:rFonts w:asciiTheme="majorHAnsi" w:eastAsiaTheme="majorEastAsia" w:hAnsiTheme="majorHAnsi" w:cstheme="majorBidi"/>
+      <w:noProof/>
+      <w:color w:val="1F4D78" w:themeColor="accent1" w:themeShade="7F"/>
+      <w:sz w:val="22"/>
+    </w:rPr>
+  </w:style>
+  <w:style w:type="paragraph" w:styleId="Sprechblasentext">
+    <w:name w:val="Balloon Text"/>
+    <w:basedOn w:val="Standard"/>
+    <w:link w:val="SprechblasentextZchn"/>
+    <w:uiPriority w:val="99"/>
+    <w:semiHidden/>
+    <w:unhideWhenUsed/>
+    <w:rsid w:val="00B978C2"/>
+    <w:rPr>
+      <w:rFonts w:ascii="Lucida Grande" w:hAnsi="Lucida Grande" w:cs="Lucida Grande"/>
+      <w:sz w:val="18"/>
+      <w:szCs w:val="18"/>
+    </w:rPr>
+  </w:style>
+  <w:style w:type="character" w:customStyle="1" w:styleId="SprechblasentextZchn">
+    <w:name w:val="Sprechblasentext Zchn"/>
+    <w:basedOn w:val="Absatz-Standardschriftart"/>
+    <w:link w:val="Sprechblasentext"/>
+    <w:uiPriority w:val="99"/>
+    <w:semiHidden/>
+    <w:rsid w:val="00B978C2"/>
+    <w:rPr>
+      <w:rFonts w:ascii="Lucida Grande" w:hAnsi="Lucida Grande" w:cs="Lucida Grande"/>
+      <w:noProof/>
+      <w:sz w:val="18"/>
+      <w:szCs w:val="18"/>
+    </w:rPr>
+  </w:style>
+  <w:style w:type="character" w:styleId="Platzhaltertext">
+    <w:name w:val="Placeholder Text"/>
+    <w:basedOn w:val="Absatz-Standardschriftart"/>
+    <w:uiPriority w:val="99"/>
+    <w:semiHidden/>
+    <w:rsid w:val="003C4A3E"/>
+    <w:rPr>
+      <w:color w:val="808080"/>
+    </w:rPr>
+  </w:style>
+  <w:style w:type="table" w:styleId="Tabellenraster">
+    <w:name w:val="Table Grid"/>
+    <w:basedOn w:val="NormaleTabelle"/>
+    <w:uiPriority w:val="39"/>
+    <w:rsid w:val="00D6225E"/>
+    <w:tblPr>
+      <w:tblInd w:w="0" w:type="dxa"/>
+      <w:tblBorders>
+        <w:top w:val="single" w:sz="4" w:space="0" w:color="auto"/>
+        <w:left w:val="single" w:sz="4" w:space="0" w:color="auto"/>
+        <w:bottom w:val="single" w:sz="4" w:space="0" w:color="auto"/>
+        <w:right w:val="single" w:sz="4" w:space="0" w:color="auto"/>
+        <w:insideH w:val="single" w:sz="4" w:space="0" w:color="auto"/>
+        <w:insideV w:val="single" w:sz="4" w:space="0" w:color="auto"/>
+      </w:tblBorders>
+      <w:tblCellMar>
+        <w:top w:w="0" w:type="dxa"/>
+        <w:left w:w="108" w:type="dxa"/>
+        <w:bottom w:w="0" w:type="dxa"/>
+        <w:right w:w="108" w:type="dxa"/>
+      </w:tblCellMar>
+    </w:tblPr>
+  </w:style>
+</w:styles>
+</file>
+
+<file path=word/stylesWithEffects.xml><?xml version="1.0" encoding="utf-8"?>
+<w:styles xmlns:wpc="http://schemas.microsoft.com/office/word/2010/wordprocessingCanvas" xmlns:mc="http://schemas.openxmlformats.org/markup-compatibility/2006" xmlns:o="urn:schemas-microsoft-com:office:office" xmlns:r="http://schemas.openxmlformats.org/officeDocument/2006/relationships" xmlns:m="http://schemas.openxmlformats.org/officeDocument/2006/math" xmlns:v="urn:schemas-microsoft-com:vml" xmlns:wp14="http://schemas.microsoft.com/office/word/2010/wordprocessingDrawing" xmlns:wp="http://schemas.openxmlformats.org/drawingml/2006/wordprocessingDrawing" xmlns:w10="urn:schemas-microsoft-com:office:word" xmlns:w="http://schemas.openxmlformats.org/wordprocessingml/2006/main" xmlns:w14="http://schemas.microsoft.com/office/word/2010/wordml" xmlns:wpg="http://schemas.microsoft.com/office/word/2010/wordprocessingGroup" xmlns:wpi="http://schemas.microsoft.com/office/word/2010/wordprocessingInk" xmlns:wne="http://schemas.microsoft.com/office/word/2006/wordml" xmlns:wps="http://schemas.microsoft.com/office/word/2010/wordprocessingShape" mc:Ignorable="w14 wp14">
+  <w:docDefaults>
+    <w:rPrDefault>
+      <w:rPr>
+        <w:rFonts w:ascii="Times New Roman" w:eastAsia="Times New Roman" w:hAnsi="Times New Roman" w:cs="Times New Roman"/>
+        <w:lang w:val="de-DE" w:eastAsia="de-DE" w:bidi="ar-SA"/>
+      </w:rPr>
+    </w:rPrDefault>
+    <w:pPrDefault/>
+  </w:docDefaults>
+  <w:latentStyles w:defLockedState="0" w:defUIPriority="99" w:defSemiHidden="1" w:defUnhideWhenUsed="1" w:defQFormat="0" w:count="267">
+    <w:lsdException w:name="Normal" w:semiHidden="0" w:uiPriority="0" w:unhideWhenUsed="0" w:qFormat="1"/>
+    <w:lsdException w:name="heading 1" w:semiHidden="0" w:uiPriority="0" w:unhideWhenUsed="0" w:qFormat="1"/>
+    <w:lsdException w:name="heading 2" w:semiHidden="0" w:uiPriority="0" w:unhideWhenUsed="0" w:qFormat="1"/>
+    <w:lsdException w:name="heading 3" w:semiHidden="0" w:uiPriority="0" w:unhideWhenUsed="0" w:qFormat="1"/>
+    <w:lsdException w:name="heading 4" w:uiPriority="9" w:qFormat="1"/>
+    <w:lsdException w:name="heading 5" w:uiPriority="9" w:qFormat="1"/>
+    <w:lsdException w:name="heading 6" w:uiPriority="9" w:qFormat="1"/>
+    <w:lsdException w:name="heading 7" w:uiPriority="9" w:qFormat="1"/>
+    <w:lsdException w:name="heading 8" w:uiPriority="9" w:qFormat="1"/>
+    <w:lsdException w:name="heading 9" w:uiPriority="9" w:qFormat="1"/>
+    <w:lsdException w:name="toc 1" w:uiPriority="39"/>
+    <w:lsdException w:name="toc 2" w:uiPriority="39"/>
+    <w:lsdException w:name="toc 3" w:uiPriority="39"/>
+    <w:lsdException w:name="toc 4" w:uiPriority="39"/>
+    <w:lsdException w:name="toc 5" w:uiPriority="39"/>
+    <w:lsdException w:name="toc 6" w:uiPriority="39"/>
+    <w:lsdException w:name="toc 7" w:uiPriority="39"/>
+    <w:lsdException w:name="toc 8" w:uiPriority="39"/>
+    <w:lsdException w:name="toc 9" w:uiPriority="39"/>
+    <w:lsdException w:name="footnote text" w:uiPriority="0"/>
+    <w:lsdException w:name="caption" w:uiPriority="35" w:qFormat="1"/>
+    <w:lsdException w:name="Title" w:semiHidden="0" w:uiPriority="0" w:unhideWhenUsed="0" w:qFormat="1"/>
+    <w:lsdException w:name="Default Paragraph Font" w:uiPriority="1"/>
+    <w:lsdException w:name="Subtitle" w:semiHidden="0" w:uiPriority="11" w:unhideWhenUsed="0" w:qFormat="1"/>
+    <w:lsdException w:name="Hyperlink" w:uiPriority="0"/>
+    <w:lsdException w:name="Strong" w:semiHidden="0" w:uiPriority="22" w:unhideWhenUsed="0" w:qFormat="1"/>
+    <w:lsdException w:name="Emphasis" w:semiHidden="0" w:uiPriority="20" w:unhideWhenUsed="0" w:qFormat="1"/>
+    <w:lsdException w:name="Plain Text" w:uiPriority="0"/>
+    <w:lsdException w:name="Table Grid" w:semiHidden="0" w:uiPriority="39" w:unhideWhenUsed="0"/>
+    <w:lsdException w:name="Placeholder Text" w:unhideWhenUsed="0"/>
+    <w:lsdException w:name="No Spacing" w:semiHidden="0" w:uiPriority="1" w:unhideWhenUsed="0" w:qFormat="1"/>
+    <w:lsdException w:name="Light Shading" w:semiHidden="0" w:uiPriority="60" w:unhideWhenUsed="0"/>
+    <w:lsdException w:name="Light List" w:semiHidden="0" w:uiPriority="61" w:unhideWhenUsed="0"/>
+    <w:lsdException w:name="Light Grid" w:semiHidden="0" w:uiPriority="62" w:unhideWhenUsed="0"/>
+    <w:lsdException w:name="Medium Shading 1" w:semiHidden="0" w:uiPriority="63" w:unhideWhenUsed="0"/>
+    <w:lsdException w:name="Medium Shading 2" w:semiHidden="0" w:uiPriority="64" w:unhideWhenUsed="0"/>
+    <w:lsdException w:name="Medium List 1" w:semiHidden="0" w:uiPriority="65" w:unhideWhenUsed="0"/>
+    <w:lsdException w:name="Medium List 2" w:semiHidden="0" w:uiPriority="66" w:unhideWhenUsed="0"/>
+    <w:lsdException w:name="Medium Grid 1" w:semiHidden="0" w:uiPriority="67" w:unhideWhenUsed="0"/>
+    <w:lsdException w:name="Medium Grid 2" w:semiHidden="0" w:uiPriority="68" w:unhideWhenUsed="0"/>
+    <w:lsdException w:name="Medium Grid 3" w:semiHidden="0" w:uiPriority="69" w:unhideWhenUsed="0"/>
+    <w:lsdException w:name="Dark List" w:semiHidden="0" w:uiPriority="70" w:unhideWhenUsed="0"/>
+    <w:lsdException w:name="Colorful Shading" w:semiHidden="0" w:uiPriority="71" w:unhideWhenUsed="0"/>
+    <w:lsdException w:name="Colorful List" w:semiHidden="0" w:uiPriority="72" w:unhideWhenUsed="0"/>
+    <w:lsdException w:name="Colorful Grid" w:semiHidden="0" w:uiPriority="73" w:unhideWhenUsed="0"/>
+    <w:lsdException w:name="Light Shading Accent 1" w:semiHidden="0" w:uiPriority="60" w:unhideWhenUsed="0"/>
+    <w:lsdException w:name="Light List Accent 1" w:semiHidden="0" w:uiPriority="61" w:unhideWhenUsed="0"/>
+    <w:lsdException w:name="Light Grid Accent 1" w:semiHidden="0" w:uiPriority="62" w:unhideWhenUsed="0"/>
+    <w:lsdException w:name="Medium Shading 1 Accent 1" w:semiHidden="0" w:uiPriority="63" w:unhideWhenUsed="0"/>
+    <w:lsdException w:name="Medium Shading 2 Accent 1" w:semiHidden="0" w:uiPriority="64" w:unhideWhenUsed="0"/>
+    <w:lsdException w:name="Medium List 1 Accent 1" w:semiHidden="0" w:uiPriority="65" w:unhideWhenUsed="0"/>
+    <w:lsdException w:name="Revision" w:unhideWhenUsed="0"/>
+    <w:lsdException w:name="List Paragraph" w:semiHidden="0" w:uiPriority="34" w:unhideWhenUsed="0" w:qFormat="1"/>
+    <w:lsdException w:name="Quote" w:semiHidden="0" w:uiPriority="29" w:unhideWhenUsed="0" w:qFormat="1"/>
+    <w:lsdException w:name="Intense Quote" w:semiHidden="0" w:uiPriority="30" w:unhideWhenUsed="0" w:qFormat="1"/>
+    <w:lsdException w:name="Medium List 2 Accent 1" w:semiHidden="0" w:uiPriority="66" w:unhideWhenUsed="0"/>
+    <w:lsdException w:name="Medium Grid 1 Accent 1" w:semiHidden="0" w:uiPriority="67" w:unhideWhenUsed="0"/>
+    <w:lsdException w:name="Medium Grid 2 Accent 1" w:semiHidden="0" w:uiPriority="68" w:unhideWhenUsed="0"/>
+    <w:lsdException w:name="Medium Grid 3 Accent 1" w:semiHidden="0" w:uiPriority="69" w:unhideWhenUsed="0"/>
+    <w:lsdException w:name="Dark List Accent 1" w:semiHidden="0" w:uiPriority="70" w:unhideWhenUsed="0"/>
+    <w:lsdException w:name="Colorful Shading Accent 1" w:semiHidden="0" w:uiPriority="71" w:unhideWhenUsed="0"/>
+    <w:lsdException w:name="Colorful List Accent 1" w:semiHidden="0" w:uiPriority="72" w:unhideWhenUsed="0"/>
+    <w:lsdException w:name="Colorful Grid Accent 1" w:semiHidden="0" w:uiPriority="73" w:unhideWhenUsed="0"/>
+    <w:lsdException w:name="Light Shading Accent 2" w:semiHidden="0" w:uiPriority="60" w:unhideWhenUsed="0"/>
+    <w:lsdException w:name="Light List Accent 2" w:semiHidden="0" w:uiPriority="61" w:unhideWhenUsed="0"/>
+    <w:lsdException w:name="Light Grid Accent 2" w:semiHidden="0" w:uiPriority="62" w:unhideWhenUsed="0"/>
+    <w:lsdException w:name="Medium Shading 1 Accent 2" w:semiHidden="0" w:uiPriority="63" w:unhideWhenUsed="0"/>
+    <w:lsdException w:name="Medium Shading 2 Accent 2" w:semiHidden="0" w:uiPriority="64" w:unhideWhenUsed="0"/>
+    <w:lsdException w:name="Medium List 1 Accent 2" w:semiHidden="0" w:uiPriority="65" w:unhideWhenUsed="0"/>
+    <w:lsdException w:name="Medium List 2 Accent 2" w:semiHidden="0" w:uiPriority="66" w:unhideWhenUsed="0"/>
+    <w:lsdException w:name="Medium Grid 1 Accent 2" w:semiHidden="0" w:uiPriority="67" w:unhideWhenUsed="0"/>
+    <w:lsdException w:name="Medium Grid 2 Accent 2" w:semiHidden="0" w:uiPriority="68" w:unhideWhenUsed="0"/>
+    <w:lsdException w:name="Medium Grid 3 Accent 2" w:semiHidden="0" w:uiPriority="69" w:unhideWhenUsed="0"/>
+    <w:lsdException w:name="Dark List Accent 2" w:semiHidden="0" w:uiPriority="70" w:unhideWhenUsed="0"/>
+    <w:lsdException w:name="Colorful Shading Accent 2" w:semiHidden="0" w:uiPriority="71" w:unhideWhenUsed="0"/>
+    <w:lsdException w:name="Colorful List Accent 2" w:semiHidden="0" w:uiPriority="72" w:unhideWhenUsed="0"/>
+    <w:lsdException w:name="Colorful Grid Accent 2" w:semiHidden="0" w:uiPriority="73" w:unhideWhenUsed="0"/>
+    <w:lsdException w:name="Light Shading Accent 3" w:semiHidden="0" w:uiPriority="60" w:unhideWhenUsed="0"/>
+    <w:lsdException w:name="Light List Accent 3" w:semiHidden="0" w:uiPriority="61" w:unhideWhenUsed="0"/>
+    <w:lsdException w:name="Light Grid Accent 3" w:semiHidden="0" w:uiPriority="62" w:unhideWhenUsed="0"/>
+    <w:lsdException w:name="Medium Shading 1 Accent 3" w:semiHidden="0" w:uiPriority="63" w:unhideWhenUsed="0"/>
+    <w:lsdException w:name="Medium Shading 2 Accent 3" w:semiHidden="0" w:uiPriority="64" w:unhideWhenUsed="0"/>
+    <w:lsdException w:name="Medium List 1 Accent 3" w:semiHidden="0" w:uiPriority="65" w:unhideWhenUsed="0"/>
+    <w:lsdException w:name="Medium List 2 Accent 3" w:semiHidden="0" w:uiPriority="66" w:unhideWhenUsed="0"/>
+    <w:lsdException w:name="Medium Grid 1 Accent 3" w:semiHidden="0" w:uiPriority="67" w:unhideWhenUsed="0"/>
+    <w:lsdException w:name="Medium Grid 2 Accent 3" w:semiHidden="0" w:uiPriority="68" w:unhideWhenUsed="0"/>
+    <w:lsdException w:name="Medium Grid 3 Accent 3" w:semiHidden="0" w:uiPriority="69" w:unhideWhenUsed="0"/>
+    <w:lsdException w:name="Dark List Accent 3" w:semiHidden="0" w:uiPriority="70" w:unhideWhenUsed="0"/>
+    <w:lsdException w:name="Colorful Shading Accent 3" w:semiHidden="0" w:uiPriority="71" w:unhideWhenUsed="0"/>
+    <w:lsdException w:name="Colorful List Accent 3" w:semiHidden="0" w:uiPriority="72" w:unhideWhenUsed="0"/>
+    <w:lsdException w:name="Colorful Grid Accent 3" w:semiHidden="0" w:uiPriority="73" w:unhideWhenUsed="0"/>
+    <w:lsdException w:name="Light Shading Accent 4" w:semiHidden="0" w:uiPriority="60" w:unhideWhenUsed="0"/>
+    <w:lsdException w:name="Light List Accent 4" w:semiHidden="0" w:uiPriority="61" w:unhideWhenUsed="0"/>
+    <w:lsdException w:name="Light Grid Accent 4" w:semiHidden="0" w:uiPriority="62" w:unhideWhenUsed="0"/>
+    <w:lsdException w:name="Medium Shading 1 Accent 4" w:semiHidden="0" w:uiPriority="63" w:unhideWhenUsed="0"/>
+    <w:lsdException w:name="Medium Shading 2 Accent 4" w:semiHidden="0" w:uiPriority="64" w:unhideWhenUsed="0"/>
+    <w:lsdException w:name="Medium List 1 Accent 4" w:semiHidden="0" w:uiPriority="65" w:unhideWhenUsed="0"/>
+    <w:lsdException w:name="Medium List 2 Accent 4" w:semiHidden="0" w:uiPriority="66" w:unhideWhenUsed="0"/>
+    <w:lsdException w:name="Medium Grid 1 Accent 4" w:semiHidden="0" w:uiPriority="67" w:unhideWhenUsed="0"/>
+    <w:lsdException w:name="Medium Grid 2 Accent 4" w:semiHidden="0" w:uiPriority="68" w:unhideWhenUsed="0"/>
+    <w:lsdException w:name="Medium Grid 3 Accent 4" w:semiHidden="0" w:uiPriority="69" w:unhideWhenUsed="0"/>
+    <w:lsdException w:name="Dark List Accent 4" w:semiHidden="0" w:uiPriority="70" w:unhideWhenUsed="0"/>
+    <w:lsdException w:name="Colorful Shading Accent 4" w:semiHidden="0" w:uiPriority="71" w:unhideWhenUsed="0"/>
+    <w:lsdException w:name="Colorful List Accent 4" w:semiHidden="0" w:uiPriority="72" w:unhideWhenUsed="0"/>
+    <w:lsdException w:name="Colorful Grid Accent 4" w:semiHidden="0" w:uiPriority="73" w:unhideWhenUsed="0"/>
+    <w:lsdException w:name="Light Shading Accent 5" w:semiHidden="0" w:uiPriority="60" w:unhideWhenUsed="0"/>
+    <w:lsdException w:name="Light List Accent 5" w:semiHidden="0" w:uiPriority="61" w:unhideWhenUsed="0"/>
+    <w:lsdException w:name="Light Grid Accent 5" w:semiHidden="0" w:uiPriority="62" w:unhideWhenUsed="0"/>
+    <w:lsdException w:name="Medium Shading 1 Accent 5" w:semiHidden="0" w:uiPriority="63" w:unhideWhenUsed="0"/>
+    <w:lsdException w:name="Medium Shading 2 Accent 5" w:semiHidden="0" w:uiPriority="64" w:unhideWhenUsed="0"/>
+    <w:lsdException w:name="Medium List 1 Accent 5" w:semiHidden="0" w:uiPriority="65" w:unhideWhenUsed="0"/>
+    <w:lsdException w:name="Medium List 2 Accent 5" w:semiHidden="0" w:uiPriority="66" w:unhideWhenUsed="0"/>
+    <w:lsdException w:name="Medium Grid 1 Accent 5" w:semiHidden="0" w:uiPriority="67" w:unhideWhenUsed="0"/>
+    <w:lsdException w:name="Medium Grid 2 Accent 5" w:semiHidden="0" w:uiPriority="68" w:unhideWhenUsed="0"/>
+    <w:lsdException w:name="Medium Grid 3 Accent 5" w:semiHidden="0" w:uiPriority="69" w:unhideWhenUsed="0"/>
+    <w:lsdException w:name="Dark List Accent 5" w:semiHidden="0" w:uiPriority="70" w:unhideWhenUsed="0"/>
+    <w:lsdException w:name="Colorful Shading Accent 5" w:semiHidden="0" w:uiPriority="71" w:unhideWhenUsed="0"/>
+    <w:lsdException w:name="Colorful List Accent 5" w:semiHidden="0" w:uiPriority="72" w:unhideWhenUsed="0"/>
+    <w:lsdException w:name="Colorful Grid Accent 5" w:semiHidden="0" w:uiPriority="73" w:unhideWhenUsed="0"/>
+    <w:lsdException w:name="Light Shading Accent 6" w:semiHidden="0" w:uiPriority="60" w:unhideWhenUsed="0"/>
+    <w:lsdException w:name="Light List Accent 6" w:semiHidden="0" w:uiPriority="61" w:unhideWhenUsed="0"/>
+    <w:lsdException w:name="Light Grid Accent 6" w:semiHidden="0" w:uiPriority="62" w:unhideWhenUsed="0"/>
+    <w:lsdException w:name="Medium Shading 1 Accent 6" w:semiHidden="0" w:uiPriority="63" w:unhideWhenUsed="0"/>
+    <w:lsdException w:name="Medium Shading 2 Accent 6" w:semiHidden="0" w:uiPriority="64" w:unhideWhenUsed="0"/>
+    <w:lsdException w:name="Medium List 1 Accent 6" w:semiHidden="0" w:uiPriority="65" w:unhideWhenUsed="0"/>
+    <w:lsdException w:name="Medium List 2 Accent 6" w:semiHidden="0" w:uiPriority="66" w:unhideWhenUsed="0"/>
+    <w:lsdException w:name="Medium Grid 1 Accent 6" w:semiHidden="0" w:uiPriority="67" w:unhideWhenUsed="0"/>
+    <w:lsdException w:name="Medium Grid 2 Accent 6" w:semiHidden="0" w:uiPriority="68" w:unhideWhenUsed="0"/>
+    <w:lsdException w:name="Medium Grid 3 Accent 6" w:semiHidden="0" w:uiPriority="69" w:unhideWhenUsed="0"/>
+    <w:lsdException w:name="Dark List Accent 6" w:semiHidden="0" w:uiPriority="70" w:unhideWhenUsed="0"/>
+    <w:lsdException w:name="Colorful Shading Accent 6" w:semiHidden="0" w:uiPriority="71" w:unhideWhenUsed="0"/>
+    <w:lsdException w:name="Colorful List Accent 6" w:semiHidden="0" w:uiPriority="72" w:unhideWhenUsed="0"/>
+    <w:lsdException w:name="Colorful Grid Accent 6" w:semiHidden="0" w:uiPriority="73" w:unhideWhenUsed="0"/>
+    <w:lsdException w:name="Subtle Emphasis" w:semiHidden="0" w:uiPriority="19" w:unhideWhenUsed="0" w:qFormat="1"/>
+    <w:lsdException w:name="Intense Emphasis" w:semiHidden="0" w:uiPriority="21" w:unhideWhenUsed="0" w:qFormat="1"/>
+    <w:lsdException w:name="Subtle Reference" w:semiHidden="0" w:uiPriority="31" w:unhideWhenUsed="0" w:qFormat="1"/>
+    <w:lsdException w:name="Intense Reference" w:semiHidden="0" w:uiPriority="32" w:unhideWhenUsed="0" w:qFormat="1"/>
+    <w:lsdException w:name="Book Title" w:semiHidden="0" w:uiPriority="33" w:unhideWhenUsed="0" w:qFormat="1"/>
+    <w:lsdException w:name="Bibliography" w:uiPriority="37"/>
+    <w:lsdException w:name="TOC Heading" w:uiPriority="39" w:qFormat="1"/>
   </w:latentStyles>
   <w:style w:type="paragraph" w:default="1" w:styleId="Standard">
     <w:name w:val="Normal"/>
@@ -11046,7 +13128,7 @@
   <a:extraClrSchemeLst/>
   <a:extLst>
     <a:ext uri="{05A4C25C-085E-4340-85A3-A5531E510DB2}">
-      <thm15:themeFamily xmlns:thm15="http://schemas.microsoft.com/office/thememl/2012/main" name="Office Theme" id="{62F939B6-93AF-4DB8-9C6B-D6C7DFDC589F}" vid="{4A3C46E8-61CC-4603-A589-7422A47A8E4A}"/>
+      <thm15:themeFamily xmlns:thm15="http://schemas.microsoft.com/office/thememl/2012/main" xmlns="" name="Office Theme" id="{62F939B6-93AF-4DB8-9C6B-D6C7DFDC589F}" vid="{4A3C46E8-61CC-4603-A589-7422A47A8E4A}"/>
     </a:ext>
   </a:extLst>
 </a:theme>
@@ -11057,7 +13139,7 @@
 </file>
 
 <file path=customXml/itemProps1.xml><?xml version="1.0" encoding="utf-8"?>
-<ds:datastoreItem xmlns:ds="http://schemas.openxmlformats.org/officeDocument/2006/customXml" ds:itemID="{1D6395C2-39DA-45CE-8361-E7D8157A4F1D}">
+<ds:datastoreItem xmlns:ds="http://schemas.openxmlformats.org/officeDocument/2006/customXml" ds:itemID="{2048B11C-8F22-4EBC-A85A-9137E367E56B}">
   <ds:schemaRefs>
     <ds:schemaRef ds:uri="http://schemas.openxmlformats.org/officeDocument/2006/bibliography"/>
   </ds:schemaRefs>

</xml_diff>